<commit_message>
minor format changes in diploma supplement template
</commit_message>
<xml_diff>
--- a/core/src/main/resources/docs/templates/DiplomaSupplement.docx
+++ b/core/src/main/resources/docs/templates/DiplomaSupplement.docx
@@ -9565,14 +9565,14 @@
               <w:rPr>
                 <w:sz w:val="18"/>
                 <w:szCs w:val="18"/>
-                <w:lang w:val="uk-UA"/>
+                <w:lang w:val="uk-UA" w:eastAsia="en-US"/>
               </w:rPr>
             </w:pPr>
             <w:r>
               <w:rPr>
                 <w:sz w:val="18"/>
                 <w:szCs w:val="18"/>
-                <w:lang w:val="uk-UA"/>
+                <w:lang w:val="uk-UA" w:eastAsia="en-US"/>
               </w:rPr>
               <w:t>навчальні</w:t>
             </w:r>
@@ -9581,15 +9581,15 @@
                 <w:spacing w:val="-8"/>
                 <w:sz w:val="18"/>
                 <w:szCs w:val="18"/>
-                <w:lang w:val="uk-UA"/>
-              </w:rPr>
-              <w:t xml:space="preserve"> </w:t>
-            </w:r>
-            <w:r>
-              <w:rPr>
-                <w:sz w:val="18"/>
-                <w:szCs w:val="18"/>
-                <w:lang w:val="uk-UA"/>
+                <w:lang w:val="uk-UA" w:eastAsia="en-US"/>
+              </w:rPr>
+              <w:t xml:space="preserve"> </w:t>
+            </w:r>
+            <w:r>
+              <w:rPr>
+                <w:sz w:val="18"/>
+                <w:szCs w:val="18"/>
+                <w:lang w:val="uk-UA" w:eastAsia="en-US"/>
               </w:rPr>
               <w:t>дисципліни</w:t>
             </w:r>
@@ -9598,15 +9598,15 @@
                 <w:spacing w:val="-7"/>
                 <w:sz w:val="18"/>
                 <w:szCs w:val="18"/>
-                <w:lang w:val="uk-UA"/>
-              </w:rPr>
-              <w:t xml:space="preserve"> </w:t>
-            </w:r>
-            <w:r>
-              <w:rPr>
-                <w:sz w:val="18"/>
-                <w:szCs w:val="18"/>
-                <w:lang w:val="uk-UA"/>
+                <w:lang w:val="uk-UA" w:eastAsia="en-US"/>
+              </w:rPr>
+              <w:t xml:space="preserve"> </w:t>
+            </w:r>
+            <w:r>
+              <w:rPr>
+                <w:sz w:val="18"/>
+                <w:szCs w:val="18"/>
+                <w:lang w:val="uk-UA" w:eastAsia="en-US"/>
               </w:rPr>
               <w:t>в</w:t>
             </w:r>
@@ -9615,15 +9615,15 @@
                 <w:spacing w:val="-8"/>
                 <w:sz w:val="18"/>
                 <w:szCs w:val="18"/>
-                <w:lang w:val="uk-UA"/>
-              </w:rPr>
-              <w:t xml:space="preserve"> </w:t>
-            </w:r>
-            <w:r>
-              <w:rPr>
-                <w:sz w:val="18"/>
-                <w:szCs w:val="18"/>
-                <w:lang w:val="uk-UA"/>
+                <w:lang w:val="uk-UA" w:eastAsia="en-US"/>
+              </w:rPr>
+              <w:t xml:space="preserve"> </w:t>
+            </w:r>
+            <w:r>
+              <w:rPr>
+                <w:sz w:val="18"/>
+                <w:szCs w:val="18"/>
+                <w:lang w:val="uk-UA" w:eastAsia="en-US"/>
               </w:rPr>
               <w:t>обсязі</w:t>
             </w:r>
@@ -9632,15 +9632,15 @@
                 <w:spacing w:val="-7"/>
                 <w:sz w:val="18"/>
                 <w:szCs w:val="18"/>
-                <w:lang w:val="uk-UA"/>
-              </w:rPr>
-              <w:t xml:space="preserve"> </w:t>
-            </w:r>
-            <w:r>
-              <w:rPr>
-                <w:sz w:val="18"/>
-                <w:szCs w:val="18"/>
-                <w:lang w:val="uk-UA"/>
+                <w:lang w:val="uk-UA" w:eastAsia="en-US"/>
+              </w:rPr>
+              <w:t xml:space="preserve"> </w:t>
+            </w:r>
+            <w:r>
+              <w:rPr>
+                <w:sz w:val="18"/>
+                <w:szCs w:val="18"/>
+                <w:lang w:val="uk-UA" w:eastAsia="en-US"/>
               </w:rPr>
               <w:t>#</w:t>
             </w:r>
@@ -9648,7 +9648,7 @@
               <w:rPr>
                 <w:sz w:val="18"/>
                 <w:szCs w:val="18"/>
-                <w:lang w:val="en-GB"/>
+                <w:lang w:val="en-GB" w:eastAsia="en-US"/>
               </w:rPr>
               <w:t>TheoreticalTrainingRequiredCredits</w:t>
             </w:r>
@@ -9656,16 +9656,16 @@
               <w:rPr>
                 <w:sz w:val="18"/>
                 <w:szCs w:val="18"/>
-                <w:lang w:val="uk-UA"/>
-              </w:rPr>
-              <w:t xml:space="preserve"> </w:t>
-            </w:r>
-            <w:r>
-              <w:rPr>
-                <w:spacing w:val="-1"/>
-                <w:sz w:val="18"/>
-                <w:szCs w:val="18"/>
-                <w:lang w:val="uk-UA"/>
+                <w:lang w:val="uk-UA" w:eastAsia="en-US"/>
+              </w:rPr>
+              <w:t xml:space="preserve"> </w:t>
+            </w:r>
+            <w:r>
+              <w:rPr>
+                <w:spacing w:val="-1"/>
+                <w:sz w:val="18"/>
+                <w:szCs w:val="18"/>
+                <w:lang w:val="uk-UA" w:eastAsia="en-US"/>
               </w:rPr>
               <w:t>кредитів</w:t>
             </w:r>
@@ -9674,15 +9674,15 @@
                 <w:spacing w:val="-8"/>
                 <w:sz w:val="18"/>
                 <w:szCs w:val="18"/>
-                <w:lang w:val="uk-UA"/>
-              </w:rPr>
-              <w:t xml:space="preserve"> </w:t>
-            </w:r>
-            <w:r>
-              <w:rPr>
-                <w:sz w:val="18"/>
-                <w:szCs w:val="18"/>
-                <w:lang w:val="uk-UA"/>
+                <w:lang w:val="uk-UA" w:eastAsia="en-US"/>
+              </w:rPr>
+              <w:t xml:space="preserve"> </w:t>
+            </w:r>
+            <w:r>
+              <w:rPr>
+                <w:sz w:val="18"/>
+                <w:szCs w:val="18"/>
+                <w:lang w:val="uk-UA" w:eastAsia="en-US"/>
               </w:rPr>
               <w:t>ЄКТС;</w:t>
             </w:r>
@@ -10322,9 +10322,6 @@
                 <w:ilvl w:val="0"/>
                 <w:numId w:val="2"/>
               </w:numPr>
-              <w:tabs>
-                <w:tab w:val="left" w:pos="236"/>
-              </w:tabs>
               <w:spacing w:line="264" w:lineRule="auto"/>
               <w:jc w:val="both"/>
               <w:rPr>
@@ -10937,29 +10934,46 @@
               </w:rPr>
               <w:t xml:space="preserve"> </w:t>
             </w:r>
-            <w:r>
-              <w:rPr>
-                <w:rFonts w:ascii="Times New Roman" w:eastAsia="Times New Roman" w:hAnsi="Times New Roman"/>
-                <w:sz w:val="18"/>
-                <w:szCs w:val="18"/>
-                <w:lang w:val="en-GB"/>
-              </w:rPr>
-              <w:t>Total:</w:t>
-            </w:r>
-            <w:r>
-              <w:rPr>
-                <w:rFonts w:ascii="Times New Roman" w:eastAsia="Times New Roman" w:hAnsi="Times New Roman"/>
-                <w:spacing w:val="-7"/>
-                <w:sz w:val="18"/>
-                <w:szCs w:val="18"/>
-                <w:lang w:val="en-GB"/>
-              </w:rPr>
-              <w:t xml:space="preserve"> </w:t>
-            </w:r>
-            <w:r>
-              <w:rPr>
-                <w:rFonts w:ascii="Times New Roman" w:eastAsia="Times New Roman" w:hAnsi="Times New Roman"/>
-                <w:spacing w:val="-1"/>
+          </w:p>
+          <w:p>
+            <w:pPr>
+              <w:pStyle w:val="ac"/>
+              <w:tabs>
+                <w:tab w:val="left" w:pos="272"/>
+              </w:tabs>
+              <w:spacing w:line="264" w:lineRule="auto"/>
+              <w:ind w:left="119" w:right="2852"/>
+              <w:jc w:val="both"/>
+              <w:rPr>
+                <w:rFonts w:ascii="Times New Roman" w:eastAsia="Times New Roman" w:hAnsi="Times New Roman"/>
+                <w:sz w:val="18"/>
+                <w:szCs w:val="18"/>
+                <w:lang w:val="en-GB"/>
+              </w:rPr>
+            </w:pPr>
+            <w:r>
+              <w:rPr>
+                <w:rFonts w:ascii="Times New Roman" w:eastAsia="Times New Roman" w:hAnsi="Times New Roman"/>
+                <w:spacing w:val="36"/>
+                <w:w w:val="99"/>
+                <w:sz w:val="18"/>
+                <w:szCs w:val="18"/>
+                <w:lang w:val="en-GB"/>
+              </w:rPr>
+              <w:t xml:space="preserve"> </w:t>
+            </w:r>
+            <w:r>
+              <w:rPr>
+                <w:rFonts w:ascii="Times New Roman" w:eastAsia="Times New Roman" w:hAnsi="Times New Roman"/>
+                <w:sz w:val="18"/>
+                <w:szCs w:val="18"/>
+                <w:lang w:val="en-GB"/>
+              </w:rPr>
+              <w:t xml:space="preserve">Total: </w:t>
+            </w:r>
+            <w:r>
+              <w:rPr>
+                <w:rFonts w:ascii="Times New Roman" w:eastAsia="Times New Roman" w:hAnsi="Times New Roman"/>
                 <w:sz w:val="18"/>
                 <w:szCs w:val="18"/>
                 <w:lang w:val="en-GB"/>
@@ -10969,41 +10983,11 @@
             <w:r>
               <w:rPr>
                 <w:rFonts w:ascii="Times New Roman" w:eastAsia="Times New Roman" w:hAnsi="Times New Roman"/>
-                <w:spacing w:val="-5"/>
-                <w:sz w:val="18"/>
-                <w:szCs w:val="18"/>
-                <w:lang w:val="en-GB"/>
-              </w:rPr>
-              <w:t xml:space="preserve"> </w:t>
-            </w:r>
-            <w:r>
-              <w:rPr>
-                <w:rFonts w:ascii="Times New Roman" w:eastAsia="Times New Roman" w:hAnsi="Times New Roman"/>
-                <w:spacing w:val="-1"/>
-                <w:sz w:val="18"/>
-                <w:szCs w:val="18"/>
-                <w:lang w:val="en-GB"/>
-              </w:rPr>
-              <w:t>ECTS</w:t>
-            </w:r>
-            <w:r>
-              <w:rPr>
-                <w:rFonts w:ascii="Times New Roman" w:eastAsia="Times New Roman" w:hAnsi="Times New Roman"/>
-                <w:spacing w:val="-7"/>
-                <w:sz w:val="18"/>
-                <w:szCs w:val="18"/>
-                <w:lang w:val="en-GB"/>
-              </w:rPr>
-              <w:t xml:space="preserve"> </w:t>
-            </w:r>
-            <w:r>
-              <w:rPr>
-                <w:rFonts w:ascii="Times New Roman" w:eastAsia="Times New Roman" w:hAnsi="Times New Roman"/>
-                <w:sz w:val="18"/>
-                <w:szCs w:val="18"/>
-                <w:lang w:val="en-GB"/>
-              </w:rPr>
-              <w:t>credits.</w:t>
+                <w:sz w:val="18"/>
+                <w:szCs w:val="18"/>
+                <w:lang w:val="en-GB"/>
+              </w:rPr>
+              <w:t xml:space="preserve"> ECTS credits.</w:t>
             </w:r>
           </w:p>
           <w:p>
@@ -11219,9 +11203,6 @@
                 <w:ilvl w:val="0"/>
                 <w:numId w:val="4"/>
               </w:numPr>
-              <w:tabs>
-                <w:tab w:val="left" w:pos="238"/>
-              </w:tabs>
               <w:spacing w:line="264" w:lineRule="auto"/>
               <w:jc w:val="both"/>
               <w:rPr>
@@ -11291,9 +11272,6 @@
                 <w:ilvl w:val="0"/>
                 <w:numId w:val="4"/>
               </w:numPr>
-              <w:tabs>
-                <w:tab w:val="left" w:pos="238"/>
-              </w:tabs>
               <w:spacing w:line="264" w:lineRule="auto"/>
               <w:jc w:val="both"/>
               <w:rPr>
@@ -11322,6 +11300,68 @@
               </w:rPr>
               <w:t>.</w:t>
             </w:r>
+          </w:p>
+        </w:tc>
+      </w:tr>
+      <w:tr>
+        <w:tc>
+          <w:tcPr>
+            <w:tcW w:w="167" w:type="pct"/>
+            <w:shd w:val="clear" w:color="auto" w:fill="auto"/>
+          </w:tcPr>
+          <w:p>
+            <w:pPr>
+              <w:spacing w:after="0" w:line="240" w:lineRule="auto"/>
+              <w:ind w:left="-57" w:right="-57"/>
+              <w:jc w:val="right"/>
+              <w:rPr>
+                <w:rFonts w:ascii="Times New Roman" w:hAnsi="Times New Roman"/>
+                <w:b/>
+                <w:spacing w:val="-1"/>
+                <w:sz w:val="18"/>
+              </w:rPr>
+            </w:pPr>
+          </w:p>
+        </w:tc>
+        <w:tc>
+          <w:tcPr>
+            <w:tcW w:w="851" w:type="pct"/>
+            <w:shd w:val="clear" w:color="auto" w:fill="auto"/>
+          </w:tcPr>
+          <w:p>
+            <w:pPr>
+              <w:pStyle w:val="TableParagraph"/>
+              <w:spacing w:line="226" w:lineRule="exact"/>
+              <w:rPr>
+                <w:rFonts w:ascii="Times New Roman" w:hAnsi="Times New Roman"/>
+                <w:b/>
+                <w:sz w:val="20"/>
+                <w:lang w:val="en-GB"/>
+              </w:rPr>
+            </w:pPr>
+          </w:p>
+        </w:tc>
+        <w:tc>
+          <w:tcPr>
+            <w:tcW w:w="3982" w:type="pct"/>
+            <w:gridSpan w:val="2"/>
+            <w:shd w:val="clear" w:color="auto" w:fill="auto"/>
+          </w:tcPr>
+          <w:p>
+            <w:pPr>
+              <w:pStyle w:val="TableParagraph"/>
+              <w:spacing w:line="264" w:lineRule="auto"/>
+              <w:ind w:left="119"/>
+              <w:jc w:val="both"/>
+              <w:rPr>
+                <w:rFonts w:ascii="Times New Roman" w:hAnsi="Times New Roman"/>
+                <w:b/>
+                <w:spacing w:val="-1"/>
+                <w:sz w:val="18"/>
+                <w:szCs w:val="18"/>
+                <w:lang w:val="en-GB"/>
+              </w:rPr>
+            </w:pPr>
           </w:p>
         </w:tc>
       </w:tr>
@@ -25671,14 +25711,14 @@
               <w:rPr>
                 <w:sz w:val="18"/>
                 <w:szCs w:val="18"/>
-                <w:lang w:val="uk-UA"/>
+                <w:lang w:val="uk-UA" w:eastAsia="en-US"/>
               </w:rPr>
             </w:pPr>
             <w:r>
               <w:rPr>
                 <w:sz w:val="18"/>
                 <w:szCs w:val="18"/>
-                <w:lang w:val="uk-UA"/>
+                <w:lang w:val="uk-UA" w:eastAsia="en-US"/>
               </w:rPr>
               <w:t>Законодавство України про вищу освіту базується на Конституції України і складається із законів України «Про освіту», «Про вищу освіту», «Про наукову і науково-технічну діяльність» та інших нормативно-правових актів, міжнародних договорів України, укладених в установленому законом порядку.</w:t>
             </w:r>
@@ -25693,6 +25733,7 @@
                 <w:color w:val="auto"/>
                 <w:sz w:val="18"/>
                 <w:szCs w:val="18"/>
+                <w:lang w:val="uk-UA" w:eastAsia="en-US"/>
               </w:rPr>
             </w:pPr>
           </w:p>
@@ -25706,6 +25747,7 @@
                 <w:color w:val="auto"/>
                 <w:sz w:val="18"/>
                 <w:szCs w:val="18"/>
+                <w:lang w:val="uk-UA" w:eastAsia="en-US"/>
               </w:rPr>
             </w:pPr>
             <w:r>
@@ -25714,6 +25756,7 @@
                 <w:color w:val="auto"/>
                 <w:sz w:val="18"/>
                 <w:szCs w:val="18"/>
+                <w:lang w:val="uk-UA" w:eastAsia="en-US"/>
               </w:rPr>
               <w:t>Загальні вимоги до вступу</w:t>
             </w:r>
@@ -25726,14 +25769,14 @@
               <w:rPr>
                 <w:sz w:val="18"/>
                 <w:szCs w:val="18"/>
-                <w:lang w:val="uk-UA"/>
+                <w:lang w:val="uk-UA" w:eastAsia="en-US"/>
               </w:rPr>
             </w:pPr>
             <w:r>
               <w:rPr>
                 <w:sz w:val="18"/>
                 <w:szCs w:val="18"/>
-                <w:lang w:val="uk-UA"/>
+                <w:lang w:val="uk-UA" w:eastAsia="en-US"/>
               </w:rPr>
               <w:t xml:space="preserve">Прийом громадян до </w:t>
             </w:r>
@@ -25741,7 +25784,7 @@
               <w:rPr>
                 <w:sz w:val="18"/>
                 <w:szCs w:val="18"/>
-                <w:lang w:val="uk-UA"/>
+                <w:lang w:val="uk-UA" w:eastAsia="en-US"/>
               </w:rPr>
               <w:t>закладів вищої освіти</w:t>
             </w:r>
@@ -25749,7 +25792,7 @@
               <w:rPr>
                 <w:sz w:val="18"/>
                 <w:szCs w:val="18"/>
-                <w:lang w:val="uk-UA"/>
+                <w:lang w:val="uk-UA" w:eastAsia="en-US"/>
               </w:rPr>
               <w:t xml:space="preserve"> проводиться на конкурсній основі. Вища освіта здійснюється на основі повної загальної середньої освіти. При вступі подається сертифікат Українського центру оцінювання якості освіти (</w:t>
             </w:r>
@@ -25758,7 +25801,7 @@
                 <w:i/>
                 <w:sz w:val="18"/>
                 <w:szCs w:val="18"/>
-                <w:lang w:val="uk-UA"/>
+                <w:lang w:val="uk-UA" w:eastAsia="en-US"/>
               </w:rPr>
               <w:t>Сертифікат зовнішнього незалежного оцінювання</w:t>
             </w:r>
@@ -25766,7 +25809,7 @@
               <w:rPr>
                 <w:sz w:val="18"/>
                 <w:szCs w:val="18"/>
-                <w:lang w:val="uk-UA"/>
+                <w:lang w:val="uk-UA" w:eastAsia="en-US"/>
               </w:rPr>
               <w:t xml:space="preserve">). За окремими спеціальностями вступники проходять вступне випробування. До </w:t>
             </w:r>
@@ -25774,7 +25817,7 @@
               <w:rPr>
                 <w:sz w:val="18"/>
                 <w:szCs w:val="18"/>
-                <w:lang w:val="uk-UA"/>
+                <w:lang w:val="uk-UA" w:eastAsia="en-US"/>
               </w:rPr>
               <w:t>закладів вищої освіти</w:t>
             </w:r>
@@ -25782,7 +25825,7 @@
               <w:rPr>
                 <w:sz w:val="18"/>
                 <w:szCs w:val="18"/>
-                <w:lang w:val="uk-UA"/>
+                <w:lang w:val="uk-UA" w:eastAsia="en-US"/>
               </w:rPr>
               <w:t>, що здійснюють підготовку молодших спеціалістів, можуть прийматися особи, які мають базову загальну середню освіту.</w:t>
             </w:r>
@@ -25799,6 +25842,7 @@
                 <w:color w:val="auto"/>
                 <w:sz w:val="18"/>
                 <w:szCs w:val="18"/>
+                <w:lang w:val="uk-UA" w:eastAsia="en-US"/>
               </w:rPr>
             </w:pPr>
             <w:r>
@@ -25807,6 +25851,7 @@
                 <w:color w:val="auto"/>
                 <w:sz w:val="18"/>
                 <w:szCs w:val="18"/>
+                <w:lang w:val="uk-UA" w:eastAsia="en-US"/>
               </w:rPr>
               <w:t>Структура вищої освіти. Документи про вищу освіту</w:t>
             </w:r>
@@ -25819,14 +25864,14 @@
               <w:rPr>
                 <w:sz w:val="18"/>
                 <w:szCs w:val="18"/>
-                <w:lang w:val="uk-UA"/>
+                <w:lang w:val="uk-UA" w:eastAsia="en-US"/>
               </w:rPr>
             </w:pPr>
             <w:r>
               <w:rPr>
                 <w:sz w:val="18"/>
                 <w:szCs w:val="18"/>
-                <w:lang w:val="uk-UA"/>
+                <w:lang w:val="uk-UA" w:eastAsia="en-US"/>
               </w:rPr>
               <w:t>Підготовка фахівців з вищою освітою здійснюється за відповідними освітньо-професійними, освітньо-науковими, науковими програмами на таких рівнях вищої освіти: початковий рівень (короткий цикл) вищої освіти; перший (бакалаврський) рівень; другий (магістерський) рівень; третій (освітньо-науковий) рівень; науковий рівень.</w:t>
             </w:r>
@@ -25839,7 +25884,7 @@
               <w:rPr>
                 <w:sz w:val="18"/>
                 <w:szCs w:val="18"/>
-                <w:lang w:val="uk-UA"/>
+                <w:lang w:val="uk-UA" w:eastAsia="en-US"/>
               </w:rPr>
             </w:pPr>
             <w:r>
@@ -25848,7 +25893,7 @@
                 <w:bCs/>
                 <w:sz w:val="18"/>
                 <w:szCs w:val="18"/>
-                <w:lang w:val="uk-UA"/>
+                <w:lang w:val="uk-UA" w:eastAsia="en-US"/>
               </w:rPr>
               <w:t xml:space="preserve">Молодший бакалавр </w:t>
             </w:r>
@@ -25856,7 +25901,7 @@
               <w:rPr>
                 <w:sz w:val="18"/>
                 <w:szCs w:val="18"/>
-                <w:lang w:val="uk-UA"/>
+                <w:lang w:val="uk-UA" w:eastAsia="en-US"/>
               </w:rPr>
               <w:t>– це освітньо-професійний ступінь, що здобувається на початковому рівні (короткому циклі) вищої освіти і присуджується вищим навчальним закладом у результаті успішного виконання здобувачем вищої освіти освітньо-професійної програми, обсяг якої становить 90-120 кредитів ЄКТС. Особа має право здобувати ступінь молодшого бакалавра за умови наявності в неї повної загальної середньої освіти.</w:t>
             </w:r>
@@ -25869,7 +25914,7 @@
               <w:rPr>
                 <w:sz w:val="18"/>
                 <w:szCs w:val="18"/>
-                <w:lang w:val="uk-UA"/>
+                <w:lang w:val="uk-UA" w:eastAsia="en-US"/>
               </w:rPr>
             </w:pPr>
             <w:r>
@@ -25878,7 +25923,7 @@
                 <w:bCs/>
                 <w:sz w:val="18"/>
                 <w:szCs w:val="18"/>
-                <w:lang w:val="uk-UA"/>
+                <w:lang w:val="uk-UA" w:eastAsia="en-US"/>
               </w:rPr>
               <w:t xml:space="preserve">Бакалавр </w:t>
             </w:r>
@@ -25886,7 +25931,7 @@
               <w:rPr>
                 <w:sz w:val="18"/>
                 <w:szCs w:val="18"/>
-                <w:lang w:val="uk-UA"/>
+                <w:lang w:val="uk-UA" w:eastAsia="en-US"/>
               </w:rPr>
               <w:t>– це освітній ступінь, що здобувається на першому рівні вищої освіти та присуджується вищим навчальним закладом у результаті успішного виконання здобувачем вищої освіти освітньо-професійної програми, обсяг якої становить 180-240 кредитів ЄКТС. Обсяг освітньо-професійної програми для здобуття ступеня бакалавра на основі ступеня молодшого бакалавра визначається вищим навчальним закладом. Особа має право здобувати ступінь бакалавра за умови наявності в неї повної загальної середньої освіти.</w:t>
             </w:r>
@@ -25899,7 +25944,7 @@
               <w:rPr>
                 <w:sz w:val="18"/>
                 <w:szCs w:val="18"/>
-                <w:lang w:val="uk-UA"/>
+                <w:lang w:val="uk-UA" w:eastAsia="en-US"/>
               </w:rPr>
             </w:pPr>
             <w:r>
@@ -25908,7 +25953,7 @@
                 <w:bCs/>
                 <w:sz w:val="18"/>
                 <w:szCs w:val="18"/>
-                <w:lang w:val="uk-UA"/>
+                <w:lang w:val="uk-UA" w:eastAsia="en-US"/>
               </w:rPr>
               <w:t xml:space="preserve">Магістр </w:t>
             </w:r>
@@ -25916,7 +25961,7 @@
               <w:rPr>
                 <w:sz w:val="18"/>
                 <w:szCs w:val="18"/>
-                <w:lang w:val="uk-UA"/>
+                <w:lang w:val="uk-UA" w:eastAsia="en-US"/>
               </w:rPr>
               <w:t>– це освітній ступінь, що здобувається на другому рівні вищої освіти та присуджується вищим навчальним закладом у результаті успішного виконання здобувачем вищої освіти відповідної освітньої програми. Ступінь магістра здобувається за освітньо-професійною або за освітньо-науковою програмою. Обсяг освітньо-професійної програми підготовки магістра становить 90-120 кредитів ЄКТС, обсяг освітньо-наукової програми - 120 кредитів ЄКТС. Освітньо-наукова програма магістра обов’язково включає дослідницьку (наукову) компоненту обсягом не менше 30 відсотків. Особа має право здобувати ступінь магістра за умови наявності в неї ступеня бакалавра.</w:t>
             </w:r>
@@ -25929,7 +25974,7 @@
               <w:rPr>
                 <w:sz w:val="18"/>
                 <w:szCs w:val="18"/>
-                <w:lang w:val="uk-UA"/>
+                <w:lang w:val="uk-UA" w:eastAsia="en-US"/>
               </w:rPr>
             </w:pPr>
             <w:r>
@@ -25938,7 +25983,7 @@
                 <w:bCs/>
                 <w:sz w:val="18"/>
                 <w:szCs w:val="18"/>
-                <w:lang w:val="uk-UA"/>
+                <w:lang w:val="uk-UA" w:eastAsia="en-US"/>
               </w:rPr>
               <w:t xml:space="preserve">Доктор філософії </w:t>
             </w:r>
@@ -25946,7 +25991,7 @@
               <w:rPr>
                 <w:sz w:val="18"/>
                 <w:szCs w:val="18"/>
-                <w:lang w:val="uk-UA"/>
+                <w:lang w:val="uk-UA" w:eastAsia="en-US"/>
               </w:rPr>
               <w:t>– це освітній і водночас перший науковий ступінь, що здобувається на третьому рівні вищої освіти на основі ступеня магістра. Ступінь доктора філософії присуджується спеціалізованою вченою радою вищого навчального закладу або наукової установи в результаті успішного виконання здобувачем вищої освіти відповідної освітньо-наукової програми та публічного захисту дисертації у спеціалізованій вченій раді.</w:t>
             </w:r>
@@ -25959,7 +26004,7 @@
               <w:rPr>
                 <w:sz w:val="18"/>
                 <w:szCs w:val="18"/>
-                <w:lang w:val="uk-UA"/>
+                <w:lang w:val="uk-UA" w:eastAsia="en-US"/>
               </w:rPr>
             </w:pPr>
             <w:r>
@@ -25968,7 +26013,7 @@
                 <w:bCs/>
                 <w:sz w:val="18"/>
                 <w:szCs w:val="18"/>
-                <w:lang w:val="uk-UA"/>
+                <w:lang w:val="uk-UA" w:eastAsia="en-US"/>
               </w:rPr>
               <w:t xml:space="preserve">Доктор наук </w:t>
             </w:r>
@@ -25976,7 +26021,7 @@
               <w:rPr>
                 <w:sz w:val="18"/>
                 <w:szCs w:val="18"/>
-                <w:lang w:val="uk-UA"/>
+                <w:lang w:val="uk-UA" w:eastAsia="en-US"/>
               </w:rPr>
               <w:t>– це другий науковий ступінь, що здобувається особою на науковому рівні вищої освіти на основі ступеня доктора філософії і передбачає набуття найвищих компетентностей у галузі розроблення і впровадження методології дослідницької роботи, проведення оригінальних досліджень, отримання наукових результатів, які забезпечують розв’язання важливої теоретичної або прикладної проблеми, мають загальнонаціональне або світове значення та опубліковані в наукових виданнях.</w:t>
             </w:r>
@@ -25993,6 +26038,7 @@
                 <w:color w:val="auto"/>
                 <w:sz w:val="18"/>
                 <w:szCs w:val="18"/>
+                <w:lang w:val="uk-UA" w:eastAsia="en-US"/>
               </w:rPr>
             </w:pPr>
             <w:r>
@@ -26001,6 +26047,7 @@
                 <w:color w:val="auto"/>
                 <w:sz w:val="18"/>
                 <w:szCs w:val="18"/>
+                <w:lang w:val="uk-UA" w:eastAsia="en-US"/>
               </w:rPr>
               <w:t>Типи вищих навчальних закладів</w:t>
             </w:r>
@@ -26013,14 +26060,14 @@
               <w:rPr>
                 <w:sz w:val="18"/>
                 <w:szCs w:val="18"/>
-                <w:lang w:val="uk-UA"/>
+                <w:lang w:val="uk-UA" w:eastAsia="en-US"/>
               </w:rPr>
             </w:pPr>
             <w:r>
               <w:rPr>
                 <w:sz w:val="18"/>
                 <w:szCs w:val="18"/>
-                <w:lang w:val="uk-UA"/>
+                <w:lang w:val="uk-UA" w:eastAsia="en-US"/>
               </w:rPr>
               <w:t xml:space="preserve">В Україні діють </w:t>
             </w:r>
@@ -26028,7 +26075,7 @@
               <w:rPr>
                 <w:sz w:val="18"/>
                 <w:szCs w:val="18"/>
-                <w:lang w:val="uk-UA"/>
+                <w:lang w:val="uk-UA" w:eastAsia="en-US"/>
               </w:rPr>
               <w:t>заклади вищої освіти</w:t>
             </w:r>
@@ -26036,7 +26083,7 @@
               <w:rPr>
                 <w:sz w:val="18"/>
                 <w:szCs w:val="18"/>
-                <w:lang w:val="uk-UA"/>
+                <w:lang w:val="uk-UA" w:eastAsia="en-US"/>
               </w:rPr>
               <w:t xml:space="preserve"> таких типів: університет, академія, інститут, коледж. Вищий навчальний заклад утворюється у формі державної, комунальної, приватної установи і працює на засадах неприбутковості. Університету, академії, інституту незалежно від форми власності відповідно до законодавства може бути надано статус національного.</w:t>
             </w:r>
@@ -26049,14 +26096,14 @@
               <w:rPr>
                 <w:sz w:val="18"/>
                 <w:szCs w:val="18"/>
-                <w:lang w:val="uk-UA"/>
+                <w:lang w:val="uk-UA" w:eastAsia="en-US"/>
               </w:rPr>
             </w:pPr>
             <w:r>
               <w:rPr>
                 <w:sz w:val="18"/>
                 <w:szCs w:val="18"/>
-                <w:lang w:val="uk-UA"/>
+                <w:lang w:val="uk-UA" w:eastAsia="en-US"/>
               </w:rPr>
               <w:t>Національному вищому навчальному закладу, що забезпечує проривний розвиток держави в певних галузях знань за моделлю поєднання освіти, науки та інновацій, сприяє її інтеграції у світовий освітньо-науковий простір, має визнані наукові здобутки, може надаватися статус дослідницького університету.</w:t>
             </w:r>
@@ -26070,7 +26117,7 @@
                 <w:b/>
                 <w:sz w:val="18"/>
                 <w:szCs w:val="18"/>
-                <w:lang w:val="uk-UA"/>
+                <w:lang w:val="uk-UA" w:eastAsia="en-US"/>
               </w:rPr>
             </w:pPr>
             <w:r>
@@ -26078,7 +26125,7 @@
                 <w:b/>
                 <w:sz w:val="18"/>
                 <w:szCs w:val="18"/>
-                <w:lang w:val="uk-UA"/>
+                <w:lang w:val="uk-UA" w:eastAsia="en-US"/>
               </w:rPr>
               <w:t xml:space="preserve">Система забезпечення якості. </w:t>
             </w:r>
@@ -26183,90 +26230,90 @@
               <w:rPr>
                 <w:sz w:val="18"/>
                 <w:szCs w:val="18"/>
-                <w:lang w:val="ru-RU"/>
+                <w:lang w:val="ru-RU" w:eastAsia="en-US"/>
               </w:rPr>
             </w:pPr>
             <w:r>
               <w:rPr>
                 <w:sz w:val="18"/>
-                <w:lang w:val="uk-UA"/>
+                <w:lang w:val="uk-UA" w:eastAsia="en-US"/>
               </w:rPr>
               <w:t>З більш детальною інформацією про національну систему вищої освіти можна ознайомитись:</w:t>
             </w:r>
             <w:r>
               <w:rPr>
                 <w:sz w:val="18"/>
-                <w:lang w:val="ru-RU"/>
-              </w:rPr>
-              <w:t xml:space="preserve"> </w:t>
-            </w:r>
-            <w:r>
-              <w:rPr>
-                <w:sz w:val="18"/>
-                <w:lang w:val="en-GB"/>
+                <w:lang w:val="ru-RU" w:eastAsia="en-US"/>
+              </w:rPr>
+              <w:t xml:space="preserve"> </w:t>
+            </w:r>
+            <w:r>
+              <w:rPr>
+                <w:sz w:val="18"/>
+                <w:lang w:val="en-GB" w:eastAsia="en-US"/>
               </w:rPr>
               <w:t>http</w:t>
             </w:r>
             <w:r>
               <w:rPr>
                 <w:sz w:val="18"/>
-                <w:lang w:val="ru-RU"/>
+                <w:lang w:val="ru-RU" w:eastAsia="en-US"/>
               </w:rPr>
               <w:t>://</w:t>
             </w:r>
             <w:r>
               <w:rPr>
                 <w:sz w:val="18"/>
-                <w:lang w:val="en-GB"/>
+                <w:lang w:val="en-GB" w:eastAsia="en-US"/>
               </w:rPr>
               <w:t>www</w:t>
             </w:r>
             <w:r>
               <w:rPr>
                 <w:sz w:val="18"/>
-                <w:lang w:val="ru-RU"/>
+                <w:lang w:val="ru-RU" w:eastAsia="en-US"/>
               </w:rPr>
               <w:t>.</w:t>
             </w:r>
             <w:r>
               <w:rPr>
                 <w:sz w:val="18"/>
-                <w:lang w:val="en-GB"/>
+                <w:lang w:val="en-GB" w:eastAsia="en-US"/>
               </w:rPr>
               <w:t>mon</w:t>
             </w:r>
             <w:r>
               <w:rPr>
                 <w:sz w:val="18"/>
-                <w:lang w:val="ru-RU"/>
+                <w:lang w:val="ru-RU" w:eastAsia="en-US"/>
               </w:rPr>
               <w:t>.</w:t>
             </w:r>
             <w:r>
               <w:rPr>
                 <w:sz w:val="18"/>
-                <w:lang w:val="en-GB"/>
+                <w:lang w:val="en-GB" w:eastAsia="en-US"/>
               </w:rPr>
               <w:t>gov</w:t>
             </w:r>
             <w:r>
               <w:rPr>
                 <w:sz w:val="18"/>
-                <w:lang w:val="ru-RU"/>
+                <w:lang w:val="ru-RU" w:eastAsia="en-US"/>
               </w:rPr>
               <w:t>.</w:t>
             </w:r>
             <w:r>
               <w:rPr>
                 <w:sz w:val="18"/>
-                <w:lang w:val="en-GB"/>
+                <w:lang w:val="en-GB" w:eastAsia="en-US"/>
               </w:rPr>
               <w:t>ua</w:t>
             </w:r>
             <w:r>
               <w:rPr>
                 <w:sz w:val="18"/>
-                <w:lang w:val="ru-RU"/>
+                <w:lang w:val="ru-RU" w:eastAsia="en-US"/>
               </w:rPr>
               <w:t>/</w:t>
             </w:r>
@@ -26274,7 +26321,7 @@
               <w:rPr>
                 <w:sz w:val="18"/>
                 <w:szCs w:val="18"/>
-                <w:lang w:val="ru-RU"/>
+                <w:lang w:val="ru-RU" w:eastAsia="en-US"/>
               </w:rPr>
               <w:t xml:space="preserve"> </w:t>
             </w:r>
@@ -26287,14 +26334,14 @@
               <w:rPr>
                 <w:sz w:val="18"/>
                 <w:szCs w:val="18"/>
-                <w:lang w:val="en-GB"/>
+                <w:lang w:val="en-GB" w:eastAsia="en-US"/>
               </w:rPr>
             </w:pPr>
             <w:r>
               <w:rPr>
                 <w:sz w:val="18"/>
                 <w:szCs w:val="18"/>
-                <w:lang w:val="en-GB"/>
+                <w:lang w:val="en-GB" w:eastAsia="en-US"/>
               </w:rPr>
               <w:t>Ukraine’s higher education system is regulated by the Constitution of Ukraine, the Laws of Ukraine “On Education”, “On Higher Education”, “On Scientific, Research and Development Activity”, by ministerial and central government orders, and by international agreements which Ukraine has concluded in compliance with domestic and international law.</w:t>
             </w:r>
@@ -26311,7 +26358,7 @@
                 <w:color w:val="auto"/>
                 <w:sz w:val="18"/>
                 <w:szCs w:val="18"/>
-                <w:lang w:val="en-GB"/>
+                <w:lang w:val="en-GB" w:eastAsia="en-US"/>
               </w:rPr>
             </w:pPr>
             <w:r>
@@ -26320,7 +26367,7 @@
                 <w:color w:val="auto"/>
                 <w:sz w:val="18"/>
                 <w:szCs w:val="18"/>
-                <w:lang w:val="en-GB"/>
+                <w:lang w:val="en-GB" w:eastAsia="en-US"/>
               </w:rPr>
               <w:t>Admission to higher education</w:t>
             </w:r>
@@ -26333,14 +26380,14 @@
               <w:rPr>
                 <w:sz w:val="18"/>
                 <w:szCs w:val="18"/>
-                <w:lang w:val="en-GB"/>
+                <w:lang w:val="en-GB" w:eastAsia="en-US"/>
               </w:rPr>
             </w:pPr>
             <w:r>
               <w:rPr>
                 <w:sz w:val="18"/>
                 <w:szCs w:val="18"/>
-                <w:lang w:val="en-GB"/>
+                <w:lang w:val="en-GB" w:eastAsia="en-US"/>
               </w:rPr>
               <w:t>Admission to higher education institutions (HEIs) is carried out on competitive basis. General access to higher education in Ukraine requires complete general secondary education, including secondary school leaving examinations - External Independent Assessment Certificate. Admission to certain programmes includes an entrance examination. Admission to programmes leading to Junior Specialist awards may be carried out on the basis of the basic general secondary education.</w:t>
             </w:r>
@@ -26357,7 +26404,7 @@
                 <w:color w:val="auto"/>
                 <w:sz w:val="18"/>
                 <w:szCs w:val="18"/>
-                <w:lang w:val="en-GB"/>
+                <w:lang w:val="en-GB" w:eastAsia="en-US"/>
               </w:rPr>
             </w:pPr>
             <w:r>
@@ -26366,7 +26413,7 @@
                 <w:color w:val="auto"/>
                 <w:sz w:val="18"/>
                 <w:szCs w:val="18"/>
-                <w:lang w:val="en-GB"/>
+                <w:lang w:val="en-GB" w:eastAsia="en-US"/>
               </w:rPr>
               <w:t>Higher education qualifications</w:t>
             </w:r>
@@ -26379,14 +26426,14 @@
               <w:rPr>
                 <w:sz w:val="18"/>
                 <w:szCs w:val="18"/>
-                <w:lang w:val="en-GB"/>
+                <w:lang w:val="en-GB" w:eastAsia="en-US"/>
               </w:rPr>
             </w:pPr>
             <w:r>
               <w:rPr>
                 <w:sz w:val="18"/>
                 <w:szCs w:val="18"/>
-                <w:lang w:val="en-GB"/>
+                <w:lang w:val="en-GB" w:eastAsia="en-US"/>
               </w:rPr>
               <w:t>Training of specialists with higher education is carried out in compliance with the corresponding educational and professional, educational and academic, academic programs at the following levels of higher education: initial level (short cycle) of higher education; first (Bachelor’s) level; second (Master’s) level; third (educational and academic) level; academic level.</w:t>
             </w:r>
@@ -26399,7 +26446,7 @@
               <w:rPr>
                 <w:sz w:val="18"/>
                 <w:szCs w:val="18"/>
-                <w:lang w:val="en-GB"/>
+                <w:lang w:val="en-GB" w:eastAsia="en-US"/>
               </w:rPr>
             </w:pPr>
             <w:r>
@@ -26408,7 +26455,7 @@
                 <w:bCs/>
                 <w:sz w:val="18"/>
                 <w:szCs w:val="18"/>
-                <w:lang w:val="en-GB"/>
+                <w:lang w:val="en-GB" w:eastAsia="en-US"/>
               </w:rPr>
               <w:t xml:space="preserve">Junior Bachelor </w:t>
             </w:r>
@@ -26416,7 +26463,7 @@
               <w:rPr>
                 <w:sz w:val="18"/>
                 <w:szCs w:val="18"/>
-                <w:lang w:val="en-GB"/>
+                <w:lang w:val="en-GB" w:eastAsia="en-US"/>
               </w:rPr>
               <w:t>– is an educational and vocational degree awarded at the initial level (short cycle) of higher education by a higher education institution after the person’s successful completion of educational and professional program, the volume of which is 90-120 ECTS credits. A person can attain a Junior Bachelor degree only on the basis of the complete general secondary education.</w:t>
             </w:r>
@@ -26429,7 +26476,7 @@
               <w:rPr>
                 <w:sz w:val="18"/>
                 <w:szCs w:val="18"/>
-                <w:lang w:val="en-GB"/>
+                <w:lang w:val="en-GB" w:eastAsia="en-US"/>
               </w:rPr>
             </w:pPr>
             <w:r>
@@ -26438,7 +26485,7 @@
                 <w:bCs/>
                 <w:sz w:val="18"/>
                 <w:szCs w:val="18"/>
-                <w:lang w:val="en-GB"/>
+                <w:lang w:val="en-GB" w:eastAsia="en-US"/>
               </w:rPr>
               <w:t xml:space="preserve">Bachelor </w:t>
             </w:r>
@@ -26446,7 +26493,7 @@
               <w:rPr>
                 <w:sz w:val="18"/>
                 <w:szCs w:val="18"/>
-                <w:lang w:val="en-GB"/>
+                <w:lang w:val="en-GB" w:eastAsia="en-US"/>
               </w:rPr>
               <w:t xml:space="preserve">– is an educational degree attained at the first level of higher education and awarded by a higher education institution after the student’s successful completion of educational and professional program, the volume of which is 180-240 ECTS credits. The volume of </w:t>
             </w:r>
@@ -26454,7 +26501,7 @@
               <w:rPr>
                 <w:sz w:val="18"/>
                 <w:szCs w:val="18"/>
-                <w:lang w:val="en-GB"/>
+                <w:lang w:val="en-GB" w:eastAsia="en-US"/>
               </w:rPr>
               <w:lastRenderedPageBreak/>
               <w:t>educational and professional program for attaining a Bachelor’s degree on the basis of Junior Bachelor’s degree is determined by a higher education institution. A person can attain a Bachelor’s degree only on the basis of complete general secondary education.</w:t>
@@ -26468,7 +26515,7 @@
               <w:rPr>
                 <w:sz w:val="18"/>
                 <w:szCs w:val="18"/>
-                <w:lang w:val="en-GB"/>
+                <w:lang w:val="en-GB" w:eastAsia="en-US"/>
               </w:rPr>
             </w:pPr>
             <w:r>
@@ -26477,7 +26524,7 @@
                 <w:bCs/>
                 <w:sz w:val="18"/>
                 <w:szCs w:val="18"/>
-                <w:lang w:val="en-GB"/>
+                <w:lang w:val="en-GB" w:eastAsia="en-US"/>
               </w:rPr>
               <w:t xml:space="preserve">Master </w:t>
             </w:r>
@@ -26485,7 +26532,7 @@
               <w:rPr>
                 <w:sz w:val="18"/>
                 <w:szCs w:val="18"/>
-                <w:lang w:val="en-GB"/>
+                <w:lang w:val="en-GB" w:eastAsia="en-US"/>
               </w:rPr>
               <w:t>– is an educational degree attained at the second level of higher education and awarded by a higher education institution after the student’s successful completion of the corresponding educational program. Master’s degree is attained in accordance with educational and professional or educational and academic program.  The volume of educational and professional program is 90-120 ECTS credits; the volume of educational and academic program is 120 ECTS credits. The Master’s educational and academic program must contain research (academic) component (not less than 30% of the total program volume). A person can attain a Master’s degree only on the basis of a Bachelor’s degree..</w:t>
             </w:r>
@@ -26498,7 +26545,7 @@
               <w:rPr>
                 <w:sz w:val="18"/>
                 <w:szCs w:val="18"/>
-                <w:lang w:val="en-GB"/>
+                <w:lang w:val="en-GB" w:eastAsia="en-US"/>
               </w:rPr>
             </w:pPr>
             <w:r>
@@ -26507,7 +26554,7 @@
                 <w:bCs/>
                 <w:sz w:val="18"/>
                 <w:szCs w:val="18"/>
-                <w:lang w:val="en-GB"/>
+                <w:lang w:val="en-GB" w:eastAsia="en-US"/>
               </w:rPr>
               <w:t xml:space="preserve">Doctor of Philosophy – </w:t>
             </w:r>
@@ -26515,7 +26562,7 @@
               <w:rPr>
                 <w:sz w:val="18"/>
                 <w:szCs w:val="18"/>
-                <w:lang w:val="en-GB"/>
+                <w:lang w:val="en-GB" w:eastAsia="en-US"/>
               </w:rPr>
               <w:t>is an educational and at the same time first academic degree attained at the third level of higher education on the basis of a Master’s degree. Doctor of Philosophy degree is awarded by a special academic board of a higher education institution or an academic institution after the person’s successful completion of educational and academic program and a public defense of a dissertation in the presence of a specialized academic board.</w:t>
             </w:r>
@@ -26528,7 +26575,7 @@
               <w:rPr>
                 <w:sz w:val="18"/>
                 <w:szCs w:val="18"/>
-                <w:lang w:val="en-GB"/>
+                <w:lang w:val="en-GB" w:eastAsia="en-US"/>
               </w:rPr>
             </w:pPr>
             <w:r>
@@ -26537,7 +26584,7 @@
                 <w:bCs/>
                 <w:sz w:val="18"/>
                 <w:szCs w:val="18"/>
-                <w:lang w:val="en-GB"/>
+                <w:lang w:val="en-GB" w:eastAsia="en-US"/>
               </w:rPr>
               <w:t xml:space="preserve">Doctor of Sciences – </w:t>
             </w:r>
@@ -26545,7 +26592,7 @@
               <w:rPr>
                 <w:sz w:val="18"/>
                 <w:szCs w:val="18"/>
-                <w:lang w:val="en-GB"/>
+                <w:lang w:val="en-GB" w:eastAsia="en-US"/>
               </w:rPr>
               <w:t>is the second academic degree attained by a person at the academic level of higher education on the basis of Doctor of Philosophy degree and provides for obtaining high-level qualifications in the field of developing and implementing research methodology, conducting original research, achieving academic results, which ensure solving important fundamental and applied problems, which have nationwide or world significance and were published in scientific publications.</w:t>
             </w:r>
@@ -26562,7 +26609,7 @@
                 <w:color w:val="auto"/>
                 <w:sz w:val="18"/>
                 <w:szCs w:val="18"/>
-                <w:lang w:val="en-GB"/>
+                <w:lang w:val="en-GB" w:eastAsia="en-US"/>
               </w:rPr>
             </w:pPr>
             <w:r>
@@ -26571,7 +26618,7 @@
                 <w:color w:val="auto"/>
                 <w:sz w:val="18"/>
                 <w:szCs w:val="18"/>
-                <w:lang w:val="en-GB"/>
+                <w:lang w:val="en-GB" w:eastAsia="en-US"/>
               </w:rPr>
               <w:t>Types of Higher Education Institutions</w:t>
             </w:r>
@@ -26584,14 +26631,14 @@
               <w:rPr>
                 <w:sz w:val="18"/>
                 <w:szCs w:val="18"/>
-                <w:lang w:val="en-GB"/>
+                <w:lang w:val="en-GB" w:eastAsia="en-US"/>
               </w:rPr>
             </w:pPr>
             <w:r>
               <w:rPr>
                 <w:sz w:val="18"/>
                 <w:szCs w:val="18"/>
-                <w:lang w:val="en-GB"/>
+                <w:lang w:val="en-GB" w:eastAsia="en-US"/>
               </w:rPr>
               <w:t>In Ukraine there are higher education institutions of the following types: university, academy, institute, college. A higher education institution is set up in the form of state, municipal, private establishment and works on the non-profit principle. According to the legislation a university, academy, institute irrespective of its ownership, may be bestowed the status of “National”.</w:t>
             </w:r>
@@ -26604,14 +26651,14 @@
               <w:rPr>
                 <w:sz w:val="18"/>
                 <w:szCs w:val="18"/>
-                <w:lang w:val="en-GB"/>
+                <w:lang w:val="en-GB" w:eastAsia="en-US"/>
               </w:rPr>
             </w:pPr>
             <w:r>
               <w:rPr>
                 <w:sz w:val="18"/>
                 <w:szCs w:val="18"/>
-                <w:lang w:val="en-GB"/>
+                <w:lang w:val="en-GB" w:eastAsia="en-US"/>
               </w:rPr>
               <w:t>A national higher education institution that provides for sustainable development of the state in certain fields of knowledge in compliance with the model of combining education, science and innovations, facilitates its integration in the global educational and scientific environment, has recognized scientific achievements, may be bestowed the status of “Research University”.</w:t>
             </w:r>
@@ -26628,7 +26675,7 @@
                 <w:color w:val="auto"/>
                 <w:sz w:val="18"/>
                 <w:szCs w:val="18"/>
-                <w:lang w:val="en-GB"/>
+                <w:lang w:val="en-GB" w:eastAsia="en-US"/>
               </w:rPr>
             </w:pPr>
             <w:r>
@@ -26637,7 +26684,7 @@
                 <w:color w:val="auto"/>
                 <w:sz w:val="18"/>
                 <w:szCs w:val="18"/>
-                <w:lang w:val="en-GB"/>
+                <w:lang w:val="en-GB" w:eastAsia="en-US"/>
               </w:rPr>
               <w:t>Quality assurance</w:t>
             </w:r>
@@ -34169,6 +34216,7 @@
       <w:color w:val="4F81BD"/>
       <w:sz w:val="20"/>
       <w:szCs w:val="20"/>
+      <w:lang/>
     </w:rPr>
   </w:style>
   <w:style w:type="character" w:default="1" w:styleId="a0">
@@ -34282,6 +34330,7 @@
       <w:rFonts w:ascii="Tahoma" w:hAnsi="Tahoma"/>
       <w:sz w:val="16"/>
       <w:szCs w:val="16"/>
+      <w:lang/>
     </w:rPr>
   </w:style>
   <w:style w:type="character" w:customStyle="1" w:styleId="a7">
@@ -34503,6 +34552,7 @@
       <w:rFonts w:ascii="Courier New" w:eastAsia="Times New Roman" w:hAnsi="Courier New"/>
       <w:sz w:val="20"/>
       <w:szCs w:val="20"/>
+      <w:lang/>
     </w:rPr>
   </w:style>
   <w:style w:type="character" w:customStyle="1" w:styleId="HTML0">

</xml_diff>

<commit_message>
minor format changes in diploma supplement template 2
</commit_message>
<xml_diff>
--- a/core/src/main/resources/docs/templates/DiplomaSupplement.docx
+++ b/core/src/main/resources/docs/templates/DiplomaSupplement.docx
@@ -36,6 +36,95 @@
               <w:rPr>
                 <w:rFonts w:ascii="Times New Roman" w:hAnsi="Times New Roman"/>
                 <w:b/>
+                <w:spacing w:val="-1"/>
+                <w:sz w:val="24"/>
+              </w:rPr>
+            </w:pPr>
+            <w:r>
+              <w:rPr>
+                <w:rFonts w:ascii="Times New Roman" w:hAnsi="Times New Roman"/>
+                <w:b/>
+                <w:sz w:val="24"/>
+                <w:lang w:val="uk-UA"/>
+              </w:rPr>
+              <w:t>ДОДАТОК</w:t>
+            </w:r>
+            <w:r>
+              <w:rPr>
+                <w:rFonts w:ascii="Times New Roman" w:hAnsi="Times New Roman"/>
+                <w:b/>
+                <w:spacing w:val="-2"/>
+                <w:sz w:val="24"/>
+                <w:lang w:val="uk-UA"/>
+              </w:rPr>
+              <w:t xml:space="preserve"> </w:t>
+            </w:r>
+            <w:r>
+              <w:rPr>
+                <w:rFonts w:ascii="Times New Roman" w:hAnsi="Times New Roman"/>
+                <w:b/>
+                <w:sz w:val="24"/>
+                <w:lang w:val="uk-UA"/>
+              </w:rPr>
+              <w:t xml:space="preserve">ДО </w:t>
+            </w:r>
+            <w:r>
+              <w:rPr>
+                <w:rFonts w:ascii="Times New Roman" w:hAnsi="Times New Roman"/>
+                <w:b/>
+                <w:spacing w:val="-1"/>
+                <w:sz w:val="24"/>
+                <w:lang w:val="uk-UA"/>
+              </w:rPr>
+              <w:t>ДИПЛОМА ПРО</w:t>
+            </w:r>
+            <w:r>
+              <w:rPr>
+                <w:rFonts w:ascii="Times New Roman" w:hAnsi="Times New Roman"/>
+                <w:b/>
+                <w:sz w:val="24"/>
+                <w:lang w:val="uk-UA"/>
+              </w:rPr>
+              <w:t xml:space="preserve"> ВИЩУ</w:t>
+            </w:r>
+            <w:r>
+              <w:rPr>
+                <w:rFonts w:ascii="Times New Roman" w:hAnsi="Times New Roman"/>
+                <w:b/>
+                <w:spacing w:val="-1"/>
+                <w:sz w:val="24"/>
+                <w:lang w:val="uk-UA"/>
+              </w:rPr>
+              <w:t xml:space="preserve"> </w:t>
+            </w:r>
+            <w:r>
+              <w:rPr>
+                <w:rFonts w:ascii="Times New Roman" w:hAnsi="Times New Roman"/>
+                <w:b/>
+                <w:sz w:val="24"/>
+                <w:lang w:val="uk-UA"/>
+              </w:rPr>
+              <w:t>ОСВІТУ</w:t>
+            </w:r>
+            <w:r>
+              <w:rPr>
+                <w:rFonts w:ascii="Times New Roman" w:hAnsi="Times New Roman"/>
+                <w:b/>
+                <w:spacing w:val="-1"/>
+                <w:sz w:val="24"/>
+                <w:lang w:val="uk-UA"/>
+              </w:rPr>
+              <w:t xml:space="preserve"> </w:t>
+            </w:r>
+          </w:p>
+          <w:p>
+            <w:pPr>
+              <w:pStyle w:val="TableParagraph"/>
+              <w:spacing w:before="29"/>
+              <w:jc w:val="center"/>
+              <w:rPr>
+                <w:rFonts w:ascii="Times New Roman" w:hAnsi="Times New Roman"/>
+                <w:b/>
                 <w:spacing w:val="35"/>
                 <w:sz w:val="24"/>
                 <w:lang w:val="uk-UA"/>
@@ -45,77 +134,11 @@
               <w:rPr>
                 <w:rFonts w:ascii="Times New Roman" w:hAnsi="Times New Roman"/>
                 <w:b/>
+                <w:spacing w:val="-1"/>
                 <w:sz w:val="24"/>
                 <w:lang w:val="uk-UA"/>
               </w:rPr>
-              <w:t>ДОДАТОК</w:t>
-            </w:r>
-            <w:r>
-              <w:rPr>
-                <w:rFonts w:ascii="Times New Roman" w:hAnsi="Times New Roman"/>
-                <w:b/>
-                <w:spacing w:val="-2"/>
-                <w:sz w:val="24"/>
-                <w:lang w:val="uk-UA"/>
-              </w:rPr>
-              <w:t xml:space="preserve"> </w:t>
-            </w:r>
-            <w:r>
-              <w:rPr>
-                <w:rFonts w:ascii="Times New Roman" w:hAnsi="Times New Roman"/>
-                <w:b/>
-                <w:sz w:val="24"/>
-                <w:lang w:val="uk-UA"/>
-              </w:rPr>
-              <w:t xml:space="preserve">ДО </w:t>
-            </w:r>
-            <w:r>
-              <w:rPr>
-                <w:rFonts w:ascii="Times New Roman" w:hAnsi="Times New Roman"/>
-                <w:b/>
-                <w:spacing w:val="-1"/>
-                <w:sz w:val="24"/>
-                <w:lang w:val="uk-UA"/>
-              </w:rPr>
-              <w:t>ДИПЛОМА ПРО</w:t>
-            </w:r>
-            <w:r>
-              <w:rPr>
-                <w:rFonts w:ascii="Times New Roman" w:hAnsi="Times New Roman"/>
-                <w:b/>
-                <w:sz w:val="24"/>
-                <w:lang w:val="uk-UA"/>
-              </w:rPr>
-              <w:t xml:space="preserve"> ВИЩУ</w:t>
-            </w:r>
-            <w:r>
-              <w:rPr>
-                <w:rFonts w:ascii="Times New Roman" w:hAnsi="Times New Roman"/>
-                <w:b/>
-                <w:spacing w:val="-1"/>
-                <w:sz w:val="24"/>
-                <w:lang w:val="uk-UA"/>
-              </w:rPr>
-              <w:t xml:space="preserve"> </w:t>
-            </w:r>
-            <w:r>
-              <w:rPr>
-                <w:rFonts w:ascii="Times New Roman" w:hAnsi="Times New Roman"/>
-                <w:b/>
-                <w:sz w:val="24"/>
-                <w:lang w:val="uk-UA"/>
-              </w:rPr>
-              <w:t>ОСВІТУ</w:t>
-            </w:r>
-            <w:r>
-              <w:rPr>
-                <w:rFonts w:ascii="Times New Roman" w:hAnsi="Times New Roman"/>
-                <w:b/>
-                <w:spacing w:val="-1"/>
-                <w:sz w:val="24"/>
-                <w:lang w:val="uk-UA"/>
-              </w:rPr>
-              <w:t xml:space="preserve"> ЄВРОПЕЙСЬКОГО</w:t>
+              <w:t>ЄВРОПЕЙСЬКОГО</w:t>
             </w:r>
             <w:r>
               <w:rPr>
@@ -151,7 +174,6 @@
             <w:pPr>
               <w:pStyle w:val="TableParagraph"/>
               <w:spacing w:before="29" w:after="120"/>
-              <w:ind w:left="709"/>
               <w:jc w:val="center"/>
               <w:rPr>
                 <w:rFonts w:ascii="Times New Roman" w:hAnsi="Times New Roman"/>
@@ -25321,7 +25343,6 @@
               <w:rPr>
                 <w:rFonts w:ascii="Times New Roman" w:hAnsi="Times New Roman"/>
                 <w:b/>
-                <w:color w:val="FF0000"/>
                 <w:spacing w:val="-1"/>
                 <w:sz w:val="18"/>
                 <w:lang w:val="uk-UA"/>
@@ -25337,7 +25358,6 @@
               <w:rPr>
                 <w:rFonts w:ascii="Times New Roman" w:hAnsi="Times New Roman"/>
                 <w:b/>
-                <w:color w:val="FF0000"/>
                 <w:spacing w:val="-1"/>
                 <w:sz w:val="18"/>
                 <w:lang w:val="uk-UA"/>
@@ -25353,7 +25373,6 @@
               <w:rPr>
                 <w:rFonts w:ascii="Times New Roman" w:hAnsi="Times New Roman"/>
                 <w:b/>
-                <w:color w:val="FF0000"/>
                 <w:spacing w:val="-1"/>
                 <w:sz w:val="18"/>
                 <w:lang w:val="uk-UA"/>
@@ -25369,7 +25388,6 @@
               <w:rPr>
                 <w:rFonts w:ascii="Times New Roman" w:hAnsi="Times New Roman"/>
                 <w:b/>
-                <w:color w:val="FF0000"/>
                 <w:spacing w:val="-1"/>
                 <w:sz w:val="18"/>
                 <w:lang w:val="uk-UA"/>
@@ -25385,7 +25403,6 @@
               <w:rPr>
                 <w:rFonts w:ascii="Times New Roman" w:hAnsi="Times New Roman"/>
                 <w:b/>
-                <w:color w:val="FF0000"/>
                 <w:spacing w:val="-1"/>
                 <w:sz w:val="18"/>
                 <w:lang w:val="uk-UA"/>
@@ -30297,9 +30314,8 @@
               <w:ind w:left="209" w:right="234" w:firstLine="144"/>
               <w:jc w:val="center"/>
               <w:rPr>
-                <w:rFonts w:ascii="Times New Roman" w:hAnsi="Times New Roman"/>
-                <w:b/>
-                <w:spacing w:val="-1"/>
+                <w:rFonts w:ascii="Times New Roman"/>
+                <w:i/>
                 <w:sz w:val="16"/>
                 <w:szCs w:val="16"/>
                 <w:lang w:val="en-GB"/>
@@ -31051,6 +31067,21 @@
               </w:rPr>
               <w:t>PREVAIL</w:t>
             </w:r>
+          </w:p>
+          <w:p>
+            <w:pPr>
+              <w:spacing w:before="73" w:after="0" w:line="240" w:lineRule="auto"/>
+              <w:ind w:left="209" w:right="234" w:firstLine="144"/>
+              <w:jc w:val="center"/>
+              <w:rPr>
+                <w:rFonts w:ascii="Times New Roman" w:hAnsi="Times New Roman"/>
+                <w:b/>
+                <w:spacing w:val="-1"/>
+                <w:sz w:val="16"/>
+                <w:szCs w:val="16"/>
+                <w:lang w:val="en-GB"/>
+              </w:rPr>
+            </w:pPr>
           </w:p>
         </w:tc>
       </w:tr>

</xml_diff>

<commit_message>
Changed section break to "from this page" at the end of the template to keep footer on the last page.
</commit_message>
<xml_diff>
--- a/core/src/main/resources/docs/templates/DiplomaSupplement.docx
+++ b/core/src/main/resources/docs/templates/DiplomaSupplement.docx
@@ -38,6 +38,7 @@
                 <w:b/>
                 <w:spacing w:val="-1"/>
                 <w:sz w:val="24"/>
+                <w:lang w:val="ru-RU"/>
               </w:rPr>
             </w:pPr>
             <w:r>
@@ -226,9 +227,23 @@
                 <w:spacing w:val="-1"/>
                 <w:sz w:val="24"/>
                 <w:szCs w:val="24"/>
-              </w:rPr>
-              <w:t>#DiplNumber</w:t>
-            </w:r>
+                <w:lang w:val="ru-RU"/>
+              </w:rPr>
+              <w:t>#</w:t>
+            </w:r>
+            <w:proofErr w:type="spellStart"/>
+            <w:r>
+              <w:rPr>
+                <w:rFonts w:ascii="Times New Roman" w:eastAsia="Times New Roman" w:hAnsi="Times New Roman"/>
+                <w:b/>
+                <w:bCs/>
+                <w:spacing w:val="-1"/>
+                <w:sz w:val="24"/>
+                <w:szCs w:val="24"/>
+              </w:rPr>
+              <w:t>DiplNumber</w:t>
+            </w:r>
+            <w:proofErr w:type="spellEnd"/>
             <w:r>
               <w:rPr>
                 <w:rFonts w:ascii="Times New Roman" w:eastAsia="Times New Roman" w:hAnsi="Times New Roman"/>
@@ -271,9 +286,22 @@
                 <w:bCs/>
                 <w:sz w:val="24"/>
                 <w:szCs w:val="24"/>
-              </w:rPr>
-              <w:t>#DiplDate</w:t>
-            </w:r>
+                <w:lang w:val="ru-RU"/>
+              </w:rPr>
+              <w:t>#</w:t>
+            </w:r>
+            <w:proofErr w:type="spellStart"/>
+            <w:r>
+              <w:rPr>
+                <w:rFonts w:ascii="Times New Roman" w:eastAsia="Times New Roman" w:hAnsi="Times New Roman"/>
+                <w:b/>
+                <w:bCs/>
+                <w:sz w:val="24"/>
+                <w:szCs w:val="24"/>
+              </w:rPr>
+              <w:t>DiplDate</w:t>
+            </w:r>
+            <w:proofErr w:type="spellEnd"/>
           </w:p>
           <w:p>
             <w:pPr>
@@ -315,8 +343,9 @@
                 <w:szCs w:val="24"/>
                 <w:lang w:val="en-GB"/>
               </w:rPr>
-              <w:t>#DiplNumber</w:t>
-            </w:r>
+              <w:t>#</w:t>
+            </w:r>
+            <w:proofErr w:type="spellStart"/>
             <w:r>
               <w:rPr>
                 <w:rFonts w:ascii="Times New Roman" w:eastAsia="Times New Roman" w:hAnsi="Times New Roman"/>
@@ -324,37 +353,59 @@
                 <w:szCs w:val="24"/>
                 <w:lang w:val="en-GB"/>
               </w:rPr>
-              <w:t xml:space="preserve"> </w:t>
-            </w:r>
-            <w:r>
-              <w:rPr>
-                <w:rFonts w:ascii="Times New Roman" w:eastAsia="Times New Roman" w:hAnsi="Times New Roman"/>
-                <w:spacing w:val="-1"/>
+              <w:t>DiplNumber</w:t>
+            </w:r>
+            <w:proofErr w:type="spellEnd"/>
+            <w:r>
+              <w:rPr>
+                <w:rFonts w:ascii="Times New Roman" w:eastAsia="Times New Roman" w:hAnsi="Times New Roman"/>
                 <w:sz w:val="24"/>
                 <w:szCs w:val="24"/>
                 <w:lang w:val="en-GB"/>
               </w:rPr>
-              <w:t>issued</w:t>
-            </w:r>
-            <w:r>
-              <w:rPr>
-                <w:rFonts w:ascii="Times New Roman" w:eastAsia="Times New Roman" w:hAnsi="Times New Roman"/>
+              <w:t xml:space="preserve"> </w:t>
+            </w:r>
+            <w:r>
+              <w:rPr>
+                <w:rFonts w:ascii="Times New Roman" w:eastAsia="Times New Roman" w:hAnsi="Times New Roman"/>
+                <w:spacing w:val="-1"/>
                 <w:sz w:val="24"/>
                 <w:szCs w:val="24"/>
                 <w:lang w:val="en-GB"/>
               </w:rPr>
-              <w:t xml:space="preserve"> </w:t>
-            </w:r>
-            <w:r>
-              <w:rPr>
-                <w:rFonts w:ascii="Times New Roman" w:eastAsia="Times New Roman" w:hAnsi="Times New Roman"/>
-                <w:bCs/>
+              <w:t>issued</w:t>
+            </w:r>
+            <w:r>
+              <w:rPr>
+                <w:rFonts w:ascii="Times New Roman" w:eastAsia="Times New Roman" w:hAnsi="Times New Roman"/>
                 <w:sz w:val="24"/>
                 <w:szCs w:val="24"/>
                 <w:lang w:val="en-GB"/>
               </w:rPr>
-              <w:t>#DiplDate</w:t>
-            </w:r>
+              <w:t xml:space="preserve"> </w:t>
+            </w:r>
+            <w:r>
+              <w:rPr>
+                <w:rFonts w:ascii="Times New Roman" w:eastAsia="Times New Roman" w:hAnsi="Times New Roman"/>
+                <w:bCs/>
+                <w:sz w:val="24"/>
+                <w:szCs w:val="24"/>
+                <w:lang w:val="en-GB"/>
+              </w:rPr>
+              <w:t>#</w:t>
+            </w:r>
+            <w:proofErr w:type="spellStart"/>
+            <w:r>
+              <w:rPr>
+                <w:rFonts w:ascii="Times New Roman" w:eastAsia="Times New Roman" w:hAnsi="Times New Roman"/>
+                <w:bCs/>
+                <w:sz w:val="24"/>
+                <w:szCs w:val="24"/>
+                <w:lang w:val="en-GB"/>
+              </w:rPr>
+              <w:t>DiplDate</w:t>
+            </w:r>
+            <w:proofErr w:type="spellEnd"/>
             <w:r>
               <w:rPr>
                 <w:rFonts w:ascii="Times New Roman" w:eastAsia="Times New Roman" w:hAnsi="Times New Roman"/>
@@ -414,8 +465,20 @@
                 <w:sz w:val="24"/>
                 <w:szCs w:val="24"/>
               </w:rPr>
-              <w:t>#SupplNumber</w:t>
-            </w:r>
+              <w:t>#</w:t>
+            </w:r>
+            <w:proofErr w:type="spellStart"/>
+            <w:r>
+              <w:rPr>
+                <w:rFonts w:ascii="Times New Roman" w:eastAsia="Times New Roman" w:hAnsi="Times New Roman"/>
+                <w:b/>
+                <w:bCs/>
+                <w:sz w:val="24"/>
+                <w:szCs w:val="24"/>
+              </w:rPr>
+              <w:t>SupplNumber</w:t>
+            </w:r>
+            <w:proofErr w:type="spellEnd"/>
             <w:r>
               <w:rPr>
                 <w:rFonts w:ascii="Times New Roman" w:eastAsia="Times New Roman" w:hAnsi="Times New Roman"/>
@@ -459,8 +522,20 @@
                 <w:sz w:val="24"/>
                 <w:szCs w:val="24"/>
               </w:rPr>
-              <w:t>#SupplDate</w:t>
-            </w:r>
+              <w:t>#</w:t>
+            </w:r>
+            <w:proofErr w:type="spellStart"/>
+            <w:r>
+              <w:rPr>
+                <w:rFonts w:ascii="Times New Roman" w:eastAsia="Times New Roman" w:hAnsi="Times New Roman"/>
+                <w:b/>
+                <w:bCs/>
+                <w:sz w:val="24"/>
+                <w:szCs w:val="24"/>
+              </w:rPr>
+              <w:t>SupplDate</w:t>
+            </w:r>
+            <w:proofErr w:type="spellEnd"/>
             <w:r>
               <w:rPr>
                 <w:rFonts w:ascii="Times New Roman" w:eastAsia="Times New Roman" w:hAnsi="Times New Roman"/>
@@ -506,46 +581,70 @@
                 <w:szCs w:val="24"/>
                 <w:lang w:val="en-GB"/>
               </w:rPr>
-              <w:t>#SupplNumber</w:t>
-            </w:r>
-            <w:r>
-              <w:rPr>
-                <w:rFonts w:ascii="Times New Roman" w:eastAsia="Times New Roman" w:hAnsi="Times New Roman"/>
+              <w:t>#</w:t>
+            </w:r>
+            <w:proofErr w:type="spellStart"/>
+            <w:r>
+              <w:rPr>
+                <w:rFonts w:ascii="Times New Roman" w:eastAsia="Times New Roman" w:hAnsi="Times New Roman"/>
+                <w:bCs/>
                 <w:sz w:val="24"/>
                 <w:szCs w:val="24"/>
                 <w:lang w:val="en-GB"/>
               </w:rPr>
-              <w:t xml:space="preserve"> </w:t>
-            </w:r>
-            <w:r>
-              <w:rPr>
-                <w:rFonts w:ascii="Times New Roman" w:eastAsia="Times New Roman" w:hAnsi="Times New Roman"/>
-                <w:spacing w:val="-1"/>
+              <w:t>SupplNumber</w:t>
+            </w:r>
+            <w:proofErr w:type="spellEnd"/>
+            <w:r>
+              <w:rPr>
+                <w:rFonts w:ascii="Times New Roman" w:eastAsia="Times New Roman" w:hAnsi="Times New Roman"/>
                 <w:sz w:val="24"/>
                 <w:szCs w:val="24"/>
                 <w:lang w:val="en-GB"/>
               </w:rPr>
-              <w:t>issued</w:t>
-            </w:r>
-            <w:r>
-              <w:rPr>
-                <w:rFonts w:ascii="Times New Roman" w:eastAsia="Times New Roman" w:hAnsi="Times New Roman"/>
+              <w:t xml:space="preserve"> </w:t>
+            </w:r>
+            <w:r>
+              <w:rPr>
+                <w:rFonts w:ascii="Times New Roman" w:eastAsia="Times New Roman" w:hAnsi="Times New Roman"/>
+                <w:spacing w:val="-1"/>
                 <w:sz w:val="24"/>
                 <w:szCs w:val="24"/>
                 <w:lang w:val="en-GB"/>
               </w:rPr>
-              <w:t xml:space="preserve"> </w:t>
-            </w:r>
-            <w:r>
-              <w:rPr>
-                <w:rFonts w:ascii="Times New Roman" w:eastAsia="Times New Roman" w:hAnsi="Times New Roman"/>
-                <w:bCs/>
+              <w:t>issued</w:t>
+            </w:r>
+            <w:r>
+              <w:rPr>
+                <w:rFonts w:ascii="Times New Roman" w:eastAsia="Times New Roman" w:hAnsi="Times New Roman"/>
                 <w:sz w:val="24"/>
                 <w:szCs w:val="24"/>
                 <w:lang w:val="en-GB"/>
               </w:rPr>
-              <w:t>#SupplDate</w:t>
-            </w:r>
+              <w:t xml:space="preserve"> </w:t>
+            </w:r>
+            <w:r>
+              <w:rPr>
+                <w:rFonts w:ascii="Times New Roman" w:eastAsia="Times New Roman" w:hAnsi="Times New Roman"/>
+                <w:bCs/>
+                <w:sz w:val="24"/>
+                <w:szCs w:val="24"/>
+                <w:lang w:val="en-GB"/>
+              </w:rPr>
+              <w:t>#</w:t>
+            </w:r>
+            <w:proofErr w:type="spellStart"/>
+            <w:r>
+              <w:rPr>
+                <w:rFonts w:ascii="Times New Roman" w:eastAsia="Times New Roman" w:hAnsi="Times New Roman"/>
+                <w:bCs/>
+                <w:sz w:val="24"/>
+                <w:szCs w:val="24"/>
+                <w:lang w:val="en-GB"/>
+              </w:rPr>
+              <w:t>SupplDate</w:t>
+            </w:r>
+            <w:proofErr w:type="spellEnd"/>
           </w:p>
           <w:p>
             <w:pPr>
@@ -4639,8 +4738,17 @@
                 <w:rFonts w:ascii="Times New Roman" w:hAnsi="Times New Roman"/>
                 <w:b/>
               </w:rPr>
-              <w:t>#SurnameUkr</w:t>
-            </w:r>
+              <w:t>#</w:t>
+            </w:r>
+            <w:proofErr w:type="spellStart"/>
+            <w:r>
+              <w:rPr>
+                <w:rFonts w:ascii="Times New Roman" w:hAnsi="Times New Roman"/>
+                <w:b/>
+              </w:rPr>
+              <w:t>SurnameUkr</w:t>
+            </w:r>
+            <w:proofErr w:type="spellEnd"/>
           </w:p>
           <w:p>
             <w:pPr>
@@ -4656,8 +4764,17 @@
                 <w:rFonts w:ascii="Times New Roman" w:hAnsi="Times New Roman"/>
                 <w:lang w:val="en-GB"/>
               </w:rPr>
-              <w:t>#SurnameEng</w:t>
-            </w:r>
+              <w:t>#</w:t>
+            </w:r>
+            <w:proofErr w:type="spellStart"/>
+            <w:r>
+              <w:rPr>
+                <w:rFonts w:ascii="Times New Roman" w:hAnsi="Times New Roman"/>
+                <w:lang w:val="en-GB"/>
+              </w:rPr>
+              <w:t>SurnameEng</w:t>
+            </w:r>
+            <w:proofErr w:type="spellEnd"/>
           </w:p>
         </w:tc>
         <w:tc>
@@ -4838,22 +4955,47 @@
                 <w:rFonts w:ascii="Times New Roman" w:hAnsi="Times New Roman"/>
                 <w:b/>
               </w:rPr>
-              <w:t xml:space="preserve">#NameUkr </w:t>
-            </w:r>
-            <w:r>
-              <w:rPr>
-                <w:rFonts w:ascii="Times New Roman" w:hAnsi="Times New Roman"/>
-                <w:b/>
-              </w:rPr>
-              <w:t xml:space="preserve"> </w:t>
-            </w:r>
-            <w:r>
-              <w:rPr>
-                <w:rFonts w:ascii="Times New Roman" w:hAnsi="Times New Roman"/>
-                <w:b/>
-              </w:rPr>
-              <w:t>#PatronimicUkr</w:t>
-            </w:r>
+              <w:t>#</w:t>
+            </w:r>
+            <w:proofErr w:type="spellStart"/>
+            <w:r>
+              <w:rPr>
+                <w:rFonts w:ascii="Times New Roman" w:hAnsi="Times New Roman"/>
+                <w:b/>
+              </w:rPr>
+              <w:t>NameUkr</w:t>
+            </w:r>
+            <w:proofErr w:type="spellEnd"/>
+            <w:r>
+              <w:rPr>
+                <w:rFonts w:ascii="Times New Roman" w:hAnsi="Times New Roman"/>
+                <w:b/>
+              </w:rPr>
+              <w:t xml:space="preserve"> </w:t>
+            </w:r>
+            <w:r>
+              <w:rPr>
+                <w:rFonts w:ascii="Times New Roman" w:hAnsi="Times New Roman"/>
+                <w:b/>
+              </w:rPr>
+              <w:t xml:space="preserve"> </w:t>
+            </w:r>
+            <w:r>
+              <w:rPr>
+                <w:rFonts w:ascii="Times New Roman" w:hAnsi="Times New Roman"/>
+                <w:b/>
+              </w:rPr>
+              <w:t>#</w:t>
+            </w:r>
+            <w:proofErr w:type="spellStart"/>
+            <w:r>
+              <w:rPr>
+                <w:rFonts w:ascii="Times New Roman" w:hAnsi="Times New Roman"/>
+                <w:b/>
+              </w:rPr>
+              <w:t>PatronimicUkr</w:t>
+            </w:r>
+            <w:proofErr w:type="spellEnd"/>
           </w:p>
           <w:p>
             <w:pPr>
@@ -4868,8 +5010,17 @@
                 <w:rFonts w:ascii="Times New Roman" w:hAnsi="Times New Roman"/>
                 <w:lang w:val="en-GB"/>
               </w:rPr>
-              <w:t>#NameEng</w:t>
-            </w:r>
+              <w:t>#</w:t>
+            </w:r>
+            <w:proofErr w:type="spellStart"/>
+            <w:r>
+              <w:rPr>
+                <w:rFonts w:ascii="Times New Roman" w:hAnsi="Times New Roman"/>
+                <w:lang w:val="en-GB"/>
+              </w:rPr>
+              <w:t>NameEng</w:t>
+            </w:r>
+            <w:proofErr w:type="spellEnd"/>
           </w:p>
         </w:tc>
       </w:tr>
@@ -5140,8 +5291,19 @@
                 <w:sz w:val="18"/>
                 <w:lang w:val="en-US"/>
               </w:rPr>
-              <w:t>#BirthDate</w:t>
-            </w:r>
+              <w:t>#</w:t>
+            </w:r>
+            <w:proofErr w:type="spellStart"/>
+            <w:r>
+              <w:rPr>
+                <w:rFonts w:ascii="Times New Roman" w:hAnsi="Times New Roman"/>
+                <w:b/>
+                <w:sz w:val="18"/>
+                <w:lang w:val="en-US"/>
+              </w:rPr>
+              <w:t>BirthDate</w:t>
+            </w:r>
+            <w:proofErr w:type="spellEnd"/>
           </w:p>
         </w:tc>
       </w:tr>
@@ -5554,8 +5716,20 @@
                 <w:sz w:val="18"/>
                 <w:lang w:val="uk-UA"/>
               </w:rPr>
-              <w:t>#DegreeUkr</w:t>
-            </w:r>
+              <w:t>#</w:t>
+            </w:r>
+            <w:proofErr w:type="spellStart"/>
+            <w:r>
+              <w:rPr>
+                <w:rFonts w:ascii="Times New Roman" w:hAnsi="Times New Roman"/>
+                <w:b/>
+                <w:spacing w:val="-1"/>
+                <w:sz w:val="18"/>
+                <w:lang w:val="uk-UA"/>
+              </w:rPr>
+              <w:t>DegreeUkr</w:t>
+            </w:r>
+            <w:proofErr w:type="spellEnd"/>
             <w:r>
               <w:rPr>
                 <w:rFonts w:ascii="Times New Roman" w:hAnsi="Times New Roman"/>
@@ -5592,8 +5766,19 @@
                 <w:sz w:val="18"/>
                 <w:lang w:val="en-GB"/>
               </w:rPr>
-              <w:t>#DegreeEng</w:t>
-            </w:r>
+              <w:t>#</w:t>
+            </w:r>
+            <w:proofErr w:type="spellStart"/>
+            <w:r>
+              <w:rPr>
+                <w:rFonts w:ascii="Times New Roman" w:hAnsi="Times New Roman"/>
+                <w:spacing w:val="1"/>
+                <w:sz w:val="18"/>
+                <w:lang w:val="en-GB"/>
+              </w:rPr>
+              <w:t>DegreeEng</w:t>
+            </w:r>
+            <w:proofErr w:type="spellEnd"/>
           </w:p>
         </w:tc>
       </w:tr>
@@ -5747,7 +5932,29 @@
                 <w:sz w:val="18"/>
                 <w:lang w:val="uk-UA"/>
               </w:rPr>
-              <w:t xml:space="preserve">#SpecialityUkr </w:t>
+              <w:t>#</w:t>
+            </w:r>
+            <w:proofErr w:type="spellStart"/>
+            <w:r>
+              <w:rPr>
+                <w:rFonts w:ascii="Times New Roman" w:hAnsi="Times New Roman"/>
+                <w:b/>
+                <w:spacing w:val="-1"/>
+                <w:sz w:val="18"/>
+                <w:lang w:val="uk-UA"/>
+              </w:rPr>
+              <w:t>SpecialityUkr</w:t>
+            </w:r>
+            <w:proofErr w:type="spellEnd"/>
+            <w:r>
+              <w:rPr>
+                <w:rFonts w:ascii="Times New Roman" w:hAnsi="Times New Roman"/>
+                <w:b/>
+                <w:spacing w:val="-1"/>
+                <w:sz w:val="18"/>
+                <w:lang w:val="uk-UA"/>
+              </w:rPr>
+              <w:t xml:space="preserve"> </w:t>
             </w:r>
             <w:r>
               <w:rPr>
@@ -5775,8 +5982,19 @@
                 <w:sz w:val="18"/>
                 <w:lang w:val="en-GB"/>
               </w:rPr>
-              <w:t>#SpecialityEng</w:t>
-            </w:r>
+              <w:t>#</w:t>
+            </w:r>
+            <w:proofErr w:type="spellStart"/>
+            <w:r>
+              <w:rPr>
+                <w:rFonts w:ascii="Times New Roman" w:hAnsi="Times New Roman"/>
+                <w:spacing w:val="2"/>
+                <w:sz w:val="18"/>
+                <w:lang w:val="en-GB"/>
+              </w:rPr>
+              <w:t>SpecialityEng</w:t>
+            </w:r>
+            <w:proofErr w:type="spellEnd"/>
           </w:p>
         </w:tc>
       </w:tr>
@@ -5926,8 +6144,20 @@
                 <w:sz w:val="18"/>
                 <w:lang w:val="uk-UA"/>
               </w:rPr>
-              <w:t>#SpecializationUkr</w:t>
-            </w:r>
+              <w:t>#</w:t>
+            </w:r>
+            <w:proofErr w:type="spellStart"/>
+            <w:r>
+              <w:rPr>
+                <w:rFonts w:ascii="Times New Roman" w:hAnsi="Times New Roman"/>
+                <w:b/>
+                <w:spacing w:val="-1"/>
+                <w:sz w:val="18"/>
+                <w:lang w:val="uk-UA"/>
+              </w:rPr>
+              <w:t>SpecializationUkr</w:t>
+            </w:r>
+            <w:proofErr w:type="spellEnd"/>
             <w:r>
               <w:rPr>
                 <w:rFonts w:ascii="Times New Roman" w:hAnsi="Times New Roman"/>
@@ -5944,8 +6174,19 @@
                 <w:sz w:val="18"/>
                 <w:lang w:val="en-GB"/>
               </w:rPr>
-              <w:t>#SpecializationEng</w:t>
-            </w:r>
+              <w:t>#</w:t>
+            </w:r>
+            <w:proofErr w:type="spellStart"/>
+            <w:r>
+              <w:rPr>
+                <w:rFonts w:ascii="Times New Roman" w:hAnsi="Times New Roman"/>
+                <w:spacing w:val="-1"/>
+                <w:sz w:val="18"/>
+                <w:lang w:val="en-GB"/>
+              </w:rPr>
+              <w:t>SpecializationEng</w:t>
+            </w:r>
+            <w:proofErr w:type="spellEnd"/>
           </w:p>
         </w:tc>
       </w:tr>
@@ -6051,8 +6292,20 @@
                 <w:szCs w:val="18"/>
                 <w:lang w:val="uk-UA"/>
               </w:rPr>
-              <w:t>#QualificationUkr</w:t>
-            </w:r>
+              <w:t>#</w:t>
+            </w:r>
+            <w:proofErr w:type="spellStart"/>
+            <w:r>
+              <w:rPr>
+                <w:rFonts w:ascii="Times New Roman" w:hAnsi="Times New Roman"/>
+                <w:b/>
+                <w:sz w:val="18"/>
+                <w:szCs w:val="18"/>
+                <w:lang w:val="uk-UA"/>
+              </w:rPr>
+              <w:t>QualificationUkr</w:t>
+            </w:r>
+            <w:proofErr w:type="spellEnd"/>
             <w:r>
               <w:rPr>
                 <w:rFonts w:ascii="Times New Roman" w:hAnsi="Times New Roman"/>
@@ -6079,8 +6332,19 @@
                 <w:szCs w:val="18"/>
                 <w:lang w:val="en-GB"/>
               </w:rPr>
-              <w:t>#QualificationEng</w:t>
-            </w:r>
+              <w:t>#</w:t>
+            </w:r>
+            <w:proofErr w:type="spellStart"/>
+            <w:r>
+              <w:rPr>
+                <w:rFonts w:ascii="Times New Roman" w:hAnsi="Times New Roman"/>
+                <w:sz w:val="18"/>
+                <w:szCs w:val="18"/>
+                <w:lang w:val="en-GB"/>
+              </w:rPr>
+              <w:t>QualificationEng</w:t>
+            </w:r>
+            <w:proofErr w:type="spellEnd"/>
           </w:p>
         </w:tc>
       </w:tr>
@@ -6346,8 +6610,20 @@
                 <w:sz w:val="18"/>
                 <w:lang w:val="uk-UA"/>
               </w:rPr>
-              <w:t>#FieldOfStudy</w:t>
-            </w:r>
+              <w:t>#</w:t>
+            </w:r>
+            <w:proofErr w:type="spellStart"/>
+            <w:r>
+              <w:rPr>
+                <w:rFonts w:ascii="Times New Roman" w:hAnsi="Times New Roman"/>
+                <w:b/>
+                <w:spacing w:val="-1"/>
+                <w:sz w:val="18"/>
+                <w:lang w:val="uk-UA"/>
+              </w:rPr>
+              <w:t>FieldOfStudy</w:t>
+            </w:r>
+            <w:proofErr w:type="spellEnd"/>
             <w:r>
               <w:rPr>
                 <w:rFonts w:ascii="Times New Roman" w:hAnsi="Times New Roman"/>
@@ -6364,8 +6640,18 @@
                 <w:spacing w:val="-1"/>
                 <w:sz w:val="18"/>
               </w:rPr>
-              <w:t>#FieldOfStudyEng</w:t>
-            </w:r>
+              <w:t>#</w:t>
+            </w:r>
+            <w:proofErr w:type="spellStart"/>
+            <w:r>
+              <w:rPr>
+                <w:rFonts w:ascii="Times New Roman" w:hAnsi="Times New Roman"/>
+                <w:spacing w:val="-1"/>
+                <w:sz w:val="18"/>
+              </w:rPr>
+              <w:t>FieldOfStudyEng</w:t>
+            </w:r>
+            <w:proofErr w:type="spellEnd"/>
           </w:p>
         </w:tc>
       </w:tr>
@@ -6944,8 +7230,20 @@
                 <w:sz w:val="18"/>
                 <w:lang w:val="uk-UA"/>
               </w:rPr>
-              <w:t>Державною акредитаційною</w:t>
-            </w:r>
+              <w:t xml:space="preserve">Державною </w:t>
+            </w:r>
+            <w:proofErr w:type="spellStart"/>
+            <w:r>
+              <w:rPr>
+                <w:rFonts w:ascii="Times New Roman" w:hAnsi="Times New Roman"/>
+                <w:b/>
+                <w:spacing w:val="-1"/>
+                <w:sz w:val="18"/>
+                <w:lang w:val="uk-UA"/>
+              </w:rPr>
+              <w:t>акредитаційною</w:t>
+            </w:r>
+            <w:proofErr w:type="spellEnd"/>
             <w:r>
               <w:rPr>
                 <w:rFonts w:ascii="Times New Roman" w:hAnsi="Times New Roman"/>
@@ -6986,13 +7284,23 @@
                 <w:lang w:val="en-GB"/>
               </w:rPr>
             </w:pPr>
+            <w:proofErr w:type="spellStart"/>
             <w:r>
               <w:rPr>
                 <w:rFonts w:ascii="Times New Roman"/>
                 <w:sz w:val="18"/>
                 <w:lang w:val="en-GB"/>
               </w:rPr>
-              <w:t>Cherkasy State Technological University</w:t>
+              <w:t>Cherkasy</w:t>
+            </w:r>
+            <w:proofErr w:type="spellEnd"/>
+            <w:r>
+              <w:rPr>
+                <w:rFonts w:ascii="Times New Roman"/>
+                <w:sz w:val="18"/>
+                <w:lang w:val="en-GB"/>
+              </w:rPr>
+              <w:t xml:space="preserve"> State Technological University</w:t>
             </w:r>
           </w:p>
           <w:p>
@@ -7851,8 +8159,22 @@
                 <w:szCs w:val="18"/>
                 <w:lang w:val="uk-UA"/>
               </w:rPr>
-              <w:t>#QualificationLevel</w:t>
-            </w:r>
+              <w:t>#</w:t>
+            </w:r>
+            <w:proofErr w:type="spellStart"/>
+            <w:r>
+              <w:rPr>
+                <w:rFonts w:ascii="Times New Roman" w:eastAsia="Times New Roman" w:hAnsi="Times New Roman"/>
+                <w:b/>
+                <w:bCs/>
+                <w:spacing w:val="-1"/>
+                <w:sz w:val="18"/>
+                <w:szCs w:val="18"/>
+                <w:lang w:val="uk-UA"/>
+              </w:rPr>
+              <w:t>QualificationLevel</w:t>
+            </w:r>
+            <w:proofErr w:type="spellEnd"/>
             <w:r>
               <w:rPr>
                 <w:rFonts w:ascii="Times New Roman" w:eastAsia="Times New Roman" w:hAnsi="Times New Roman"/>
@@ -7884,8 +8206,19 @@
                 <w:sz w:val="18"/>
                 <w:lang w:val="en-GB"/>
               </w:rPr>
-              <w:t>#QualificationLevelEng</w:t>
-            </w:r>
+              <w:t>#</w:t>
+            </w:r>
+            <w:proofErr w:type="spellStart"/>
+            <w:r>
+              <w:rPr>
+                <w:rFonts w:ascii="Times New Roman"/>
+                <w:spacing w:val="-1"/>
+                <w:sz w:val="18"/>
+                <w:lang w:val="en-GB"/>
+              </w:rPr>
+              <w:t>QualificationLevelEng</w:t>
+            </w:r>
+            <w:proofErr w:type="spellEnd"/>
           </w:p>
         </w:tc>
       </w:tr>
@@ -8653,8 +8986,20 @@
                 <w:sz w:val="18"/>
                 <w:lang w:val="uk-UA"/>
               </w:rPr>
-              <w:t>#AdmissionRequirements</w:t>
-            </w:r>
+              <w:t>#</w:t>
+            </w:r>
+            <w:proofErr w:type="spellStart"/>
+            <w:r>
+              <w:rPr>
+                <w:rFonts w:ascii="Times New Roman" w:hAnsi="Times New Roman"/>
+                <w:b/>
+                <w:spacing w:val="-1"/>
+                <w:sz w:val="18"/>
+                <w:lang w:val="uk-UA"/>
+              </w:rPr>
+              <w:t>AdmissionRequirements</w:t>
+            </w:r>
+            <w:proofErr w:type="spellEnd"/>
             <w:r>
               <w:rPr>
                 <w:rFonts w:ascii="Times New Roman" w:hAnsi="Times New Roman"/>
@@ -8684,8 +9029,18 @@
                 <w:spacing w:val="-1"/>
                 <w:sz w:val="18"/>
               </w:rPr>
-              <w:t>#AdmissionRequirementsEng</w:t>
-            </w:r>
+              <w:t>#</w:t>
+            </w:r>
+            <w:proofErr w:type="spellStart"/>
+            <w:r>
+              <w:rPr>
+                <w:rFonts w:ascii="Times New Roman"/>
+                <w:spacing w:val="-1"/>
+                <w:sz w:val="18"/>
+              </w:rPr>
+              <w:t>AdmissionRequirementsEng</w:t>
+            </w:r>
+            <w:proofErr w:type="spellEnd"/>
           </w:p>
         </w:tc>
       </w:tr>
@@ -9143,8 +9498,20 @@
                 <w:szCs w:val="18"/>
                 <w:lang w:val="uk-UA"/>
               </w:rPr>
-              <w:t>#ModeOfStudyUkr</w:t>
-            </w:r>
+              <w:t>#</w:t>
+            </w:r>
+            <w:proofErr w:type="spellStart"/>
+            <w:r>
+              <w:rPr>
+                <w:rFonts w:ascii="Times New Roman" w:hAnsi="Times New Roman"/>
+                <w:b/>
+                <w:sz w:val="18"/>
+                <w:szCs w:val="18"/>
+                <w:lang w:val="uk-UA"/>
+              </w:rPr>
+              <w:t>ModeOfStudyUkr</w:t>
+            </w:r>
+            <w:proofErr w:type="spellEnd"/>
             <w:r>
               <w:rPr>
                 <w:rFonts w:ascii="Times New Roman" w:hAnsi="Times New Roman"/>
@@ -9185,8 +9552,20 @@
                 <w:szCs w:val="18"/>
                 <w:lang w:val="en-GB"/>
               </w:rPr>
-              <w:t>#ModeOfStudyEng</w:t>
-            </w:r>
+              <w:t>#</w:t>
+            </w:r>
+            <w:proofErr w:type="spellStart"/>
+            <w:r>
+              <w:rPr>
+                <w:rFonts w:ascii="Times New Roman" w:hAnsi="Times New Roman"/>
+                <w:spacing w:val="-7"/>
+                <w:sz w:val="18"/>
+                <w:szCs w:val="18"/>
+                <w:lang w:val="en-GB"/>
+              </w:rPr>
+              <w:t>ModeOfStudyEng</w:t>
+            </w:r>
+            <w:proofErr w:type="spellEnd"/>
           </w:p>
         </w:tc>
       </w:tr>
@@ -9587,14 +9966,14 @@
               <w:rPr>
                 <w:sz w:val="18"/>
                 <w:szCs w:val="18"/>
-                <w:lang w:val="uk-UA" w:eastAsia="en-US"/>
+                <w:lang w:val="uk-UA"/>
               </w:rPr>
             </w:pPr>
             <w:r>
               <w:rPr>
                 <w:sz w:val="18"/>
                 <w:szCs w:val="18"/>
-                <w:lang w:val="uk-UA" w:eastAsia="en-US"/>
+                <w:lang w:val="uk-UA"/>
               </w:rPr>
               <w:t>навчальні</w:t>
             </w:r>
@@ -9603,15 +9982,15 @@
                 <w:spacing w:val="-8"/>
                 <w:sz w:val="18"/>
                 <w:szCs w:val="18"/>
-                <w:lang w:val="uk-UA" w:eastAsia="en-US"/>
-              </w:rPr>
-              <w:t xml:space="preserve"> </w:t>
-            </w:r>
-            <w:r>
-              <w:rPr>
-                <w:sz w:val="18"/>
-                <w:szCs w:val="18"/>
-                <w:lang w:val="uk-UA" w:eastAsia="en-US"/>
+                <w:lang w:val="uk-UA"/>
+              </w:rPr>
+              <w:t xml:space="preserve"> </w:t>
+            </w:r>
+            <w:r>
+              <w:rPr>
+                <w:sz w:val="18"/>
+                <w:szCs w:val="18"/>
+                <w:lang w:val="uk-UA"/>
               </w:rPr>
               <w:t>дисципліни</w:t>
             </w:r>
@@ -9620,15 +9999,15 @@
                 <w:spacing w:val="-7"/>
                 <w:sz w:val="18"/>
                 <w:szCs w:val="18"/>
-                <w:lang w:val="uk-UA" w:eastAsia="en-US"/>
-              </w:rPr>
-              <w:t xml:space="preserve"> </w:t>
-            </w:r>
-            <w:r>
-              <w:rPr>
-                <w:sz w:val="18"/>
-                <w:szCs w:val="18"/>
-                <w:lang w:val="uk-UA" w:eastAsia="en-US"/>
+                <w:lang w:val="uk-UA"/>
+              </w:rPr>
+              <w:t xml:space="preserve"> </w:t>
+            </w:r>
+            <w:r>
+              <w:rPr>
+                <w:sz w:val="18"/>
+                <w:szCs w:val="18"/>
+                <w:lang w:val="uk-UA"/>
               </w:rPr>
               <w:t>в</w:t>
             </w:r>
@@ -9637,15 +10016,15 @@
                 <w:spacing w:val="-8"/>
                 <w:sz w:val="18"/>
                 <w:szCs w:val="18"/>
-                <w:lang w:val="uk-UA" w:eastAsia="en-US"/>
-              </w:rPr>
-              <w:t xml:space="preserve"> </w:t>
-            </w:r>
-            <w:r>
-              <w:rPr>
-                <w:sz w:val="18"/>
-                <w:szCs w:val="18"/>
-                <w:lang w:val="uk-UA" w:eastAsia="en-US"/>
+                <w:lang w:val="uk-UA"/>
+              </w:rPr>
+              <w:t xml:space="preserve"> </w:t>
+            </w:r>
+            <w:r>
+              <w:rPr>
+                <w:sz w:val="18"/>
+                <w:szCs w:val="18"/>
+                <w:lang w:val="uk-UA"/>
               </w:rPr>
               <w:t>обсязі</w:t>
             </w:r>
@@ -9654,40 +10033,42 @@
                 <w:spacing w:val="-7"/>
                 <w:sz w:val="18"/>
                 <w:szCs w:val="18"/>
-                <w:lang w:val="uk-UA" w:eastAsia="en-US"/>
-              </w:rPr>
-              <w:t xml:space="preserve"> </w:t>
-            </w:r>
-            <w:r>
-              <w:rPr>
-                <w:sz w:val="18"/>
-                <w:szCs w:val="18"/>
-                <w:lang w:val="uk-UA" w:eastAsia="en-US"/>
+                <w:lang w:val="uk-UA"/>
+              </w:rPr>
+              <w:t xml:space="preserve"> </w:t>
+            </w:r>
+            <w:r>
+              <w:rPr>
+                <w:sz w:val="18"/>
+                <w:szCs w:val="18"/>
+                <w:lang w:val="uk-UA"/>
               </w:rPr>
               <w:t>#</w:t>
             </w:r>
-            <w:r>
-              <w:rPr>
-                <w:sz w:val="18"/>
-                <w:szCs w:val="18"/>
-                <w:lang w:val="en-GB" w:eastAsia="en-US"/>
+            <w:proofErr w:type="spellStart"/>
+            <w:r>
+              <w:rPr>
+                <w:sz w:val="18"/>
+                <w:szCs w:val="18"/>
+                <w:lang w:val="en-GB"/>
               </w:rPr>
               <w:t>TheoreticalTrainingRequiredCredits</w:t>
             </w:r>
-            <w:r>
-              <w:rPr>
-                <w:sz w:val="18"/>
-                <w:szCs w:val="18"/>
-                <w:lang w:val="uk-UA" w:eastAsia="en-US"/>
-              </w:rPr>
-              <w:t xml:space="preserve"> </w:t>
-            </w:r>
-            <w:r>
-              <w:rPr>
-                <w:spacing w:val="-1"/>
-                <w:sz w:val="18"/>
-                <w:szCs w:val="18"/>
-                <w:lang w:val="uk-UA" w:eastAsia="en-US"/>
+            <w:proofErr w:type="spellEnd"/>
+            <w:r>
+              <w:rPr>
+                <w:sz w:val="18"/>
+                <w:szCs w:val="18"/>
+                <w:lang w:val="uk-UA"/>
+              </w:rPr>
+              <w:t xml:space="preserve"> </w:t>
+            </w:r>
+            <w:r>
+              <w:rPr>
+                <w:spacing w:val="-1"/>
+                <w:sz w:val="18"/>
+                <w:szCs w:val="18"/>
+                <w:lang w:val="uk-UA"/>
               </w:rPr>
               <w:t>кредитів</w:t>
             </w:r>
@@ -9696,15 +10077,15 @@
                 <w:spacing w:val="-8"/>
                 <w:sz w:val="18"/>
                 <w:szCs w:val="18"/>
-                <w:lang w:val="uk-UA" w:eastAsia="en-US"/>
-              </w:rPr>
-              <w:t xml:space="preserve"> </w:t>
-            </w:r>
-            <w:r>
-              <w:rPr>
-                <w:sz w:val="18"/>
-                <w:szCs w:val="18"/>
-                <w:lang w:val="uk-UA" w:eastAsia="en-US"/>
+                <w:lang w:val="uk-UA"/>
+              </w:rPr>
+              <w:t xml:space="preserve"> </w:t>
+            </w:r>
+            <w:r>
+              <w:rPr>
+                <w:sz w:val="18"/>
+                <w:szCs w:val="18"/>
+                <w:lang w:val="uk-UA"/>
               </w:rPr>
               <w:t>ЄКТС;</w:t>
             </w:r>
@@ -9794,6 +10175,7 @@
               </w:rPr>
               <w:t>#</w:t>
             </w:r>
+            <w:proofErr w:type="spellStart"/>
             <w:r>
               <w:rPr>
                 <w:rFonts w:ascii="Times New Roman" w:eastAsia="Times New Roman" w:hAnsi="Times New Roman"/>
@@ -9803,6 +10185,7 @@
               </w:rPr>
               <w:t>PracticalTrainingRequiredCredits</w:t>
             </w:r>
+            <w:proofErr w:type="spellEnd"/>
             <w:r>
               <w:rPr>
                 <w:rFonts w:ascii="Times New Roman" w:eastAsia="Times New Roman" w:hAnsi="Times New Roman"/>
@@ -9966,6 +10349,7 @@
               </w:rPr>
               <w:t>#</w:t>
             </w:r>
+            <w:proofErr w:type="spellStart"/>
             <w:r>
               <w:rPr>
                 <w:rFonts w:ascii="Times New Roman" w:eastAsia="Times New Roman" w:hAnsi="Times New Roman"/>
@@ -9974,6 +10358,7 @@
               </w:rPr>
               <w:t>ThesisDevelopmentRequiredCredits</w:t>
             </w:r>
+            <w:proofErr w:type="spellEnd"/>
             <w:r>
               <w:rPr>
                 <w:rFonts w:ascii="Times New Roman" w:eastAsia="Times New Roman" w:hAnsi="Times New Roman"/>
@@ -10072,6 +10457,7 @@
               </w:rPr>
               <w:t>#</w:t>
             </w:r>
+            <w:proofErr w:type="spellStart"/>
             <w:r>
               <w:rPr>
                 <w:rFonts w:ascii="Times New Roman" w:eastAsia="Times New Roman" w:hAnsi="Times New Roman"/>
@@ -10080,6 +10466,7 @@
               </w:rPr>
               <w:t>DegreeRequiredCredits</w:t>
             </w:r>
+            <w:proofErr w:type="spellEnd"/>
             <w:r>
               <w:rPr>
                 <w:rFonts w:ascii="Times New Roman" w:eastAsia="Times New Roman" w:hAnsi="Times New Roman"/>
@@ -10234,8 +10621,18 @@
                 <w:sz w:val="18"/>
                 <w:szCs w:val="18"/>
               </w:rPr>
-              <w:t>#KnowledgeAndUndertanding</w:t>
-            </w:r>
+              <w:t>#</w:t>
+            </w:r>
+            <w:proofErr w:type="spellStart"/>
+            <w:r>
+              <w:rPr>
+                <w:rFonts w:ascii="Times New Roman" w:eastAsia="Times New Roman" w:hAnsi="Times New Roman"/>
+                <w:sz w:val="18"/>
+                <w:szCs w:val="18"/>
+              </w:rPr>
+              <w:t>KnowledgeAndUndertanding</w:t>
+            </w:r>
+            <w:proofErr w:type="spellEnd"/>
             <w:r>
               <w:rPr>
                 <w:rFonts w:ascii="Times New Roman" w:eastAsia="Times New Roman" w:hAnsi="Times New Roman"/>
@@ -10296,8 +10693,18 @@
                 <w:sz w:val="18"/>
                 <w:szCs w:val="18"/>
               </w:rPr>
-              <w:t>#ApplyingKnowledgeAndUnderstanding</w:t>
-            </w:r>
+              <w:t>#</w:t>
+            </w:r>
+            <w:proofErr w:type="spellStart"/>
+            <w:r>
+              <w:rPr>
+                <w:rFonts w:ascii="Times New Roman" w:eastAsia="Times New Roman" w:hAnsi="Times New Roman"/>
+                <w:sz w:val="18"/>
+                <w:szCs w:val="18"/>
+              </w:rPr>
+              <w:t>ApplyingKnowledgeAndUnderstanding</w:t>
+            </w:r>
+            <w:proofErr w:type="spellEnd"/>
             <w:r>
               <w:rPr>
                 <w:rFonts w:ascii="Times New Roman" w:eastAsia="Times New Roman" w:hAnsi="Times New Roman"/>
@@ -10361,8 +10768,19 @@
                 <w:szCs w:val="18"/>
                 <w:lang w:val="uk-UA"/>
               </w:rPr>
-              <w:t>#MakingJudgements</w:t>
-            </w:r>
+              <w:t>#</w:t>
+            </w:r>
+            <w:proofErr w:type="spellStart"/>
+            <w:r>
+              <w:rPr>
+                <w:rFonts w:ascii="Times New Roman" w:eastAsia="Times New Roman" w:hAnsi="Times New Roman"/>
+                <w:sz w:val="18"/>
+                <w:szCs w:val="18"/>
+                <w:lang w:val="uk-UA"/>
+              </w:rPr>
+              <w:t>MakingJudgements</w:t>
+            </w:r>
+            <w:proofErr w:type="spellEnd"/>
             <w:r>
               <w:rPr>
                 <w:rFonts w:ascii="Times New Roman" w:eastAsia="Times New Roman" w:hAnsi="Times New Roman"/>
@@ -10588,8 +11006,19 @@
                 <w:szCs w:val="18"/>
                 <w:lang w:val="en-GB"/>
               </w:rPr>
-              <w:t>#TheoreticalTrainingRequiredCredits</w:t>
-            </w:r>
+              <w:t>#</w:t>
+            </w:r>
+            <w:proofErr w:type="spellStart"/>
+            <w:r>
+              <w:rPr>
+                <w:rFonts w:ascii="Times New Roman" w:eastAsia="Times New Roman" w:hAnsi="Times New Roman"/>
+                <w:sz w:val="18"/>
+                <w:szCs w:val="18"/>
+                <w:lang w:val="en-GB"/>
+              </w:rPr>
+              <w:t>TheoreticalTrainingRequiredCredits</w:t>
+            </w:r>
+            <w:proofErr w:type="spellEnd"/>
             <w:r>
               <w:rPr>
                 <w:rFonts w:ascii="Times New Roman" w:eastAsia="Times New Roman" w:hAnsi="Times New Roman"/>
@@ -10713,8 +11142,19 @@
                 <w:szCs w:val="18"/>
                 <w:lang w:val="en-GB"/>
               </w:rPr>
-              <w:t>#PracticalTrainingRequiredCredits</w:t>
-            </w:r>
+              <w:t>#</w:t>
+            </w:r>
+            <w:proofErr w:type="spellStart"/>
+            <w:r>
+              <w:rPr>
+                <w:rFonts w:ascii="Times New Roman" w:eastAsia="Times New Roman" w:hAnsi="Times New Roman"/>
+                <w:sz w:val="18"/>
+                <w:szCs w:val="18"/>
+                <w:lang w:val="en-GB"/>
+              </w:rPr>
+              <w:t>PracticalTrainingRequiredCredits</w:t>
+            </w:r>
+            <w:proofErr w:type="spellEnd"/>
             <w:r>
               <w:rPr>
                 <w:rFonts w:ascii="Times New Roman" w:eastAsia="Times New Roman" w:hAnsi="Times New Roman"/>
@@ -10898,6 +11338,7 @@
               </w:rPr>
               <w:t>#</w:t>
             </w:r>
+            <w:proofErr w:type="spellStart"/>
             <w:r>
               <w:rPr>
                 <w:rFonts w:ascii="Times New Roman" w:eastAsia="Times New Roman" w:hAnsi="Times New Roman"/>
@@ -10906,6 +11347,7 @@
               </w:rPr>
               <w:t>ThesisDevelopmentRequiredCredits</w:t>
             </w:r>
+            <w:proofErr w:type="spellEnd"/>
             <w:r>
               <w:rPr>
                 <w:rFonts w:ascii="Times New Roman" w:eastAsia="Times New Roman" w:hAnsi="Times New Roman"/>
@@ -11000,8 +11442,19 @@
                 <w:szCs w:val="18"/>
                 <w:lang w:val="en-GB"/>
               </w:rPr>
-              <w:t>#DegreeRequiredCredits</w:t>
-            </w:r>
+              <w:t>#</w:t>
+            </w:r>
+            <w:proofErr w:type="spellStart"/>
+            <w:r>
+              <w:rPr>
+                <w:rFonts w:ascii="Times New Roman" w:eastAsia="Times New Roman" w:hAnsi="Times New Roman"/>
+                <w:sz w:val="18"/>
+                <w:szCs w:val="18"/>
+                <w:lang w:val="en-GB"/>
+              </w:rPr>
+              <w:t>DegreeRequiredCredits</w:t>
+            </w:r>
+            <w:proofErr w:type="spellEnd"/>
             <w:r>
               <w:rPr>
                 <w:rFonts w:ascii="Times New Roman" w:eastAsia="Times New Roman" w:hAnsi="Times New Roman"/>
@@ -11173,8 +11626,19 @@
                 <w:szCs w:val="18"/>
                 <w:lang w:val="en-GB"/>
               </w:rPr>
-              <w:t>#KnowledgeAndUndertandingEng</w:t>
-            </w:r>
+              <w:t>#</w:t>
+            </w:r>
+            <w:proofErr w:type="spellStart"/>
+            <w:r>
+              <w:rPr>
+                <w:rFonts w:ascii="Times New Roman" w:eastAsia="Times New Roman" w:hAnsi="Times New Roman"/>
+                <w:sz w:val="18"/>
+                <w:szCs w:val="18"/>
+                <w:lang w:val="en-GB"/>
+              </w:rPr>
+              <w:t>KnowledgeAndUndertandingEng</w:t>
+            </w:r>
+            <w:proofErr w:type="spellEnd"/>
             <w:r>
               <w:rPr>
                 <w:rFonts w:ascii="Times New Roman" w:eastAsia="Times New Roman" w:hAnsi="Times New Roman"/>
@@ -11242,8 +11706,19 @@
                 <w:szCs w:val="18"/>
                 <w:lang w:val="en-GB"/>
               </w:rPr>
-              <w:t>#ApplyingKnowledgeAndUnderstandingEng</w:t>
-            </w:r>
+              <w:t>#</w:t>
+            </w:r>
+            <w:proofErr w:type="spellStart"/>
+            <w:r>
+              <w:rPr>
+                <w:rFonts w:ascii="Times New Roman" w:eastAsia="Times New Roman" w:hAnsi="Times New Roman"/>
+                <w:sz w:val="18"/>
+                <w:szCs w:val="18"/>
+                <w:lang w:val="en-GB"/>
+              </w:rPr>
+              <w:t>ApplyingKnowledgeAndUnderstandingEng</w:t>
+            </w:r>
+            <w:proofErr w:type="spellEnd"/>
             <w:r>
               <w:rPr>
                 <w:rFonts w:ascii="Times New Roman" w:eastAsia="Times New Roman" w:hAnsi="Times New Roman"/>
@@ -11311,8 +11786,19 @@
                 <w:szCs w:val="18"/>
                 <w:lang w:val="en-GB"/>
               </w:rPr>
-              <w:t>#MakingJudgementsEng</w:t>
-            </w:r>
+              <w:t>#</w:t>
+            </w:r>
+            <w:proofErr w:type="spellStart"/>
+            <w:r>
+              <w:rPr>
+                <w:rFonts w:ascii="Times New Roman" w:eastAsia="Times New Roman" w:hAnsi="Times New Roman"/>
+                <w:sz w:val="18"/>
+                <w:szCs w:val="18"/>
+                <w:lang w:val="en-GB"/>
+              </w:rPr>
+              <w:t>MakingJudgementsEng</w:t>
+            </w:r>
+            <w:proofErr w:type="spellEnd"/>
             <w:r>
               <w:rPr>
                 <w:rFonts w:ascii="Times New Roman" w:eastAsia="Times New Roman" w:hAnsi="Times New Roman"/>
@@ -13310,8 +13796,20 @@
                 <w:szCs w:val="18"/>
                 <w:lang w:val="en-US"/>
               </w:rPr>
-              <w:t>#CourseNum</w:t>
-            </w:r>
+              <w:t>#</w:t>
+            </w:r>
+            <w:proofErr w:type="spellStart"/>
+            <w:r>
+              <w:rPr>
+                <w:rFonts w:ascii="Times New Roman" w:hAnsi="Times New Roman"/>
+                <w:color w:val="000000"/>
+                <w:sz w:val="18"/>
+                <w:szCs w:val="18"/>
+                <w:lang w:val="en-US"/>
+              </w:rPr>
+              <w:t>CourseNum</w:t>
+            </w:r>
+            <w:proofErr w:type="spellEnd"/>
           </w:p>
         </w:tc>
         <w:tc>
@@ -13345,8 +13843,19 @@
                 <w:sz w:val="18"/>
                 <w:szCs w:val="18"/>
               </w:rPr>
-              <w:t>#CourseNameUkr</w:t>
-            </w:r>
+              <w:t>#</w:t>
+            </w:r>
+            <w:proofErr w:type="spellStart"/>
+            <w:r>
+              <w:rPr>
+                <w:rFonts w:ascii="Times New Roman" w:hAnsi="Times New Roman"/>
+                <w:color w:val="000000"/>
+                <w:sz w:val="18"/>
+                <w:szCs w:val="18"/>
+              </w:rPr>
+              <w:t>CourseNameUkr</w:t>
+            </w:r>
+            <w:proofErr w:type="spellEnd"/>
             <w:r>
               <w:rPr>
                 <w:rFonts w:ascii="Times New Roman" w:hAnsi="Times New Roman"/>
@@ -13375,8 +13884,21 @@
                 <w:szCs w:val="18"/>
                 <w:lang w:val="en-GB"/>
               </w:rPr>
-              <w:t>#CourseNameEng</w:t>
-            </w:r>
+              <w:t>#</w:t>
+            </w:r>
+            <w:proofErr w:type="spellStart"/>
+            <w:r>
+              <w:rPr>
+                <w:rFonts w:ascii="Times New Roman" w:hAnsi="Times New Roman"/>
+                <w:i/>
+                <w:color w:val="000000"/>
+                <w:sz w:val="18"/>
+                <w:szCs w:val="18"/>
+                <w:lang w:val="en-GB"/>
+              </w:rPr>
+              <w:t>CourseNameEng</w:t>
+            </w:r>
+            <w:proofErr w:type="spellEnd"/>
           </w:p>
         </w:tc>
         <w:tc>
@@ -13482,8 +14004,18 @@
                 <w:color w:val="000000"/>
                 <w:sz w:val="18"/>
               </w:rPr>
-              <w:t>#LocalGrade</w:t>
-            </w:r>
+              <w:t>#</w:t>
+            </w:r>
+            <w:proofErr w:type="spellStart"/>
+            <w:r>
+              <w:rPr>
+                <w:rFonts w:ascii="Times New Roman" w:hAnsi="Times New Roman"/>
+                <w:color w:val="000000"/>
+                <w:sz w:val="18"/>
+              </w:rPr>
+              <w:t>LocalGrade</w:t>
+            </w:r>
+            <w:proofErr w:type="spellEnd"/>
           </w:p>
         </w:tc>
         <w:tc>
@@ -13516,8 +14048,9 @@
                 <w:sz w:val="18"/>
                 <w:lang w:val="uk-UA"/>
               </w:rPr>
-              <w:t>#NationalGradeUkr</w:t>
-            </w:r>
+              <w:t>#</w:t>
+            </w:r>
+            <w:proofErr w:type="spellStart"/>
             <w:r>
               <w:rPr>
                 <w:rFonts w:ascii="Times New Roman" w:hAnsi="Times New Roman"/>
@@ -13525,6 +14058,16 @@
                 <w:sz w:val="18"/>
                 <w:lang w:val="uk-UA"/>
               </w:rPr>
+              <w:t>NationalGradeUkr</w:t>
+            </w:r>
+            <w:proofErr w:type="spellEnd"/>
+            <w:r>
+              <w:rPr>
+                <w:rFonts w:ascii="Times New Roman" w:hAnsi="Times New Roman"/>
+                <w:color w:val="000000"/>
+                <w:sz w:val="18"/>
+                <w:lang w:val="uk-UA"/>
+              </w:rPr>
               <w:t xml:space="preserve"> / </w:t>
             </w:r>
             <w:r>
@@ -13534,8 +14077,19 @@
                 <w:sz w:val="18"/>
                 <w:lang w:val="en-GB"/>
               </w:rPr>
-              <w:t>#NationalGradeEng</w:t>
-            </w:r>
+              <w:t>#</w:t>
+            </w:r>
+            <w:proofErr w:type="spellStart"/>
+            <w:r>
+              <w:rPr>
+                <w:rFonts w:ascii="Times New Roman" w:hAnsi="Times New Roman"/>
+                <w:color w:val="000000"/>
+                <w:sz w:val="18"/>
+                <w:lang w:val="en-GB"/>
+              </w:rPr>
+              <w:t>NationalGradeEng</w:t>
+            </w:r>
+            <w:proofErr w:type="spellEnd"/>
           </w:p>
         </w:tc>
         <w:tc>
@@ -13567,8 +14121,18 @@
                 <w:color w:val="000000"/>
                 <w:sz w:val="18"/>
               </w:rPr>
-              <w:t>#ECTSGrade</w:t>
-            </w:r>
+              <w:t>#</w:t>
+            </w:r>
+            <w:proofErr w:type="spellStart"/>
+            <w:r>
+              <w:rPr>
+                <w:rFonts w:ascii="Times New Roman" w:hAnsi="Times New Roman"/>
+                <w:color w:val="000000"/>
+                <w:sz w:val="18"/>
+              </w:rPr>
+              <w:t>ECTSGrade</w:t>
+            </w:r>
+            <w:proofErr w:type="spellEnd"/>
           </w:p>
         </w:tc>
       </w:tr>
@@ -13887,8 +14451,19 @@
                 <w:color w:val="000000"/>
                 <w:sz w:val="18"/>
               </w:rPr>
-              <w:t>#TotalCredits</w:t>
-            </w:r>
+              <w:t>#</w:t>
+            </w:r>
+            <w:proofErr w:type="spellStart"/>
+            <w:r>
+              <w:rPr>
+                <w:rFonts w:ascii="Times New Roman" w:hAnsi="Times New Roman"/>
+                <w:b/>
+                <w:color w:val="000000"/>
+                <w:sz w:val="18"/>
+              </w:rPr>
+              <w:t>TotalCredits</w:t>
+            </w:r>
+            <w:proofErr w:type="spellEnd"/>
           </w:p>
         </w:tc>
         <w:tc>
@@ -13921,8 +14496,19 @@
                 <w:color w:val="000000"/>
                 <w:sz w:val="18"/>
               </w:rPr>
-              <w:t>#TotalHours</w:t>
-            </w:r>
+              <w:t>#</w:t>
+            </w:r>
+            <w:proofErr w:type="spellStart"/>
+            <w:r>
+              <w:rPr>
+                <w:rFonts w:ascii="Times New Roman" w:hAnsi="Times New Roman"/>
+                <w:b/>
+                <w:color w:val="000000"/>
+                <w:sz w:val="18"/>
+              </w:rPr>
+              <w:t>TotalHours</w:t>
+            </w:r>
+            <w:proofErr w:type="spellEnd"/>
           </w:p>
         </w:tc>
         <w:tc>
@@ -14158,8 +14744,19 @@
                 <w:color w:val="000000"/>
                 <w:sz w:val="18"/>
               </w:rPr>
-              <w:t>#TotalGrade</w:t>
-            </w:r>
+              <w:t>#</w:t>
+            </w:r>
+            <w:proofErr w:type="spellStart"/>
+            <w:r>
+              <w:rPr>
+                <w:rFonts w:ascii="Times New Roman" w:hAnsi="Times New Roman"/>
+                <w:b/>
+                <w:color w:val="000000"/>
+                <w:sz w:val="18"/>
+              </w:rPr>
+              <w:t>TotalGrade</w:t>
+            </w:r>
+            <w:proofErr w:type="spellEnd"/>
           </w:p>
         </w:tc>
         <w:tc>
@@ -14193,8 +14790,9 @@
                 <w:sz w:val="18"/>
                 <w:lang w:val="uk-UA"/>
               </w:rPr>
-              <w:t>#TotalNGradeUkr</w:t>
-            </w:r>
+              <w:t>#</w:t>
+            </w:r>
+            <w:proofErr w:type="spellStart"/>
             <w:r>
               <w:rPr>
                 <w:rFonts w:ascii="Times New Roman" w:hAnsi="Times New Roman"/>
@@ -14202,6 +14800,16 @@
                 <w:sz w:val="18"/>
                 <w:lang w:val="uk-UA"/>
               </w:rPr>
+              <w:t>TotalNGradeUkr</w:t>
+            </w:r>
+            <w:proofErr w:type="spellEnd"/>
+            <w:r>
+              <w:rPr>
+                <w:rFonts w:ascii="Times New Roman" w:hAnsi="Times New Roman"/>
+                <w:color w:val="000000"/>
+                <w:sz w:val="18"/>
+                <w:lang w:val="uk-UA"/>
+              </w:rPr>
               <w:t xml:space="preserve"> / </w:t>
             </w:r>
             <w:r>
@@ -14211,8 +14819,19 @@
                 <w:sz w:val="18"/>
                 <w:lang w:val="en-GB"/>
               </w:rPr>
-              <w:t>#TotalNGradeEng</w:t>
-            </w:r>
+              <w:t>#</w:t>
+            </w:r>
+            <w:proofErr w:type="spellStart"/>
+            <w:r>
+              <w:rPr>
+                <w:rFonts w:ascii="Times New Roman" w:hAnsi="Times New Roman"/>
+                <w:color w:val="000000"/>
+                <w:sz w:val="18"/>
+                <w:lang w:val="en-GB"/>
+              </w:rPr>
+              <w:t>TotalNGradeEng</w:t>
+            </w:r>
+            <w:proofErr w:type="spellEnd"/>
           </w:p>
         </w:tc>
         <w:tc>
@@ -14244,8 +14863,18 @@
                 <w:color w:val="000000"/>
                 <w:sz w:val="18"/>
               </w:rPr>
-              <w:t>#TotalECTS</w:t>
-            </w:r>
+              <w:t>#</w:t>
+            </w:r>
+            <w:proofErr w:type="spellStart"/>
+            <w:r>
+              <w:rPr>
+                <w:rFonts w:ascii="Times New Roman" w:hAnsi="Times New Roman"/>
+                <w:color w:val="000000"/>
+                <w:sz w:val="18"/>
+              </w:rPr>
+              <w:t>TotalECTS</w:t>
+            </w:r>
+            <w:proofErr w:type="spellEnd"/>
           </w:p>
         </w:tc>
       </w:tr>
@@ -15615,6 +16244,7 @@
                 <w:lang w:val="uk-UA"/>
               </w:rPr>
             </w:pPr>
+            <w:proofErr w:type="spellStart"/>
             <w:r>
               <w:rPr>
                 <w:rFonts w:ascii="Times New Roman" w:hAnsi="Times New Roman"/>
@@ -15624,6 +16254,7 @@
               </w:rPr>
               <w:t>Fx</w:t>
             </w:r>
+            <w:proofErr w:type="spellEnd"/>
           </w:p>
         </w:tc>
         <w:tc>
@@ -17935,6 +18566,7 @@
               </w:rPr>
               <w:t xml:space="preserve"> </w:t>
             </w:r>
+            <w:proofErr w:type="spellStart"/>
             <w:r>
               <w:rPr>
                 <w:rFonts w:ascii="Times New Roman" w:hAnsi="Times New Roman"/>
@@ -17943,6 +18575,7 @@
               </w:rPr>
               <w:t>Сriteria</w:t>
             </w:r>
+            <w:proofErr w:type="spellEnd"/>
           </w:p>
         </w:tc>
       </w:tr>
@@ -19467,8 +20100,20 @@
                 <w:sz w:val="18"/>
                 <w:lang w:val="uk-UA"/>
               </w:rPr>
-              <w:t>#FurtherStudyAccess</w:t>
-            </w:r>
+              <w:t>#</w:t>
+            </w:r>
+            <w:proofErr w:type="spellStart"/>
+            <w:r>
+              <w:rPr>
+                <w:rFonts w:ascii="Times New Roman" w:hAnsi="Times New Roman"/>
+                <w:b/>
+                <w:spacing w:val="-1"/>
+                <w:sz w:val="18"/>
+                <w:lang w:val="uk-UA"/>
+              </w:rPr>
+              <w:t>FurtherStudyAccess</w:t>
+            </w:r>
+            <w:proofErr w:type="spellEnd"/>
             <w:r>
               <w:rPr>
                 <w:rFonts w:ascii="Times New Roman" w:hAnsi="Times New Roman"/>
@@ -19499,8 +20144,19 @@
                 <w:sz w:val="18"/>
                 <w:lang w:val="en-GB"/>
               </w:rPr>
-              <w:t>#FurtherStudyAccessEng</w:t>
-            </w:r>
+              <w:t>#</w:t>
+            </w:r>
+            <w:proofErr w:type="spellStart"/>
+            <w:r>
+              <w:rPr>
+                <w:rFonts w:ascii="Times New Roman"/>
+                <w:spacing w:val="-1"/>
+                <w:sz w:val="18"/>
+                <w:lang w:val="en-GB"/>
+              </w:rPr>
+              <w:t>FurtherStudyAccessEng</w:t>
+            </w:r>
+            <w:proofErr w:type="spellEnd"/>
           </w:p>
         </w:tc>
       </w:tr>
@@ -19684,8 +20340,19 @@
                 <w:spacing w:val="-1"/>
                 <w:sz w:val="18"/>
               </w:rPr>
-              <w:t>#ProfessionalStatus</w:t>
-            </w:r>
+              <w:t>#</w:t>
+            </w:r>
+            <w:proofErr w:type="spellStart"/>
+            <w:r>
+              <w:rPr>
+                <w:rFonts w:ascii="Times New Roman" w:hAnsi="Times New Roman"/>
+                <w:b/>
+                <w:spacing w:val="-1"/>
+                <w:sz w:val="18"/>
+              </w:rPr>
+              <w:t>ProfessionalStatus</w:t>
+            </w:r>
+            <w:proofErr w:type="spellEnd"/>
             <w:r>
               <w:rPr>
                 <w:rFonts w:ascii="Times New Roman" w:hAnsi="Times New Roman"/>
@@ -19713,8 +20380,19 @@
                 <w:sz w:val="18"/>
                 <w:lang w:val="en-GB"/>
               </w:rPr>
-              <w:t>#ProfessionalStatusEng</w:t>
-            </w:r>
+              <w:t>#</w:t>
+            </w:r>
+            <w:proofErr w:type="spellStart"/>
+            <w:r>
+              <w:rPr>
+                <w:rFonts w:ascii="Times New Roman"/>
+                <w:spacing w:val="-1"/>
+                <w:sz w:val="18"/>
+                <w:lang w:val="en-GB"/>
+              </w:rPr>
+              <w:t>ProfessionalStatusEng</w:t>
+            </w:r>
+            <w:proofErr w:type="spellEnd"/>
           </w:p>
         </w:tc>
       </w:tr>
@@ -21347,13 +22025,23 @@
               </w:rPr>
               <w:t xml:space="preserve"> / </w:t>
             </w:r>
-            <w:r>
-              <w:rPr>
-                <w:rFonts w:ascii="Times New Roman" w:hAnsi="Times New Roman"/>
-                <w:sz w:val="18"/>
-                <w:lang w:val="en-GB"/>
-              </w:rPr>
-              <w:t>Cherkasy State Technological Universit</w:t>
+            <w:proofErr w:type="spellStart"/>
+            <w:r>
+              <w:rPr>
+                <w:rFonts w:ascii="Times New Roman" w:hAnsi="Times New Roman"/>
+                <w:sz w:val="18"/>
+                <w:lang w:val="en-GB"/>
+              </w:rPr>
+              <w:t>Cherkasy</w:t>
+            </w:r>
+            <w:proofErr w:type="spellEnd"/>
+            <w:r>
+              <w:rPr>
+                <w:rFonts w:ascii="Times New Roman" w:hAnsi="Times New Roman"/>
+                <w:sz w:val="18"/>
+                <w:lang w:val="en-GB"/>
+              </w:rPr>
+              <w:t xml:space="preserve"> State Technological Universit</w:t>
             </w:r>
             <w:r>
               <w:rPr>
@@ -21607,8 +22295,20 @@
                 <w:sz w:val="18"/>
                 <w:lang w:val="uk-UA"/>
               </w:rPr>
-              <w:t>#ThesisNameUkr</w:t>
-            </w:r>
+              <w:t>#</w:t>
+            </w:r>
+            <w:proofErr w:type="spellStart"/>
+            <w:r>
+              <w:rPr>
+                <w:rFonts w:ascii="Times New Roman" w:hAnsi="Times New Roman"/>
+                <w:b/>
+                <w:spacing w:val="-1"/>
+                <w:sz w:val="18"/>
+                <w:lang w:val="uk-UA"/>
+              </w:rPr>
+              <w:t>ThesisNameUkr</w:t>
+            </w:r>
+            <w:proofErr w:type="spellEnd"/>
             <w:r>
               <w:rPr>
                 <w:rFonts w:ascii="Times New Roman" w:hAnsi="Times New Roman"/>
@@ -21637,8 +22337,20 @@
                 <w:sz w:val="18"/>
                 <w:lang w:val="uk-UA"/>
               </w:rPr>
-              <w:t>#DegreeUkr</w:t>
-            </w:r>
+              <w:t>#</w:t>
+            </w:r>
+            <w:proofErr w:type="spellStart"/>
+            <w:r>
+              <w:rPr>
+                <w:rFonts w:ascii="Times New Roman" w:hAnsi="Times New Roman"/>
+                <w:b/>
+                <w:spacing w:val="-1"/>
+                <w:sz w:val="18"/>
+                <w:lang w:val="uk-UA"/>
+              </w:rPr>
+              <w:t>DegreeUkr</w:t>
+            </w:r>
+            <w:proofErr w:type="spellEnd"/>
             <w:r>
               <w:rPr>
                 <w:rFonts w:ascii="Times New Roman" w:hAnsi="Times New Roman"/>
@@ -21657,8 +22369,20 @@
                 <w:sz w:val="18"/>
                 <w:lang w:val="uk-UA"/>
               </w:rPr>
-              <w:t>#SpecialityUkr</w:t>
-            </w:r>
+              <w:t>#</w:t>
+            </w:r>
+            <w:proofErr w:type="spellStart"/>
+            <w:r>
+              <w:rPr>
+                <w:rFonts w:ascii="Times New Roman" w:hAnsi="Times New Roman"/>
+                <w:b/>
+                <w:spacing w:val="-1"/>
+                <w:sz w:val="18"/>
+                <w:lang w:val="uk-UA"/>
+              </w:rPr>
+              <w:t>SpecialityUkr</w:t>
+            </w:r>
+            <w:proofErr w:type="spellEnd"/>
             <w:r>
               <w:rPr>
                 <w:rFonts w:ascii="Times New Roman" w:hAnsi="Times New Roman"/>
@@ -21677,8 +22401,20 @@
                 <w:sz w:val="18"/>
                 <w:lang w:val="uk-UA"/>
               </w:rPr>
-              <w:t>#QualificationUkr</w:t>
-            </w:r>
+              <w:t>#</w:t>
+            </w:r>
+            <w:proofErr w:type="spellStart"/>
+            <w:r>
+              <w:rPr>
+                <w:rFonts w:ascii="Times New Roman" w:hAnsi="Times New Roman"/>
+                <w:b/>
+                <w:spacing w:val="-1"/>
+                <w:sz w:val="18"/>
+                <w:lang w:val="uk-UA"/>
+              </w:rPr>
+              <w:t>QualificationUkr</w:t>
+            </w:r>
+            <w:proofErr w:type="spellEnd"/>
             <w:r>
               <w:rPr>
                 <w:rFonts w:ascii="Times New Roman" w:hAnsi="Times New Roman"/>
@@ -21731,8 +22467,20 @@
                 <w:sz w:val="18"/>
                 <w:lang w:val="uk-UA"/>
               </w:rPr>
-              <w:t>#ProtocolNumber</w:t>
-            </w:r>
+              <w:t>#</w:t>
+            </w:r>
+            <w:proofErr w:type="spellStart"/>
+            <w:r>
+              <w:rPr>
+                <w:rFonts w:ascii="Times New Roman" w:hAnsi="Times New Roman"/>
+                <w:b/>
+                <w:spacing w:val="-1"/>
+                <w:sz w:val="18"/>
+                <w:lang w:val="uk-UA"/>
+              </w:rPr>
+              <w:t>ProtocolNumber</w:t>
+            </w:r>
+            <w:proofErr w:type="spellEnd"/>
             <w:r>
               <w:rPr>
                 <w:rFonts w:ascii="Times New Roman" w:hAnsi="Times New Roman"/>
@@ -21751,8 +22499,20 @@
                 <w:sz w:val="18"/>
                 <w:lang w:val="uk-UA"/>
               </w:rPr>
-              <w:t>#ProtocolDateUkr</w:t>
-            </w:r>
+              <w:t>#</w:t>
+            </w:r>
+            <w:proofErr w:type="spellStart"/>
+            <w:r>
+              <w:rPr>
+                <w:rFonts w:ascii="Times New Roman" w:hAnsi="Times New Roman"/>
+                <w:b/>
+                <w:spacing w:val="-1"/>
+                <w:sz w:val="18"/>
+                <w:lang w:val="uk-UA"/>
+              </w:rPr>
+              <w:t>ProtocolDateUkr</w:t>
+            </w:r>
+            <w:proofErr w:type="spellEnd"/>
             <w:r>
               <w:rPr>
                 <w:rFonts w:ascii="Times New Roman" w:hAnsi="Times New Roman"/>
@@ -21785,7 +22545,27 @@
                 <w:sz w:val="18"/>
                 <w:lang w:val="en-GB"/>
               </w:rPr>
-              <w:t xml:space="preserve">By the results of the defense of Master Thesis titled </w:t>
+              <w:t xml:space="preserve">By the results of the </w:t>
+            </w:r>
+            <w:proofErr w:type="spellStart"/>
+            <w:r>
+              <w:rPr>
+                <w:rFonts w:ascii="Times New Roman" w:hAnsi="Times New Roman"/>
+                <w:spacing w:val="-1"/>
+                <w:sz w:val="18"/>
+                <w:lang w:val="en-GB"/>
+              </w:rPr>
+              <w:t>defense</w:t>
+            </w:r>
+            <w:proofErr w:type="spellEnd"/>
+            <w:r>
+              <w:rPr>
+                <w:rFonts w:ascii="Times New Roman" w:hAnsi="Times New Roman"/>
+                <w:spacing w:val="-1"/>
+                <w:sz w:val="18"/>
+                <w:lang w:val="en-GB"/>
+              </w:rPr>
+              <w:t xml:space="preserve"> of Master Thesis titled </w:t>
             </w:r>
             <w:r>
               <w:rPr>
@@ -21803,8 +22583,19 @@
                 <w:sz w:val="18"/>
                 <w:lang w:val="en-GB"/>
               </w:rPr>
-              <w:t>#ThesisNameEng</w:t>
-            </w:r>
+              <w:t>#</w:t>
+            </w:r>
+            <w:proofErr w:type="spellStart"/>
+            <w:r>
+              <w:rPr>
+                <w:rFonts w:ascii="Times New Roman" w:hAnsi="Times New Roman"/>
+                <w:spacing w:val="-1"/>
+                <w:sz w:val="18"/>
+                <w:lang w:val="en-GB"/>
+              </w:rPr>
+              <w:t>ThesisNameEng</w:t>
+            </w:r>
+            <w:proofErr w:type="spellEnd"/>
             <w:r>
               <w:rPr>
                 <w:rFonts w:ascii="Times New Roman" w:hAnsi="Times New Roman"/>
@@ -21859,8 +22650,19 @@
                 <w:sz w:val="18"/>
                 <w:lang w:val="en-GB"/>
               </w:rPr>
-              <w:t>#SpecialityEng</w:t>
-            </w:r>
+              <w:t>#</w:t>
+            </w:r>
+            <w:proofErr w:type="spellStart"/>
+            <w:r>
+              <w:rPr>
+                <w:rFonts w:ascii="Times New Roman" w:hAnsi="Times New Roman"/>
+                <w:spacing w:val="-1"/>
+                <w:sz w:val="18"/>
+                <w:lang w:val="en-GB"/>
+              </w:rPr>
+              <w:t>SpecialityEng</w:t>
+            </w:r>
+            <w:proofErr w:type="spellEnd"/>
             <w:r>
               <w:rPr>
                 <w:rFonts w:ascii="Times New Roman" w:hAnsi="Times New Roman"/>
@@ -21895,8 +22697,19 @@
                 <w:szCs w:val="18"/>
                 <w:lang w:val="en-GB"/>
               </w:rPr>
-              <w:t>#QualificationEng</w:t>
-            </w:r>
+              <w:t>#</w:t>
+            </w:r>
+            <w:proofErr w:type="spellStart"/>
+            <w:r>
+              <w:rPr>
+                <w:rFonts w:ascii="Times New Roman" w:hAnsi="Times New Roman"/>
+                <w:sz w:val="18"/>
+                <w:szCs w:val="18"/>
+                <w:lang w:val="en-GB"/>
+              </w:rPr>
+              <w:t>QualificationEng</w:t>
+            </w:r>
+            <w:proofErr w:type="spellEnd"/>
             <w:r>
               <w:rPr>
                 <w:rFonts w:ascii="Times New Roman" w:hAnsi="Times New Roman"/>
@@ -21945,8 +22758,19 @@
                 <w:sz w:val="18"/>
                 <w:lang w:val="en-GB"/>
               </w:rPr>
-              <w:t>#ProtocolNumber</w:t>
-            </w:r>
+              <w:t>#</w:t>
+            </w:r>
+            <w:proofErr w:type="spellStart"/>
+            <w:r>
+              <w:rPr>
+                <w:rFonts w:ascii="Times New Roman" w:hAnsi="Times New Roman"/>
+                <w:spacing w:val="-1"/>
+                <w:sz w:val="18"/>
+                <w:lang w:val="en-GB"/>
+              </w:rPr>
+              <w:t>ProtocolNumber</w:t>
+            </w:r>
+            <w:proofErr w:type="spellEnd"/>
             <w:r>
               <w:rPr>
                 <w:rFonts w:ascii="Times New Roman" w:hAnsi="Times New Roman"/>
@@ -21972,8 +22796,19 @@
                 <w:sz w:val="18"/>
                 <w:lang w:val="en-GB"/>
               </w:rPr>
-              <w:t>#ProtocolDateEng</w:t>
-            </w:r>
+              <w:t>#</w:t>
+            </w:r>
+            <w:proofErr w:type="spellStart"/>
+            <w:r>
+              <w:rPr>
+                <w:rFonts w:ascii="Times New Roman" w:hAnsi="Times New Roman"/>
+                <w:spacing w:val="-1"/>
+                <w:sz w:val="18"/>
+                <w:lang w:val="en-GB"/>
+              </w:rPr>
+              <w:t>ProtocolDateEng</w:t>
+            </w:r>
+            <w:proofErr w:type="spellEnd"/>
             <w:r>
               <w:rPr>
                 <w:rFonts w:ascii="Times New Roman" w:hAnsi="Times New Roman"/>
@@ -22209,7 +23044,43 @@
                 <w:spacing w:val="-1"/>
                 <w:sz w:val="18"/>
               </w:rPr>
-              <w:t xml:space="preserve">Контактна інформація: бул. Шевченка 460, м.Черкаси, 18000, Україна, </w:t>
+              <w:t xml:space="preserve">Контактна інформація: </w:t>
+            </w:r>
+            <w:proofErr w:type="spellStart"/>
+            <w:r>
+              <w:rPr>
+                <w:rFonts w:ascii="Times New Roman" w:hAnsi="Times New Roman"/>
+                <w:spacing w:val="-1"/>
+                <w:sz w:val="18"/>
+              </w:rPr>
+              <w:t>бул</w:t>
+            </w:r>
+            <w:proofErr w:type="spellEnd"/>
+            <w:r>
+              <w:rPr>
+                <w:rFonts w:ascii="Times New Roman" w:hAnsi="Times New Roman"/>
+                <w:spacing w:val="-1"/>
+                <w:sz w:val="18"/>
+              </w:rPr>
+              <w:t xml:space="preserve">. Шевченка 460, </w:t>
+            </w:r>
+            <w:proofErr w:type="spellStart"/>
+            <w:r>
+              <w:rPr>
+                <w:rFonts w:ascii="Times New Roman" w:hAnsi="Times New Roman"/>
+                <w:spacing w:val="-1"/>
+                <w:sz w:val="18"/>
+              </w:rPr>
+              <w:t>м.Черкаси</w:t>
+            </w:r>
+            <w:proofErr w:type="spellEnd"/>
+            <w:r>
+              <w:rPr>
+                <w:rFonts w:ascii="Times New Roman" w:hAnsi="Times New Roman"/>
+                <w:spacing w:val="-1"/>
+                <w:sz w:val="18"/>
+              </w:rPr>
+              <w:t xml:space="preserve">, 18000, Україна, </w:t>
             </w:r>
             <w:r>
               <w:rPr>
@@ -22337,8 +23208,19 @@
                 <w:spacing w:val="-1"/>
                 <w:sz w:val="18"/>
               </w:rPr>
-              <w:t>#ProgramHeadName</w:t>
-            </w:r>
+              <w:t>#</w:t>
+            </w:r>
+            <w:proofErr w:type="spellStart"/>
+            <w:r>
+              <w:rPr>
+                <w:rFonts w:ascii="Times New Roman" w:hAnsi="Times New Roman"/>
+                <w:b/>
+                <w:spacing w:val="-1"/>
+                <w:sz w:val="18"/>
+              </w:rPr>
+              <w:t>ProgramHeadName</w:t>
+            </w:r>
+            <w:proofErr w:type="spellEnd"/>
             <w:r>
               <w:rPr>
                 <w:rFonts w:ascii="Times New Roman" w:hAnsi="Times New Roman"/>
@@ -22355,8 +23237,19 @@
                 <w:spacing w:val="-1"/>
                 <w:sz w:val="18"/>
               </w:rPr>
-              <w:t>#ProgramHeadInfo</w:t>
-            </w:r>
+              <w:t>#</w:t>
+            </w:r>
+            <w:proofErr w:type="spellStart"/>
+            <w:r>
+              <w:rPr>
+                <w:rFonts w:ascii="Times New Roman" w:hAnsi="Times New Roman"/>
+                <w:b/>
+                <w:spacing w:val="-1"/>
+                <w:sz w:val="18"/>
+              </w:rPr>
+              <w:t>ProgramHeadInfo</w:t>
+            </w:r>
+            <w:proofErr w:type="spellEnd"/>
           </w:p>
           <w:p>
             <w:pPr>
@@ -22388,8 +23281,19 @@
                 <w:sz w:val="18"/>
                 <w:lang w:val="en-GB"/>
               </w:rPr>
-              <w:t>#ProgramHeadNameEng</w:t>
-            </w:r>
+              <w:t>#</w:t>
+            </w:r>
+            <w:proofErr w:type="spellStart"/>
+            <w:r>
+              <w:rPr>
+                <w:rFonts w:ascii="Times New Roman" w:hAnsi="Times New Roman"/>
+                <w:spacing w:val="-1"/>
+                <w:sz w:val="18"/>
+                <w:lang w:val="en-GB"/>
+              </w:rPr>
+              <w:t>ProgramHeadNameEng</w:t>
+            </w:r>
+            <w:proofErr w:type="spellEnd"/>
             <w:r>
               <w:rPr>
                 <w:rFonts w:ascii="Times New Roman" w:hAnsi="Times New Roman"/>
@@ -22406,8 +23310,19 @@
                 <w:sz w:val="18"/>
                 <w:lang w:val="en-GB"/>
               </w:rPr>
-              <w:t>#ProgramHeadInfoEng</w:t>
-            </w:r>
+              <w:t>#</w:t>
+            </w:r>
+            <w:proofErr w:type="spellStart"/>
+            <w:r>
+              <w:rPr>
+                <w:rFonts w:ascii="Times New Roman" w:hAnsi="Times New Roman"/>
+                <w:spacing w:val="-1"/>
+                <w:sz w:val="18"/>
+                <w:lang w:val="en-GB"/>
+              </w:rPr>
+              <w:t>ProgramHeadInfoEng</w:t>
+            </w:r>
+            <w:proofErr w:type="spellEnd"/>
           </w:p>
         </w:tc>
       </w:tr>
@@ -22697,8 +23612,19 @@
                 <w:sz w:val="18"/>
                 <w:szCs w:val="18"/>
               </w:rPr>
-              <w:t>#PreviousDiplomaNumber</w:t>
-            </w:r>
+              <w:t>#</w:t>
+            </w:r>
+            <w:proofErr w:type="spellStart"/>
+            <w:r>
+              <w:rPr>
+                <w:rFonts w:ascii="Times New Roman" w:eastAsia="Times New Roman" w:hAnsi="Times New Roman"/>
+                <w:spacing w:val="-1"/>
+                <w:sz w:val="18"/>
+                <w:szCs w:val="18"/>
+              </w:rPr>
+              <w:t>PreviousDiplomaNumber</w:t>
+            </w:r>
+            <w:proofErr w:type="spellEnd"/>
             <w:r>
               <w:rPr>
                 <w:rFonts w:ascii="Times New Roman" w:eastAsia="Times New Roman" w:hAnsi="Times New Roman"/>
@@ -22765,8 +23691,19 @@
                 <w:sz w:val="18"/>
                 <w:szCs w:val="18"/>
               </w:rPr>
-              <w:t>#PreviousDiplomaNumber</w:t>
-            </w:r>
+              <w:t>#</w:t>
+            </w:r>
+            <w:proofErr w:type="spellStart"/>
+            <w:r>
+              <w:rPr>
+                <w:rFonts w:ascii="Times New Roman" w:eastAsia="Times New Roman" w:hAnsi="Times New Roman"/>
+                <w:spacing w:val="-1"/>
+                <w:sz w:val="18"/>
+                <w:szCs w:val="18"/>
+              </w:rPr>
+              <w:t>PreviousDiplomaNumber</w:t>
+            </w:r>
+            <w:proofErr w:type="spellEnd"/>
           </w:p>
           <w:p>
             <w:pPr>
@@ -24715,8 +25652,19 @@
                 <w:sz w:val="18"/>
                 <w:lang w:val="uk-UA"/>
               </w:rPr>
-              <w:t>О.О.Григор</w:t>
-            </w:r>
+              <w:t>О.О.</w:t>
+            </w:r>
+            <w:proofErr w:type="spellStart"/>
+            <w:r>
+              <w:rPr>
+                <w:rFonts w:ascii="Times New Roman" w:eastAsia="Times New Roman" w:hAnsi="Times New Roman"/>
+                <w:b/>
+                <w:sz w:val="18"/>
+                <w:lang w:val="uk-UA"/>
+              </w:rPr>
+              <w:t>Григор</w:t>
+            </w:r>
+            <w:proofErr w:type="spellEnd"/>
           </w:p>
           <w:p>
             <w:pPr>
@@ -24732,6 +25680,7 @@
                 <w:lang w:val="uk-UA"/>
               </w:rPr>
             </w:pPr>
+            <w:proofErr w:type="spellStart"/>
             <w:r>
               <w:rPr>
                 <w:rFonts w:ascii="Times New Roman" w:eastAsia="Times New Roman" w:hAnsi="Times New Roman"/>
@@ -24740,14 +25689,16 @@
               </w:rPr>
               <w:t>Oleh</w:t>
             </w:r>
-            <w:r>
-              <w:rPr>
-                <w:rFonts w:ascii="Times New Roman" w:eastAsia="Times New Roman" w:hAnsi="Times New Roman"/>
-                <w:sz w:val="18"/>
-                <w:lang w:val="uk-UA"/>
-              </w:rPr>
-              <w:t xml:space="preserve"> </w:t>
-            </w:r>
+            <w:proofErr w:type="spellEnd"/>
+            <w:r>
+              <w:rPr>
+                <w:rFonts w:ascii="Times New Roman" w:eastAsia="Times New Roman" w:hAnsi="Times New Roman"/>
+                <w:sz w:val="18"/>
+                <w:lang w:val="uk-UA"/>
+              </w:rPr>
+              <w:t xml:space="preserve"> </w:t>
+            </w:r>
+            <w:proofErr w:type="spellStart"/>
             <w:r>
               <w:rPr>
                 <w:rFonts w:ascii="Times New Roman" w:eastAsia="Times New Roman" w:hAnsi="Times New Roman"/>
@@ -24756,6 +25707,7 @@
               </w:rPr>
               <w:t>Hryhor</w:t>
             </w:r>
+            <w:proofErr w:type="spellEnd"/>
           </w:p>
         </w:tc>
       </w:tr>
@@ -25728,14 +26680,14 @@
               <w:rPr>
                 <w:sz w:val="18"/>
                 <w:szCs w:val="18"/>
-                <w:lang w:val="uk-UA" w:eastAsia="en-US"/>
+                <w:lang w:val="uk-UA"/>
               </w:rPr>
             </w:pPr>
             <w:r>
               <w:rPr>
                 <w:sz w:val="18"/>
                 <w:szCs w:val="18"/>
-                <w:lang w:val="uk-UA" w:eastAsia="en-US"/>
+                <w:lang w:val="uk-UA"/>
               </w:rPr>
               <w:t>Законодавство України про вищу освіту базується на Конституції України і складається із законів України «Про освіту», «Про вищу освіту», «Про наукову і науково-технічну діяльність» та інших нормативно-правових актів, міжнародних договорів України, укладених в установленому законом порядку.</w:t>
             </w:r>
@@ -25750,7 +26702,6 @@
                 <w:color w:val="auto"/>
                 <w:sz w:val="18"/>
                 <w:szCs w:val="18"/>
-                <w:lang w:val="uk-UA" w:eastAsia="en-US"/>
               </w:rPr>
             </w:pPr>
           </w:p>
@@ -25764,7 +26715,6 @@
                 <w:color w:val="auto"/>
                 <w:sz w:val="18"/>
                 <w:szCs w:val="18"/>
-                <w:lang w:val="uk-UA" w:eastAsia="en-US"/>
               </w:rPr>
             </w:pPr>
             <w:r>
@@ -25773,7 +26723,6 @@
                 <w:color w:val="auto"/>
                 <w:sz w:val="18"/>
                 <w:szCs w:val="18"/>
-                <w:lang w:val="uk-UA" w:eastAsia="en-US"/>
               </w:rPr>
               <w:t>Загальні вимоги до вступу</w:t>
             </w:r>
@@ -25786,14 +26735,14 @@
               <w:rPr>
                 <w:sz w:val="18"/>
                 <w:szCs w:val="18"/>
-                <w:lang w:val="uk-UA" w:eastAsia="en-US"/>
+                <w:lang w:val="uk-UA"/>
               </w:rPr>
             </w:pPr>
             <w:r>
               <w:rPr>
                 <w:sz w:val="18"/>
                 <w:szCs w:val="18"/>
-                <w:lang w:val="uk-UA" w:eastAsia="en-US"/>
+                <w:lang w:val="uk-UA"/>
               </w:rPr>
               <w:t xml:space="preserve">Прийом громадян до </w:t>
             </w:r>
@@ -25801,7 +26750,7 @@
               <w:rPr>
                 <w:sz w:val="18"/>
                 <w:szCs w:val="18"/>
-                <w:lang w:val="uk-UA" w:eastAsia="en-US"/>
+                <w:lang w:val="uk-UA"/>
               </w:rPr>
               <w:t>закладів вищої освіти</w:t>
             </w:r>
@@ -25809,7 +26758,7 @@
               <w:rPr>
                 <w:sz w:val="18"/>
                 <w:szCs w:val="18"/>
-                <w:lang w:val="uk-UA" w:eastAsia="en-US"/>
+                <w:lang w:val="uk-UA"/>
               </w:rPr>
               <w:t xml:space="preserve"> проводиться на конкурсній основі. Вища освіта здійснюється на основі повної загальної середньої освіти. При вступі подається сертифікат Українського центру оцінювання якості освіти (</w:t>
             </w:r>
@@ -25818,7 +26767,7 @@
                 <w:i/>
                 <w:sz w:val="18"/>
                 <w:szCs w:val="18"/>
-                <w:lang w:val="uk-UA" w:eastAsia="en-US"/>
+                <w:lang w:val="uk-UA"/>
               </w:rPr>
               <w:t>Сертифікат зовнішнього незалежного оцінювання</w:t>
             </w:r>
@@ -25826,7 +26775,7 @@
               <w:rPr>
                 <w:sz w:val="18"/>
                 <w:szCs w:val="18"/>
-                <w:lang w:val="uk-UA" w:eastAsia="en-US"/>
+                <w:lang w:val="uk-UA"/>
               </w:rPr>
               <w:t xml:space="preserve">). За окремими спеціальностями вступники проходять вступне випробування. До </w:t>
             </w:r>
@@ -25834,7 +26783,7 @@
               <w:rPr>
                 <w:sz w:val="18"/>
                 <w:szCs w:val="18"/>
-                <w:lang w:val="uk-UA" w:eastAsia="en-US"/>
+                <w:lang w:val="uk-UA"/>
               </w:rPr>
               <w:t>закладів вищої освіти</w:t>
             </w:r>
@@ -25842,7 +26791,7 @@
               <w:rPr>
                 <w:sz w:val="18"/>
                 <w:szCs w:val="18"/>
-                <w:lang w:val="uk-UA" w:eastAsia="en-US"/>
+                <w:lang w:val="uk-UA"/>
               </w:rPr>
               <w:t>, що здійснюють підготовку молодших спеціалістів, можуть прийматися особи, які мають базову загальну середню освіту.</w:t>
             </w:r>
@@ -25859,7 +26808,6 @@
                 <w:color w:val="auto"/>
                 <w:sz w:val="18"/>
                 <w:szCs w:val="18"/>
-                <w:lang w:val="uk-UA" w:eastAsia="en-US"/>
               </w:rPr>
             </w:pPr>
             <w:r>
@@ -25868,7 +26816,6 @@
                 <w:color w:val="auto"/>
                 <w:sz w:val="18"/>
                 <w:szCs w:val="18"/>
-                <w:lang w:val="uk-UA" w:eastAsia="en-US"/>
               </w:rPr>
               <w:t>Структура вищої освіти. Документи про вищу освіту</w:t>
             </w:r>
@@ -25881,16 +26828,52 @@
               <w:rPr>
                 <w:sz w:val="18"/>
                 <w:szCs w:val="18"/>
-                <w:lang w:val="uk-UA" w:eastAsia="en-US"/>
+                <w:lang w:val="uk-UA"/>
               </w:rPr>
             </w:pPr>
             <w:r>
               <w:rPr>
                 <w:sz w:val="18"/>
                 <w:szCs w:val="18"/>
-                <w:lang w:val="uk-UA" w:eastAsia="en-US"/>
-              </w:rPr>
-              <w:t>Підготовка фахівців з вищою освітою здійснюється за відповідними освітньо-професійними, освітньо-науковими, науковими програмами на таких рівнях вищої освіти: початковий рівень (короткий цикл) вищої освіти; перший (бакалаврський) рівень; другий (магістерський) рівень; третій (освітньо-науковий) рівень; науковий рівень.</w:t>
+                <w:lang w:val="uk-UA"/>
+              </w:rPr>
+              <w:t xml:space="preserve">Підготовка фахівців з вищою освітою здійснюється за відповідними освітньо-професійними, </w:t>
+            </w:r>
+            <w:proofErr w:type="spellStart"/>
+            <w:r>
+              <w:rPr>
+                <w:sz w:val="18"/>
+                <w:szCs w:val="18"/>
+                <w:lang w:val="uk-UA"/>
+              </w:rPr>
+              <w:t>освітньо-науковими</w:t>
+            </w:r>
+            <w:proofErr w:type="spellEnd"/>
+            <w:r>
+              <w:rPr>
+                <w:sz w:val="18"/>
+                <w:szCs w:val="18"/>
+                <w:lang w:val="uk-UA"/>
+              </w:rPr>
+              <w:t>, науковими програмами на таких рівнях вищої освіти: початковий рівень (короткий цикл) вищої освіти; перший (бакалаврський) рівень; другий (магістерський) рівень; третій (</w:t>
+            </w:r>
+            <w:proofErr w:type="spellStart"/>
+            <w:r>
+              <w:rPr>
+                <w:sz w:val="18"/>
+                <w:szCs w:val="18"/>
+                <w:lang w:val="uk-UA"/>
+              </w:rPr>
+              <w:t>освітньо-науковий</w:t>
+            </w:r>
+            <w:proofErr w:type="spellEnd"/>
+            <w:r>
+              <w:rPr>
+                <w:sz w:val="18"/>
+                <w:szCs w:val="18"/>
+                <w:lang w:val="uk-UA"/>
+              </w:rPr>
+              <w:t>) рівень; науковий рівень.</w:t>
             </w:r>
           </w:p>
           <w:p>
@@ -25901,7 +26884,7 @@
               <w:rPr>
                 <w:sz w:val="18"/>
                 <w:szCs w:val="18"/>
-                <w:lang w:val="uk-UA" w:eastAsia="en-US"/>
+                <w:lang w:val="uk-UA"/>
               </w:rPr>
             </w:pPr>
             <w:r>
@@ -25910,7 +26893,7 @@
                 <w:bCs/>
                 <w:sz w:val="18"/>
                 <w:szCs w:val="18"/>
-                <w:lang w:val="uk-UA" w:eastAsia="en-US"/>
+                <w:lang w:val="uk-UA"/>
               </w:rPr>
               <w:t xml:space="preserve">Молодший бакалавр </w:t>
             </w:r>
@@ -25918,7 +26901,7 @@
               <w:rPr>
                 <w:sz w:val="18"/>
                 <w:szCs w:val="18"/>
-                <w:lang w:val="uk-UA" w:eastAsia="en-US"/>
+                <w:lang w:val="uk-UA"/>
               </w:rPr>
               <w:t>– це освітньо-професійний ступінь, що здобувається на початковому рівні (короткому циклі) вищої освіти і присуджується вищим навчальним закладом у результаті успішного виконання здобувачем вищої освіти освітньо-професійної програми, обсяг якої становить 90-120 кредитів ЄКТС. Особа має право здобувати ступінь молодшого бакалавра за умови наявності в неї повної загальної середньої освіти.</w:t>
             </w:r>
@@ -25931,7 +26914,7 @@
               <w:rPr>
                 <w:sz w:val="18"/>
                 <w:szCs w:val="18"/>
-                <w:lang w:val="uk-UA" w:eastAsia="en-US"/>
+                <w:lang w:val="uk-UA"/>
               </w:rPr>
             </w:pPr>
             <w:r>
@@ -25940,7 +26923,7 @@
                 <w:bCs/>
                 <w:sz w:val="18"/>
                 <w:szCs w:val="18"/>
-                <w:lang w:val="uk-UA" w:eastAsia="en-US"/>
+                <w:lang w:val="uk-UA"/>
               </w:rPr>
               <w:t xml:space="preserve">Бакалавр </w:t>
             </w:r>
@@ -25948,7 +26931,7 @@
               <w:rPr>
                 <w:sz w:val="18"/>
                 <w:szCs w:val="18"/>
-                <w:lang w:val="uk-UA" w:eastAsia="en-US"/>
+                <w:lang w:val="uk-UA"/>
               </w:rPr>
               <w:t>– це освітній ступінь, що здобувається на першому рівні вищої освіти та присуджується вищим навчальним закладом у результаті успішного виконання здобувачем вищої освіти освітньо-професійної програми, обсяг якої становить 180-240 кредитів ЄКТС. Обсяг освітньо-професійної програми для здобуття ступеня бакалавра на основі ступеня молодшого бакалавра визначається вищим навчальним закладом. Особа має право здобувати ступінь бакалавра за умови наявності в неї повної загальної середньої освіти.</w:t>
             </w:r>
@@ -25961,7 +26944,7 @@
               <w:rPr>
                 <w:sz w:val="18"/>
                 <w:szCs w:val="18"/>
-                <w:lang w:val="uk-UA" w:eastAsia="en-US"/>
+                <w:lang w:val="uk-UA"/>
               </w:rPr>
             </w:pPr>
             <w:r>
@@ -25970,7 +26953,7 @@
                 <w:bCs/>
                 <w:sz w:val="18"/>
                 <w:szCs w:val="18"/>
-                <w:lang w:val="uk-UA" w:eastAsia="en-US"/>
+                <w:lang w:val="uk-UA"/>
               </w:rPr>
               <w:t xml:space="preserve">Магістр </w:t>
             </w:r>
@@ -25978,9 +26961,63 @@
               <w:rPr>
                 <w:sz w:val="18"/>
                 <w:szCs w:val="18"/>
-                <w:lang w:val="uk-UA" w:eastAsia="en-US"/>
-              </w:rPr>
-              <w:t>– це освітній ступінь, що здобувається на другому рівні вищої освіти та присуджується вищим навчальним закладом у результаті успішного виконання здобувачем вищої освіти відповідної освітньої програми. Ступінь магістра здобувається за освітньо-професійною або за освітньо-науковою програмою. Обсяг освітньо-професійної програми підготовки магістра становить 90-120 кредитів ЄКТС, обсяг освітньо-наукової програми - 120 кредитів ЄКТС. Освітньо-наукова програма магістра обов’язково включає дослідницьку (наукову) компоненту обсягом не менше 30 відсотків. Особа має право здобувати ступінь магістра за умови наявності в неї ступеня бакалавра.</w:t>
+                <w:lang w:val="uk-UA"/>
+              </w:rPr>
+              <w:t xml:space="preserve">– це освітній ступінь, що здобувається на другому рівні вищої освіти та присуджується вищим навчальним закладом у результаті успішного виконання здобувачем вищої освіти відповідної освітньої програми. Ступінь магістра здобувається за освітньо-професійною або за </w:t>
+            </w:r>
+            <w:proofErr w:type="spellStart"/>
+            <w:r>
+              <w:rPr>
+                <w:sz w:val="18"/>
+                <w:szCs w:val="18"/>
+                <w:lang w:val="uk-UA"/>
+              </w:rPr>
+              <w:t>освітньо-науковою</w:t>
+            </w:r>
+            <w:proofErr w:type="spellEnd"/>
+            <w:r>
+              <w:rPr>
+                <w:sz w:val="18"/>
+                <w:szCs w:val="18"/>
+                <w:lang w:val="uk-UA"/>
+              </w:rPr>
+              <w:t xml:space="preserve"> програмою. Обсяг освітньо-професійної програми підготовки магістра становить 90-120 кредитів ЄКТС, обсяг </w:t>
+            </w:r>
+            <w:proofErr w:type="spellStart"/>
+            <w:r>
+              <w:rPr>
+                <w:sz w:val="18"/>
+                <w:szCs w:val="18"/>
+                <w:lang w:val="uk-UA"/>
+              </w:rPr>
+              <w:t>освітньо-наукової</w:t>
+            </w:r>
+            <w:proofErr w:type="spellEnd"/>
+            <w:r>
+              <w:rPr>
+                <w:sz w:val="18"/>
+                <w:szCs w:val="18"/>
+                <w:lang w:val="uk-UA"/>
+              </w:rPr>
+              <w:t xml:space="preserve"> програми - 120 кредитів ЄКТС. </w:t>
+            </w:r>
+            <w:proofErr w:type="spellStart"/>
+            <w:r>
+              <w:rPr>
+                <w:sz w:val="18"/>
+                <w:szCs w:val="18"/>
+                <w:lang w:val="uk-UA"/>
+              </w:rPr>
+              <w:t>Освітньо-наукова</w:t>
+            </w:r>
+            <w:proofErr w:type="spellEnd"/>
+            <w:r>
+              <w:rPr>
+                <w:sz w:val="18"/>
+                <w:szCs w:val="18"/>
+                <w:lang w:val="uk-UA"/>
+              </w:rPr>
+              <w:t xml:space="preserve"> програма магістра обов’язково включає дослідницьку (наукову) компоненту обсягом не менше 30 відсотків. Особа має право здобувати ступінь магістра за умови наявності в неї ступеня бакалавра.</w:t>
             </w:r>
           </w:p>
           <w:p>
@@ -25991,7 +27028,7 @@
               <w:rPr>
                 <w:sz w:val="18"/>
                 <w:szCs w:val="18"/>
-                <w:lang w:val="uk-UA" w:eastAsia="en-US"/>
+                <w:lang w:val="uk-UA"/>
               </w:rPr>
             </w:pPr>
             <w:r>
@@ -26000,7 +27037,7 @@
                 <w:bCs/>
                 <w:sz w:val="18"/>
                 <w:szCs w:val="18"/>
-                <w:lang w:val="uk-UA" w:eastAsia="en-US"/>
+                <w:lang w:val="uk-UA"/>
               </w:rPr>
               <w:t xml:space="preserve">Доктор філософії </w:t>
             </w:r>
@@ -26008,9 +27045,27 @@
               <w:rPr>
                 <w:sz w:val="18"/>
                 <w:szCs w:val="18"/>
-                <w:lang w:val="uk-UA" w:eastAsia="en-US"/>
-              </w:rPr>
-              <w:t>– це освітній і водночас перший науковий ступінь, що здобувається на третьому рівні вищої освіти на основі ступеня магістра. Ступінь доктора філософії присуджується спеціалізованою вченою радою вищого навчального закладу або наукової установи в результаті успішного виконання здобувачем вищої освіти відповідної освітньо-наукової програми та публічного захисту дисертації у спеціалізованій вченій раді.</w:t>
+                <w:lang w:val="uk-UA"/>
+              </w:rPr>
+              <w:t xml:space="preserve">– це освітній і водночас перший науковий ступінь, що здобувається на третьому рівні вищої освіти на основі ступеня магістра. Ступінь доктора філософії присуджується спеціалізованою вченою радою вищого навчального закладу або наукової установи в результаті успішного виконання здобувачем вищої освіти відповідної </w:t>
+            </w:r>
+            <w:proofErr w:type="spellStart"/>
+            <w:r>
+              <w:rPr>
+                <w:sz w:val="18"/>
+                <w:szCs w:val="18"/>
+                <w:lang w:val="uk-UA"/>
+              </w:rPr>
+              <w:t>освітньо-наукової</w:t>
+            </w:r>
+            <w:proofErr w:type="spellEnd"/>
+            <w:r>
+              <w:rPr>
+                <w:sz w:val="18"/>
+                <w:szCs w:val="18"/>
+                <w:lang w:val="uk-UA"/>
+              </w:rPr>
+              <w:t xml:space="preserve"> програми та публічного захисту дисертації у спеціалізованій вченій раді.</w:t>
             </w:r>
           </w:p>
           <w:p>
@@ -26021,7 +27076,7 @@
               <w:rPr>
                 <w:sz w:val="18"/>
                 <w:szCs w:val="18"/>
-                <w:lang w:val="uk-UA" w:eastAsia="en-US"/>
+                <w:lang w:val="uk-UA"/>
               </w:rPr>
             </w:pPr>
             <w:r>
@@ -26030,7 +27085,7 @@
                 <w:bCs/>
                 <w:sz w:val="18"/>
                 <w:szCs w:val="18"/>
-                <w:lang w:val="uk-UA" w:eastAsia="en-US"/>
+                <w:lang w:val="uk-UA"/>
               </w:rPr>
               <w:t xml:space="preserve">Доктор наук </w:t>
             </w:r>
@@ -26038,9 +27093,27 @@
               <w:rPr>
                 <w:sz w:val="18"/>
                 <w:szCs w:val="18"/>
-                <w:lang w:val="uk-UA" w:eastAsia="en-US"/>
-              </w:rPr>
-              <w:t>– це другий науковий ступінь, що здобувається особою на науковому рівні вищої освіти на основі ступеня доктора філософії і передбачає набуття найвищих компетентностей у галузі розроблення і впровадження методології дослідницької роботи, проведення оригінальних досліджень, отримання наукових результатів, які забезпечують розв’язання важливої теоретичної або прикладної проблеми, мають загальнонаціональне або світове значення та опубліковані в наукових виданнях.</w:t>
+                <w:lang w:val="uk-UA"/>
+              </w:rPr>
+              <w:t xml:space="preserve">– це другий науковий ступінь, що здобувається особою на науковому рівні вищої освіти на основі ступеня доктора філософії і передбачає набуття найвищих </w:t>
+            </w:r>
+            <w:proofErr w:type="spellStart"/>
+            <w:r>
+              <w:rPr>
+                <w:sz w:val="18"/>
+                <w:szCs w:val="18"/>
+                <w:lang w:val="uk-UA"/>
+              </w:rPr>
+              <w:t>компетентностей</w:t>
+            </w:r>
+            <w:proofErr w:type="spellEnd"/>
+            <w:r>
+              <w:rPr>
+                <w:sz w:val="18"/>
+                <w:szCs w:val="18"/>
+                <w:lang w:val="uk-UA"/>
+              </w:rPr>
+              <w:t xml:space="preserve"> у галузі розроблення і впровадження методології дослідницької роботи, проведення оригінальних досліджень, отримання наукових результатів, які забезпечують розв’язання важливої теоретичної або прикладної проблеми, мають загальнонаціональне або світове значення та опубліковані в наукових виданнях.</w:t>
             </w:r>
           </w:p>
           <w:p>
@@ -26055,7 +27128,6 @@
                 <w:color w:val="auto"/>
                 <w:sz w:val="18"/>
                 <w:szCs w:val="18"/>
-                <w:lang w:val="uk-UA" w:eastAsia="en-US"/>
               </w:rPr>
             </w:pPr>
             <w:r>
@@ -26064,7 +27136,6 @@
                 <w:color w:val="auto"/>
                 <w:sz w:val="18"/>
                 <w:szCs w:val="18"/>
-                <w:lang w:val="uk-UA" w:eastAsia="en-US"/>
               </w:rPr>
               <w:t>Типи вищих навчальних закладів</w:t>
             </w:r>
@@ -26077,14 +27148,14 @@
               <w:rPr>
                 <w:sz w:val="18"/>
                 <w:szCs w:val="18"/>
-                <w:lang w:val="uk-UA" w:eastAsia="en-US"/>
+                <w:lang w:val="uk-UA"/>
               </w:rPr>
             </w:pPr>
             <w:r>
               <w:rPr>
                 <w:sz w:val="18"/>
                 <w:szCs w:val="18"/>
-                <w:lang w:val="uk-UA" w:eastAsia="en-US"/>
+                <w:lang w:val="uk-UA"/>
               </w:rPr>
               <w:t xml:space="preserve">В Україні діють </w:t>
             </w:r>
@@ -26092,7 +27163,7 @@
               <w:rPr>
                 <w:sz w:val="18"/>
                 <w:szCs w:val="18"/>
-                <w:lang w:val="uk-UA" w:eastAsia="en-US"/>
+                <w:lang w:val="uk-UA"/>
               </w:rPr>
               <w:t>заклади вищої освіти</w:t>
             </w:r>
@@ -26100,7 +27171,7 @@
               <w:rPr>
                 <w:sz w:val="18"/>
                 <w:szCs w:val="18"/>
-                <w:lang w:val="uk-UA" w:eastAsia="en-US"/>
+                <w:lang w:val="uk-UA"/>
               </w:rPr>
               <w:t xml:space="preserve"> таких типів: університет, академія, інститут, коледж. Вищий навчальний заклад утворюється у формі державної, комунальної, приватної установи і працює на засадах неприбутковості. Університету, академії, інституту незалежно від форми власності відповідно до законодавства може бути надано статус національного.</w:t>
             </w:r>
@@ -26113,16 +27184,34 @@
               <w:rPr>
                 <w:sz w:val="18"/>
                 <w:szCs w:val="18"/>
-                <w:lang w:val="uk-UA" w:eastAsia="en-US"/>
+                <w:lang w:val="uk-UA"/>
               </w:rPr>
             </w:pPr>
             <w:r>
               <w:rPr>
                 <w:sz w:val="18"/>
                 <w:szCs w:val="18"/>
-                <w:lang w:val="uk-UA" w:eastAsia="en-US"/>
-              </w:rPr>
-              <w:t>Національному вищому навчальному закладу, що забезпечує проривний розвиток держави в певних галузях знань за моделлю поєднання освіти, науки та інновацій, сприяє її інтеграції у світовий освітньо-науковий простір, має визнані наукові здобутки, може надаватися статус дослідницького університету.</w:t>
+                <w:lang w:val="uk-UA"/>
+              </w:rPr>
+              <w:t xml:space="preserve">Національному вищому навчальному закладу, що забезпечує проривний розвиток держави в певних галузях знань за моделлю поєднання освіти, науки та інновацій, сприяє її інтеграції у світовий </w:t>
+            </w:r>
+            <w:proofErr w:type="spellStart"/>
+            <w:r>
+              <w:rPr>
+                <w:sz w:val="18"/>
+                <w:szCs w:val="18"/>
+                <w:lang w:val="uk-UA"/>
+              </w:rPr>
+              <w:t>освітньо-науковий</w:t>
+            </w:r>
+            <w:proofErr w:type="spellEnd"/>
+            <w:r>
+              <w:rPr>
+                <w:sz w:val="18"/>
+                <w:szCs w:val="18"/>
+                <w:lang w:val="uk-UA"/>
+              </w:rPr>
+              <w:t xml:space="preserve"> простір, має визнані наукові здобутки, може надаватися статус дослідницького університету.</w:t>
             </w:r>
           </w:p>
           <w:p>
@@ -26134,7 +27223,7 @@
                 <w:b/>
                 <w:sz w:val="18"/>
                 <w:szCs w:val="18"/>
-                <w:lang w:val="uk-UA" w:eastAsia="en-US"/>
+                <w:lang w:val="uk-UA"/>
               </w:rPr>
             </w:pPr>
             <w:r>
@@ -26142,7 +27231,7 @@
                 <w:b/>
                 <w:sz w:val="18"/>
                 <w:szCs w:val="18"/>
-                <w:lang w:val="uk-UA" w:eastAsia="en-US"/>
+                <w:lang w:val="uk-UA"/>
               </w:rPr>
               <w:t xml:space="preserve">Система забезпечення якості. </w:t>
             </w:r>
@@ -26247,90 +27336,96 @@
               <w:rPr>
                 <w:sz w:val="18"/>
                 <w:szCs w:val="18"/>
-                <w:lang w:val="ru-RU" w:eastAsia="en-US"/>
+                <w:lang w:val="ru-RU"/>
               </w:rPr>
             </w:pPr>
             <w:r>
               <w:rPr>
                 <w:sz w:val="18"/>
-                <w:lang w:val="uk-UA" w:eastAsia="en-US"/>
+                <w:lang w:val="uk-UA"/>
               </w:rPr>
               <w:t>З більш детальною інформацією про національну систему вищої освіти можна ознайомитись:</w:t>
             </w:r>
             <w:r>
               <w:rPr>
                 <w:sz w:val="18"/>
-                <w:lang w:val="ru-RU" w:eastAsia="en-US"/>
-              </w:rPr>
-              <w:t xml:space="preserve"> </w:t>
-            </w:r>
-            <w:r>
-              <w:rPr>
-                <w:sz w:val="18"/>
-                <w:lang w:val="en-GB" w:eastAsia="en-US"/>
+                <w:lang w:val="ru-RU"/>
+              </w:rPr>
+              <w:t xml:space="preserve"> </w:t>
+            </w:r>
+            <w:r>
+              <w:rPr>
+                <w:sz w:val="18"/>
+                <w:lang w:val="en-GB"/>
               </w:rPr>
               <w:t>http</w:t>
             </w:r>
             <w:r>
               <w:rPr>
                 <w:sz w:val="18"/>
-                <w:lang w:val="ru-RU" w:eastAsia="en-US"/>
+                <w:lang w:val="ru-RU"/>
               </w:rPr>
               <w:t>://</w:t>
             </w:r>
             <w:r>
               <w:rPr>
                 <w:sz w:val="18"/>
-                <w:lang w:val="en-GB" w:eastAsia="en-US"/>
+                <w:lang w:val="en-GB"/>
               </w:rPr>
               <w:t>www</w:t>
             </w:r>
             <w:r>
               <w:rPr>
                 <w:sz w:val="18"/>
-                <w:lang w:val="ru-RU" w:eastAsia="en-US"/>
+                <w:lang w:val="ru-RU"/>
               </w:rPr>
               <w:t>.</w:t>
             </w:r>
-            <w:r>
-              <w:rPr>
-                <w:sz w:val="18"/>
-                <w:lang w:val="en-GB" w:eastAsia="en-US"/>
+            <w:proofErr w:type="spellStart"/>
+            <w:r>
+              <w:rPr>
+                <w:sz w:val="18"/>
+                <w:lang w:val="en-GB"/>
               </w:rPr>
               <w:t>mon</w:t>
             </w:r>
-            <w:r>
-              <w:rPr>
-                <w:sz w:val="18"/>
-                <w:lang w:val="ru-RU" w:eastAsia="en-US"/>
+            <w:proofErr w:type="spellEnd"/>
+            <w:r>
+              <w:rPr>
+                <w:sz w:val="18"/>
+                <w:lang w:val="ru-RU"/>
               </w:rPr>
               <w:t>.</w:t>
             </w:r>
-            <w:r>
-              <w:rPr>
-                <w:sz w:val="18"/>
-                <w:lang w:val="en-GB" w:eastAsia="en-US"/>
+            <w:proofErr w:type="spellStart"/>
+            <w:r>
+              <w:rPr>
+                <w:sz w:val="18"/>
+                <w:lang w:val="en-GB"/>
               </w:rPr>
               <w:t>gov</w:t>
             </w:r>
-            <w:r>
-              <w:rPr>
-                <w:sz w:val="18"/>
-                <w:lang w:val="ru-RU" w:eastAsia="en-US"/>
+            <w:proofErr w:type="spellEnd"/>
+            <w:r>
+              <w:rPr>
+                <w:sz w:val="18"/>
+                <w:lang w:val="ru-RU"/>
               </w:rPr>
               <w:t>.</w:t>
             </w:r>
-            <w:r>
-              <w:rPr>
-                <w:sz w:val="18"/>
-                <w:lang w:val="en-GB" w:eastAsia="en-US"/>
+            <w:proofErr w:type="spellStart"/>
+            <w:r>
+              <w:rPr>
+                <w:sz w:val="18"/>
+                <w:lang w:val="en-GB"/>
               </w:rPr>
               <w:t>ua</w:t>
             </w:r>
-            <w:r>
-              <w:rPr>
-                <w:sz w:val="18"/>
-                <w:lang w:val="ru-RU" w:eastAsia="en-US"/>
+            <w:proofErr w:type="spellEnd"/>
+            <w:r>
+              <w:rPr>
+                <w:sz w:val="18"/>
+                <w:lang w:val="ru-RU"/>
               </w:rPr>
               <w:t>/</w:t>
             </w:r>
@@ -26338,7 +27433,7 @@
               <w:rPr>
                 <w:sz w:val="18"/>
                 <w:szCs w:val="18"/>
-                <w:lang w:val="ru-RU" w:eastAsia="en-US"/>
+                <w:lang w:val="ru-RU"/>
               </w:rPr>
               <w:t xml:space="preserve"> </w:t>
             </w:r>
@@ -26351,14 +27446,14 @@
               <w:rPr>
                 <w:sz w:val="18"/>
                 <w:szCs w:val="18"/>
-                <w:lang w:val="en-GB" w:eastAsia="en-US"/>
+                <w:lang w:val="en-GB"/>
               </w:rPr>
             </w:pPr>
             <w:r>
               <w:rPr>
                 <w:sz w:val="18"/>
                 <w:szCs w:val="18"/>
-                <w:lang w:val="en-GB" w:eastAsia="en-US"/>
+                <w:lang w:val="en-GB"/>
               </w:rPr>
               <w:t>Ukraine’s higher education system is regulated by the Constitution of Ukraine, the Laws of Ukraine “On Education”, “On Higher Education”, “On Scientific, Research and Development Activity”, by ministerial and central government orders, and by international agreements which Ukraine has concluded in compliance with domestic and international law.</w:t>
             </w:r>
@@ -26375,7 +27470,7 @@
                 <w:color w:val="auto"/>
                 <w:sz w:val="18"/>
                 <w:szCs w:val="18"/>
-                <w:lang w:val="en-GB" w:eastAsia="en-US"/>
+                <w:lang w:val="en-GB"/>
               </w:rPr>
             </w:pPr>
             <w:r>
@@ -26384,7 +27479,7 @@
                 <w:color w:val="auto"/>
                 <w:sz w:val="18"/>
                 <w:szCs w:val="18"/>
-                <w:lang w:val="en-GB" w:eastAsia="en-US"/>
+                <w:lang w:val="en-GB"/>
               </w:rPr>
               <w:t>Admission to higher education</w:t>
             </w:r>
@@ -26397,14 +27492,14 @@
               <w:rPr>
                 <w:sz w:val="18"/>
                 <w:szCs w:val="18"/>
-                <w:lang w:val="en-GB" w:eastAsia="en-US"/>
+                <w:lang w:val="en-GB"/>
               </w:rPr>
             </w:pPr>
             <w:r>
               <w:rPr>
                 <w:sz w:val="18"/>
                 <w:szCs w:val="18"/>
-                <w:lang w:val="en-GB" w:eastAsia="en-US"/>
+                <w:lang w:val="en-GB"/>
               </w:rPr>
               <w:t>Admission to higher education institutions (HEIs) is carried out on competitive basis. General access to higher education in Ukraine requires complete general secondary education, including secondary school leaving examinations - External Independent Assessment Certificate. Admission to certain programmes includes an entrance examination. Admission to programmes leading to Junior Specialist awards may be carried out on the basis of the basic general secondary education.</w:t>
             </w:r>
@@ -26421,7 +27516,7 @@
                 <w:color w:val="auto"/>
                 <w:sz w:val="18"/>
                 <w:szCs w:val="18"/>
-                <w:lang w:val="en-GB" w:eastAsia="en-US"/>
+                <w:lang w:val="en-GB"/>
               </w:rPr>
             </w:pPr>
             <w:r>
@@ -26430,7 +27525,7 @@
                 <w:color w:val="auto"/>
                 <w:sz w:val="18"/>
                 <w:szCs w:val="18"/>
-                <w:lang w:val="en-GB" w:eastAsia="en-US"/>
+                <w:lang w:val="en-GB"/>
               </w:rPr>
               <w:t>Higher education qualifications</w:t>
             </w:r>
@@ -26443,14 +27538,14 @@
               <w:rPr>
                 <w:sz w:val="18"/>
                 <w:szCs w:val="18"/>
-                <w:lang w:val="en-GB" w:eastAsia="en-US"/>
+                <w:lang w:val="en-GB"/>
               </w:rPr>
             </w:pPr>
             <w:r>
               <w:rPr>
                 <w:sz w:val="18"/>
                 <w:szCs w:val="18"/>
-                <w:lang w:val="en-GB" w:eastAsia="en-US"/>
+                <w:lang w:val="en-GB"/>
               </w:rPr>
               <w:t>Training of specialists with higher education is carried out in compliance with the corresponding educational and professional, educational and academic, academic programs at the following levels of higher education: initial level (short cycle) of higher education; first (Bachelor’s) level; second (Master’s) level; third (educational and academic) level; academic level.</w:t>
             </w:r>
@@ -26463,7 +27558,7 @@
               <w:rPr>
                 <w:sz w:val="18"/>
                 <w:szCs w:val="18"/>
-                <w:lang w:val="en-GB" w:eastAsia="en-US"/>
+                <w:lang w:val="en-GB"/>
               </w:rPr>
             </w:pPr>
             <w:r>
@@ -26472,7 +27567,7 @@
                 <w:bCs/>
                 <w:sz w:val="18"/>
                 <w:szCs w:val="18"/>
-                <w:lang w:val="en-GB" w:eastAsia="en-US"/>
+                <w:lang w:val="en-GB"/>
               </w:rPr>
               <w:t xml:space="preserve">Junior Bachelor </w:t>
             </w:r>
@@ -26480,7 +27575,7 @@
               <w:rPr>
                 <w:sz w:val="18"/>
                 <w:szCs w:val="18"/>
-                <w:lang w:val="en-GB" w:eastAsia="en-US"/>
+                <w:lang w:val="en-GB"/>
               </w:rPr>
               <w:t>– is an educational and vocational degree awarded at the initial level (short cycle) of higher education by a higher education institution after the person’s successful completion of educational and professional program, the volume of which is 90-120 ECTS credits. A person can attain a Junior Bachelor degree only on the basis of the complete general secondary education.</w:t>
             </w:r>
@@ -26493,7 +27588,7 @@
               <w:rPr>
                 <w:sz w:val="18"/>
                 <w:szCs w:val="18"/>
-                <w:lang w:val="en-GB" w:eastAsia="en-US"/>
+                <w:lang w:val="en-GB"/>
               </w:rPr>
             </w:pPr>
             <w:r>
@@ -26502,7 +27597,7 @@
                 <w:bCs/>
                 <w:sz w:val="18"/>
                 <w:szCs w:val="18"/>
-                <w:lang w:val="en-GB" w:eastAsia="en-US"/>
+                <w:lang w:val="en-GB"/>
               </w:rPr>
               <w:t xml:space="preserve">Bachelor </w:t>
             </w:r>
@@ -26510,7 +27605,7 @@
               <w:rPr>
                 <w:sz w:val="18"/>
                 <w:szCs w:val="18"/>
-                <w:lang w:val="en-GB" w:eastAsia="en-US"/>
+                <w:lang w:val="en-GB"/>
               </w:rPr>
               <w:t xml:space="preserve">– is an educational degree attained at the first level of higher education and awarded by a higher education institution after the student’s successful completion of educational and professional program, the volume of which is 180-240 ECTS credits. The volume of </w:t>
             </w:r>
@@ -26518,7 +27613,7 @@
               <w:rPr>
                 <w:sz w:val="18"/>
                 <w:szCs w:val="18"/>
-                <w:lang w:val="en-GB" w:eastAsia="en-US"/>
+                <w:lang w:val="en-GB"/>
               </w:rPr>
               <w:lastRenderedPageBreak/>
               <w:t>educational and professional program for attaining a Bachelor’s degree on the basis of Junior Bachelor’s degree is determined by a higher education institution. A person can attain a Bachelor’s degree only on the basis of complete general secondary education.</w:t>
@@ -26532,7 +27627,7 @@
               <w:rPr>
                 <w:sz w:val="18"/>
                 <w:szCs w:val="18"/>
-                <w:lang w:val="en-GB" w:eastAsia="en-US"/>
+                <w:lang w:val="en-GB"/>
               </w:rPr>
             </w:pPr>
             <w:r>
@@ -26541,7 +27636,7 @@
                 <w:bCs/>
                 <w:sz w:val="18"/>
                 <w:szCs w:val="18"/>
-                <w:lang w:val="en-GB" w:eastAsia="en-US"/>
+                <w:lang w:val="en-GB"/>
               </w:rPr>
               <w:t xml:space="preserve">Master </w:t>
             </w:r>
@@ -26549,7 +27644,7 @@
               <w:rPr>
                 <w:sz w:val="18"/>
                 <w:szCs w:val="18"/>
-                <w:lang w:val="en-GB" w:eastAsia="en-US"/>
+                <w:lang w:val="en-GB"/>
               </w:rPr>
               <w:t>– is an educational degree attained at the second level of higher education and awarded by a higher education institution after the student’s successful completion of the corresponding educational program. Master’s degree is attained in accordance with educational and professional or educational and academic program.  The volume of educational and professional program is 90-120 ECTS credits; the volume of educational and academic program is 120 ECTS credits. The Master’s educational and academic program must contain research (academic) component (not less than 30% of the total program volume). A person can attain a Master’s degree only on the basis of a Bachelor’s degree..</w:t>
             </w:r>
@@ -26562,7 +27657,7 @@
               <w:rPr>
                 <w:sz w:val="18"/>
                 <w:szCs w:val="18"/>
-                <w:lang w:val="en-GB" w:eastAsia="en-US"/>
+                <w:lang w:val="en-GB"/>
               </w:rPr>
             </w:pPr>
             <w:r>
@@ -26571,7 +27666,7 @@
                 <w:bCs/>
                 <w:sz w:val="18"/>
                 <w:szCs w:val="18"/>
-                <w:lang w:val="en-GB" w:eastAsia="en-US"/>
+                <w:lang w:val="en-GB"/>
               </w:rPr>
               <w:t xml:space="preserve">Doctor of Philosophy – </w:t>
             </w:r>
@@ -26579,9 +27674,27 @@
               <w:rPr>
                 <w:sz w:val="18"/>
                 <w:szCs w:val="18"/>
-                <w:lang w:val="en-GB" w:eastAsia="en-US"/>
-              </w:rPr>
-              <w:t>is an educational and at the same time first academic degree attained at the third level of higher education on the basis of a Master’s degree. Doctor of Philosophy degree is awarded by a special academic board of a higher education institution or an academic institution after the person’s successful completion of educational and academic program and a public defense of a dissertation in the presence of a specialized academic board.</w:t>
+                <w:lang w:val="en-GB"/>
+              </w:rPr>
+              <w:t xml:space="preserve">is an educational and at the same time first academic degree attained at the third level of higher education on the basis of a Master’s degree. Doctor of Philosophy degree is awarded by a special academic board of a higher education institution or an academic institution after the person’s successful completion of educational and academic program and a public </w:t>
+            </w:r>
+            <w:proofErr w:type="spellStart"/>
+            <w:r>
+              <w:rPr>
+                <w:sz w:val="18"/>
+                <w:szCs w:val="18"/>
+                <w:lang w:val="en-GB"/>
+              </w:rPr>
+              <w:t>defense</w:t>
+            </w:r>
+            <w:proofErr w:type="spellEnd"/>
+            <w:r>
+              <w:rPr>
+                <w:sz w:val="18"/>
+                <w:szCs w:val="18"/>
+                <w:lang w:val="en-GB"/>
+              </w:rPr>
+              <w:t xml:space="preserve"> of a dissertation in the presence of a specialized academic board.</w:t>
             </w:r>
           </w:p>
           <w:p>
@@ -26592,7 +27705,7 @@
               <w:rPr>
                 <w:sz w:val="18"/>
                 <w:szCs w:val="18"/>
-                <w:lang w:val="en-GB" w:eastAsia="en-US"/>
+                <w:lang w:val="en-GB"/>
               </w:rPr>
             </w:pPr>
             <w:r>
@@ -26601,7 +27714,7 @@
                 <w:bCs/>
                 <w:sz w:val="18"/>
                 <w:szCs w:val="18"/>
-                <w:lang w:val="en-GB" w:eastAsia="en-US"/>
+                <w:lang w:val="en-GB"/>
               </w:rPr>
               <w:t xml:space="preserve">Doctor of Sciences – </w:t>
             </w:r>
@@ -26609,7 +27722,7 @@
               <w:rPr>
                 <w:sz w:val="18"/>
                 <w:szCs w:val="18"/>
-                <w:lang w:val="en-GB" w:eastAsia="en-US"/>
+                <w:lang w:val="en-GB"/>
               </w:rPr>
               <w:t>is the second academic degree attained by a person at the academic level of higher education on the basis of Doctor of Philosophy degree and provides for obtaining high-level qualifications in the field of developing and implementing research methodology, conducting original research, achieving academic results, which ensure solving important fundamental and applied problems, which have nationwide or world significance and were published in scientific publications.</w:t>
             </w:r>
@@ -26626,7 +27739,7 @@
                 <w:color w:val="auto"/>
                 <w:sz w:val="18"/>
                 <w:szCs w:val="18"/>
-                <w:lang w:val="en-GB" w:eastAsia="en-US"/>
+                <w:lang w:val="en-GB"/>
               </w:rPr>
             </w:pPr>
             <w:r>
@@ -26635,7 +27748,7 @@
                 <w:color w:val="auto"/>
                 <w:sz w:val="18"/>
                 <w:szCs w:val="18"/>
-                <w:lang w:val="en-GB" w:eastAsia="en-US"/>
+                <w:lang w:val="en-GB"/>
               </w:rPr>
               <w:t>Types of Higher Education Institutions</w:t>
             </w:r>
@@ -26648,14 +27761,14 @@
               <w:rPr>
                 <w:sz w:val="18"/>
                 <w:szCs w:val="18"/>
-                <w:lang w:val="en-GB" w:eastAsia="en-US"/>
+                <w:lang w:val="en-GB"/>
               </w:rPr>
             </w:pPr>
             <w:r>
               <w:rPr>
                 <w:sz w:val="18"/>
                 <w:szCs w:val="18"/>
-                <w:lang w:val="en-GB" w:eastAsia="en-US"/>
+                <w:lang w:val="en-GB"/>
               </w:rPr>
               <w:t>In Ukraine there are higher education institutions of the following types: university, academy, institute, college. A higher education institution is set up in the form of state, municipal, private establishment and works on the non-profit principle. According to the legislation a university, academy, institute irrespective of its ownership, may be bestowed the status of “National”.</w:t>
             </w:r>
@@ -26668,14 +27781,14 @@
               <w:rPr>
                 <w:sz w:val="18"/>
                 <w:szCs w:val="18"/>
-                <w:lang w:val="en-GB" w:eastAsia="en-US"/>
+                <w:lang w:val="en-GB"/>
               </w:rPr>
             </w:pPr>
             <w:r>
               <w:rPr>
                 <w:sz w:val="18"/>
                 <w:szCs w:val="18"/>
-                <w:lang w:val="en-GB" w:eastAsia="en-US"/>
+                <w:lang w:val="en-GB"/>
               </w:rPr>
               <w:t>A national higher education institution that provides for sustainable development of the state in certain fields of knowledge in compliance with the model of combining education, science and innovations, facilitates its integration in the global educational and scientific environment, has recognized scientific achievements, may be bestowed the status of “Research University”.</w:t>
             </w:r>
@@ -26692,7 +27805,7 @@
                 <w:color w:val="auto"/>
                 <w:sz w:val="18"/>
                 <w:szCs w:val="18"/>
-                <w:lang w:val="en-GB" w:eastAsia="en-US"/>
+                <w:lang w:val="en-GB"/>
               </w:rPr>
             </w:pPr>
             <w:r>
@@ -26701,7 +27814,7 @@
                 <w:color w:val="auto"/>
                 <w:sz w:val="18"/>
                 <w:szCs w:val="18"/>
-                <w:lang w:val="en-GB" w:eastAsia="en-US"/>
+                <w:lang w:val="en-GB"/>
               </w:rPr>
               <w:t>Quality assurance</w:t>
             </w:r>
@@ -28983,7 +30096,25 @@
                       <w:sz w:val="18"/>
                       <w:lang w:val="en-GB"/>
                     </w:rPr>
-                    <w:t>(Atestat)</w:t>
+                    <w:t>(</w:t>
+                  </w:r>
+                  <w:proofErr w:type="spellStart"/>
+                  <w:r>
+                    <w:rPr>
+                      <w:rFonts w:ascii="Times New Roman" w:hAnsi="Times New Roman"/>
+                      <w:sz w:val="18"/>
+                      <w:lang w:val="en-GB"/>
+                    </w:rPr>
+                    <w:t>Atestat</w:t>
+                  </w:r>
+                  <w:proofErr w:type="spellEnd"/>
+                  <w:r>
+                    <w:rPr>
+                      <w:rFonts w:ascii="Times New Roman" w:hAnsi="Times New Roman"/>
+                      <w:sz w:val="18"/>
+                      <w:lang w:val="en-GB"/>
+                    </w:rPr>
+                    <w:t>)</w:t>
                   </w:r>
                 </w:p>
               </w:tc>
@@ -29347,7 +30478,25 @@
                       <w:sz w:val="18"/>
                       <w:lang w:val="en-GB"/>
                     </w:rPr>
-                    <w:t>(Atestat)</w:t>
+                    <w:t>(</w:t>
+                  </w:r>
+                  <w:proofErr w:type="spellStart"/>
+                  <w:r>
+                    <w:rPr>
+                      <w:rFonts w:ascii="Times New Roman" w:hAnsi="Times New Roman"/>
+                      <w:sz w:val="18"/>
+                      <w:lang w:val="en-GB"/>
+                    </w:rPr>
+                    <w:t>Atestat</w:t>
+                  </w:r>
+                  <w:proofErr w:type="spellEnd"/>
+                  <w:r>
+                    <w:rPr>
+                      <w:rFonts w:ascii="Times New Roman" w:hAnsi="Times New Roman"/>
+                      <w:sz w:val="18"/>
+                      <w:lang w:val="en-GB"/>
+                    </w:rPr>
+                    <w:t>)</w:t>
                   </w:r>
                 </w:p>
               </w:tc>
@@ -30018,7 +31167,25 @@
                       <w:sz w:val="18"/>
                       <w:lang w:val="en-GB"/>
                     </w:rPr>
-                    <w:t>(Atestat)</w:t>
+                    <w:t>(</w:t>
+                  </w:r>
+                  <w:proofErr w:type="spellStart"/>
+                  <w:r>
+                    <w:rPr>
+                      <w:rFonts w:ascii="Times New Roman" w:hAnsi="Times New Roman"/>
+                      <w:sz w:val="18"/>
+                      <w:lang w:val="en-GB"/>
+                    </w:rPr>
+                    <w:t>Atestat</w:t>
+                  </w:r>
+                  <w:proofErr w:type="spellEnd"/>
+                  <w:r>
+                    <w:rPr>
+                      <w:rFonts w:ascii="Times New Roman" w:hAnsi="Times New Roman"/>
+                      <w:sz w:val="18"/>
+                      <w:lang w:val="en-GB"/>
+                    </w:rPr>
+                    <w:t>)</w:t>
                   </w:r>
                 </w:p>
               </w:tc>
@@ -31068,24 +32235,49 @@
               <w:t>PREVAIL</w:t>
             </w:r>
           </w:p>
-          <w:p>
-            <w:pPr>
-              <w:spacing w:before="73" w:after="0" w:line="240" w:lineRule="auto"/>
-              <w:ind w:left="209" w:right="234" w:firstLine="144"/>
-              <w:jc w:val="center"/>
-              <w:rPr>
-                <w:rFonts w:ascii="Times New Roman" w:hAnsi="Times New Roman"/>
-                <w:b/>
-                <w:spacing w:val="-1"/>
-                <w:sz w:val="16"/>
-                <w:szCs w:val="16"/>
-                <w:lang w:val="en-GB"/>
-              </w:rPr>
-            </w:pPr>
-          </w:p>
         </w:tc>
       </w:tr>
     </w:tbl>
+    <w:p>
+      <w:pPr>
+        <w:tabs>
+          <w:tab w:val="left" w:pos="1481"/>
+        </w:tabs>
+      </w:pPr>
+    </w:p>
+    <w:p>
+      <w:pPr>
+        <w:tabs>
+          <w:tab w:val="left" w:pos="1481"/>
+        </w:tabs>
+        <w:rPr>
+          <w:lang w:val="en-US"/>
+        </w:rPr>
+      </w:pPr>
+      <w:r>
+        <w:br w:type="page"/>
+      </w:r>
+    </w:p>
+    <w:p>
+      <w:pPr>
+        <w:tabs>
+          <w:tab w:val="left" w:pos="1481"/>
+        </w:tabs>
+        <w:rPr>
+          <w:lang w:val="en-US"/>
+        </w:rPr>
+      </w:pPr>
+    </w:p>
+    <w:p>
+      <w:pPr>
+        <w:tabs>
+          <w:tab w:val="left" w:pos="1481"/>
+        </w:tabs>
+        <w:rPr>
+          <w:lang w:val="en-US"/>
+        </w:rPr>
+      </w:pPr>
+    </w:p>
     <w:p>
       <w:pPr>
         <w:tabs>
@@ -31095,7 +32287,7 @@
           <w:lang w:val="en-US"/>
         </w:rPr>
         <w:sectPr>
-          <w:footerReference w:type="default" r:id="rId7"/>
+          <w:footerReference w:type="default" r:id="rId8"/>
           <w:pgSz w:w="11906" w:h="16838"/>
           <w:pgMar w:top="567" w:right="851" w:bottom="567" w:left="851" w:header="709" w:footer="283" w:gutter="0"/>
           <w:cols w:space="708"/>
@@ -31114,9 +32306,20 @@
         </w:rPr>
       </w:pPr>
     </w:p>
+    <w:p>
+      <w:pPr>
+        <w:tabs>
+          <w:tab w:val="left" w:pos="1481"/>
+        </w:tabs>
+        <w:rPr>
+          <w:lang w:val="en-US"/>
+        </w:rPr>
+      </w:pPr>
+    </w:p>
     <w:sectPr>
-      <w:headerReference w:type="first" r:id="rId8"/>
-      <w:footerReference w:type="first" r:id="rId9"/>
+      <w:headerReference w:type="first" r:id="rId9"/>
+      <w:footerReference w:type="first" r:id="rId10"/>
+      <w:type w:val="continuous"/>
       <w:pgSz w:w="11906" w:h="16838"/>
       <w:pgMar w:top="567" w:right="851" w:bottom="567" w:left="851" w:header="709" w:footer="283" w:gutter="0"/>
       <w:cols w:space="708"/>
@@ -31170,8 +32373,19 @@
         <w:sz w:val="20"/>
         <w:lang w:val="en-US"/>
       </w:rPr>
-      <w:t>#SupplNumber</w:t>
+      <w:t>#</w:t>
     </w:r>
+    <w:proofErr w:type="spellStart"/>
+    <w:r>
+      <w:rPr>
+        <w:rFonts w:ascii="Times New Roman" w:hAnsi="Times New Roman"/>
+        <w:b/>
+        <w:sz w:val="20"/>
+        <w:lang w:val="en-US"/>
+      </w:rPr>
+      <w:t>SupplNumber</w:t>
+    </w:r>
+    <w:proofErr w:type="spellEnd"/>
     <w:r>
       <w:rPr>
         <w:rFonts w:ascii="Times New Roman" w:hAnsi="Times New Roman"/>
@@ -34247,7 +35461,6 @@
       <w:color w:val="4F81BD"/>
       <w:sz w:val="20"/>
       <w:szCs w:val="20"/>
-      <w:lang/>
     </w:rPr>
   </w:style>
   <w:style w:type="character" w:default="1" w:styleId="a0">
@@ -34361,7 +35574,6 @@
       <w:rFonts w:ascii="Tahoma" w:hAnsi="Tahoma"/>
       <w:sz w:val="16"/>
       <w:szCs w:val="16"/>
-      <w:lang/>
     </w:rPr>
   </w:style>
   <w:style w:type="character" w:customStyle="1" w:styleId="a7">
@@ -34583,7 +35795,6 @@
       <w:rFonts w:ascii="Courier New" w:eastAsia="Times New Roman" w:hAnsi="Courier New"/>
       <w:sz w:val="20"/>
       <w:szCs w:val="20"/>
-      <w:lang/>
     </w:rPr>
   </w:style>
   <w:style w:type="character" w:customStyle="1" w:styleId="HTML0">
@@ -34883,4 +36094,16 @@
   <a:objectDefaults/>
   <a:extraClrSchemeLst/>
 </a:theme>
+</file>
+
+<file path=customXml/item1.xml><?xml version="1.0" encoding="utf-8"?>
+<b:Sources xmlns:b="http://schemas.openxmlformats.org/officeDocument/2006/bibliography" xmlns="http://schemas.openxmlformats.org/officeDocument/2006/bibliography" SelectedStyle="\APA.XSL" StyleName="APA"/>
+</file>
+
+<file path=customXml/itemProps1.xml><?xml version="1.0" encoding="utf-8"?>
+<ds:datastoreItem xmlns:ds="http://schemas.openxmlformats.org/officeDocument/2006/customXml" ds:itemID="{71276954-96EF-46DC-A587-08F102A6A4B5}">
+  <ds:schemaRefs>
+    <ds:schemaRef ds:uri="http://schemas.openxmlformats.org/officeDocument/2006/bibliography"/>
+  </ds:schemaRefs>
+</ds:datastoreItem>
 </file>
</xml_diff>

<commit_message>
Overwritten template to avoid bugs.
</commit_message>
<xml_diff>
--- a/core/src/main/resources/docs/templates/DiplomaSupplement.docx
+++ b/core/src/main/resources/docs/templates/DiplomaSupplement.docx
@@ -205,7 +205,6 @@
                 <w:rFonts w:ascii="Times New Roman" w:eastAsia="Times New Roman" w:hAnsi="Times New Roman"/>
                 <w:sz w:val="24"/>
                 <w:szCs w:val="24"/>
-                <w:lang w:val="uk-UA"/>
               </w:rPr>
             </w:pPr>
             <w:r>
@@ -231,7 +230,6 @@
               </w:rPr>
               <w:t>#</w:t>
             </w:r>
-            <w:proofErr w:type="spellStart"/>
             <w:r>
               <w:rPr>
                 <w:rFonts w:ascii="Times New Roman" w:eastAsia="Times New Roman" w:hAnsi="Times New Roman"/>
@@ -243,7 +241,6 @@
               </w:rPr>
               <w:t>DiplNumber</w:t>
             </w:r>
-            <w:proofErr w:type="spellEnd"/>
             <w:r>
               <w:rPr>
                 <w:rFonts w:ascii="Times New Roman" w:eastAsia="Times New Roman" w:hAnsi="Times New Roman"/>
@@ -290,7 +287,6 @@
               </w:rPr>
               <w:t>#</w:t>
             </w:r>
-            <w:proofErr w:type="spellStart"/>
             <w:r>
               <w:rPr>
                 <w:rFonts w:ascii="Times New Roman" w:eastAsia="Times New Roman" w:hAnsi="Times New Roman"/>
@@ -301,7 +297,6 @@
               </w:rPr>
               <w:t>DiplDate</w:t>
             </w:r>
-            <w:proofErr w:type="spellEnd"/>
           </w:p>
           <w:p>
             <w:pPr>
@@ -343,9 +338,8 @@
                 <w:szCs w:val="24"/>
                 <w:lang w:val="en-GB"/>
               </w:rPr>
-              <w:t>#</w:t>
-            </w:r>
-            <w:proofErr w:type="spellStart"/>
+              <w:t>#DiplNumber</w:t>
+            </w:r>
             <w:r>
               <w:rPr>
                 <w:rFonts w:ascii="Times New Roman" w:eastAsia="Times New Roman" w:hAnsi="Times New Roman"/>
@@ -353,59 +347,37 @@
                 <w:szCs w:val="24"/>
                 <w:lang w:val="en-GB"/>
               </w:rPr>
-              <w:t>DiplNumber</w:t>
-            </w:r>
-            <w:proofErr w:type="spellEnd"/>
-            <w:r>
-              <w:rPr>
-                <w:rFonts w:ascii="Times New Roman" w:eastAsia="Times New Roman" w:hAnsi="Times New Roman"/>
+              <w:t xml:space="preserve"> </w:t>
+            </w:r>
+            <w:r>
+              <w:rPr>
+                <w:rFonts w:ascii="Times New Roman" w:eastAsia="Times New Roman" w:hAnsi="Times New Roman"/>
+                <w:spacing w:val="-1"/>
                 <w:sz w:val="24"/>
                 <w:szCs w:val="24"/>
                 <w:lang w:val="en-GB"/>
               </w:rPr>
-              <w:t xml:space="preserve"> </w:t>
-            </w:r>
-            <w:r>
-              <w:rPr>
-                <w:rFonts w:ascii="Times New Roman" w:eastAsia="Times New Roman" w:hAnsi="Times New Roman"/>
-                <w:spacing w:val="-1"/>
+              <w:t>issued</w:t>
+            </w:r>
+            <w:r>
+              <w:rPr>
+                <w:rFonts w:ascii="Times New Roman" w:eastAsia="Times New Roman" w:hAnsi="Times New Roman"/>
                 <w:sz w:val="24"/>
                 <w:szCs w:val="24"/>
                 <w:lang w:val="en-GB"/>
               </w:rPr>
-              <w:t>issued</w:t>
-            </w:r>
-            <w:r>
-              <w:rPr>
-                <w:rFonts w:ascii="Times New Roman" w:eastAsia="Times New Roman" w:hAnsi="Times New Roman"/>
+              <w:t xml:space="preserve"> </w:t>
+            </w:r>
+            <w:r>
+              <w:rPr>
+                <w:rFonts w:ascii="Times New Roman" w:eastAsia="Times New Roman" w:hAnsi="Times New Roman"/>
+                <w:bCs/>
                 <w:sz w:val="24"/>
                 <w:szCs w:val="24"/>
                 <w:lang w:val="en-GB"/>
               </w:rPr>
-              <w:t xml:space="preserve"> </w:t>
-            </w:r>
-            <w:r>
-              <w:rPr>
-                <w:rFonts w:ascii="Times New Roman" w:eastAsia="Times New Roman" w:hAnsi="Times New Roman"/>
-                <w:bCs/>
-                <w:sz w:val="24"/>
-                <w:szCs w:val="24"/>
-                <w:lang w:val="en-GB"/>
-              </w:rPr>
-              <w:t>#</w:t>
-            </w:r>
-            <w:proofErr w:type="spellStart"/>
-            <w:r>
-              <w:rPr>
-                <w:rFonts w:ascii="Times New Roman" w:eastAsia="Times New Roman" w:hAnsi="Times New Roman"/>
-                <w:bCs/>
-                <w:sz w:val="24"/>
-                <w:szCs w:val="24"/>
-                <w:lang w:val="en-GB"/>
-              </w:rPr>
-              <w:t>DiplDate</w:t>
-            </w:r>
-            <w:proofErr w:type="spellEnd"/>
+              <w:t>#DiplDate</w:t>
+            </w:r>
             <w:r>
               <w:rPr>
                 <w:rFonts w:ascii="Times New Roman" w:eastAsia="Times New Roman" w:hAnsi="Times New Roman"/>
@@ -465,20 +437,8 @@
                 <w:sz w:val="24"/>
                 <w:szCs w:val="24"/>
               </w:rPr>
-              <w:t>#</w:t>
-            </w:r>
-            <w:proofErr w:type="spellStart"/>
-            <w:r>
-              <w:rPr>
-                <w:rFonts w:ascii="Times New Roman" w:eastAsia="Times New Roman" w:hAnsi="Times New Roman"/>
-                <w:b/>
-                <w:bCs/>
-                <w:sz w:val="24"/>
-                <w:szCs w:val="24"/>
-              </w:rPr>
-              <w:t>SupplNumber</w:t>
-            </w:r>
-            <w:proofErr w:type="spellEnd"/>
+              <w:t>#SupplNumber</w:t>
+            </w:r>
             <w:r>
               <w:rPr>
                 <w:rFonts w:ascii="Times New Roman" w:eastAsia="Times New Roman" w:hAnsi="Times New Roman"/>
@@ -522,20 +482,8 @@
                 <w:sz w:val="24"/>
                 <w:szCs w:val="24"/>
               </w:rPr>
-              <w:t>#</w:t>
-            </w:r>
-            <w:proofErr w:type="spellStart"/>
-            <w:r>
-              <w:rPr>
-                <w:rFonts w:ascii="Times New Roman" w:eastAsia="Times New Roman" w:hAnsi="Times New Roman"/>
-                <w:b/>
-                <w:bCs/>
-                <w:sz w:val="24"/>
-                <w:szCs w:val="24"/>
-              </w:rPr>
-              <w:t>SupplDate</w:t>
-            </w:r>
-            <w:proofErr w:type="spellEnd"/>
+              <w:t>#SupplDate</w:t>
+            </w:r>
             <w:r>
               <w:rPr>
                 <w:rFonts w:ascii="Times New Roman" w:eastAsia="Times New Roman" w:hAnsi="Times New Roman"/>
@@ -581,70 +529,46 @@
                 <w:szCs w:val="24"/>
                 <w:lang w:val="en-GB"/>
               </w:rPr>
-              <w:t>#</w:t>
-            </w:r>
-            <w:proofErr w:type="spellStart"/>
-            <w:r>
-              <w:rPr>
-                <w:rFonts w:ascii="Times New Roman" w:eastAsia="Times New Roman" w:hAnsi="Times New Roman"/>
-                <w:bCs/>
+              <w:t>#SupplNumber</w:t>
+            </w:r>
+            <w:r>
+              <w:rPr>
+                <w:rFonts w:ascii="Times New Roman" w:eastAsia="Times New Roman" w:hAnsi="Times New Roman"/>
                 <w:sz w:val="24"/>
                 <w:szCs w:val="24"/>
                 <w:lang w:val="en-GB"/>
               </w:rPr>
-              <w:t>SupplNumber</w:t>
-            </w:r>
-            <w:proofErr w:type="spellEnd"/>
-            <w:r>
-              <w:rPr>
-                <w:rFonts w:ascii="Times New Roman" w:eastAsia="Times New Roman" w:hAnsi="Times New Roman"/>
+              <w:t xml:space="preserve"> </w:t>
+            </w:r>
+            <w:r>
+              <w:rPr>
+                <w:rFonts w:ascii="Times New Roman" w:eastAsia="Times New Roman" w:hAnsi="Times New Roman"/>
+                <w:spacing w:val="-1"/>
                 <w:sz w:val="24"/>
                 <w:szCs w:val="24"/>
                 <w:lang w:val="en-GB"/>
               </w:rPr>
-              <w:t xml:space="preserve"> </w:t>
-            </w:r>
-            <w:r>
-              <w:rPr>
-                <w:rFonts w:ascii="Times New Roman" w:eastAsia="Times New Roman" w:hAnsi="Times New Roman"/>
-                <w:spacing w:val="-1"/>
+              <w:t>issued</w:t>
+            </w:r>
+            <w:r>
+              <w:rPr>
+                <w:rFonts w:ascii="Times New Roman" w:eastAsia="Times New Roman" w:hAnsi="Times New Roman"/>
                 <w:sz w:val="24"/>
                 <w:szCs w:val="24"/>
                 <w:lang w:val="en-GB"/>
               </w:rPr>
-              <w:t>issued</w:t>
-            </w:r>
-            <w:r>
-              <w:rPr>
-                <w:rFonts w:ascii="Times New Roman" w:eastAsia="Times New Roman" w:hAnsi="Times New Roman"/>
+              <w:t xml:space="preserve"> </w:t>
+            </w:r>
+            <w:r>
+              <w:rPr>
+                <w:rFonts w:ascii="Times New Roman" w:eastAsia="Times New Roman" w:hAnsi="Times New Roman"/>
+                <w:bCs/>
                 <w:sz w:val="24"/>
                 <w:szCs w:val="24"/>
                 <w:lang w:val="en-GB"/>
               </w:rPr>
-              <w:t xml:space="preserve"> </w:t>
-            </w:r>
-            <w:r>
-              <w:rPr>
-                <w:rFonts w:ascii="Times New Roman" w:eastAsia="Times New Roman" w:hAnsi="Times New Roman"/>
-                <w:bCs/>
-                <w:sz w:val="24"/>
-                <w:szCs w:val="24"/>
-                <w:lang w:val="en-GB"/>
-              </w:rPr>
-              <w:t>#</w:t>
-            </w:r>
-            <w:proofErr w:type="spellStart"/>
-            <w:r>
-              <w:rPr>
-                <w:rFonts w:ascii="Times New Roman" w:eastAsia="Times New Roman" w:hAnsi="Times New Roman"/>
-                <w:bCs/>
-                <w:sz w:val="24"/>
-                <w:szCs w:val="24"/>
-                <w:lang w:val="en-GB"/>
-              </w:rPr>
-              <w:t>SupplDate</w:t>
-            </w:r>
-            <w:proofErr w:type="spellEnd"/>
+              <w:t>#SupplDate</w:t>
+            </w:r>
           </w:p>
           <w:p>
             <w:pPr>
@@ -4738,17 +4662,8 @@
                 <w:rFonts w:ascii="Times New Roman" w:hAnsi="Times New Roman"/>
                 <w:b/>
               </w:rPr>
-              <w:t>#</w:t>
-            </w:r>
-            <w:proofErr w:type="spellStart"/>
-            <w:r>
-              <w:rPr>
-                <w:rFonts w:ascii="Times New Roman" w:hAnsi="Times New Roman"/>
-                <w:b/>
-              </w:rPr>
-              <w:t>SurnameUkr</w:t>
-            </w:r>
-            <w:proofErr w:type="spellEnd"/>
+              <w:t>#SurnameUkr</w:t>
+            </w:r>
           </w:p>
           <w:p>
             <w:pPr>
@@ -4764,17 +4679,8 @@
                 <w:rFonts w:ascii="Times New Roman" w:hAnsi="Times New Roman"/>
                 <w:lang w:val="en-GB"/>
               </w:rPr>
-              <w:t>#</w:t>
-            </w:r>
-            <w:proofErr w:type="spellStart"/>
-            <w:r>
-              <w:rPr>
-                <w:rFonts w:ascii="Times New Roman" w:hAnsi="Times New Roman"/>
-                <w:lang w:val="en-GB"/>
-              </w:rPr>
-              <w:t>SurnameEng</w:t>
-            </w:r>
-            <w:proofErr w:type="spellEnd"/>
+              <w:t>#SurnameEng</w:t>
+            </w:r>
           </w:p>
         </w:tc>
         <w:tc>
@@ -4955,47 +4861,22 @@
                 <w:rFonts w:ascii="Times New Roman" w:hAnsi="Times New Roman"/>
                 <w:b/>
               </w:rPr>
-              <w:t>#</w:t>
-            </w:r>
-            <w:proofErr w:type="spellStart"/>
-            <w:r>
-              <w:rPr>
-                <w:rFonts w:ascii="Times New Roman" w:hAnsi="Times New Roman"/>
-                <w:b/>
-              </w:rPr>
-              <w:t>NameUkr</w:t>
-            </w:r>
-            <w:proofErr w:type="spellEnd"/>
-            <w:r>
-              <w:rPr>
-                <w:rFonts w:ascii="Times New Roman" w:hAnsi="Times New Roman"/>
-                <w:b/>
-              </w:rPr>
-              <w:t xml:space="preserve"> </w:t>
-            </w:r>
-            <w:r>
-              <w:rPr>
-                <w:rFonts w:ascii="Times New Roman" w:hAnsi="Times New Roman"/>
-                <w:b/>
-              </w:rPr>
-              <w:t xml:space="preserve"> </w:t>
-            </w:r>
-            <w:r>
-              <w:rPr>
-                <w:rFonts w:ascii="Times New Roman" w:hAnsi="Times New Roman"/>
-                <w:b/>
-              </w:rPr>
-              <w:t>#</w:t>
-            </w:r>
-            <w:proofErr w:type="spellStart"/>
-            <w:r>
-              <w:rPr>
-                <w:rFonts w:ascii="Times New Roman" w:hAnsi="Times New Roman"/>
-                <w:b/>
-              </w:rPr>
-              <w:t>PatronimicUkr</w:t>
-            </w:r>
-            <w:proofErr w:type="spellEnd"/>
+              <w:t xml:space="preserve">#NameUkr </w:t>
+            </w:r>
+            <w:r>
+              <w:rPr>
+                <w:rFonts w:ascii="Times New Roman" w:hAnsi="Times New Roman"/>
+                <w:b/>
+              </w:rPr>
+              <w:t xml:space="preserve"> </w:t>
+            </w:r>
+            <w:r>
+              <w:rPr>
+                <w:rFonts w:ascii="Times New Roman" w:hAnsi="Times New Roman"/>
+                <w:b/>
+              </w:rPr>
+              <w:t>#PatronimicUkr</w:t>
+            </w:r>
           </w:p>
           <w:p>
             <w:pPr>
@@ -5010,17 +4891,8 @@
                 <w:rFonts w:ascii="Times New Roman" w:hAnsi="Times New Roman"/>
                 <w:lang w:val="en-GB"/>
               </w:rPr>
-              <w:t>#</w:t>
-            </w:r>
-            <w:proofErr w:type="spellStart"/>
-            <w:r>
-              <w:rPr>
-                <w:rFonts w:ascii="Times New Roman" w:hAnsi="Times New Roman"/>
-                <w:lang w:val="en-GB"/>
-              </w:rPr>
-              <w:t>NameEng</w:t>
-            </w:r>
-            <w:proofErr w:type="spellEnd"/>
+              <w:t>#NameEng</w:t>
+            </w:r>
           </w:p>
         </w:tc>
       </w:tr>
@@ -5291,19 +5163,8 @@
                 <w:sz w:val="18"/>
                 <w:lang w:val="en-US"/>
               </w:rPr>
-              <w:t>#</w:t>
-            </w:r>
-            <w:proofErr w:type="spellStart"/>
-            <w:r>
-              <w:rPr>
-                <w:rFonts w:ascii="Times New Roman" w:hAnsi="Times New Roman"/>
-                <w:b/>
-                <w:sz w:val="18"/>
-                <w:lang w:val="en-US"/>
-              </w:rPr>
-              <w:t>BirthDate</w:t>
-            </w:r>
-            <w:proofErr w:type="spellEnd"/>
+              <w:t>#BirthDate</w:t>
+            </w:r>
           </w:p>
         </w:tc>
       </w:tr>
@@ -5716,20 +5577,8 @@
                 <w:sz w:val="18"/>
                 <w:lang w:val="uk-UA"/>
               </w:rPr>
-              <w:t>#</w:t>
-            </w:r>
-            <w:proofErr w:type="spellStart"/>
-            <w:r>
-              <w:rPr>
-                <w:rFonts w:ascii="Times New Roman" w:hAnsi="Times New Roman"/>
-                <w:b/>
-                <w:spacing w:val="-1"/>
-                <w:sz w:val="18"/>
-                <w:lang w:val="uk-UA"/>
-              </w:rPr>
-              <w:t>DegreeUkr</w:t>
-            </w:r>
-            <w:proofErr w:type="spellEnd"/>
+              <w:t>#DegreeUkr</w:t>
+            </w:r>
             <w:r>
               <w:rPr>
                 <w:rFonts w:ascii="Times New Roman" w:hAnsi="Times New Roman"/>
@@ -5766,19 +5615,8 @@
                 <w:sz w:val="18"/>
                 <w:lang w:val="en-GB"/>
               </w:rPr>
-              <w:t>#</w:t>
-            </w:r>
-            <w:proofErr w:type="spellStart"/>
-            <w:r>
-              <w:rPr>
-                <w:rFonts w:ascii="Times New Roman" w:hAnsi="Times New Roman"/>
-                <w:spacing w:val="1"/>
-                <w:sz w:val="18"/>
-                <w:lang w:val="en-GB"/>
-              </w:rPr>
-              <w:t>DegreeEng</w:t>
-            </w:r>
-            <w:proofErr w:type="spellEnd"/>
+              <w:t>#DegreeEng</w:t>
+            </w:r>
           </w:p>
         </w:tc>
       </w:tr>
@@ -5932,29 +5770,7 @@
                 <w:sz w:val="18"/>
                 <w:lang w:val="uk-UA"/>
               </w:rPr>
-              <w:t>#</w:t>
-            </w:r>
-            <w:proofErr w:type="spellStart"/>
-            <w:r>
-              <w:rPr>
-                <w:rFonts w:ascii="Times New Roman" w:hAnsi="Times New Roman"/>
-                <w:b/>
-                <w:spacing w:val="-1"/>
-                <w:sz w:val="18"/>
-                <w:lang w:val="uk-UA"/>
-              </w:rPr>
-              <w:t>SpecialityUkr</w:t>
-            </w:r>
-            <w:proofErr w:type="spellEnd"/>
-            <w:r>
-              <w:rPr>
-                <w:rFonts w:ascii="Times New Roman" w:hAnsi="Times New Roman"/>
-                <w:b/>
-                <w:spacing w:val="-1"/>
-                <w:sz w:val="18"/>
-                <w:lang w:val="uk-UA"/>
-              </w:rPr>
-              <w:t xml:space="preserve"> </w:t>
+              <w:t xml:space="preserve">#SpecialityUkr </w:t>
             </w:r>
             <w:r>
               <w:rPr>
@@ -5982,19 +5798,8 @@
                 <w:sz w:val="18"/>
                 <w:lang w:val="en-GB"/>
               </w:rPr>
-              <w:t>#</w:t>
-            </w:r>
-            <w:proofErr w:type="spellStart"/>
-            <w:r>
-              <w:rPr>
-                <w:rFonts w:ascii="Times New Roman" w:hAnsi="Times New Roman"/>
-                <w:spacing w:val="2"/>
-                <w:sz w:val="18"/>
-                <w:lang w:val="en-GB"/>
-              </w:rPr>
-              <w:t>SpecialityEng</w:t>
-            </w:r>
-            <w:proofErr w:type="spellEnd"/>
+              <w:t>#SpecialityEng</w:t>
+            </w:r>
           </w:p>
         </w:tc>
       </w:tr>
@@ -6144,20 +5949,8 @@
                 <w:sz w:val="18"/>
                 <w:lang w:val="uk-UA"/>
               </w:rPr>
-              <w:t>#</w:t>
-            </w:r>
-            <w:proofErr w:type="spellStart"/>
-            <w:r>
-              <w:rPr>
-                <w:rFonts w:ascii="Times New Roman" w:hAnsi="Times New Roman"/>
-                <w:b/>
-                <w:spacing w:val="-1"/>
-                <w:sz w:val="18"/>
-                <w:lang w:val="uk-UA"/>
-              </w:rPr>
-              <w:t>SpecializationUkr</w:t>
-            </w:r>
-            <w:proofErr w:type="spellEnd"/>
+              <w:t>#SpecializationUkr</w:t>
+            </w:r>
             <w:r>
               <w:rPr>
                 <w:rFonts w:ascii="Times New Roman" w:hAnsi="Times New Roman"/>
@@ -6174,19 +5967,8 @@
                 <w:sz w:val="18"/>
                 <w:lang w:val="en-GB"/>
               </w:rPr>
-              <w:t>#</w:t>
-            </w:r>
-            <w:proofErr w:type="spellStart"/>
-            <w:r>
-              <w:rPr>
-                <w:rFonts w:ascii="Times New Roman" w:hAnsi="Times New Roman"/>
-                <w:spacing w:val="-1"/>
-                <w:sz w:val="18"/>
-                <w:lang w:val="en-GB"/>
-              </w:rPr>
-              <w:t>SpecializationEng</w:t>
-            </w:r>
-            <w:proofErr w:type="spellEnd"/>
+              <w:t>#SpecializationEng</w:t>
+            </w:r>
           </w:p>
         </w:tc>
       </w:tr>
@@ -6292,20 +6074,8 @@
                 <w:szCs w:val="18"/>
                 <w:lang w:val="uk-UA"/>
               </w:rPr>
-              <w:t>#</w:t>
-            </w:r>
-            <w:proofErr w:type="spellStart"/>
-            <w:r>
-              <w:rPr>
-                <w:rFonts w:ascii="Times New Roman" w:hAnsi="Times New Roman"/>
-                <w:b/>
-                <w:sz w:val="18"/>
-                <w:szCs w:val="18"/>
-                <w:lang w:val="uk-UA"/>
-              </w:rPr>
-              <w:t>QualificationUkr</w:t>
-            </w:r>
-            <w:proofErr w:type="spellEnd"/>
+              <w:t>#QualificationUkr</w:t>
+            </w:r>
             <w:r>
               <w:rPr>
                 <w:rFonts w:ascii="Times New Roman" w:hAnsi="Times New Roman"/>
@@ -6332,19 +6102,8 @@
                 <w:szCs w:val="18"/>
                 <w:lang w:val="en-GB"/>
               </w:rPr>
-              <w:t>#</w:t>
-            </w:r>
-            <w:proofErr w:type="spellStart"/>
-            <w:r>
-              <w:rPr>
-                <w:rFonts w:ascii="Times New Roman" w:hAnsi="Times New Roman"/>
-                <w:sz w:val="18"/>
-                <w:szCs w:val="18"/>
-                <w:lang w:val="en-GB"/>
-              </w:rPr>
-              <w:t>QualificationEng</w:t>
-            </w:r>
-            <w:proofErr w:type="spellEnd"/>
+              <w:t>#QualificationEng</w:t>
+            </w:r>
           </w:p>
         </w:tc>
       </w:tr>
@@ -6610,20 +6369,8 @@
                 <w:sz w:val="18"/>
                 <w:lang w:val="uk-UA"/>
               </w:rPr>
-              <w:t>#</w:t>
-            </w:r>
-            <w:proofErr w:type="spellStart"/>
-            <w:r>
-              <w:rPr>
-                <w:rFonts w:ascii="Times New Roman" w:hAnsi="Times New Roman"/>
-                <w:b/>
-                <w:spacing w:val="-1"/>
-                <w:sz w:val="18"/>
-                <w:lang w:val="uk-UA"/>
-              </w:rPr>
-              <w:t>FieldOfStudy</w:t>
-            </w:r>
-            <w:proofErr w:type="spellEnd"/>
+              <w:t>#FieldOfStudy</w:t>
+            </w:r>
             <w:r>
               <w:rPr>
                 <w:rFonts w:ascii="Times New Roman" w:hAnsi="Times New Roman"/>
@@ -6640,18 +6387,8 @@
                 <w:spacing w:val="-1"/>
                 <w:sz w:val="18"/>
               </w:rPr>
-              <w:t>#</w:t>
-            </w:r>
-            <w:proofErr w:type="spellStart"/>
-            <w:r>
-              <w:rPr>
-                <w:rFonts w:ascii="Times New Roman" w:hAnsi="Times New Roman"/>
-                <w:spacing w:val="-1"/>
-                <w:sz w:val="18"/>
-              </w:rPr>
-              <w:t>FieldOfStudyEng</w:t>
-            </w:r>
-            <w:proofErr w:type="spellEnd"/>
+              <w:t>#FieldOfStudyEng</w:t>
+            </w:r>
           </w:p>
         </w:tc>
       </w:tr>
@@ -7230,20 +6967,8 @@
                 <w:sz w:val="18"/>
                 <w:lang w:val="uk-UA"/>
               </w:rPr>
-              <w:t xml:space="preserve">Державною </w:t>
-            </w:r>
-            <w:proofErr w:type="spellStart"/>
-            <w:r>
-              <w:rPr>
-                <w:rFonts w:ascii="Times New Roman" w:hAnsi="Times New Roman"/>
-                <w:b/>
-                <w:spacing w:val="-1"/>
-                <w:sz w:val="18"/>
-                <w:lang w:val="uk-UA"/>
-              </w:rPr>
-              <w:t>акредитаційною</w:t>
-            </w:r>
-            <w:proofErr w:type="spellEnd"/>
+              <w:t>Державною акредитаційною</w:t>
+            </w:r>
             <w:r>
               <w:rPr>
                 <w:rFonts w:ascii="Times New Roman" w:hAnsi="Times New Roman"/>
@@ -7284,23 +7009,13 @@
                 <w:lang w:val="en-GB"/>
               </w:rPr>
             </w:pPr>
-            <w:proofErr w:type="spellStart"/>
             <w:r>
               <w:rPr>
                 <w:rFonts w:ascii="Times New Roman"/>
                 <w:sz w:val="18"/>
                 <w:lang w:val="en-GB"/>
               </w:rPr>
-              <w:t>Cherkasy</w:t>
-            </w:r>
-            <w:proofErr w:type="spellEnd"/>
-            <w:r>
-              <w:rPr>
-                <w:rFonts w:ascii="Times New Roman"/>
-                <w:sz w:val="18"/>
-                <w:lang w:val="en-GB"/>
-              </w:rPr>
-              <w:t xml:space="preserve"> State Technological University</w:t>
+              <w:t>Cherkasy State Technological University</w:t>
             </w:r>
           </w:p>
           <w:p>
@@ -8159,22 +7874,8 @@
                 <w:szCs w:val="18"/>
                 <w:lang w:val="uk-UA"/>
               </w:rPr>
-              <w:t>#</w:t>
-            </w:r>
-            <w:proofErr w:type="spellStart"/>
-            <w:r>
-              <w:rPr>
-                <w:rFonts w:ascii="Times New Roman" w:eastAsia="Times New Roman" w:hAnsi="Times New Roman"/>
-                <w:b/>
-                <w:bCs/>
-                <w:spacing w:val="-1"/>
-                <w:sz w:val="18"/>
-                <w:szCs w:val="18"/>
-                <w:lang w:val="uk-UA"/>
-              </w:rPr>
-              <w:t>QualificationLevel</w:t>
-            </w:r>
-            <w:proofErr w:type="spellEnd"/>
+              <w:t>#QualificationLevel</w:t>
+            </w:r>
             <w:r>
               <w:rPr>
                 <w:rFonts w:ascii="Times New Roman" w:eastAsia="Times New Roman" w:hAnsi="Times New Roman"/>
@@ -8206,19 +7907,8 @@
                 <w:sz w:val="18"/>
                 <w:lang w:val="en-GB"/>
               </w:rPr>
-              <w:t>#</w:t>
-            </w:r>
-            <w:proofErr w:type="spellStart"/>
-            <w:r>
-              <w:rPr>
-                <w:rFonts w:ascii="Times New Roman"/>
-                <w:spacing w:val="-1"/>
-                <w:sz w:val="18"/>
-                <w:lang w:val="en-GB"/>
-              </w:rPr>
-              <w:t>QualificationLevelEng</w:t>
-            </w:r>
-            <w:proofErr w:type="spellEnd"/>
+              <w:t>#QualificationLevelEng</w:t>
+            </w:r>
           </w:p>
         </w:tc>
       </w:tr>
@@ -8986,20 +8676,8 @@
                 <w:sz w:val="18"/>
                 <w:lang w:val="uk-UA"/>
               </w:rPr>
-              <w:t>#</w:t>
-            </w:r>
-            <w:proofErr w:type="spellStart"/>
-            <w:r>
-              <w:rPr>
-                <w:rFonts w:ascii="Times New Roman" w:hAnsi="Times New Roman"/>
-                <w:b/>
-                <w:spacing w:val="-1"/>
-                <w:sz w:val="18"/>
-                <w:lang w:val="uk-UA"/>
-              </w:rPr>
-              <w:t>AdmissionRequirements</w:t>
-            </w:r>
-            <w:proofErr w:type="spellEnd"/>
+              <w:t>#AdmissionRequirements</w:t>
+            </w:r>
             <w:r>
               <w:rPr>
                 <w:rFonts w:ascii="Times New Roman" w:hAnsi="Times New Roman"/>
@@ -9029,18 +8707,8 @@
                 <w:spacing w:val="-1"/>
                 <w:sz w:val="18"/>
               </w:rPr>
-              <w:t>#</w:t>
-            </w:r>
-            <w:proofErr w:type="spellStart"/>
-            <w:r>
-              <w:rPr>
-                <w:rFonts w:ascii="Times New Roman"/>
-                <w:spacing w:val="-1"/>
-                <w:sz w:val="18"/>
-              </w:rPr>
-              <w:t>AdmissionRequirementsEng</w:t>
-            </w:r>
-            <w:proofErr w:type="spellEnd"/>
+              <w:t>#AdmissionRequirementsEng</w:t>
+            </w:r>
           </w:p>
         </w:tc>
       </w:tr>
@@ -9498,20 +9166,8 @@
                 <w:szCs w:val="18"/>
                 <w:lang w:val="uk-UA"/>
               </w:rPr>
-              <w:t>#</w:t>
-            </w:r>
-            <w:proofErr w:type="spellStart"/>
-            <w:r>
-              <w:rPr>
-                <w:rFonts w:ascii="Times New Roman" w:hAnsi="Times New Roman"/>
-                <w:b/>
-                <w:sz w:val="18"/>
-                <w:szCs w:val="18"/>
-                <w:lang w:val="uk-UA"/>
-              </w:rPr>
-              <w:t>ModeOfStudyUkr</w:t>
-            </w:r>
-            <w:proofErr w:type="spellEnd"/>
+              <w:t>#ModeOfStudyUkr</w:t>
+            </w:r>
             <w:r>
               <w:rPr>
                 <w:rFonts w:ascii="Times New Roman" w:hAnsi="Times New Roman"/>
@@ -9552,20 +9208,8 @@
                 <w:szCs w:val="18"/>
                 <w:lang w:val="en-GB"/>
               </w:rPr>
-              <w:t>#</w:t>
-            </w:r>
-            <w:proofErr w:type="spellStart"/>
-            <w:r>
-              <w:rPr>
-                <w:rFonts w:ascii="Times New Roman" w:hAnsi="Times New Roman"/>
-                <w:spacing w:val="-7"/>
-                <w:sz w:val="18"/>
-                <w:szCs w:val="18"/>
-                <w:lang w:val="en-GB"/>
-              </w:rPr>
-              <w:t>ModeOfStudyEng</w:t>
-            </w:r>
-            <w:proofErr w:type="spellEnd"/>
+              <w:t>#ModeOfStudyEng</w:t>
+            </w:r>
           </w:p>
         </w:tc>
       </w:tr>
@@ -10045,7 +9689,6 @@
               </w:rPr>
               <w:t>#</w:t>
             </w:r>
-            <w:proofErr w:type="spellStart"/>
             <w:r>
               <w:rPr>
                 <w:sz w:val="18"/>
@@ -10054,7 +9697,6 @@
               </w:rPr>
               <w:t>TheoreticalTrainingRequiredCredits</w:t>
             </w:r>
-            <w:proofErr w:type="spellEnd"/>
             <w:r>
               <w:rPr>
                 <w:sz w:val="18"/>
@@ -10175,7 +9817,6 @@
               </w:rPr>
               <w:t>#</w:t>
             </w:r>
-            <w:proofErr w:type="spellStart"/>
             <w:r>
               <w:rPr>
                 <w:rFonts w:ascii="Times New Roman" w:eastAsia="Times New Roman" w:hAnsi="Times New Roman"/>
@@ -10185,7 +9826,6 @@
               </w:rPr>
               <w:t>PracticalTrainingRequiredCredits</w:t>
             </w:r>
-            <w:proofErr w:type="spellEnd"/>
             <w:r>
               <w:rPr>
                 <w:rFonts w:ascii="Times New Roman" w:eastAsia="Times New Roman" w:hAnsi="Times New Roman"/>
@@ -10349,7 +9989,6 @@
               </w:rPr>
               <w:t>#</w:t>
             </w:r>
-            <w:proofErr w:type="spellStart"/>
             <w:r>
               <w:rPr>
                 <w:rFonts w:ascii="Times New Roman" w:eastAsia="Times New Roman" w:hAnsi="Times New Roman"/>
@@ -10358,7 +9997,6 @@
               </w:rPr>
               <w:t>ThesisDevelopmentRequiredCredits</w:t>
             </w:r>
-            <w:proofErr w:type="spellEnd"/>
             <w:r>
               <w:rPr>
                 <w:rFonts w:ascii="Times New Roman" w:eastAsia="Times New Roman" w:hAnsi="Times New Roman"/>
@@ -10457,7 +10095,6 @@
               </w:rPr>
               <w:t>#</w:t>
             </w:r>
-            <w:proofErr w:type="spellStart"/>
             <w:r>
               <w:rPr>
                 <w:rFonts w:ascii="Times New Roman" w:eastAsia="Times New Roman" w:hAnsi="Times New Roman"/>
@@ -10466,7 +10103,6 @@
               </w:rPr>
               <w:t>DegreeRequiredCredits</w:t>
             </w:r>
-            <w:proofErr w:type="spellEnd"/>
             <w:r>
               <w:rPr>
                 <w:rFonts w:ascii="Times New Roman" w:eastAsia="Times New Roman" w:hAnsi="Times New Roman"/>
@@ -10621,18 +10257,8 @@
                 <w:sz w:val="18"/>
                 <w:szCs w:val="18"/>
               </w:rPr>
-              <w:t>#</w:t>
-            </w:r>
-            <w:proofErr w:type="spellStart"/>
-            <w:r>
-              <w:rPr>
-                <w:rFonts w:ascii="Times New Roman" w:eastAsia="Times New Roman" w:hAnsi="Times New Roman"/>
-                <w:sz w:val="18"/>
-                <w:szCs w:val="18"/>
-              </w:rPr>
-              <w:t>KnowledgeAndUndertanding</w:t>
-            </w:r>
-            <w:proofErr w:type="spellEnd"/>
+              <w:t>#KnowledgeAndUndertanding</w:t>
+            </w:r>
             <w:r>
               <w:rPr>
                 <w:rFonts w:ascii="Times New Roman" w:eastAsia="Times New Roman" w:hAnsi="Times New Roman"/>
@@ -10693,18 +10319,8 @@
                 <w:sz w:val="18"/>
                 <w:szCs w:val="18"/>
               </w:rPr>
-              <w:t>#</w:t>
-            </w:r>
-            <w:proofErr w:type="spellStart"/>
-            <w:r>
-              <w:rPr>
-                <w:rFonts w:ascii="Times New Roman" w:eastAsia="Times New Roman" w:hAnsi="Times New Roman"/>
-                <w:sz w:val="18"/>
-                <w:szCs w:val="18"/>
-              </w:rPr>
-              <w:t>ApplyingKnowledgeAndUnderstanding</w:t>
-            </w:r>
-            <w:proofErr w:type="spellEnd"/>
+              <w:t>#ApplyingKnowledgeAndUnderstanding</w:t>
+            </w:r>
             <w:r>
               <w:rPr>
                 <w:rFonts w:ascii="Times New Roman" w:eastAsia="Times New Roman" w:hAnsi="Times New Roman"/>
@@ -10768,19 +10384,8 @@
                 <w:szCs w:val="18"/>
                 <w:lang w:val="uk-UA"/>
               </w:rPr>
-              <w:t>#</w:t>
-            </w:r>
-            <w:proofErr w:type="spellStart"/>
-            <w:r>
-              <w:rPr>
-                <w:rFonts w:ascii="Times New Roman" w:eastAsia="Times New Roman" w:hAnsi="Times New Roman"/>
-                <w:sz w:val="18"/>
-                <w:szCs w:val="18"/>
-                <w:lang w:val="uk-UA"/>
-              </w:rPr>
-              <w:t>MakingJudgements</w:t>
-            </w:r>
-            <w:proofErr w:type="spellEnd"/>
+              <w:t>#MakingJudgements</w:t>
+            </w:r>
             <w:r>
               <w:rPr>
                 <w:rFonts w:ascii="Times New Roman" w:eastAsia="Times New Roman" w:hAnsi="Times New Roman"/>
@@ -11006,19 +10611,8 @@
                 <w:szCs w:val="18"/>
                 <w:lang w:val="en-GB"/>
               </w:rPr>
-              <w:t>#</w:t>
-            </w:r>
-            <w:proofErr w:type="spellStart"/>
-            <w:r>
-              <w:rPr>
-                <w:rFonts w:ascii="Times New Roman" w:eastAsia="Times New Roman" w:hAnsi="Times New Roman"/>
-                <w:sz w:val="18"/>
-                <w:szCs w:val="18"/>
-                <w:lang w:val="en-GB"/>
-              </w:rPr>
-              <w:t>TheoreticalTrainingRequiredCredits</w:t>
-            </w:r>
-            <w:proofErr w:type="spellEnd"/>
+              <w:t>#TheoreticalTrainingRequiredCredits</w:t>
+            </w:r>
             <w:r>
               <w:rPr>
                 <w:rFonts w:ascii="Times New Roman" w:eastAsia="Times New Roman" w:hAnsi="Times New Roman"/>
@@ -11142,19 +10736,8 @@
                 <w:szCs w:val="18"/>
                 <w:lang w:val="en-GB"/>
               </w:rPr>
-              <w:t>#</w:t>
-            </w:r>
-            <w:proofErr w:type="spellStart"/>
-            <w:r>
-              <w:rPr>
-                <w:rFonts w:ascii="Times New Roman" w:eastAsia="Times New Roman" w:hAnsi="Times New Roman"/>
-                <w:sz w:val="18"/>
-                <w:szCs w:val="18"/>
-                <w:lang w:val="en-GB"/>
-              </w:rPr>
-              <w:t>PracticalTrainingRequiredCredits</w:t>
-            </w:r>
-            <w:proofErr w:type="spellEnd"/>
+              <w:t>#PracticalTrainingRequiredCredits</w:t>
+            </w:r>
             <w:r>
               <w:rPr>
                 <w:rFonts w:ascii="Times New Roman" w:eastAsia="Times New Roman" w:hAnsi="Times New Roman"/>
@@ -11338,7 +10921,6 @@
               </w:rPr>
               <w:t>#</w:t>
             </w:r>
-            <w:proofErr w:type="spellStart"/>
             <w:r>
               <w:rPr>
                 <w:rFonts w:ascii="Times New Roman" w:eastAsia="Times New Roman" w:hAnsi="Times New Roman"/>
@@ -11347,7 +10929,6 @@
               </w:rPr>
               <w:t>ThesisDevelopmentRequiredCredits</w:t>
             </w:r>
-            <w:proofErr w:type="spellEnd"/>
             <w:r>
               <w:rPr>
                 <w:rFonts w:ascii="Times New Roman" w:eastAsia="Times New Roman" w:hAnsi="Times New Roman"/>
@@ -11442,19 +11023,8 @@
                 <w:szCs w:val="18"/>
                 <w:lang w:val="en-GB"/>
               </w:rPr>
-              <w:t>#</w:t>
-            </w:r>
-            <w:proofErr w:type="spellStart"/>
-            <w:r>
-              <w:rPr>
-                <w:rFonts w:ascii="Times New Roman" w:eastAsia="Times New Roman" w:hAnsi="Times New Roman"/>
-                <w:sz w:val="18"/>
-                <w:szCs w:val="18"/>
-                <w:lang w:val="en-GB"/>
-              </w:rPr>
-              <w:t>DegreeRequiredCredits</w:t>
-            </w:r>
-            <w:proofErr w:type="spellEnd"/>
+              <w:t>#DegreeRequiredCredits</w:t>
+            </w:r>
             <w:r>
               <w:rPr>
                 <w:rFonts w:ascii="Times New Roman" w:eastAsia="Times New Roman" w:hAnsi="Times New Roman"/>
@@ -11626,19 +11196,8 @@
                 <w:szCs w:val="18"/>
                 <w:lang w:val="en-GB"/>
               </w:rPr>
-              <w:t>#</w:t>
-            </w:r>
-            <w:proofErr w:type="spellStart"/>
-            <w:r>
-              <w:rPr>
-                <w:rFonts w:ascii="Times New Roman" w:eastAsia="Times New Roman" w:hAnsi="Times New Roman"/>
-                <w:sz w:val="18"/>
-                <w:szCs w:val="18"/>
-                <w:lang w:val="en-GB"/>
-              </w:rPr>
-              <w:t>KnowledgeAndUndertandingEng</w:t>
-            </w:r>
-            <w:proofErr w:type="spellEnd"/>
+              <w:t>#KnowledgeAndUndertandingEng</w:t>
+            </w:r>
             <w:r>
               <w:rPr>
                 <w:rFonts w:ascii="Times New Roman" w:eastAsia="Times New Roman" w:hAnsi="Times New Roman"/>
@@ -11706,19 +11265,8 @@
                 <w:szCs w:val="18"/>
                 <w:lang w:val="en-GB"/>
               </w:rPr>
-              <w:t>#</w:t>
-            </w:r>
-            <w:proofErr w:type="spellStart"/>
-            <w:r>
-              <w:rPr>
-                <w:rFonts w:ascii="Times New Roman" w:eastAsia="Times New Roman" w:hAnsi="Times New Roman"/>
-                <w:sz w:val="18"/>
-                <w:szCs w:val="18"/>
-                <w:lang w:val="en-GB"/>
-              </w:rPr>
-              <w:t>ApplyingKnowledgeAndUnderstandingEng</w:t>
-            </w:r>
-            <w:proofErr w:type="spellEnd"/>
+              <w:t>#ApplyingKnowledgeAndUnderstandingEng</w:t>
+            </w:r>
             <w:r>
               <w:rPr>
                 <w:rFonts w:ascii="Times New Roman" w:eastAsia="Times New Roman" w:hAnsi="Times New Roman"/>
@@ -11786,19 +11334,8 @@
                 <w:szCs w:val="18"/>
                 <w:lang w:val="en-GB"/>
               </w:rPr>
-              <w:t>#</w:t>
-            </w:r>
-            <w:proofErr w:type="spellStart"/>
-            <w:r>
-              <w:rPr>
-                <w:rFonts w:ascii="Times New Roman" w:eastAsia="Times New Roman" w:hAnsi="Times New Roman"/>
-                <w:sz w:val="18"/>
-                <w:szCs w:val="18"/>
-                <w:lang w:val="en-GB"/>
-              </w:rPr>
-              <w:t>MakingJudgementsEng</w:t>
-            </w:r>
-            <w:proofErr w:type="spellEnd"/>
+              <w:t>#MakingJudgementsEng</w:t>
+            </w:r>
             <w:r>
               <w:rPr>
                 <w:rFonts w:ascii="Times New Roman" w:eastAsia="Times New Roman" w:hAnsi="Times New Roman"/>
@@ -13796,20 +13333,8 @@
                 <w:szCs w:val="18"/>
                 <w:lang w:val="en-US"/>
               </w:rPr>
-              <w:t>#</w:t>
-            </w:r>
-            <w:proofErr w:type="spellStart"/>
-            <w:r>
-              <w:rPr>
-                <w:rFonts w:ascii="Times New Roman" w:hAnsi="Times New Roman"/>
-                <w:color w:val="000000"/>
-                <w:sz w:val="18"/>
-                <w:szCs w:val="18"/>
-                <w:lang w:val="en-US"/>
-              </w:rPr>
-              <w:t>CourseNum</w:t>
-            </w:r>
-            <w:proofErr w:type="spellEnd"/>
+              <w:t>#CourseNum</w:t>
+            </w:r>
           </w:p>
         </w:tc>
         <w:tc>
@@ -13843,19 +13368,8 @@
                 <w:sz w:val="18"/>
                 <w:szCs w:val="18"/>
               </w:rPr>
-              <w:t>#</w:t>
-            </w:r>
-            <w:proofErr w:type="spellStart"/>
-            <w:r>
-              <w:rPr>
-                <w:rFonts w:ascii="Times New Roman" w:hAnsi="Times New Roman"/>
-                <w:color w:val="000000"/>
-                <w:sz w:val="18"/>
-                <w:szCs w:val="18"/>
-              </w:rPr>
-              <w:t>CourseNameUkr</w:t>
-            </w:r>
-            <w:proofErr w:type="spellEnd"/>
+              <w:t>#CourseNameUkr</w:t>
+            </w:r>
             <w:r>
               <w:rPr>
                 <w:rFonts w:ascii="Times New Roman" w:hAnsi="Times New Roman"/>
@@ -13884,21 +13398,8 @@
                 <w:szCs w:val="18"/>
                 <w:lang w:val="en-GB"/>
               </w:rPr>
-              <w:t>#</w:t>
-            </w:r>
-            <w:proofErr w:type="spellStart"/>
-            <w:r>
-              <w:rPr>
-                <w:rFonts w:ascii="Times New Roman" w:hAnsi="Times New Roman"/>
-                <w:i/>
-                <w:color w:val="000000"/>
-                <w:sz w:val="18"/>
-                <w:szCs w:val="18"/>
-                <w:lang w:val="en-GB"/>
-              </w:rPr>
-              <w:t>CourseNameEng</w:t>
-            </w:r>
-            <w:proofErr w:type="spellEnd"/>
+              <w:t>#CourseNameEng</w:t>
+            </w:r>
           </w:p>
         </w:tc>
         <w:tc>
@@ -14004,18 +13505,8 @@
                 <w:color w:val="000000"/>
                 <w:sz w:val="18"/>
               </w:rPr>
-              <w:t>#</w:t>
-            </w:r>
-            <w:proofErr w:type="spellStart"/>
-            <w:r>
-              <w:rPr>
-                <w:rFonts w:ascii="Times New Roman" w:hAnsi="Times New Roman"/>
-                <w:color w:val="000000"/>
-                <w:sz w:val="18"/>
-              </w:rPr>
-              <w:t>LocalGrade</w:t>
-            </w:r>
-            <w:proofErr w:type="spellEnd"/>
+              <w:t>#LocalGrade</w:t>
+            </w:r>
           </w:p>
         </w:tc>
         <w:tc>
@@ -14048,9 +13539,8 @@
                 <w:sz w:val="18"/>
                 <w:lang w:val="uk-UA"/>
               </w:rPr>
-              <w:t>#</w:t>
-            </w:r>
-            <w:proofErr w:type="spellStart"/>
+              <w:t>#NationalGradeUkr</w:t>
+            </w:r>
             <w:r>
               <w:rPr>
                 <w:rFonts w:ascii="Times New Roman" w:hAnsi="Times New Roman"/>
@@ -14058,38 +13548,17 @@
                 <w:sz w:val="18"/>
                 <w:lang w:val="uk-UA"/>
               </w:rPr>
-              <w:t>NationalGradeUkr</w:t>
-            </w:r>
-            <w:proofErr w:type="spellEnd"/>
+              <w:t xml:space="preserve"> / </w:t>
+            </w:r>
             <w:r>
               <w:rPr>
                 <w:rFonts w:ascii="Times New Roman" w:hAnsi="Times New Roman"/>
                 <w:color w:val="000000"/>
                 <w:sz w:val="18"/>
-                <w:lang w:val="uk-UA"/>
-              </w:rPr>
-              <w:t xml:space="preserve"> / </w:t>
-            </w:r>
-            <w:r>
-              <w:rPr>
-                <w:rFonts w:ascii="Times New Roman" w:hAnsi="Times New Roman"/>
-                <w:color w:val="000000"/>
-                <w:sz w:val="18"/>
-                <w:lang w:val="en-GB"/>
-              </w:rPr>
-              <w:t>#</w:t>
-            </w:r>
-            <w:proofErr w:type="spellStart"/>
-            <w:r>
-              <w:rPr>
-                <w:rFonts w:ascii="Times New Roman" w:hAnsi="Times New Roman"/>
-                <w:color w:val="000000"/>
-                <w:sz w:val="18"/>
-                <w:lang w:val="en-GB"/>
-              </w:rPr>
-              <w:t>NationalGradeEng</w:t>
-            </w:r>
-            <w:proofErr w:type="spellEnd"/>
+                <w:lang w:val="en-GB"/>
+              </w:rPr>
+              <w:t>#NationalGradeEng</w:t>
+            </w:r>
           </w:p>
         </w:tc>
         <w:tc>
@@ -14121,18 +13590,8 @@
                 <w:color w:val="000000"/>
                 <w:sz w:val="18"/>
               </w:rPr>
-              <w:t>#</w:t>
-            </w:r>
-            <w:proofErr w:type="spellStart"/>
-            <w:r>
-              <w:rPr>
-                <w:rFonts w:ascii="Times New Roman" w:hAnsi="Times New Roman"/>
-                <w:color w:val="000000"/>
-                <w:sz w:val="18"/>
-              </w:rPr>
-              <w:t>ECTSGrade</w:t>
-            </w:r>
-            <w:proofErr w:type="spellEnd"/>
+              <w:t>#ECTSGrade</w:t>
+            </w:r>
           </w:p>
         </w:tc>
       </w:tr>
@@ -14451,19 +13910,8 @@
                 <w:color w:val="000000"/>
                 <w:sz w:val="18"/>
               </w:rPr>
-              <w:t>#</w:t>
-            </w:r>
-            <w:proofErr w:type="spellStart"/>
-            <w:r>
-              <w:rPr>
-                <w:rFonts w:ascii="Times New Roman" w:hAnsi="Times New Roman"/>
-                <w:b/>
-                <w:color w:val="000000"/>
-                <w:sz w:val="18"/>
-              </w:rPr>
-              <w:t>TotalCredits</w:t>
-            </w:r>
-            <w:proofErr w:type="spellEnd"/>
+              <w:t>#TotalCredits</w:t>
+            </w:r>
           </w:p>
         </w:tc>
         <w:tc>
@@ -14496,19 +13944,8 @@
                 <w:color w:val="000000"/>
                 <w:sz w:val="18"/>
               </w:rPr>
-              <w:t>#</w:t>
-            </w:r>
-            <w:proofErr w:type="spellStart"/>
-            <w:r>
-              <w:rPr>
-                <w:rFonts w:ascii="Times New Roman" w:hAnsi="Times New Roman"/>
-                <w:b/>
-                <w:color w:val="000000"/>
-                <w:sz w:val="18"/>
-              </w:rPr>
-              <w:t>TotalHours</w:t>
-            </w:r>
-            <w:proofErr w:type="spellEnd"/>
+              <w:t>#TotalHours</w:t>
+            </w:r>
           </w:p>
         </w:tc>
         <w:tc>
@@ -14744,19 +14181,8 @@
                 <w:color w:val="000000"/>
                 <w:sz w:val="18"/>
               </w:rPr>
-              <w:t>#</w:t>
-            </w:r>
-            <w:proofErr w:type="spellStart"/>
-            <w:r>
-              <w:rPr>
-                <w:rFonts w:ascii="Times New Roman" w:hAnsi="Times New Roman"/>
-                <w:b/>
-                <w:color w:val="000000"/>
-                <w:sz w:val="18"/>
-              </w:rPr>
-              <w:t>TotalGrade</w:t>
-            </w:r>
-            <w:proofErr w:type="spellEnd"/>
+              <w:t>#TotalGrade</w:t>
+            </w:r>
           </w:p>
         </w:tc>
         <w:tc>
@@ -14790,9 +14216,8 @@
                 <w:sz w:val="18"/>
                 <w:lang w:val="uk-UA"/>
               </w:rPr>
-              <w:t>#</w:t>
-            </w:r>
-            <w:proofErr w:type="spellStart"/>
+              <w:t>#TotalNGradeUkr</w:t>
+            </w:r>
             <w:r>
               <w:rPr>
                 <w:rFonts w:ascii="Times New Roman" w:hAnsi="Times New Roman"/>
@@ -14800,38 +14225,17 @@
                 <w:sz w:val="18"/>
                 <w:lang w:val="uk-UA"/>
               </w:rPr>
-              <w:t>TotalNGradeUkr</w:t>
-            </w:r>
-            <w:proofErr w:type="spellEnd"/>
+              <w:t xml:space="preserve"> / </w:t>
+            </w:r>
             <w:r>
               <w:rPr>
                 <w:rFonts w:ascii="Times New Roman" w:hAnsi="Times New Roman"/>
                 <w:color w:val="000000"/>
                 <w:sz w:val="18"/>
-                <w:lang w:val="uk-UA"/>
-              </w:rPr>
-              <w:t xml:space="preserve"> / </w:t>
-            </w:r>
-            <w:r>
-              <w:rPr>
-                <w:rFonts w:ascii="Times New Roman" w:hAnsi="Times New Roman"/>
-                <w:color w:val="000000"/>
-                <w:sz w:val="18"/>
-                <w:lang w:val="en-GB"/>
-              </w:rPr>
-              <w:t>#</w:t>
-            </w:r>
-            <w:proofErr w:type="spellStart"/>
-            <w:r>
-              <w:rPr>
-                <w:rFonts w:ascii="Times New Roman" w:hAnsi="Times New Roman"/>
-                <w:color w:val="000000"/>
-                <w:sz w:val="18"/>
-                <w:lang w:val="en-GB"/>
-              </w:rPr>
-              <w:t>TotalNGradeEng</w:t>
-            </w:r>
-            <w:proofErr w:type="spellEnd"/>
+                <w:lang w:val="en-GB"/>
+              </w:rPr>
+              <w:t>#TotalNGradeEng</w:t>
+            </w:r>
           </w:p>
         </w:tc>
         <w:tc>
@@ -14863,18 +14267,8 @@
                 <w:color w:val="000000"/>
                 <w:sz w:val="18"/>
               </w:rPr>
-              <w:t>#</w:t>
-            </w:r>
-            <w:proofErr w:type="spellStart"/>
-            <w:r>
-              <w:rPr>
-                <w:rFonts w:ascii="Times New Roman" w:hAnsi="Times New Roman"/>
-                <w:color w:val="000000"/>
-                <w:sz w:val="18"/>
-              </w:rPr>
-              <w:t>TotalECTS</w:t>
-            </w:r>
-            <w:proofErr w:type="spellEnd"/>
+              <w:t>#TotalECTS</w:t>
+            </w:r>
           </w:p>
         </w:tc>
       </w:tr>
@@ -16244,7 +15638,6 @@
                 <w:lang w:val="uk-UA"/>
               </w:rPr>
             </w:pPr>
-            <w:proofErr w:type="spellStart"/>
             <w:r>
               <w:rPr>
                 <w:rFonts w:ascii="Times New Roman" w:hAnsi="Times New Roman"/>
@@ -16254,7 +15647,6 @@
               </w:rPr>
               <w:t>Fx</w:t>
             </w:r>
-            <w:proofErr w:type="spellEnd"/>
           </w:p>
         </w:tc>
         <w:tc>
@@ -18566,7 +17958,6 @@
               </w:rPr>
               <w:t xml:space="preserve"> </w:t>
             </w:r>
-            <w:proofErr w:type="spellStart"/>
             <w:r>
               <w:rPr>
                 <w:rFonts w:ascii="Times New Roman" w:hAnsi="Times New Roman"/>
@@ -18575,7 +17966,6 @@
               </w:rPr>
               <w:t>Сriteria</w:t>
             </w:r>
-            <w:proofErr w:type="spellEnd"/>
           </w:p>
         </w:tc>
       </w:tr>
@@ -20100,20 +19490,8 @@
                 <w:sz w:val="18"/>
                 <w:lang w:val="uk-UA"/>
               </w:rPr>
-              <w:t>#</w:t>
-            </w:r>
-            <w:proofErr w:type="spellStart"/>
-            <w:r>
-              <w:rPr>
-                <w:rFonts w:ascii="Times New Roman" w:hAnsi="Times New Roman"/>
-                <w:b/>
-                <w:spacing w:val="-1"/>
-                <w:sz w:val="18"/>
-                <w:lang w:val="uk-UA"/>
-              </w:rPr>
-              <w:t>FurtherStudyAccess</w:t>
-            </w:r>
-            <w:proofErr w:type="spellEnd"/>
+              <w:t>#FurtherStudyAccess</w:t>
+            </w:r>
             <w:r>
               <w:rPr>
                 <w:rFonts w:ascii="Times New Roman" w:hAnsi="Times New Roman"/>
@@ -20144,19 +19522,8 @@
                 <w:sz w:val="18"/>
                 <w:lang w:val="en-GB"/>
               </w:rPr>
-              <w:t>#</w:t>
-            </w:r>
-            <w:proofErr w:type="spellStart"/>
-            <w:r>
-              <w:rPr>
-                <w:rFonts w:ascii="Times New Roman"/>
-                <w:spacing w:val="-1"/>
-                <w:sz w:val="18"/>
-                <w:lang w:val="en-GB"/>
-              </w:rPr>
-              <w:t>FurtherStudyAccessEng</w:t>
-            </w:r>
-            <w:proofErr w:type="spellEnd"/>
+              <w:t>#FurtherStudyAccessEng</w:t>
+            </w:r>
           </w:p>
         </w:tc>
       </w:tr>
@@ -20340,19 +19707,8 @@
                 <w:spacing w:val="-1"/>
                 <w:sz w:val="18"/>
               </w:rPr>
-              <w:t>#</w:t>
-            </w:r>
-            <w:proofErr w:type="spellStart"/>
-            <w:r>
-              <w:rPr>
-                <w:rFonts w:ascii="Times New Roman" w:hAnsi="Times New Roman"/>
-                <w:b/>
-                <w:spacing w:val="-1"/>
-                <w:sz w:val="18"/>
-              </w:rPr>
-              <w:t>ProfessionalStatus</w:t>
-            </w:r>
-            <w:proofErr w:type="spellEnd"/>
+              <w:t>#ProfessionalStatus</w:t>
+            </w:r>
             <w:r>
               <w:rPr>
                 <w:rFonts w:ascii="Times New Roman" w:hAnsi="Times New Roman"/>
@@ -20380,19 +19736,8 @@
                 <w:sz w:val="18"/>
                 <w:lang w:val="en-GB"/>
               </w:rPr>
-              <w:t>#</w:t>
-            </w:r>
-            <w:proofErr w:type="spellStart"/>
-            <w:r>
-              <w:rPr>
-                <w:rFonts w:ascii="Times New Roman"/>
-                <w:spacing w:val="-1"/>
-                <w:sz w:val="18"/>
-                <w:lang w:val="en-GB"/>
-              </w:rPr>
-              <w:t>ProfessionalStatusEng</w:t>
-            </w:r>
-            <w:proofErr w:type="spellEnd"/>
+              <w:t>#ProfessionalStatusEng</w:t>
+            </w:r>
           </w:p>
         </w:tc>
       </w:tr>
@@ -22025,23 +21370,13 @@
               </w:rPr>
               <w:t xml:space="preserve"> / </w:t>
             </w:r>
-            <w:proofErr w:type="spellStart"/>
-            <w:r>
-              <w:rPr>
-                <w:rFonts w:ascii="Times New Roman" w:hAnsi="Times New Roman"/>
-                <w:sz w:val="18"/>
-                <w:lang w:val="en-GB"/>
-              </w:rPr>
-              <w:t>Cherkasy</w:t>
-            </w:r>
-            <w:proofErr w:type="spellEnd"/>
-            <w:r>
-              <w:rPr>
-                <w:rFonts w:ascii="Times New Roman" w:hAnsi="Times New Roman"/>
-                <w:sz w:val="18"/>
-                <w:lang w:val="en-GB"/>
-              </w:rPr>
-              <w:t xml:space="preserve"> State Technological Universit</w:t>
+            <w:r>
+              <w:rPr>
+                <w:rFonts w:ascii="Times New Roman" w:hAnsi="Times New Roman"/>
+                <w:sz w:val="18"/>
+                <w:lang w:val="en-GB"/>
+              </w:rPr>
+              <w:t>Cherkasy State Technological Universit</w:t>
             </w:r>
             <w:r>
               <w:rPr>
@@ -22295,20 +21630,8 @@
                 <w:sz w:val="18"/>
                 <w:lang w:val="uk-UA"/>
               </w:rPr>
-              <w:t>#</w:t>
-            </w:r>
-            <w:proofErr w:type="spellStart"/>
-            <w:r>
-              <w:rPr>
-                <w:rFonts w:ascii="Times New Roman" w:hAnsi="Times New Roman"/>
-                <w:b/>
-                <w:spacing w:val="-1"/>
-                <w:sz w:val="18"/>
-                <w:lang w:val="uk-UA"/>
-              </w:rPr>
-              <w:t>ThesisNameUkr</w:t>
-            </w:r>
-            <w:proofErr w:type="spellEnd"/>
+              <w:t>#ThesisNameUkr</w:t>
+            </w:r>
             <w:r>
               <w:rPr>
                 <w:rFonts w:ascii="Times New Roman" w:hAnsi="Times New Roman"/>
@@ -22337,20 +21660,8 @@
                 <w:sz w:val="18"/>
                 <w:lang w:val="uk-UA"/>
               </w:rPr>
-              <w:t>#</w:t>
-            </w:r>
-            <w:proofErr w:type="spellStart"/>
-            <w:r>
-              <w:rPr>
-                <w:rFonts w:ascii="Times New Roman" w:hAnsi="Times New Roman"/>
-                <w:b/>
-                <w:spacing w:val="-1"/>
-                <w:sz w:val="18"/>
-                <w:lang w:val="uk-UA"/>
-              </w:rPr>
-              <w:t>DegreeUkr</w:t>
-            </w:r>
-            <w:proofErr w:type="spellEnd"/>
+              <w:t>#DegreeUkr</w:t>
+            </w:r>
             <w:r>
               <w:rPr>
                 <w:rFonts w:ascii="Times New Roman" w:hAnsi="Times New Roman"/>
@@ -22369,20 +21680,8 @@
                 <w:sz w:val="18"/>
                 <w:lang w:val="uk-UA"/>
               </w:rPr>
-              <w:t>#</w:t>
-            </w:r>
-            <w:proofErr w:type="spellStart"/>
-            <w:r>
-              <w:rPr>
-                <w:rFonts w:ascii="Times New Roman" w:hAnsi="Times New Roman"/>
-                <w:b/>
-                <w:spacing w:val="-1"/>
-                <w:sz w:val="18"/>
-                <w:lang w:val="uk-UA"/>
-              </w:rPr>
-              <w:t>SpecialityUkr</w:t>
-            </w:r>
-            <w:proofErr w:type="spellEnd"/>
+              <w:t>#SpecialityUkr</w:t>
+            </w:r>
             <w:r>
               <w:rPr>
                 <w:rFonts w:ascii="Times New Roman" w:hAnsi="Times New Roman"/>
@@ -22401,20 +21700,8 @@
                 <w:sz w:val="18"/>
                 <w:lang w:val="uk-UA"/>
               </w:rPr>
-              <w:t>#</w:t>
-            </w:r>
-            <w:proofErr w:type="spellStart"/>
-            <w:r>
-              <w:rPr>
-                <w:rFonts w:ascii="Times New Roman" w:hAnsi="Times New Roman"/>
-                <w:b/>
-                <w:spacing w:val="-1"/>
-                <w:sz w:val="18"/>
-                <w:lang w:val="uk-UA"/>
-              </w:rPr>
-              <w:t>QualificationUkr</w:t>
-            </w:r>
-            <w:proofErr w:type="spellEnd"/>
+              <w:t>#QualificationUkr</w:t>
+            </w:r>
             <w:r>
               <w:rPr>
                 <w:rFonts w:ascii="Times New Roman" w:hAnsi="Times New Roman"/>
@@ -22467,20 +21754,8 @@
                 <w:sz w:val="18"/>
                 <w:lang w:val="uk-UA"/>
               </w:rPr>
-              <w:t>#</w:t>
-            </w:r>
-            <w:proofErr w:type="spellStart"/>
-            <w:r>
-              <w:rPr>
-                <w:rFonts w:ascii="Times New Roman" w:hAnsi="Times New Roman"/>
-                <w:b/>
-                <w:spacing w:val="-1"/>
-                <w:sz w:val="18"/>
-                <w:lang w:val="uk-UA"/>
-              </w:rPr>
-              <w:t>ProtocolNumber</w:t>
-            </w:r>
-            <w:proofErr w:type="spellEnd"/>
+              <w:t>#ProtocolNumber</w:t>
+            </w:r>
             <w:r>
               <w:rPr>
                 <w:rFonts w:ascii="Times New Roman" w:hAnsi="Times New Roman"/>
@@ -22499,20 +21774,8 @@
                 <w:sz w:val="18"/>
                 <w:lang w:val="uk-UA"/>
               </w:rPr>
-              <w:t>#</w:t>
-            </w:r>
-            <w:proofErr w:type="spellStart"/>
-            <w:r>
-              <w:rPr>
-                <w:rFonts w:ascii="Times New Roman" w:hAnsi="Times New Roman"/>
-                <w:b/>
-                <w:spacing w:val="-1"/>
-                <w:sz w:val="18"/>
-                <w:lang w:val="uk-UA"/>
-              </w:rPr>
-              <w:t>ProtocolDateUkr</w:t>
-            </w:r>
-            <w:proofErr w:type="spellEnd"/>
+              <w:t>#ProtocolDateUkr</w:t>
+            </w:r>
             <w:r>
               <w:rPr>
                 <w:rFonts w:ascii="Times New Roman" w:hAnsi="Times New Roman"/>
@@ -22545,27 +21808,7 @@
                 <w:sz w:val="18"/>
                 <w:lang w:val="en-GB"/>
               </w:rPr>
-              <w:t xml:space="preserve">By the results of the </w:t>
-            </w:r>
-            <w:proofErr w:type="spellStart"/>
-            <w:r>
-              <w:rPr>
-                <w:rFonts w:ascii="Times New Roman" w:hAnsi="Times New Roman"/>
-                <w:spacing w:val="-1"/>
-                <w:sz w:val="18"/>
-                <w:lang w:val="en-GB"/>
-              </w:rPr>
-              <w:t>defense</w:t>
-            </w:r>
-            <w:proofErr w:type="spellEnd"/>
-            <w:r>
-              <w:rPr>
-                <w:rFonts w:ascii="Times New Roman" w:hAnsi="Times New Roman"/>
-                <w:spacing w:val="-1"/>
-                <w:sz w:val="18"/>
-                <w:lang w:val="en-GB"/>
-              </w:rPr>
-              <w:t xml:space="preserve"> of Master Thesis titled </w:t>
+              <w:t xml:space="preserve">By the results of the defense of Master Thesis titled </w:t>
             </w:r>
             <w:r>
               <w:rPr>
@@ -22583,19 +21826,8 @@
                 <w:sz w:val="18"/>
                 <w:lang w:val="en-GB"/>
               </w:rPr>
-              <w:t>#</w:t>
-            </w:r>
-            <w:proofErr w:type="spellStart"/>
-            <w:r>
-              <w:rPr>
-                <w:rFonts w:ascii="Times New Roman" w:hAnsi="Times New Roman"/>
-                <w:spacing w:val="-1"/>
-                <w:sz w:val="18"/>
-                <w:lang w:val="en-GB"/>
-              </w:rPr>
-              <w:t>ThesisNameEng</w:t>
-            </w:r>
-            <w:proofErr w:type="spellEnd"/>
+              <w:t>#ThesisNameEng</w:t>
+            </w:r>
             <w:r>
               <w:rPr>
                 <w:rFonts w:ascii="Times New Roman" w:hAnsi="Times New Roman"/>
@@ -22650,19 +21882,8 @@
                 <w:sz w:val="18"/>
                 <w:lang w:val="en-GB"/>
               </w:rPr>
-              <w:t>#</w:t>
-            </w:r>
-            <w:proofErr w:type="spellStart"/>
-            <w:r>
-              <w:rPr>
-                <w:rFonts w:ascii="Times New Roman" w:hAnsi="Times New Roman"/>
-                <w:spacing w:val="-1"/>
-                <w:sz w:val="18"/>
-                <w:lang w:val="en-GB"/>
-              </w:rPr>
-              <w:t>SpecialityEng</w:t>
-            </w:r>
-            <w:proofErr w:type="spellEnd"/>
+              <w:t>#SpecialityEng</w:t>
+            </w:r>
             <w:r>
               <w:rPr>
                 <w:rFonts w:ascii="Times New Roman" w:hAnsi="Times New Roman"/>
@@ -22697,19 +21918,8 @@
                 <w:szCs w:val="18"/>
                 <w:lang w:val="en-GB"/>
               </w:rPr>
-              <w:t>#</w:t>
-            </w:r>
-            <w:proofErr w:type="spellStart"/>
-            <w:r>
-              <w:rPr>
-                <w:rFonts w:ascii="Times New Roman" w:hAnsi="Times New Roman"/>
-                <w:sz w:val="18"/>
-                <w:szCs w:val="18"/>
-                <w:lang w:val="en-GB"/>
-              </w:rPr>
-              <w:t>QualificationEng</w:t>
-            </w:r>
-            <w:proofErr w:type="spellEnd"/>
+              <w:t>#QualificationEng</w:t>
+            </w:r>
             <w:r>
               <w:rPr>
                 <w:rFonts w:ascii="Times New Roman" w:hAnsi="Times New Roman"/>
@@ -22758,19 +21968,8 @@
                 <w:sz w:val="18"/>
                 <w:lang w:val="en-GB"/>
               </w:rPr>
-              <w:t>#</w:t>
-            </w:r>
-            <w:proofErr w:type="spellStart"/>
-            <w:r>
-              <w:rPr>
-                <w:rFonts w:ascii="Times New Roman" w:hAnsi="Times New Roman"/>
-                <w:spacing w:val="-1"/>
-                <w:sz w:val="18"/>
-                <w:lang w:val="en-GB"/>
-              </w:rPr>
-              <w:t>ProtocolNumber</w:t>
-            </w:r>
-            <w:proofErr w:type="spellEnd"/>
+              <w:t>#ProtocolNumber</w:t>
+            </w:r>
             <w:r>
               <w:rPr>
                 <w:rFonts w:ascii="Times New Roman" w:hAnsi="Times New Roman"/>
@@ -22796,19 +21995,8 @@
                 <w:sz w:val="18"/>
                 <w:lang w:val="en-GB"/>
               </w:rPr>
-              <w:t>#</w:t>
-            </w:r>
-            <w:proofErr w:type="spellStart"/>
-            <w:r>
-              <w:rPr>
-                <w:rFonts w:ascii="Times New Roman" w:hAnsi="Times New Roman"/>
-                <w:spacing w:val="-1"/>
-                <w:sz w:val="18"/>
-                <w:lang w:val="en-GB"/>
-              </w:rPr>
-              <w:t>ProtocolDateEng</w:t>
-            </w:r>
-            <w:proofErr w:type="spellEnd"/>
+              <w:t>#ProtocolDateEng</w:t>
+            </w:r>
             <w:r>
               <w:rPr>
                 <w:rFonts w:ascii="Times New Roman" w:hAnsi="Times New Roman"/>
@@ -23044,43 +22232,7 @@
                 <w:spacing w:val="-1"/>
                 <w:sz w:val="18"/>
               </w:rPr>
-              <w:t xml:space="preserve">Контактна інформація: </w:t>
-            </w:r>
-            <w:proofErr w:type="spellStart"/>
-            <w:r>
-              <w:rPr>
-                <w:rFonts w:ascii="Times New Roman" w:hAnsi="Times New Roman"/>
-                <w:spacing w:val="-1"/>
-                <w:sz w:val="18"/>
-              </w:rPr>
-              <w:t>бул</w:t>
-            </w:r>
-            <w:proofErr w:type="spellEnd"/>
-            <w:r>
-              <w:rPr>
-                <w:rFonts w:ascii="Times New Roman" w:hAnsi="Times New Roman"/>
-                <w:spacing w:val="-1"/>
-                <w:sz w:val="18"/>
-              </w:rPr>
-              <w:t xml:space="preserve">. Шевченка 460, </w:t>
-            </w:r>
-            <w:proofErr w:type="spellStart"/>
-            <w:r>
-              <w:rPr>
-                <w:rFonts w:ascii="Times New Roman" w:hAnsi="Times New Roman"/>
-                <w:spacing w:val="-1"/>
-                <w:sz w:val="18"/>
-              </w:rPr>
-              <w:t>м.Черкаси</w:t>
-            </w:r>
-            <w:proofErr w:type="spellEnd"/>
-            <w:r>
-              <w:rPr>
-                <w:rFonts w:ascii="Times New Roman" w:hAnsi="Times New Roman"/>
-                <w:spacing w:val="-1"/>
-                <w:sz w:val="18"/>
-              </w:rPr>
-              <w:t xml:space="preserve">, 18000, Україна, </w:t>
+              <w:t xml:space="preserve">Контактна інформація: бул. Шевченка 460, м.Черкаси, 18000, Україна, </w:t>
             </w:r>
             <w:r>
               <w:rPr>
@@ -23208,19 +22360,8 @@
                 <w:spacing w:val="-1"/>
                 <w:sz w:val="18"/>
               </w:rPr>
-              <w:t>#</w:t>
-            </w:r>
-            <w:proofErr w:type="spellStart"/>
-            <w:r>
-              <w:rPr>
-                <w:rFonts w:ascii="Times New Roman" w:hAnsi="Times New Roman"/>
-                <w:b/>
-                <w:spacing w:val="-1"/>
-                <w:sz w:val="18"/>
-              </w:rPr>
-              <w:t>ProgramHeadName</w:t>
-            </w:r>
-            <w:proofErr w:type="spellEnd"/>
+              <w:t>#ProgramHeadName</w:t>
+            </w:r>
             <w:r>
               <w:rPr>
                 <w:rFonts w:ascii="Times New Roman" w:hAnsi="Times New Roman"/>
@@ -23237,19 +22378,8 @@
                 <w:spacing w:val="-1"/>
                 <w:sz w:val="18"/>
               </w:rPr>
-              <w:t>#</w:t>
-            </w:r>
-            <w:proofErr w:type="spellStart"/>
-            <w:r>
-              <w:rPr>
-                <w:rFonts w:ascii="Times New Roman" w:hAnsi="Times New Roman"/>
-                <w:b/>
-                <w:spacing w:val="-1"/>
-                <w:sz w:val="18"/>
-              </w:rPr>
-              <w:t>ProgramHeadInfo</w:t>
-            </w:r>
-            <w:proofErr w:type="spellEnd"/>
+              <w:t>#ProgramHeadInfo</w:t>
+            </w:r>
           </w:p>
           <w:p>
             <w:pPr>
@@ -23281,19 +22411,8 @@
                 <w:sz w:val="18"/>
                 <w:lang w:val="en-GB"/>
               </w:rPr>
-              <w:t>#</w:t>
-            </w:r>
-            <w:proofErr w:type="spellStart"/>
-            <w:r>
-              <w:rPr>
-                <w:rFonts w:ascii="Times New Roman" w:hAnsi="Times New Roman"/>
-                <w:spacing w:val="-1"/>
-                <w:sz w:val="18"/>
-                <w:lang w:val="en-GB"/>
-              </w:rPr>
-              <w:t>ProgramHeadNameEng</w:t>
-            </w:r>
-            <w:proofErr w:type="spellEnd"/>
+              <w:t>#ProgramHeadNameEng</w:t>
+            </w:r>
             <w:r>
               <w:rPr>
                 <w:rFonts w:ascii="Times New Roman" w:hAnsi="Times New Roman"/>
@@ -23310,19 +22429,8 @@
                 <w:sz w:val="18"/>
                 <w:lang w:val="en-GB"/>
               </w:rPr>
-              <w:t>#</w:t>
-            </w:r>
-            <w:proofErr w:type="spellStart"/>
-            <w:r>
-              <w:rPr>
-                <w:rFonts w:ascii="Times New Roman" w:hAnsi="Times New Roman"/>
-                <w:spacing w:val="-1"/>
-                <w:sz w:val="18"/>
-                <w:lang w:val="en-GB"/>
-              </w:rPr>
-              <w:t>ProgramHeadInfoEng</w:t>
-            </w:r>
-            <w:proofErr w:type="spellEnd"/>
+              <w:t>#ProgramHeadInfoEng</w:t>
+            </w:r>
           </w:p>
         </w:tc>
       </w:tr>
@@ -23612,19 +22720,8 @@
                 <w:sz w:val="18"/>
                 <w:szCs w:val="18"/>
               </w:rPr>
-              <w:t>#</w:t>
-            </w:r>
-            <w:proofErr w:type="spellStart"/>
-            <w:r>
-              <w:rPr>
-                <w:rFonts w:ascii="Times New Roman" w:eastAsia="Times New Roman" w:hAnsi="Times New Roman"/>
-                <w:spacing w:val="-1"/>
-                <w:sz w:val="18"/>
-                <w:szCs w:val="18"/>
-              </w:rPr>
-              <w:t>PreviousDiplomaNumber</w:t>
-            </w:r>
-            <w:proofErr w:type="spellEnd"/>
+              <w:t>#PreviousDiplomaNumber</w:t>
+            </w:r>
             <w:r>
               <w:rPr>
                 <w:rFonts w:ascii="Times New Roman" w:eastAsia="Times New Roman" w:hAnsi="Times New Roman"/>
@@ -23691,19 +22788,8 @@
                 <w:sz w:val="18"/>
                 <w:szCs w:val="18"/>
               </w:rPr>
-              <w:t>#</w:t>
-            </w:r>
-            <w:proofErr w:type="spellStart"/>
-            <w:r>
-              <w:rPr>
-                <w:rFonts w:ascii="Times New Roman" w:eastAsia="Times New Roman" w:hAnsi="Times New Roman"/>
-                <w:spacing w:val="-1"/>
-                <w:sz w:val="18"/>
-                <w:szCs w:val="18"/>
-              </w:rPr>
-              <w:t>PreviousDiplomaNumber</w:t>
-            </w:r>
-            <w:proofErr w:type="spellEnd"/>
+              <w:t>#PreviousDiplomaNumber</w:t>
+            </w:r>
           </w:p>
           <w:p>
             <w:pPr>
@@ -25652,19 +24738,8 @@
                 <w:sz w:val="18"/>
                 <w:lang w:val="uk-UA"/>
               </w:rPr>
-              <w:t>О.О.</w:t>
-            </w:r>
-            <w:proofErr w:type="spellStart"/>
-            <w:r>
-              <w:rPr>
-                <w:rFonts w:ascii="Times New Roman" w:eastAsia="Times New Roman" w:hAnsi="Times New Roman"/>
-                <w:b/>
-                <w:sz w:val="18"/>
-                <w:lang w:val="uk-UA"/>
-              </w:rPr>
-              <w:t>Григор</w:t>
-            </w:r>
-            <w:proofErr w:type="spellEnd"/>
+              <w:t>О.О.Григор</w:t>
+            </w:r>
           </w:p>
           <w:p>
             <w:pPr>
@@ -25680,7 +24755,6 @@
                 <w:lang w:val="uk-UA"/>
               </w:rPr>
             </w:pPr>
-            <w:proofErr w:type="spellStart"/>
             <w:r>
               <w:rPr>
                 <w:rFonts w:ascii="Times New Roman" w:eastAsia="Times New Roman" w:hAnsi="Times New Roman"/>
@@ -25689,16 +24763,14 @@
               </w:rPr>
               <w:t>Oleh</w:t>
             </w:r>
-            <w:proofErr w:type="spellEnd"/>
-            <w:r>
-              <w:rPr>
-                <w:rFonts w:ascii="Times New Roman" w:eastAsia="Times New Roman" w:hAnsi="Times New Roman"/>
-                <w:sz w:val="18"/>
-                <w:lang w:val="uk-UA"/>
-              </w:rPr>
-              <w:t xml:space="preserve"> </w:t>
-            </w:r>
-            <w:proofErr w:type="spellStart"/>
+            <w:r>
+              <w:rPr>
+                <w:rFonts w:ascii="Times New Roman" w:eastAsia="Times New Roman" w:hAnsi="Times New Roman"/>
+                <w:sz w:val="18"/>
+                <w:lang w:val="uk-UA"/>
+              </w:rPr>
+              <w:t xml:space="preserve"> </w:t>
+            </w:r>
             <w:r>
               <w:rPr>
                 <w:rFonts w:ascii="Times New Roman" w:eastAsia="Times New Roman" w:hAnsi="Times New Roman"/>
@@ -25707,7 +24779,6 @@
               </w:rPr>
               <w:t>Hryhor</w:t>
             </w:r>
-            <w:proofErr w:type="spellEnd"/>
           </w:p>
         </w:tc>
       </w:tr>
@@ -26837,43 +25908,7 @@
                 <w:szCs w:val="18"/>
                 <w:lang w:val="uk-UA"/>
               </w:rPr>
-              <w:t xml:space="preserve">Підготовка фахівців з вищою освітою здійснюється за відповідними освітньо-професійними, </w:t>
-            </w:r>
-            <w:proofErr w:type="spellStart"/>
-            <w:r>
-              <w:rPr>
-                <w:sz w:val="18"/>
-                <w:szCs w:val="18"/>
-                <w:lang w:val="uk-UA"/>
-              </w:rPr>
-              <w:t>освітньо-науковими</w:t>
-            </w:r>
-            <w:proofErr w:type="spellEnd"/>
-            <w:r>
-              <w:rPr>
-                <w:sz w:val="18"/>
-                <w:szCs w:val="18"/>
-                <w:lang w:val="uk-UA"/>
-              </w:rPr>
-              <w:t>, науковими програмами на таких рівнях вищої освіти: початковий рівень (короткий цикл) вищої освіти; перший (бакалаврський) рівень; другий (магістерський) рівень; третій (</w:t>
-            </w:r>
-            <w:proofErr w:type="spellStart"/>
-            <w:r>
-              <w:rPr>
-                <w:sz w:val="18"/>
-                <w:szCs w:val="18"/>
-                <w:lang w:val="uk-UA"/>
-              </w:rPr>
-              <w:t>освітньо-науковий</w:t>
-            </w:r>
-            <w:proofErr w:type="spellEnd"/>
-            <w:r>
-              <w:rPr>
-                <w:sz w:val="18"/>
-                <w:szCs w:val="18"/>
-                <w:lang w:val="uk-UA"/>
-              </w:rPr>
-              <w:t>) рівень; науковий рівень.</w:t>
+              <w:t>Підготовка фахівців з вищою освітою здійснюється за відповідними освітньо-професійними, освітньо-науковими, науковими програмами на таких рівнях вищої освіти: початковий рівень (короткий цикл) вищої освіти; перший (бакалаврський) рівень; другий (магістерський) рівень; третій (освітньо-науковий) рівень; науковий рівень.</w:t>
             </w:r>
           </w:p>
           <w:p>
@@ -26963,61 +25998,7 @@
                 <w:szCs w:val="18"/>
                 <w:lang w:val="uk-UA"/>
               </w:rPr>
-              <w:t xml:space="preserve">– це освітній ступінь, що здобувається на другому рівні вищої освіти та присуджується вищим навчальним закладом у результаті успішного виконання здобувачем вищої освіти відповідної освітньої програми. Ступінь магістра здобувається за освітньо-професійною або за </w:t>
-            </w:r>
-            <w:proofErr w:type="spellStart"/>
-            <w:r>
-              <w:rPr>
-                <w:sz w:val="18"/>
-                <w:szCs w:val="18"/>
-                <w:lang w:val="uk-UA"/>
-              </w:rPr>
-              <w:t>освітньо-науковою</w:t>
-            </w:r>
-            <w:proofErr w:type="spellEnd"/>
-            <w:r>
-              <w:rPr>
-                <w:sz w:val="18"/>
-                <w:szCs w:val="18"/>
-                <w:lang w:val="uk-UA"/>
-              </w:rPr>
-              <w:t xml:space="preserve"> програмою. Обсяг освітньо-професійної програми підготовки магістра становить 90-120 кредитів ЄКТС, обсяг </w:t>
-            </w:r>
-            <w:proofErr w:type="spellStart"/>
-            <w:r>
-              <w:rPr>
-                <w:sz w:val="18"/>
-                <w:szCs w:val="18"/>
-                <w:lang w:val="uk-UA"/>
-              </w:rPr>
-              <w:t>освітньо-наукової</w:t>
-            </w:r>
-            <w:proofErr w:type="spellEnd"/>
-            <w:r>
-              <w:rPr>
-                <w:sz w:val="18"/>
-                <w:szCs w:val="18"/>
-                <w:lang w:val="uk-UA"/>
-              </w:rPr>
-              <w:t xml:space="preserve"> програми - 120 кредитів ЄКТС. </w:t>
-            </w:r>
-            <w:proofErr w:type="spellStart"/>
-            <w:r>
-              <w:rPr>
-                <w:sz w:val="18"/>
-                <w:szCs w:val="18"/>
-                <w:lang w:val="uk-UA"/>
-              </w:rPr>
-              <w:t>Освітньо-наукова</w:t>
-            </w:r>
-            <w:proofErr w:type="spellEnd"/>
-            <w:r>
-              <w:rPr>
-                <w:sz w:val="18"/>
-                <w:szCs w:val="18"/>
-                <w:lang w:val="uk-UA"/>
-              </w:rPr>
-              <w:t xml:space="preserve"> програма магістра обов’язково включає дослідницьку (наукову) компоненту обсягом не менше 30 відсотків. Особа має право здобувати ступінь магістра за умови наявності в неї ступеня бакалавра.</w:t>
+              <w:t>– це освітній ступінь, що здобувається на другому рівні вищої освіти та присуджується вищим навчальним закладом у результаті успішного виконання здобувачем вищої освіти відповідної освітньої програми. Ступінь магістра здобувається за освітньо-професійною або за освітньо-науковою програмою. Обсяг освітньо-професійної програми підготовки магістра становить 90-120 кредитів ЄКТС, обсяг освітньо-наукової програми - 120 кредитів ЄКТС. Освітньо-наукова програма магістра обов’язково включає дослідницьку (наукову) компоненту обсягом не менше 30 відсотків. Особа має право здобувати ступінь магістра за умови наявності в неї ступеня бакалавра.</w:t>
             </w:r>
           </w:p>
           <w:p>
@@ -27047,25 +26028,7 @@
                 <w:szCs w:val="18"/>
                 <w:lang w:val="uk-UA"/>
               </w:rPr>
-              <w:t xml:space="preserve">– це освітній і водночас перший науковий ступінь, що здобувається на третьому рівні вищої освіти на основі ступеня магістра. Ступінь доктора філософії присуджується спеціалізованою вченою радою вищого навчального закладу або наукової установи в результаті успішного виконання здобувачем вищої освіти відповідної </w:t>
-            </w:r>
-            <w:proofErr w:type="spellStart"/>
-            <w:r>
-              <w:rPr>
-                <w:sz w:val="18"/>
-                <w:szCs w:val="18"/>
-                <w:lang w:val="uk-UA"/>
-              </w:rPr>
-              <w:t>освітньо-наукової</w:t>
-            </w:r>
-            <w:proofErr w:type="spellEnd"/>
-            <w:r>
-              <w:rPr>
-                <w:sz w:val="18"/>
-                <w:szCs w:val="18"/>
-                <w:lang w:val="uk-UA"/>
-              </w:rPr>
-              <w:t xml:space="preserve"> програми та публічного захисту дисертації у спеціалізованій вченій раді.</w:t>
+              <w:t>– це освітній і водночас перший науковий ступінь, що здобувається на третьому рівні вищої освіти на основі ступеня магістра. Ступінь доктора філософії присуджується спеціалізованою вченою радою вищого навчального закладу або наукової установи в результаті успішного виконання здобувачем вищої освіти відповідної освітньо-наукової програми та публічного захисту дисертації у спеціалізованій вченій раді.</w:t>
             </w:r>
           </w:p>
           <w:p>
@@ -27095,25 +26058,7 @@
                 <w:szCs w:val="18"/>
                 <w:lang w:val="uk-UA"/>
               </w:rPr>
-              <w:t xml:space="preserve">– це другий науковий ступінь, що здобувається особою на науковому рівні вищої освіти на основі ступеня доктора філософії і передбачає набуття найвищих </w:t>
-            </w:r>
-            <w:proofErr w:type="spellStart"/>
-            <w:r>
-              <w:rPr>
-                <w:sz w:val="18"/>
-                <w:szCs w:val="18"/>
-                <w:lang w:val="uk-UA"/>
-              </w:rPr>
-              <w:t>компетентностей</w:t>
-            </w:r>
-            <w:proofErr w:type="spellEnd"/>
-            <w:r>
-              <w:rPr>
-                <w:sz w:val="18"/>
-                <w:szCs w:val="18"/>
-                <w:lang w:val="uk-UA"/>
-              </w:rPr>
-              <w:t xml:space="preserve"> у галузі розроблення і впровадження методології дослідницької роботи, проведення оригінальних досліджень, отримання наукових результатів, які забезпечують розв’язання важливої теоретичної або прикладної проблеми, мають загальнонаціональне або світове значення та опубліковані в наукових виданнях.</w:t>
+              <w:t>– це другий науковий ступінь, що здобувається особою на науковому рівні вищої освіти на основі ступеня доктора філософії і передбачає набуття найвищих компетентностей у галузі розроблення і впровадження методології дослідницької роботи, проведення оригінальних досліджень, отримання наукових результатів, які забезпечують розв’язання важливої теоретичної або прикладної проблеми, мають загальнонаціональне або світове значення та опубліковані в наукових виданнях.</w:t>
             </w:r>
           </w:p>
           <w:p>
@@ -27193,25 +26138,7 @@
                 <w:szCs w:val="18"/>
                 <w:lang w:val="uk-UA"/>
               </w:rPr>
-              <w:t xml:space="preserve">Національному вищому навчальному закладу, що забезпечує проривний розвиток держави в певних галузях знань за моделлю поєднання освіти, науки та інновацій, сприяє її інтеграції у світовий </w:t>
-            </w:r>
-            <w:proofErr w:type="spellStart"/>
-            <w:r>
-              <w:rPr>
-                <w:sz w:val="18"/>
-                <w:szCs w:val="18"/>
-                <w:lang w:val="uk-UA"/>
-              </w:rPr>
-              <w:t>освітньо-науковий</w:t>
-            </w:r>
-            <w:proofErr w:type="spellEnd"/>
-            <w:r>
-              <w:rPr>
-                <w:sz w:val="18"/>
-                <w:szCs w:val="18"/>
-                <w:lang w:val="uk-UA"/>
-              </w:rPr>
-              <w:t xml:space="preserve"> простір, має визнані наукові здобутки, може надаватися статус дослідницького університету.</w:t>
+              <w:t>Національному вищому навчальному закладу, що забезпечує проривний розвиток держави в певних галузях знань за моделлю поєднання освіти, науки та інновацій, сприяє її інтеграції у світовий освітньо-науковий простір, має визнані наукові здобутки, може надаватися статус дослідницького університету.</w:t>
             </w:r>
           </w:p>
           <w:p>
@@ -27381,7 +26308,6 @@
               </w:rPr>
               <w:t>.</w:t>
             </w:r>
-            <w:proofErr w:type="spellStart"/>
             <w:r>
               <w:rPr>
                 <w:sz w:val="18"/>
@@ -27389,7 +26315,6 @@
               </w:rPr>
               <w:t>mon</w:t>
             </w:r>
-            <w:proofErr w:type="spellEnd"/>
             <w:r>
               <w:rPr>
                 <w:sz w:val="18"/>
@@ -27397,7 +26322,6 @@
               </w:rPr>
               <w:t>.</w:t>
             </w:r>
-            <w:proofErr w:type="spellStart"/>
             <w:r>
               <w:rPr>
                 <w:sz w:val="18"/>
@@ -27405,7 +26329,6 @@
               </w:rPr>
               <w:t>gov</w:t>
             </w:r>
-            <w:proofErr w:type="spellEnd"/>
             <w:r>
               <w:rPr>
                 <w:sz w:val="18"/>
@@ -27413,7 +26336,6 @@
               </w:rPr>
               <w:t>.</w:t>
             </w:r>
-            <w:proofErr w:type="spellStart"/>
             <w:r>
               <w:rPr>
                 <w:sz w:val="18"/>
@@ -27421,7 +26343,6 @@
               </w:rPr>
               <w:t>ua</w:t>
             </w:r>
-            <w:proofErr w:type="spellEnd"/>
             <w:r>
               <w:rPr>
                 <w:sz w:val="18"/>
@@ -27676,25 +26597,7 @@
                 <w:szCs w:val="18"/>
                 <w:lang w:val="en-GB"/>
               </w:rPr>
-              <w:t xml:space="preserve">is an educational and at the same time first academic degree attained at the third level of higher education on the basis of a Master’s degree. Doctor of Philosophy degree is awarded by a special academic board of a higher education institution or an academic institution after the person’s successful completion of educational and academic program and a public </w:t>
-            </w:r>
-            <w:proofErr w:type="spellStart"/>
-            <w:r>
-              <w:rPr>
-                <w:sz w:val="18"/>
-                <w:szCs w:val="18"/>
-                <w:lang w:val="en-GB"/>
-              </w:rPr>
-              <w:t>defense</w:t>
-            </w:r>
-            <w:proofErr w:type="spellEnd"/>
-            <w:r>
-              <w:rPr>
-                <w:sz w:val="18"/>
-                <w:szCs w:val="18"/>
-                <w:lang w:val="en-GB"/>
-              </w:rPr>
-              <w:t xml:space="preserve"> of a dissertation in the presence of a specialized academic board.</w:t>
+              <w:t>is an educational and at the same time first academic degree attained at the third level of higher education on the basis of a Master’s degree. Doctor of Philosophy degree is awarded by a special academic board of a higher education institution or an academic institution after the person’s successful completion of educational and academic program and a public defense of a dissertation in the presence of a specialized academic board.</w:t>
             </w:r>
           </w:p>
           <w:p>
@@ -30096,25 +28999,7 @@
                       <w:sz w:val="18"/>
                       <w:lang w:val="en-GB"/>
                     </w:rPr>
-                    <w:t>(</w:t>
-                  </w:r>
-                  <w:proofErr w:type="spellStart"/>
-                  <w:r>
-                    <w:rPr>
-                      <w:rFonts w:ascii="Times New Roman" w:hAnsi="Times New Roman"/>
-                      <w:sz w:val="18"/>
-                      <w:lang w:val="en-GB"/>
-                    </w:rPr>
-                    <w:t>Atestat</w:t>
-                  </w:r>
-                  <w:proofErr w:type="spellEnd"/>
-                  <w:r>
-                    <w:rPr>
-                      <w:rFonts w:ascii="Times New Roman" w:hAnsi="Times New Roman"/>
-                      <w:sz w:val="18"/>
-                      <w:lang w:val="en-GB"/>
-                    </w:rPr>
-                    <w:t>)</w:t>
+                    <w:t>(Atestat)</w:t>
                   </w:r>
                 </w:p>
               </w:tc>
@@ -30478,25 +29363,7 @@
                       <w:sz w:val="18"/>
                       <w:lang w:val="en-GB"/>
                     </w:rPr>
-                    <w:t>(</w:t>
-                  </w:r>
-                  <w:proofErr w:type="spellStart"/>
-                  <w:r>
-                    <w:rPr>
-                      <w:rFonts w:ascii="Times New Roman" w:hAnsi="Times New Roman"/>
-                      <w:sz w:val="18"/>
-                      <w:lang w:val="en-GB"/>
-                    </w:rPr>
-                    <w:t>Atestat</w:t>
-                  </w:r>
-                  <w:proofErr w:type="spellEnd"/>
-                  <w:r>
-                    <w:rPr>
-                      <w:rFonts w:ascii="Times New Roman" w:hAnsi="Times New Roman"/>
-                      <w:sz w:val="18"/>
-                      <w:lang w:val="en-GB"/>
-                    </w:rPr>
-                    <w:t>)</w:t>
+                    <w:t>(Atestat)</w:t>
                   </w:r>
                 </w:p>
               </w:tc>
@@ -31167,25 +30034,7 @@
                       <w:sz w:val="18"/>
                       <w:lang w:val="en-GB"/>
                     </w:rPr>
-                    <w:t>(</w:t>
-                  </w:r>
-                  <w:proofErr w:type="spellStart"/>
-                  <w:r>
-                    <w:rPr>
-                      <w:rFonts w:ascii="Times New Roman" w:hAnsi="Times New Roman"/>
-                      <w:sz w:val="18"/>
-                      <w:lang w:val="en-GB"/>
-                    </w:rPr>
-                    <w:t>Atestat</w:t>
-                  </w:r>
-                  <w:proofErr w:type="spellEnd"/>
-                  <w:r>
-                    <w:rPr>
-                      <w:rFonts w:ascii="Times New Roman" w:hAnsi="Times New Roman"/>
-                      <w:sz w:val="18"/>
-                      <w:lang w:val="en-GB"/>
-                    </w:rPr>
-                    <w:t>)</w:t>
+                    <w:t>(Atestat)</w:t>
                   </w:r>
                 </w:p>
               </w:tc>
@@ -32373,19 +31222,8 @@
         <w:sz w:val="20"/>
         <w:lang w:val="en-US"/>
       </w:rPr>
-      <w:t>#</w:t>
+      <w:t>#SupplNumber</w:t>
     </w:r>
-    <w:proofErr w:type="spellStart"/>
-    <w:r>
-      <w:rPr>
-        <w:rFonts w:ascii="Times New Roman" w:hAnsi="Times New Roman"/>
-        <w:b/>
-        <w:sz w:val="20"/>
-        <w:lang w:val="en-US"/>
-      </w:rPr>
-      <w:t>SupplNumber</w:t>
-    </w:r>
-    <w:proofErr w:type="spellEnd"/>
     <w:r>
       <w:rPr>
         <w:rFonts w:ascii="Times New Roman" w:hAnsi="Times New Roman"/>

</xml_diff>

<commit_message>
minor format changes in DiplomaSupplement template
</commit_message>
<xml_diff>
--- a/core/src/main/resources/docs/templates/DiplomaSupplement.docx
+++ b/core/src/main/resources/docs/templates/DiplomaSupplement.docx
@@ -205,6 +205,7 @@
                 <w:rFonts w:ascii="Times New Roman" w:eastAsia="Times New Roman" w:hAnsi="Times New Roman"/>
                 <w:sz w:val="24"/>
                 <w:szCs w:val="24"/>
+                <w:lang w:val="ru-RU"/>
               </w:rPr>
             </w:pPr>
             <w:r>
@@ -9610,14 +9611,14 @@
               <w:rPr>
                 <w:sz w:val="18"/>
                 <w:szCs w:val="18"/>
-                <w:lang w:val="uk-UA"/>
+                <w:lang w:val="uk-UA" w:eastAsia="en-US"/>
               </w:rPr>
             </w:pPr>
             <w:r>
               <w:rPr>
                 <w:sz w:val="18"/>
                 <w:szCs w:val="18"/>
-                <w:lang w:val="uk-UA"/>
+                <w:lang w:val="uk-UA" w:eastAsia="en-US"/>
               </w:rPr>
               <w:t>навчальні</w:t>
             </w:r>
@@ -9626,15 +9627,15 @@
                 <w:spacing w:val="-8"/>
                 <w:sz w:val="18"/>
                 <w:szCs w:val="18"/>
-                <w:lang w:val="uk-UA"/>
-              </w:rPr>
-              <w:t xml:space="preserve"> </w:t>
-            </w:r>
-            <w:r>
-              <w:rPr>
-                <w:sz w:val="18"/>
-                <w:szCs w:val="18"/>
-                <w:lang w:val="uk-UA"/>
+                <w:lang w:val="uk-UA" w:eastAsia="en-US"/>
+              </w:rPr>
+              <w:t xml:space="preserve"> </w:t>
+            </w:r>
+            <w:r>
+              <w:rPr>
+                <w:sz w:val="18"/>
+                <w:szCs w:val="18"/>
+                <w:lang w:val="uk-UA" w:eastAsia="en-US"/>
               </w:rPr>
               <w:t>дисципліни</w:t>
             </w:r>
@@ -9643,15 +9644,15 @@
                 <w:spacing w:val="-7"/>
                 <w:sz w:val="18"/>
                 <w:szCs w:val="18"/>
-                <w:lang w:val="uk-UA"/>
-              </w:rPr>
-              <w:t xml:space="preserve"> </w:t>
-            </w:r>
-            <w:r>
-              <w:rPr>
-                <w:sz w:val="18"/>
-                <w:szCs w:val="18"/>
-                <w:lang w:val="uk-UA"/>
+                <w:lang w:val="uk-UA" w:eastAsia="en-US"/>
+              </w:rPr>
+              <w:t xml:space="preserve"> </w:t>
+            </w:r>
+            <w:r>
+              <w:rPr>
+                <w:sz w:val="18"/>
+                <w:szCs w:val="18"/>
+                <w:lang w:val="uk-UA" w:eastAsia="en-US"/>
               </w:rPr>
               <w:t>в</w:t>
             </w:r>
@@ -9660,15 +9661,15 @@
                 <w:spacing w:val="-8"/>
                 <w:sz w:val="18"/>
                 <w:szCs w:val="18"/>
-                <w:lang w:val="uk-UA"/>
-              </w:rPr>
-              <w:t xml:space="preserve"> </w:t>
-            </w:r>
-            <w:r>
-              <w:rPr>
-                <w:sz w:val="18"/>
-                <w:szCs w:val="18"/>
-                <w:lang w:val="uk-UA"/>
+                <w:lang w:val="uk-UA" w:eastAsia="en-US"/>
+              </w:rPr>
+              <w:t xml:space="preserve"> </w:t>
+            </w:r>
+            <w:r>
+              <w:rPr>
+                <w:sz w:val="18"/>
+                <w:szCs w:val="18"/>
+                <w:lang w:val="uk-UA" w:eastAsia="en-US"/>
               </w:rPr>
               <w:t>обсязі</w:t>
             </w:r>
@@ -9677,15 +9678,15 @@
                 <w:spacing w:val="-7"/>
                 <w:sz w:val="18"/>
                 <w:szCs w:val="18"/>
-                <w:lang w:val="uk-UA"/>
-              </w:rPr>
-              <w:t xml:space="preserve"> </w:t>
-            </w:r>
-            <w:r>
-              <w:rPr>
-                <w:sz w:val="18"/>
-                <w:szCs w:val="18"/>
-                <w:lang w:val="uk-UA"/>
+                <w:lang w:val="uk-UA" w:eastAsia="en-US"/>
+              </w:rPr>
+              <w:t xml:space="preserve"> </w:t>
+            </w:r>
+            <w:r>
+              <w:rPr>
+                <w:sz w:val="18"/>
+                <w:szCs w:val="18"/>
+                <w:lang w:val="uk-UA" w:eastAsia="en-US"/>
               </w:rPr>
               <w:t>#</w:t>
             </w:r>
@@ -9693,7 +9694,7 @@
               <w:rPr>
                 <w:sz w:val="18"/>
                 <w:szCs w:val="18"/>
-                <w:lang w:val="en-GB"/>
+                <w:lang w:val="en-GB" w:eastAsia="en-US"/>
               </w:rPr>
               <w:t>TheoreticalTrainingRequiredCredits</w:t>
             </w:r>
@@ -9701,16 +9702,16 @@
               <w:rPr>
                 <w:sz w:val="18"/>
                 <w:szCs w:val="18"/>
-                <w:lang w:val="uk-UA"/>
-              </w:rPr>
-              <w:t xml:space="preserve"> </w:t>
-            </w:r>
-            <w:r>
-              <w:rPr>
-                <w:spacing w:val="-1"/>
-                <w:sz w:val="18"/>
-                <w:szCs w:val="18"/>
-                <w:lang w:val="uk-UA"/>
+                <w:lang w:val="uk-UA" w:eastAsia="en-US"/>
+              </w:rPr>
+              <w:t xml:space="preserve"> </w:t>
+            </w:r>
+            <w:r>
+              <w:rPr>
+                <w:spacing w:val="-1"/>
+                <w:sz w:val="18"/>
+                <w:szCs w:val="18"/>
+                <w:lang w:val="uk-UA" w:eastAsia="en-US"/>
               </w:rPr>
               <w:t>кредитів</w:t>
             </w:r>
@@ -9719,15 +9720,15 @@
                 <w:spacing w:val="-8"/>
                 <w:sz w:val="18"/>
                 <w:szCs w:val="18"/>
-                <w:lang w:val="uk-UA"/>
-              </w:rPr>
-              <w:t xml:space="preserve"> </w:t>
-            </w:r>
-            <w:r>
-              <w:rPr>
-                <w:sz w:val="18"/>
-                <w:szCs w:val="18"/>
-                <w:lang w:val="uk-UA"/>
+                <w:lang w:val="uk-UA" w:eastAsia="en-US"/>
+              </w:rPr>
+              <w:t xml:space="preserve"> </w:t>
+            </w:r>
+            <w:r>
+              <w:rPr>
+                <w:sz w:val="18"/>
+                <w:szCs w:val="18"/>
+                <w:lang w:val="uk-UA" w:eastAsia="en-US"/>
               </w:rPr>
               <w:t>ЄКТС;</w:t>
             </w:r>
@@ -14305,31 +14306,29 @@
     </w:p>
     <w:tbl>
       <w:tblPr>
-        <w:tblW w:w="5786" w:type="pct"/>
+        <w:tblW w:w="5089" w:type="pct"/>
         <w:tblLook w:val="04A0"/>
       </w:tblPr>
       <w:tblGrid>
-        <w:gridCol w:w="438"/>
-        <w:gridCol w:w="2802"/>
-        <w:gridCol w:w="410"/>
-        <w:gridCol w:w="133"/>
-        <w:gridCol w:w="859"/>
-        <w:gridCol w:w="1259"/>
-        <w:gridCol w:w="229"/>
-        <w:gridCol w:w="998"/>
-        <w:gridCol w:w="907"/>
-        <w:gridCol w:w="2438"/>
-        <w:gridCol w:w="128"/>
-        <w:gridCol w:w="1457"/>
+        <w:gridCol w:w="437"/>
+        <w:gridCol w:w="2804"/>
+        <w:gridCol w:w="401"/>
+        <w:gridCol w:w="140"/>
+        <w:gridCol w:w="863"/>
+        <w:gridCol w:w="1262"/>
+        <w:gridCol w:w="1222"/>
+        <w:gridCol w:w="912"/>
+        <w:gridCol w:w="2475"/>
+        <w:gridCol w:w="89"/>
       </w:tblGrid>
       <w:tr>
         <w:trPr>
-          <w:gridAfter w:val="2"/>
-          <w:wAfter w:w="1585" w:type="dxa"/>
+          <w:gridAfter w:val="1"/>
+          <w:wAfter w:w="43" w:type="pct"/>
         </w:trPr>
         <w:tc>
           <w:tcPr>
-            <w:tcW w:w="182" w:type="pct"/>
+            <w:tcW w:w="206" w:type="pct"/>
             <w:tcBorders>
               <w:bottom w:val="single" w:sz="4" w:space="0" w:color="auto"/>
             </w:tcBorders>
@@ -14371,8 +14370,8 @@
         </w:tc>
         <w:tc>
           <w:tcPr>
-            <w:tcW w:w="4161" w:type="pct"/>
-            <w:gridSpan w:val="9"/>
+            <w:tcW w:w="4752" w:type="pct"/>
+            <w:gridSpan w:val="8"/>
             <w:tcBorders>
               <w:bottom w:val="single" w:sz="4" w:space="0" w:color="auto"/>
             </w:tcBorders>
@@ -14571,12 +14570,12 @@
       </w:tr>
       <w:tr>
         <w:trPr>
-          <w:gridAfter w:val="2"/>
-          <w:wAfter w:w="1585" w:type="dxa"/>
+          <w:gridAfter w:val="1"/>
+          <w:wAfter w:w="43" w:type="pct"/>
         </w:trPr>
         <w:tc>
           <w:tcPr>
-            <w:tcW w:w="1344" w:type="pct"/>
+            <w:tcW w:w="1528" w:type="pct"/>
             <w:gridSpan w:val="2"/>
             <w:tcBorders>
               <w:top w:val="single" w:sz="4" w:space="0" w:color="auto"/>
@@ -14637,7 +14636,7 @@
         </w:tc>
         <w:tc>
           <w:tcPr>
-            <w:tcW w:w="1103" w:type="pct"/>
+            <w:tcW w:w="1256" w:type="pct"/>
             <w:gridSpan w:val="4"/>
             <w:tcBorders>
               <w:top w:val="single" w:sz="4" w:space="0" w:color="auto"/>
@@ -14684,8 +14683,8 @@
         </w:tc>
         <w:tc>
           <w:tcPr>
-            <w:tcW w:w="885" w:type="pct"/>
-            <w:gridSpan w:val="3"/>
+            <w:tcW w:w="1006" w:type="pct"/>
+            <w:gridSpan w:val="2"/>
             <w:tcBorders>
               <w:top w:val="single" w:sz="4" w:space="0" w:color="auto"/>
               <w:left w:val="single" w:sz="4" w:space="0" w:color="auto"/>
@@ -14749,7 +14748,7 @@
         </w:tc>
         <w:tc>
           <w:tcPr>
-            <w:tcW w:w="1011" w:type="pct"/>
+            <w:tcW w:w="1167" w:type="pct"/>
             <w:tcBorders>
               <w:top w:val="single" w:sz="4" w:space="0" w:color="auto"/>
               <w:left w:val="single" w:sz="4" w:space="0" w:color="auto"/>
@@ -14809,12 +14808,12 @@
       </w:tr>
       <w:tr>
         <w:trPr>
-          <w:gridAfter w:val="2"/>
-          <w:wAfter w:w="1585" w:type="dxa"/>
+          <w:gridAfter w:val="1"/>
+          <w:wAfter w:w="43" w:type="pct"/>
         </w:trPr>
         <w:tc>
           <w:tcPr>
-            <w:tcW w:w="1344" w:type="pct"/>
+            <w:tcW w:w="1528" w:type="pct"/>
             <w:gridSpan w:val="2"/>
             <w:tcBorders>
               <w:top w:val="single" w:sz="4" w:space="0" w:color="auto"/>
@@ -14849,7 +14848,7 @@
         </w:tc>
         <w:tc>
           <w:tcPr>
-            <w:tcW w:w="1103" w:type="pct"/>
+            <w:tcW w:w="1256" w:type="pct"/>
             <w:gridSpan w:val="4"/>
             <w:tcBorders>
               <w:top w:val="single" w:sz="4" w:space="0" w:color="auto"/>
@@ -14917,8 +14916,8 @@
         </w:tc>
         <w:tc>
           <w:tcPr>
-            <w:tcW w:w="885" w:type="pct"/>
-            <w:gridSpan w:val="3"/>
+            <w:tcW w:w="1006" w:type="pct"/>
+            <w:gridSpan w:val="2"/>
             <w:vMerge w:val="restart"/>
             <w:tcBorders>
               <w:top w:val="single" w:sz="4" w:space="0" w:color="auto"/>
@@ -14974,7 +14973,7 @@
         </w:tc>
         <w:tc>
           <w:tcPr>
-            <w:tcW w:w="1011" w:type="pct"/>
+            <w:tcW w:w="1167" w:type="pct"/>
             <w:tcBorders>
               <w:top w:val="single" w:sz="4" w:space="0" w:color="auto"/>
               <w:left w:val="single" w:sz="4" w:space="0" w:color="auto"/>
@@ -15009,12 +15008,12 @@
       </w:tr>
       <w:tr>
         <w:trPr>
-          <w:gridAfter w:val="2"/>
-          <w:wAfter w:w="1585" w:type="dxa"/>
+          <w:gridAfter w:val="1"/>
+          <w:wAfter w:w="43" w:type="pct"/>
         </w:trPr>
         <w:tc>
           <w:tcPr>
-            <w:tcW w:w="1344" w:type="pct"/>
+            <w:tcW w:w="1528" w:type="pct"/>
             <w:gridSpan w:val="2"/>
             <w:tcBorders>
               <w:top w:val="single" w:sz="4" w:space="0" w:color="auto"/>
@@ -15049,7 +15048,7 @@
         </w:tc>
         <w:tc>
           <w:tcPr>
-            <w:tcW w:w="1103" w:type="pct"/>
+            <w:tcW w:w="1256" w:type="pct"/>
             <w:gridSpan w:val="4"/>
             <w:vMerge w:val="restart"/>
             <w:tcBorders>
@@ -15118,8 +15117,8 @@
         </w:tc>
         <w:tc>
           <w:tcPr>
-            <w:tcW w:w="885" w:type="pct"/>
-            <w:gridSpan w:val="3"/>
+            <w:tcW w:w="1006" w:type="pct"/>
+            <w:gridSpan w:val="2"/>
             <w:vMerge/>
             <w:tcBorders>
               <w:top w:val="single" w:sz="4" w:space="0" w:color="auto"/>
@@ -15147,7 +15146,7 @@
         </w:tc>
         <w:tc>
           <w:tcPr>
-            <w:tcW w:w="1011" w:type="pct"/>
+            <w:tcW w:w="1167" w:type="pct"/>
             <w:tcBorders>
               <w:top w:val="single" w:sz="4" w:space="0" w:color="auto"/>
               <w:left w:val="single" w:sz="4" w:space="0" w:color="auto"/>
@@ -15182,12 +15181,12 @@
       </w:tr>
       <w:tr>
         <w:trPr>
-          <w:gridAfter w:val="2"/>
-          <w:wAfter w:w="1585" w:type="dxa"/>
+          <w:gridAfter w:val="1"/>
+          <w:wAfter w:w="43" w:type="pct"/>
         </w:trPr>
         <w:tc>
           <w:tcPr>
-            <w:tcW w:w="1344" w:type="pct"/>
+            <w:tcW w:w="1528" w:type="pct"/>
             <w:gridSpan w:val="2"/>
             <w:tcBorders>
               <w:top w:val="single" w:sz="4" w:space="0" w:color="auto"/>
@@ -15222,7 +15221,7 @@
         </w:tc>
         <w:tc>
           <w:tcPr>
-            <w:tcW w:w="1103" w:type="pct"/>
+            <w:tcW w:w="1256" w:type="pct"/>
             <w:gridSpan w:val="4"/>
             <w:vMerge/>
             <w:tcBorders>
@@ -15251,8 +15250,8 @@
         </w:tc>
         <w:tc>
           <w:tcPr>
-            <w:tcW w:w="885" w:type="pct"/>
-            <w:gridSpan w:val="3"/>
+            <w:tcW w:w="1006" w:type="pct"/>
+            <w:gridSpan w:val="2"/>
             <w:vMerge/>
             <w:tcBorders>
               <w:top w:val="single" w:sz="4" w:space="0" w:color="auto"/>
@@ -15280,7 +15279,7 @@
         </w:tc>
         <w:tc>
           <w:tcPr>
-            <w:tcW w:w="1011" w:type="pct"/>
+            <w:tcW w:w="1167" w:type="pct"/>
             <w:tcBorders>
               <w:top w:val="single" w:sz="4" w:space="0" w:color="auto"/>
               <w:left w:val="single" w:sz="4" w:space="0" w:color="auto"/>
@@ -15315,12 +15314,12 @@
       </w:tr>
       <w:tr>
         <w:trPr>
-          <w:gridAfter w:val="2"/>
-          <w:wAfter w:w="1585" w:type="dxa"/>
+          <w:gridAfter w:val="1"/>
+          <w:wAfter w:w="43" w:type="pct"/>
         </w:trPr>
         <w:tc>
           <w:tcPr>
-            <w:tcW w:w="1344" w:type="pct"/>
+            <w:tcW w:w="1528" w:type="pct"/>
             <w:gridSpan w:val="2"/>
             <w:tcBorders>
               <w:top w:val="single" w:sz="4" w:space="0" w:color="auto"/>
@@ -15355,7 +15354,7 @@
         </w:tc>
         <w:tc>
           <w:tcPr>
-            <w:tcW w:w="1103" w:type="pct"/>
+            <w:tcW w:w="1256" w:type="pct"/>
             <w:gridSpan w:val="4"/>
             <w:vMerge w:val="restart"/>
             <w:tcBorders>
@@ -15414,8 +15413,8 @@
         </w:tc>
         <w:tc>
           <w:tcPr>
-            <w:tcW w:w="885" w:type="pct"/>
-            <w:gridSpan w:val="3"/>
+            <w:tcW w:w="1006" w:type="pct"/>
+            <w:gridSpan w:val="2"/>
             <w:vMerge/>
             <w:tcBorders>
               <w:top w:val="single" w:sz="4" w:space="0" w:color="auto"/>
@@ -15443,7 +15442,7 @@
         </w:tc>
         <w:tc>
           <w:tcPr>
-            <w:tcW w:w="1011" w:type="pct"/>
+            <w:tcW w:w="1167" w:type="pct"/>
             <w:tcBorders>
               <w:top w:val="single" w:sz="4" w:space="0" w:color="auto"/>
               <w:left w:val="single" w:sz="4" w:space="0" w:color="auto"/>
@@ -15478,12 +15477,12 @@
       </w:tr>
       <w:tr>
         <w:trPr>
-          <w:gridAfter w:val="2"/>
-          <w:wAfter w:w="1585" w:type="dxa"/>
+          <w:gridAfter w:val="1"/>
+          <w:wAfter w:w="43" w:type="pct"/>
         </w:trPr>
         <w:tc>
           <w:tcPr>
-            <w:tcW w:w="1344" w:type="pct"/>
+            <w:tcW w:w="1528" w:type="pct"/>
             <w:gridSpan w:val="2"/>
             <w:tcBorders>
               <w:top w:val="single" w:sz="4" w:space="0" w:color="auto"/>
@@ -15518,7 +15517,7 @@
         </w:tc>
         <w:tc>
           <w:tcPr>
-            <w:tcW w:w="1103" w:type="pct"/>
+            <w:tcW w:w="1256" w:type="pct"/>
             <w:gridSpan w:val="4"/>
             <w:vMerge/>
             <w:tcBorders>
@@ -15547,8 +15546,8 @@
         </w:tc>
         <w:tc>
           <w:tcPr>
-            <w:tcW w:w="885" w:type="pct"/>
-            <w:gridSpan w:val="3"/>
+            <w:tcW w:w="1006" w:type="pct"/>
+            <w:gridSpan w:val="2"/>
             <w:vMerge/>
             <w:tcBorders>
               <w:top w:val="single" w:sz="4" w:space="0" w:color="auto"/>
@@ -15576,7 +15575,7 @@
         </w:tc>
         <w:tc>
           <w:tcPr>
-            <w:tcW w:w="1011" w:type="pct"/>
+            <w:tcW w:w="1167" w:type="pct"/>
             <w:tcBorders>
               <w:top w:val="single" w:sz="4" w:space="0" w:color="auto"/>
               <w:left w:val="single" w:sz="4" w:space="0" w:color="auto"/>
@@ -15611,12 +15610,12 @@
       </w:tr>
       <w:tr>
         <w:trPr>
-          <w:gridAfter w:val="2"/>
-          <w:wAfter w:w="1585" w:type="dxa"/>
+          <w:gridAfter w:val="1"/>
+          <w:wAfter w:w="43" w:type="pct"/>
         </w:trPr>
         <w:tc>
           <w:tcPr>
-            <w:tcW w:w="1344" w:type="pct"/>
+            <w:tcW w:w="1528" w:type="pct"/>
             <w:gridSpan w:val="2"/>
             <w:tcBorders>
               <w:top w:val="single" w:sz="4" w:space="0" w:color="auto"/>
@@ -15651,7 +15650,7 @@
         </w:tc>
         <w:tc>
           <w:tcPr>
-            <w:tcW w:w="1103" w:type="pct"/>
+            <w:tcW w:w="1256" w:type="pct"/>
             <w:gridSpan w:val="4"/>
             <w:vMerge w:val="restart"/>
             <w:tcBorders>
@@ -15720,8 +15719,8 @@
         </w:tc>
         <w:tc>
           <w:tcPr>
-            <w:tcW w:w="885" w:type="pct"/>
-            <w:gridSpan w:val="3"/>
+            <w:tcW w:w="1006" w:type="pct"/>
+            <w:gridSpan w:val="2"/>
             <w:vMerge w:val="restart"/>
             <w:tcBorders>
               <w:top w:val="single" w:sz="4" w:space="0" w:color="auto"/>
@@ -15768,7 +15767,7 @@
         </w:tc>
         <w:tc>
           <w:tcPr>
-            <w:tcW w:w="1011" w:type="pct"/>
+            <w:tcW w:w="1167" w:type="pct"/>
             <w:tcBorders>
               <w:top w:val="single" w:sz="4" w:space="0" w:color="auto"/>
               <w:left w:val="single" w:sz="4" w:space="0" w:color="auto"/>
@@ -15803,12 +15802,12 @@
       </w:tr>
       <w:tr>
         <w:trPr>
-          <w:gridAfter w:val="2"/>
-          <w:wAfter w:w="1585" w:type="dxa"/>
+          <w:gridAfter w:val="1"/>
+          <w:wAfter w:w="43" w:type="pct"/>
         </w:trPr>
         <w:tc>
           <w:tcPr>
-            <w:tcW w:w="1344" w:type="pct"/>
+            <w:tcW w:w="1528" w:type="pct"/>
             <w:gridSpan w:val="2"/>
             <w:tcBorders>
               <w:top w:val="single" w:sz="4" w:space="0" w:color="auto"/>
@@ -15843,7 +15842,7 @@
         </w:tc>
         <w:tc>
           <w:tcPr>
-            <w:tcW w:w="1103" w:type="pct"/>
+            <w:tcW w:w="1256" w:type="pct"/>
             <w:gridSpan w:val="4"/>
             <w:vMerge/>
             <w:tcBorders>
@@ -15871,8 +15870,8 @@
         </w:tc>
         <w:tc>
           <w:tcPr>
-            <w:tcW w:w="885" w:type="pct"/>
-            <w:gridSpan w:val="3"/>
+            <w:tcW w:w="1006" w:type="pct"/>
+            <w:gridSpan w:val="2"/>
             <w:vMerge/>
             <w:tcBorders>
               <w:top w:val="single" w:sz="4" w:space="0" w:color="auto"/>
@@ -15899,7 +15898,7 @@
         </w:tc>
         <w:tc>
           <w:tcPr>
-            <w:tcW w:w="1011" w:type="pct"/>
+            <w:tcW w:w="1167" w:type="pct"/>
             <w:tcBorders>
               <w:top w:val="single" w:sz="4" w:space="0" w:color="auto"/>
               <w:left w:val="single" w:sz="4" w:space="0" w:color="auto"/>
@@ -15934,13 +15933,13 @@
       </w:tr>
       <w:tr>
         <w:trPr>
-          <w:gridAfter w:val="2"/>
-          <w:wAfter w:w="1585" w:type="dxa"/>
+          <w:gridAfter w:val="1"/>
+          <w:wAfter w:w="43" w:type="pct"/>
         </w:trPr>
         <w:tc>
           <w:tcPr>
-            <w:tcW w:w="4343" w:type="pct"/>
-            <w:gridSpan w:val="10"/>
+            <w:tcW w:w="4957" w:type="pct"/>
+            <w:gridSpan w:val="9"/>
             <w:tcBorders>
               <w:top w:val="single" w:sz="4" w:space="0" w:color="auto"/>
             </w:tcBorders>
@@ -17516,9 +17515,13 @@
         </w:tc>
       </w:tr>
       <w:tr>
+        <w:trPr>
+          <w:gridAfter w:val="1"/>
+          <w:wAfter w:w="43" w:type="pct"/>
+        </w:trPr>
         <w:tc>
           <w:tcPr>
-            <w:tcW w:w="182" w:type="pct"/>
+            <w:tcW w:w="206" w:type="pct"/>
             <w:shd w:val="clear" w:color="auto" w:fill="auto"/>
           </w:tcPr>
           <w:p>
@@ -17555,53 +17558,7 @@
         </w:tc>
         <w:tc>
           <w:tcPr>
-            <w:tcW w:w="2360" w:type="pct"/>
-            <w:gridSpan w:val="6"/>
-            <w:shd w:val="clear" w:color="auto" w:fill="auto"/>
-          </w:tcPr>
-          <w:p>
-            <w:pPr>
-              <w:spacing w:before="40" w:after="0" w:line="180" w:lineRule="exact"/>
-              <w:rPr>
-                <w:rFonts w:ascii="Times New Roman" w:hAnsi="Times New Roman"/>
-                <w:b/>
-                <w:spacing w:val="-1"/>
-                <w:sz w:val="18"/>
-              </w:rPr>
-            </w:pPr>
-            <w:r>
-              <w:rPr>
-                <w:rFonts w:ascii="Times New Roman" w:hAnsi="Times New Roman"/>
-                <w:b/>
-                <w:spacing w:val="-1"/>
-                <w:sz w:val="18"/>
-              </w:rPr>
-              <w:t xml:space="preserve">Загальна класифікація присвоєної кваліфікації / </w:t>
-            </w:r>
-          </w:p>
-          <w:p>
-            <w:pPr>
-              <w:spacing w:before="40" w:after="0" w:line="180" w:lineRule="exact"/>
-              <w:rPr>
-                <w:rFonts w:ascii="Times New Roman" w:hAnsi="Times New Roman"/>
-                <w:sz w:val="20"/>
-                <w:lang w:val="en-GB"/>
-              </w:rPr>
-            </w:pPr>
-            <w:r>
-              <w:rPr>
-                <w:rFonts w:ascii="Times New Roman" w:hAnsi="Times New Roman"/>
-                <w:spacing w:val="-1"/>
-                <w:sz w:val="18"/>
-                <w:lang w:val="en-GB"/>
-              </w:rPr>
-              <w:t>Qualification within the general classification of qualifications.</w:t>
-            </w:r>
-          </w:p>
-        </w:tc>
-        <w:tc>
-          <w:tcPr>
-            <w:tcW w:w="2458" w:type="pct"/>
+            <w:tcW w:w="2579" w:type="pct"/>
             <w:gridSpan w:val="5"/>
             <w:shd w:val="clear" w:color="auto" w:fill="auto"/>
           </w:tcPr>
@@ -17609,6 +17566,52 @@
             <w:pPr>
               <w:spacing w:before="40" w:after="0" w:line="180" w:lineRule="exact"/>
               <w:rPr>
+                <w:rFonts w:ascii="Times New Roman" w:hAnsi="Times New Roman"/>
+                <w:b/>
+                <w:spacing w:val="-1"/>
+                <w:sz w:val="18"/>
+              </w:rPr>
+            </w:pPr>
+            <w:r>
+              <w:rPr>
+                <w:rFonts w:ascii="Times New Roman" w:hAnsi="Times New Roman"/>
+                <w:b/>
+                <w:spacing w:val="-1"/>
+                <w:sz w:val="18"/>
+              </w:rPr>
+              <w:t xml:space="preserve">Загальна класифікація присвоєної кваліфікації / </w:t>
+            </w:r>
+          </w:p>
+          <w:p>
+            <w:pPr>
+              <w:spacing w:before="40" w:after="0" w:line="180" w:lineRule="exact"/>
+              <w:rPr>
+                <w:rFonts w:ascii="Times New Roman" w:hAnsi="Times New Roman"/>
+                <w:sz w:val="20"/>
+                <w:lang w:val="en-GB"/>
+              </w:rPr>
+            </w:pPr>
+            <w:r>
+              <w:rPr>
+                <w:rFonts w:ascii="Times New Roman" w:hAnsi="Times New Roman"/>
+                <w:spacing w:val="-1"/>
+                <w:sz w:val="18"/>
+                <w:lang w:val="en-GB"/>
+              </w:rPr>
+              <w:t>Qualification within the general classification of qualifications.</w:t>
+            </w:r>
+          </w:p>
+        </w:tc>
+        <w:tc>
+          <w:tcPr>
+            <w:tcW w:w="2173" w:type="pct"/>
+            <w:gridSpan w:val="3"/>
+            <w:shd w:val="clear" w:color="auto" w:fill="auto"/>
+          </w:tcPr>
+          <w:p>
+            <w:pPr>
+              <w:spacing w:before="40" w:after="0" w:line="180" w:lineRule="exact"/>
+              <w:rPr>
                 <w:rFonts w:ascii="Times New Roman" w:eastAsia="Times New Roman" w:hAnsi="Times New Roman"/>
                 <w:sz w:val="18"/>
                 <w:szCs w:val="18"/>
@@ -17653,13 +17656,9 @@
         </w:tc>
       </w:tr>
       <w:tr>
-        <w:trPr>
-          <w:gridAfter w:val="1"/>
-          <w:wAfter w:w="1457" w:type="dxa"/>
-        </w:trPr>
         <w:tc>
           <w:tcPr>
-            <w:tcW w:w="182" w:type="pct"/>
+            <w:tcW w:w="206" w:type="pct"/>
             <w:tcBorders>
               <w:right w:val="single" w:sz="4" w:space="0" w:color="auto"/>
             </w:tcBorders>
@@ -17681,7 +17680,7 @@
         </w:tc>
         <w:tc>
           <w:tcPr>
-            <w:tcW w:w="1743" w:type="pct"/>
+            <w:tcW w:w="1984" w:type="pct"/>
             <w:gridSpan w:val="4"/>
             <w:tcBorders>
               <w:top w:val="single" w:sz="4" w:space="0" w:color="auto"/>
@@ -17906,8 +17905,8 @@
         </w:tc>
         <w:tc>
           <w:tcPr>
-            <w:tcW w:w="2471" w:type="pct"/>
-            <w:gridSpan w:val="6"/>
+            <w:tcW w:w="2810" w:type="pct"/>
+            <w:gridSpan w:val="5"/>
             <w:tcBorders>
               <w:top w:val="single" w:sz="4" w:space="0" w:color="auto"/>
               <w:left w:val="single" w:sz="4" w:space="0" w:color="auto"/>
@@ -17970,13 +17969,9 @@
         </w:tc>
       </w:tr>
       <w:tr>
-        <w:trPr>
-          <w:gridAfter w:val="1"/>
-          <w:wAfter w:w="1457" w:type="dxa"/>
-        </w:trPr>
         <w:tc>
           <w:tcPr>
-            <w:tcW w:w="182" w:type="pct"/>
+            <w:tcW w:w="206" w:type="pct"/>
             <w:tcBorders>
               <w:right w:val="single" w:sz="4" w:space="0" w:color="auto"/>
             </w:tcBorders>
@@ -17998,7 +17993,7 @@
         </w:tc>
         <w:tc>
           <w:tcPr>
-            <w:tcW w:w="1743" w:type="pct"/>
+            <w:tcW w:w="1984" w:type="pct"/>
             <w:gridSpan w:val="4"/>
             <w:tcBorders>
               <w:top w:val="single" w:sz="4" w:space="0" w:color="auto"/>
@@ -18106,8 +18101,8 @@
         </w:tc>
         <w:tc>
           <w:tcPr>
-            <w:tcW w:w="2471" w:type="pct"/>
-            <w:gridSpan w:val="6"/>
+            <w:tcW w:w="2810" w:type="pct"/>
+            <w:gridSpan w:val="5"/>
             <w:tcBorders>
               <w:top w:val="single" w:sz="4" w:space="0" w:color="auto"/>
               <w:left w:val="single" w:sz="4" w:space="0" w:color="auto"/>
@@ -18905,13 +18900,9 @@
         </w:tc>
       </w:tr>
       <w:tr>
-        <w:trPr>
-          <w:gridAfter w:val="1"/>
-          <w:wAfter w:w="1457" w:type="dxa"/>
-        </w:trPr>
         <w:tc>
           <w:tcPr>
-            <w:tcW w:w="182" w:type="pct"/>
+            <w:tcW w:w="206" w:type="pct"/>
             <w:tcBorders>
               <w:right w:val="single" w:sz="4" w:space="0" w:color="auto"/>
             </w:tcBorders>
@@ -18933,7 +18924,7 @@
         </w:tc>
         <w:tc>
           <w:tcPr>
-            <w:tcW w:w="1743" w:type="pct"/>
+            <w:tcW w:w="1984" w:type="pct"/>
             <w:gridSpan w:val="4"/>
             <w:tcBorders>
               <w:top w:val="single" w:sz="4" w:space="0" w:color="auto"/>
@@ -19005,8 +18996,8 @@
         </w:tc>
         <w:tc>
           <w:tcPr>
-            <w:tcW w:w="2471" w:type="pct"/>
-            <w:gridSpan w:val="6"/>
+            <w:tcW w:w="2810" w:type="pct"/>
+            <w:gridSpan w:val="5"/>
             <w:tcBorders>
               <w:top w:val="single" w:sz="4" w:space="0" w:color="auto"/>
               <w:left w:val="single" w:sz="4" w:space="0" w:color="auto"/>
@@ -19233,13 +19224,13 @@
       </w:tr>
       <w:tr>
         <w:trPr>
-          <w:gridAfter w:val="2"/>
-          <w:wAfter w:w="1585" w:type="dxa"/>
+          <w:gridAfter w:val="1"/>
+          <w:wAfter w:w="43" w:type="pct"/>
         </w:trPr>
         <w:tc>
           <w:tcPr>
-            <w:tcW w:w="4343" w:type="pct"/>
-            <w:gridSpan w:val="10"/>
+            <w:tcW w:w="4957" w:type="pct"/>
+            <w:gridSpan w:val="9"/>
             <w:tcBorders>
               <w:bottom w:val="dotted" w:sz="4" w:space="0" w:color="auto"/>
             </w:tcBorders>
@@ -19293,19 +19284,34 @@
                 <w:rFonts w:ascii="Times New Roman" w:hAnsi="Times New Roman"/>
                 <w:sz w:val="20"/>
               </w:rPr>
-              <w:t>/INFORMATION ABOUT ACADEMIC AND PROFESSIONAL RIGHTS</w:t>
+              <w:t>/</w:t>
+            </w:r>
+            <w:r>
+              <w:rPr>
+                <w:rFonts w:ascii="Times New Roman" w:hAnsi="Times New Roman"/>
+                <w:sz w:val="20"/>
+                <w:lang w:val="en-US"/>
+              </w:rPr>
+              <w:t xml:space="preserve"> </w:t>
+            </w:r>
+            <w:r>
+              <w:rPr>
+                <w:rFonts w:ascii="Times New Roman" w:hAnsi="Times New Roman"/>
+                <w:sz w:val="20"/>
+              </w:rPr>
+              <w:t>INFORMATION ABOUT ACADEMIC AND PROFESSIONAL RIGHTS</w:t>
             </w:r>
           </w:p>
         </w:tc>
       </w:tr>
       <w:tr>
         <w:trPr>
-          <w:gridAfter w:val="2"/>
-          <w:wAfter w:w="1585" w:type="dxa"/>
+          <w:gridAfter w:val="1"/>
+          <w:wAfter w:w="43" w:type="pct"/>
         </w:trPr>
         <w:tc>
           <w:tcPr>
-            <w:tcW w:w="182" w:type="pct"/>
+            <w:tcW w:w="206" w:type="pct"/>
             <w:tcBorders>
               <w:top w:val="dotted" w:sz="4" w:space="0" w:color="auto"/>
               <w:left w:val="dotted" w:sz="4" w:space="0" w:color="auto"/>
@@ -19346,7 +19352,7 @@
         </w:tc>
         <w:tc>
           <w:tcPr>
-            <w:tcW w:w="1332" w:type="pct"/>
+            <w:tcW w:w="1511" w:type="pct"/>
             <w:gridSpan w:val="2"/>
             <w:tcBorders>
               <w:top w:val="dotted" w:sz="4" w:space="0" w:color="auto"/>
@@ -19462,8 +19468,8 @@
         </w:tc>
         <w:tc>
           <w:tcPr>
-            <w:tcW w:w="2829" w:type="pct"/>
-            <w:gridSpan w:val="7"/>
+            <w:tcW w:w="3241" w:type="pct"/>
+            <w:gridSpan w:val="6"/>
             <w:tcBorders>
               <w:top w:val="dotted" w:sz="4" w:space="0" w:color="auto"/>
               <w:right w:val="dotted" w:sz="4" w:space="0" w:color="auto"/>
@@ -19529,12 +19535,12 @@
       </w:tr>
       <w:tr>
         <w:trPr>
-          <w:gridAfter w:val="2"/>
-          <w:wAfter w:w="1585" w:type="dxa"/>
+          <w:gridAfter w:val="1"/>
+          <w:wAfter w:w="43" w:type="pct"/>
         </w:trPr>
         <w:tc>
           <w:tcPr>
-            <w:tcW w:w="182" w:type="pct"/>
+            <w:tcW w:w="206" w:type="pct"/>
             <w:tcBorders>
               <w:left w:val="dotted" w:sz="4" w:space="0" w:color="auto"/>
               <w:bottom w:val="dotted" w:sz="4" w:space="0" w:color="auto"/>
@@ -19575,7 +19581,7 @@
         </w:tc>
         <w:tc>
           <w:tcPr>
-            <w:tcW w:w="1332" w:type="pct"/>
+            <w:tcW w:w="1511" w:type="pct"/>
             <w:gridSpan w:val="2"/>
             <w:tcBorders>
               <w:bottom w:val="dotted" w:sz="4" w:space="0" w:color="auto"/>
@@ -19671,8 +19677,8 @@
         </w:tc>
         <w:tc>
           <w:tcPr>
-            <w:tcW w:w="2829" w:type="pct"/>
-            <w:gridSpan w:val="7"/>
+            <w:tcW w:w="3241" w:type="pct"/>
+            <w:gridSpan w:val="6"/>
             <w:tcBorders>
               <w:bottom w:val="dotted" w:sz="4" w:space="0" w:color="auto"/>
               <w:right w:val="dotted" w:sz="4" w:space="0" w:color="auto"/>
@@ -19743,13 +19749,13 @@
       </w:tr>
       <w:tr>
         <w:trPr>
-          <w:gridAfter w:val="2"/>
-          <w:wAfter w:w="1585" w:type="dxa"/>
+          <w:gridAfter w:val="1"/>
+          <w:wAfter w:w="43" w:type="pct"/>
         </w:trPr>
         <w:tc>
           <w:tcPr>
-            <w:tcW w:w="4343" w:type="pct"/>
-            <w:gridSpan w:val="10"/>
+            <w:tcW w:w="4957" w:type="pct"/>
+            <w:gridSpan w:val="9"/>
             <w:tcBorders>
               <w:top w:val="dotted" w:sz="4" w:space="0" w:color="auto"/>
               <w:bottom w:val="dotted" w:sz="4" w:space="0" w:color="auto"/>
@@ -19859,12 +19865,12 @@
       </w:tr>
       <w:tr>
         <w:trPr>
-          <w:gridAfter w:val="2"/>
-          <w:wAfter w:w="1585" w:type="dxa"/>
+          <w:gridAfter w:val="1"/>
+          <w:wAfter w:w="43" w:type="pct"/>
         </w:trPr>
         <w:tc>
           <w:tcPr>
-            <w:tcW w:w="182" w:type="pct"/>
+            <w:tcW w:w="206" w:type="pct"/>
             <w:tcBorders>
               <w:top w:val="dotted" w:sz="4" w:space="0" w:color="auto"/>
               <w:left w:val="dotted" w:sz="4" w:space="0" w:color="auto"/>
@@ -19907,8 +19913,8 @@
         </w:tc>
         <w:tc>
           <w:tcPr>
-            <w:tcW w:w="4161" w:type="pct"/>
-            <w:gridSpan w:val="9"/>
+            <w:tcW w:w="4752" w:type="pct"/>
+            <w:gridSpan w:val="8"/>
             <w:tcBorders>
               <w:top w:val="dotted" w:sz="4" w:space="0" w:color="auto"/>
               <w:right w:val="dotted" w:sz="4" w:space="0" w:color="auto"/>
@@ -21439,12 +21445,12 @@
       </w:tr>
       <w:tr>
         <w:trPr>
-          <w:gridAfter w:val="2"/>
-          <w:wAfter w:w="1585" w:type="dxa"/>
+          <w:gridAfter w:val="1"/>
+          <w:wAfter w:w="43" w:type="pct"/>
         </w:trPr>
         <w:tc>
           <w:tcPr>
-            <w:tcW w:w="182" w:type="pct"/>
+            <w:tcW w:w="206" w:type="pct"/>
             <w:tcBorders>
               <w:left w:val="dotted" w:sz="4" w:space="0" w:color="auto"/>
             </w:tcBorders>
@@ -21486,8 +21492,8 @@
         </w:tc>
         <w:tc>
           <w:tcPr>
-            <w:tcW w:w="4161" w:type="pct"/>
-            <w:gridSpan w:val="9"/>
+            <w:tcW w:w="4752" w:type="pct"/>
+            <w:gridSpan w:val="8"/>
             <w:tcBorders>
               <w:right w:val="dotted" w:sz="4" w:space="0" w:color="auto"/>
             </w:tcBorders>
@@ -22011,12 +22017,12 @@
       </w:tr>
       <w:tr>
         <w:trPr>
-          <w:gridAfter w:val="2"/>
-          <w:wAfter w:w="1585" w:type="dxa"/>
+          <w:gridAfter w:val="1"/>
+          <w:wAfter w:w="43" w:type="pct"/>
         </w:trPr>
         <w:tc>
           <w:tcPr>
-            <w:tcW w:w="182" w:type="pct"/>
+            <w:tcW w:w="206" w:type="pct"/>
             <w:tcBorders>
               <w:left w:val="dotted" w:sz="4" w:space="0" w:color="auto"/>
             </w:tcBorders>
@@ -22056,8 +22062,8 @@
         </w:tc>
         <w:tc>
           <w:tcPr>
-            <w:tcW w:w="4161" w:type="pct"/>
-            <w:gridSpan w:val="9"/>
+            <w:tcW w:w="4752" w:type="pct"/>
+            <w:gridSpan w:val="8"/>
             <w:tcBorders>
               <w:right w:val="dotted" w:sz="4" w:space="0" w:color="auto"/>
             </w:tcBorders>
@@ -22436,12 +22442,12 @@
       </w:tr>
       <w:tr>
         <w:trPr>
-          <w:gridAfter w:val="2"/>
-          <w:wAfter w:w="1585" w:type="dxa"/>
+          <w:gridAfter w:val="1"/>
+          <w:wAfter w:w="43" w:type="pct"/>
         </w:trPr>
         <w:tc>
           <w:tcPr>
-            <w:tcW w:w="182" w:type="pct"/>
+            <w:tcW w:w="206" w:type="pct"/>
             <w:tcBorders>
               <w:left w:val="dotted" w:sz="4" w:space="0" w:color="auto"/>
               <w:bottom w:val="dotted" w:sz="4" w:space="0" w:color="auto"/>
@@ -22485,8 +22491,8 @@
         </w:tc>
         <w:tc>
           <w:tcPr>
-            <w:tcW w:w="4161" w:type="pct"/>
-            <w:gridSpan w:val="9"/>
+            <w:tcW w:w="4752" w:type="pct"/>
+            <w:gridSpan w:val="8"/>
             <w:tcBorders>
               <w:bottom w:val="dotted" w:sz="4" w:space="0" w:color="auto"/>
               <w:right w:val="dotted" w:sz="4" w:space="0" w:color="auto"/>
@@ -23026,13 +23032,13 @@
       </w:tr>
       <w:tr>
         <w:trPr>
-          <w:gridAfter w:val="2"/>
-          <w:wAfter w:w="1585" w:type="dxa"/>
+          <w:gridAfter w:val="1"/>
+          <w:wAfter w:w="43" w:type="pct"/>
         </w:trPr>
         <w:tc>
           <w:tcPr>
-            <w:tcW w:w="4343" w:type="pct"/>
-            <w:gridSpan w:val="10"/>
+            <w:tcW w:w="4957" w:type="pct"/>
+            <w:gridSpan w:val="9"/>
             <w:tcBorders>
               <w:top w:val="dotted" w:sz="4" w:space="0" w:color="auto"/>
             </w:tcBorders>
@@ -23158,12 +23164,12 @@
       </w:tr>
       <w:tr>
         <w:trPr>
-          <w:gridAfter w:val="2"/>
-          <w:wAfter w:w="1585" w:type="dxa"/>
+          <w:gridAfter w:val="1"/>
+          <w:wAfter w:w="43" w:type="pct"/>
         </w:trPr>
         <w:tc>
           <w:tcPr>
-            <w:tcW w:w="182" w:type="pct"/>
+            <w:tcW w:w="206" w:type="pct"/>
             <w:shd w:val="clear" w:color="auto" w:fill="auto"/>
           </w:tcPr>
           <w:p>
@@ -23202,7 +23208,7 @@
         </w:tc>
         <w:tc>
           <w:tcPr>
-            <w:tcW w:w="1387" w:type="pct"/>
+            <w:tcW w:w="1577" w:type="pct"/>
             <w:gridSpan w:val="3"/>
             <w:shd w:val="clear" w:color="auto" w:fill="auto"/>
           </w:tcPr>
@@ -23578,8 +23584,8 @@
         </w:tc>
         <w:tc>
           <w:tcPr>
-            <w:tcW w:w="1387" w:type="pct"/>
-            <w:gridSpan w:val="4"/>
+            <w:tcW w:w="1578" w:type="pct"/>
+            <w:gridSpan w:val="3"/>
             <w:shd w:val="clear" w:color="auto" w:fill="auto"/>
           </w:tcPr>
           <w:p>
@@ -23971,7 +23977,7 @@
         </w:tc>
         <w:tc>
           <w:tcPr>
-            <w:tcW w:w="1387" w:type="pct"/>
+            <w:tcW w:w="1596" w:type="pct"/>
             <w:gridSpan w:val="2"/>
             <w:shd w:val="clear" w:color="auto" w:fill="auto"/>
           </w:tcPr>
@@ -24456,12 +24462,12 @@
       </w:tr>
       <w:tr>
         <w:trPr>
-          <w:gridAfter w:val="2"/>
-          <w:wAfter w:w="1585" w:type="dxa"/>
+          <w:gridAfter w:val="1"/>
+          <w:wAfter w:w="43" w:type="pct"/>
         </w:trPr>
         <w:tc>
           <w:tcPr>
-            <w:tcW w:w="182" w:type="pct"/>
+            <w:tcW w:w="206" w:type="pct"/>
             <w:shd w:val="clear" w:color="auto" w:fill="auto"/>
           </w:tcPr>
           <w:p>
@@ -24480,7 +24486,7 @@
         </w:tc>
         <w:tc>
           <w:tcPr>
-            <w:tcW w:w="1387" w:type="pct"/>
+            <w:tcW w:w="1577" w:type="pct"/>
             <w:gridSpan w:val="3"/>
             <w:shd w:val="clear" w:color="auto" w:fill="auto"/>
           </w:tcPr>
@@ -24643,8 +24649,8 @@
         </w:tc>
         <w:tc>
           <w:tcPr>
-            <w:tcW w:w="1387" w:type="pct"/>
-            <w:gridSpan w:val="4"/>
+            <w:tcW w:w="1578" w:type="pct"/>
+            <w:gridSpan w:val="3"/>
             <w:shd w:val="clear" w:color="auto" w:fill="auto"/>
           </w:tcPr>
           <w:p>
@@ -24669,7 +24675,7 @@
         </w:tc>
         <w:tc>
           <w:tcPr>
-            <w:tcW w:w="1387" w:type="pct"/>
+            <w:tcW w:w="1596" w:type="pct"/>
             <w:gridSpan w:val="2"/>
             <w:shd w:val="clear" w:color="auto" w:fill="auto"/>
           </w:tcPr>
@@ -24784,12 +24790,12 @@
       </w:tr>
       <w:tr>
         <w:trPr>
-          <w:gridAfter w:val="2"/>
-          <w:wAfter w:w="1585" w:type="dxa"/>
+          <w:gridAfter w:val="1"/>
+          <w:wAfter w:w="43" w:type="pct"/>
         </w:trPr>
         <w:tc>
           <w:tcPr>
-            <w:tcW w:w="182" w:type="pct"/>
+            <w:tcW w:w="206" w:type="pct"/>
             <w:shd w:val="clear" w:color="auto" w:fill="auto"/>
           </w:tcPr>
           <w:p>
@@ -24828,7 +24834,7 @@
         </w:tc>
         <w:tc>
           <w:tcPr>
-            <w:tcW w:w="1387" w:type="pct"/>
+            <w:tcW w:w="1577" w:type="pct"/>
             <w:gridSpan w:val="3"/>
             <w:shd w:val="clear" w:color="auto" w:fill="auto"/>
           </w:tcPr>
@@ -25000,8 +25006,8 @@
         </w:tc>
         <w:tc>
           <w:tcPr>
-            <w:tcW w:w="1387" w:type="pct"/>
-            <w:gridSpan w:val="4"/>
+            <w:tcW w:w="1578" w:type="pct"/>
+            <w:gridSpan w:val="3"/>
             <w:shd w:val="clear" w:color="auto" w:fill="auto"/>
           </w:tcPr>
           <w:p>
@@ -25026,7 +25032,7 @@
         </w:tc>
         <w:tc>
           <w:tcPr>
-            <w:tcW w:w="1387" w:type="pct"/>
+            <w:tcW w:w="1596" w:type="pct"/>
             <w:gridSpan w:val="2"/>
             <w:shd w:val="clear" w:color="auto" w:fill="auto"/>
           </w:tcPr>
@@ -25249,12 +25255,12 @@
       </w:tr>
       <w:tr>
         <w:trPr>
-          <w:gridAfter w:val="2"/>
-          <w:wAfter w:w="1585" w:type="dxa"/>
+          <w:gridAfter w:val="1"/>
+          <w:wAfter w:w="43" w:type="pct"/>
         </w:trPr>
         <w:tc>
           <w:tcPr>
-            <w:tcW w:w="182" w:type="pct"/>
+            <w:tcW w:w="206" w:type="pct"/>
             <w:shd w:val="clear" w:color="auto" w:fill="auto"/>
           </w:tcPr>
           <w:p>
@@ -25273,7 +25279,7 @@
         </w:tc>
         <w:tc>
           <w:tcPr>
-            <w:tcW w:w="1387" w:type="pct"/>
+            <w:tcW w:w="1577" w:type="pct"/>
             <w:gridSpan w:val="3"/>
             <w:shd w:val="clear" w:color="auto" w:fill="auto"/>
           </w:tcPr>
@@ -25293,8 +25299,8 @@
         </w:tc>
         <w:tc>
           <w:tcPr>
-            <w:tcW w:w="1387" w:type="pct"/>
-            <w:gridSpan w:val="4"/>
+            <w:tcW w:w="1578" w:type="pct"/>
+            <w:gridSpan w:val="3"/>
             <w:shd w:val="clear" w:color="auto" w:fill="auto"/>
           </w:tcPr>
           <w:p>
@@ -25319,7 +25325,7 @@
         </w:tc>
         <w:tc>
           <w:tcPr>
-            <w:tcW w:w="1387" w:type="pct"/>
+            <w:tcW w:w="1596" w:type="pct"/>
             <w:gridSpan w:val="2"/>
             <w:shd w:val="clear" w:color="auto" w:fill="auto"/>
           </w:tcPr>
@@ -25751,14 +25757,14 @@
               <w:rPr>
                 <w:sz w:val="18"/>
                 <w:szCs w:val="18"/>
-                <w:lang w:val="uk-UA"/>
+                <w:lang w:val="uk-UA" w:eastAsia="en-US"/>
               </w:rPr>
             </w:pPr>
             <w:r>
               <w:rPr>
                 <w:sz w:val="18"/>
                 <w:szCs w:val="18"/>
-                <w:lang w:val="uk-UA"/>
+                <w:lang w:val="uk-UA" w:eastAsia="en-US"/>
               </w:rPr>
               <w:t>Законодавство України про вищу освіту базується на Конституції України і складається із законів України «Про освіту», «Про вищу освіту», «Про наукову і науково-технічну діяльність» та інших нормативно-правових актів, міжнародних договорів України, укладених в установленому законом порядку.</w:t>
             </w:r>
@@ -25773,6 +25779,7 @@
                 <w:color w:val="auto"/>
                 <w:sz w:val="18"/>
                 <w:szCs w:val="18"/>
+                <w:lang w:val="uk-UA" w:eastAsia="en-US"/>
               </w:rPr>
             </w:pPr>
           </w:p>
@@ -25786,6 +25793,7 @@
                 <w:color w:val="auto"/>
                 <w:sz w:val="18"/>
                 <w:szCs w:val="18"/>
+                <w:lang w:val="uk-UA" w:eastAsia="en-US"/>
               </w:rPr>
             </w:pPr>
             <w:r>
@@ -25794,6 +25802,7 @@
                 <w:color w:val="auto"/>
                 <w:sz w:val="18"/>
                 <w:szCs w:val="18"/>
+                <w:lang w:val="uk-UA" w:eastAsia="en-US"/>
               </w:rPr>
               <w:t>Загальні вимоги до вступу</w:t>
             </w:r>
@@ -25806,14 +25815,14 @@
               <w:rPr>
                 <w:sz w:val="18"/>
                 <w:szCs w:val="18"/>
-                <w:lang w:val="uk-UA"/>
+                <w:lang w:val="uk-UA" w:eastAsia="en-US"/>
               </w:rPr>
             </w:pPr>
             <w:r>
               <w:rPr>
                 <w:sz w:val="18"/>
                 <w:szCs w:val="18"/>
-                <w:lang w:val="uk-UA"/>
+                <w:lang w:val="uk-UA" w:eastAsia="en-US"/>
               </w:rPr>
               <w:t xml:space="preserve">Прийом громадян до </w:t>
             </w:r>
@@ -25821,7 +25830,7 @@
               <w:rPr>
                 <w:sz w:val="18"/>
                 <w:szCs w:val="18"/>
-                <w:lang w:val="uk-UA"/>
+                <w:lang w:val="uk-UA" w:eastAsia="en-US"/>
               </w:rPr>
               <w:t>закладів вищої освіти</w:t>
             </w:r>
@@ -25829,7 +25838,7 @@
               <w:rPr>
                 <w:sz w:val="18"/>
                 <w:szCs w:val="18"/>
-                <w:lang w:val="uk-UA"/>
+                <w:lang w:val="uk-UA" w:eastAsia="en-US"/>
               </w:rPr>
               <w:t xml:space="preserve"> проводиться на конкурсній основі. Вища освіта здійснюється на основі повної загальної середньої освіти. При вступі подається сертифікат Українського центру оцінювання якості освіти (</w:t>
             </w:r>
@@ -25838,7 +25847,7 @@
                 <w:i/>
                 <w:sz w:val="18"/>
                 <w:szCs w:val="18"/>
-                <w:lang w:val="uk-UA"/>
+                <w:lang w:val="uk-UA" w:eastAsia="en-US"/>
               </w:rPr>
               <w:t>Сертифікат зовнішнього незалежного оцінювання</w:t>
             </w:r>
@@ -25846,7 +25855,7 @@
               <w:rPr>
                 <w:sz w:val="18"/>
                 <w:szCs w:val="18"/>
-                <w:lang w:val="uk-UA"/>
+                <w:lang w:val="uk-UA" w:eastAsia="en-US"/>
               </w:rPr>
               <w:t xml:space="preserve">). За окремими спеціальностями вступники проходять вступне випробування. До </w:t>
             </w:r>
@@ -25854,7 +25863,7 @@
               <w:rPr>
                 <w:sz w:val="18"/>
                 <w:szCs w:val="18"/>
-                <w:lang w:val="uk-UA"/>
+                <w:lang w:val="uk-UA" w:eastAsia="en-US"/>
               </w:rPr>
               <w:t>закладів вищої освіти</w:t>
             </w:r>
@@ -25862,7 +25871,7 @@
               <w:rPr>
                 <w:sz w:val="18"/>
                 <w:szCs w:val="18"/>
-                <w:lang w:val="uk-UA"/>
+                <w:lang w:val="uk-UA" w:eastAsia="en-US"/>
               </w:rPr>
               <w:t>, що здійснюють підготовку молодших спеціалістів, можуть прийматися особи, які мають базову загальну середню освіту.</w:t>
             </w:r>
@@ -25879,6 +25888,7 @@
                 <w:color w:val="auto"/>
                 <w:sz w:val="18"/>
                 <w:szCs w:val="18"/>
+                <w:lang w:val="uk-UA" w:eastAsia="en-US"/>
               </w:rPr>
             </w:pPr>
             <w:r>
@@ -25887,6 +25897,7 @@
                 <w:color w:val="auto"/>
                 <w:sz w:val="18"/>
                 <w:szCs w:val="18"/>
+                <w:lang w:val="uk-UA" w:eastAsia="en-US"/>
               </w:rPr>
               <w:t>Структура вищої освіти. Документи про вищу освіту</w:t>
             </w:r>
@@ -25899,14 +25910,14 @@
               <w:rPr>
                 <w:sz w:val="18"/>
                 <w:szCs w:val="18"/>
-                <w:lang w:val="uk-UA"/>
+                <w:lang w:val="uk-UA" w:eastAsia="en-US"/>
               </w:rPr>
             </w:pPr>
             <w:r>
               <w:rPr>
                 <w:sz w:val="18"/>
                 <w:szCs w:val="18"/>
-                <w:lang w:val="uk-UA"/>
+                <w:lang w:val="uk-UA" w:eastAsia="en-US"/>
               </w:rPr>
               <w:t>Підготовка фахівців з вищою освітою здійснюється за відповідними освітньо-професійними, освітньо-науковими, науковими програмами на таких рівнях вищої освіти: початковий рівень (короткий цикл) вищої освіти; перший (бакалаврський) рівень; другий (магістерський) рівень; третій (освітньо-науковий) рівень; науковий рівень.</w:t>
             </w:r>
@@ -25919,7 +25930,7 @@
               <w:rPr>
                 <w:sz w:val="18"/>
                 <w:szCs w:val="18"/>
-                <w:lang w:val="uk-UA"/>
+                <w:lang w:val="uk-UA" w:eastAsia="en-US"/>
               </w:rPr>
             </w:pPr>
             <w:r>
@@ -25928,7 +25939,7 @@
                 <w:bCs/>
                 <w:sz w:val="18"/>
                 <w:szCs w:val="18"/>
-                <w:lang w:val="uk-UA"/>
+                <w:lang w:val="uk-UA" w:eastAsia="en-US"/>
               </w:rPr>
               <w:t xml:space="preserve">Молодший бакалавр </w:t>
             </w:r>
@@ -25936,7 +25947,7 @@
               <w:rPr>
                 <w:sz w:val="18"/>
                 <w:szCs w:val="18"/>
-                <w:lang w:val="uk-UA"/>
+                <w:lang w:val="uk-UA" w:eastAsia="en-US"/>
               </w:rPr>
               <w:t>– це освітньо-професійний ступінь, що здобувається на початковому рівні (короткому циклі) вищої освіти і присуджується вищим навчальним закладом у результаті успішного виконання здобувачем вищої освіти освітньо-професійної програми, обсяг якої становить 90-120 кредитів ЄКТС. Особа має право здобувати ступінь молодшого бакалавра за умови наявності в неї повної загальної середньої освіти.</w:t>
             </w:r>
@@ -25949,7 +25960,7 @@
               <w:rPr>
                 <w:sz w:val="18"/>
                 <w:szCs w:val="18"/>
-                <w:lang w:val="uk-UA"/>
+                <w:lang w:val="uk-UA" w:eastAsia="en-US"/>
               </w:rPr>
             </w:pPr>
             <w:r>
@@ -25958,7 +25969,7 @@
                 <w:bCs/>
                 <w:sz w:val="18"/>
                 <w:szCs w:val="18"/>
-                <w:lang w:val="uk-UA"/>
+                <w:lang w:val="uk-UA" w:eastAsia="en-US"/>
               </w:rPr>
               <w:t xml:space="preserve">Бакалавр </w:t>
             </w:r>
@@ -25966,7 +25977,7 @@
               <w:rPr>
                 <w:sz w:val="18"/>
                 <w:szCs w:val="18"/>
-                <w:lang w:val="uk-UA"/>
+                <w:lang w:val="uk-UA" w:eastAsia="en-US"/>
               </w:rPr>
               <w:t>– це освітній ступінь, що здобувається на першому рівні вищої освіти та присуджується вищим навчальним закладом у результаті успішного виконання здобувачем вищої освіти освітньо-професійної програми, обсяг якої становить 180-240 кредитів ЄКТС. Обсяг освітньо-професійної програми для здобуття ступеня бакалавра на основі ступеня молодшого бакалавра визначається вищим навчальним закладом. Особа має право здобувати ступінь бакалавра за умови наявності в неї повної загальної середньої освіти.</w:t>
             </w:r>
@@ -25979,7 +25990,7 @@
               <w:rPr>
                 <w:sz w:val="18"/>
                 <w:szCs w:val="18"/>
-                <w:lang w:val="uk-UA"/>
+                <w:lang w:val="uk-UA" w:eastAsia="en-US"/>
               </w:rPr>
             </w:pPr>
             <w:r>
@@ -25988,7 +25999,7 @@
                 <w:bCs/>
                 <w:sz w:val="18"/>
                 <w:szCs w:val="18"/>
-                <w:lang w:val="uk-UA"/>
+                <w:lang w:val="uk-UA" w:eastAsia="en-US"/>
               </w:rPr>
               <w:t xml:space="preserve">Магістр </w:t>
             </w:r>
@@ -25996,7 +26007,7 @@
               <w:rPr>
                 <w:sz w:val="18"/>
                 <w:szCs w:val="18"/>
-                <w:lang w:val="uk-UA"/>
+                <w:lang w:val="uk-UA" w:eastAsia="en-US"/>
               </w:rPr>
               <w:t>– це освітній ступінь, що здобувається на другому рівні вищої освіти та присуджується вищим навчальним закладом у результаті успішного виконання здобувачем вищої освіти відповідної освітньої програми. Ступінь магістра здобувається за освітньо-професійною або за освітньо-науковою програмою. Обсяг освітньо-професійної програми підготовки магістра становить 90-120 кредитів ЄКТС, обсяг освітньо-наукової програми - 120 кредитів ЄКТС. Освітньо-наукова програма магістра обов’язково включає дослідницьку (наукову) компоненту обсягом не менше 30 відсотків. Особа має право здобувати ступінь магістра за умови наявності в неї ступеня бакалавра.</w:t>
             </w:r>
@@ -26009,7 +26020,7 @@
               <w:rPr>
                 <w:sz w:val="18"/>
                 <w:szCs w:val="18"/>
-                <w:lang w:val="uk-UA"/>
+                <w:lang w:val="uk-UA" w:eastAsia="en-US"/>
               </w:rPr>
             </w:pPr>
             <w:r>
@@ -26018,7 +26029,7 @@
                 <w:bCs/>
                 <w:sz w:val="18"/>
                 <w:szCs w:val="18"/>
-                <w:lang w:val="uk-UA"/>
+                <w:lang w:val="uk-UA" w:eastAsia="en-US"/>
               </w:rPr>
               <w:t xml:space="preserve">Доктор філософії </w:t>
             </w:r>
@@ -26026,7 +26037,7 @@
               <w:rPr>
                 <w:sz w:val="18"/>
                 <w:szCs w:val="18"/>
-                <w:lang w:val="uk-UA"/>
+                <w:lang w:val="uk-UA" w:eastAsia="en-US"/>
               </w:rPr>
               <w:t>– це освітній і водночас перший науковий ступінь, що здобувається на третьому рівні вищої освіти на основі ступеня магістра. Ступінь доктора філософії присуджується спеціалізованою вченою радою вищого навчального закладу або наукової установи в результаті успішного виконання здобувачем вищої освіти відповідної освітньо-наукової програми та публічного захисту дисертації у спеціалізованій вченій раді.</w:t>
             </w:r>
@@ -26039,7 +26050,7 @@
               <w:rPr>
                 <w:sz w:val="18"/>
                 <w:szCs w:val="18"/>
-                <w:lang w:val="uk-UA"/>
+                <w:lang w:val="uk-UA" w:eastAsia="en-US"/>
               </w:rPr>
             </w:pPr>
             <w:r>
@@ -26048,7 +26059,7 @@
                 <w:bCs/>
                 <w:sz w:val="18"/>
                 <w:szCs w:val="18"/>
-                <w:lang w:val="uk-UA"/>
+                <w:lang w:val="uk-UA" w:eastAsia="en-US"/>
               </w:rPr>
               <w:t xml:space="preserve">Доктор наук </w:t>
             </w:r>
@@ -26056,7 +26067,7 @@
               <w:rPr>
                 <w:sz w:val="18"/>
                 <w:szCs w:val="18"/>
-                <w:lang w:val="uk-UA"/>
+                <w:lang w:val="uk-UA" w:eastAsia="en-US"/>
               </w:rPr>
               <w:t>– це другий науковий ступінь, що здобувається особою на науковому рівні вищої освіти на основі ступеня доктора філософії і передбачає набуття найвищих компетентностей у галузі розроблення і впровадження методології дослідницької роботи, проведення оригінальних досліджень, отримання наукових результатів, які забезпечують розв’язання важливої теоретичної або прикладної проблеми, мають загальнонаціональне або світове значення та опубліковані в наукових виданнях.</w:t>
             </w:r>
@@ -26073,6 +26084,7 @@
                 <w:color w:val="auto"/>
                 <w:sz w:val="18"/>
                 <w:szCs w:val="18"/>
+                <w:lang w:val="uk-UA" w:eastAsia="en-US"/>
               </w:rPr>
             </w:pPr>
             <w:r>
@@ -26081,6 +26093,7 @@
                 <w:color w:val="auto"/>
                 <w:sz w:val="18"/>
                 <w:szCs w:val="18"/>
+                <w:lang w:val="uk-UA" w:eastAsia="en-US"/>
               </w:rPr>
               <w:t>Типи вищих навчальних закладів</w:t>
             </w:r>
@@ -26093,14 +26106,14 @@
               <w:rPr>
                 <w:sz w:val="18"/>
                 <w:szCs w:val="18"/>
-                <w:lang w:val="uk-UA"/>
+                <w:lang w:val="uk-UA" w:eastAsia="en-US"/>
               </w:rPr>
             </w:pPr>
             <w:r>
               <w:rPr>
                 <w:sz w:val="18"/>
                 <w:szCs w:val="18"/>
-                <w:lang w:val="uk-UA"/>
+                <w:lang w:val="uk-UA" w:eastAsia="en-US"/>
               </w:rPr>
               <w:t xml:space="preserve">В Україні діють </w:t>
             </w:r>
@@ -26108,7 +26121,7 @@
               <w:rPr>
                 <w:sz w:val="18"/>
                 <w:szCs w:val="18"/>
-                <w:lang w:val="uk-UA"/>
+                <w:lang w:val="uk-UA" w:eastAsia="en-US"/>
               </w:rPr>
               <w:t>заклади вищої освіти</w:t>
             </w:r>
@@ -26116,7 +26129,7 @@
               <w:rPr>
                 <w:sz w:val="18"/>
                 <w:szCs w:val="18"/>
-                <w:lang w:val="uk-UA"/>
+                <w:lang w:val="uk-UA" w:eastAsia="en-US"/>
               </w:rPr>
               <w:t xml:space="preserve"> таких типів: університет, академія, інститут, коледж. Вищий навчальний заклад утворюється у формі державної, комунальної, приватної установи і працює на засадах неприбутковості. Університету, академії, інституту незалежно від форми власності відповідно до законодавства може бути надано статус національного.</w:t>
             </w:r>
@@ -26129,14 +26142,14 @@
               <w:rPr>
                 <w:sz w:val="18"/>
                 <w:szCs w:val="18"/>
-                <w:lang w:val="uk-UA"/>
+                <w:lang w:val="uk-UA" w:eastAsia="en-US"/>
               </w:rPr>
             </w:pPr>
             <w:r>
               <w:rPr>
                 <w:sz w:val="18"/>
                 <w:szCs w:val="18"/>
-                <w:lang w:val="uk-UA"/>
+                <w:lang w:val="uk-UA" w:eastAsia="en-US"/>
               </w:rPr>
               <w:t>Національному вищому навчальному закладу, що забезпечує проривний розвиток держави в певних галузях знань за моделлю поєднання освіти, науки та інновацій, сприяє її інтеграції у світовий освітньо-науковий простір, має визнані наукові здобутки, може надаватися статус дослідницького університету.</w:t>
             </w:r>
@@ -26150,7 +26163,7 @@
                 <w:b/>
                 <w:sz w:val="18"/>
                 <w:szCs w:val="18"/>
-                <w:lang w:val="uk-UA"/>
+                <w:lang w:val="uk-UA" w:eastAsia="en-US"/>
               </w:rPr>
             </w:pPr>
             <w:r>
@@ -26158,7 +26171,7 @@
                 <w:b/>
                 <w:sz w:val="18"/>
                 <w:szCs w:val="18"/>
-                <w:lang w:val="uk-UA"/>
+                <w:lang w:val="uk-UA" w:eastAsia="en-US"/>
               </w:rPr>
               <w:t xml:space="preserve">Система забезпечення якості. </w:t>
             </w:r>
@@ -26263,90 +26276,90 @@
               <w:rPr>
                 <w:sz w:val="18"/>
                 <w:szCs w:val="18"/>
-                <w:lang w:val="ru-RU"/>
+                <w:lang w:val="ru-RU" w:eastAsia="en-US"/>
               </w:rPr>
             </w:pPr>
             <w:r>
               <w:rPr>
                 <w:sz w:val="18"/>
-                <w:lang w:val="uk-UA"/>
+                <w:lang w:val="uk-UA" w:eastAsia="en-US"/>
               </w:rPr>
               <w:t>З більш детальною інформацією про національну систему вищої освіти можна ознайомитись:</w:t>
             </w:r>
             <w:r>
               <w:rPr>
                 <w:sz w:val="18"/>
-                <w:lang w:val="ru-RU"/>
-              </w:rPr>
-              <w:t xml:space="preserve"> </w:t>
-            </w:r>
-            <w:r>
-              <w:rPr>
-                <w:sz w:val="18"/>
-                <w:lang w:val="en-GB"/>
+                <w:lang w:val="ru-RU" w:eastAsia="en-US"/>
+              </w:rPr>
+              <w:t xml:space="preserve"> </w:t>
+            </w:r>
+            <w:r>
+              <w:rPr>
+                <w:sz w:val="18"/>
+                <w:lang w:val="en-GB" w:eastAsia="en-US"/>
               </w:rPr>
               <w:t>http</w:t>
             </w:r>
             <w:r>
               <w:rPr>
                 <w:sz w:val="18"/>
-                <w:lang w:val="ru-RU"/>
+                <w:lang w:val="ru-RU" w:eastAsia="en-US"/>
               </w:rPr>
               <w:t>://</w:t>
             </w:r>
             <w:r>
               <w:rPr>
                 <w:sz w:val="18"/>
-                <w:lang w:val="en-GB"/>
+                <w:lang w:val="en-GB" w:eastAsia="en-US"/>
               </w:rPr>
               <w:t>www</w:t>
             </w:r>
             <w:r>
               <w:rPr>
                 <w:sz w:val="18"/>
-                <w:lang w:val="ru-RU"/>
+                <w:lang w:val="ru-RU" w:eastAsia="en-US"/>
               </w:rPr>
               <w:t>.</w:t>
             </w:r>
             <w:r>
               <w:rPr>
                 <w:sz w:val="18"/>
-                <w:lang w:val="en-GB"/>
+                <w:lang w:val="en-GB" w:eastAsia="en-US"/>
               </w:rPr>
               <w:t>mon</w:t>
             </w:r>
             <w:r>
               <w:rPr>
                 <w:sz w:val="18"/>
-                <w:lang w:val="ru-RU"/>
+                <w:lang w:val="ru-RU" w:eastAsia="en-US"/>
               </w:rPr>
               <w:t>.</w:t>
             </w:r>
             <w:r>
               <w:rPr>
                 <w:sz w:val="18"/>
-                <w:lang w:val="en-GB"/>
+                <w:lang w:val="en-GB" w:eastAsia="en-US"/>
               </w:rPr>
               <w:t>gov</w:t>
             </w:r>
             <w:r>
               <w:rPr>
                 <w:sz w:val="18"/>
-                <w:lang w:val="ru-RU"/>
+                <w:lang w:val="ru-RU" w:eastAsia="en-US"/>
               </w:rPr>
               <w:t>.</w:t>
             </w:r>
             <w:r>
               <w:rPr>
                 <w:sz w:val="18"/>
-                <w:lang w:val="en-GB"/>
+                <w:lang w:val="en-GB" w:eastAsia="en-US"/>
               </w:rPr>
               <w:t>ua</w:t>
             </w:r>
             <w:r>
               <w:rPr>
                 <w:sz w:val="18"/>
-                <w:lang w:val="ru-RU"/>
+                <w:lang w:val="ru-RU" w:eastAsia="en-US"/>
               </w:rPr>
               <w:t>/</w:t>
             </w:r>
@@ -26354,7 +26367,7 @@
               <w:rPr>
                 <w:sz w:val="18"/>
                 <w:szCs w:val="18"/>
-                <w:lang w:val="ru-RU"/>
+                <w:lang w:val="ru-RU" w:eastAsia="en-US"/>
               </w:rPr>
               <w:t xml:space="preserve"> </w:t>
             </w:r>
@@ -26367,14 +26380,14 @@
               <w:rPr>
                 <w:sz w:val="18"/>
                 <w:szCs w:val="18"/>
-                <w:lang w:val="en-GB"/>
+                <w:lang w:val="en-GB" w:eastAsia="en-US"/>
               </w:rPr>
             </w:pPr>
             <w:r>
               <w:rPr>
                 <w:sz w:val="18"/>
                 <w:szCs w:val="18"/>
-                <w:lang w:val="en-GB"/>
+                <w:lang w:val="en-GB" w:eastAsia="en-US"/>
               </w:rPr>
               <w:t>Ukraine’s higher education system is regulated by the Constitution of Ukraine, the Laws of Ukraine “On Education”, “On Higher Education”, “On Scientific, Research and Development Activity”, by ministerial and central government orders, and by international agreements which Ukraine has concluded in compliance with domestic and international law.</w:t>
             </w:r>
@@ -26391,7 +26404,7 @@
                 <w:color w:val="auto"/>
                 <w:sz w:val="18"/>
                 <w:szCs w:val="18"/>
-                <w:lang w:val="en-GB"/>
+                <w:lang w:val="en-GB" w:eastAsia="en-US"/>
               </w:rPr>
             </w:pPr>
             <w:r>
@@ -26400,7 +26413,7 @@
                 <w:color w:val="auto"/>
                 <w:sz w:val="18"/>
                 <w:szCs w:val="18"/>
-                <w:lang w:val="en-GB"/>
+                <w:lang w:val="en-GB" w:eastAsia="en-US"/>
               </w:rPr>
               <w:t>Admission to higher education</w:t>
             </w:r>
@@ -26413,14 +26426,14 @@
               <w:rPr>
                 <w:sz w:val="18"/>
                 <w:szCs w:val="18"/>
-                <w:lang w:val="en-GB"/>
+                <w:lang w:val="en-GB" w:eastAsia="en-US"/>
               </w:rPr>
             </w:pPr>
             <w:r>
               <w:rPr>
                 <w:sz w:val="18"/>
                 <w:szCs w:val="18"/>
-                <w:lang w:val="en-GB"/>
+                <w:lang w:val="en-GB" w:eastAsia="en-US"/>
               </w:rPr>
               <w:t>Admission to higher education institutions (HEIs) is carried out on competitive basis. General access to higher education in Ukraine requires complete general secondary education, including secondary school leaving examinations - External Independent Assessment Certificate. Admission to certain programmes includes an entrance examination. Admission to programmes leading to Junior Specialist awards may be carried out on the basis of the basic general secondary education.</w:t>
             </w:r>
@@ -26437,7 +26450,7 @@
                 <w:color w:val="auto"/>
                 <w:sz w:val="18"/>
                 <w:szCs w:val="18"/>
-                <w:lang w:val="en-GB"/>
+                <w:lang w:val="en-GB" w:eastAsia="en-US"/>
               </w:rPr>
             </w:pPr>
             <w:r>
@@ -26446,7 +26459,7 @@
                 <w:color w:val="auto"/>
                 <w:sz w:val="18"/>
                 <w:szCs w:val="18"/>
-                <w:lang w:val="en-GB"/>
+                <w:lang w:val="en-GB" w:eastAsia="en-US"/>
               </w:rPr>
               <w:t>Higher education qualifications</w:t>
             </w:r>
@@ -26459,14 +26472,14 @@
               <w:rPr>
                 <w:sz w:val="18"/>
                 <w:szCs w:val="18"/>
-                <w:lang w:val="en-GB"/>
+                <w:lang w:val="en-GB" w:eastAsia="en-US"/>
               </w:rPr>
             </w:pPr>
             <w:r>
               <w:rPr>
                 <w:sz w:val="18"/>
                 <w:szCs w:val="18"/>
-                <w:lang w:val="en-GB"/>
+                <w:lang w:val="en-GB" w:eastAsia="en-US"/>
               </w:rPr>
               <w:t>Training of specialists with higher education is carried out in compliance with the corresponding educational and professional, educational and academic, academic programs at the following levels of higher education: initial level (short cycle) of higher education; first (Bachelor’s) level; second (Master’s) level; third (educational and academic) level; academic level.</w:t>
             </w:r>
@@ -26479,7 +26492,7 @@
               <w:rPr>
                 <w:sz w:val="18"/>
                 <w:szCs w:val="18"/>
-                <w:lang w:val="en-GB"/>
+                <w:lang w:val="en-GB" w:eastAsia="en-US"/>
               </w:rPr>
             </w:pPr>
             <w:r>
@@ -26488,7 +26501,7 @@
                 <w:bCs/>
                 <w:sz w:val="18"/>
                 <w:szCs w:val="18"/>
-                <w:lang w:val="en-GB"/>
+                <w:lang w:val="en-GB" w:eastAsia="en-US"/>
               </w:rPr>
               <w:t xml:space="preserve">Junior Bachelor </w:t>
             </w:r>
@@ -26496,7 +26509,7 @@
               <w:rPr>
                 <w:sz w:val="18"/>
                 <w:szCs w:val="18"/>
-                <w:lang w:val="en-GB"/>
+                <w:lang w:val="en-GB" w:eastAsia="en-US"/>
               </w:rPr>
               <w:t>– is an educational and vocational degree awarded at the initial level (short cycle) of higher education by a higher education institution after the person’s successful completion of educational and professional program, the volume of which is 90-120 ECTS credits. A person can attain a Junior Bachelor degree only on the basis of the complete general secondary education.</w:t>
             </w:r>
@@ -26509,7 +26522,7 @@
               <w:rPr>
                 <w:sz w:val="18"/>
                 <w:szCs w:val="18"/>
-                <w:lang w:val="en-GB"/>
+                <w:lang w:val="en-GB" w:eastAsia="en-US"/>
               </w:rPr>
             </w:pPr>
             <w:r>
@@ -26518,7 +26531,7 @@
                 <w:bCs/>
                 <w:sz w:val="18"/>
                 <w:szCs w:val="18"/>
-                <w:lang w:val="en-GB"/>
+                <w:lang w:val="en-GB" w:eastAsia="en-US"/>
               </w:rPr>
               <w:t xml:space="preserve">Bachelor </w:t>
             </w:r>
@@ -26526,7 +26539,7 @@
               <w:rPr>
                 <w:sz w:val="18"/>
                 <w:szCs w:val="18"/>
-                <w:lang w:val="en-GB"/>
+                <w:lang w:val="en-GB" w:eastAsia="en-US"/>
               </w:rPr>
               <w:t xml:space="preserve">– is an educational degree attained at the first level of higher education and awarded by a higher education institution after the student’s successful completion of educational and professional program, the volume of which is 180-240 ECTS credits. The volume of </w:t>
             </w:r>
@@ -26534,7 +26547,7 @@
               <w:rPr>
                 <w:sz w:val="18"/>
                 <w:szCs w:val="18"/>
-                <w:lang w:val="en-GB"/>
+                <w:lang w:val="en-GB" w:eastAsia="en-US"/>
               </w:rPr>
               <w:lastRenderedPageBreak/>
               <w:t>educational and professional program for attaining a Bachelor’s degree on the basis of Junior Bachelor’s degree is determined by a higher education institution. A person can attain a Bachelor’s degree only on the basis of complete general secondary education.</w:t>
@@ -26548,7 +26561,7 @@
               <w:rPr>
                 <w:sz w:val="18"/>
                 <w:szCs w:val="18"/>
-                <w:lang w:val="en-GB"/>
+                <w:lang w:val="en-GB" w:eastAsia="en-US"/>
               </w:rPr>
             </w:pPr>
             <w:r>
@@ -26557,7 +26570,7 @@
                 <w:bCs/>
                 <w:sz w:val="18"/>
                 <w:szCs w:val="18"/>
-                <w:lang w:val="en-GB"/>
+                <w:lang w:val="en-GB" w:eastAsia="en-US"/>
               </w:rPr>
               <w:t xml:space="preserve">Master </w:t>
             </w:r>
@@ -26565,7 +26578,7 @@
               <w:rPr>
                 <w:sz w:val="18"/>
                 <w:szCs w:val="18"/>
-                <w:lang w:val="en-GB"/>
+                <w:lang w:val="en-GB" w:eastAsia="en-US"/>
               </w:rPr>
               <w:t>– is an educational degree attained at the second level of higher education and awarded by a higher education institution after the student’s successful completion of the corresponding educational program. Master’s degree is attained in accordance with educational and professional or educational and academic program.  The volume of educational and professional program is 90-120 ECTS credits; the volume of educational and academic program is 120 ECTS credits. The Master’s educational and academic program must contain research (academic) component (not less than 30% of the total program volume). A person can attain a Master’s degree only on the basis of a Bachelor’s degree..</w:t>
             </w:r>
@@ -26578,7 +26591,7 @@
               <w:rPr>
                 <w:sz w:val="18"/>
                 <w:szCs w:val="18"/>
-                <w:lang w:val="en-GB"/>
+                <w:lang w:val="en-GB" w:eastAsia="en-US"/>
               </w:rPr>
             </w:pPr>
             <w:r>
@@ -26587,7 +26600,7 @@
                 <w:bCs/>
                 <w:sz w:val="18"/>
                 <w:szCs w:val="18"/>
-                <w:lang w:val="en-GB"/>
+                <w:lang w:val="en-GB" w:eastAsia="en-US"/>
               </w:rPr>
               <w:t xml:space="preserve">Doctor of Philosophy – </w:t>
             </w:r>
@@ -26595,7 +26608,7 @@
               <w:rPr>
                 <w:sz w:val="18"/>
                 <w:szCs w:val="18"/>
-                <w:lang w:val="en-GB"/>
+                <w:lang w:val="en-GB" w:eastAsia="en-US"/>
               </w:rPr>
               <w:t>is an educational and at the same time first academic degree attained at the third level of higher education on the basis of a Master’s degree. Doctor of Philosophy degree is awarded by a special academic board of a higher education institution or an academic institution after the person’s successful completion of educational and academic program and a public defense of a dissertation in the presence of a specialized academic board.</w:t>
             </w:r>
@@ -26608,7 +26621,7 @@
               <w:rPr>
                 <w:sz w:val="18"/>
                 <w:szCs w:val="18"/>
-                <w:lang w:val="en-GB"/>
+                <w:lang w:val="en-GB" w:eastAsia="en-US"/>
               </w:rPr>
             </w:pPr>
             <w:r>
@@ -26617,7 +26630,7 @@
                 <w:bCs/>
                 <w:sz w:val="18"/>
                 <w:szCs w:val="18"/>
-                <w:lang w:val="en-GB"/>
+                <w:lang w:val="en-GB" w:eastAsia="en-US"/>
               </w:rPr>
               <w:t xml:space="preserve">Doctor of Sciences – </w:t>
             </w:r>
@@ -26625,7 +26638,7 @@
               <w:rPr>
                 <w:sz w:val="18"/>
                 <w:szCs w:val="18"/>
-                <w:lang w:val="en-GB"/>
+                <w:lang w:val="en-GB" w:eastAsia="en-US"/>
               </w:rPr>
               <w:t>is the second academic degree attained by a person at the academic level of higher education on the basis of Doctor of Philosophy degree and provides for obtaining high-level qualifications in the field of developing and implementing research methodology, conducting original research, achieving academic results, which ensure solving important fundamental and applied problems, which have nationwide or world significance and were published in scientific publications.</w:t>
             </w:r>
@@ -26642,7 +26655,7 @@
                 <w:color w:val="auto"/>
                 <w:sz w:val="18"/>
                 <w:szCs w:val="18"/>
-                <w:lang w:val="en-GB"/>
+                <w:lang w:val="en-GB" w:eastAsia="en-US"/>
               </w:rPr>
             </w:pPr>
             <w:r>
@@ -26651,7 +26664,7 @@
                 <w:color w:val="auto"/>
                 <w:sz w:val="18"/>
                 <w:szCs w:val="18"/>
-                <w:lang w:val="en-GB"/>
+                <w:lang w:val="en-GB" w:eastAsia="en-US"/>
               </w:rPr>
               <w:t>Types of Higher Education Institutions</w:t>
             </w:r>
@@ -26664,14 +26677,14 @@
               <w:rPr>
                 <w:sz w:val="18"/>
                 <w:szCs w:val="18"/>
-                <w:lang w:val="en-GB"/>
+                <w:lang w:val="en-GB" w:eastAsia="en-US"/>
               </w:rPr>
             </w:pPr>
             <w:r>
               <w:rPr>
                 <w:sz w:val="18"/>
                 <w:szCs w:val="18"/>
-                <w:lang w:val="en-GB"/>
+                <w:lang w:val="en-GB" w:eastAsia="en-US"/>
               </w:rPr>
               <w:t>In Ukraine there are higher education institutions of the following types: university, academy, institute, college. A higher education institution is set up in the form of state, municipal, private establishment and works on the non-profit principle. According to the legislation a university, academy, institute irrespective of its ownership, may be bestowed the status of “National”.</w:t>
             </w:r>
@@ -26684,14 +26697,14 @@
               <w:rPr>
                 <w:sz w:val="18"/>
                 <w:szCs w:val="18"/>
-                <w:lang w:val="en-GB"/>
+                <w:lang w:val="en-GB" w:eastAsia="en-US"/>
               </w:rPr>
             </w:pPr>
             <w:r>
               <w:rPr>
                 <w:sz w:val="18"/>
                 <w:szCs w:val="18"/>
-                <w:lang w:val="en-GB"/>
+                <w:lang w:val="en-GB" w:eastAsia="en-US"/>
               </w:rPr>
               <w:t>A national higher education institution that provides for sustainable development of the state in certain fields of knowledge in compliance with the model of combining education, science and innovations, facilitates its integration in the global educational and scientific environment, has recognized scientific achievements, may be bestowed the status of “Research University”.</w:t>
             </w:r>
@@ -26708,7 +26721,7 @@
                 <w:color w:val="auto"/>
                 <w:sz w:val="18"/>
                 <w:szCs w:val="18"/>
-                <w:lang w:val="en-GB"/>
+                <w:lang w:val="en-GB" w:eastAsia="en-US"/>
               </w:rPr>
             </w:pPr>
             <w:r>
@@ -26717,7 +26730,7 @@
                 <w:color w:val="auto"/>
                 <w:sz w:val="18"/>
                 <w:szCs w:val="18"/>
-                <w:lang w:val="en-GB"/>
+                <w:lang w:val="en-GB" w:eastAsia="en-US"/>
               </w:rPr>
               <w:t>Quality assurance</w:t>
             </w:r>
@@ -31294,7 +31307,7 @@
         <w:sz w:val="20"/>
         <w:lang w:val="ru-RU"/>
       </w:rPr>
-      <w:t>2</w:t>
+      <w:t>5</w:t>
     </w:r>
     <w:r>
       <w:rPr>
@@ -34299,6 +34312,7 @@
       <w:color w:val="4F81BD"/>
       <w:sz w:val="20"/>
       <w:szCs w:val="20"/>
+      <w:lang/>
     </w:rPr>
   </w:style>
   <w:style w:type="character" w:default="1" w:styleId="a0">
@@ -34412,6 +34426,7 @@
       <w:rFonts w:ascii="Tahoma" w:hAnsi="Tahoma"/>
       <w:sz w:val="16"/>
       <w:szCs w:val="16"/>
+      <w:lang/>
     </w:rPr>
   </w:style>
   <w:style w:type="character" w:customStyle="1" w:styleId="a7">
@@ -34633,6 +34648,7 @@
       <w:rFonts w:ascii="Courier New" w:eastAsia="Times New Roman" w:hAnsi="Courier New"/>
       <w:sz w:val="20"/>
       <w:szCs w:val="20"/>
+      <w:lang/>
     </w:rPr>
   </w:style>
   <w:style w:type="character" w:customStyle="1" w:styleId="HTML0">

</xml_diff>

<commit_message>
Major refactoring. A lot of changes to fit code style. Added lombok getters/setters to all entities. Simplified filling table with grades.
</commit_message>
<xml_diff>
--- a/core/src/main/resources/docs/templates/DiplomaSupplement.docx
+++ b/core/src/main/resources/docs/templates/DiplomaSupplement.docx
@@ -205,6 +205,7 @@
                 <w:rFonts w:ascii="Times New Roman" w:eastAsia="Times New Roman" w:hAnsi="Times New Roman"/>
                 <w:sz w:val="24"/>
                 <w:szCs w:val="24"/>
+                <w:lang w:val="ru-RU"/>
               </w:rPr>
             </w:pPr>
             <w:r>
@@ -9693,9 +9694,8 @@
               <w:rPr>
                 <w:sz w:val="18"/>
                 <w:szCs w:val="18"/>
-                <w:lang w:val="en-GB"/>
-              </w:rPr>
-              <w:t>TheoreticalTrainingRequiredCredits</w:t>
+              </w:rPr>
+              <w:t>TheoreticalTrainingCredits</w:t>
             </w:r>
             <w:r>
               <w:rPr>
@@ -9822,9 +9822,8 @@
                 <w:rFonts w:ascii="Times New Roman" w:eastAsia="Times New Roman" w:hAnsi="Times New Roman"/>
                 <w:sz w:val="18"/>
                 <w:szCs w:val="18"/>
-                <w:lang w:val="en-GB"/>
-              </w:rPr>
-              <w:t>PracticalTrainingRequiredCredits</w:t>
+              </w:rPr>
+              <w:t>PracticalTrainingCredits</w:t>
             </w:r>
             <w:r>
               <w:rPr>
@@ -9995,7 +9994,7 @@
                 <w:sz w:val="18"/>
                 <w:szCs w:val="18"/>
               </w:rPr>
-              <w:t>ThesisDevelopmentRequiredCredits</w:t>
+              <w:t>ThesisDevelopmentCredits</w:t>
             </w:r>
             <w:r>
               <w:rPr>
@@ -10100,6 +10099,7 @@
                 <w:rFonts w:ascii="Times New Roman" w:eastAsia="Times New Roman" w:hAnsi="Times New Roman"/>
                 <w:sz w:val="18"/>
                 <w:szCs w:val="18"/>
+                <w:lang w:val="en-US"/>
               </w:rPr>
               <w:t>DegreeRequiredCredits</w:t>
             </w:r>
@@ -10257,7 +10257,15 @@
                 <w:sz w:val="18"/>
                 <w:szCs w:val="18"/>
               </w:rPr>
-              <w:t>#KnowledgeAndUndertanding</w:t>
+              <w:t>#</w:t>
+            </w:r>
+            <w:r>
+              <w:rPr>
+                <w:rFonts w:ascii="Times New Roman" w:eastAsia="Times New Roman" w:hAnsi="Times New Roman"/>
+                <w:sz w:val="18"/>
+                <w:szCs w:val="18"/>
+              </w:rPr>
+              <w:t>KnowledgeAndUnderstanding</w:t>
             </w:r>
             <w:r>
               <w:rPr>
@@ -10611,7 +10619,7 @@
                 <w:szCs w:val="18"/>
                 <w:lang w:val="en-GB"/>
               </w:rPr>
-              <w:t>#TheoreticalTrainingRequiredCredits</w:t>
+              <w:t>#TheoreticalTrainingCredits</w:t>
             </w:r>
             <w:r>
               <w:rPr>
@@ -10736,7 +10744,7 @@
                 <w:szCs w:val="18"/>
                 <w:lang w:val="en-GB"/>
               </w:rPr>
-              <w:t>#PracticalTrainingRequiredCredits</w:t>
+              <w:t>#PracticalTrainingCredits</w:t>
             </w:r>
             <w:r>
               <w:rPr>
@@ -10917,17 +10925,8 @@
                 <w:rFonts w:ascii="Times New Roman" w:eastAsia="Times New Roman" w:hAnsi="Times New Roman"/>
                 <w:sz w:val="18"/>
                 <w:szCs w:val="18"/>
-                <w:lang w:val="uk-UA"/>
-              </w:rPr>
-              <w:t>#</w:t>
-            </w:r>
-            <w:r>
-              <w:rPr>
-                <w:rFonts w:ascii="Times New Roman" w:eastAsia="Times New Roman" w:hAnsi="Times New Roman"/>
-                <w:sz w:val="18"/>
-                <w:szCs w:val="18"/>
-              </w:rPr>
-              <w:t>ThesisDevelopmentRequiredCredits</w:t>
+              </w:rPr>
+              <w:t>#ThesisDevelopmentCredits</w:t>
             </w:r>
             <w:r>
               <w:rPr>
@@ -11196,7 +11195,25 @@
                 <w:szCs w:val="18"/>
                 <w:lang w:val="en-GB"/>
               </w:rPr>
-              <w:t>#KnowledgeAndUndertandingEng</w:t>
+              <w:t>#</w:t>
+            </w:r>
+            <w:r>
+              <w:rPr>
+                <w:rFonts w:ascii="Times New Roman" w:eastAsia="Times New Roman" w:hAnsi="Times New Roman"/>
+                <w:sz w:val="18"/>
+                <w:szCs w:val="18"/>
+                <w:lang w:val="en-GB"/>
+              </w:rPr>
+              <w:t>KnowledgeAndUnderstanding</w:t>
+            </w:r>
+            <w:r>
+              <w:rPr>
+                <w:rFonts w:ascii="Times New Roman" w:eastAsia="Times New Roman" w:hAnsi="Times New Roman"/>
+                <w:sz w:val="18"/>
+                <w:szCs w:val="18"/>
+                <w:lang w:val="en-GB"/>
+              </w:rPr>
+              <w:t>Eng</w:t>
             </w:r>
             <w:r>
               <w:rPr>
@@ -13627,22 +13644,6 @@
             <w:r>
               <w:rPr>
                 <w:rFonts w:ascii="Times New Roman" w:hAnsi="Times New Roman"/>
-                <w:color w:val="000000"/>
-                <w:sz w:val="18"/>
-              </w:rPr>
-              <w:t>#Section1</w:t>
-            </w:r>
-            <w:r>
-              <w:rPr>
-                <w:rFonts w:ascii="Times New Roman" w:hAnsi="Times New Roman"/>
-                <w:color w:val="000000"/>
-                <w:sz w:val="18"/>
-              </w:rPr>
-              <w:t xml:space="preserve"> </w:t>
-            </w:r>
-            <w:r>
-              <w:rPr>
-                <w:rFonts w:ascii="Times New Roman" w:hAnsi="Times New Roman"/>
                 <w:b/>
                 <w:color w:val="000000"/>
                 <w:sz w:val="18"/>
@@ -13694,25 +13695,6 @@
             </w:pPr>
             <w:r>
               <w:rPr>
-                <w:rFonts w:ascii="Times New Roman" w:eastAsia="Times New Roman" w:hAnsi="Times New Roman"/>
-                <w:color w:val="000000"/>
-                <w:sz w:val="18"/>
-                <w:szCs w:val="19"/>
-              </w:rPr>
-              <w:t>#Section2</w:t>
-            </w:r>
-            <w:r>
-              <w:rPr>
-                <w:rFonts w:ascii="Times New Roman" w:eastAsia="Times New Roman" w:hAnsi="Times New Roman"/>
-                <w:color w:val="000000"/>
-                <w:sz w:val="18"/>
-                <w:szCs w:val="19"/>
-                <w:lang w:val="en-US"/>
-              </w:rPr>
-              <w:t xml:space="preserve"> </w:t>
-            </w:r>
-            <w:r>
-              <w:rPr>
                 <w:rFonts w:ascii="Times New Roman" w:hAnsi="Times New Roman"/>
                 <w:b/>
                 <w:color w:val="000000"/>
@@ -13762,25 +13744,6 @@
                 <w:sz w:val="18"/>
               </w:rPr>
             </w:pPr>
-            <w:r>
-              <w:rPr>
-                <w:rFonts w:ascii="Times New Roman" w:eastAsia="Times New Roman" w:hAnsi="Times New Roman"/>
-                <w:color w:val="000000"/>
-                <w:sz w:val="18"/>
-                <w:szCs w:val="19"/>
-              </w:rPr>
-              <w:t>#Section3</w:t>
-            </w:r>
-            <w:r>
-              <w:rPr>
-                <w:rFonts w:ascii="Times New Roman" w:eastAsia="Times New Roman" w:hAnsi="Times New Roman"/>
-                <w:color w:val="000000"/>
-                <w:sz w:val="18"/>
-                <w:szCs w:val="19"/>
-                <w:lang w:val="en-US"/>
-              </w:rPr>
-              <w:t xml:space="preserve"> </w:t>
-            </w:r>
             <w:r>
               <w:rPr>
                 <w:rFonts w:ascii="Times New Roman" w:hAnsi="Times New Roman"/>

</xml_diff>

<commit_message>
Added studying duration filling.
</commit_message>
<xml_diff>
--- a/core/src/main/resources/docs/templates/DiplomaSupplement.docx
+++ b/core/src/main/resources/docs/templates/DiplomaSupplement.docx
@@ -8142,9 +8142,8 @@
                 <w:rFonts w:ascii="Times New Roman" w:hAnsi="Times New Roman"/>
                 <w:b/>
                 <w:sz w:val="18"/>
-                <w:lang w:val="uk-UA"/>
-              </w:rPr>
-              <w:t>1</w:t>
+              </w:rPr>
+              <w:t>#TrainingDurationYears</w:t>
             </w:r>
             <w:r>
               <w:rPr>
@@ -8162,27 +8161,25 @@
                 <w:b/>
                 <w:spacing w:val="-1"/>
                 <w:sz w:val="18"/>
-                <w:lang w:val="uk-UA"/>
-              </w:rPr>
-              <w:t>рік</w:t>
-            </w:r>
-            <w:r>
-              <w:rPr>
-                <w:rFonts w:ascii="Times New Roman" w:hAnsi="Times New Roman"/>
-                <w:b/>
-                <w:sz w:val="18"/>
-                <w:lang w:val="uk-UA"/>
-              </w:rPr>
-              <w:t xml:space="preserve"> </w:t>
-            </w:r>
-            <w:r>
-              <w:rPr>
-                <w:rFonts w:ascii="Times New Roman" w:hAnsi="Times New Roman"/>
-                <w:b/>
-                <w:sz w:val="18"/>
-                <w:lang w:val="uk-UA"/>
-              </w:rPr>
-              <w:t xml:space="preserve">5 </w:t>
+              </w:rPr>
+              <w:t>#DurationLabelYears</w:t>
+            </w:r>
+            <w:r>
+              <w:rPr>
+                <w:rFonts w:ascii="Times New Roman" w:hAnsi="Times New Roman"/>
+                <w:b/>
+                <w:sz w:val="18"/>
+                <w:lang w:val="uk-UA"/>
+              </w:rPr>
+              <w:t xml:space="preserve"> </w:t>
+            </w:r>
+            <w:r>
+              <w:rPr>
+                <w:rFonts w:ascii="Times New Roman" w:hAnsi="Times New Roman"/>
+                <w:b/>
+                <w:sz w:val="18"/>
+              </w:rPr>
+              <w:t>#TrainingDurationMonths</w:t>
             </w:r>
             <w:r>
               <w:rPr>
@@ -8200,9 +8197,8 @@
                 <w:b/>
                 <w:spacing w:val="-1"/>
                 <w:sz w:val="18"/>
-                <w:lang w:val="uk-UA"/>
-              </w:rPr>
-              <w:t>місяців</w:t>
+              </w:rPr>
+              <w:t>#DurationLabelMonths</w:t>
             </w:r>
             <w:r>
               <w:rPr>
@@ -8267,9 +8263,8 @@
                 <w:rFonts w:ascii="Times New Roman" w:hAnsi="Times New Roman"/>
                 <w:b/>
                 <w:sz w:val="18"/>
-                <w:lang w:val="uk-UA"/>
-              </w:rPr>
-              <w:t>90</w:t>
+              </w:rPr>
+              <w:t>#RequiredCredits</w:t>
             </w:r>
             <w:r>
               <w:rPr>
@@ -8336,10 +8331,10 @@
             </w:pPr>
             <w:r>
               <w:rPr>
-                <w:rFonts w:ascii="Times New Roman"/>
-                <w:sz w:val="18"/>
-              </w:rPr>
-              <w:t>1</w:t>
+                <w:rFonts w:ascii="Times New Roman" w:hAnsi="Times New Roman"/>
+                <w:sz w:val="18"/>
+              </w:rPr>
+              <w:t>#TrainingDurationYears</w:t>
             </w:r>
             <w:r>
               <w:rPr>
@@ -8355,7 +8350,7 @@
                 <w:spacing w:val="-2"/>
                 <w:sz w:val="18"/>
               </w:rPr>
-              <w:t>year</w:t>
+              <w:t>#DurationLabelYearsEng</w:t>
             </w:r>
             <w:r>
               <w:rPr>
@@ -8369,7 +8364,7 @@
                 <w:rFonts w:ascii="Times New Roman"/>
                 <w:sz w:val="18"/>
               </w:rPr>
-              <w:t>5</w:t>
+              <w:t>#TrainingDurationMonths</w:t>
             </w:r>
             <w:r>
               <w:rPr>
@@ -8385,7 +8380,7 @@
                 <w:spacing w:val="-1"/>
                 <w:sz w:val="18"/>
               </w:rPr>
-              <w:t>months</w:t>
+              <w:t>#DurationLabelMonthsEng</w:t>
             </w:r>
             <w:r>
               <w:rPr>
@@ -8439,7 +8434,14 @@
                 <w:rFonts w:ascii="Times New Roman"/>
                 <w:sz w:val="18"/>
               </w:rPr>
-              <w:t>(90</w:t>
+              <w:t>(</w:t>
+            </w:r>
+            <w:r>
+              <w:rPr>
+                <w:rFonts w:ascii="Times New Roman"/>
+                <w:sz w:val="18"/>
+              </w:rPr>
+              <w:t>#RequiredCredits</w:t>
             </w:r>
             <w:r>
               <w:rPr>

</xml_diff>

<commit_message>
refactored working with tables in all documents. Fixed query methods in repository/service for new entities.
</commit_message>
<xml_diff>
--- a/core/src/main/resources/docs/templates/DiplomaSupplement.docx
+++ b/core/src/main/resources/docs/templates/DiplomaSupplement.docx
@@ -3134,130 +3134,50 @@
               <w:rPr>
                 <w:rFonts w:ascii="Times New Roman" w:hAnsi="Times New Roman"/>
                 <w:b/>
+                <w:spacing w:val="-1"/>
+                <w:sz w:val="18"/>
+                <w:lang w:val="uk-UA"/>
+              </w:rPr>
+              <w:t>#</w:t>
+            </w:r>
+            <w:r>
+              <w:rPr>
+                <w:rFonts w:ascii="Times New Roman" w:hAnsi="Times New Roman"/>
+                <w:b/>
+                <w:spacing w:val="-1"/>
+                <w:sz w:val="18"/>
+              </w:rPr>
+              <w:t>CertificateDate</w:t>
+            </w:r>
+            <w:r>
+              <w:rPr>
+                <w:rFonts w:ascii="Times New Roman" w:hAnsi="Times New Roman"/>
+                <w:b/>
                 <w:color w:val="00B050"/>
                 <w:spacing w:val="-1"/>
                 <w:sz w:val="18"/>
                 <w:lang w:val="uk-UA"/>
               </w:rPr>
-              <w:t>0</w:t>
-            </w:r>
-            <w:r>
-              <w:rPr>
-                <w:rFonts w:ascii="Times New Roman" w:hAnsi="Times New Roman"/>
-                <w:b/>
-                <w:color w:val="00B050"/>
-                <w:spacing w:val="-1"/>
-                <w:sz w:val="18"/>
-                <w:lang w:val="uk-UA"/>
-              </w:rPr>
-              <w:t>8</w:t>
-            </w:r>
-            <w:r>
-              <w:rPr>
-                <w:rFonts w:ascii="Times New Roman" w:hAnsi="Times New Roman"/>
-                <w:b/>
-                <w:color w:val="00B050"/>
-                <w:spacing w:val="-1"/>
-                <w:sz w:val="18"/>
-                <w:lang w:val="uk-UA"/>
-              </w:rPr>
-              <w:t>.06.2014</w:t>
-            </w:r>
-            <w:r>
-              <w:rPr>
-                <w:rFonts w:ascii="Times New Roman" w:hAnsi="Times New Roman"/>
-                <w:b/>
-                <w:color w:val="00B050"/>
-                <w:spacing w:val="-1"/>
-                <w:sz w:val="18"/>
-                <w:lang w:val="uk-UA"/>
-              </w:rPr>
-              <w:t>(п</w:t>
-            </w:r>
-            <w:r>
-              <w:rPr>
-                <w:rFonts w:ascii="Times New Roman" w:hAnsi="Times New Roman"/>
-                <w:b/>
-                <w:color w:val="00B050"/>
-                <w:spacing w:val="-1"/>
-                <w:sz w:val="18"/>
-                <w:lang w:val="uk-UA"/>
-              </w:rPr>
-              <w:t>5</w:t>
-            </w:r>
-            <w:r>
-              <w:rPr>
-                <w:rFonts w:ascii="Times New Roman" w:hAnsi="Times New Roman"/>
-                <w:b/>
-                <w:color w:val="00B050"/>
-                <w:spacing w:val="-1"/>
-                <w:sz w:val="18"/>
-                <w:lang w:val="uk-UA"/>
-              </w:rPr>
-              <w:t>)</w:t>
-            </w:r>
-            <w:r>
-              <w:rPr>
-                <w:rFonts w:ascii="Times New Roman" w:hAnsi="Times New Roman"/>
-                <w:b/>
-                <w:color w:val="00B050"/>
-                <w:spacing w:val="-1"/>
-                <w:sz w:val="18"/>
-                <w:lang w:val="uk-UA"/>
-              </w:rPr>
-              <w:t xml:space="preserve">  НД</w:t>
-            </w:r>
-            <w:r>
-              <w:rPr>
-                <w:rFonts w:ascii="Times New Roman" w:hAnsi="Times New Roman"/>
-                <w:b/>
-                <w:color w:val="00B050"/>
-                <w:spacing w:val="-1"/>
-                <w:sz w:val="18"/>
-                <w:lang w:val="uk-UA"/>
-              </w:rPr>
-              <w:t>-ІІ</w:t>
-            </w:r>
-            <w:r>
-              <w:rPr>
-                <w:rFonts w:ascii="Times New Roman" w:hAnsi="Times New Roman"/>
-                <w:b/>
-                <w:color w:val="00B050"/>
-                <w:spacing w:val="-1"/>
-                <w:sz w:val="18"/>
-                <w:lang w:val="uk-UA"/>
-              </w:rPr>
-              <w:t xml:space="preserve"> 2488866</w:t>
-            </w:r>
-            <w:r>
-              <w:rPr>
-                <w:rFonts w:ascii="Times New Roman" w:hAnsi="Times New Roman"/>
-                <w:b/>
-                <w:color w:val="00B050"/>
-                <w:sz w:val="18"/>
-                <w:lang w:val="uk-UA"/>
-              </w:rPr>
-              <w:t>(п</w:t>
-            </w:r>
-            <w:r>
-              <w:rPr>
-                <w:rFonts w:ascii="Times New Roman" w:hAnsi="Times New Roman"/>
-                <w:b/>
-                <w:color w:val="00B050"/>
-                <w:sz w:val="18"/>
-                <w:lang w:val="uk-UA"/>
-              </w:rPr>
-              <w:t>6</w:t>
-            </w:r>
-            <w:r>
-              <w:rPr>
-                <w:rFonts w:ascii="Times New Roman" w:hAnsi="Times New Roman"/>
-                <w:b/>
-                <w:color w:val="00B050"/>
-                <w:sz w:val="18"/>
-                <w:lang w:val="uk-UA"/>
-              </w:rPr>
-              <w:t>)</w:t>
+              <w:t xml:space="preserve"> </w:t>
+            </w:r>
+            <w:r>
+              <w:rPr>
+                <w:rFonts w:ascii="Times New Roman" w:hAnsi="Times New Roman"/>
+                <w:b/>
+                <w:spacing w:val="-1"/>
+                <w:sz w:val="18"/>
+                <w:lang w:val="uk-UA"/>
+              </w:rPr>
+              <w:t>#</w:t>
+            </w:r>
+            <w:r>
+              <w:rPr>
+                <w:rFonts w:ascii="Times New Roman" w:hAnsi="Times New Roman"/>
+                <w:b/>
+                <w:spacing w:val="-1"/>
+                <w:sz w:val="18"/>
+              </w:rPr>
+              <w:t>CertificateNum</w:t>
             </w:r>
             <w:r>
               <w:rPr>
@@ -3562,37 +3482,97 @@
             <w:r>
               <w:rPr>
                 <w:rFonts w:ascii="Times New Roman"/>
+                <w:sz w:val="18"/>
+                <w:lang w:val="uk-UA"/>
+              </w:rPr>
+              <w:t>"</w:t>
+            </w:r>
+            <w:r>
+              <w:rPr>
+                <w:rFonts w:ascii="Times New Roman" w:hAnsi="Times New Roman"/>
+                <w:spacing w:val="1"/>
+                <w:sz w:val="18"/>
+                <w:lang w:val="en-GB"/>
+              </w:rPr>
+              <w:t>#DegreeEng</w:t>
+            </w:r>
+            <w:r>
+              <w:rPr>
+                <w:rFonts w:ascii="Times New Roman"/>
+                <w:sz w:val="18"/>
+                <w:lang w:val="uk-UA"/>
+              </w:rPr>
+              <w:t>"</w:t>
+            </w:r>
+            <w:r>
+              <w:rPr>
+                <w:rFonts w:ascii="Times New Roman"/>
                 <w:color w:val="00B050"/>
                 <w:sz w:val="18"/>
                 <w:lang w:val="uk-UA"/>
               </w:rPr>
-              <w:t>"</w:t>
-            </w:r>
-            <w:r>
-              <w:rPr>
-                <w:rFonts w:ascii="Times New Roman" w:hAnsi="Times New Roman"/>
-                <w:spacing w:val="1"/>
-                <w:sz w:val="18"/>
-                <w:lang w:val="en-GB"/>
-              </w:rPr>
-              <w:t>#DegreeEng</w:t>
-            </w:r>
-            <w:r>
-              <w:rPr>
-                <w:rFonts w:ascii="Times New Roman"/>
+              <w:t xml:space="preserve"> </w:t>
+            </w:r>
+            <w:r>
+              <w:rPr>
+                <w:rFonts w:ascii="Times New Roman"/>
+                <w:sz w:val="18"/>
+                <w:lang w:val="uk-UA"/>
+              </w:rPr>
+              <w:t xml:space="preserve">from </w:t>
+            </w:r>
+            <w:r>
+              <w:rPr>
+                <w:rFonts w:ascii="Times New Roman" w:hAnsi="Times New Roman"/>
+                <w:spacing w:val="-1"/>
+                <w:sz w:val="18"/>
+                <w:lang w:val="uk-UA"/>
+              </w:rPr>
+              <w:t>#</w:t>
+            </w:r>
+            <w:r>
+              <w:rPr>
+                <w:rFonts w:ascii="Times New Roman" w:hAnsi="Times New Roman"/>
+                <w:spacing w:val="-1"/>
+                <w:sz w:val="18"/>
+              </w:rPr>
+              <w:t>CertificateDate</w:t>
+            </w:r>
+            <w:r>
+              <w:rPr>
+                <w:rFonts w:ascii="Times New Roman" w:hAnsi="Times New Roman"/>
+                <w:b/>
                 <w:color w:val="00B050"/>
-                <w:sz w:val="18"/>
-                <w:lang w:val="uk-UA"/>
-              </w:rPr>
-              <w:t xml:space="preserve">" </w:t>
-            </w:r>
-            <w:r>
-              <w:rPr>
-                <w:rFonts w:ascii="Times New Roman"/>
-                <w:sz w:val="18"/>
-                <w:lang w:val="uk-UA"/>
-              </w:rPr>
-              <w:t xml:space="preserve">from </w:t>
+                <w:spacing w:val="-1"/>
+                <w:sz w:val="18"/>
+                <w:lang w:val="uk-UA"/>
+              </w:rPr>
+              <w:t xml:space="preserve"> </w:t>
+            </w:r>
+            <w:r>
+              <w:rPr>
+                <w:rFonts w:ascii="Times New Roman" w:hAnsi="Times New Roman"/>
+                <w:spacing w:val="-1"/>
+                <w:sz w:val="18"/>
+                <w:lang w:val="uk-UA"/>
+              </w:rPr>
+              <w:t>#</w:t>
+            </w:r>
+            <w:r>
+              <w:rPr>
+                <w:rFonts w:ascii="Times New Roman" w:hAnsi="Times New Roman"/>
+                <w:spacing w:val="-1"/>
+                <w:sz w:val="18"/>
+              </w:rPr>
+              <w:t>CertificateNum</w:t>
+            </w:r>
+            <w:r>
+              <w:rPr>
+                <w:rFonts w:ascii="Times New Roman"/>
+                <w:sz w:val="18"/>
+                <w:lang w:val="uk-UA"/>
+              </w:rPr>
+              <w:t>.</w:t>
             </w:r>
             <w:r>
               <w:rPr>
@@ -3601,112 +3581,7 @@
                 <w:sz w:val="18"/>
                 <w:lang w:val="uk-UA"/>
               </w:rPr>
-              <w:t>06</w:t>
-            </w:r>
-            <w:r>
-              <w:rPr>
-                <w:rFonts w:ascii="Times New Roman"/>
-                <w:color w:val="00B050"/>
-                <w:sz w:val="18"/>
-              </w:rPr>
-              <w:t>.</w:t>
-            </w:r>
-            <w:r>
-              <w:rPr>
-                <w:rFonts w:ascii="Times New Roman"/>
-                <w:color w:val="00B050"/>
-                <w:sz w:val="18"/>
-                <w:lang w:val="uk-UA"/>
-              </w:rPr>
-              <w:t>08</w:t>
-            </w:r>
-            <w:r>
-              <w:rPr>
-                <w:rFonts w:ascii="Times New Roman"/>
-                <w:color w:val="00B050"/>
-                <w:sz w:val="18"/>
-                <w:lang w:val="uk-UA"/>
-              </w:rPr>
-              <w:t>.</w:t>
-            </w:r>
-            <w:r>
-              <w:rPr>
-                <w:rFonts w:ascii="Times New Roman"/>
-                <w:color w:val="00B050"/>
-                <w:sz w:val="18"/>
-                <w:lang w:val="uk-UA"/>
-              </w:rPr>
-              <w:t>2014 (</w:t>
-            </w:r>
-            <w:r>
-              <w:rPr>
-                <w:rFonts w:ascii="Times New Roman"/>
-                <w:color w:val="00B050"/>
-                <w:sz w:val="18"/>
-                <w:lang w:val="uk-UA"/>
-              </w:rPr>
-              <w:t>п</w:t>
-            </w:r>
-            <w:r>
-              <w:rPr>
-                <w:rFonts w:ascii="Times New Roman"/>
-                <w:color w:val="00B050"/>
-                <w:sz w:val="18"/>
-              </w:rPr>
-              <w:t>5</w:t>
-            </w:r>
-            <w:r>
-              <w:rPr>
-                <w:rFonts w:ascii="Times New Roman"/>
-                <w:color w:val="00B050"/>
-                <w:sz w:val="18"/>
-                <w:lang w:val="uk-UA"/>
-              </w:rPr>
-              <w:t xml:space="preserve">) </w:t>
-            </w:r>
-            <w:r>
-              <w:rPr>
-                <w:rFonts w:ascii="Times New Roman"/>
-                <w:color w:val="00B050"/>
-                <w:sz w:val="18"/>
-                <w:lang w:val="ru-RU"/>
-              </w:rPr>
-              <w:t>НД</w:t>
-            </w:r>
-            <w:r>
-              <w:rPr>
-                <w:rFonts w:ascii="Times New Roman"/>
-                <w:color w:val="00B050"/>
-                <w:sz w:val="18"/>
-                <w:lang w:val="uk-UA"/>
-              </w:rPr>
-              <w:t>-II 2488866 (</w:t>
-            </w:r>
-            <w:r>
-              <w:rPr>
-                <w:rFonts w:ascii="Times New Roman"/>
-                <w:color w:val="00B050"/>
-                <w:sz w:val="18"/>
-                <w:lang w:val="uk-UA"/>
-              </w:rPr>
-              <w:t>п</w:t>
-            </w:r>
-            <w:r>
-              <w:rPr>
-                <w:rFonts w:ascii="Times New Roman"/>
-                <w:color w:val="00B050"/>
-                <w:sz w:val="18"/>
-              </w:rPr>
-              <w:t>6</w:t>
-            </w:r>
-            <w:r>
-              <w:rPr>
-                <w:rFonts w:ascii="Times New Roman"/>
-                <w:color w:val="00B050"/>
-                <w:sz w:val="18"/>
-                <w:lang w:val="uk-UA"/>
-              </w:rPr>
-              <w:t xml:space="preserve">). </w:t>
+              <w:t xml:space="preserve"> </w:t>
             </w:r>
             <w:r>
               <w:rPr>
@@ -7555,12 +7430,12 @@
         <w:tblLook w:val="01E0"/>
       </w:tblPr>
       <w:tblGrid>
-        <w:gridCol w:w="880"/>
-        <w:gridCol w:w="4180"/>
+        <w:gridCol w:w="764"/>
+        <w:gridCol w:w="4213"/>
         <w:gridCol w:w="1061"/>
         <w:gridCol w:w="981"/>
         <w:gridCol w:w="892"/>
-        <w:gridCol w:w="1292"/>
+        <w:gridCol w:w="1375"/>
         <w:gridCol w:w="875"/>
       </w:tblGrid>
       <w:tr>
@@ -8506,7 +8381,7 @@
                 <w:szCs w:val="16"/>
                 <w:lang w:val="en-US"/>
               </w:rPr>
-              <w:t>#CourseNum</w:t>
+              <w:t>#Number</w:t>
             </w:r>
           </w:p>
         </w:tc>
@@ -25699,7 +25574,7 @@
         <w:sz w:val="20"/>
         <w:lang w:val="ru-RU"/>
       </w:rPr>
-      <w:t>2</w:t>
+      <w:t>3</w:t>
     </w:r>
     <w:r>
       <w:rPr>

</xml_diff>

<commit_message>
Changed diploma supplement template. Removed green color signs.
</commit_message>
<xml_diff>
--- a/core/src/main/resources/docs/templates/DiplomaSupplement.docx
+++ b/core/src/main/resources/docs/templates/DiplomaSupplement.docx
@@ -1840,15 +1840,16 @@
               <w:spacing w:after="0"/>
               <w:rPr>
                 <w:rFonts w:ascii="Times New Roman" w:hAnsi="Times New Roman"/>
-                <w:spacing w:val="-1"/>
-                <w:sz w:val="18"/>
-              </w:rPr>
-            </w:pPr>
-            <w:r>
-              <w:rPr>
-                <w:rFonts w:ascii="Times New Roman" w:hAnsi="Times New Roman"/>
-                <w:b/>
-                <w:color w:val="00B050"/>
+                <w:b/>
+                <w:spacing w:val="-1"/>
+                <w:sz w:val="18"/>
+                <w:lang w:val="en-US"/>
+              </w:rPr>
+            </w:pPr>
+            <w:r>
+              <w:rPr>
+                <w:rFonts w:ascii="Times New Roman" w:hAnsi="Times New Roman"/>
+                <w:b/>
                 <w:spacing w:val="-1"/>
                 <w:sz w:val="18"/>
               </w:rPr>
@@ -1858,37 +1859,6 @@
               <w:rPr>
                 <w:rFonts w:ascii="Times New Roman" w:hAnsi="Times New Roman"/>
                 <w:b/>
-                <w:color w:val="00B050"/>
-                <w:spacing w:val="-1"/>
-                <w:sz w:val="18"/>
-              </w:rPr>
-              <w:t>(</w:t>
-            </w:r>
-            <w:r>
-              <w:rPr>
-                <w:rFonts w:ascii="Times New Roman" w:hAnsi="Times New Roman"/>
-                <w:b/>
-                <w:color w:val="00B050"/>
-                <w:spacing w:val="-1"/>
-                <w:sz w:val="18"/>
-              </w:rPr>
-              <w:t>п</w:t>
-            </w:r>
-            <w:r>
-              <w:rPr>
-                <w:rFonts w:ascii="Times New Roman" w:hAnsi="Times New Roman"/>
-                <w:b/>
-                <w:color w:val="00B050"/>
-                <w:spacing w:val="-1"/>
-                <w:sz w:val="18"/>
-              </w:rPr>
-              <w:t>2)</w:t>
-            </w:r>
-            <w:r>
-              <w:rPr>
-                <w:rFonts w:ascii="Times New Roman" w:hAnsi="Times New Roman"/>
-                <w:b/>
-                <w:color w:val="00B050"/>
                 <w:sz w:val="18"/>
               </w:rPr>
               <w:t xml:space="preserve"> /</w:t>
@@ -1897,7 +1867,6 @@
               <w:rPr>
                 <w:rFonts w:ascii="Times New Roman" w:hAnsi="Times New Roman"/>
                 <w:b/>
-                <w:color w:val="00B050"/>
                 <w:spacing w:val="2"/>
                 <w:sz w:val="18"/>
               </w:rPr>
@@ -1906,70 +1875,23 @@
             <w:r>
               <w:rPr>
                 <w:rFonts w:ascii="Times New Roman" w:hAnsi="Times New Roman"/>
-                <w:color w:val="00B050"/>
                 <w:spacing w:val="-1"/>
                 <w:sz w:val="18"/>
                 <w:lang w:val="en-US"/>
               </w:rPr>
               <w:t>Training Direction</w:t>
             </w:r>
-            <w:r>
-              <w:rPr>
-                <w:rFonts w:ascii="Times New Roman" w:hAnsi="Times New Roman"/>
-                <w:color w:val="00B050"/>
-                <w:spacing w:val="-1"/>
-                <w:sz w:val="18"/>
-              </w:rPr>
-              <w:t xml:space="preserve"> (</w:t>
-            </w:r>
-            <w:r>
-              <w:rPr>
-                <w:rFonts w:ascii="Times New Roman" w:hAnsi="Times New Roman"/>
-                <w:color w:val="00B050"/>
-                <w:spacing w:val="-1"/>
-                <w:sz w:val="18"/>
-              </w:rPr>
-              <w:t>п</w:t>
-            </w:r>
-            <w:r>
-              <w:rPr>
-                <w:rFonts w:ascii="Times New Roman" w:hAnsi="Times New Roman"/>
-                <w:color w:val="00B050"/>
-                <w:spacing w:val="-1"/>
-                <w:sz w:val="18"/>
-              </w:rPr>
-              <w:t>2</w:t>
-            </w:r>
-            <w:r>
-              <w:rPr>
-                <w:rFonts w:ascii="Times New Roman" w:hAnsi="Times New Roman"/>
-                <w:b/>
-                <w:color w:val="00B050"/>
-                <w:spacing w:val="-1"/>
-                <w:sz w:val="16"/>
-                <w:szCs w:val="16"/>
-              </w:rPr>
-              <w:t xml:space="preserve"> </w:t>
-            </w:r>
-            <w:r>
-              <w:rPr>
-                <w:rFonts w:ascii="Times New Roman" w:hAnsi="Times New Roman"/>
-                <w:color w:val="00B050"/>
-                <w:spacing w:val="-1"/>
-                <w:sz w:val="18"/>
-              </w:rPr>
-              <w:t>Eng</w:t>
-            </w:r>
-            <w:r>
-              <w:rPr>
-                <w:rFonts w:ascii="Times New Roman" w:hAnsi="Times New Roman"/>
-                <w:b/>
-                <w:color w:val="00B050"/>
-                <w:spacing w:val="-1"/>
-                <w:sz w:val="18"/>
-              </w:rPr>
-              <w:t>)</w:t>
-            </w:r>
+          </w:p>
+          <w:p>
+            <w:pPr>
+              <w:spacing w:after="0"/>
+              <w:rPr>
+                <w:rFonts w:ascii="Times New Roman" w:hAnsi="Times New Roman"/>
+                <w:spacing w:val="-1"/>
+                <w:sz w:val="18"/>
+                <w:lang w:val="en-US"/>
+              </w:rPr>
+            </w:pPr>
           </w:p>
         </w:tc>
         <w:tc>
@@ -2246,11 +2168,28 @@
             <w:r>
               <w:rPr>
                 <w:rFonts w:ascii="Times New Roman" w:hAnsi="Times New Roman"/>
+                <w:b/>
+                <w:spacing w:val="1"/>
+                <w:sz w:val="18"/>
+              </w:rPr>
+              <w:t xml:space="preserve"> </w:t>
+            </w:r>
+            <w:r>
+              <w:rPr>
+                <w:rFonts w:ascii="Times New Roman" w:hAnsi="Times New Roman"/>
                 <w:i/>
                 <w:sz w:val="18"/>
                 <w:lang w:val="uk-UA"/>
               </w:rPr>
               <w:t>/</w:t>
+            </w:r>
+            <w:r>
+              <w:rPr>
+                <w:rFonts w:ascii="Times New Roman" w:hAnsi="Times New Roman"/>
+                <w:i/>
+                <w:sz w:val="18"/>
+              </w:rPr>
+              <w:t xml:space="preserve"> </w:t>
             </w:r>
             <w:r>
               <w:rPr>
@@ -2986,12 +2925,62 @@
               <w:rPr>
                 <w:rFonts w:ascii="Times New Roman" w:hAnsi="Times New Roman"/>
                 <w:b/>
+                <w:spacing w:val="-1"/>
+                <w:sz w:val="18"/>
+                <w:lang w:val="uk-UA"/>
+              </w:rPr>
+              <w:t>напрям</w:t>
+            </w:r>
+            <w:r>
+              <w:rPr>
+                <w:rFonts w:ascii="Times New Roman" w:hAnsi="Times New Roman"/>
+                <w:b/>
+                <w:spacing w:val="-1"/>
+                <w:sz w:val="18"/>
+                <w:lang w:val="uk-UA"/>
+              </w:rPr>
+              <w:t xml:space="preserve"> підготовки</w:t>
+            </w:r>
+            <w:r>
+              <w:rPr>
+                <w:rFonts w:ascii="Times New Roman" w:hAnsi="Times New Roman"/>
+                <w:b/>
                 <w:color w:val="00B050"/>
                 <w:spacing w:val="-1"/>
                 <w:sz w:val="18"/>
                 <w:lang w:val="uk-UA"/>
               </w:rPr>
-              <w:t>напрям</w:t>
+              <w:t xml:space="preserve"> </w:t>
+            </w:r>
+            <w:r>
+              <w:rPr>
+                <w:rFonts w:ascii="Times New Roman" w:hAnsi="Times New Roman"/>
+                <w:b/>
+                <w:spacing w:val="-1"/>
+                <w:sz w:val="18"/>
+                <w:lang w:val="uk-UA"/>
+              </w:rPr>
+              <w:t>«</w:t>
+            </w:r>
+            <w:r>
+              <w:rPr>
+                <w:rFonts w:ascii="Times New Roman" w:hAnsi="Times New Roman"/>
+                <w:b/>
+                <w:spacing w:val="-1"/>
+                <w:sz w:val="18"/>
+                <w:lang w:val="uk-UA"/>
+              </w:rPr>
+              <w:t>#SpecializationUkr</w:t>
+            </w:r>
+            <w:r>
+              <w:rPr>
+                <w:rFonts w:ascii="Times New Roman" w:hAnsi="Times New Roman"/>
+                <w:b/>
+                <w:spacing w:val="-1"/>
+                <w:sz w:val="18"/>
+                <w:lang w:val="uk-UA"/>
+              </w:rPr>
+              <w:t>»</w:t>
             </w:r>
             <w:r>
               <w:rPr>
@@ -3002,7 +2991,47 @@
                 <w:sz w:val="18"/>
                 <w:lang w:val="uk-UA"/>
               </w:rPr>
-              <w:t xml:space="preserve"> підготовки (п</w:t>
+              <w:t xml:space="preserve"> </w:t>
+            </w:r>
+            <w:r>
+              <w:rPr>
+                <w:rFonts w:ascii="Times New Roman" w:hAnsi="Times New Roman"/>
+                <w:b/>
+                <w:spacing w:val="-1"/>
+                <w:sz w:val="18"/>
+                <w:lang w:val="uk-UA"/>
+              </w:rPr>
+              <w:t xml:space="preserve">за освітнім ступенем </w:t>
+            </w:r>
+            <w:r>
+              <w:rPr>
+                <w:rFonts w:ascii="Times New Roman" w:hAnsi="Times New Roman"/>
+                <w:b/>
+                <w:spacing w:val="-1"/>
+                <w:sz w:val="18"/>
+                <w:lang w:val="uk-UA"/>
+              </w:rPr>
+              <w:t>«</w:t>
+            </w:r>
+            <w:r>
+              <w:rPr>
+                <w:rFonts w:ascii="Times New Roman" w:hAnsi="Times New Roman"/>
+                <w:b/>
+                <w:spacing w:val="-1"/>
+                <w:sz w:val="18"/>
+                <w:lang w:val="uk-UA"/>
+              </w:rPr>
+              <w:t>#DegreeUkr</w:t>
+            </w:r>
+            <w:r>
+              <w:rPr>
+                <w:rFonts w:ascii="Times New Roman" w:hAnsi="Times New Roman"/>
+                <w:b/>
+                <w:spacing w:val="-1"/>
+                <w:sz w:val="18"/>
+                <w:lang w:val="uk-UA"/>
+              </w:rPr>
+              <w:t>»</w:t>
             </w:r>
             <w:r>
               <w:rPr>
@@ -3013,7 +3042,36 @@
                 <w:sz w:val="18"/>
                 <w:lang w:val="uk-UA"/>
               </w:rPr>
-              <w:t>2</w:t>
+              <w:t xml:space="preserve">  </w:t>
+            </w:r>
+            <w:r>
+              <w:rPr>
+                <w:rFonts w:ascii="Times New Roman" w:hAnsi="Times New Roman"/>
+                <w:b/>
+                <w:spacing w:val="-1"/>
+                <w:sz w:val="18"/>
+                <w:lang w:val="uk-UA"/>
+              </w:rPr>
+              <w:t xml:space="preserve">від </w:t>
+            </w:r>
+            <w:r>
+              <w:rPr>
+                <w:rFonts w:ascii="Times New Roman" w:hAnsi="Times New Roman"/>
+                <w:b/>
+                <w:spacing w:val="-1"/>
+                <w:sz w:val="18"/>
+                <w:lang w:val="uk-UA"/>
+              </w:rPr>
+              <w:t>#</w:t>
+            </w:r>
+            <w:r>
+              <w:rPr>
+                <w:rFonts w:ascii="Times New Roman" w:hAnsi="Times New Roman"/>
+                <w:b/>
+                <w:spacing w:val="-1"/>
+                <w:sz w:val="18"/>
+              </w:rPr>
+              <w:t>CertificateDate</w:t>
             </w:r>
             <w:r>
               <w:rPr>
@@ -3024,348 +3082,214 @@
                 <w:sz w:val="18"/>
                 <w:lang w:val="uk-UA"/>
               </w:rPr>
+              <w:t xml:space="preserve"> </w:t>
+            </w:r>
+            <w:r>
+              <w:rPr>
+                <w:rFonts w:ascii="Times New Roman" w:hAnsi="Times New Roman"/>
+                <w:b/>
+                <w:spacing w:val="-1"/>
+                <w:sz w:val="18"/>
+                <w:lang w:val="uk-UA"/>
+              </w:rPr>
+              <w:t>#</w:t>
+            </w:r>
+            <w:r>
+              <w:rPr>
+                <w:rFonts w:ascii="Times New Roman" w:hAnsi="Times New Roman"/>
+                <w:b/>
+                <w:spacing w:val="-1"/>
+                <w:sz w:val="18"/>
+              </w:rPr>
+              <w:t>CertificateNum</w:t>
+            </w:r>
+            <w:r>
+              <w:rPr>
+                <w:rFonts w:ascii="Times New Roman" w:hAnsi="Times New Roman"/>
+                <w:b/>
+                <w:color w:val="00B050"/>
+                <w:sz w:val="18"/>
+                <w:lang w:val="uk-UA"/>
+              </w:rPr>
+              <w:t xml:space="preserve"> </w:t>
+            </w:r>
+            <w:r>
+              <w:rPr>
+                <w:rFonts w:ascii="Times New Roman" w:hAnsi="Times New Roman"/>
+                <w:b/>
+                <w:color w:val="669900"/>
+                <w:sz w:val="18"/>
+                <w:lang w:val="uk-UA"/>
+              </w:rPr>
+              <w:t xml:space="preserve">. </w:t>
+            </w:r>
+            <w:r>
+              <w:rPr>
+                <w:rFonts w:ascii="Times New Roman" w:hAnsi="Times New Roman"/>
+                <w:b/>
+                <w:sz w:val="18"/>
+                <w:lang w:val="uk-UA"/>
+              </w:rPr>
+              <w:t>Відомості щодо здійснення освітньої діяльності у сфері вищої освіти</w:t>
+            </w:r>
+            <w:r>
+              <w:rPr>
+                <w:rFonts w:ascii="Times New Roman" w:hAnsi="Times New Roman"/>
+                <w:b/>
+                <w:sz w:val="18"/>
+                <w:lang w:val="uk-UA"/>
+              </w:rPr>
+              <w:t xml:space="preserve"> </w:t>
+            </w:r>
+            <w:r>
+              <w:rPr>
+                <w:rFonts w:ascii="Times New Roman" w:hAnsi="Times New Roman"/>
+                <w:b/>
+                <w:sz w:val="18"/>
+                <w:lang w:val="uk-UA"/>
+              </w:rPr>
+              <w:t>(</w:t>
+            </w:r>
+            <w:r>
+              <w:rPr>
+                <w:rFonts w:ascii="Times New Roman" w:hAnsi="Times New Roman"/>
+                <w:b/>
+                <w:sz w:val="18"/>
+              </w:rPr>
+              <w:t>https</w:t>
+            </w:r>
+            <w:r>
+              <w:rPr>
+                <w:rFonts w:ascii="Times New Roman" w:hAnsi="Times New Roman"/>
+                <w:b/>
+                <w:sz w:val="18"/>
+                <w:lang w:val="uk-UA"/>
+              </w:rPr>
+              <w:t>://</w:t>
+            </w:r>
+            <w:r>
+              <w:rPr>
+                <w:rFonts w:ascii="Times New Roman" w:hAnsi="Times New Roman"/>
+                <w:b/>
+                <w:sz w:val="18"/>
+              </w:rPr>
+              <w:t>mon</w:t>
+            </w:r>
+            <w:r>
+              <w:rPr>
+                <w:rFonts w:ascii="Times New Roman" w:hAnsi="Times New Roman"/>
+                <w:b/>
+                <w:sz w:val="18"/>
+                <w:lang w:val="uk-UA"/>
+              </w:rPr>
+              <w:t>.</w:t>
+            </w:r>
+            <w:r>
+              <w:rPr>
+                <w:rFonts w:ascii="Times New Roman" w:hAnsi="Times New Roman"/>
+                <w:b/>
+                <w:sz w:val="18"/>
+              </w:rPr>
+              <w:t>gov</w:t>
+            </w:r>
+            <w:r>
+              <w:rPr>
+                <w:rFonts w:ascii="Times New Roman" w:hAnsi="Times New Roman"/>
+                <w:b/>
+                <w:sz w:val="18"/>
+                <w:lang w:val="uk-UA"/>
+              </w:rPr>
+              <w:t>.</w:t>
+            </w:r>
+            <w:r>
+              <w:rPr>
+                <w:rFonts w:ascii="Times New Roman" w:hAnsi="Times New Roman"/>
+                <w:b/>
+                <w:sz w:val="18"/>
+              </w:rPr>
+              <w:t>ua</w:t>
+            </w:r>
+            <w:r>
+              <w:rPr>
+                <w:rFonts w:ascii="Times New Roman" w:hAnsi="Times New Roman"/>
+                <w:b/>
+                <w:sz w:val="18"/>
+                <w:lang w:val="uk-UA"/>
+              </w:rPr>
+              <w:t>/</w:t>
+            </w:r>
+            <w:r>
+              <w:rPr>
+                <w:rFonts w:ascii="Times New Roman" w:hAnsi="Times New Roman"/>
+                <w:b/>
+                <w:sz w:val="18"/>
+              </w:rPr>
+              <w:t>ua</w:t>
+            </w:r>
+            <w:r>
+              <w:rPr>
+                <w:rFonts w:ascii="Times New Roman" w:hAnsi="Times New Roman"/>
+                <w:b/>
+                <w:sz w:val="18"/>
+                <w:lang w:val="uk-UA"/>
+              </w:rPr>
+              <w:t>/</w:t>
+            </w:r>
+            <w:r>
+              <w:rPr>
+                <w:rFonts w:ascii="Times New Roman" w:hAnsi="Times New Roman"/>
+                <w:b/>
+                <w:sz w:val="18"/>
+              </w:rPr>
+              <w:t>ministerstvo</w:t>
+            </w:r>
+            <w:r>
+              <w:rPr>
+                <w:rFonts w:ascii="Times New Roman" w:hAnsi="Times New Roman"/>
+                <w:b/>
+                <w:sz w:val="18"/>
+                <w:lang w:val="uk-UA"/>
+              </w:rPr>
+              <w:t>/</w:t>
+            </w:r>
+            <w:r>
+              <w:rPr>
+                <w:rFonts w:ascii="Times New Roman" w:hAnsi="Times New Roman"/>
+                <w:b/>
+                <w:sz w:val="18"/>
+              </w:rPr>
+              <w:t>poslugi</w:t>
+            </w:r>
+            <w:r>
+              <w:rPr>
+                <w:rFonts w:ascii="Times New Roman" w:hAnsi="Times New Roman"/>
+                <w:b/>
+                <w:sz w:val="18"/>
+                <w:lang w:val="uk-UA"/>
+              </w:rPr>
+              <w:t>/</w:t>
+            </w:r>
+            <w:r>
+              <w:rPr>
+                <w:rFonts w:ascii="Times New Roman" w:hAnsi="Times New Roman"/>
+                <w:b/>
+                <w:sz w:val="18"/>
+              </w:rPr>
+              <w:t>licenzuvannya</w:t>
+            </w:r>
+            <w:r>
+              <w:rPr>
+                <w:rFonts w:ascii="Times New Roman" w:hAnsi="Times New Roman"/>
+                <w:b/>
+                <w:sz w:val="18"/>
+                <w:lang w:val="uk-UA"/>
+              </w:rPr>
               <w:t>)</w:t>
             </w:r>
             <w:r>
               <w:rPr>
                 <w:rFonts w:ascii="Times New Roman" w:hAnsi="Times New Roman"/>
                 <w:b/>
-                <w:color w:val="00B050"/>
-                <w:spacing w:val="-1"/>
-                <w:sz w:val="18"/>
-                <w:lang w:val="uk-UA"/>
-              </w:rPr>
-              <w:t xml:space="preserve"> </w:t>
-            </w:r>
-            <w:r>
-              <w:rPr>
-                <w:rFonts w:ascii="Times New Roman" w:hAnsi="Times New Roman"/>
-                <w:b/>
-                <w:spacing w:val="-1"/>
-                <w:sz w:val="18"/>
-                <w:lang w:val="uk-UA"/>
-              </w:rPr>
-              <w:t>«</w:t>
-            </w:r>
-            <w:r>
-              <w:rPr>
-                <w:rFonts w:ascii="Times New Roman" w:hAnsi="Times New Roman"/>
-                <w:b/>
-                <w:spacing w:val="-1"/>
-                <w:sz w:val="18"/>
-                <w:lang w:val="uk-UA"/>
-              </w:rPr>
-              <w:t>#SpecializationUkr</w:t>
-            </w:r>
-            <w:r>
-              <w:rPr>
-                <w:rFonts w:ascii="Times New Roman" w:hAnsi="Times New Roman"/>
-                <w:b/>
-                <w:spacing w:val="-1"/>
-                <w:sz w:val="18"/>
-                <w:lang w:val="uk-UA"/>
-              </w:rPr>
-              <w:t>»</w:t>
-            </w:r>
-            <w:r>
-              <w:rPr>
-                <w:rFonts w:ascii="Times New Roman" w:hAnsi="Times New Roman"/>
-                <w:b/>
-                <w:color w:val="00B050"/>
-                <w:spacing w:val="-1"/>
-                <w:sz w:val="18"/>
-                <w:lang w:val="uk-UA"/>
-              </w:rPr>
-              <w:t xml:space="preserve"> </w:t>
-            </w:r>
-            <w:r>
-              <w:rPr>
-                <w:rFonts w:ascii="Times New Roman" w:hAnsi="Times New Roman"/>
-                <w:b/>
-                <w:spacing w:val="-1"/>
-                <w:sz w:val="18"/>
-                <w:lang w:val="uk-UA"/>
-              </w:rPr>
-              <w:t xml:space="preserve">за освітнім ступенем </w:t>
-            </w:r>
-            <w:r>
-              <w:rPr>
-                <w:rFonts w:ascii="Times New Roman" w:hAnsi="Times New Roman"/>
-                <w:b/>
-                <w:color w:val="00B050"/>
-                <w:spacing w:val="-1"/>
-                <w:sz w:val="18"/>
-                <w:lang w:val="uk-UA"/>
-              </w:rPr>
-              <w:t>«</w:t>
-            </w:r>
-            <w:r>
-              <w:rPr>
-                <w:rFonts w:ascii="Times New Roman" w:hAnsi="Times New Roman"/>
-                <w:b/>
-                <w:spacing w:val="-1"/>
-                <w:sz w:val="18"/>
-                <w:lang w:val="uk-UA"/>
-              </w:rPr>
-              <w:t>#DegreeUkr</w:t>
-            </w:r>
-            <w:r>
-              <w:rPr>
-                <w:rFonts w:ascii="Times New Roman" w:hAnsi="Times New Roman"/>
-                <w:b/>
-                <w:color w:val="00B050"/>
-                <w:spacing w:val="-1"/>
-                <w:sz w:val="18"/>
-                <w:lang w:val="uk-UA"/>
-              </w:rPr>
-              <w:t xml:space="preserve">»  </w:t>
-            </w:r>
-            <w:r>
-              <w:rPr>
-                <w:rFonts w:ascii="Times New Roman" w:hAnsi="Times New Roman"/>
-                <w:b/>
-                <w:spacing w:val="-1"/>
-                <w:sz w:val="18"/>
-                <w:lang w:val="uk-UA"/>
-              </w:rPr>
-              <w:t xml:space="preserve">від </w:t>
-            </w:r>
-            <w:r>
-              <w:rPr>
-                <w:rFonts w:ascii="Times New Roman" w:hAnsi="Times New Roman"/>
-                <w:b/>
-                <w:spacing w:val="-1"/>
-                <w:sz w:val="18"/>
-                <w:lang w:val="uk-UA"/>
-              </w:rPr>
-              <w:t>#</w:t>
-            </w:r>
-            <w:r>
-              <w:rPr>
-                <w:rFonts w:ascii="Times New Roman" w:hAnsi="Times New Roman"/>
-                <w:b/>
-                <w:spacing w:val="-1"/>
-                <w:sz w:val="18"/>
-              </w:rPr>
-              <w:t>CertificateDate</w:t>
-            </w:r>
-            <w:r>
-              <w:rPr>
-                <w:rFonts w:ascii="Times New Roman" w:hAnsi="Times New Roman"/>
-                <w:b/>
-                <w:color w:val="00B050"/>
-                <w:spacing w:val="-1"/>
-                <w:sz w:val="18"/>
-                <w:lang w:val="uk-UA"/>
-              </w:rPr>
-              <w:t xml:space="preserve"> </w:t>
-            </w:r>
-            <w:r>
-              <w:rPr>
-                <w:rFonts w:ascii="Times New Roman" w:hAnsi="Times New Roman"/>
-                <w:b/>
-                <w:spacing w:val="-1"/>
-                <w:sz w:val="18"/>
-                <w:lang w:val="uk-UA"/>
-              </w:rPr>
-              <w:t>#</w:t>
-            </w:r>
-            <w:r>
-              <w:rPr>
-                <w:rFonts w:ascii="Times New Roman" w:hAnsi="Times New Roman"/>
-                <w:b/>
-                <w:spacing w:val="-1"/>
-                <w:sz w:val="18"/>
-              </w:rPr>
-              <w:t>CertificateNum</w:t>
-            </w:r>
-            <w:r>
-              <w:rPr>
-                <w:rFonts w:ascii="Times New Roman" w:hAnsi="Times New Roman"/>
-                <w:b/>
-                <w:color w:val="00B050"/>
-                <w:sz w:val="18"/>
-                <w:lang w:val="uk-UA"/>
-              </w:rPr>
-              <w:t xml:space="preserve"> </w:t>
-            </w:r>
-            <w:r>
-              <w:rPr>
-                <w:rFonts w:ascii="Times New Roman" w:hAnsi="Times New Roman"/>
-                <w:b/>
-                <w:color w:val="669900"/>
-                <w:sz w:val="18"/>
-                <w:lang w:val="uk-UA"/>
-              </w:rPr>
-              <w:t xml:space="preserve">. </w:t>
-            </w:r>
-            <w:r>
-              <w:rPr>
-                <w:rFonts w:ascii="Times New Roman" w:hAnsi="Times New Roman"/>
-                <w:b/>
-                <w:sz w:val="18"/>
-                <w:lang w:val="uk-UA"/>
-              </w:rPr>
-              <w:t>Відомості щодо здійснення освітньої діяльності у сфері вищої освіти</w:t>
-            </w:r>
-            <w:r>
-              <w:rPr>
-                <w:rFonts w:ascii="Times New Roman" w:hAnsi="Times New Roman"/>
-                <w:b/>
-                <w:sz w:val="18"/>
-                <w:lang w:val="uk-UA"/>
-              </w:rPr>
-              <w:t xml:space="preserve"> </w:t>
-            </w:r>
-            <w:r>
-              <w:rPr>
-                <w:rFonts w:ascii="Times New Roman" w:hAnsi="Times New Roman"/>
-                <w:b/>
-                <w:sz w:val="18"/>
-                <w:lang w:val="uk-UA"/>
-              </w:rPr>
-              <w:t>(</w:t>
-            </w:r>
-            <w:r>
-              <w:rPr>
-                <w:rFonts w:ascii="Times New Roman" w:hAnsi="Times New Roman"/>
-                <w:b/>
-                <w:sz w:val="18"/>
-              </w:rPr>
-              <w:t>https</w:t>
-            </w:r>
-            <w:r>
-              <w:rPr>
-                <w:rFonts w:ascii="Times New Roman" w:hAnsi="Times New Roman"/>
-                <w:b/>
-                <w:sz w:val="18"/>
-                <w:lang w:val="uk-UA"/>
-              </w:rPr>
-              <w:t>://</w:t>
-            </w:r>
-            <w:r>
-              <w:rPr>
-                <w:rFonts w:ascii="Times New Roman" w:hAnsi="Times New Roman"/>
-                <w:b/>
-                <w:sz w:val="18"/>
-              </w:rPr>
-              <w:t>mon</w:t>
-            </w:r>
-            <w:r>
-              <w:rPr>
-                <w:rFonts w:ascii="Times New Roman" w:hAnsi="Times New Roman"/>
-                <w:b/>
-                <w:sz w:val="18"/>
-                <w:lang w:val="uk-UA"/>
-              </w:rPr>
-              <w:t>.</w:t>
-            </w:r>
-            <w:r>
-              <w:rPr>
-                <w:rFonts w:ascii="Times New Roman" w:hAnsi="Times New Roman"/>
-                <w:b/>
-                <w:sz w:val="18"/>
-              </w:rPr>
-              <w:t>gov</w:t>
-            </w:r>
-            <w:r>
-              <w:rPr>
-                <w:rFonts w:ascii="Times New Roman" w:hAnsi="Times New Roman"/>
-                <w:b/>
-                <w:sz w:val="18"/>
-                <w:lang w:val="uk-UA"/>
-              </w:rPr>
-              <w:t>.</w:t>
-            </w:r>
-            <w:r>
-              <w:rPr>
-                <w:rFonts w:ascii="Times New Roman" w:hAnsi="Times New Roman"/>
-                <w:b/>
-                <w:sz w:val="18"/>
-              </w:rPr>
-              <w:t>ua</w:t>
-            </w:r>
-            <w:r>
-              <w:rPr>
-                <w:rFonts w:ascii="Times New Roman" w:hAnsi="Times New Roman"/>
-                <w:b/>
-                <w:sz w:val="18"/>
-                <w:lang w:val="uk-UA"/>
-              </w:rPr>
-              <w:t>/</w:t>
-            </w:r>
-            <w:r>
-              <w:rPr>
-                <w:rFonts w:ascii="Times New Roman" w:hAnsi="Times New Roman"/>
-                <w:b/>
-                <w:sz w:val="18"/>
-              </w:rPr>
-              <w:t>ua</w:t>
-            </w:r>
-            <w:r>
-              <w:rPr>
-                <w:rFonts w:ascii="Times New Roman" w:hAnsi="Times New Roman"/>
-                <w:b/>
-                <w:sz w:val="18"/>
-                <w:lang w:val="uk-UA"/>
-              </w:rPr>
-              <w:t>/</w:t>
-            </w:r>
-            <w:r>
-              <w:rPr>
-                <w:rFonts w:ascii="Times New Roman" w:hAnsi="Times New Roman"/>
-                <w:b/>
-                <w:sz w:val="18"/>
-              </w:rPr>
-              <w:t>ministerstvo</w:t>
-            </w:r>
-            <w:r>
-              <w:rPr>
-                <w:rFonts w:ascii="Times New Roman" w:hAnsi="Times New Roman"/>
-                <w:b/>
-                <w:sz w:val="18"/>
-                <w:lang w:val="uk-UA"/>
-              </w:rPr>
-              <w:t>/</w:t>
-            </w:r>
-            <w:r>
-              <w:rPr>
-                <w:rFonts w:ascii="Times New Roman" w:hAnsi="Times New Roman"/>
-                <w:b/>
-                <w:sz w:val="18"/>
-              </w:rPr>
-              <w:t>poslugi</w:t>
-            </w:r>
-            <w:r>
-              <w:rPr>
-                <w:rFonts w:ascii="Times New Roman" w:hAnsi="Times New Roman"/>
-                <w:b/>
-                <w:sz w:val="18"/>
-                <w:lang w:val="uk-UA"/>
-              </w:rPr>
-              <w:t>/</w:t>
-            </w:r>
-            <w:r>
-              <w:rPr>
-                <w:rFonts w:ascii="Times New Roman" w:hAnsi="Times New Roman"/>
-                <w:b/>
-                <w:sz w:val="18"/>
-              </w:rPr>
-              <w:t>licenzuvannya</w:t>
-            </w:r>
-            <w:r>
-              <w:rPr>
-                <w:rFonts w:ascii="Times New Roman" w:hAnsi="Times New Roman"/>
-                <w:b/>
-                <w:sz w:val="18"/>
-                <w:lang w:val="uk-UA"/>
-              </w:rPr>
-              <w:t>)</w:t>
-            </w:r>
-            <w:r>
-              <w:rPr>
-                <w:rFonts w:ascii="Times New Roman" w:hAnsi="Times New Roman"/>
-                <w:b/>
                 <w:sz w:val="18"/>
                 <w:lang w:val="uk-UA"/>
               </w:rPr>
@@ -3391,58 +3315,10 @@
             <w:r>
               <w:rPr>
                 <w:rFonts w:ascii="Times New Roman"/>
-                <w:color w:val="00B050"/>
-                <w:sz w:val="18"/>
-                <w:lang w:val="uk-UA"/>
-              </w:rPr>
-              <w:t>direction of preparation (</w:t>
-            </w:r>
-            <w:r>
-              <w:rPr>
-                <w:rFonts w:ascii="Times New Roman"/>
-                <w:color w:val="00B050"/>
-                <w:sz w:val="18"/>
-                <w:lang w:val="uk-UA"/>
-              </w:rPr>
-              <w:t>п</w:t>
-            </w:r>
-            <w:r>
-              <w:rPr>
-                <w:rFonts w:ascii="Times New Roman"/>
-                <w:color w:val="00B050"/>
-                <w:sz w:val="18"/>
-              </w:rPr>
-              <w:t>2</w:t>
-            </w:r>
-            <w:r>
-              <w:rPr>
-                <w:rFonts w:ascii="Times New Roman" w:hAnsi="Times New Roman"/>
-                <w:bCs/>
-                <w:color w:val="00B050"/>
-                <w:spacing w:val="-1"/>
-                <w:sz w:val="18"/>
-                <w:lang w:val="uk-UA"/>
-              </w:rPr>
-              <w:t xml:space="preserve"> </w:t>
-            </w:r>
-            <w:r>
-              <w:rPr>
-                <w:rFonts w:ascii="Times New Roman"/>
-                <w:bCs/>
-                <w:color w:val="00B050"/>
-                <w:sz w:val="18"/>
-                <w:lang w:val="uk-UA"/>
-              </w:rPr>
-              <w:t>Eng</w:t>
-            </w:r>
-            <w:r>
-              <w:rPr>
-                <w:rFonts w:ascii="Times New Roman"/>
-                <w:color w:val="00B050"/>
-                <w:sz w:val="18"/>
-                <w:lang w:val="uk-UA"/>
-              </w:rPr>
-              <w:t>) "</w:t>
+                <w:sz w:val="18"/>
+                <w:lang w:val="uk-UA"/>
+              </w:rPr>
+              <w:t>direction of preparation "</w:t>
             </w:r>
             <w:r>
               <w:rPr>
@@ -3456,7 +3332,6 @@
             <w:r>
               <w:rPr>
                 <w:rFonts w:ascii="Times New Roman"/>
-                <w:color w:val="00B050"/>
                 <w:sz w:val="18"/>
                 <w:lang w:val="uk-UA"/>
               </w:rPr>
@@ -3705,6 +3580,14 @@
                 <w:lang w:val="uk-UA"/>
               </w:rPr>
               <w:t>/</w:t>
+            </w:r>
+            <w:r>
+              <w:rPr>
+                <w:rFonts w:ascii="Times New Roman" w:hAnsi="Times New Roman"/>
+                <w:b/>
+                <w:sz w:val="18"/>
+              </w:rPr>
+              <w:t xml:space="preserve"> </w:t>
             </w:r>
             <w:r>
               <w:rPr>
@@ -20502,19 +20385,18 @@
               <w:rPr>
                 <w:rFonts w:ascii="Times New Roman" w:hAnsi="Times New Roman"/>
                 <w:b/>
+                <w:spacing w:val="-1"/>
+                <w:sz w:val="18"/>
+                <w:lang w:val="uk-UA"/>
+              </w:rPr>
+            </w:pPr>
+            <w:r>
+              <w:rPr>
+                <w:rFonts w:ascii="Times New Roman" w:hAnsi="Times New Roman"/>
+                <w:b/>
                 <w:color w:val="00B050"/>
                 <w:spacing w:val="-1"/>
                 <w:sz w:val="18"/>
-                <w:lang w:val="uk-UA"/>
-              </w:rPr>
-            </w:pPr>
-            <w:r>
-              <w:rPr>
-                <w:rFonts w:ascii="Times New Roman" w:hAnsi="Times New Roman"/>
-                <w:b/>
-                <w:color w:val="00B050"/>
-                <w:spacing w:val="-1"/>
-                <w:sz w:val="18"/>
               </w:rPr>
               <w:t xml:space="preserve">     </w:t>
             </w:r>
@@ -20522,7 +20404,6 @@
               <w:rPr>
                 <w:rFonts w:ascii="Times New Roman" w:hAnsi="Times New Roman"/>
                 <w:b/>
-                <w:color w:val="00B050"/>
                 <w:spacing w:val="-1"/>
                 <w:sz w:val="18"/>
                 <w:lang w:val="uk-UA"/>
@@ -20533,7 +20414,6 @@
               <w:rPr>
                 <w:rFonts w:ascii="Times New Roman" w:hAnsi="Times New Roman"/>
                 <w:b/>
-                <w:color w:val="00B050"/>
                 <w:spacing w:val="-1"/>
                 <w:sz w:val="18"/>
               </w:rPr>
@@ -20543,23 +20423,20 @@
               <w:rPr>
                 <w:rFonts w:ascii="Times New Roman" w:hAnsi="Times New Roman"/>
                 <w:b/>
-                <w:color w:val="00B050"/>
-                <w:spacing w:val="-1"/>
-                <w:sz w:val="18"/>
-                <w:lang w:val="uk-UA"/>
-              </w:rPr>
-              <w:t>.2018</w:t>
-            </w:r>
-            <w:r>
-              <w:rPr>
-                <w:rFonts w:ascii="Times New Roman" w:hAnsi="Times New Roman"/>
-                <w:b/>
-                <w:color w:val="00B050"/>
-                <w:spacing w:val="-1"/>
-                <w:sz w:val="18"/>
-                <w:lang w:val="uk-UA"/>
-              </w:rPr>
-              <w:t xml:space="preserve"> (п 16)</w:t>
+                <w:spacing w:val="-1"/>
+                <w:sz w:val="18"/>
+                <w:lang w:val="uk-UA"/>
+              </w:rPr>
+              <w:t>.</w:t>
+            </w:r>
+            <w:r>
+              <w:rPr>
+                <w:rFonts w:ascii="Times New Roman" w:hAnsi="Times New Roman"/>
+                <w:b/>
+                <w:spacing w:val="-1"/>
+                <w:sz w:val="18"/>
+              </w:rPr>
+              <w:t>#CurrentYear</w:t>
             </w:r>
           </w:p>
           <w:p>
@@ -25574,7 +25451,7 @@
         <w:sz w:val="20"/>
         <w:lang w:val="ru-RU"/>
       </w:rPr>
-      <w:t>3</w:t>
+      <w:t>2</w:t>
     </w:r>
     <w:r>
       <w:rPr>
@@ -28651,7 +28528,6 @@
   <w:style w:type="character" w:default="1" w:styleId="a0">
     <w:name w:val="Default Paragraph Font"/>
     <w:uiPriority w:val="1"/>
-    <w:semiHidden/>
     <w:unhideWhenUsed/>
   </w:style>
   <w:style w:type="table" w:default="1" w:styleId="a1">

</xml_diff>

<commit_message>
Added Speciality/Specialization/Direction of training in text of paragraph 3, section 2.
</commit_message>
<xml_diff>
--- a/core/src/main/resources/docs/templates/DiplomaSupplement.docx
+++ b/core/src/main/resources/docs/templates/DiplomaSupplement.docx
@@ -1840,7 +1840,6 @@
               <w:spacing w:after="0"/>
               <w:rPr>
                 <w:rFonts w:ascii="Times New Roman" w:hAnsi="Times New Roman"/>
-                <w:b/>
                 <w:spacing w:val="-1"/>
                 <w:sz w:val="18"/>
                 <w:lang w:val="en-US"/>
@@ -1852,8 +1851,9 @@
                 <w:b/>
                 <w:spacing w:val="-1"/>
                 <w:sz w:val="18"/>
-              </w:rPr>
-              <w:t>напрям підготовки</w:t>
+                <w:lang w:val="en-US"/>
+              </w:rPr>
+              <w:t>#TrainingDirectionType</w:t>
             </w:r>
             <w:r>
               <w:rPr>
@@ -1879,7 +1879,7 @@
                 <w:sz w:val="18"/>
                 <w:lang w:val="en-US"/>
               </w:rPr>
-              <w:t>Training Direction</w:t>
+              <w:t>#TrainingDirectionTypeEng</w:t>
             </w:r>
           </w:p>
           <w:p>
@@ -2008,9 +2008,8 @@
                 <w:b/>
                 <w:spacing w:val="-1"/>
                 <w:sz w:val="18"/>
-                <w:lang w:val="uk-UA"/>
-              </w:rPr>
-              <w:t>#SpecializationUkr</w:t>
+              </w:rPr>
+              <w:t>#SpecialityUkr</w:t>
             </w:r>
             <w:r>
               <w:rPr>
@@ -2051,22 +2050,8 @@
                 <w:sz w:val="18"/>
                 <w:lang w:val="en-GB"/>
               </w:rPr>
-              <w:t>#SpecializationEng</w:t>
-            </w:r>
-          </w:p>
-          <w:p>
-            <w:pPr>
-              <w:spacing w:after="0"/>
-              <w:ind w:right="-106"/>
-              <w:rPr>
-                <w:rFonts w:ascii="Times New Roman" w:hAnsi="Times New Roman"/>
-                <w:color w:val="000000"/>
-                <w:spacing w:val="-1"/>
-                <w:sz w:val="18"/>
-                <w:szCs w:val="18"/>
-                <w:highlight w:val="yellow"/>
-              </w:rPr>
-            </w:pPr>
+              <w:t>#SpecialityEng</w:t>
+            </w:r>
           </w:p>
         </w:tc>
       </w:tr>
@@ -2919,27 +2904,125 @@
                 <w:sz w:val="18"/>
                 <w:lang w:val="uk-UA"/>
               </w:rPr>
-              <w:t xml:space="preserve">Сертифікат про акредитацію </w:t>
-            </w:r>
-            <w:r>
-              <w:rPr>
-                <w:rFonts w:ascii="Times New Roman" w:hAnsi="Times New Roman"/>
-                <w:b/>
-                <w:spacing w:val="-1"/>
-                <w:sz w:val="18"/>
-                <w:lang w:val="uk-UA"/>
-              </w:rPr>
-              <w:t>напрям</w:t>
-            </w:r>
-            <w:r>
-              <w:rPr>
-                <w:rFonts w:ascii="Times New Roman" w:hAnsi="Times New Roman"/>
-                <w:b/>
-                <w:spacing w:val="-1"/>
-                <w:sz w:val="18"/>
-                <w:lang w:val="uk-UA"/>
-              </w:rPr>
-              <w:t xml:space="preserve"> підготовки</w:t>
+              <w:t>Сертифікат про акредитацію</w:t>
+            </w:r>
+            <w:r>
+              <w:rPr>
+                <w:rFonts w:ascii="Times New Roman" w:hAnsi="Times New Roman"/>
+                <w:b/>
+                <w:spacing w:val="-1"/>
+                <w:sz w:val="18"/>
+                <w:lang w:val="uk-UA"/>
+              </w:rPr>
+              <w:t xml:space="preserve"> </w:t>
+            </w:r>
+            <w:r>
+              <w:rPr>
+                <w:rFonts w:ascii="Times New Roman" w:hAnsi="Times New Roman"/>
+                <w:b/>
+                <w:spacing w:val="-1"/>
+                <w:sz w:val="18"/>
+                <w:lang w:val="uk-UA"/>
+              </w:rPr>
+              <w:t>#</w:t>
+            </w:r>
+            <w:r>
+              <w:rPr>
+                <w:rFonts w:ascii="Times New Roman" w:hAnsi="Times New Roman"/>
+                <w:b/>
+                <w:spacing w:val="-1"/>
+                <w:sz w:val="18"/>
+              </w:rPr>
+              <w:t>OptionalSpecialization</w:t>
+            </w:r>
+            <w:r>
+              <w:rPr>
+                <w:rFonts w:ascii="Times New Roman" w:hAnsi="Times New Roman"/>
+                <w:b/>
+                <w:spacing w:val="-1"/>
+                <w:sz w:val="18"/>
+                <w:lang w:val="uk-UA"/>
+              </w:rPr>
+              <w:t xml:space="preserve"> </w:t>
+            </w:r>
+            <w:r>
+              <w:rPr>
+                <w:rFonts w:ascii="Times New Roman" w:hAnsi="Times New Roman"/>
+                <w:b/>
+                <w:spacing w:val="-1"/>
+                <w:sz w:val="18"/>
+                <w:lang w:val="uk-UA"/>
+              </w:rPr>
+              <w:t>#</w:t>
+            </w:r>
+            <w:r>
+              <w:rPr>
+                <w:rFonts w:ascii="Times New Roman" w:hAnsi="Times New Roman"/>
+                <w:b/>
+                <w:spacing w:val="-1"/>
+                <w:sz w:val="18"/>
+                <w:lang w:val="uk-UA"/>
+              </w:rPr>
+              <w:t>ЛВ</w:t>
+            </w:r>
+            <w:r>
+              <w:rPr>
+                <w:rFonts w:ascii="Times New Roman" w:hAnsi="Times New Roman"/>
+                <w:b/>
+                <w:spacing w:val="-1"/>
+                <w:sz w:val="18"/>
+                <w:lang w:val="uk-UA"/>
+              </w:rPr>
+              <w:t>#SpecializationUkr</w:t>
+            </w:r>
+            <w:r>
+              <w:rPr>
+                <w:rFonts w:ascii="Times New Roman" w:hAnsi="Times New Roman"/>
+                <w:b/>
+                <w:spacing w:val="-1"/>
+                <w:sz w:val="18"/>
+                <w:lang w:val="uk-UA"/>
+              </w:rPr>
+              <w:t>#</w:t>
+            </w:r>
+            <w:r>
+              <w:rPr>
+                <w:rFonts w:ascii="Times New Roman" w:hAnsi="Times New Roman"/>
+                <w:b/>
+                <w:spacing w:val="-1"/>
+                <w:sz w:val="18"/>
+                <w:lang w:val="uk-UA"/>
+              </w:rPr>
+              <w:t>ЛЗ</w:t>
+            </w:r>
+            <w:r>
+              <w:rPr>
+                <w:rFonts w:ascii="Times New Roman" w:hAnsi="Times New Roman"/>
+                <w:b/>
+                <w:spacing w:val="-1"/>
+                <w:sz w:val="18"/>
+                <w:lang w:val="uk-UA"/>
+              </w:rPr>
+              <w:t xml:space="preserve"> </w:t>
+            </w:r>
+            <w:r>
+              <w:rPr>
+                <w:rFonts w:ascii="Times New Roman" w:hAnsi="Times New Roman"/>
+                <w:b/>
+                <w:spacing w:val="-1"/>
+                <w:sz w:val="18"/>
+                <w:lang w:val="uk-UA"/>
+              </w:rPr>
+              <w:t>#</w:t>
+            </w:r>
+            <w:r>
+              <w:rPr>
+                <w:rFonts w:ascii="Times New Roman" w:hAnsi="Times New Roman"/>
+                <w:b/>
+                <w:spacing w:val="-1"/>
+                <w:sz w:val="18"/>
+              </w:rPr>
+              <w:t>TrainingDirectionTypeInText</w:t>
             </w:r>
             <w:r>
               <w:rPr>
@@ -2970,7 +3053,16 @@
                 <w:sz w:val="18"/>
                 <w:lang w:val="uk-UA"/>
               </w:rPr>
-              <w:t>#SpecializationUkr</w:t>
+              <w:t>#</w:t>
+            </w:r>
+            <w:r>
+              <w:rPr>
+                <w:rFonts w:ascii="Times New Roman" w:hAnsi="Times New Roman"/>
+                <w:b/>
+                <w:spacing w:val="-1"/>
+                <w:sz w:val="18"/>
+              </w:rPr>
+              <w:t>SpecialityUkr</w:t>
             </w:r>
             <w:r>
               <w:rPr>
@@ -2986,52 +3078,91 @@
               <w:rPr>
                 <w:rFonts w:ascii="Times New Roman" w:hAnsi="Times New Roman"/>
                 <w:b/>
+                <w:spacing w:val="-1"/>
+                <w:sz w:val="18"/>
+                <w:lang w:val="uk-UA"/>
+              </w:rPr>
+              <w:t xml:space="preserve"> </w:t>
+            </w:r>
+            <w:r>
+              <w:rPr>
+                <w:rFonts w:ascii="Times New Roman" w:hAnsi="Times New Roman"/>
+                <w:b/>
+                <w:spacing w:val="-1"/>
+                <w:sz w:val="18"/>
+                <w:lang w:val="uk-UA"/>
+              </w:rPr>
+              <w:t xml:space="preserve">за освітнім ступенем </w:t>
+            </w:r>
+            <w:r>
+              <w:rPr>
+                <w:rFonts w:ascii="Times New Roman" w:hAnsi="Times New Roman"/>
+                <w:b/>
+                <w:spacing w:val="-1"/>
+                <w:sz w:val="18"/>
+                <w:lang w:val="uk-UA"/>
+              </w:rPr>
+              <w:t>«</w:t>
+            </w:r>
+            <w:r>
+              <w:rPr>
+                <w:rFonts w:ascii="Times New Roman" w:hAnsi="Times New Roman"/>
+                <w:b/>
+                <w:spacing w:val="-1"/>
+                <w:sz w:val="18"/>
+                <w:lang w:val="uk-UA"/>
+              </w:rPr>
+              <w:t>#DegreeUkr</w:t>
+            </w:r>
+            <w:r>
+              <w:rPr>
+                <w:rFonts w:ascii="Times New Roman" w:hAnsi="Times New Roman"/>
+                <w:b/>
+                <w:spacing w:val="-1"/>
+                <w:sz w:val="18"/>
+                <w:lang w:val="uk-UA"/>
+              </w:rPr>
+              <w:t>»</w:t>
+            </w:r>
+            <w:r>
+              <w:rPr>
+                <w:rFonts w:ascii="Times New Roman" w:hAnsi="Times New Roman"/>
+                <w:b/>
                 <w:color w:val="00B050"/>
                 <w:spacing w:val="-1"/>
                 <w:sz w:val="18"/>
                 <w:lang w:val="uk-UA"/>
               </w:rPr>
-              <w:t xml:space="preserve"> </w:t>
-            </w:r>
-            <w:r>
-              <w:rPr>
-                <w:rFonts w:ascii="Times New Roman" w:hAnsi="Times New Roman"/>
-                <w:b/>
-                <w:spacing w:val="-1"/>
-                <w:sz w:val="18"/>
-                <w:lang w:val="uk-UA"/>
-              </w:rPr>
-              <w:t xml:space="preserve">за освітнім ступенем </w:t>
-            </w:r>
-            <w:r>
-              <w:rPr>
-                <w:rFonts w:ascii="Times New Roman" w:hAnsi="Times New Roman"/>
-                <w:b/>
-                <w:spacing w:val="-1"/>
-                <w:sz w:val="18"/>
-                <w:lang w:val="uk-UA"/>
-              </w:rPr>
-              <w:t>«</w:t>
-            </w:r>
-            <w:r>
-              <w:rPr>
-                <w:rFonts w:ascii="Times New Roman" w:hAnsi="Times New Roman"/>
-                <w:b/>
-                <w:spacing w:val="-1"/>
-                <w:sz w:val="18"/>
-                <w:lang w:val="uk-UA"/>
-              </w:rPr>
-              <w:t>#DegreeUkr</w:t>
-            </w:r>
-            <w:r>
-              <w:rPr>
-                <w:rFonts w:ascii="Times New Roman" w:hAnsi="Times New Roman"/>
-                <w:b/>
-                <w:spacing w:val="-1"/>
-                <w:sz w:val="18"/>
-                <w:lang w:val="uk-UA"/>
-              </w:rPr>
-              <w:t>»</w:t>
+              <w:t xml:space="preserve">  </w:t>
+            </w:r>
+            <w:r>
+              <w:rPr>
+                <w:rFonts w:ascii="Times New Roman" w:hAnsi="Times New Roman"/>
+                <w:b/>
+                <w:spacing w:val="-1"/>
+                <w:sz w:val="18"/>
+                <w:lang w:val="uk-UA"/>
+              </w:rPr>
+              <w:t xml:space="preserve">від </w:t>
+            </w:r>
+            <w:r>
+              <w:rPr>
+                <w:rFonts w:ascii="Times New Roman" w:hAnsi="Times New Roman"/>
+                <w:b/>
+                <w:spacing w:val="-1"/>
+                <w:sz w:val="18"/>
+                <w:lang w:val="uk-UA"/>
+              </w:rPr>
+              <w:t>#</w:t>
+            </w:r>
+            <w:r>
+              <w:rPr>
+                <w:rFonts w:ascii="Times New Roman" w:hAnsi="Times New Roman"/>
+                <w:b/>
+                <w:spacing w:val="-1"/>
+                <w:sz w:val="18"/>
+              </w:rPr>
+              <w:t>CertificateDate</w:t>
             </w:r>
             <w:r>
               <w:rPr>
@@ -3042,17 +3173,7 @@
                 <w:sz w:val="18"/>
                 <w:lang w:val="uk-UA"/>
               </w:rPr>
-              <w:t xml:space="preserve">  </w:t>
-            </w:r>
-            <w:r>
-              <w:rPr>
-                <w:rFonts w:ascii="Times New Roman" w:hAnsi="Times New Roman"/>
-                <w:b/>
-                <w:spacing w:val="-1"/>
-                <w:sz w:val="18"/>
-                <w:lang w:val="uk-UA"/>
-              </w:rPr>
-              <w:t xml:space="preserve">від </w:t>
+              <w:t xml:space="preserve"> </w:t>
             </w:r>
             <w:r>
               <w:rPr>
@@ -3071,43 +3192,13 @@
                 <w:spacing w:val="-1"/>
                 <w:sz w:val="18"/>
               </w:rPr>
-              <w:t>CertificateDate</w:t>
+              <w:t>CertificateNum</w:t>
             </w:r>
             <w:r>
               <w:rPr>
                 <w:rFonts w:ascii="Times New Roman" w:hAnsi="Times New Roman"/>
                 <w:b/>
                 <w:color w:val="00B050"/>
-                <w:spacing w:val="-1"/>
-                <w:sz w:val="18"/>
-                <w:lang w:val="uk-UA"/>
-              </w:rPr>
-              <w:t xml:space="preserve"> </w:t>
-            </w:r>
-            <w:r>
-              <w:rPr>
-                <w:rFonts w:ascii="Times New Roman" w:hAnsi="Times New Roman"/>
-                <w:b/>
-                <w:spacing w:val="-1"/>
-                <w:sz w:val="18"/>
-                <w:lang w:val="uk-UA"/>
-              </w:rPr>
-              <w:t>#</w:t>
-            </w:r>
-            <w:r>
-              <w:rPr>
-                <w:rFonts w:ascii="Times New Roman" w:hAnsi="Times New Roman"/>
-                <w:b/>
-                <w:spacing w:val="-1"/>
-                <w:sz w:val="18"/>
-              </w:rPr>
-              <w:t>CertificateNum</w:t>
-            </w:r>
-            <w:r>
-              <w:rPr>
-                <w:rFonts w:ascii="Times New Roman" w:hAnsi="Times New Roman"/>
-                <w:b/>
-                <w:color w:val="00B050"/>
                 <w:sz w:val="18"/>
                 <w:lang w:val="uk-UA"/>
               </w:rPr>
@@ -3314,11 +3405,78 @@
             </w:r>
             <w:r>
               <w:rPr>
-                <w:rFonts w:ascii="Times New Roman"/>
-                <w:sz w:val="18"/>
-                <w:lang w:val="uk-UA"/>
-              </w:rPr>
-              <w:t>direction of preparation "</w:t>
+                <w:rFonts w:ascii="Times New Roman" w:hAnsi="Times New Roman"/>
+                <w:spacing w:val="-1"/>
+                <w:sz w:val="18"/>
+              </w:rPr>
+              <w:t>#TrainingDirectionTypeInTextEng</w:t>
+            </w:r>
+            <w:r>
+              <w:rPr>
+                <w:rFonts w:ascii="Times New Roman" w:hAnsi="Times New Roman"/>
+                <w:spacing w:val="-1"/>
+                <w:sz w:val="18"/>
+              </w:rPr>
+              <w:t xml:space="preserve"> </w:t>
+            </w:r>
+            <w:r>
+              <w:rPr>
+                <w:rFonts w:ascii="Times New Roman"/>
+                <w:sz w:val="18"/>
+                <w:lang w:val="uk-UA"/>
+              </w:rPr>
+              <w:t>"</w:t>
+            </w:r>
+            <w:r>
+              <w:rPr>
+                <w:rFonts w:ascii="Times New Roman"/>
+                <w:sz w:val="18"/>
+              </w:rPr>
+              <w:t>#SpecialityEng</w:t>
+            </w:r>
+            <w:r>
+              <w:rPr>
+                <w:rFonts w:ascii="Times New Roman"/>
+                <w:sz w:val="18"/>
+                <w:lang w:val="uk-UA"/>
+              </w:rPr>
+              <w:t>"</w:t>
+            </w:r>
+            <w:r>
+              <w:rPr>
+                <w:rFonts w:ascii="Times New Roman"/>
+                <w:sz w:val="18"/>
+                <w:lang w:val="uk-UA"/>
+              </w:rPr>
+              <w:t xml:space="preserve"> </w:t>
+            </w:r>
+            <w:r>
+              <w:rPr>
+                <w:rFonts w:ascii="Times New Roman"/>
+                <w:sz w:val="18"/>
+              </w:rPr>
+              <w:t xml:space="preserve"> </w:t>
+            </w:r>
+            <w:r>
+              <w:rPr>
+                <w:rFonts w:ascii="Times New Roman"/>
+                <w:sz w:val="18"/>
+              </w:rPr>
+              <w:t>#OptionalSpecializationEng</w:t>
+            </w:r>
+            <w:r>
+              <w:rPr>
+                <w:rFonts w:ascii="Times New Roman"/>
+                <w:sz w:val="18"/>
+              </w:rPr>
+              <w:t xml:space="preserve"> </w:t>
+            </w:r>
+            <w:r>
+              <w:rPr>
+                <w:rFonts w:ascii="Times New Roman"/>
+                <w:sz w:val="18"/>
+              </w:rPr>
+              <w:t>#QO</w:t>
             </w:r>
             <w:r>
               <w:rPr>
@@ -3331,18 +3489,17 @@
             </w:r>
             <w:r>
               <w:rPr>
-                <w:rFonts w:ascii="Times New Roman"/>
-                <w:sz w:val="18"/>
-                <w:lang w:val="uk-UA"/>
-              </w:rPr>
-              <w:t>"</w:t>
-            </w:r>
-            <w:r>
-              <w:rPr>
-                <w:rFonts w:ascii="Times New Roman"/>
-                <w:color w:val="00B050"/>
-                <w:sz w:val="18"/>
-                <w:lang w:val="uk-UA"/>
+                <w:rFonts w:ascii="Times New Roman" w:hAnsi="Times New Roman"/>
+                <w:spacing w:val="-1"/>
+                <w:sz w:val="18"/>
+                <w:lang w:val="en-GB"/>
+              </w:rPr>
+              <w:t>#QC</w:t>
+            </w:r>
+            <w:r>
+              <w:rPr>
+                <w:rFonts w:ascii="Times New Roman"/>
+                <w:sz w:val="18"/>
               </w:rPr>
               <w:t xml:space="preserve"> </w:t>
             </w:r>
@@ -6373,24 +6530,17 @@
                 <w:kern w:val="2"/>
                 <w:sz w:val="16"/>
                 <w:szCs w:val="16"/>
-              </w:rPr>
-            </w:pPr>
-            <w:r>
-              <w:rPr>
-                <w:rFonts w:ascii="Times New Roman" w:hAnsi="Times New Roman"/>
-                <w:sz w:val="16"/>
-                <w:szCs w:val="16"/>
-              </w:rPr>
-              <w:t>#</w:t>
-            </w:r>
-            <w:r>
-              <w:rPr>
-                <w:rFonts w:ascii="Times New Roman" w:hAnsi="Times New Roman"/>
-                <w:sz w:val="16"/>
-                <w:szCs w:val="16"/>
                 <w:lang w:val="en-US"/>
               </w:rPr>
-              <w:t>AcquiredCompetencies</w:t>
+            </w:pPr>
+            <w:r>
+              <w:rPr>
+                <w:rFonts w:ascii="Times New Roman" w:hAnsi="Times New Roman"/>
+                <w:sz w:val="16"/>
+                <w:szCs w:val="16"/>
+                <w:lang w:val="en-US"/>
+              </w:rPr>
+              <w:t>#AcquiredCompetencies</w:t>
             </w:r>
           </w:p>
           <w:p>
@@ -17772,7 +17922,16 @@
                 <w:sz w:val="16"/>
                 <w:szCs w:val="16"/>
               </w:rPr>
-              <w:t>PreviousDiplomadateEng</w:t>
+              <w:t>PreviousDiplomaD</w:t>
+            </w:r>
+            <w:r>
+              <w:rPr>
+                <w:rFonts w:ascii="Times New Roman" w:eastAsia="Times New Roman" w:hAnsi="Times New Roman"/>
+                <w:spacing w:val="-1"/>
+                <w:sz w:val="16"/>
+                <w:szCs w:val="16"/>
+              </w:rPr>
+              <w:t>ateEng</w:t>
             </w:r>
             <w:r>
               <w:rPr>
@@ -25451,7 +25610,7 @@
         <w:sz w:val="20"/>
         <w:lang w:val="ru-RU"/>
       </w:rPr>
-      <w:t>2</w:t>
+      <w:t>4</w:t>
     </w:r>
     <w:r>
       <w:rPr>
@@ -28528,6 +28687,7 @@
   <w:style w:type="character" w:default="1" w:styleId="a0">
     <w:name w:val="Default Paragraph Font"/>
     <w:uiPriority w:val="1"/>
+    <w:semiHidden/>
     <w:unhideWhenUsed/>
   </w:style>
   <w:style w:type="table" w:default="1" w:styleId="a1">

</xml_diff>

<commit_message>
Added insertion of previous diploma information.
</commit_message>
<xml_diff>
--- a/core/src/main/resources/docs/templates/DiplomaSupplement.docx
+++ b/core/src/main/resources/docs/templates/DiplomaSupplement.docx
@@ -17911,27 +17911,8 @@
                 <w:spacing w:val="-1"/>
                 <w:sz w:val="16"/>
                 <w:szCs w:val="16"/>
-                <w:lang w:val="uk-UA"/>
-              </w:rPr>
-              <w:t>#</w:t>
-            </w:r>
-            <w:r>
-              <w:rPr>
-                <w:rFonts w:ascii="Times New Roman" w:eastAsia="Times New Roman" w:hAnsi="Times New Roman"/>
-                <w:spacing w:val="-1"/>
-                <w:sz w:val="16"/>
-                <w:szCs w:val="16"/>
-              </w:rPr>
-              <w:t>PreviousDiplomaD</w:t>
-            </w:r>
-            <w:r>
-              <w:rPr>
-                <w:rFonts w:ascii="Times New Roman" w:eastAsia="Times New Roman" w:hAnsi="Times New Roman"/>
-                <w:spacing w:val="-1"/>
-                <w:sz w:val="16"/>
-                <w:szCs w:val="16"/>
-              </w:rPr>
-              <w:t>ateEng</w:t>
+              </w:rPr>
+              <w:t>#PrevoiusDiplomaDateEng</w:t>
             </w:r>
             <w:r>
               <w:rPr>

</xml_diff>

<commit_message>
Removed unnecessary placeholders from diploma supplement template.
</commit_message>
<xml_diff>
--- a/core/src/main/resources/docs/templates/DiplomaSupplement.docx
+++ b/core/src/main/resources/docs/templates/DiplomaSupplement.docx
@@ -2924,6 +2924,16 @@
                 <w:sz w:val="18"/>
                 <w:lang w:val="uk-UA"/>
               </w:rPr>
+              <w:t xml:space="preserve">від </w:t>
+            </w:r>
+            <w:r>
+              <w:rPr>
+                <w:rFonts w:ascii="Times New Roman" w:hAnsi="Times New Roman"/>
+                <w:b/>
+                <w:spacing w:val="-1"/>
+                <w:sz w:val="18"/>
+                <w:lang w:val="uk-UA"/>
+              </w:rPr>
               <w:t>#</w:t>
             </w:r>
             <w:r>
@@ -2933,12 +2943,13 @@
                 <w:spacing w:val="-1"/>
                 <w:sz w:val="18"/>
               </w:rPr>
-              <w:t>OptionalSpecialization</w:t>
-            </w:r>
-            <w:r>
-              <w:rPr>
-                <w:rFonts w:ascii="Times New Roman" w:hAnsi="Times New Roman"/>
-                <w:b/>
+              <w:t>CertificateDate</w:t>
+            </w:r>
+            <w:r>
+              <w:rPr>
+                <w:rFonts w:ascii="Times New Roman" w:hAnsi="Times New Roman"/>
+                <w:b/>
+                <w:color w:val="00B050"/>
                 <w:spacing w:val="-1"/>
                 <w:sz w:val="18"/>
                 <w:lang w:val="uk-UA"/>
@@ -2961,236 +2972,6 @@
                 <w:b/>
                 <w:spacing w:val="-1"/>
                 <w:sz w:val="18"/>
-                <w:lang w:val="uk-UA"/>
-              </w:rPr>
-              <w:t>ЛВ</w:t>
-            </w:r>
-            <w:r>
-              <w:rPr>
-                <w:rFonts w:ascii="Times New Roman" w:hAnsi="Times New Roman"/>
-                <w:b/>
-                <w:spacing w:val="-1"/>
-                <w:sz w:val="18"/>
-                <w:lang w:val="uk-UA"/>
-              </w:rPr>
-              <w:t>#SpecializationUkr</w:t>
-            </w:r>
-            <w:r>
-              <w:rPr>
-                <w:rFonts w:ascii="Times New Roman" w:hAnsi="Times New Roman"/>
-                <w:b/>
-                <w:spacing w:val="-1"/>
-                <w:sz w:val="18"/>
-                <w:lang w:val="uk-UA"/>
-              </w:rPr>
-              <w:t>#</w:t>
-            </w:r>
-            <w:r>
-              <w:rPr>
-                <w:rFonts w:ascii="Times New Roman" w:hAnsi="Times New Roman"/>
-                <w:b/>
-                <w:spacing w:val="-1"/>
-                <w:sz w:val="18"/>
-                <w:lang w:val="uk-UA"/>
-              </w:rPr>
-              <w:t>ЛЗ</w:t>
-            </w:r>
-            <w:r>
-              <w:rPr>
-                <w:rFonts w:ascii="Times New Roman" w:hAnsi="Times New Roman"/>
-                <w:b/>
-                <w:spacing w:val="-1"/>
-                <w:sz w:val="18"/>
-                <w:lang w:val="uk-UA"/>
-              </w:rPr>
-              <w:t xml:space="preserve"> </w:t>
-            </w:r>
-            <w:r>
-              <w:rPr>
-                <w:rFonts w:ascii="Times New Roman" w:hAnsi="Times New Roman"/>
-                <w:b/>
-                <w:spacing w:val="-1"/>
-                <w:sz w:val="18"/>
-                <w:lang w:val="uk-UA"/>
-              </w:rPr>
-              <w:t>#</w:t>
-            </w:r>
-            <w:r>
-              <w:rPr>
-                <w:rFonts w:ascii="Times New Roman" w:hAnsi="Times New Roman"/>
-                <w:b/>
-                <w:spacing w:val="-1"/>
-                <w:sz w:val="18"/>
-              </w:rPr>
-              <w:t>TrainingDirectionTypeInText</w:t>
-            </w:r>
-            <w:r>
-              <w:rPr>
-                <w:rFonts w:ascii="Times New Roman" w:hAnsi="Times New Roman"/>
-                <w:b/>
-                <w:color w:val="00B050"/>
-                <w:spacing w:val="-1"/>
-                <w:sz w:val="18"/>
-                <w:lang w:val="uk-UA"/>
-              </w:rPr>
-              <w:t xml:space="preserve"> </w:t>
-            </w:r>
-            <w:r>
-              <w:rPr>
-                <w:rFonts w:ascii="Times New Roman" w:hAnsi="Times New Roman"/>
-                <w:b/>
-                <w:spacing w:val="-1"/>
-                <w:sz w:val="18"/>
-                <w:lang w:val="uk-UA"/>
-              </w:rPr>
-              <w:t>«</w:t>
-            </w:r>
-            <w:r>
-              <w:rPr>
-                <w:rFonts w:ascii="Times New Roman" w:hAnsi="Times New Roman"/>
-                <w:b/>
-                <w:spacing w:val="-1"/>
-                <w:sz w:val="18"/>
-                <w:lang w:val="uk-UA"/>
-              </w:rPr>
-              <w:t>#</w:t>
-            </w:r>
-            <w:r>
-              <w:rPr>
-                <w:rFonts w:ascii="Times New Roman" w:hAnsi="Times New Roman"/>
-                <w:b/>
-                <w:spacing w:val="-1"/>
-                <w:sz w:val="18"/>
-              </w:rPr>
-              <w:t>SpecialityUkr</w:t>
-            </w:r>
-            <w:r>
-              <w:rPr>
-                <w:rFonts w:ascii="Times New Roman" w:hAnsi="Times New Roman"/>
-                <w:b/>
-                <w:spacing w:val="-1"/>
-                <w:sz w:val="18"/>
-                <w:lang w:val="uk-UA"/>
-              </w:rPr>
-              <w:t>»</w:t>
-            </w:r>
-            <w:r>
-              <w:rPr>
-                <w:rFonts w:ascii="Times New Roman" w:hAnsi="Times New Roman"/>
-                <w:b/>
-                <w:spacing w:val="-1"/>
-                <w:sz w:val="18"/>
-                <w:lang w:val="uk-UA"/>
-              </w:rPr>
-              <w:t xml:space="preserve"> </w:t>
-            </w:r>
-            <w:r>
-              <w:rPr>
-                <w:rFonts w:ascii="Times New Roman" w:hAnsi="Times New Roman"/>
-                <w:b/>
-                <w:spacing w:val="-1"/>
-                <w:sz w:val="18"/>
-                <w:lang w:val="uk-UA"/>
-              </w:rPr>
-              <w:t xml:space="preserve">за освітнім ступенем </w:t>
-            </w:r>
-            <w:r>
-              <w:rPr>
-                <w:rFonts w:ascii="Times New Roman" w:hAnsi="Times New Roman"/>
-                <w:b/>
-                <w:spacing w:val="-1"/>
-                <w:sz w:val="18"/>
-                <w:lang w:val="uk-UA"/>
-              </w:rPr>
-              <w:t>«</w:t>
-            </w:r>
-            <w:r>
-              <w:rPr>
-                <w:rFonts w:ascii="Times New Roman" w:hAnsi="Times New Roman"/>
-                <w:b/>
-                <w:spacing w:val="-1"/>
-                <w:sz w:val="18"/>
-                <w:lang w:val="uk-UA"/>
-              </w:rPr>
-              <w:t>#DegreeUkr</w:t>
-            </w:r>
-            <w:r>
-              <w:rPr>
-                <w:rFonts w:ascii="Times New Roman" w:hAnsi="Times New Roman"/>
-                <w:b/>
-                <w:spacing w:val="-1"/>
-                <w:sz w:val="18"/>
-                <w:lang w:val="uk-UA"/>
-              </w:rPr>
-              <w:t>»</w:t>
-            </w:r>
-            <w:r>
-              <w:rPr>
-                <w:rFonts w:ascii="Times New Roman" w:hAnsi="Times New Roman"/>
-                <w:b/>
-                <w:color w:val="00B050"/>
-                <w:spacing w:val="-1"/>
-                <w:sz w:val="18"/>
-                <w:lang w:val="uk-UA"/>
-              </w:rPr>
-              <w:t xml:space="preserve">  </w:t>
-            </w:r>
-            <w:r>
-              <w:rPr>
-                <w:rFonts w:ascii="Times New Roman" w:hAnsi="Times New Roman"/>
-                <w:b/>
-                <w:spacing w:val="-1"/>
-                <w:sz w:val="18"/>
-                <w:lang w:val="uk-UA"/>
-              </w:rPr>
-              <w:t xml:space="preserve">від </w:t>
-            </w:r>
-            <w:r>
-              <w:rPr>
-                <w:rFonts w:ascii="Times New Roman" w:hAnsi="Times New Roman"/>
-                <w:b/>
-                <w:spacing w:val="-1"/>
-                <w:sz w:val="18"/>
-                <w:lang w:val="uk-UA"/>
-              </w:rPr>
-              <w:t>#</w:t>
-            </w:r>
-            <w:r>
-              <w:rPr>
-                <w:rFonts w:ascii="Times New Roman" w:hAnsi="Times New Roman"/>
-                <w:b/>
-                <w:spacing w:val="-1"/>
-                <w:sz w:val="18"/>
-              </w:rPr>
-              <w:t>CertificateDate</w:t>
-            </w:r>
-            <w:r>
-              <w:rPr>
-                <w:rFonts w:ascii="Times New Roman" w:hAnsi="Times New Roman"/>
-                <w:b/>
-                <w:color w:val="00B050"/>
-                <w:spacing w:val="-1"/>
-                <w:sz w:val="18"/>
-                <w:lang w:val="uk-UA"/>
-              </w:rPr>
-              <w:t xml:space="preserve"> </w:t>
-            </w:r>
-            <w:r>
-              <w:rPr>
-                <w:rFonts w:ascii="Times New Roman" w:hAnsi="Times New Roman"/>
-                <w:b/>
-                <w:spacing w:val="-1"/>
-                <w:sz w:val="18"/>
-                <w:lang w:val="uk-UA"/>
-              </w:rPr>
-              <w:t>#</w:t>
-            </w:r>
-            <w:r>
-              <w:rPr>
-                <w:rFonts w:ascii="Times New Roman" w:hAnsi="Times New Roman"/>
-                <w:b/>
-                <w:spacing w:val="-1"/>
-                <w:sz w:val="18"/>
               </w:rPr>
               <w:t>CertificateNum</w:t>
             </w:r>
@@ -3198,17 +2979,15 @@
               <w:rPr>
                 <w:rFonts w:ascii="Times New Roman" w:hAnsi="Times New Roman"/>
                 <w:b/>
-                <w:color w:val="00B050"/>
-                <w:sz w:val="18"/>
-                <w:lang w:val="uk-UA"/>
-              </w:rPr>
-              <w:t xml:space="preserve"> </w:t>
-            </w:r>
-            <w:r>
-              <w:rPr>
-                <w:rFonts w:ascii="Times New Roman" w:hAnsi="Times New Roman"/>
-                <w:b/>
-                <w:color w:val="669900"/>
+                <w:sz w:val="18"/>
+                <w:lang w:val="uk-UA"/>
+              </w:rPr>
+              <w:t xml:space="preserve"> </w:t>
+            </w:r>
+            <w:r>
+              <w:rPr>
+                <w:rFonts w:ascii="Times New Roman" w:hAnsi="Times New Roman"/>
+                <w:b/>
                 <w:sz w:val="18"/>
                 <w:lang w:val="uk-UA"/>
               </w:rPr>
@@ -3401,157 +3180,22 @@
                 <w:sz w:val="18"/>
                 <w:lang w:val="uk-UA"/>
               </w:rPr>
-              <w:t xml:space="preserve">Cherkasy State Technological University State. Ministry of Education and Science of Ukraine. Certificate of accreditation of the </w:t>
-            </w:r>
-            <w:r>
-              <w:rPr>
-                <w:rFonts w:ascii="Times New Roman" w:hAnsi="Times New Roman"/>
-                <w:spacing w:val="-1"/>
-                <w:sz w:val="18"/>
-              </w:rPr>
-              <w:t>#TrainingDirectionTypeInTextEng</w:t>
-            </w:r>
-            <w:r>
-              <w:rPr>
-                <w:rFonts w:ascii="Times New Roman" w:hAnsi="Times New Roman"/>
-                <w:spacing w:val="-1"/>
-                <w:sz w:val="18"/>
-              </w:rPr>
-              <w:t xml:space="preserve"> </w:t>
-            </w:r>
-            <w:r>
-              <w:rPr>
-                <w:rFonts w:ascii="Times New Roman"/>
-                <w:sz w:val="18"/>
-                <w:lang w:val="uk-UA"/>
-              </w:rPr>
-              <w:t>"</w:t>
-            </w:r>
-            <w:r>
-              <w:rPr>
-                <w:rFonts w:ascii="Times New Roman"/>
-                <w:sz w:val="18"/>
-              </w:rPr>
-              <w:t>#SpecialityEng</w:t>
-            </w:r>
-            <w:r>
-              <w:rPr>
-                <w:rFonts w:ascii="Times New Roman"/>
-                <w:sz w:val="18"/>
-                <w:lang w:val="uk-UA"/>
-              </w:rPr>
-              <w:t>"</w:t>
-            </w:r>
-            <w:r>
-              <w:rPr>
-                <w:rFonts w:ascii="Times New Roman"/>
-                <w:sz w:val="18"/>
-                <w:lang w:val="uk-UA"/>
-              </w:rPr>
-              <w:t xml:space="preserve"> </w:t>
-            </w:r>
-            <w:r>
-              <w:rPr>
-                <w:rFonts w:ascii="Times New Roman"/>
-                <w:sz w:val="18"/>
-              </w:rPr>
-              <w:t xml:space="preserve"> </w:t>
-            </w:r>
-            <w:r>
-              <w:rPr>
-                <w:rFonts w:ascii="Times New Roman"/>
-                <w:sz w:val="18"/>
-              </w:rPr>
-              <w:t>#OptionalSpecializationEng</w:t>
-            </w:r>
-            <w:r>
-              <w:rPr>
-                <w:rFonts w:ascii="Times New Roman"/>
-                <w:sz w:val="18"/>
-              </w:rPr>
-              <w:t xml:space="preserve"> </w:t>
-            </w:r>
-            <w:r>
-              <w:rPr>
-                <w:rFonts w:ascii="Times New Roman"/>
-                <w:sz w:val="18"/>
-              </w:rPr>
-              <w:t>#QO</w:t>
-            </w:r>
-            <w:r>
-              <w:rPr>
-                <w:rFonts w:ascii="Times New Roman" w:hAnsi="Times New Roman"/>
-                <w:spacing w:val="-1"/>
-                <w:sz w:val="18"/>
-                <w:lang w:val="en-GB"/>
-              </w:rPr>
-              <w:t>#SpecializationEng</w:t>
-            </w:r>
-            <w:r>
-              <w:rPr>
-                <w:rFonts w:ascii="Times New Roman" w:hAnsi="Times New Roman"/>
-                <w:spacing w:val="-1"/>
-                <w:sz w:val="18"/>
-                <w:lang w:val="en-GB"/>
-              </w:rPr>
-              <w:t>#QC</w:t>
-            </w:r>
-            <w:r>
-              <w:rPr>
-                <w:rFonts w:ascii="Times New Roman"/>
-                <w:sz w:val="18"/>
-              </w:rPr>
-              <w:t xml:space="preserve"> </w:t>
-            </w:r>
-            <w:r>
-              <w:rPr>
-                <w:rFonts w:ascii="Times New Roman"/>
-                <w:sz w:val="18"/>
-                <w:lang w:val="uk-UA"/>
-              </w:rPr>
-              <w:t xml:space="preserve">for the educational degree </w:t>
-            </w:r>
-            <w:r>
-              <w:rPr>
-                <w:rFonts w:ascii="Times New Roman"/>
-                <w:sz w:val="18"/>
-                <w:lang w:val="uk-UA"/>
-              </w:rPr>
-              <w:t>"</w:t>
-            </w:r>
-            <w:r>
-              <w:rPr>
-                <w:rFonts w:ascii="Times New Roman" w:hAnsi="Times New Roman"/>
-                <w:spacing w:val="1"/>
-                <w:sz w:val="18"/>
-                <w:lang w:val="en-GB"/>
-              </w:rPr>
-              <w:t>#DegreeEng</w:t>
-            </w:r>
-            <w:r>
-              <w:rPr>
-                <w:rFonts w:ascii="Times New Roman"/>
-                <w:sz w:val="18"/>
-                <w:lang w:val="uk-UA"/>
-              </w:rPr>
-              <w:t>"</w:t>
-            </w:r>
-            <w:r>
-              <w:rPr>
-                <w:rFonts w:ascii="Times New Roman"/>
-                <w:color w:val="00B050"/>
-                <w:sz w:val="18"/>
-                <w:lang w:val="uk-UA"/>
-              </w:rPr>
-              <w:t xml:space="preserve"> </w:t>
-            </w:r>
-            <w:r>
-              <w:rPr>
-                <w:rFonts w:ascii="Times New Roman"/>
-                <w:sz w:val="18"/>
-                <w:lang w:val="uk-UA"/>
-              </w:rPr>
-              <w:t xml:space="preserve">from </w:t>
+              <w:t>Cherkasy State Technological University State. Ministry of Education and Science of Ukraine. Certificate of</w:t>
+            </w:r>
+            <w:r>
+              <w:rPr>
+                <w:rFonts w:ascii="Times New Roman"/>
+                <w:sz w:val="18"/>
+              </w:rPr>
+              <w:t xml:space="preserve"> accreditation</w:t>
+            </w:r>
+            <w:r>
+              <w:rPr>
+                <w:rFonts w:ascii="Times New Roman"/>
+                <w:sz w:val="18"/>
+                <w:lang w:val="uk-UA"/>
+              </w:rPr>
+              <w:t xml:space="preserve"> from </w:t>
             </w:r>
             <w:r>
               <w:rPr>
@@ -25591,7 +25235,7 @@
         <w:sz w:val="20"/>
         <w:lang w:val="ru-RU"/>
       </w:rPr>
-      <w:t>4</w:t>
+      <w:t>2</w:t>
     </w:r>
     <w:r>
       <w:rPr>

</xml_diff>

<commit_message>
Updated diploma supplement template: removed hours from grades table, fixed alignment for competencies.
</commit_message>
<xml_diff>
--- a/core/src/main/resources/docs/templates/DiplomaSupplement.docx
+++ b/core/src/main/resources/docs/templates/DiplomaSupplement.docx
@@ -6133,7 +6133,6 @@
               <w:pStyle w:val="TableParagraph"/>
               <w:spacing w:before="5" w:line="216" w:lineRule="auto"/>
               <w:ind w:right="6" w:firstLine="173"/>
-              <w:jc w:val="both"/>
               <w:rPr>
                 <w:rFonts w:ascii="Times New Roman" w:hAnsi="Times New Roman"/>
                 <w:b/>
@@ -6168,7 +6167,6 @@
             <w:pPr>
               <w:spacing w:after="0" w:line="228" w:lineRule="auto"/>
               <w:ind w:right="6" w:firstLine="176"/>
-              <w:jc w:val="both"/>
               <w:rPr>
                 <w:rFonts w:ascii="Times New Roman" w:hAnsi="Times New Roman"/>
                 <w:kern w:val="2"/>
@@ -6191,7 +6189,6 @@
             <w:pPr>
               <w:spacing w:after="0" w:line="228" w:lineRule="auto"/>
               <w:ind w:right="6" w:firstLine="176"/>
-              <w:jc w:val="both"/>
               <w:rPr>
                 <w:rFonts w:ascii="Times New Roman" w:hAnsi="Times New Roman"/>
                 <w:b/>
@@ -6224,7 +6221,6 @@
             <w:pPr>
               <w:spacing w:after="0" w:line="228" w:lineRule="auto"/>
               <w:ind w:right="6" w:firstLine="176"/>
-              <w:jc w:val="both"/>
               <w:rPr>
                 <w:rFonts w:ascii="Times New Roman" w:hAnsi="Times New Roman"/>
                 <w:b/>
@@ -7100,6 +7096,7 @@
     <w:tbl>
       <w:tblPr>
         <w:tblW w:w="4973" w:type="pct"/>
+        <w:tblLayout w:type="fixed"/>
         <w:tblCellMar>
           <w:left w:w="0" w:type="dxa"/>
           <w:right w:w="0" w:type="dxa"/>
@@ -7107,13 +7104,12 @@
         <w:tblLook w:val="01E0"/>
       </w:tblPr>
       <w:tblGrid>
-        <w:gridCol w:w="764"/>
-        <w:gridCol w:w="4213"/>
-        <w:gridCol w:w="1061"/>
-        <w:gridCol w:w="981"/>
-        <w:gridCol w:w="892"/>
-        <w:gridCol w:w="1375"/>
-        <w:gridCol w:w="875"/>
+        <w:gridCol w:w="765"/>
+        <w:gridCol w:w="5337"/>
+        <w:gridCol w:w="851"/>
+        <w:gridCol w:w="851"/>
+        <w:gridCol w:w="1416"/>
+        <w:gridCol w:w="941"/>
       </w:tblGrid>
       <w:tr>
         <w:trPr>
@@ -7121,7 +7117,7 @@
         </w:trPr>
         <w:tc>
           <w:tcPr>
-            <w:tcW w:w="420" w:type="pct"/>
+            <w:tcW w:w="376" w:type="pct"/>
             <w:tcBorders>
               <w:top w:val="single" w:sz="5" w:space="0" w:color="000000"/>
               <w:left w:val="single" w:sz="5" w:space="0" w:color="000000"/>
@@ -7292,7 +7288,7 @@
         </w:tc>
         <w:tc>
           <w:tcPr>
-            <w:tcW w:w="2234" w:type="pct"/>
+            <w:tcW w:w="2626" w:type="pct"/>
             <w:tcBorders>
               <w:top w:val="single" w:sz="5" w:space="0" w:color="000000"/>
               <w:left w:val="single" w:sz="5" w:space="0" w:color="000000"/>
@@ -7323,18 +7319,7 @@
                 <w:szCs w:val="16"/>
                 <w:lang w:val="uk-UA"/>
               </w:rPr>
-              <w:t xml:space="preserve">Назва </w:t>
-            </w:r>
-            <w:r>
-              <w:rPr>
-                <w:rFonts w:ascii="Times New Roman" w:hAnsi="Times New Roman"/>
-                <w:b/>
-                <w:spacing w:val="-1"/>
-                <w:sz w:val="16"/>
-                <w:szCs w:val="16"/>
-                <w:lang w:val="uk-UA"/>
-              </w:rPr>
-              <w:t>освітньої</w:t>
+              <w:t>Назва освітньої</w:t>
             </w:r>
             <w:r>
               <w:rPr>
@@ -7423,7 +7408,7 @@
         </w:tc>
         <w:tc>
           <w:tcPr>
-            <w:tcW w:w="440" w:type="pct"/>
+            <w:tcW w:w="419" w:type="pct"/>
             <w:tcBorders>
               <w:top w:val="single" w:sz="5" w:space="0" w:color="000000"/>
               <w:left w:val="single" w:sz="5" w:space="0" w:color="000000"/>
@@ -7537,7 +7522,7 @@
         </w:tc>
         <w:tc>
           <w:tcPr>
-            <w:tcW w:w="343" w:type="pct"/>
+            <w:tcW w:w="419" w:type="pct"/>
             <w:tcBorders>
               <w:top w:val="single" w:sz="5" w:space="0" w:color="000000"/>
               <w:left w:val="single" w:sz="5" w:space="0" w:color="000000"/>
@@ -7550,8 +7535,8 @@
           <w:p>
             <w:pPr>
               <w:pStyle w:val="TableParagraph"/>
-              <w:spacing w:before="104" w:line="204" w:lineRule="exact"/>
-              <w:ind w:left="133" w:hanging="36"/>
+              <w:spacing w:line="236" w:lineRule="auto"/>
+              <w:ind w:left="97" w:right="47" w:hanging="51"/>
               <w:jc w:val="center"/>
               <w:rPr>
                 <w:rFonts w:ascii="Times New Roman" w:eastAsia="Times New Roman" w:hAnsi="Times New Roman"/>
@@ -7569,7 +7554,7 @@
                 <w:szCs w:val="16"/>
                 <w:lang w:val="uk-UA"/>
               </w:rPr>
-              <w:t>Години</w:t>
+              <w:t>Бали</w:t>
             </w:r>
             <w:r>
               <w:rPr>
@@ -7581,34 +7566,52 @@
               </w:rPr>
               <w:t xml:space="preserve"> /</w:t>
             </w:r>
-          </w:p>
-          <w:p>
-            <w:pPr>
-              <w:pStyle w:val="TableParagraph"/>
-              <w:spacing w:line="204" w:lineRule="exact"/>
-              <w:ind w:left="133" w:hanging="36"/>
-              <w:jc w:val="center"/>
-              <w:rPr>
-                <w:rFonts w:ascii="Times New Roman" w:eastAsia="Times New Roman" w:hAnsi="Times New Roman"/>
-                <w:sz w:val="16"/>
-                <w:szCs w:val="16"/>
-                <w:lang w:val="uk-UA"/>
-              </w:rPr>
-            </w:pPr>
-            <w:r>
-              <w:rPr>
-                <w:rFonts w:ascii="Times New Roman"/>
-                <w:sz w:val="16"/>
-                <w:szCs w:val="16"/>
-                <w:lang w:val="uk-UA"/>
-              </w:rPr>
-              <w:t>Hours</w:t>
+            <w:r>
+              <w:rPr>
+                <w:rFonts w:ascii="Times New Roman" w:hAnsi="Times New Roman"/>
+                <w:b/>
+                <w:spacing w:val="22"/>
+                <w:sz w:val="16"/>
+                <w:szCs w:val="16"/>
+                <w:lang w:val="uk-UA"/>
+              </w:rPr>
+              <w:t xml:space="preserve"> </w:t>
+            </w:r>
+            <w:r>
+              <w:rPr>
+                <w:rFonts w:ascii="Times New Roman" w:hAnsi="Times New Roman"/>
+                <w:spacing w:val="-1"/>
+                <w:sz w:val="16"/>
+                <w:szCs w:val="16"/>
+                <w:lang w:val="uk-UA"/>
+              </w:rPr>
+              <w:t>Local</w:t>
+            </w:r>
+            <w:r>
+              <w:rPr>
+                <w:rFonts w:ascii="Times New Roman" w:hAnsi="Times New Roman"/>
+                <w:spacing w:val="22"/>
+                <w:sz w:val="16"/>
+                <w:szCs w:val="16"/>
+                <w:lang w:val="uk-UA"/>
+              </w:rPr>
+              <w:t xml:space="preserve"> </w:t>
+            </w:r>
+            <w:r>
+              <w:rPr>
+                <w:rFonts w:ascii="Times New Roman" w:hAnsi="Times New Roman"/>
+                <w:spacing w:val="-1"/>
+                <w:sz w:val="16"/>
+                <w:szCs w:val="16"/>
+                <w:lang w:val="uk-UA"/>
+              </w:rPr>
+              <w:t>grade</w:t>
             </w:r>
           </w:p>
         </w:tc>
         <w:tc>
           <w:tcPr>
-            <w:tcW w:w="312" w:type="pct"/>
+            <w:tcW w:w="697" w:type="pct"/>
             <w:tcBorders>
               <w:top w:val="single" w:sz="5" w:space="0" w:color="000000"/>
               <w:left w:val="single" w:sz="5" w:space="0" w:color="000000"/>
@@ -7621,8 +7624,7 @@
           <w:p>
             <w:pPr>
               <w:pStyle w:val="TableParagraph"/>
-              <w:spacing w:line="236" w:lineRule="auto"/>
-              <w:ind w:left="97" w:right="47" w:hanging="51"/>
+              <w:ind w:left="23" w:right="23" w:firstLine="31"/>
               <w:jc w:val="center"/>
               <w:rPr>
                 <w:rFonts w:ascii="Times New Roman" w:eastAsia="Times New Roman" w:hAnsi="Times New Roman"/>
@@ -7640,52 +7642,131 @@
                 <w:szCs w:val="16"/>
                 <w:lang w:val="uk-UA"/>
               </w:rPr>
-              <w:t>Бали</w:t>
-            </w:r>
-            <w:r>
-              <w:rPr>
-                <w:rFonts w:ascii="Times New Roman" w:hAnsi="Times New Roman"/>
-                <w:b/>
-                <w:sz w:val="16"/>
-                <w:szCs w:val="16"/>
-                <w:lang w:val="uk-UA"/>
-              </w:rPr>
-              <w:t xml:space="preserve"> /</w:t>
-            </w:r>
-            <w:r>
-              <w:rPr>
-                <w:rFonts w:ascii="Times New Roman" w:hAnsi="Times New Roman"/>
-                <w:b/>
-                <w:spacing w:val="22"/>
-                <w:sz w:val="16"/>
-                <w:szCs w:val="16"/>
-                <w:lang w:val="uk-UA"/>
-              </w:rPr>
-              <w:t xml:space="preserve"> </w:t>
-            </w:r>
-            <w:r>
-              <w:rPr>
-                <w:rFonts w:ascii="Times New Roman" w:hAnsi="Times New Roman"/>
-                <w:spacing w:val="-1"/>
-                <w:sz w:val="16"/>
-                <w:szCs w:val="16"/>
-                <w:lang w:val="uk-UA"/>
-              </w:rPr>
-              <w:t>Local</w:t>
-            </w:r>
-            <w:r>
-              <w:rPr>
-                <w:rFonts w:ascii="Times New Roman" w:hAnsi="Times New Roman"/>
-                <w:spacing w:val="22"/>
-                <w:sz w:val="16"/>
-                <w:szCs w:val="16"/>
-                <w:lang w:val="uk-UA"/>
-              </w:rPr>
-              <w:t xml:space="preserve"> </w:t>
-            </w:r>
-            <w:r>
-              <w:rPr>
-                <w:rFonts w:ascii="Times New Roman" w:hAnsi="Times New Roman"/>
+              <w:t>Оцінка</w:t>
+            </w:r>
+            <w:r>
+              <w:rPr>
+                <w:rFonts w:ascii="Times New Roman" w:hAnsi="Times New Roman"/>
+                <w:b/>
+                <w:spacing w:val="-2"/>
+                <w:sz w:val="16"/>
+                <w:szCs w:val="16"/>
+                <w:lang w:val="uk-UA"/>
+              </w:rPr>
+              <w:t xml:space="preserve"> </w:t>
+            </w:r>
+            <w:r>
+              <w:rPr>
+                <w:rFonts w:ascii="Times New Roman" w:hAnsi="Times New Roman"/>
+                <w:b/>
+                <w:sz w:val="16"/>
+                <w:szCs w:val="16"/>
+                <w:lang w:val="uk-UA"/>
+              </w:rPr>
+              <w:t>за</w:t>
+            </w:r>
+            <w:r>
+              <w:rPr>
+                <w:rFonts w:ascii="Times New Roman" w:hAnsi="Times New Roman"/>
+                <w:b/>
+                <w:spacing w:val="25"/>
+                <w:sz w:val="16"/>
+                <w:szCs w:val="16"/>
+                <w:lang w:val="uk-UA"/>
+              </w:rPr>
+              <w:t xml:space="preserve"> </w:t>
+            </w:r>
+            <w:r>
+              <w:rPr>
+                <w:rFonts w:ascii="Times New Roman" w:hAnsi="Times New Roman"/>
+                <w:b/>
+                <w:spacing w:val="-1"/>
+                <w:sz w:val="16"/>
+                <w:szCs w:val="16"/>
+                <w:lang w:val="uk-UA"/>
+              </w:rPr>
+              <w:t>національною</w:t>
+            </w:r>
+            <w:r>
+              <w:rPr>
+                <w:rFonts w:ascii="Times New Roman" w:hAnsi="Times New Roman"/>
+                <w:b/>
+                <w:spacing w:val="2"/>
+                <w:sz w:val="16"/>
+                <w:szCs w:val="16"/>
+                <w:lang w:val="uk-UA"/>
+              </w:rPr>
+              <w:t xml:space="preserve"> </w:t>
+            </w:r>
+            <w:r>
+              <w:rPr>
+                <w:rFonts w:ascii="Times New Roman" w:hAnsi="Times New Roman"/>
+                <w:b/>
+                <w:spacing w:val="-2"/>
+                <w:sz w:val="16"/>
+                <w:szCs w:val="16"/>
+                <w:lang w:val="uk-UA"/>
+              </w:rPr>
+              <w:t>шкалою</w:t>
+            </w:r>
+            <w:r>
+              <w:rPr>
+                <w:rFonts w:ascii="Times New Roman" w:hAnsi="Times New Roman"/>
+                <w:b/>
+                <w:spacing w:val="1"/>
+                <w:sz w:val="16"/>
+                <w:szCs w:val="16"/>
+                <w:lang w:val="uk-UA"/>
+              </w:rPr>
+              <w:t xml:space="preserve"> </w:t>
+            </w:r>
+            <w:r>
+              <w:rPr>
+                <w:rFonts w:ascii="Times New Roman" w:hAnsi="Times New Roman"/>
+                <w:b/>
+                <w:sz w:val="16"/>
+                <w:szCs w:val="16"/>
+                <w:lang w:val="uk-UA"/>
+              </w:rPr>
+              <w:t>/</w:t>
+            </w:r>
+          </w:p>
+          <w:p>
+            <w:pPr>
+              <w:pStyle w:val="TableParagraph"/>
+              <w:spacing w:line="202" w:lineRule="exact"/>
+              <w:ind w:left="54" w:firstLine="31"/>
+              <w:jc w:val="center"/>
+              <w:rPr>
+                <w:rFonts w:ascii="Times New Roman" w:eastAsia="Times New Roman" w:hAnsi="Times New Roman"/>
+                <w:sz w:val="16"/>
+                <w:szCs w:val="16"/>
+                <w:lang w:val="uk-UA"/>
+              </w:rPr>
+            </w:pPr>
+            <w:r>
+              <w:rPr>
+                <w:rFonts w:ascii="Times New Roman"/>
+                <w:spacing w:val="-1"/>
+                <w:sz w:val="16"/>
+                <w:szCs w:val="16"/>
+                <w:lang w:val="uk-UA"/>
+              </w:rPr>
+              <w:t>National</w:t>
+            </w:r>
+            <w:r>
+              <w:rPr>
+                <w:rFonts w:ascii="Times New Roman"/>
+                <w:spacing w:val="1"/>
+                <w:sz w:val="16"/>
+                <w:szCs w:val="16"/>
+                <w:lang w:val="uk-UA"/>
+              </w:rPr>
+              <w:t xml:space="preserve"> </w:t>
+            </w:r>
+            <w:r>
+              <w:rPr>
+                <w:rFonts w:ascii="Times New Roman"/>
                 <w:spacing w:val="-1"/>
                 <w:sz w:val="16"/>
                 <w:szCs w:val="16"/>
@@ -7697,7 +7778,7 @@
         </w:tc>
         <w:tc>
           <w:tcPr>
-            <w:tcW w:w="793" w:type="pct"/>
+            <w:tcW w:w="463" w:type="pct"/>
             <w:tcBorders>
               <w:top w:val="single" w:sz="5" w:space="0" w:color="000000"/>
               <w:left w:val="single" w:sz="5" w:space="0" w:color="000000"/>
@@ -7710,7 +7791,8 @@
           <w:p>
             <w:pPr>
               <w:pStyle w:val="TableParagraph"/>
-              <w:ind w:left="23" w:right="23" w:firstLine="31"/>
+              <w:spacing w:line="238" w:lineRule="auto"/>
+              <w:ind w:left="46" w:right="42"/>
               <w:jc w:val="center"/>
               <w:rPr>
                 <w:rFonts w:ascii="Times New Roman" w:eastAsia="Times New Roman" w:hAnsi="Times New Roman"/>
@@ -7771,57 +7853,66 @@
                 <w:szCs w:val="16"/>
                 <w:lang w:val="uk-UA"/>
               </w:rPr>
-              <w:t>національною</w:t>
-            </w:r>
-            <w:r>
-              <w:rPr>
-                <w:rFonts w:ascii="Times New Roman" w:hAnsi="Times New Roman"/>
-                <w:b/>
-                <w:spacing w:val="2"/>
-                <w:sz w:val="16"/>
-                <w:szCs w:val="16"/>
-                <w:lang w:val="uk-UA"/>
-              </w:rPr>
-              <w:t xml:space="preserve"> </w:t>
-            </w:r>
-            <w:r>
-              <w:rPr>
-                <w:rFonts w:ascii="Times New Roman" w:hAnsi="Times New Roman"/>
-                <w:b/>
-                <w:spacing w:val="-2"/>
-                <w:sz w:val="16"/>
-                <w:szCs w:val="16"/>
-                <w:lang w:val="uk-UA"/>
-              </w:rPr>
               <w:t>шкалою</w:t>
             </w:r>
             <w:r>
               <w:rPr>
                 <w:rFonts w:ascii="Times New Roman" w:hAnsi="Times New Roman"/>
                 <w:b/>
-                <w:spacing w:val="1"/>
-                <w:sz w:val="16"/>
-                <w:szCs w:val="16"/>
-                <w:lang w:val="uk-UA"/>
-              </w:rPr>
-              <w:t xml:space="preserve"> </w:t>
-            </w:r>
-            <w:r>
-              <w:rPr>
-                <w:rFonts w:ascii="Times New Roman" w:hAnsi="Times New Roman"/>
-                <w:b/>
-                <w:sz w:val="16"/>
-                <w:szCs w:val="16"/>
-                <w:lang w:val="uk-UA"/>
-              </w:rPr>
-              <w:t>/</w:t>
+                <w:spacing w:val="23"/>
+                <w:sz w:val="16"/>
+                <w:szCs w:val="16"/>
+                <w:lang w:val="uk-UA"/>
+              </w:rPr>
+              <w:t xml:space="preserve"> </w:t>
+            </w:r>
+            <w:r>
+              <w:rPr>
+                <w:rFonts w:ascii="Times New Roman" w:hAnsi="Times New Roman"/>
+                <w:b/>
+                <w:spacing w:val="-1"/>
+                <w:sz w:val="16"/>
+                <w:szCs w:val="16"/>
+                <w:lang w:val="uk-UA"/>
+              </w:rPr>
+              <w:t>ЄКТС</w:t>
+            </w:r>
+            <w:r>
+              <w:rPr>
+                <w:rFonts w:ascii="Times New Roman" w:hAnsi="Times New Roman"/>
+                <w:b/>
+                <w:sz w:val="16"/>
+                <w:szCs w:val="16"/>
+                <w:lang w:val="uk-UA"/>
+              </w:rPr>
+              <w:t xml:space="preserve"> /</w:t>
+            </w:r>
+            <w:r>
+              <w:rPr>
+                <w:rFonts w:ascii="Times New Roman" w:hAnsi="Times New Roman"/>
+                <w:b/>
+                <w:spacing w:val="23"/>
+                <w:sz w:val="16"/>
+                <w:szCs w:val="16"/>
+                <w:lang w:val="uk-UA"/>
+              </w:rPr>
+              <w:t xml:space="preserve"> </w:t>
+            </w:r>
+            <w:r>
+              <w:rPr>
+                <w:rFonts w:ascii="Times New Roman" w:hAnsi="Times New Roman"/>
+                <w:spacing w:val="-1"/>
+                <w:sz w:val="16"/>
+                <w:szCs w:val="16"/>
+                <w:lang w:val="uk-UA"/>
+              </w:rPr>
+              <w:t>ECTS</w:t>
             </w:r>
           </w:p>
           <w:p>
             <w:pPr>
               <w:pStyle w:val="TableParagraph"/>
-              <w:spacing w:line="202" w:lineRule="exact"/>
-              <w:ind w:left="54" w:firstLine="31"/>
+              <w:spacing w:line="207" w:lineRule="exact"/>
               <w:jc w:val="center"/>
               <w:rPr>
                 <w:rFonts w:ascii="Times New Roman" w:eastAsia="Times New Roman" w:hAnsi="Times New Roman"/>
@@ -7838,33 +7929,18 @@
                 <w:szCs w:val="16"/>
                 <w:lang w:val="uk-UA"/>
               </w:rPr>
-              <w:t>National</w:t>
-            </w:r>
-            <w:r>
-              <w:rPr>
-                <w:rFonts w:ascii="Times New Roman"/>
-                <w:spacing w:val="1"/>
-                <w:sz w:val="16"/>
-                <w:szCs w:val="16"/>
-                <w:lang w:val="uk-UA"/>
-              </w:rPr>
-              <w:t xml:space="preserve"> </w:t>
-            </w:r>
-            <w:r>
-              <w:rPr>
-                <w:rFonts w:ascii="Times New Roman"/>
-                <w:spacing w:val="-1"/>
-                <w:sz w:val="16"/>
-                <w:szCs w:val="16"/>
-                <w:lang w:val="uk-UA"/>
-              </w:rPr>
               <w:t>grade</w:t>
             </w:r>
           </w:p>
         </w:tc>
+      </w:tr>
+      <w:tr>
+        <w:trPr>
+          <w:trHeight w:val="20"/>
+        </w:trPr>
         <w:tc>
           <w:tcPr>
-            <w:tcW w:w="458" w:type="pct"/>
+            <w:tcW w:w="376" w:type="pct"/>
             <w:tcBorders>
               <w:top w:val="single" w:sz="5" w:space="0" w:color="000000"/>
               <w:left w:val="single" w:sz="5" w:space="0" w:color="000000"/>
@@ -7876,157 +7952,33 @@
           </w:tcPr>
           <w:p>
             <w:pPr>
-              <w:pStyle w:val="TableParagraph"/>
-              <w:spacing w:line="238" w:lineRule="auto"/>
-              <w:ind w:left="46" w:right="42"/>
+              <w:widowControl w:val="0"/>
+              <w:spacing w:before="32" w:after="0" w:line="240" w:lineRule="auto"/>
+              <w:ind w:left="34" w:right="-20"/>
               <w:jc w:val="center"/>
               <w:rPr>
-                <w:rFonts w:ascii="Times New Roman" w:eastAsia="Times New Roman" w:hAnsi="Times New Roman"/>
-                <w:sz w:val="16"/>
-                <w:szCs w:val="16"/>
-                <w:lang w:val="uk-UA"/>
-              </w:rPr>
-            </w:pPr>
-            <w:r>
-              <w:rPr>
-                <w:rFonts w:ascii="Times New Roman" w:hAnsi="Times New Roman"/>
-                <w:b/>
-                <w:spacing w:val="-1"/>
-                <w:sz w:val="16"/>
-                <w:szCs w:val="16"/>
-                <w:lang w:val="uk-UA"/>
-              </w:rPr>
-              <w:t>Оцінка</w:t>
-            </w:r>
-            <w:r>
-              <w:rPr>
-                <w:rFonts w:ascii="Times New Roman" w:hAnsi="Times New Roman"/>
-                <w:b/>
-                <w:spacing w:val="-2"/>
-                <w:sz w:val="16"/>
-                <w:szCs w:val="16"/>
-                <w:lang w:val="uk-UA"/>
-              </w:rPr>
-              <w:t xml:space="preserve"> </w:t>
-            </w:r>
-            <w:r>
-              <w:rPr>
-                <w:rFonts w:ascii="Times New Roman" w:hAnsi="Times New Roman"/>
-                <w:b/>
-                <w:sz w:val="16"/>
-                <w:szCs w:val="16"/>
-                <w:lang w:val="uk-UA"/>
-              </w:rPr>
-              <w:t>за</w:t>
-            </w:r>
-            <w:r>
-              <w:rPr>
-                <w:rFonts w:ascii="Times New Roman" w:hAnsi="Times New Roman"/>
-                <w:b/>
-                <w:spacing w:val="25"/>
-                <w:sz w:val="16"/>
-                <w:szCs w:val="16"/>
-                <w:lang w:val="uk-UA"/>
-              </w:rPr>
-              <w:t xml:space="preserve"> </w:t>
-            </w:r>
-            <w:r>
-              <w:rPr>
-                <w:rFonts w:ascii="Times New Roman" w:hAnsi="Times New Roman"/>
-                <w:b/>
-                <w:spacing w:val="-1"/>
-                <w:sz w:val="16"/>
-                <w:szCs w:val="16"/>
-                <w:lang w:val="uk-UA"/>
-              </w:rPr>
-              <w:t>шкалою</w:t>
-            </w:r>
-            <w:r>
-              <w:rPr>
-                <w:rFonts w:ascii="Times New Roman" w:hAnsi="Times New Roman"/>
-                <w:b/>
-                <w:spacing w:val="23"/>
-                <w:sz w:val="16"/>
-                <w:szCs w:val="16"/>
-                <w:lang w:val="uk-UA"/>
-              </w:rPr>
-              <w:t xml:space="preserve"> </w:t>
-            </w:r>
-            <w:r>
-              <w:rPr>
-                <w:rFonts w:ascii="Times New Roman" w:hAnsi="Times New Roman"/>
-                <w:b/>
-                <w:spacing w:val="-1"/>
-                <w:sz w:val="16"/>
-                <w:szCs w:val="16"/>
-                <w:lang w:val="uk-UA"/>
-              </w:rPr>
-              <w:t>ЄКТС</w:t>
-            </w:r>
-            <w:r>
-              <w:rPr>
-                <w:rFonts w:ascii="Times New Roman" w:hAnsi="Times New Roman"/>
-                <w:b/>
-                <w:sz w:val="16"/>
-                <w:szCs w:val="16"/>
-                <w:lang w:val="uk-UA"/>
-              </w:rPr>
-              <w:t xml:space="preserve"> /</w:t>
-            </w:r>
-            <w:r>
-              <w:rPr>
-                <w:rFonts w:ascii="Times New Roman" w:hAnsi="Times New Roman"/>
-                <w:b/>
-                <w:spacing w:val="23"/>
-                <w:sz w:val="16"/>
-                <w:szCs w:val="16"/>
-                <w:lang w:val="uk-UA"/>
-              </w:rPr>
-              <w:t xml:space="preserve"> </w:t>
-            </w:r>
-            <w:r>
-              <w:rPr>
-                <w:rFonts w:ascii="Times New Roman" w:hAnsi="Times New Roman"/>
-                <w:spacing w:val="-1"/>
-                <w:sz w:val="16"/>
-                <w:szCs w:val="16"/>
-                <w:lang w:val="uk-UA"/>
-              </w:rPr>
-              <w:t>ECTS</w:t>
-            </w:r>
-          </w:p>
-          <w:p>
-            <w:pPr>
-              <w:pStyle w:val="TableParagraph"/>
-              <w:spacing w:line="207" w:lineRule="exact"/>
-              <w:jc w:val="center"/>
-              <w:rPr>
-                <w:rFonts w:ascii="Times New Roman" w:eastAsia="Times New Roman" w:hAnsi="Times New Roman"/>
-                <w:sz w:val="16"/>
-                <w:szCs w:val="16"/>
-                <w:lang w:val="uk-UA"/>
-              </w:rPr>
-            </w:pPr>
-            <w:r>
-              <w:rPr>
-                <w:rFonts w:ascii="Times New Roman"/>
-                <w:spacing w:val="-1"/>
-                <w:sz w:val="16"/>
-                <w:szCs w:val="16"/>
-                <w:lang w:val="uk-UA"/>
-              </w:rPr>
-              <w:t>grade</w:t>
+                <w:rFonts w:ascii="Times New Roman" w:hAnsi="Times New Roman"/>
+                <w:color w:val="000000"/>
+                <w:sz w:val="16"/>
+                <w:szCs w:val="16"/>
+                <w:lang w:val="en-US"/>
+              </w:rPr>
+            </w:pPr>
+            <w:r>
+              <w:rPr>
+                <w:rFonts w:ascii="Times New Roman" w:hAnsi="Times New Roman"/>
+                <w:color w:val="000000"/>
+                <w:sz w:val="16"/>
+                <w:szCs w:val="16"/>
+                <w:lang w:val="en-US"/>
+              </w:rPr>
+              <w:t>#Number</w:t>
             </w:r>
           </w:p>
         </w:tc>
-      </w:tr>
-      <w:tr>
-        <w:trPr>
-          <w:trHeight w:val="20"/>
-        </w:trPr>
         <w:tc>
           <w:tcPr>
-            <w:tcW w:w="420" w:type="pct"/>
+            <w:tcW w:w="2626" w:type="pct"/>
             <w:tcBorders>
               <w:top w:val="single" w:sz="5" w:space="0" w:color="000000"/>
               <w:left w:val="single" w:sz="5" w:space="0" w:color="000000"/>
@@ -8040,31 +7992,139 @@
             <w:pPr>
               <w:widowControl w:val="0"/>
               <w:spacing w:before="32" w:after="0" w:line="240" w:lineRule="auto"/>
-              <w:ind w:left="34" w:right="-20"/>
+              <w:ind w:left="64" w:right="-20"/>
               <w:jc w:val="center"/>
               <w:rPr>
                 <w:rFonts w:ascii="Times New Roman" w:hAnsi="Times New Roman"/>
+                <w:color w:val="FF0000"/>
+                <w:sz w:val="16"/>
+                <w:szCs w:val="16"/>
+              </w:rPr>
+            </w:pPr>
+            <w:r>
+              <w:rPr>
+                <w:rFonts w:ascii="Times New Roman" w:hAnsi="Times New Roman"/>
                 <w:color w:val="000000"/>
                 <w:sz w:val="16"/>
                 <w:szCs w:val="16"/>
-                <w:lang w:val="en-US"/>
-              </w:rPr>
-            </w:pPr>
-            <w:r>
-              <w:rPr>
-                <w:rFonts w:ascii="Times New Roman" w:hAnsi="Times New Roman"/>
+              </w:rPr>
+              <w:t>#CourseNameUkr</w:t>
+            </w:r>
+            <w:r>
+              <w:rPr>
+                <w:rFonts w:ascii="Times New Roman" w:hAnsi="Times New Roman"/>
+                <w:color w:val="FF0000"/>
+                <w:sz w:val="16"/>
+                <w:szCs w:val="16"/>
+              </w:rPr>
+              <w:t xml:space="preserve"> </w:t>
+            </w:r>
+            <w:r>
+              <w:rPr>
+                <w:rFonts w:ascii="Times New Roman" w:hAnsi="Times New Roman"/>
+                <w:sz w:val="16"/>
+                <w:szCs w:val="16"/>
+              </w:rPr>
+              <w:t>/</w:t>
+            </w:r>
+            <w:r>
+              <w:rPr>
+                <w:rFonts w:ascii="Times New Roman" w:hAnsi="Times New Roman"/>
+                <w:color w:val="FF0000"/>
+                <w:sz w:val="16"/>
+                <w:szCs w:val="16"/>
+              </w:rPr>
+              <w:t xml:space="preserve"> </w:t>
+            </w:r>
+            <w:r>
+              <w:rPr>
+                <w:rFonts w:ascii="Times New Roman" w:hAnsi="Times New Roman"/>
+                <w:i/>
                 <w:color w:val="000000"/>
                 <w:sz w:val="16"/>
                 <w:szCs w:val="16"/>
-                <w:lang w:val="en-US"/>
-              </w:rPr>
-              <w:t>#Number</w:t>
+                <w:lang w:val="en-GB"/>
+              </w:rPr>
+              <w:t>#CourseNameEng</w:t>
             </w:r>
           </w:p>
         </w:tc>
         <w:tc>
           <w:tcPr>
-            <w:tcW w:w="2234" w:type="pct"/>
+            <w:tcW w:w="419" w:type="pct"/>
+            <w:tcBorders>
+              <w:top w:val="single" w:sz="5" w:space="0" w:color="000000"/>
+              <w:left w:val="single" w:sz="5" w:space="0" w:color="000000"/>
+              <w:bottom w:val="single" w:sz="5" w:space="0" w:color="000000"/>
+              <w:right w:val="single" w:sz="4" w:space="0" w:color="auto"/>
+            </w:tcBorders>
+            <w:shd w:val="clear" w:color="auto" w:fill="auto"/>
+            <w:vAlign w:val="center"/>
+          </w:tcPr>
+          <w:p>
+            <w:pPr>
+              <w:widowControl w:val="0"/>
+              <w:spacing w:before="32" w:after="0" w:line="240" w:lineRule="auto"/>
+              <w:ind w:left="64" w:right="-20"/>
+              <w:jc w:val="center"/>
+              <w:rPr>
+                <w:rFonts w:ascii="Times New Roman" w:hAnsi="Times New Roman"/>
+                <w:color w:val="FF0000"/>
+                <w:sz w:val="16"/>
+                <w:szCs w:val="16"/>
+                <w:lang w:val="en-US"/>
+              </w:rPr>
+            </w:pPr>
+            <w:r>
+              <w:rPr>
+                <w:rFonts w:ascii="Times New Roman" w:hAnsi="Times New Roman"/>
+                <w:color w:val="000000"/>
+                <w:sz w:val="16"/>
+                <w:szCs w:val="16"/>
+                <w:lang w:val="en-US"/>
+              </w:rPr>
+              <w:t>#Credits</w:t>
+            </w:r>
+          </w:p>
+        </w:tc>
+        <w:tc>
+          <w:tcPr>
+            <w:tcW w:w="419" w:type="pct"/>
+            <w:tcBorders>
+              <w:top w:val="single" w:sz="5" w:space="0" w:color="000000"/>
+              <w:left w:val="single" w:sz="4" w:space="0" w:color="auto"/>
+              <w:bottom w:val="single" w:sz="5" w:space="0" w:color="000000"/>
+              <w:right w:val="single" w:sz="5" w:space="0" w:color="000000"/>
+            </w:tcBorders>
+            <w:shd w:val="clear" w:color="auto" w:fill="auto"/>
+            <w:vAlign w:val="center"/>
+          </w:tcPr>
+          <w:p>
+            <w:pPr>
+              <w:pStyle w:val="TableParagraph"/>
+              <w:jc w:val="center"/>
+              <w:rPr>
+                <w:rFonts w:ascii="Times New Roman" w:eastAsia="Times New Roman" w:hAnsi="Times New Roman"/>
+                <w:color w:val="FF0000"/>
+                <w:sz w:val="16"/>
+                <w:szCs w:val="16"/>
+                <w:lang w:val="uk-UA"/>
+              </w:rPr>
+            </w:pPr>
+            <w:r>
+              <w:rPr>
+                <w:rFonts w:ascii="Times New Roman" w:hAnsi="Times New Roman"/>
+                <w:color w:val="000000"/>
+                <w:sz w:val="16"/>
+                <w:szCs w:val="16"/>
+              </w:rPr>
+              <w:t>#LocalGrade</w:t>
+            </w:r>
+          </w:p>
+        </w:tc>
+        <w:tc>
+          <w:tcPr>
+            <w:tcW w:w="697" w:type="pct"/>
             <w:tcBorders>
               <w:top w:val="single" w:sz="5" w:space="0" w:color="000000"/>
               <w:left w:val="single" w:sz="5" w:space="0" w:color="000000"/>
@@ -8076,15 +8136,14 @@
           </w:tcPr>
           <w:p>
             <w:pPr>
-              <w:widowControl w:val="0"/>
-              <w:spacing w:before="32" w:after="0" w:line="240" w:lineRule="auto"/>
-              <w:ind w:left="64" w:right="-20"/>
+              <w:pStyle w:val="TableParagraph"/>
               <w:jc w:val="center"/>
               <w:rPr>
-                <w:rFonts w:ascii="Times New Roman" w:hAnsi="Times New Roman"/>
+                <w:rFonts w:ascii="Times New Roman" w:eastAsia="Times New Roman" w:hAnsi="Times New Roman"/>
                 <w:color w:val="FF0000"/>
                 <w:sz w:val="16"/>
                 <w:szCs w:val="16"/>
+                <w:lang w:val="uk-UA"/>
               </w:rPr>
             </w:pPr>
             <w:r>
@@ -8093,8 +8152,18 @@
                 <w:color w:val="000000"/>
                 <w:sz w:val="16"/>
                 <w:szCs w:val="16"/>
-              </w:rPr>
-              <w:t>#CourseNameUkr</w:t>
+                <w:lang w:val="uk-UA"/>
+              </w:rPr>
+              <w:t>#NationalGradeUkr</w:t>
+            </w:r>
+            <w:r>
+              <w:rPr>
+                <w:rFonts w:ascii="Times New Roman" w:hAnsi="Times New Roman"/>
+                <w:sz w:val="16"/>
+                <w:szCs w:val="16"/>
+                <w:lang w:val="uk-UA"/>
+              </w:rPr>
+              <w:t xml:space="preserve"> /</w:t>
             </w:r>
             <w:r>
               <w:rPr>
@@ -8102,42 +8171,25 @@
                 <w:color w:val="FF0000"/>
                 <w:sz w:val="16"/>
                 <w:szCs w:val="16"/>
-              </w:rPr>
-              <w:t xml:space="preserve"> </w:t>
-            </w:r>
-            <w:r>
-              <w:rPr>
-                <w:rFonts w:ascii="Times New Roman" w:hAnsi="Times New Roman"/>
-                <w:sz w:val="16"/>
-                <w:szCs w:val="16"/>
-              </w:rPr>
-              <w:t>/</w:t>
-            </w:r>
-            <w:r>
-              <w:rPr>
-                <w:rFonts w:ascii="Times New Roman" w:hAnsi="Times New Roman"/>
-                <w:color w:val="FF0000"/>
-                <w:sz w:val="16"/>
-                <w:szCs w:val="16"/>
-              </w:rPr>
-              <w:t xml:space="preserve"> </w:t>
-            </w:r>
-            <w:r>
-              <w:rPr>
-                <w:rFonts w:ascii="Times New Roman" w:hAnsi="Times New Roman"/>
-                <w:i/>
+                <w:lang w:val="uk-UA"/>
+              </w:rPr>
+              <w:t xml:space="preserve"> </w:t>
+            </w:r>
+            <w:r>
+              <w:rPr>
+                <w:rFonts w:ascii="Times New Roman" w:hAnsi="Times New Roman"/>
                 <w:color w:val="000000"/>
                 <w:sz w:val="16"/>
                 <w:szCs w:val="16"/>
                 <w:lang w:val="en-GB"/>
               </w:rPr>
-              <w:t>#CourseNameEng</w:t>
+              <w:t>#NationalGradeEng</w:t>
             </w:r>
           </w:p>
         </w:tc>
         <w:tc>
           <w:tcPr>
-            <w:tcW w:w="440" w:type="pct"/>
+            <w:tcW w:w="463" w:type="pct"/>
             <w:tcBorders>
               <w:top w:val="single" w:sz="5" w:space="0" w:color="000000"/>
               <w:left w:val="single" w:sz="5" w:space="0" w:color="000000"/>
@@ -8149,16 +8201,14 @@
           </w:tcPr>
           <w:p>
             <w:pPr>
-              <w:widowControl w:val="0"/>
-              <w:spacing w:before="32" w:after="0" w:line="240" w:lineRule="auto"/>
-              <w:ind w:left="64" w:right="-20"/>
+              <w:pStyle w:val="TableParagraph"/>
               <w:jc w:val="center"/>
               <w:rPr>
-                <w:rFonts w:ascii="Times New Roman" w:hAnsi="Times New Roman"/>
+                <w:rFonts w:ascii="Times New Roman" w:eastAsia="Times New Roman" w:hAnsi="Times New Roman"/>
                 <w:color w:val="FF0000"/>
                 <w:sz w:val="16"/>
                 <w:szCs w:val="16"/>
-                <w:lang w:val="en-US"/>
+                <w:lang w:val="uk-UA"/>
               </w:rPr>
             </w:pPr>
             <w:r>
@@ -8167,15 +8217,141 @@
                 <w:color w:val="000000"/>
                 <w:sz w:val="16"/>
                 <w:szCs w:val="16"/>
-                <w:lang w:val="en-US"/>
-              </w:rPr>
-              <w:t>#Credits</w:t>
+              </w:rPr>
+              <w:t>#ECTSGrade</w:t>
             </w:r>
           </w:p>
         </w:tc>
+      </w:tr>
+      <w:tr>
+        <w:trPr>
+          <w:trHeight w:val="20"/>
+        </w:trPr>
         <w:tc>
           <w:tcPr>
-            <w:tcW w:w="343" w:type="pct"/>
+            <w:tcW w:w="5000" w:type="pct"/>
+            <w:gridSpan w:val="6"/>
+            <w:tcBorders>
+              <w:top w:val="single" w:sz="5" w:space="0" w:color="000000"/>
+              <w:left w:val="single" w:sz="5" w:space="0" w:color="000000"/>
+              <w:bottom w:val="single" w:sz="5" w:space="0" w:color="000000"/>
+              <w:right w:val="single" w:sz="5" w:space="0" w:color="000000"/>
+            </w:tcBorders>
+            <w:shd w:val="clear" w:color="auto" w:fill="auto"/>
+          </w:tcPr>
+          <w:p>
+            <w:pPr>
+              <w:pStyle w:val="TableParagraph"/>
+              <w:jc w:val="center"/>
+              <w:rPr>
+                <w:rFonts w:ascii="Times New Roman" w:hAnsi="Times New Roman"/>
+                <w:sz w:val="16"/>
+                <w:szCs w:val="16"/>
+                <w:lang w:val="uk-UA"/>
+              </w:rPr>
+            </w:pPr>
+            <w:r>
+              <w:rPr>
+                <w:rFonts w:ascii="Times New Roman" w:hAnsi="Times New Roman"/>
+                <w:b/>
+                <w:sz w:val="16"/>
+                <w:szCs w:val="16"/>
+                <w:lang w:val="uk-UA"/>
+              </w:rPr>
+              <w:t>Курсові роботи (проекти) / Term Papers (Projects)</w:t>
+            </w:r>
+          </w:p>
+        </w:tc>
+      </w:tr>
+      <w:tr>
+        <w:trPr>
+          <w:trHeight w:val="20"/>
+        </w:trPr>
+        <w:tc>
+          <w:tcPr>
+            <w:tcW w:w="5000" w:type="pct"/>
+            <w:gridSpan w:val="6"/>
+            <w:tcBorders>
+              <w:top w:val="single" w:sz="5" w:space="0" w:color="000000"/>
+              <w:left w:val="single" w:sz="5" w:space="0" w:color="000000"/>
+              <w:bottom w:val="single" w:sz="5" w:space="0" w:color="000000"/>
+              <w:right w:val="single" w:sz="5" w:space="0" w:color="000000"/>
+            </w:tcBorders>
+            <w:shd w:val="clear" w:color="auto" w:fill="auto"/>
+          </w:tcPr>
+          <w:p>
+            <w:pPr>
+              <w:widowControl w:val="0"/>
+              <w:spacing w:after="0" w:line="240" w:lineRule="auto"/>
+              <w:jc w:val="center"/>
+              <w:rPr>
+                <w:rFonts w:ascii="Times New Roman" w:hAnsi="Times New Roman"/>
+                <w:sz w:val="16"/>
+                <w:szCs w:val="16"/>
+                <w:lang w:val="en-US"/>
+              </w:rPr>
+            </w:pPr>
+            <w:r>
+              <w:rPr>
+                <w:rFonts w:ascii="Times New Roman" w:hAnsi="Times New Roman"/>
+                <w:b/>
+                <w:sz w:val="16"/>
+                <w:szCs w:val="16"/>
+                <w:lang w:val="en-US"/>
+              </w:rPr>
+              <w:t>Практики / Internship</w:t>
+            </w:r>
+          </w:p>
+        </w:tc>
+      </w:tr>
+      <w:tr>
+        <w:trPr>
+          <w:trHeight w:val="20"/>
+        </w:trPr>
+        <w:tc>
+          <w:tcPr>
+            <w:tcW w:w="5000" w:type="pct"/>
+            <w:gridSpan w:val="6"/>
+            <w:tcBorders>
+              <w:top w:val="single" w:sz="5" w:space="0" w:color="000000"/>
+              <w:left w:val="single" w:sz="5" w:space="0" w:color="000000"/>
+              <w:bottom w:val="single" w:sz="5" w:space="0" w:color="000000"/>
+              <w:right w:val="single" w:sz="5" w:space="0" w:color="000000"/>
+            </w:tcBorders>
+            <w:shd w:val="clear" w:color="auto" w:fill="auto"/>
+          </w:tcPr>
+          <w:p>
+            <w:pPr>
+              <w:widowControl w:val="0"/>
+              <w:spacing w:after="0" w:line="240" w:lineRule="auto"/>
+              <w:jc w:val="center"/>
+              <w:rPr>
+                <w:rFonts w:ascii="Times New Roman" w:hAnsi="Times New Roman"/>
+                <w:sz w:val="16"/>
+                <w:szCs w:val="16"/>
+                <w:lang w:val="en-US"/>
+              </w:rPr>
+            </w:pPr>
+            <w:r>
+              <w:rPr>
+                <w:rFonts w:ascii="Times New Roman" w:hAnsi="Times New Roman"/>
+                <w:b/>
+                <w:sz w:val="16"/>
+                <w:szCs w:val="16"/>
+                <w:lang w:val="en-US"/>
+              </w:rPr>
+              <w:t>Атестація / Certification</w:t>
+            </w:r>
+          </w:p>
+        </w:tc>
+      </w:tr>
+      <w:tr>
+        <w:trPr>
+          <w:trHeight w:val="20"/>
+        </w:trPr>
+        <w:tc>
+          <w:tcPr>
+            <w:tcW w:w="376" w:type="pct"/>
             <w:tcBorders>
               <w:top w:val="single" w:sz="5" w:space="0" w:color="000000"/>
               <w:left w:val="single" w:sz="5" w:space="0" w:color="000000"/>
@@ -8189,31 +8365,21 @@
             <w:pPr>
               <w:widowControl w:val="0"/>
               <w:spacing w:before="32" w:after="0" w:line="240" w:lineRule="auto"/>
-              <w:ind w:left="64" w:right="-20"/>
+              <w:ind w:left="34" w:right="-20"/>
               <w:jc w:val="center"/>
               <w:rPr>
                 <w:rFonts w:ascii="Times New Roman" w:hAnsi="Times New Roman"/>
-                <w:color w:val="FF0000"/>
+                <w:color w:val="000000"/>
                 <w:sz w:val="16"/>
                 <w:szCs w:val="16"/>
                 <w:lang w:val="en-US"/>
               </w:rPr>
             </w:pPr>
-            <w:r>
-              <w:rPr>
-                <w:rFonts w:ascii="Times New Roman" w:hAnsi="Times New Roman"/>
-                <w:color w:val="000000"/>
-                <w:sz w:val="16"/>
-                <w:szCs w:val="16"/>
-                <w:lang w:val="en-US"/>
-              </w:rPr>
-              <w:t>#Hours</w:t>
-            </w:r>
           </w:p>
         </w:tc>
         <w:tc>
           <w:tcPr>
-            <w:tcW w:w="312" w:type="pct"/>
+            <w:tcW w:w="2626" w:type="pct"/>
             <w:tcBorders>
               <w:top w:val="single" w:sz="5" w:space="0" w:color="000000"/>
               <w:left w:val="single" w:sz="5" w:space="0" w:color="000000"/>
@@ -8225,30 +8391,75 @@
           </w:tcPr>
           <w:p>
             <w:pPr>
-              <w:pStyle w:val="TableParagraph"/>
+              <w:widowControl w:val="0"/>
+              <w:spacing w:before="32" w:after="0" w:line="240" w:lineRule="auto"/>
+              <w:ind w:left="64" w:right="-20"/>
               <w:jc w:val="center"/>
               <w:rPr>
-                <w:rFonts w:ascii="Times New Roman" w:eastAsia="Times New Roman" w:hAnsi="Times New Roman"/>
-                <w:color w:val="FF0000"/>
-                <w:sz w:val="16"/>
-                <w:szCs w:val="16"/>
-                <w:lang w:val="uk-UA"/>
-              </w:rPr>
-            </w:pPr>
-            <w:r>
-              <w:rPr>
                 <w:rFonts w:ascii="Times New Roman" w:hAnsi="Times New Roman"/>
                 <w:color w:val="000000"/>
                 <w:sz w:val="16"/>
                 <w:szCs w:val="16"/>
               </w:rPr>
-              <w:t>#LocalGrade</w:t>
-            </w:r>
+            </w:pPr>
           </w:p>
         </w:tc>
         <w:tc>
           <w:tcPr>
-            <w:tcW w:w="793" w:type="pct"/>
+            <w:tcW w:w="419" w:type="pct"/>
+            <w:tcBorders>
+              <w:top w:val="single" w:sz="5" w:space="0" w:color="000000"/>
+              <w:left w:val="single" w:sz="5" w:space="0" w:color="000000"/>
+              <w:bottom w:val="single" w:sz="5" w:space="0" w:color="000000"/>
+              <w:right w:val="single" w:sz="4" w:space="0" w:color="auto"/>
+            </w:tcBorders>
+            <w:shd w:val="clear" w:color="auto" w:fill="auto"/>
+            <w:vAlign w:val="center"/>
+          </w:tcPr>
+          <w:p>
+            <w:pPr>
+              <w:widowControl w:val="0"/>
+              <w:spacing w:before="32" w:after="0" w:line="240" w:lineRule="auto"/>
+              <w:ind w:left="64" w:right="-20"/>
+              <w:jc w:val="center"/>
+              <w:rPr>
+                <w:rFonts w:ascii="Times New Roman" w:hAnsi="Times New Roman"/>
+                <w:color w:val="000000"/>
+                <w:sz w:val="16"/>
+                <w:szCs w:val="16"/>
+                <w:lang w:val="en-US"/>
+              </w:rPr>
+            </w:pPr>
+          </w:p>
+        </w:tc>
+        <w:tc>
+          <w:tcPr>
+            <w:tcW w:w="419" w:type="pct"/>
+            <w:tcBorders>
+              <w:top w:val="single" w:sz="5" w:space="0" w:color="000000"/>
+              <w:left w:val="single" w:sz="4" w:space="0" w:color="auto"/>
+              <w:bottom w:val="single" w:sz="5" w:space="0" w:color="000000"/>
+              <w:right w:val="single" w:sz="5" w:space="0" w:color="000000"/>
+            </w:tcBorders>
+            <w:shd w:val="clear" w:color="auto" w:fill="auto"/>
+            <w:vAlign w:val="center"/>
+          </w:tcPr>
+          <w:p>
+            <w:pPr>
+              <w:pStyle w:val="TableParagraph"/>
+              <w:jc w:val="center"/>
+              <w:rPr>
+                <w:rFonts w:ascii="Times New Roman" w:hAnsi="Times New Roman"/>
+                <w:color w:val="000000"/>
+                <w:sz w:val="16"/>
+                <w:szCs w:val="16"/>
+              </w:rPr>
+            </w:pPr>
+          </w:p>
+        </w:tc>
+        <w:tc>
+          <w:tcPr>
+            <w:tcW w:w="697" w:type="pct"/>
             <w:tcBorders>
               <w:top w:val="single" w:sz="5" w:space="0" w:color="000000"/>
               <w:left w:val="single" w:sz="5" w:space="0" w:color="000000"/>
@@ -8263,57 +8474,18 @@
               <w:pStyle w:val="TableParagraph"/>
               <w:jc w:val="center"/>
               <w:rPr>
-                <w:rFonts w:ascii="Times New Roman" w:eastAsia="Times New Roman" w:hAnsi="Times New Roman"/>
-                <w:color w:val="FF0000"/>
-                <w:sz w:val="16"/>
-                <w:szCs w:val="16"/>
-                <w:lang w:val="uk-UA"/>
-              </w:rPr>
-            </w:pPr>
-            <w:r>
-              <w:rPr>
                 <w:rFonts w:ascii="Times New Roman" w:hAnsi="Times New Roman"/>
                 <w:color w:val="000000"/>
                 <w:sz w:val="16"/>
                 <w:szCs w:val="16"/>
                 <w:lang w:val="uk-UA"/>
               </w:rPr>
-              <w:t>#NationalGradeUkr</w:t>
-            </w:r>
-            <w:r>
-              <w:rPr>
-                <w:rFonts w:ascii="Times New Roman" w:hAnsi="Times New Roman"/>
-                <w:sz w:val="16"/>
-                <w:szCs w:val="16"/>
-                <w:lang w:val="uk-UA"/>
-              </w:rPr>
-              <w:t xml:space="preserve"> /</w:t>
-            </w:r>
-            <w:r>
-              <w:rPr>
-                <w:rFonts w:ascii="Times New Roman" w:hAnsi="Times New Roman"/>
-                <w:color w:val="FF0000"/>
-                <w:sz w:val="16"/>
-                <w:szCs w:val="16"/>
-                <w:lang w:val="uk-UA"/>
-              </w:rPr>
-              <w:t xml:space="preserve"> </w:t>
-            </w:r>
-            <w:r>
-              <w:rPr>
-                <w:rFonts w:ascii="Times New Roman" w:hAnsi="Times New Roman"/>
-                <w:color w:val="000000"/>
-                <w:sz w:val="16"/>
-                <w:szCs w:val="16"/>
-                <w:lang w:val="en-GB"/>
-              </w:rPr>
-              <w:t>#NationalGradeEng</w:t>
-            </w:r>
+            </w:pPr>
           </w:p>
         </w:tc>
         <w:tc>
           <w:tcPr>
-            <w:tcW w:w="458" w:type="pct"/>
+            <w:tcW w:w="463" w:type="pct"/>
             <w:tcBorders>
               <w:top w:val="single" w:sz="5" w:space="0" w:color="000000"/>
               <w:left w:val="single" w:sz="5" w:space="0" w:color="000000"/>
@@ -8328,22 +8500,12 @@
               <w:pStyle w:val="TableParagraph"/>
               <w:jc w:val="center"/>
               <w:rPr>
-                <w:rFonts w:ascii="Times New Roman" w:eastAsia="Times New Roman" w:hAnsi="Times New Roman"/>
-                <w:color w:val="FF0000"/>
-                <w:sz w:val="16"/>
-                <w:szCs w:val="16"/>
-                <w:lang w:val="uk-UA"/>
-              </w:rPr>
-            </w:pPr>
-            <w:r>
-              <w:rPr>
                 <w:rFonts w:ascii="Times New Roman" w:hAnsi="Times New Roman"/>
                 <w:color w:val="000000"/>
                 <w:sz w:val="16"/>
                 <w:szCs w:val="16"/>
               </w:rPr>
-              <w:t>#ECTSGrade</w:t>
-            </w:r>
+            </w:pPr>
           </w:p>
         </w:tc>
       </w:tr>
@@ -8353,8 +8515,7 @@
         </w:trPr>
         <w:tc>
           <w:tcPr>
-            <w:tcW w:w="5000" w:type="pct"/>
-            <w:gridSpan w:val="7"/>
+            <w:tcW w:w="376" w:type="pct"/>
             <w:tcBorders>
               <w:top w:val="single" w:sz="5" w:space="0" w:color="000000"/>
               <w:left w:val="single" w:sz="5" w:space="0" w:color="000000"/>
@@ -8365,46 +8526,163 @@
           </w:tcPr>
           <w:p>
             <w:pPr>
+              <w:widowControl w:val="0"/>
+              <w:spacing w:after="0" w:line="240" w:lineRule="auto"/>
+              <w:jc w:val="center"/>
+              <w:rPr>
+                <w:rFonts w:ascii="Times New Roman" w:hAnsi="Times New Roman"/>
+                <w:sz w:val="16"/>
+                <w:szCs w:val="16"/>
+                <w:lang w:val="en-US"/>
+              </w:rPr>
+            </w:pPr>
+          </w:p>
+        </w:tc>
+        <w:tc>
+          <w:tcPr>
+            <w:tcW w:w="2626" w:type="pct"/>
+            <w:tcBorders>
+              <w:top w:val="single" w:sz="5" w:space="0" w:color="000000"/>
+              <w:left w:val="single" w:sz="5" w:space="0" w:color="000000"/>
+              <w:bottom w:val="single" w:sz="5" w:space="0" w:color="000000"/>
+              <w:right w:val="single" w:sz="5" w:space="0" w:color="000000"/>
+            </w:tcBorders>
+            <w:shd w:val="clear" w:color="auto" w:fill="auto"/>
+          </w:tcPr>
+          <w:p>
+            <w:pPr>
               <w:pStyle w:val="TableParagraph"/>
-              <w:ind w:left="57" w:hanging="36"/>
+              <w:ind w:left="57"/>
               <w:jc w:val="center"/>
               <w:rPr>
-                <w:rFonts w:ascii="Times New Roman" w:hAnsi="Times New Roman"/>
-                <w:sz w:val="16"/>
-                <w:szCs w:val="16"/>
-                <w:lang w:val="uk-UA"/>
-              </w:rPr>
-            </w:pPr>
-            <w:r>
-              <w:rPr>
-                <w:rFonts w:ascii="Times New Roman" w:hAnsi="Times New Roman"/>
-                <w:b/>
-                <w:sz w:val="16"/>
-                <w:szCs w:val="16"/>
-                <w:lang w:val="uk-UA"/>
-              </w:rPr>
-              <w:t xml:space="preserve">Курсові роботи (проекти) / </w:t>
-            </w:r>
-            <w:r>
-              <w:rPr>
-                <w:rFonts w:ascii="Times New Roman" w:hAnsi="Times New Roman"/>
-                <w:b/>
-                <w:sz w:val="16"/>
-                <w:szCs w:val="16"/>
-                <w:lang w:val="uk-UA"/>
-              </w:rPr>
-              <w:t xml:space="preserve">Term </w:t>
-            </w:r>
-            <w:r>
-              <w:rPr>
-                <w:rFonts w:ascii="Times New Roman" w:hAnsi="Times New Roman"/>
-                <w:b/>
-                <w:sz w:val="16"/>
-                <w:szCs w:val="16"/>
-                <w:lang w:val="uk-UA"/>
-              </w:rPr>
-              <w:t>Papers (Projects)</w:t>
-            </w:r>
+                <w:rFonts w:ascii="Times New Roman" w:eastAsia="Times New Roman" w:hAnsi="Times New Roman"/>
+                <w:sz w:val="16"/>
+                <w:szCs w:val="16"/>
+                <w:lang w:val="uk-UA"/>
+              </w:rPr>
+            </w:pPr>
+            <w:r>
+              <w:rPr>
+                <w:rFonts w:ascii="Times New Roman" w:hAnsi="Times New Roman"/>
+                <w:b/>
+                <w:sz w:val="16"/>
+                <w:szCs w:val="16"/>
+                <w:lang w:val="uk-UA"/>
+              </w:rPr>
+              <w:t>Всього кредитів ЄКТС/ Total credits ECTS</w:t>
+            </w:r>
+          </w:p>
+        </w:tc>
+        <w:tc>
+          <w:tcPr>
+            <w:tcW w:w="419" w:type="pct"/>
+            <w:tcBorders>
+              <w:top w:val="single" w:sz="5" w:space="0" w:color="000000"/>
+              <w:left w:val="single" w:sz="5" w:space="0" w:color="000000"/>
+              <w:bottom w:val="single" w:sz="5" w:space="0" w:color="000000"/>
+              <w:right w:val="single" w:sz="5" w:space="0" w:color="000000"/>
+            </w:tcBorders>
+            <w:shd w:val="clear" w:color="auto" w:fill="auto"/>
+          </w:tcPr>
+          <w:p>
+            <w:pPr>
+              <w:pStyle w:val="TableParagraph"/>
+              <w:ind w:left="133" w:hanging="36"/>
+              <w:jc w:val="center"/>
+              <w:rPr>
+                <w:rFonts w:ascii="Times New Roman" w:eastAsia="Times New Roman" w:hAnsi="Times New Roman"/>
+                <w:color w:val="FF0000"/>
+                <w:sz w:val="16"/>
+                <w:szCs w:val="16"/>
+                <w:lang w:val="uk-UA"/>
+              </w:rPr>
+            </w:pPr>
+            <w:r>
+              <w:rPr>
+                <w:rFonts w:ascii="Times New Roman" w:hAnsi="Times New Roman"/>
+                <w:b/>
+                <w:color w:val="000000"/>
+                <w:sz w:val="16"/>
+                <w:szCs w:val="16"/>
+              </w:rPr>
+              <w:t>#TotalCredits</w:t>
+            </w:r>
+          </w:p>
+        </w:tc>
+        <w:tc>
+          <w:tcPr>
+            <w:tcW w:w="419" w:type="pct"/>
+            <w:tcBorders>
+              <w:top w:val="single" w:sz="5" w:space="0" w:color="000000"/>
+              <w:left w:val="single" w:sz="5" w:space="0" w:color="000000"/>
+              <w:bottom w:val="single" w:sz="5" w:space="0" w:color="000000"/>
+              <w:right w:val="single" w:sz="5" w:space="0" w:color="000000"/>
+            </w:tcBorders>
+            <w:shd w:val="clear" w:color="auto" w:fill="auto"/>
+          </w:tcPr>
+          <w:p>
+            <w:pPr>
+              <w:widowControl w:val="0"/>
+              <w:spacing w:after="0" w:line="240" w:lineRule="auto"/>
+              <w:jc w:val="center"/>
+              <w:rPr>
+                <w:rFonts w:ascii="Times New Roman" w:hAnsi="Times New Roman"/>
+                <w:color w:val="FF0000"/>
+                <w:sz w:val="16"/>
+                <w:szCs w:val="16"/>
+                <w:lang w:val="en-US"/>
+              </w:rPr>
+            </w:pPr>
+          </w:p>
+        </w:tc>
+        <w:tc>
+          <w:tcPr>
+            <w:tcW w:w="697" w:type="pct"/>
+            <w:tcBorders>
+              <w:top w:val="single" w:sz="5" w:space="0" w:color="000000"/>
+              <w:left w:val="single" w:sz="5" w:space="0" w:color="000000"/>
+              <w:bottom w:val="single" w:sz="5" w:space="0" w:color="000000"/>
+              <w:right w:val="single" w:sz="5" w:space="0" w:color="000000"/>
+            </w:tcBorders>
+            <w:shd w:val="clear" w:color="auto" w:fill="auto"/>
+          </w:tcPr>
+          <w:p>
+            <w:pPr>
+              <w:widowControl w:val="0"/>
+              <w:spacing w:after="0" w:line="240" w:lineRule="auto"/>
+              <w:jc w:val="center"/>
+              <w:rPr>
+                <w:rFonts w:ascii="Times New Roman" w:hAnsi="Times New Roman"/>
+                <w:sz w:val="16"/>
+                <w:szCs w:val="16"/>
+                <w:lang w:val="en-US"/>
+              </w:rPr>
+            </w:pPr>
+          </w:p>
+        </w:tc>
+        <w:tc>
+          <w:tcPr>
+            <w:tcW w:w="463" w:type="pct"/>
+            <w:tcBorders>
+              <w:top w:val="single" w:sz="5" w:space="0" w:color="000000"/>
+              <w:left w:val="single" w:sz="5" w:space="0" w:color="000000"/>
+              <w:bottom w:val="single" w:sz="5" w:space="0" w:color="000000"/>
+              <w:right w:val="single" w:sz="5" w:space="0" w:color="000000"/>
+            </w:tcBorders>
+            <w:shd w:val="clear" w:color="auto" w:fill="auto"/>
+          </w:tcPr>
+          <w:p>
+            <w:pPr>
+              <w:widowControl w:val="0"/>
+              <w:spacing w:after="0" w:line="240" w:lineRule="auto"/>
+              <w:jc w:val="center"/>
+              <w:rPr>
+                <w:rFonts w:ascii="Times New Roman" w:hAnsi="Times New Roman"/>
+                <w:sz w:val="16"/>
+                <w:szCs w:val="16"/>
+                <w:lang w:val="en-US"/>
+              </w:rPr>
+            </w:pPr>
           </w:p>
         </w:tc>
       </w:tr>
@@ -8414,8 +8692,7 @@
         </w:trPr>
         <w:tc>
           <w:tcPr>
-            <w:tcW w:w="5000" w:type="pct"/>
-            <w:gridSpan w:val="7"/>
+            <w:tcW w:w="376" w:type="pct"/>
             <w:tcBorders>
               <w:top w:val="single" w:sz="5" w:space="0" w:color="000000"/>
               <w:left w:val="single" w:sz="5" w:space="0" w:color="000000"/>
@@ -8428,7 +8705,6 @@
             <w:pPr>
               <w:widowControl w:val="0"/>
               <w:spacing w:after="0" w:line="240" w:lineRule="auto"/>
-              <w:ind w:left="57" w:hanging="36"/>
               <w:jc w:val="center"/>
               <w:rPr>
                 <w:rFonts w:ascii="Times New Roman" w:hAnsi="Times New Roman"/>
@@ -8437,37 +8713,11 @@
                 <w:lang w:val="en-US"/>
               </w:rPr>
             </w:pPr>
-            <w:r>
-              <w:rPr>
-                <w:rFonts w:ascii="Times New Roman" w:hAnsi="Times New Roman"/>
-                <w:b/>
-                <w:sz w:val="16"/>
-                <w:szCs w:val="16"/>
-                <w:lang w:val="en-US"/>
-              </w:rPr>
-              <w:t xml:space="preserve">Практики / </w:t>
-            </w:r>
-            <w:r>
-              <w:rPr>
-                <w:rFonts w:ascii="Times New Roman" w:hAnsi="Times New Roman"/>
-                <w:b/>
-                <w:sz w:val="16"/>
-                <w:szCs w:val="16"/>
-                <w:lang w:val="en-US"/>
-              </w:rPr>
-              <w:t>Internship</w:t>
-            </w:r>
           </w:p>
         </w:tc>
-      </w:tr>
-      <w:tr>
-        <w:trPr>
-          <w:trHeight w:val="20"/>
-        </w:trPr>
         <w:tc>
           <w:tcPr>
-            <w:tcW w:w="5000" w:type="pct"/>
-            <w:gridSpan w:val="7"/>
+            <w:tcW w:w="2626" w:type="pct"/>
             <w:tcBorders>
               <w:top w:val="single" w:sz="5" w:space="0" w:color="000000"/>
               <w:left w:val="single" w:sz="5" w:space="0" w:color="000000"/>
@@ -8478,37 +8728,31 @@
           </w:tcPr>
           <w:p>
             <w:pPr>
-              <w:widowControl w:val="0"/>
-              <w:spacing w:after="0" w:line="240" w:lineRule="auto"/>
-              <w:ind w:left="57" w:hanging="36"/>
+              <w:pStyle w:val="TableParagraph"/>
+              <w:ind w:left="57"/>
               <w:jc w:val="center"/>
               <w:rPr>
-                <w:rFonts w:ascii="Times New Roman" w:hAnsi="Times New Roman"/>
-                <w:sz w:val="16"/>
-                <w:szCs w:val="16"/>
-                <w:lang w:val="en-US"/>
-              </w:rPr>
-            </w:pPr>
-            <w:r>
-              <w:rPr>
-                <w:rFonts w:ascii="Times New Roman" w:hAnsi="Times New Roman"/>
-                <w:b/>
-                <w:sz w:val="16"/>
-                <w:szCs w:val="16"/>
-                <w:lang w:val="en-US"/>
-              </w:rPr>
-              <w:t>Атестація / Certification</w:t>
+                <w:rFonts w:ascii="Times New Roman" w:eastAsia="Times New Roman" w:hAnsi="Times New Roman"/>
+                <w:sz w:val="16"/>
+                <w:szCs w:val="16"/>
+                <w:lang w:val="uk-UA"/>
+              </w:rPr>
+            </w:pPr>
+            <w:r>
+              <w:rPr>
+                <w:rFonts w:ascii="Times New Roman" w:hAnsi="Times New Roman"/>
+                <w:b/>
+                <w:sz w:val="16"/>
+                <w:szCs w:val="16"/>
+                <w:lang w:val="uk-UA"/>
+              </w:rPr>
+              <w:t>Підсумкова оцінка / Total mark and rank</w:t>
             </w:r>
           </w:p>
         </w:tc>
-      </w:tr>
-      <w:tr>
-        <w:trPr>
-          <w:trHeight w:val="20"/>
-        </w:trPr>
         <w:tc>
           <w:tcPr>
-            <w:tcW w:w="420" w:type="pct"/>
+            <w:tcW w:w="419" w:type="pct"/>
             <w:tcBorders>
               <w:top w:val="single" w:sz="5" w:space="0" w:color="000000"/>
               <w:left w:val="single" w:sz="5" w:space="0" w:color="000000"/>
@@ -8521,6 +8765,7 @@
             <w:pPr>
               <w:widowControl w:val="0"/>
               <w:spacing w:after="0" w:line="240" w:lineRule="auto"/>
+              <w:ind w:left="133" w:hanging="36"/>
               <w:jc w:val="center"/>
               <w:rPr>
                 <w:rFonts w:ascii="Times New Roman" w:hAnsi="Times New Roman"/>
@@ -8533,7 +8778,7 @@
         </w:tc>
         <w:tc>
           <w:tcPr>
-            <w:tcW w:w="2234" w:type="pct"/>
+            <w:tcW w:w="419" w:type="pct"/>
             <w:tcBorders>
               <w:top w:val="single" w:sz="5" w:space="0" w:color="000000"/>
               <w:left w:val="single" w:sz="5" w:space="0" w:color="000000"/>
@@ -8545,30 +8790,30 @@
           <w:p>
             <w:pPr>
               <w:pStyle w:val="TableParagraph"/>
-              <w:ind w:left="57"/>
               <w:jc w:val="center"/>
               <w:rPr>
                 <w:rFonts w:ascii="Times New Roman" w:eastAsia="Times New Roman" w:hAnsi="Times New Roman"/>
-                <w:sz w:val="16"/>
-                <w:szCs w:val="16"/>
-                <w:lang w:val="uk-UA"/>
-              </w:rPr>
-            </w:pPr>
-            <w:r>
-              <w:rPr>
-                <w:rFonts w:ascii="Times New Roman" w:hAnsi="Times New Roman"/>
-                <w:b/>
-                <w:sz w:val="16"/>
-                <w:szCs w:val="16"/>
-                <w:lang w:val="uk-UA"/>
-              </w:rPr>
-              <w:t>Всього кредитів ЄКТС/ Total credits ECTS</w:t>
+                <w:color w:val="FF0000"/>
+                <w:sz w:val="16"/>
+                <w:szCs w:val="16"/>
+                <w:lang w:val="uk-UA"/>
+              </w:rPr>
+            </w:pPr>
+            <w:r>
+              <w:rPr>
+                <w:rFonts w:ascii="Times New Roman" w:hAnsi="Times New Roman"/>
+                <w:b/>
+                <w:color w:val="000000"/>
+                <w:sz w:val="16"/>
+                <w:szCs w:val="16"/>
+              </w:rPr>
+              <w:t>#TotalGrade</w:t>
             </w:r>
           </w:p>
         </w:tc>
         <w:tc>
           <w:tcPr>
-            <w:tcW w:w="440" w:type="pct"/>
+            <w:tcW w:w="697" w:type="pct"/>
             <w:tcBorders>
               <w:top w:val="single" w:sz="5" w:space="0" w:color="000000"/>
               <w:left w:val="single" w:sz="5" w:space="0" w:color="000000"/>
@@ -8580,7 +8825,6 @@
           <w:p>
             <w:pPr>
               <w:pStyle w:val="TableParagraph"/>
-              <w:ind w:left="133" w:hanging="36"/>
               <w:jc w:val="center"/>
               <w:rPr>
                 <w:rFonts w:ascii="Times New Roman" w:eastAsia="Times New Roman" w:hAnsi="Times New Roman"/>
@@ -8593,356 +8837,57 @@
             <w:r>
               <w:rPr>
                 <w:rFonts w:ascii="Times New Roman" w:hAnsi="Times New Roman"/>
-                <w:b/>
                 <w:color w:val="000000"/>
                 <w:sz w:val="16"/>
                 <w:szCs w:val="16"/>
-              </w:rPr>
-              <w:t>#TotalCredits</w:t>
+                <w:lang w:val="uk-UA"/>
+              </w:rPr>
+              <w:t>#TotalNGradeUkr</w:t>
+            </w:r>
+            <w:r>
+              <w:rPr>
+                <w:rFonts w:ascii="Times New Roman" w:hAnsi="Times New Roman"/>
+                <w:color w:val="FF0000"/>
+                <w:sz w:val="16"/>
+                <w:szCs w:val="16"/>
+                <w:lang w:val="uk-UA"/>
+              </w:rPr>
+              <w:t xml:space="preserve"> </w:t>
+            </w:r>
+            <w:r>
+              <w:rPr>
+                <w:rFonts w:ascii="Times New Roman" w:hAnsi="Times New Roman"/>
+                <w:sz w:val="16"/>
+                <w:szCs w:val="16"/>
+                <w:lang w:val="uk-UA"/>
+              </w:rPr>
+              <w:t>/</w:t>
+            </w:r>
+            <w:r>
+              <w:rPr>
+                <w:rFonts w:ascii="Times New Roman" w:hAnsi="Times New Roman"/>
+                <w:color w:val="FF0000"/>
+                <w:sz w:val="16"/>
+                <w:szCs w:val="16"/>
+                <w:lang w:val="uk-UA"/>
+              </w:rPr>
+              <w:t xml:space="preserve"> </w:t>
+            </w:r>
+            <w:r>
+              <w:rPr>
+                <w:rFonts w:ascii="Times New Roman" w:hAnsi="Times New Roman"/>
+                <w:color w:val="000000"/>
+                <w:sz w:val="16"/>
+                <w:szCs w:val="16"/>
+                <w:lang w:val="en-GB"/>
+              </w:rPr>
+              <w:t>#TotalNGradeEng</w:t>
             </w:r>
           </w:p>
         </w:tc>
         <w:tc>
           <w:tcPr>
-            <w:tcW w:w="343" w:type="pct"/>
-            <w:tcBorders>
-              <w:top w:val="single" w:sz="5" w:space="0" w:color="000000"/>
-              <w:left w:val="single" w:sz="5" w:space="0" w:color="000000"/>
-              <w:bottom w:val="single" w:sz="5" w:space="0" w:color="000000"/>
-              <w:right w:val="single" w:sz="5" w:space="0" w:color="000000"/>
-            </w:tcBorders>
-            <w:shd w:val="clear" w:color="auto" w:fill="auto"/>
-          </w:tcPr>
-          <w:p>
-            <w:pPr>
-              <w:pStyle w:val="TableParagraph"/>
-              <w:ind w:left="133" w:hanging="36"/>
-              <w:jc w:val="center"/>
-              <w:rPr>
-                <w:rFonts w:ascii="Times New Roman" w:eastAsia="Times New Roman" w:hAnsi="Times New Roman"/>
-                <w:color w:val="FF0000"/>
-                <w:sz w:val="16"/>
-                <w:szCs w:val="16"/>
-                <w:lang w:val="uk-UA"/>
-              </w:rPr>
-            </w:pPr>
-            <w:r>
-              <w:rPr>
-                <w:rFonts w:ascii="Times New Roman" w:hAnsi="Times New Roman"/>
-                <w:b/>
-                <w:color w:val="000000"/>
-                <w:sz w:val="16"/>
-                <w:szCs w:val="16"/>
-              </w:rPr>
-              <w:t>#TotalHours</w:t>
-            </w:r>
-          </w:p>
-        </w:tc>
-        <w:tc>
-          <w:tcPr>
-            <w:tcW w:w="312" w:type="pct"/>
-            <w:tcBorders>
-              <w:top w:val="single" w:sz="5" w:space="0" w:color="000000"/>
-              <w:left w:val="single" w:sz="5" w:space="0" w:color="000000"/>
-              <w:bottom w:val="single" w:sz="5" w:space="0" w:color="000000"/>
-              <w:right w:val="single" w:sz="5" w:space="0" w:color="000000"/>
-            </w:tcBorders>
-            <w:shd w:val="clear" w:color="auto" w:fill="auto"/>
-          </w:tcPr>
-          <w:p>
-            <w:pPr>
-              <w:widowControl w:val="0"/>
-              <w:spacing w:after="0" w:line="240" w:lineRule="auto"/>
-              <w:jc w:val="center"/>
-              <w:rPr>
-                <w:rFonts w:ascii="Times New Roman" w:hAnsi="Times New Roman"/>
-                <w:color w:val="FF0000"/>
-                <w:sz w:val="16"/>
-                <w:szCs w:val="16"/>
-                <w:lang w:val="en-US"/>
-              </w:rPr>
-            </w:pPr>
-          </w:p>
-        </w:tc>
-        <w:tc>
-          <w:tcPr>
-            <w:tcW w:w="793" w:type="pct"/>
-            <w:tcBorders>
-              <w:top w:val="single" w:sz="5" w:space="0" w:color="000000"/>
-              <w:left w:val="single" w:sz="5" w:space="0" w:color="000000"/>
-              <w:bottom w:val="single" w:sz="5" w:space="0" w:color="000000"/>
-              <w:right w:val="single" w:sz="5" w:space="0" w:color="000000"/>
-            </w:tcBorders>
-            <w:shd w:val="clear" w:color="auto" w:fill="auto"/>
-          </w:tcPr>
-          <w:p>
-            <w:pPr>
-              <w:widowControl w:val="0"/>
-              <w:spacing w:after="0" w:line="240" w:lineRule="auto"/>
-              <w:jc w:val="center"/>
-              <w:rPr>
-                <w:rFonts w:ascii="Times New Roman" w:hAnsi="Times New Roman"/>
-                <w:sz w:val="16"/>
-                <w:szCs w:val="16"/>
-                <w:lang w:val="en-US"/>
-              </w:rPr>
-            </w:pPr>
-          </w:p>
-        </w:tc>
-        <w:tc>
-          <w:tcPr>
-            <w:tcW w:w="458" w:type="pct"/>
-            <w:tcBorders>
-              <w:top w:val="single" w:sz="5" w:space="0" w:color="000000"/>
-              <w:left w:val="single" w:sz="5" w:space="0" w:color="000000"/>
-              <w:bottom w:val="single" w:sz="5" w:space="0" w:color="000000"/>
-              <w:right w:val="single" w:sz="5" w:space="0" w:color="000000"/>
-            </w:tcBorders>
-            <w:shd w:val="clear" w:color="auto" w:fill="auto"/>
-          </w:tcPr>
-          <w:p>
-            <w:pPr>
-              <w:widowControl w:val="0"/>
-              <w:spacing w:after="0" w:line="240" w:lineRule="auto"/>
-              <w:jc w:val="center"/>
-              <w:rPr>
-                <w:rFonts w:ascii="Times New Roman" w:hAnsi="Times New Roman"/>
-                <w:sz w:val="16"/>
-                <w:szCs w:val="16"/>
-                <w:lang w:val="en-US"/>
-              </w:rPr>
-            </w:pPr>
-          </w:p>
-        </w:tc>
-      </w:tr>
-      <w:tr>
-        <w:trPr>
-          <w:trHeight w:val="20"/>
-        </w:trPr>
-        <w:tc>
-          <w:tcPr>
-            <w:tcW w:w="420" w:type="pct"/>
-            <w:tcBorders>
-              <w:top w:val="single" w:sz="5" w:space="0" w:color="000000"/>
-              <w:left w:val="single" w:sz="5" w:space="0" w:color="000000"/>
-              <w:bottom w:val="single" w:sz="5" w:space="0" w:color="000000"/>
-              <w:right w:val="single" w:sz="5" w:space="0" w:color="000000"/>
-            </w:tcBorders>
-            <w:shd w:val="clear" w:color="auto" w:fill="auto"/>
-          </w:tcPr>
-          <w:p>
-            <w:pPr>
-              <w:widowControl w:val="0"/>
-              <w:spacing w:after="0" w:line="240" w:lineRule="auto"/>
-              <w:jc w:val="center"/>
-              <w:rPr>
-                <w:rFonts w:ascii="Times New Roman" w:hAnsi="Times New Roman"/>
-                <w:sz w:val="16"/>
-                <w:szCs w:val="16"/>
-                <w:lang w:val="en-US"/>
-              </w:rPr>
-            </w:pPr>
-          </w:p>
-        </w:tc>
-        <w:tc>
-          <w:tcPr>
-            <w:tcW w:w="2234" w:type="pct"/>
-            <w:tcBorders>
-              <w:top w:val="single" w:sz="5" w:space="0" w:color="000000"/>
-              <w:left w:val="single" w:sz="5" w:space="0" w:color="000000"/>
-              <w:bottom w:val="single" w:sz="5" w:space="0" w:color="000000"/>
-              <w:right w:val="single" w:sz="5" w:space="0" w:color="000000"/>
-            </w:tcBorders>
-            <w:shd w:val="clear" w:color="auto" w:fill="auto"/>
-          </w:tcPr>
-          <w:p>
-            <w:pPr>
-              <w:pStyle w:val="TableParagraph"/>
-              <w:ind w:left="57"/>
-              <w:jc w:val="center"/>
-              <w:rPr>
-                <w:rFonts w:ascii="Times New Roman" w:eastAsia="Times New Roman" w:hAnsi="Times New Roman"/>
-                <w:sz w:val="16"/>
-                <w:szCs w:val="16"/>
-                <w:lang w:val="uk-UA"/>
-              </w:rPr>
-            </w:pPr>
-            <w:r>
-              <w:rPr>
-                <w:rFonts w:ascii="Times New Roman" w:hAnsi="Times New Roman"/>
-                <w:b/>
-                <w:sz w:val="16"/>
-                <w:szCs w:val="16"/>
-                <w:lang w:val="uk-UA"/>
-              </w:rPr>
-              <w:t>Підсумкова оцінка / Total mark and rank</w:t>
-            </w:r>
-          </w:p>
-        </w:tc>
-        <w:tc>
-          <w:tcPr>
-            <w:tcW w:w="440" w:type="pct"/>
-            <w:tcBorders>
-              <w:top w:val="single" w:sz="5" w:space="0" w:color="000000"/>
-              <w:left w:val="single" w:sz="5" w:space="0" w:color="000000"/>
-              <w:bottom w:val="single" w:sz="5" w:space="0" w:color="000000"/>
-              <w:right w:val="single" w:sz="5" w:space="0" w:color="000000"/>
-            </w:tcBorders>
-            <w:shd w:val="clear" w:color="auto" w:fill="auto"/>
-          </w:tcPr>
-          <w:p>
-            <w:pPr>
-              <w:widowControl w:val="0"/>
-              <w:spacing w:after="0" w:line="240" w:lineRule="auto"/>
-              <w:ind w:left="133" w:hanging="36"/>
-              <w:jc w:val="center"/>
-              <w:rPr>
-                <w:rFonts w:ascii="Times New Roman" w:hAnsi="Times New Roman"/>
-                <w:sz w:val="16"/>
-                <w:szCs w:val="16"/>
-                <w:lang w:val="en-US"/>
-              </w:rPr>
-            </w:pPr>
-          </w:p>
-        </w:tc>
-        <w:tc>
-          <w:tcPr>
-            <w:tcW w:w="343" w:type="pct"/>
-            <w:tcBorders>
-              <w:top w:val="single" w:sz="5" w:space="0" w:color="000000"/>
-              <w:left w:val="single" w:sz="5" w:space="0" w:color="000000"/>
-              <w:bottom w:val="single" w:sz="5" w:space="0" w:color="000000"/>
-              <w:right w:val="single" w:sz="5" w:space="0" w:color="000000"/>
-            </w:tcBorders>
-            <w:shd w:val="clear" w:color="auto" w:fill="auto"/>
-          </w:tcPr>
-          <w:p>
-            <w:pPr>
-              <w:widowControl w:val="0"/>
-              <w:spacing w:after="0" w:line="240" w:lineRule="auto"/>
-              <w:ind w:left="133" w:hanging="36"/>
-              <w:jc w:val="center"/>
-              <w:rPr>
-                <w:rFonts w:ascii="Times New Roman" w:hAnsi="Times New Roman"/>
-                <w:sz w:val="16"/>
-                <w:szCs w:val="16"/>
-                <w:lang w:val="en-US"/>
-              </w:rPr>
-            </w:pPr>
-          </w:p>
-        </w:tc>
-        <w:tc>
-          <w:tcPr>
-            <w:tcW w:w="312" w:type="pct"/>
-            <w:tcBorders>
-              <w:top w:val="single" w:sz="5" w:space="0" w:color="000000"/>
-              <w:left w:val="single" w:sz="5" w:space="0" w:color="000000"/>
-              <w:bottom w:val="single" w:sz="5" w:space="0" w:color="000000"/>
-              <w:right w:val="single" w:sz="5" w:space="0" w:color="000000"/>
-            </w:tcBorders>
-            <w:shd w:val="clear" w:color="auto" w:fill="auto"/>
-          </w:tcPr>
-          <w:p>
-            <w:pPr>
-              <w:pStyle w:val="TableParagraph"/>
-              <w:jc w:val="center"/>
-              <w:rPr>
-                <w:rFonts w:ascii="Times New Roman" w:eastAsia="Times New Roman" w:hAnsi="Times New Roman"/>
-                <w:color w:val="FF0000"/>
-                <w:sz w:val="16"/>
-                <w:szCs w:val="16"/>
-                <w:lang w:val="uk-UA"/>
-              </w:rPr>
-            </w:pPr>
-            <w:r>
-              <w:rPr>
-                <w:rFonts w:ascii="Times New Roman" w:hAnsi="Times New Roman"/>
-                <w:b/>
-                <w:color w:val="000000"/>
-                <w:sz w:val="16"/>
-                <w:szCs w:val="16"/>
-              </w:rPr>
-              <w:t>#TotalGrade</w:t>
-            </w:r>
-          </w:p>
-        </w:tc>
-        <w:tc>
-          <w:tcPr>
-            <w:tcW w:w="793" w:type="pct"/>
-            <w:tcBorders>
-              <w:top w:val="single" w:sz="5" w:space="0" w:color="000000"/>
-              <w:left w:val="single" w:sz="5" w:space="0" w:color="000000"/>
-              <w:bottom w:val="single" w:sz="5" w:space="0" w:color="000000"/>
-              <w:right w:val="single" w:sz="5" w:space="0" w:color="000000"/>
-            </w:tcBorders>
-            <w:shd w:val="clear" w:color="auto" w:fill="auto"/>
-          </w:tcPr>
-          <w:p>
-            <w:pPr>
-              <w:pStyle w:val="TableParagraph"/>
-              <w:jc w:val="center"/>
-              <w:rPr>
-                <w:rFonts w:ascii="Times New Roman" w:eastAsia="Times New Roman" w:hAnsi="Times New Roman"/>
-                <w:color w:val="FF0000"/>
-                <w:sz w:val="16"/>
-                <w:szCs w:val="16"/>
-                <w:lang w:val="uk-UA"/>
-              </w:rPr>
-            </w:pPr>
-            <w:r>
-              <w:rPr>
-                <w:rFonts w:ascii="Times New Roman" w:hAnsi="Times New Roman"/>
-                <w:color w:val="000000"/>
-                <w:sz w:val="16"/>
-                <w:szCs w:val="16"/>
-                <w:lang w:val="uk-UA"/>
-              </w:rPr>
-              <w:t>#TotalNGradeUkr</w:t>
-            </w:r>
-            <w:r>
-              <w:rPr>
-                <w:rFonts w:ascii="Times New Roman" w:hAnsi="Times New Roman"/>
-                <w:color w:val="FF0000"/>
-                <w:sz w:val="16"/>
-                <w:szCs w:val="16"/>
-                <w:lang w:val="uk-UA"/>
-              </w:rPr>
-              <w:t xml:space="preserve"> </w:t>
-            </w:r>
-            <w:r>
-              <w:rPr>
-                <w:rFonts w:ascii="Times New Roman" w:hAnsi="Times New Roman"/>
-                <w:sz w:val="16"/>
-                <w:szCs w:val="16"/>
-                <w:lang w:val="uk-UA"/>
-              </w:rPr>
-              <w:t>/</w:t>
-            </w:r>
-            <w:r>
-              <w:rPr>
-                <w:rFonts w:ascii="Times New Roman" w:hAnsi="Times New Roman"/>
-                <w:color w:val="FF0000"/>
-                <w:sz w:val="16"/>
-                <w:szCs w:val="16"/>
-                <w:lang w:val="uk-UA"/>
-              </w:rPr>
-              <w:t xml:space="preserve"> </w:t>
-            </w:r>
-            <w:r>
-              <w:rPr>
-                <w:rFonts w:ascii="Times New Roman" w:hAnsi="Times New Roman"/>
-                <w:color w:val="000000"/>
-                <w:sz w:val="16"/>
-                <w:szCs w:val="16"/>
-                <w:lang w:val="en-GB"/>
-              </w:rPr>
-              <w:t>#TotalNGradeEng</w:t>
-            </w:r>
-          </w:p>
-        </w:tc>
-        <w:tc>
-          <w:tcPr>
-            <w:tcW w:w="458" w:type="pct"/>
+            <w:tcW w:w="463" w:type="pct"/>
             <w:tcBorders>
               <w:top w:val="single" w:sz="5" w:space="0" w:color="000000"/>
               <w:left w:val="single" w:sz="5" w:space="0" w:color="000000"/>
@@ -16112,8 +16057,18 @@
                 <w:b/>
                 <w:bCs/>
                 <w:sz w:val="18"/>
-              </w:rPr>
-              <w:t>#DurationOfTraining</w:t>
+                <w:lang w:val="uk-UA"/>
+              </w:rPr>
+              <w:t>#</w:t>
+            </w:r>
+            <w:r>
+              <w:rPr>
+                <w:rFonts w:ascii="Times New Roman" w:hAnsi="Times New Roman"/>
+                <w:b/>
+                <w:bCs/>
+                <w:sz w:val="18"/>
+              </w:rPr>
+              <w:t>TrainingDuration</w:t>
             </w:r>
             <w:r>
               <w:rPr>
@@ -16160,10 +16115,17 @@
             <w:r>
               <w:rPr>
                 <w:rFonts w:ascii="Times New Roman" w:hAnsi="Times New Roman"/>
-                <w:bCs/>
-                <w:sz w:val="18"/>
-              </w:rPr>
-              <w:t>#DurationOfTraining</w:t>
+                <w:sz w:val="18"/>
+                <w:lang w:val="uk-UA"/>
+              </w:rPr>
+              <w:t>#</w:t>
+            </w:r>
+            <w:r>
+              <w:rPr>
+                <w:rFonts w:ascii="Times New Roman" w:hAnsi="Times New Roman"/>
+                <w:sz w:val="18"/>
+              </w:rPr>
+              <w:t>TrainingDurationEng</w:t>
             </w:r>
           </w:p>
         </w:tc>
@@ -16192,7 +16154,6 @@
                 <w:spacing w:val="-1"/>
                 <w:sz w:val="18"/>
                 <w:highlight w:val="yellow"/>
-                <w:lang w:val="en-US"/>
               </w:rPr>
             </w:pPr>
             <w:r>
@@ -16210,7 +16171,6 @@
                 <w:b/>
                 <w:spacing w:val="-1"/>
                 <w:sz w:val="18"/>
-                <w:lang w:val="en-US"/>
               </w:rPr>
               <w:t>.</w:t>
             </w:r>
@@ -25235,7 +25195,7 @@
         <w:sz w:val="20"/>
         <w:lang w:val="ru-RU"/>
       </w:rPr>
-      <w:t>2</w:t>
+      <w:t>4</w:t>
     </w:r>
     <w:r>
       <w:rPr>

</xml_diff>

<commit_message>
Updated new diploma supplement template: removed hours from grades table, fixed alignment for competencies.
</commit_message>
<xml_diff>
--- a/core/src/main/resources/docs/templates/DiplomaSupplement.docx
+++ b/core/src/main/resources/docs/templates/DiplomaSupplement.docx
@@ -6153,7 +6153,6 @@
               <w:pStyle w:val="TableParagraph"/>
               <w:spacing w:before="5" w:line="216" w:lineRule="auto"/>
               <w:ind w:right="6" w:firstLine="173"/>
-              <w:jc w:val="both"/>
               <w:rPr>
                 <w:rFonts w:ascii="Times New Roman" w:hAnsi="Times New Roman"/>
                 <w:b/>
@@ -6188,7 +6187,6 @@
             <w:pPr>
               <w:spacing w:after="0" w:line="228" w:lineRule="auto"/>
               <w:ind w:right="6" w:firstLine="176"/>
-              <w:jc w:val="both"/>
               <w:rPr>
                 <w:rFonts w:ascii="Times New Roman" w:hAnsi="Times New Roman"/>
                 <w:kern w:val="2"/>
@@ -6211,7 +6209,6 @@
             <w:pPr>
               <w:spacing w:after="0" w:line="228" w:lineRule="auto"/>
               <w:ind w:right="6" w:firstLine="176"/>
-              <w:jc w:val="both"/>
               <w:rPr>
                 <w:rFonts w:ascii="Times New Roman" w:hAnsi="Times New Roman"/>
                 <w:b/>
@@ -6244,7 +6241,6 @@
             <w:pPr>
               <w:spacing w:after="0" w:line="228" w:lineRule="auto"/>
               <w:ind w:right="6" w:firstLine="176"/>
-              <w:jc w:val="both"/>
               <w:rPr>
                 <w:rFonts w:ascii="Times New Roman" w:hAnsi="Times New Roman"/>
                 <w:b/>
@@ -7119,7 +7115,8 @@
     </w:p>
     <w:tbl>
       <w:tblPr>
-        <w:tblW w:w="4973" w:type="pct"/>
+        <w:tblW w:w="4971" w:type="pct"/>
+        <w:tblLayout w:type="fixed"/>
         <w:tblCellMar>
           <w:left w:w="0" w:type="dxa"/>
           <w:right w:w="0" w:type="dxa"/>
@@ -7127,21 +7124,20 @@
         <w:tblLook w:val="01E0"/>
       </w:tblPr>
       <w:tblGrid>
-        <w:gridCol w:w="764"/>
-        <w:gridCol w:w="4213"/>
-        <w:gridCol w:w="1061"/>
-        <w:gridCol w:w="981"/>
-        <w:gridCol w:w="892"/>
-        <w:gridCol w:w="1375"/>
-        <w:gridCol w:w="875"/>
+        <w:gridCol w:w="841"/>
+        <w:gridCol w:w="4977"/>
+        <w:gridCol w:w="991"/>
+        <w:gridCol w:w="993"/>
+        <w:gridCol w:w="1398"/>
+        <w:gridCol w:w="957"/>
       </w:tblGrid>
       <w:tr>
         <w:trPr>
-          <w:trHeight w:val="20"/>
+          <w:trHeight w:val="21"/>
         </w:trPr>
         <w:tc>
           <w:tcPr>
-            <w:tcW w:w="420" w:type="pct"/>
+            <w:tcW w:w="414" w:type="pct"/>
             <w:tcBorders>
               <w:top w:val="single" w:sz="5" w:space="0" w:color="000000"/>
               <w:left w:val="single" w:sz="5" w:space="0" w:color="000000"/>
@@ -7312,7 +7308,7 @@
         </w:tc>
         <w:tc>
           <w:tcPr>
-            <w:tcW w:w="2234" w:type="pct"/>
+            <w:tcW w:w="2450" w:type="pct"/>
             <w:tcBorders>
               <w:top w:val="single" w:sz="5" w:space="0" w:color="000000"/>
               <w:left w:val="single" w:sz="5" w:space="0" w:color="000000"/>
@@ -7343,18 +7339,7 @@
                 <w:szCs w:val="16"/>
                 <w:lang w:val="uk-UA"/>
               </w:rPr>
-              <w:t xml:space="preserve">Назва </w:t>
-            </w:r>
-            <w:r>
-              <w:rPr>
-                <w:rFonts w:ascii="Times New Roman" w:hAnsi="Times New Roman"/>
-                <w:b/>
-                <w:spacing w:val="-1"/>
-                <w:sz w:val="16"/>
-                <w:szCs w:val="16"/>
-                <w:lang w:val="uk-UA"/>
-              </w:rPr>
-              <w:t>освітньої</w:t>
+              <w:t>Назва освітньої</w:t>
             </w:r>
             <w:r>
               <w:rPr>
@@ -7443,7 +7428,7 @@
         </w:tc>
         <w:tc>
           <w:tcPr>
-            <w:tcW w:w="440" w:type="pct"/>
+            <w:tcW w:w="488" w:type="pct"/>
             <w:tcBorders>
               <w:top w:val="single" w:sz="5" w:space="0" w:color="000000"/>
               <w:left w:val="single" w:sz="5" w:space="0" w:color="000000"/>
@@ -7557,78 +7542,7 @@
         </w:tc>
         <w:tc>
           <w:tcPr>
-            <w:tcW w:w="343" w:type="pct"/>
-            <w:tcBorders>
-              <w:top w:val="single" w:sz="5" w:space="0" w:color="000000"/>
-              <w:left w:val="single" w:sz="5" w:space="0" w:color="000000"/>
-              <w:bottom w:val="single" w:sz="5" w:space="0" w:color="000000"/>
-              <w:right w:val="single" w:sz="5" w:space="0" w:color="000000"/>
-            </w:tcBorders>
-            <w:shd w:val="clear" w:color="auto" w:fill="auto"/>
-            <w:vAlign w:val="center"/>
-          </w:tcPr>
-          <w:p>
-            <w:pPr>
-              <w:pStyle w:val="TableParagraph"/>
-              <w:spacing w:before="104" w:line="204" w:lineRule="exact"/>
-              <w:ind w:left="133" w:hanging="36"/>
-              <w:jc w:val="center"/>
-              <w:rPr>
-                <w:rFonts w:ascii="Times New Roman" w:eastAsia="Times New Roman" w:hAnsi="Times New Roman"/>
-                <w:sz w:val="16"/>
-                <w:szCs w:val="16"/>
-                <w:lang w:val="uk-UA"/>
-              </w:rPr>
-            </w:pPr>
-            <w:r>
-              <w:rPr>
-                <w:rFonts w:ascii="Times New Roman" w:hAnsi="Times New Roman"/>
-                <w:b/>
-                <w:spacing w:val="-1"/>
-                <w:sz w:val="16"/>
-                <w:szCs w:val="16"/>
-                <w:lang w:val="uk-UA"/>
-              </w:rPr>
-              <w:t>Години</w:t>
-            </w:r>
-            <w:r>
-              <w:rPr>
-                <w:rFonts w:ascii="Times New Roman" w:hAnsi="Times New Roman"/>
-                <w:b/>
-                <w:sz w:val="16"/>
-                <w:szCs w:val="16"/>
-                <w:lang w:val="uk-UA"/>
-              </w:rPr>
-              <w:t xml:space="preserve"> /</w:t>
-            </w:r>
-          </w:p>
-          <w:p>
-            <w:pPr>
-              <w:pStyle w:val="TableParagraph"/>
-              <w:spacing w:line="204" w:lineRule="exact"/>
-              <w:ind w:left="133" w:hanging="36"/>
-              <w:jc w:val="center"/>
-              <w:rPr>
-                <w:rFonts w:ascii="Times New Roman" w:eastAsia="Times New Roman" w:hAnsi="Times New Roman"/>
-                <w:sz w:val="16"/>
-                <w:szCs w:val="16"/>
-                <w:lang w:val="uk-UA"/>
-              </w:rPr>
-            </w:pPr>
-            <w:r>
-              <w:rPr>
-                <w:rFonts w:ascii="Times New Roman"/>
-                <w:sz w:val="16"/>
-                <w:szCs w:val="16"/>
-                <w:lang w:val="uk-UA"/>
-              </w:rPr>
-              <w:t>Hours</w:t>
-            </w:r>
-          </w:p>
-        </w:tc>
-        <w:tc>
-          <w:tcPr>
-            <w:tcW w:w="312" w:type="pct"/>
+            <w:tcW w:w="489" w:type="pct"/>
             <w:tcBorders>
               <w:top w:val="single" w:sz="5" w:space="0" w:color="000000"/>
               <w:left w:val="single" w:sz="5" w:space="0" w:color="000000"/>
@@ -7717,7 +7631,7 @@
         </w:tc>
         <w:tc>
           <w:tcPr>
-            <w:tcW w:w="793" w:type="pct"/>
+            <w:tcW w:w="688" w:type="pct"/>
             <w:tcBorders>
               <w:top w:val="single" w:sz="5" w:space="0" w:color="000000"/>
               <w:left w:val="single" w:sz="5" w:space="0" w:color="000000"/>
@@ -7884,7 +7798,7 @@
         </w:tc>
         <w:tc>
           <w:tcPr>
-            <w:tcW w:w="458" w:type="pct"/>
+            <w:tcW w:w="471" w:type="pct"/>
             <w:tcBorders>
               <w:top w:val="single" w:sz="5" w:space="0" w:color="000000"/>
               <w:left w:val="single" w:sz="5" w:space="0" w:color="000000"/>
@@ -8042,11 +7956,11 @@
       </w:tr>
       <w:tr>
         <w:trPr>
-          <w:trHeight w:val="20"/>
+          <w:trHeight w:val="21"/>
         </w:trPr>
         <w:tc>
           <w:tcPr>
-            <w:tcW w:w="420" w:type="pct"/>
+            <w:tcW w:w="414" w:type="pct"/>
             <w:tcBorders>
               <w:top w:val="single" w:sz="5" w:space="0" w:color="000000"/>
               <w:left w:val="single" w:sz="5" w:space="0" w:color="000000"/>
@@ -8084,7 +7998,7 @@
         </w:tc>
         <w:tc>
           <w:tcPr>
-            <w:tcW w:w="2234" w:type="pct"/>
+            <w:tcW w:w="2450" w:type="pct"/>
             <w:tcBorders>
               <w:top w:val="single" w:sz="5" w:space="0" w:color="000000"/>
               <w:left w:val="single" w:sz="5" w:space="0" w:color="000000"/>
@@ -8157,7 +8071,7 @@
         </w:tc>
         <w:tc>
           <w:tcPr>
-            <w:tcW w:w="440" w:type="pct"/>
+            <w:tcW w:w="488" w:type="pct"/>
             <w:tcBorders>
               <w:top w:val="single" w:sz="5" w:space="0" w:color="000000"/>
               <w:left w:val="single" w:sz="5" w:space="0" w:color="000000"/>
@@ -8195,45 +8109,7 @@
         </w:tc>
         <w:tc>
           <w:tcPr>
-            <w:tcW w:w="343" w:type="pct"/>
-            <w:tcBorders>
-              <w:top w:val="single" w:sz="5" w:space="0" w:color="000000"/>
-              <w:left w:val="single" w:sz="5" w:space="0" w:color="000000"/>
-              <w:bottom w:val="single" w:sz="5" w:space="0" w:color="000000"/>
-              <w:right w:val="single" w:sz="5" w:space="0" w:color="000000"/>
-            </w:tcBorders>
-            <w:shd w:val="clear" w:color="auto" w:fill="auto"/>
-            <w:vAlign w:val="center"/>
-          </w:tcPr>
-          <w:p>
-            <w:pPr>
-              <w:widowControl w:val="0"/>
-              <w:spacing w:before="32" w:after="0" w:line="240" w:lineRule="auto"/>
-              <w:ind w:left="64" w:right="-20"/>
-              <w:jc w:val="center"/>
-              <w:rPr>
-                <w:rFonts w:ascii="Times New Roman" w:hAnsi="Times New Roman"/>
-                <w:color w:val="FF0000"/>
-                <w:sz w:val="16"/>
-                <w:szCs w:val="16"/>
-                <w:lang w:val="en-US"/>
-              </w:rPr>
-            </w:pPr>
-            <w:r>
-              <w:rPr>
-                <w:rFonts w:ascii="Times New Roman" w:hAnsi="Times New Roman"/>
-                <w:color w:val="000000"/>
-                <w:sz w:val="16"/>
-                <w:szCs w:val="16"/>
-                <w:lang w:val="en-US"/>
-              </w:rPr>
-              <w:t>#Hours</w:t>
-            </w:r>
-          </w:p>
-        </w:tc>
-        <w:tc>
-          <w:tcPr>
-            <w:tcW w:w="312" w:type="pct"/>
+            <w:tcW w:w="489" w:type="pct"/>
             <w:tcBorders>
               <w:top w:val="single" w:sz="5" w:space="0" w:color="000000"/>
               <w:left w:val="single" w:sz="5" w:space="0" w:color="000000"/>
@@ -8268,7 +8144,7 @@
         </w:tc>
         <w:tc>
           <w:tcPr>
-            <w:tcW w:w="793" w:type="pct"/>
+            <w:tcW w:w="688" w:type="pct"/>
             <w:tcBorders>
               <w:top w:val="single" w:sz="5" w:space="0" w:color="000000"/>
               <w:left w:val="single" w:sz="5" w:space="0" w:color="000000"/>
@@ -8333,7 +8209,7 @@
         </w:tc>
         <w:tc>
           <w:tcPr>
-            <w:tcW w:w="458" w:type="pct"/>
+            <w:tcW w:w="471" w:type="pct"/>
             <w:tcBorders>
               <w:top w:val="single" w:sz="5" w:space="0" w:color="000000"/>
               <w:left w:val="single" w:sz="5" w:space="0" w:color="000000"/>
@@ -8369,12 +8245,12 @@
       </w:tr>
       <w:tr>
         <w:trPr>
-          <w:trHeight w:val="20"/>
+          <w:trHeight w:val="21"/>
         </w:trPr>
         <w:tc>
           <w:tcPr>
             <w:tcW w:w="5000" w:type="pct"/>
-            <w:gridSpan w:val="7"/>
+            <w:gridSpan w:val="6"/>
             <w:tcBorders>
               <w:top w:val="single" w:sz="5" w:space="0" w:color="000000"/>
               <w:left w:val="single" w:sz="5" w:space="0" w:color="000000"/>
@@ -8386,7 +8262,6 @@
           <w:p>
             <w:pPr>
               <w:pStyle w:val="TableParagraph"/>
-              <w:ind w:left="57" w:hanging="36"/>
               <w:jc w:val="center"/>
               <w:rPr>
                 <w:rFonts w:ascii="Times New Roman" w:hAnsi="Times New Roman"/>
@@ -8403,132 +8278,19 @@
                 <w:szCs w:val="16"/>
                 <w:lang w:val="uk-UA"/>
               </w:rPr>
-              <w:t xml:space="preserve">Курсові роботи (проекти) / </w:t>
-            </w:r>
-            <w:r>
-              <w:rPr>
-                <w:rFonts w:ascii="Times New Roman" w:hAnsi="Times New Roman"/>
-                <w:b/>
-                <w:sz w:val="16"/>
-                <w:szCs w:val="16"/>
-                <w:lang w:val="uk-UA"/>
-              </w:rPr>
-              <w:t xml:space="preserve">Term </w:t>
-            </w:r>
-            <w:r>
-              <w:rPr>
-                <w:rFonts w:ascii="Times New Roman" w:hAnsi="Times New Roman"/>
-                <w:b/>
-                <w:sz w:val="16"/>
-                <w:szCs w:val="16"/>
-                <w:lang w:val="uk-UA"/>
-              </w:rPr>
-              <w:t>Papers (Projects)</w:t>
+              <w:t>Курсові роботи (проекти) / Term Papers (Projects)</w:t>
             </w:r>
           </w:p>
         </w:tc>
       </w:tr>
       <w:tr>
         <w:trPr>
-          <w:trHeight w:val="20"/>
+          <w:trHeight w:val="21"/>
         </w:trPr>
         <w:tc>
           <w:tcPr>
             <w:tcW w:w="5000" w:type="pct"/>
-            <w:gridSpan w:val="7"/>
-            <w:tcBorders>
-              <w:top w:val="single" w:sz="5" w:space="0" w:color="000000"/>
-              <w:left w:val="single" w:sz="5" w:space="0" w:color="000000"/>
-              <w:bottom w:val="single" w:sz="5" w:space="0" w:color="000000"/>
-              <w:right w:val="single" w:sz="5" w:space="0" w:color="000000"/>
-            </w:tcBorders>
-            <w:shd w:val="clear" w:color="auto" w:fill="auto"/>
-          </w:tcPr>
-          <w:p>
-            <w:pPr>
-              <w:widowControl w:val="0"/>
-              <w:spacing w:after="0" w:line="240" w:lineRule="auto"/>
-              <w:ind w:left="57" w:hanging="36"/>
-              <w:jc w:val="center"/>
-              <w:rPr>
-                <w:rFonts w:ascii="Times New Roman" w:hAnsi="Times New Roman"/>
-                <w:sz w:val="16"/>
-                <w:szCs w:val="16"/>
-                <w:lang w:val="en-US"/>
-              </w:rPr>
-            </w:pPr>
-            <w:r>
-              <w:rPr>
-                <w:rFonts w:ascii="Times New Roman" w:hAnsi="Times New Roman"/>
-                <w:b/>
-                <w:sz w:val="16"/>
-                <w:szCs w:val="16"/>
-                <w:lang w:val="en-US"/>
-              </w:rPr>
-              <w:t xml:space="preserve">Практики / </w:t>
-            </w:r>
-            <w:r>
-              <w:rPr>
-                <w:rFonts w:ascii="Times New Roman" w:hAnsi="Times New Roman"/>
-                <w:b/>
-                <w:sz w:val="16"/>
-                <w:szCs w:val="16"/>
-                <w:lang w:val="en-US"/>
-              </w:rPr>
-              <w:t>Internship</w:t>
-            </w:r>
-          </w:p>
-        </w:tc>
-      </w:tr>
-      <w:tr>
-        <w:trPr>
-          <w:trHeight w:val="20"/>
-        </w:trPr>
-        <w:tc>
-          <w:tcPr>
-            <w:tcW w:w="5000" w:type="pct"/>
-            <w:gridSpan w:val="7"/>
-            <w:tcBorders>
-              <w:top w:val="single" w:sz="5" w:space="0" w:color="000000"/>
-              <w:left w:val="single" w:sz="5" w:space="0" w:color="000000"/>
-              <w:bottom w:val="single" w:sz="5" w:space="0" w:color="000000"/>
-              <w:right w:val="single" w:sz="5" w:space="0" w:color="000000"/>
-            </w:tcBorders>
-            <w:shd w:val="clear" w:color="auto" w:fill="auto"/>
-          </w:tcPr>
-          <w:p>
-            <w:pPr>
-              <w:widowControl w:val="0"/>
-              <w:spacing w:after="0" w:line="240" w:lineRule="auto"/>
-              <w:ind w:left="57" w:hanging="36"/>
-              <w:jc w:val="center"/>
-              <w:rPr>
-                <w:rFonts w:ascii="Times New Roman" w:hAnsi="Times New Roman"/>
-                <w:sz w:val="16"/>
-                <w:szCs w:val="16"/>
-                <w:lang w:val="en-US"/>
-              </w:rPr>
-            </w:pPr>
-            <w:r>
-              <w:rPr>
-                <w:rFonts w:ascii="Times New Roman" w:hAnsi="Times New Roman"/>
-                <w:b/>
-                <w:sz w:val="16"/>
-                <w:szCs w:val="16"/>
-                <w:lang w:val="en-US"/>
-              </w:rPr>
-              <w:t>Атестація / Certification</w:t>
-            </w:r>
-          </w:p>
-        </w:tc>
-      </w:tr>
-      <w:tr>
-        <w:trPr>
-          <w:trHeight w:val="20"/>
-        </w:trPr>
-        <w:tc>
-          <w:tcPr>
-            <w:tcW w:w="420" w:type="pct"/>
+            <w:gridSpan w:val="6"/>
             <w:tcBorders>
               <w:top w:val="single" w:sz="5" w:space="0" w:color="000000"/>
               <w:left w:val="single" w:sz="5" w:space="0" w:color="000000"/>
@@ -8549,11 +8311,92 @@
                 <w:lang w:val="en-US"/>
               </w:rPr>
             </w:pPr>
+            <w:r>
+              <w:rPr>
+                <w:rFonts w:ascii="Times New Roman" w:hAnsi="Times New Roman"/>
+                <w:b/>
+                <w:sz w:val="16"/>
+                <w:szCs w:val="16"/>
+                <w:lang w:val="en-US"/>
+              </w:rPr>
+              <w:t>Практики / Internship</w:t>
+            </w:r>
+          </w:p>
+        </w:tc>
+      </w:tr>
+      <w:tr>
+        <w:trPr>
+          <w:trHeight w:val="21"/>
+        </w:trPr>
+        <w:tc>
+          <w:tcPr>
+            <w:tcW w:w="5000" w:type="pct"/>
+            <w:gridSpan w:val="6"/>
+            <w:tcBorders>
+              <w:top w:val="single" w:sz="5" w:space="0" w:color="000000"/>
+              <w:left w:val="single" w:sz="5" w:space="0" w:color="000000"/>
+              <w:bottom w:val="single" w:sz="5" w:space="0" w:color="000000"/>
+              <w:right w:val="single" w:sz="5" w:space="0" w:color="000000"/>
+            </w:tcBorders>
+            <w:shd w:val="clear" w:color="auto" w:fill="auto"/>
+          </w:tcPr>
+          <w:p>
+            <w:pPr>
+              <w:widowControl w:val="0"/>
+              <w:spacing w:after="0" w:line="240" w:lineRule="auto"/>
+              <w:jc w:val="center"/>
+              <w:rPr>
+                <w:rFonts w:ascii="Times New Roman" w:hAnsi="Times New Roman"/>
+                <w:sz w:val="16"/>
+                <w:szCs w:val="16"/>
+                <w:lang w:val="en-US"/>
+              </w:rPr>
+            </w:pPr>
+            <w:r>
+              <w:rPr>
+                <w:rFonts w:ascii="Times New Roman" w:hAnsi="Times New Roman"/>
+                <w:b/>
+                <w:sz w:val="16"/>
+                <w:szCs w:val="16"/>
+                <w:lang w:val="en-US"/>
+              </w:rPr>
+              <w:t>Атестація / Certification</w:t>
+            </w:r>
+          </w:p>
+        </w:tc>
+      </w:tr>
+      <w:tr>
+        <w:trPr>
+          <w:trHeight w:val="21"/>
+        </w:trPr>
+        <w:tc>
+          <w:tcPr>
+            <w:tcW w:w="414" w:type="pct"/>
+            <w:tcBorders>
+              <w:top w:val="single" w:sz="5" w:space="0" w:color="000000"/>
+              <w:left w:val="single" w:sz="5" w:space="0" w:color="000000"/>
+              <w:bottom w:val="single" w:sz="5" w:space="0" w:color="000000"/>
+              <w:right w:val="single" w:sz="5" w:space="0" w:color="000000"/>
+            </w:tcBorders>
+            <w:shd w:val="clear" w:color="auto" w:fill="auto"/>
+          </w:tcPr>
+          <w:p>
+            <w:pPr>
+              <w:widowControl w:val="0"/>
+              <w:spacing w:after="0" w:line="240" w:lineRule="auto"/>
+              <w:jc w:val="center"/>
+              <w:rPr>
+                <w:rFonts w:ascii="Times New Roman" w:hAnsi="Times New Roman"/>
+                <w:sz w:val="16"/>
+                <w:szCs w:val="16"/>
+                <w:lang w:val="en-US"/>
+              </w:rPr>
+            </w:pPr>
           </w:p>
         </w:tc>
         <w:tc>
           <w:tcPr>
-            <w:tcW w:w="2234" w:type="pct"/>
+            <w:tcW w:w="2450" w:type="pct"/>
             <w:tcBorders>
               <w:top w:val="single" w:sz="5" w:space="0" w:color="000000"/>
               <w:left w:val="single" w:sz="5" w:space="0" w:color="000000"/>
@@ -8588,7 +8431,7 @@
         </w:tc>
         <w:tc>
           <w:tcPr>
-            <w:tcW w:w="440" w:type="pct"/>
+            <w:tcW w:w="488" w:type="pct"/>
             <w:tcBorders>
               <w:top w:val="single" w:sz="5" w:space="0" w:color="000000"/>
               <w:left w:val="single" w:sz="5" w:space="0" w:color="000000"/>
@@ -8624,10 +8467,10 @@
         </w:tc>
         <w:tc>
           <w:tcPr>
-            <w:tcW w:w="343" w:type="pct"/>
+            <w:tcW w:w="489" w:type="pct"/>
             <w:tcBorders>
               <w:top w:val="single" w:sz="5" w:space="0" w:color="000000"/>
-              <w:left w:val="single" w:sz="5" w:space="0" w:color="000000"/>
+              <w:left w:val="single" w:sz="4" w:space="0" w:color="auto"/>
               <w:bottom w:val="single" w:sz="5" w:space="0" w:color="000000"/>
               <w:right w:val="single" w:sz="5" w:space="0" w:color="000000"/>
             </w:tcBorders>
@@ -8635,32 +8478,22 @@
           </w:tcPr>
           <w:p>
             <w:pPr>
-              <w:pStyle w:val="TableParagraph"/>
-              <w:ind w:left="133" w:hanging="36"/>
+              <w:widowControl w:val="0"/>
+              <w:spacing w:after="0" w:line="240" w:lineRule="auto"/>
               <w:jc w:val="center"/>
               <w:rPr>
-                <w:rFonts w:ascii="Times New Roman" w:eastAsia="Times New Roman" w:hAnsi="Times New Roman"/>
+                <w:rFonts w:ascii="Times New Roman" w:hAnsi="Times New Roman"/>
                 <w:color w:val="FF0000"/>
                 <w:sz w:val="16"/>
                 <w:szCs w:val="16"/>
-                <w:lang w:val="uk-UA"/>
+                <w:lang w:val="en-US"/>
               </w:rPr>
             </w:pPr>
-            <w:r>
-              <w:rPr>
-                <w:rFonts w:ascii="Times New Roman" w:hAnsi="Times New Roman"/>
-                <w:b/>
-                <w:color w:val="000000"/>
-                <w:sz w:val="16"/>
-                <w:szCs w:val="16"/>
-              </w:rPr>
-              <w:t>#TotalHours</w:t>
-            </w:r>
           </w:p>
         </w:tc>
         <w:tc>
           <w:tcPr>
-            <w:tcW w:w="312" w:type="pct"/>
+            <w:tcW w:w="688" w:type="pct"/>
             <w:tcBorders>
               <w:top w:val="single" w:sz="5" w:space="0" w:color="000000"/>
               <w:left w:val="single" w:sz="5" w:space="0" w:color="000000"/>
@@ -8676,7 +8509,6 @@
               <w:jc w:val="center"/>
               <w:rPr>
                 <w:rFonts w:ascii="Times New Roman" w:hAnsi="Times New Roman"/>
-                <w:color w:val="FF0000"/>
                 <w:sz w:val="16"/>
                 <w:szCs w:val="16"/>
                 <w:lang w:val="en-US"/>
@@ -8686,7 +8518,7 @@
         </w:tc>
         <w:tc>
           <w:tcPr>
-            <w:tcW w:w="793" w:type="pct"/>
+            <w:tcW w:w="471" w:type="pct"/>
             <w:tcBorders>
               <w:top w:val="single" w:sz="5" w:space="0" w:color="000000"/>
               <w:left w:val="single" w:sz="5" w:space="0" w:color="000000"/>
@@ -8709,9 +8541,14 @@
             </w:pPr>
           </w:p>
         </w:tc>
+      </w:tr>
+      <w:tr>
+        <w:trPr>
+          <w:trHeight w:val="21"/>
+        </w:trPr>
         <w:tc>
           <w:tcPr>
-            <w:tcW w:w="458" w:type="pct"/>
+            <w:tcW w:w="414" w:type="pct"/>
             <w:tcBorders>
               <w:top w:val="single" w:sz="5" w:space="0" w:color="000000"/>
               <w:left w:val="single" w:sz="5" w:space="0" w:color="000000"/>
@@ -8734,39 +8571,9 @@
             </w:pPr>
           </w:p>
         </w:tc>
-      </w:tr>
-      <w:tr>
-        <w:trPr>
-          <w:trHeight w:val="20"/>
-        </w:trPr>
         <w:tc>
           <w:tcPr>
-            <w:tcW w:w="420" w:type="pct"/>
-            <w:tcBorders>
-              <w:top w:val="single" w:sz="5" w:space="0" w:color="000000"/>
-              <w:left w:val="single" w:sz="5" w:space="0" w:color="000000"/>
-              <w:bottom w:val="single" w:sz="5" w:space="0" w:color="000000"/>
-              <w:right w:val="single" w:sz="5" w:space="0" w:color="000000"/>
-            </w:tcBorders>
-            <w:shd w:val="clear" w:color="auto" w:fill="auto"/>
-          </w:tcPr>
-          <w:p>
-            <w:pPr>
-              <w:widowControl w:val="0"/>
-              <w:spacing w:after="0" w:line="240" w:lineRule="auto"/>
-              <w:jc w:val="center"/>
-              <w:rPr>
-                <w:rFonts w:ascii="Times New Roman" w:hAnsi="Times New Roman"/>
-                <w:sz w:val="16"/>
-                <w:szCs w:val="16"/>
-                <w:lang w:val="en-US"/>
-              </w:rPr>
-            </w:pPr>
-          </w:p>
-        </w:tc>
-        <w:tc>
-          <w:tcPr>
-            <w:tcW w:w="2234" w:type="pct"/>
+            <w:tcW w:w="2450" w:type="pct"/>
             <w:tcBorders>
               <w:top w:val="single" w:sz="5" w:space="0" w:color="000000"/>
               <w:left w:val="single" w:sz="5" w:space="0" w:color="000000"/>
@@ -8801,7 +8608,7 @@
         </w:tc>
         <w:tc>
           <w:tcPr>
-            <w:tcW w:w="440" w:type="pct"/>
+            <w:tcW w:w="488" w:type="pct"/>
             <w:tcBorders>
               <w:top w:val="single" w:sz="5" w:space="0" w:color="000000"/>
               <w:left w:val="single" w:sz="5" w:space="0" w:color="000000"/>
@@ -8827,33 +8634,7 @@
         </w:tc>
         <w:tc>
           <w:tcPr>
-            <w:tcW w:w="343" w:type="pct"/>
-            <w:tcBorders>
-              <w:top w:val="single" w:sz="5" w:space="0" w:color="000000"/>
-              <w:left w:val="single" w:sz="5" w:space="0" w:color="000000"/>
-              <w:bottom w:val="single" w:sz="5" w:space="0" w:color="000000"/>
-              <w:right w:val="single" w:sz="5" w:space="0" w:color="000000"/>
-            </w:tcBorders>
-            <w:shd w:val="clear" w:color="auto" w:fill="auto"/>
-          </w:tcPr>
-          <w:p>
-            <w:pPr>
-              <w:widowControl w:val="0"/>
-              <w:spacing w:after="0" w:line="240" w:lineRule="auto"/>
-              <w:ind w:left="133" w:hanging="36"/>
-              <w:jc w:val="center"/>
-              <w:rPr>
-                <w:rFonts w:ascii="Times New Roman" w:hAnsi="Times New Roman"/>
-                <w:sz w:val="16"/>
-                <w:szCs w:val="16"/>
-                <w:lang w:val="en-US"/>
-              </w:rPr>
-            </w:pPr>
-          </w:p>
-        </w:tc>
-        <w:tc>
-          <w:tcPr>
-            <w:tcW w:w="312" w:type="pct"/>
+            <w:tcW w:w="489" w:type="pct"/>
             <w:tcBorders>
               <w:top w:val="single" w:sz="5" w:space="0" w:color="000000"/>
               <w:left w:val="single" w:sz="5" w:space="0" w:color="000000"/>
@@ -8888,7 +8669,7 @@
         </w:tc>
         <w:tc>
           <w:tcPr>
-            <w:tcW w:w="793" w:type="pct"/>
+            <w:tcW w:w="688" w:type="pct"/>
             <w:tcBorders>
               <w:top w:val="single" w:sz="5" w:space="0" w:color="000000"/>
               <w:left w:val="single" w:sz="5" w:space="0" w:color="000000"/>
@@ -8962,7 +8743,7 @@
         </w:tc>
         <w:tc>
           <w:tcPr>
-            <w:tcW w:w="458" w:type="pct"/>
+            <w:tcW w:w="471" w:type="pct"/>
             <w:tcBorders>
               <w:top w:val="single" w:sz="5" w:space="0" w:color="000000"/>
               <w:left w:val="single" w:sz="5" w:space="0" w:color="000000"/>
@@ -16150,7 +15931,7 @@
                 <w:bCs/>
                 <w:sz w:val="18"/>
               </w:rPr>
-              <w:t>#DurationOfTraining</w:t>
+              <w:t>#TrainingDuration</w:t>
             </w:r>
             <w:r>
               <w:rPr>
@@ -16199,8 +15980,17 @@
                 <w:rFonts w:ascii="Times New Roman" w:hAnsi="Times New Roman"/>
                 <w:bCs/>
                 <w:sz w:val="18"/>
-              </w:rPr>
-              <w:t>#DurationOfTraining</w:t>
+                <w:lang w:val="uk-UA"/>
+              </w:rPr>
+              <w:t>#</w:t>
+            </w:r>
+            <w:r>
+              <w:rPr>
+                <w:rFonts w:ascii="Times New Roman" w:hAnsi="Times New Roman"/>
+                <w:bCs/>
+                <w:sz w:val="18"/>
+              </w:rPr>
+              <w:t>TrainingDurationEng</w:t>
             </w:r>
           </w:p>
         </w:tc>
@@ -16229,7 +16019,6 @@
                 <w:spacing w:val="-1"/>
                 <w:sz w:val="18"/>
                 <w:highlight w:val="yellow"/>
-                <w:lang w:val="en-US"/>
               </w:rPr>
             </w:pPr>
             <w:r>
@@ -16247,7 +16036,6 @@
                 <w:b/>
                 <w:spacing w:val="-1"/>
                 <w:sz w:val="18"/>
-                <w:lang w:val="en-US"/>
               </w:rPr>
               <w:t>.</w:t>
             </w:r>
@@ -25143,7 +24931,7 @@
         <w:sz w:val="20"/>
         <w:lang w:val="ru-RU"/>
       </w:rPr>
-      <w:t>2</w:t>
+      <w:t>3</w:t>
     </w:r>
     <w:r>
       <w:rPr>

</xml_diff>

<commit_message>
fix: small correction on dipl supplement template last page
</commit_message>
<xml_diff>
--- a/core/src/main/resources/docs/templates/DiplomaSupplement.docx
+++ b/core/src/main/resources/docs/templates/DiplomaSupplement.docx
@@ -24090,6 +24090,7 @@
                 <w:i/>
                 <w:sz w:val="16"/>
                 <w:szCs w:val="16"/>
+                <w:lang w:val="en-US"/>
               </w:rPr>
             </w:pPr>
           </w:p>
@@ -24586,25 +24587,6 @@
                 <w:sz w:val="16"/>
                 <w:szCs w:val="16"/>
               </w:rPr>
-              <w:t>THE</w:t>
-            </w:r>
-            <w:r>
-              <w:rPr>
-                <w:rFonts w:ascii="Times New Roman" w:hAnsi="Times New Roman"/>
-                <w:i/>
-                <w:spacing w:val="-7"/>
-                <w:sz w:val="16"/>
-                <w:szCs w:val="16"/>
-              </w:rPr>
-              <w:t xml:space="preserve"> </w:t>
-            </w:r>
-            <w:r>
-              <w:rPr>
-                <w:rFonts w:ascii="Times New Roman" w:hAnsi="Times New Roman"/>
-                <w:i/>
-                <w:sz w:val="16"/>
-                <w:szCs w:val="16"/>
-              </w:rPr>
               <w:t>INFORMATION</w:t>
             </w:r>
             <w:r>
@@ -24794,13 +24776,13 @@
     </w:tbl>
     <w:p>
       <w:pPr>
+        <w:spacing w:after="0" w:line="240" w:lineRule="auto"/>
         <w:rPr>
+          <w:sz w:val="12"/>
+          <w:szCs w:val="12"/>
           <w:lang w:val="en-US"/>
         </w:rPr>
       </w:pPr>
-      <w:r>
-        <w:br w:type="page"/>
-      </w:r>
     </w:p>
     <w:sectPr>
       <w:footerReference w:type="default" r:id="rId10"/>
@@ -24931,7 +24913,7 @@
         <w:sz w:val="20"/>
         <w:lang w:val="ru-RU"/>
       </w:rPr>
-      <w:t>3</w:t>
+      <w:t>7</w:t>
     </w:r>
     <w:r>
       <w:rPr>

</xml_diff>

<commit_message>
Fix: date of previous educational document is now displayed correctly in diploma supplement.
</commit_message>
<xml_diff>
--- a/core/src/main/resources/docs/templates/DiplomaSupplement.docx
+++ b/core/src/main/resources/docs/templates/DiplomaSupplement.docx
@@ -17381,7 +17381,7 @@
                 <w:sz w:val="16"/>
                 <w:szCs w:val="16"/>
               </w:rPr>
-              <w:t>#PrevoiusDiplomaDateEng</w:t>
+              <w:t>#PreviousDiplomaDateEng</w:t>
             </w:r>
             <w:r>
               <w:rPr>
@@ -24913,7 +24913,7 @@
         <w:sz w:val="20"/>
         <w:lang w:val="ru-RU"/>
       </w:rPr>
-      <w:t>7</w:t>
+      <w:t>4</w:t>
     </w:r>
     <w:r>
       <w:rPr>

</xml_diff>

<commit_message>
Extended national grade column in diploma supplement template.
</commit_message>
<xml_diff>
--- a/core/src/main/resources/docs/templates/DiplomaSupplement.docx
+++ b/core/src/main/resources/docs/templates/DiplomaSupplement.docx
@@ -7124,15 +7124,16 @@
         <w:tblLook w:val="01E0"/>
       </w:tblPr>
       <w:tblGrid>
-        <w:gridCol w:w="841"/>
+        <w:gridCol w:w="842"/>
         <w:gridCol w:w="4977"/>
         <w:gridCol w:w="991"/>
-        <w:gridCol w:w="993"/>
-        <w:gridCol w:w="1398"/>
-        <w:gridCol w:w="957"/>
+        <w:gridCol w:w="709"/>
+        <w:gridCol w:w="1960"/>
+        <w:gridCol w:w="678"/>
       </w:tblGrid>
       <w:tr>
         <w:trPr>
+          <w:cantSplit/>
           <w:trHeight w:val="21"/>
         </w:trPr>
         <w:tc>
@@ -7542,7 +7543,7 @@
         </w:tc>
         <w:tc>
           <w:tcPr>
-            <w:tcW w:w="489" w:type="pct"/>
+            <w:tcW w:w="349" w:type="pct"/>
             <w:tcBorders>
               <w:top w:val="single" w:sz="5" w:space="0" w:color="000000"/>
               <w:left w:val="single" w:sz="5" w:space="0" w:color="000000"/>
@@ -7631,7 +7632,7 @@
         </w:tc>
         <w:tc>
           <w:tcPr>
-            <w:tcW w:w="688" w:type="pct"/>
+            <w:tcW w:w="965" w:type="pct"/>
             <w:tcBorders>
               <w:top w:val="single" w:sz="5" w:space="0" w:color="000000"/>
               <w:left w:val="single" w:sz="5" w:space="0" w:color="000000"/>
@@ -7798,7 +7799,7 @@
         </w:tc>
         <w:tc>
           <w:tcPr>
-            <w:tcW w:w="471" w:type="pct"/>
+            <w:tcW w:w="334" w:type="pct"/>
             <w:tcBorders>
               <w:top w:val="single" w:sz="5" w:space="0" w:color="000000"/>
               <w:left w:val="single" w:sz="5" w:space="0" w:color="000000"/>
@@ -8109,7 +8110,7 @@
         </w:tc>
         <w:tc>
           <w:tcPr>
-            <w:tcW w:w="489" w:type="pct"/>
+            <w:tcW w:w="349" w:type="pct"/>
             <w:tcBorders>
               <w:top w:val="single" w:sz="5" w:space="0" w:color="000000"/>
               <w:left w:val="single" w:sz="5" w:space="0" w:color="000000"/>
@@ -8144,7 +8145,7 @@
         </w:tc>
         <w:tc>
           <w:tcPr>
-            <w:tcW w:w="688" w:type="pct"/>
+            <w:tcW w:w="965" w:type="pct"/>
             <w:tcBorders>
               <w:top w:val="single" w:sz="5" w:space="0" w:color="000000"/>
               <w:left w:val="single" w:sz="5" w:space="0" w:color="000000"/>
@@ -8209,7 +8210,7 @@
         </w:tc>
         <w:tc>
           <w:tcPr>
-            <w:tcW w:w="471" w:type="pct"/>
+            <w:tcW w:w="334" w:type="pct"/>
             <w:tcBorders>
               <w:top w:val="single" w:sz="5" w:space="0" w:color="000000"/>
               <w:left w:val="single" w:sz="5" w:space="0" w:color="000000"/>
@@ -8467,7 +8468,7 @@
         </w:tc>
         <w:tc>
           <w:tcPr>
-            <w:tcW w:w="489" w:type="pct"/>
+            <w:tcW w:w="349" w:type="pct"/>
             <w:tcBorders>
               <w:top w:val="single" w:sz="5" w:space="0" w:color="000000"/>
               <w:left w:val="single" w:sz="4" w:space="0" w:color="auto"/>
@@ -8493,7 +8494,7 @@
         </w:tc>
         <w:tc>
           <w:tcPr>
-            <w:tcW w:w="688" w:type="pct"/>
+            <w:tcW w:w="965" w:type="pct"/>
             <w:tcBorders>
               <w:top w:val="single" w:sz="5" w:space="0" w:color="000000"/>
               <w:left w:val="single" w:sz="5" w:space="0" w:color="000000"/>
@@ -8518,7 +8519,7 @@
         </w:tc>
         <w:tc>
           <w:tcPr>
-            <w:tcW w:w="471" w:type="pct"/>
+            <w:tcW w:w="334" w:type="pct"/>
             <w:tcBorders>
               <w:top w:val="single" w:sz="5" w:space="0" w:color="000000"/>
               <w:left w:val="single" w:sz="5" w:space="0" w:color="000000"/>
@@ -8634,7 +8635,7 @@
         </w:tc>
         <w:tc>
           <w:tcPr>
-            <w:tcW w:w="489" w:type="pct"/>
+            <w:tcW w:w="349" w:type="pct"/>
             <w:tcBorders>
               <w:top w:val="single" w:sz="5" w:space="0" w:color="000000"/>
               <w:left w:val="single" w:sz="5" w:space="0" w:color="000000"/>
@@ -8669,7 +8670,7 @@
         </w:tc>
         <w:tc>
           <w:tcPr>
-            <w:tcW w:w="688" w:type="pct"/>
+            <w:tcW w:w="965" w:type="pct"/>
             <w:tcBorders>
               <w:top w:val="single" w:sz="5" w:space="0" w:color="000000"/>
               <w:left w:val="single" w:sz="5" w:space="0" w:color="000000"/>
@@ -8743,7 +8744,7 @@
         </w:tc>
         <w:tc>
           <w:tcPr>
-            <w:tcW w:w="471" w:type="pct"/>
+            <w:tcW w:w="334" w:type="pct"/>
             <w:tcBorders>
               <w:top w:val="single" w:sz="5" w:space="0" w:color="000000"/>
               <w:left w:val="single" w:sz="5" w:space="0" w:color="000000"/>
@@ -24913,7 +24914,7 @@
         <w:sz w:val="20"/>
         <w:lang w:val="ru-RU"/>
       </w:rPr>
-      <w:t>4</w:t>
+      <w:t>3</w:t>
     </w:r>
     <w:r>
       <w:rPr>

</xml_diff>

<commit_message>
Fix: dates are now mentioned instead of studying period's length in sixth section of diploma supplement.
</commit_message>
<xml_diff>
--- a/core/src/main/resources/docs/templates/DiplomaSupplement.docx
+++ b/core/src/main/resources/docs/templates/DiplomaSupplement.docx
@@ -15914,6 +15914,7 @@
                 <w:rFonts w:ascii="Times New Roman" w:hAnsi="Times New Roman"/>
                 <w:b/>
                 <w:sz w:val="18"/>
+                <w:lang w:val="uk-UA"/>
               </w:rPr>
             </w:pPr>
             <w:r>
@@ -15931,18 +15932,35 @@
                 <w:b/>
                 <w:bCs/>
                 <w:sz w:val="18"/>
-              </w:rPr>
-              <w:t>#TrainingDuration</w:t>
-            </w:r>
-            <w:r>
-              <w:rPr>
-                <w:rFonts w:ascii="Times New Roman" w:hAnsi="Times New Roman"/>
-                <w:b/>
-                <w:color w:val="FF0000"/>
-                <w:sz w:val="18"/>
-                <w:lang w:val="uk-UA"/>
-              </w:rPr>
-              <w:t xml:space="preserve"> </w:t>
+                <w:lang w:val="uk-UA"/>
+              </w:rPr>
+              <w:t>#TrainingStart</w:t>
+            </w:r>
+            <w:r>
+              <w:rPr>
+                <w:rFonts w:ascii="Times New Roman" w:hAnsi="Times New Roman"/>
+                <w:b/>
+                <w:bCs/>
+                <w:sz w:val="18"/>
+              </w:rPr>
+              <w:t>.-</w:t>
+            </w:r>
+            <w:r>
+              <w:rPr>
+                <w:rFonts w:ascii="Times New Roman" w:hAnsi="Times New Roman"/>
+                <w:b/>
+                <w:bCs/>
+                <w:sz w:val="18"/>
+              </w:rPr>
+              <w:t>#TrainingEnd</w:t>
+            </w:r>
+            <w:r>
+              <w:rPr>
+                <w:rFonts w:ascii="Times New Roman" w:hAnsi="Times New Roman"/>
+                <w:b/>
+                <w:sz w:val="18"/>
+              </w:rPr>
+              <w:t xml:space="preserve">. </w:t>
             </w:r>
             <w:r>
               <w:rPr>
@@ -15991,7 +16009,50 @@
                 <w:bCs/>
                 <w:sz w:val="18"/>
               </w:rPr>
-              <w:t>TrainingDurationEng</w:t>
+              <w:t>TrainingStart</w:t>
+            </w:r>
+            <w:r>
+              <w:rPr>
+                <w:rFonts w:ascii="Times New Roman" w:hAnsi="Times New Roman"/>
+                <w:bCs/>
+                <w:sz w:val="18"/>
+                <w:lang w:val="uk-UA"/>
+              </w:rPr>
+              <w:t>.</w:t>
+            </w:r>
+            <w:r>
+              <w:rPr>
+                <w:rFonts w:ascii="Times New Roman" w:hAnsi="Times New Roman"/>
+                <w:bCs/>
+                <w:sz w:val="18"/>
+              </w:rPr>
+              <w:t>-</w:t>
+            </w:r>
+            <w:r>
+              <w:rPr>
+                <w:rFonts w:ascii="Times New Roman" w:hAnsi="Times New Roman"/>
+                <w:bCs/>
+                <w:sz w:val="18"/>
+                <w:lang w:val="uk-UA"/>
+              </w:rPr>
+              <w:t>#</w:t>
+            </w:r>
+            <w:r>
+              <w:rPr>
+                <w:rFonts w:ascii="Times New Roman" w:hAnsi="Times New Roman"/>
+                <w:bCs/>
+                <w:sz w:val="18"/>
+              </w:rPr>
+              <w:t>TrainingEnd</w:t>
+            </w:r>
+            <w:r>
+              <w:rPr>
+                <w:rFonts w:ascii="Times New Roman" w:hAnsi="Times New Roman"/>
+                <w:bCs/>
+                <w:sz w:val="18"/>
+                <w:lang w:val="uk-UA"/>
+              </w:rPr>
+              <w:t>.</w:t>
             </w:r>
           </w:p>
         </w:tc>
@@ -16443,7 +16504,6 @@
             <w:r>
               <w:rPr>
                 <w:rFonts w:ascii="Times New Roman" w:hAnsi="Times New Roman"/>
-                <w:color w:val="FF0000"/>
                 <w:spacing w:val="-1"/>
                 <w:sz w:val="18"/>
               </w:rPr>
@@ -24914,7 +24974,7 @@
         <w:sz w:val="20"/>
         <w:lang w:val="ru-RU"/>
       </w:rPr>
-      <w:t>3</w:t>
+      <w:t>4</w:t>
     </w:r>
     <w:r>
       <w:rPr>

</xml_diff>

<commit_message>
enchance: diploma supplement: minor template corrections
</commit_message>
<xml_diff>
--- a/core/src/main/resources/docs/templates/DiplomaSupplement.docx
+++ b/core/src/main/resources/docs/templates/DiplomaSupplement.docx
@@ -121,7 +121,18 @@
                       <w:sz w:val="24"/>
                       <w:lang w:val="uk-UA"/>
                     </w:rPr>
-                    <w:t>ДИПЛОМУ</w:t>
+                    <w:t>ДИПЛОМ</w:t>
+                  </w:r>
+                  <w:r>
+                    <w:rPr>
+                      <w:rFonts w:ascii="Times New Roman" w:hAnsi="Times New Roman"/>
+                      <w:b/>
+                      <w:bCs/>
+                      <w:spacing w:val="-1"/>
+                      <w:sz w:val="24"/>
+                      <w:lang w:val="uk-UA"/>
+                    </w:rPr>
+                    <w:t>А</w:t>
                   </w:r>
                   <w:r>
                     <w:rPr>
@@ -8592,7 +8603,6 @@
                 <w:rFonts w:ascii="Times New Roman" w:eastAsia="Times New Roman" w:hAnsi="Times New Roman"/>
                 <w:sz w:val="16"/>
                 <w:szCs w:val="16"/>
-                <w:lang w:val="uk-UA"/>
               </w:rPr>
             </w:pPr>
             <w:r>
@@ -8603,7 +8613,37 @@
                 <w:szCs w:val="16"/>
                 <w:lang w:val="uk-UA"/>
               </w:rPr>
-              <w:t>Підсумкова оцінка / Total mark and rank</w:t>
+              <w:t>Середній бал</w:t>
+            </w:r>
+            <w:r>
+              <w:rPr>
+                <w:rFonts w:ascii="Times New Roman" w:hAnsi="Times New Roman"/>
+                <w:b/>
+                <w:sz w:val="16"/>
+                <w:szCs w:val="16"/>
+                <w:lang w:val="uk-UA"/>
+              </w:rPr>
+              <w:t xml:space="preserve"> / </w:t>
+            </w:r>
+            <w:r>
+              <w:rPr>
+                <w:rFonts w:ascii="Times New Roman" w:hAnsi="Times New Roman"/>
+                <w:b/>
+                <w:sz w:val="16"/>
+                <w:szCs w:val="16"/>
+                <w:lang w:val="uk-UA"/>
+              </w:rPr>
+              <w:t>Average</w:t>
+            </w:r>
+            <w:r>
+              <w:rPr>
+                <w:rFonts w:ascii="Times New Roman" w:hAnsi="Times New Roman"/>
+                <w:b/>
+                <w:sz w:val="16"/>
+                <w:szCs w:val="16"/>
+                <w:lang w:val="uk-UA"/>
+              </w:rPr>
+              <w:t xml:space="preserve"> Grade</w:t>
             </w:r>
           </w:p>
         </w:tc>
@@ -10669,45 +10709,6 @@
             <w:r>
               <w:rPr>
                 <w:rFonts w:ascii="Times New Roman" w:hAnsi="Times New Roman"/>
-                <w:sz w:val="18"/>
-              </w:rPr>
-              <w:t xml:space="preserve">і </w:t>
-            </w:r>
-            <w:r>
-              <w:rPr>
-                <w:rFonts w:ascii="Times New Roman" w:hAnsi="Times New Roman"/>
-                <w:spacing w:val="-1"/>
-                <w:sz w:val="18"/>
-              </w:rPr>
-              <w:t>випускних</w:t>
-            </w:r>
-            <w:r>
-              <w:rPr>
-                <w:rFonts w:ascii="Times New Roman" w:hAnsi="Times New Roman"/>
-                <w:spacing w:val="1"/>
-                <w:sz w:val="18"/>
-              </w:rPr>
-              <w:t xml:space="preserve"> </w:t>
-            </w:r>
-            <w:r>
-              <w:rPr>
-                <w:rFonts w:ascii="Times New Roman" w:hAnsi="Times New Roman"/>
-                <w:spacing w:val="-1"/>
-                <w:sz w:val="18"/>
-              </w:rPr>
-              <w:t>кваліфікаційних</w:t>
-            </w:r>
-            <w:r>
-              <w:rPr>
-                <w:rFonts w:ascii="Times New Roman" w:hAnsi="Times New Roman"/>
-                <w:spacing w:val="-2"/>
-                <w:sz w:val="18"/>
-              </w:rPr>
-              <w:t xml:space="preserve"> </w:t>
-            </w:r>
-            <w:r>
-              <w:rPr>
-                <w:rFonts w:ascii="Times New Roman" w:hAnsi="Times New Roman"/>
                 <w:spacing w:val="-1"/>
                 <w:sz w:val="18"/>
               </w:rPr>
@@ -11495,15 +11496,16 @@
                 <w:rFonts w:ascii="Times New Roman" w:hAnsi="Times New Roman"/>
                 <w:spacing w:val="-1"/>
                 <w:sz w:val="18"/>
-              </w:rPr>
-              <w:t xml:space="preserve">work </w:t>
-            </w:r>
-            <w:r>
-              <w:rPr>
-                <w:rFonts w:ascii="Times New Roman" w:hAnsi="Times New Roman"/>
-                <w:sz w:val="18"/>
-              </w:rPr>
-              <w:t>placements.</w:t>
+                <w:lang w:val="en-US"/>
+              </w:rPr>
+              <w:t>internship</w:t>
+            </w:r>
+            <w:r>
+              <w:rPr>
+                <w:rFonts w:ascii="Times New Roman" w:hAnsi="Times New Roman"/>
+                <w:sz w:val="18"/>
+              </w:rPr>
+              <w:t>s.</w:t>
             </w:r>
           </w:p>
           <w:p>
@@ -13490,6 +13492,14 @@
                 <w:lang w:val="uk-UA"/>
               </w:rPr>
               <w:t>/</w:t>
+            </w:r>
+            <w:r>
+              <w:rPr>
+                <w:rFonts w:ascii="Times New Roman" w:hAnsi="Times New Roman"/>
+                <w:b/>
+                <w:sz w:val="18"/>
+              </w:rPr>
+              <w:t xml:space="preserve"> </w:t>
             </w:r>
             <w:r>
               <w:rPr>
@@ -24921,14 +24931,6 @@
       </w:rPr>
       <w:t>#CurrentYear</w:t>
     </w:r>
-    <w:r>
-      <w:rPr>
-        <w:rFonts w:ascii="Times New Roman" w:hAnsi="Times New Roman"/>
-        <w:b/>
-        <w:sz w:val="20"/>
-      </w:rPr>
-      <w:t xml:space="preserve"> рік</w:t>
-    </w:r>
   </w:p>
   <w:p>
     <w:pPr>
@@ -24974,7 +24976,7 @@
         <w:sz w:val="20"/>
         <w:lang w:val="ru-RU"/>
       </w:rPr>
-      <w:t>4</w:t>
+      <w:t>2</w:t>
     </w:r>
     <w:r>
       <w:rPr>

</xml_diff>

<commit_message>
Fix: minor template changes for diploma supplement.
</commit_message>
<xml_diff>
--- a/core/src/main/resources/docs/templates/DiplomaSupplement.docx
+++ b/core/src/main/resources/docs/templates/DiplomaSupplement.docx
@@ -1277,6 +1277,20 @@
               </w:rPr>
               <w:t>#NameEng</w:t>
             </w:r>
+            <w:r>
+              <w:rPr>
+                <w:rFonts w:ascii="Times New Roman" w:hAnsi="Times New Roman"/>
+                <w:lang w:val="en-GB"/>
+              </w:rPr>
+              <w:t xml:space="preserve"> </w:t>
+            </w:r>
+            <w:r>
+              <w:rPr>
+                <w:rFonts w:ascii="Times New Roman" w:hAnsi="Times New Roman"/>
+                <w:lang w:val="en-GB"/>
+              </w:rPr>
+              <w:t>#PatronimicEng</w:t>
+            </w:r>
           </w:p>
         </w:tc>
       </w:tr>
@@ -2984,6 +2998,227 @@
                 <w:b/>
                 <w:spacing w:val="-1"/>
                 <w:sz w:val="18"/>
+              </w:rPr>
+              <w:t>#CertificateNum</w:t>
+            </w:r>
+            <w:r>
+              <w:rPr>
+                <w:rFonts w:ascii="Times New Roman" w:hAnsi="Times New Roman"/>
+                <w:b/>
+                <w:sz w:val="18"/>
+                <w:lang w:val="uk-UA"/>
+              </w:rPr>
+              <w:t xml:space="preserve">. </w:t>
+            </w:r>
+            <w:r>
+              <w:rPr>
+                <w:rFonts w:ascii="Times New Roman" w:hAnsi="Times New Roman"/>
+                <w:b/>
+                <w:sz w:val="18"/>
+                <w:lang w:val="uk-UA"/>
+              </w:rPr>
+              <w:t>Відомості щодо здійснення освітньої діяльності у сфері вищої освіти</w:t>
+            </w:r>
+            <w:r>
+              <w:rPr>
+                <w:rFonts w:ascii="Times New Roman" w:hAnsi="Times New Roman"/>
+                <w:b/>
+                <w:sz w:val="18"/>
+                <w:lang w:val="uk-UA"/>
+              </w:rPr>
+              <w:t xml:space="preserve"> </w:t>
+            </w:r>
+            <w:r>
+              <w:rPr>
+                <w:rFonts w:ascii="Times New Roman" w:hAnsi="Times New Roman"/>
+                <w:b/>
+                <w:sz w:val="18"/>
+                <w:lang w:val="uk-UA"/>
+              </w:rPr>
+              <w:t>(</w:t>
+            </w:r>
+            <w:r>
+              <w:rPr>
+                <w:rFonts w:ascii="Times New Roman" w:hAnsi="Times New Roman"/>
+                <w:b/>
+                <w:sz w:val="18"/>
+              </w:rPr>
+              <w:t>https</w:t>
+            </w:r>
+            <w:r>
+              <w:rPr>
+                <w:rFonts w:ascii="Times New Roman" w:hAnsi="Times New Roman"/>
+                <w:b/>
+                <w:sz w:val="18"/>
+                <w:lang w:val="uk-UA"/>
+              </w:rPr>
+              <w:t>://</w:t>
+            </w:r>
+            <w:r>
+              <w:rPr>
+                <w:rFonts w:ascii="Times New Roman" w:hAnsi="Times New Roman"/>
+                <w:b/>
+                <w:sz w:val="18"/>
+              </w:rPr>
+              <w:t>mon</w:t>
+            </w:r>
+            <w:r>
+              <w:rPr>
+                <w:rFonts w:ascii="Times New Roman" w:hAnsi="Times New Roman"/>
+                <w:b/>
+                <w:sz w:val="18"/>
+                <w:lang w:val="uk-UA"/>
+              </w:rPr>
+              <w:t>.</w:t>
+            </w:r>
+            <w:r>
+              <w:rPr>
+                <w:rFonts w:ascii="Times New Roman" w:hAnsi="Times New Roman"/>
+                <w:b/>
+                <w:sz w:val="18"/>
+              </w:rPr>
+              <w:t>gov</w:t>
+            </w:r>
+            <w:r>
+              <w:rPr>
+                <w:rFonts w:ascii="Times New Roman" w:hAnsi="Times New Roman"/>
+                <w:b/>
+                <w:sz w:val="18"/>
+                <w:lang w:val="uk-UA"/>
+              </w:rPr>
+              <w:t>.</w:t>
+            </w:r>
+            <w:r>
+              <w:rPr>
+                <w:rFonts w:ascii="Times New Roman" w:hAnsi="Times New Roman"/>
+                <w:b/>
+                <w:sz w:val="18"/>
+              </w:rPr>
+              <w:t>ua</w:t>
+            </w:r>
+            <w:r>
+              <w:rPr>
+                <w:rFonts w:ascii="Times New Roman" w:hAnsi="Times New Roman"/>
+                <w:b/>
+                <w:sz w:val="18"/>
+                <w:lang w:val="uk-UA"/>
+              </w:rPr>
+              <w:t>/</w:t>
+            </w:r>
+            <w:r>
+              <w:rPr>
+                <w:rFonts w:ascii="Times New Roman" w:hAnsi="Times New Roman"/>
+                <w:b/>
+                <w:sz w:val="18"/>
+              </w:rPr>
+              <w:t>ua</w:t>
+            </w:r>
+            <w:r>
+              <w:rPr>
+                <w:rFonts w:ascii="Times New Roman" w:hAnsi="Times New Roman"/>
+                <w:b/>
+                <w:sz w:val="18"/>
+                <w:lang w:val="uk-UA"/>
+              </w:rPr>
+              <w:t>/</w:t>
+            </w:r>
+            <w:r>
+              <w:rPr>
+                <w:rFonts w:ascii="Times New Roman" w:hAnsi="Times New Roman"/>
+                <w:b/>
+                <w:sz w:val="18"/>
+              </w:rPr>
+              <w:t>ministerstvo</w:t>
+            </w:r>
+            <w:r>
+              <w:rPr>
+                <w:rFonts w:ascii="Times New Roman" w:hAnsi="Times New Roman"/>
+                <w:b/>
+                <w:sz w:val="18"/>
+                <w:lang w:val="uk-UA"/>
+              </w:rPr>
+              <w:t>/</w:t>
+            </w:r>
+            <w:r>
+              <w:rPr>
+                <w:rFonts w:ascii="Times New Roman" w:hAnsi="Times New Roman"/>
+                <w:b/>
+                <w:sz w:val="18"/>
+              </w:rPr>
+              <w:t>poslugi</w:t>
+            </w:r>
+            <w:r>
+              <w:rPr>
+                <w:rFonts w:ascii="Times New Roman" w:hAnsi="Times New Roman"/>
+                <w:b/>
+                <w:sz w:val="18"/>
+                <w:lang w:val="uk-UA"/>
+              </w:rPr>
+              <w:t>/</w:t>
+            </w:r>
+            <w:r>
+              <w:rPr>
+                <w:rFonts w:ascii="Times New Roman" w:hAnsi="Times New Roman"/>
+                <w:b/>
+                <w:sz w:val="18"/>
+              </w:rPr>
+              <w:t>licenzuvannya</w:t>
+            </w:r>
+            <w:r>
+              <w:rPr>
+                <w:rFonts w:ascii="Times New Roman" w:hAnsi="Times New Roman"/>
+                <w:b/>
+                <w:sz w:val="18"/>
+                <w:lang w:val="uk-UA"/>
+              </w:rPr>
+              <w:t>)</w:t>
+            </w:r>
+            <w:r>
+              <w:rPr>
+                <w:rFonts w:ascii="Times New Roman" w:hAnsi="Times New Roman"/>
+                <w:b/>
+                <w:sz w:val="18"/>
+                <w:lang w:val="uk-UA"/>
+              </w:rPr>
+              <w:t xml:space="preserve"> /</w:t>
+            </w:r>
+            <w:r>
+              <w:rPr>
+                <w:rFonts w:ascii="Times New Roman" w:hAnsi="Times New Roman"/>
+                <w:b/>
+                <w:sz w:val="18"/>
+                <w:lang w:val="uk-UA"/>
+              </w:rPr>
+              <w:t xml:space="preserve"> </w:t>
+            </w:r>
+            <w:r>
+              <w:rPr>
+                <w:rFonts w:ascii="Times New Roman"/>
+                <w:sz w:val="18"/>
+                <w:lang w:val="uk-UA"/>
+              </w:rPr>
+              <w:t>Cherkasy State Technological University State. Ministry of Education and Science of Ukraine. Certificate of</w:t>
+            </w:r>
+            <w:r>
+              <w:rPr>
+                <w:rFonts w:ascii="Times New Roman"/>
+                <w:sz w:val="18"/>
+              </w:rPr>
+              <w:t xml:space="preserve"> accreditation</w:t>
+            </w:r>
+            <w:r>
+              <w:rPr>
+                <w:rFonts w:ascii="Times New Roman"/>
+                <w:sz w:val="18"/>
+                <w:lang w:val="uk-UA"/>
+              </w:rPr>
+              <w:t xml:space="preserve"> from </w:t>
+            </w:r>
+            <w:r>
+              <w:rPr>
+                <w:rFonts w:ascii="Times New Roman" w:hAnsi="Times New Roman"/>
+                <w:spacing w:val="-1"/>
+                <w:sz w:val="18"/>
                 <w:lang w:val="uk-UA"/>
               </w:rPr>
               <w:t>#</w:t>
@@ -2991,246 +3226,6 @@
             <w:r>
               <w:rPr>
                 <w:rFonts w:ascii="Times New Roman" w:hAnsi="Times New Roman"/>
-                <w:b/>
-                <w:spacing w:val="-1"/>
-                <w:sz w:val="18"/>
-              </w:rPr>
-              <w:t>CertificateNum</w:t>
-            </w:r>
-            <w:r>
-              <w:rPr>
-                <w:rFonts w:ascii="Times New Roman" w:hAnsi="Times New Roman"/>
-                <w:b/>
-                <w:sz w:val="18"/>
-                <w:lang w:val="uk-UA"/>
-              </w:rPr>
-              <w:t xml:space="preserve"> </w:t>
-            </w:r>
-            <w:r>
-              <w:rPr>
-                <w:rFonts w:ascii="Times New Roman" w:hAnsi="Times New Roman"/>
-                <w:b/>
-                <w:sz w:val="18"/>
-                <w:lang w:val="uk-UA"/>
-              </w:rPr>
-              <w:t xml:space="preserve">. </w:t>
-            </w:r>
-            <w:r>
-              <w:rPr>
-                <w:rFonts w:ascii="Times New Roman" w:hAnsi="Times New Roman"/>
-                <w:b/>
-                <w:sz w:val="18"/>
-                <w:lang w:val="uk-UA"/>
-              </w:rPr>
-              <w:t>Відомості щодо здійснення освітньої діяльності у сфері вищої освіти</w:t>
-            </w:r>
-            <w:r>
-              <w:rPr>
-                <w:rFonts w:ascii="Times New Roman" w:hAnsi="Times New Roman"/>
-                <w:b/>
-                <w:sz w:val="18"/>
-                <w:lang w:val="uk-UA"/>
-              </w:rPr>
-              <w:t xml:space="preserve"> </w:t>
-            </w:r>
-            <w:r>
-              <w:rPr>
-                <w:rFonts w:ascii="Times New Roman" w:hAnsi="Times New Roman"/>
-                <w:b/>
-                <w:sz w:val="18"/>
-                <w:lang w:val="uk-UA"/>
-              </w:rPr>
-              <w:t>(</w:t>
-            </w:r>
-            <w:r>
-              <w:rPr>
-                <w:rFonts w:ascii="Times New Roman" w:hAnsi="Times New Roman"/>
-                <w:b/>
-                <w:sz w:val="18"/>
-              </w:rPr>
-              <w:t>https</w:t>
-            </w:r>
-            <w:r>
-              <w:rPr>
-                <w:rFonts w:ascii="Times New Roman" w:hAnsi="Times New Roman"/>
-                <w:b/>
-                <w:sz w:val="18"/>
-                <w:lang w:val="uk-UA"/>
-              </w:rPr>
-              <w:t>://</w:t>
-            </w:r>
-            <w:r>
-              <w:rPr>
-                <w:rFonts w:ascii="Times New Roman" w:hAnsi="Times New Roman"/>
-                <w:b/>
-                <w:sz w:val="18"/>
-              </w:rPr>
-              <w:t>mon</w:t>
-            </w:r>
-            <w:r>
-              <w:rPr>
-                <w:rFonts w:ascii="Times New Roman" w:hAnsi="Times New Roman"/>
-                <w:b/>
-                <w:sz w:val="18"/>
-                <w:lang w:val="uk-UA"/>
-              </w:rPr>
-              <w:t>.</w:t>
-            </w:r>
-            <w:r>
-              <w:rPr>
-                <w:rFonts w:ascii="Times New Roman" w:hAnsi="Times New Roman"/>
-                <w:b/>
-                <w:sz w:val="18"/>
-              </w:rPr>
-              <w:t>gov</w:t>
-            </w:r>
-            <w:r>
-              <w:rPr>
-                <w:rFonts w:ascii="Times New Roman" w:hAnsi="Times New Roman"/>
-                <w:b/>
-                <w:sz w:val="18"/>
-                <w:lang w:val="uk-UA"/>
-              </w:rPr>
-              <w:t>.</w:t>
-            </w:r>
-            <w:r>
-              <w:rPr>
-                <w:rFonts w:ascii="Times New Roman" w:hAnsi="Times New Roman"/>
-                <w:b/>
-                <w:sz w:val="18"/>
-              </w:rPr>
-              <w:t>ua</w:t>
-            </w:r>
-            <w:r>
-              <w:rPr>
-                <w:rFonts w:ascii="Times New Roman" w:hAnsi="Times New Roman"/>
-                <w:b/>
-                <w:sz w:val="18"/>
-                <w:lang w:val="uk-UA"/>
-              </w:rPr>
-              <w:t>/</w:t>
-            </w:r>
-            <w:r>
-              <w:rPr>
-                <w:rFonts w:ascii="Times New Roman" w:hAnsi="Times New Roman"/>
-                <w:b/>
-                <w:sz w:val="18"/>
-              </w:rPr>
-              <w:t>ua</w:t>
-            </w:r>
-            <w:r>
-              <w:rPr>
-                <w:rFonts w:ascii="Times New Roman" w:hAnsi="Times New Roman"/>
-                <w:b/>
-                <w:sz w:val="18"/>
-                <w:lang w:val="uk-UA"/>
-              </w:rPr>
-              <w:t>/</w:t>
-            </w:r>
-            <w:r>
-              <w:rPr>
-                <w:rFonts w:ascii="Times New Roman" w:hAnsi="Times New Roman"/>
-                <w:b/>
-                <w:sz w:val="18"/>
-              </w:rPr>
-              <w:t>ministerstvo</w:t>
-            </w:r>
-            <w:r>
-              <w:rPr>
-                <w:rFonts w:ascii="Times New Roman" w:hAnsi="Times New Roman"/>
-                <w:b/>
-                <w:sz w:val="18"/>
-                <w:lang w:val="uk-UA"/>
-              </w:rPr>
-              <w:t>/</w:t>
-            </w:r>
-            <w:r>
-              <w:rPr>
-                <w:rFonts w:ascii="Times New Roman" w:hAnsi="Times New Roman"/>
-                <w:b/>
-                <w:sz w:val="18"/>
-              </w:rPr>
-              <w:t>poslugi</w:t>
-            </w:r>
-            <w:r>
-              <w:rPr>
-                <w:rFonts w:ascii="Times New Roman" w:hAnsi="Times New Roman"/>
-                <w:b/>
-                <w:sz w:val="18"/>
-                <w:lang w:val="uk-UA"/>
-              </w:rPr>
-              <w:t>/</w:t>
-            </w:r>
-            <w:r>
-              <w:rPr>
-                <w:rFonts w:ascii="Times New Roman" w:hAnsi="Times New Roman"/>
-                <w:b/>
-                <w:sz w:val="18"/>
-              </w:rPr>
-              <w:t>licenzuvannya</w:t>
-            </w:r>
-            <w:r>
-              <w:rPr>
-                <w:rFonts w:ascii="Times New Roman" w:hAnsi="Times New Roman"/>
-                <w:b/>
-                <w:sz w:val="18"/>
-                <w:lang w:val="uk-UA"/>
-              </w:rPr>
-              <w:t>)</w:t>
-            </w:r>
-            <w:r>
-              <w:rPr>
-                <w:rFonts w:ascii="Times New Roman" w:hAnsi="Times New Roman"/>
-                <w:b/>
-                <w:sz w:val="18"/>
-                <w:lang w:val="uk-UA"/>
-              </w:rPr>
-              <w:t xml:space="preserve"> /</w:t>
-            </w:r>
-            <w:r>
-              <w:rPr>
-                <w:rFonts w:ascii="Times New Roman" w:hAnsi="Times New Roman"/>
-                <w:b/>
-                <w:sz w:val="18"/>
-                <w:lang w:val="uk-UA"/>
-              </w:rPr>
-              <w:t xml:space="preserve"> </w:t>
-            </w:r>
-            <w:r>
-              <w:rPr>
-                <w:rFonts w:ascii="Times New Roman"/>
-                <w:sz w:val="18"/>
-                <w:lang w:val="uk-UA"/>
-              </w:rPr>
-              <w:t>Cherkasy State Technological University State. Ministry of Education and Science of Ukraine. Certificate of</w:t>
-            </w:r>
-            <w:r>
-              <w:rPr>
-                <w:rFonts w:ascii="Times New Roman"/>
-                <w:sz w:val="18"/>
-              </w:rPr>
-              <w:t xml:space="preserve"> accreditation</w:t>
-            </w:r>
-            <w:r>
-              <w:rPr>
-                <w:rFonts w:ascii="Times New Roman"/>
-                <w:sz w:val="18"/>
-                <w:lang w:val="uk-UA"/>
-              </w:rPr>
-              <w:t xml:space="preserve"> from </w:t>
-            </w:r>
-            <w:r>
-              <w:rPr>
-                <w:rFonts w:ascii="Times New Roman" w:hAnsi="Times New Roman"/>
-                <w:spacing w:val="-1"/>
-                <w:sz w:val="18"/>
-                <w:lang w:val="uk-UA"/>
-              </w:rPr>
-              <w:t>#</w:t>
-            </w:r>
-            <w:r>
-              <w:rPr>
-                <w:rFonts w:ascii="Times New Roman" w:hAnsi="Times New Roman"/>
                 <w:spacing w:val="-1"/>
                 <w:sz w:val="18"/>
               </w:rPr>
@@ -3252,17 +3247,8 @@
                 <w:rFonts w:ascii="Times New Roman" w:hAnsi="Times New Roman"/>
                 <w:spacing w:val="-1"/>
                 <w:sz w:val="18"/>
-                <w:lang w:val="uk-UA"/>
-              </w:rPr>
-              <w:t>#</w:t>
-            </w:r>
-            <w:r>
-              <w:rPr>
-                <w:rFonts w:ascii="Times New Roman" w:hAnsi="Times New Roman"/>
-                <w:spacing w:val="-1"/>
-                <w:sz w:val="18"/>
-              </w:rPr>
-              <w:t>CertificateNum</w:t>
+              </w:rPr>
+              <w:t>#CertificateNum</w:t>
             </w:r>
             <w:r>
               <w:rPr>
@@ -24916,11 +24902,10 @@
       <w:rPr>
         <w:rFonts w:ascii="Times New Roman" w:hAnsi="Times New Roman"/>
         <w:b/>
-        <w:color w:val="FF0000"/>
         <w:sz w:val="20"/>
         <w:lang w:val="en-US"/>
       </w:rPr>
-      <w:t xml:space="preserve"> </w:t>
+      <w:t xml:space="preserve">, </w:t>
     </w:r>
     <w:r>
       <w:rPr>
@@ -24976,7 +24961,7 @@
         <w:sz w:val="20"/>
         <w:lang w:val="ru-RU"/>
       </w:rPr>
-      <w:t>2</w:t>
+      <w:t>7</w:t>
     </w:r>
     <w:r>
       <w:rPr>

</xml_diff>

<commit_message>
Fix: inserts a page break if there are less than 50 lines in grades table in diploma supplement.
</commit_message>
<xml_diff>
--- a/core/src/main/resources/docs/templates/DiplomaSupplement.docx
+++ b/core/src/main/resources/docs/templates/DiplomaSupplement.docx
@@ -2998,8 +2998,18 @@
                 <w:b/>
                 <w:spacing w:val="-1"/>
                 <w:sz w:val="18"/>
-              </w:rPr>
-              <w:t>#CertificateNum</w:t>
+                <w:lang w:val="uk-UA"/>
+              </w:rPr>
+              <w:t>#</w:t>
+            </w:r>
+            <w:r>
+              <w:rPr>
+                <w:rFonts w:ascii="Times New Roman" w:hAnsi="Times New Roman"/>
+                <w:b/>
+                <w:spacing w:val="-1"/>
+                <w:sz w:val="18"/>
+              </w:rPr>
+              <w:t>CertificateNum</w:t>
             </w:r>
             <w:r>
               <w:rPr>
@@ -8813,18 +8823,6 @@
           <w:rFonts w:ascii="Times New Roman" w:hAnsi="Times New Roman"/>
           <w:b/>
           <w:sz w:val="10"/>
-          <w:highlight w:val="yellow"/>
-          <w:lang w:val="uk-UA"/>
-        </w:rPr>
-      </w:pPr>
-    </w:p>
-    <w:p>
-      <w:pPr>
-        <w:rPr>
-          <w:rFonts w:ascii="Times New Roman" w:hAnsi="Times New Roman"/>
-          <w:b/>
-          <w:sz w:val="10"/>
-          <w:highlight w:val="yellow"/>
         </w:rPr>
       </w:pPr>
       <w:r>
@@ -8832,24 +8830,9 @@
           <w:rFonts w:ascii="Times New Roman" w:hAnsi="Times New Roman"/>
           <w:b/>
           <w:sz w:val="10"/>
-          <w:highlight w:val="yellow"/>
         </w:rPr>
-        <w:br w:type="page"/>
+        <w:t>#PossiblePageBreak</w:t>
       </w:r>
-    </w:p>
-    <w:p>
-      <w:pPr>
-        <w:pStyle w:val="TableParagraph"/>
-        <w:spacing w:before="24" w:line="205" w:lineRule="exact"/>
-        <w:jc w:val="both"/>
-        <w:rPr>
-          <w:rFonts w:ascii="Times New Roman" w:hAnsi="Times New Roman"/>
-          <w:b/>
-          <w:sz w:val="10"/>
-          <w:highlight w:val="yellow"/>
-          <w:lang w:val="uk-UA"/>
-        </w:rPr>
-      </w:pPr>
     </w:p>
     <w:tbl>
       <w:tblPr>
@@ -15636,7 +15619,16 @@
                 <w:sz w:val="18"/>
                 <w:lang w:val="uk-UA"/>
               </w:rPr>
-              <w:t xml:space="preserve"> acquired</w:t>
+              <w:t xml:space="preserve"> </w:t>
+            </w:r>
+            <w:r>
+              <w:rPr>
+                <w:rFonts w:ascii="Times New Roman" w:hAnsi="Times New Roman"/>
+                <w:sz w:val="18"/>
+                <w:lang w:val="uk-UA"/>
+              </w:rPr>
+              <w:lastRenderedPageBreak/>
+              <w:t>acquired</w:t>
             </w:r>
             <w:r>
               <w:rPr>
@@ -16086,6 +16078,7 @@
                 <w:spacing w:val="-1"/>
                 <w:sz w:val="18"/>
               </w:rPr>
+              <w:lastRenderedPageBreak/>
               <w:t>2</w:t>
             </w:r>
             <w:r>
@@ -17719,7 +17712,6 @@
                 <w:sz w:val="18"/>
                 <w:lang w:val="ru-RU"/>
               </w:rPr>
-              <w:lastRenderedPageBreak/>
               <w:t>Поперед</w:t>
             </w:r>
             <w:r>
@@ -24961,7 +24953,7 @@
         <w:sz w:val="20"/>
         <w:lang w:val="ru-RU"/>
       </w:rPr>
-      <w:t>7</w:t>
+      <w:t>3</w:t>
     </w:r>
     <w:r>
       <w:rPr>

</xml_diff>

<commit_message>
Fix: inserting a correct name of certification in the 6th section of diploma supplement.
</commit_message>
<xml_diff>
--- a/core/src/main/resources/docs/templates/DiplomaSupplement.docx
+++ b/core/src/main/resources/docs/templates/DiplomaSupplement.docx
@@ -16223,17 +16223,18 @@
                 <w:b/>
                 <w:spacing w:val="-1"/>
                 <w:sz w:val="18"/>
-              </w:rPr>
-              <w:t>Кваліфікаційна робота бакалавра</w:t>
-            </w:r>
-            <w:r>
-              <w:rPr>
-                <w:rFonts w:ascii="Times New Roman" w:hAnsi="Times New Roman"/>
-                <w:b/>
-                <w:spacing w:val="-1"/>
-                <w:sz w:val="18"/>
-              </w:rPr>
-              <w:t xml:space="preserve"> на тему: «</w:t>
+                <w:lang w:val="en-US"/>
+              </w:rPr>
+              <w:t>#CertificationName</w:t>
+            </w:r>
+            <w:r>
+              <w:rPr>
+                <w:rFonts w:ascii="Times New Roman" w:hAnsi="Times New Roman"/>
+                <w:b/>
+                <w:spacing w:val="-1"/>
+                <w:sz w:val="18"/>
+              </w:rPr>
+              <w:t xml:space="preserve"> </w:t>
             </w:r>
             <w:r>
               <w:rPr>
@@ -16251,7 +16252,7 @@
                 <w:spacing w:val="-1"/>
                 <w:sz w:val="18"/>
               </w:rPr>
-              <w:t xml:space="preserve">» </w:t>
+              <w:t xml:space="preserve"> </w:t>
             </w:r>
           </w:p>
           <w:p>
@@ -16382,6 +16383,7 @@
                 <w:rFonts w:ascii="Times New Roman" w:hAnsi="Times New Roman"/>
                 <w:spacing w:val="-1"/>
                 <w:sz w:val="18"/>
+                <w:lang w:val="en-GB"/>
               </w:rPr>
             </w:pPr>
             <w:r>
@@ -16389,16 +16391,17 @@
                 <w:rFonts w:ascii="Times New Roman" w:hAnsi="Times New Roman"/>
                 <w:spacing w:val="-1"/>
                 <w:sz w:val="18"/>
-              </w:rPr>
-              <w:t>Qualification work of a bachelor's degree on a subject</w:t>
-            </w:r>
-            <w:r>
-              <w:rPr>
-                <w:rFonts w:ascii="Times New Roman" w:hAnsi="Times New Roman"/>
-                <w:spacing w:val="-1"/>
-                <w:sz w:val="18"/>
-              </w:rPr>
-              <w:t>: "</w:t>
+                <w:lang w:val="en-US"/>
+              </w:rPr>
+              <w:t>#CertificationNameEng</w:t>
+            </w:r>
+            <w:r>
+              <w:rPr>
+                <w:rFonts w:ascii="Times New Roman" w:hAnsi="Times New Roman"/>
+                <w:spacing w:val="-1"/>
+                <w:sz w:val="18"/>
+              </w:rPr>
+              <w:t xml:space="preserve"> </w:t>
             </w:r>
             <w:r>
               <w:rPr>
@@ -16408,22 +16411,6 @@
                 <w:lang w:val="en-GB"/>
               </w:rPr>
               <w:t>#ThesisNameEng</w:t>
-            </w:r>
-            <w:r>
-              <w:rPr>
-                <w:rFonts w:ascii="Times New Roman" w:hAnsi="Times New Roman"/>
-                <w:spacing w:val="-1"/>
-                <w:sz w:val="18"/>
-              </w:rPr>
-              <w:t xml:space="preserve"> </w:t>
-            </w:r>
-            <w:r>
-              <w:rPr>
-                <w:rFonts w:ascii="Times New Roman" w:hAnsi="Times New Roman"/>
-                <w:spacing w:val="-1"/>
-                <w:sz w:val="18"/>
-              </w:rPr>
-              <w:t>"</w:t>
             </w:r>
           </w:p>
           <w:p>
@@ -24953,7 +24940,7 @@
         <w:sz w:val="20"/>
         <w:lang w:val="ru-RU"/>
       </w:rPr>
-      <w:t>3</w:t>
+      <w:t>4</w:t>
     </w:r>
     <w:r>
       <w:rPr>

</xml_diff>

<commit_message>
corerct: diploma supplement template: small corrections
</commit_message>
<xml_diff>
--- a/core/src/main/resources/docs/templates/DiplomaSupplement.docx
+++ b/core/src/main/resources/docs/templates/DiplomaSupplement.docx
@@ -15902,7 +15902,6 @@
                 <w:rFonts w:ascii="Times New Roman" w:hAnsi="Times New Roman"/>
                 <w:b/>
                 <w:sz w:val="18"/>
-                <w:lang w:val="uk-UA"/>
               </w:rPr>
             </w:pPr>
             <w:r>
@@ -15931,7 +15930,7 @@
                 <w:bCs/>
                 <w:sz w:val="18"/>
               </w:rPr>
-              <w:t>.-</w:t>
+              <w:t>-</w:t>
             </w:r>
             <w:r>
               <w:rPr>
@@ -15948,7 +15947,7 @@
                 <w:b/>
                 <w:sz w:val="18"/>
               </w:rPr>
-              <w:t xml:space="preserve">. </w:t>
+              <w:t xml:space="preserve"> </w:t>
             </w:r>
             <w:r>
               <w:rPr>
@@ -16004,43 +16003,25 @@
                 <w:rFonts w:ascii="Times New Roman" w:hAnsi="Times New Roman"/>
                 <w:bCs/>
                 <w:sz w:val="18"/>
-                <w:lang w:val="uk-UA"/>
-              </w:rPr>
-              <w:t>.</w:t>
+              </w:rPr>
+              <w:t>-</w:t>
             </w:r>
             <w:r>
               <w:rPr>
                 <w:rFonts w:ascii="Times New Roman" w:hAnsi="Times New Roman"/>
                 <w:bCs/>
                 <w:sz w:val="18"/>
-              </w:rPr>
-              <w:t>-</w:t>
+                <w:lang w:val="uk-UA"/>
+              </w:rPr>
+              <w:t>#</w:t>
             </w:r>
             <w:r>
               <w:rPr>
                 <w:rFonts w:ascii="Times New Roman" w:hAnsi="Times New Roman"/>
                 <w:bCs/>
                 <w:sz w:val="18"/>
-                <w:lang w:val="uk-UA"/>
-              </w:rPr>
-              <w:t>#</w:t>
-            </w:r>
-            <w:r>
-              <w:rPr>
-                <w:rFonts w:ascii="Times New Roman" w:hAnsi="Times New Roman"/>
-                <w:bCs/>
-                <w:sz w:val="18"/>
               </w:rPr>
               <w:t>TrainingEnd</w:t>
-            </w:r>
-            <w:r>
-              <w:rPr>
-                <w:rFonts w:ascii="Times New Roman" w:hAnsi="Times New Roman"/>
-                <w:bCs/>
-                <w:sz w:val="18"/>
-                <w:lang w:val="uk-UA"/>
-              </w:rPr>
-              <w:t>.</w:t>
             </w:r>
           </w:p>
         </w:tc>
@@ -16223,9 +16204,18 @@
                 <w:b/>
                 <w:spacing w:val="-1"/>
                 <w:sz w:val="18"/>
+              </w:rPr>
+              <w:t>#</w:t>
+            </w:r>
+            <w:r>
+              <w:rPr>
+                <w:rFonts w:ascii="Times New Roman" w:hAnsi="Times New Roman"/>
+                <w:b/>
+                <w:spacing w:val="-1"/>
+                <w:sz w:val="18"/>
                 <w:lang w:val="en-US"/>
               </w:rPr>
-              <w:t>#CertificationName</w:t>
+              <w:t>CertificationName</w:t>
             </w:r>
             <w:r>
               <w:rPr>
@@ -16432,7 +16422,24 @@
                 <w:spacing w:val="-1"/>
                 <w:sz w:val="18"/>
               </w:rPr>
-              <w:t xml:space="preserve">Confirmed by Examining Board. Protocol . </w:t>
+              <w:t>Confirmed by Examin</w:t>
+            </w:r>
+            <w:r>
+              <w:rPr>
+                <w:rFonts w:ascii="Times New Roman" w:hAnsi="Times New Roman"/>
+                <w:spacing w:val="-1"/>
+                <w:sz w:val="18"/>
+                <w:lang w:val="en-US"/>
+              </w:rPr>
+              <w:t>ation</w:t>
+            </w:r>
+            <w:r>
+              <w:rPr>
+                <w:rFonts w:ascii="Times New Roman" w:hAnsi="Times New Roman"/>
+                <w:spacing w:val="-1"/>
+                <w:sz w:val="18"/>
+              </w:rPr>
+              <w:t xml:space="preserve"> Board. Protocol . </w:t>
             </w:r>
             <w:r>
               <w:rPr>
@@ -17203,8 +17210,8 @@
               <w:ind w:right="-5"/>
               <w:rPr>
                 <w:rFonts w:ascii="Times New Roman" w:eastAsia="Times New Roman" w:hAnsi="Times New Roman"/>
-                <w:sz w:val="16"/>
-                <w:szCs w:val="16"/>
+                <w:sz w:val="18"/>
+                <w:szCs w:val="18"/>
                 <w:lang w:val="uk-UA"/>
               </w:rPr>
             </w:pPr>
@@ -17212,8 +17219,8 @@
               <w:rPr>
                 <w:rFonts w:ascii="Times New Roman" w:eastAsia="Times New Roman" w:hAnsi="Times New Roman"/>
                 <w:spacing w:val="-1"/>
-                <w:sz w:val="16"/>
-                <w:szCs w:val="16"/>
+                <w:sz w:val="18"/>
+                <w:szCs w:val="18"/>
                 <w:lang w:val="uk-UA"/>
               </w:rPr>
               <w:t>#</w:t>
@@ -17222,8 +17229,8 @@
               <w:rPr>
                 <w:rFonts w:ascii="Times New Roman" w:eastAsia="Times New Roman" w:hAnsi="Times New Roman"/>
                 <w:spacing w:val="-1"/>
-                <w:sz w:val="16"/>
-                <w:szCs w:val="16"/>
+                <w:sz w:val="18"/>
+                <w:szCs w:val="18"/>
               </w:rPr>
               <w:t>PreviousDiplomaName</w:t>
             </w:r>
@@ -17232,8 +17239,8 @@
                 <w:rFonts w:ascii="Times New Roman" w:eastAsia="Times New Roman" w:hAnsi="Times New Roman"/>
                 <w:b/>
                 <w:spacing w:val="-1"/>
-                <w:sz w:val="16"/>
-                <w:szCs w:val="16"/>
+                <w:sz w:val="18"/>
+                <w:szCs w:val="18"/>
                 <w:lang w:val="uk-UA"/>
               </w:rPr>
               <w:t xml:space="preserve"> </w:t>
@@ -17242,8 +17249,8 @@
               <w:rPr>
                 <w:rFonts w:ascii="Times New Roman" w:eastAsia="Times New Roman" w:hAnsi="Times New Roman"/>
                 <w:spacing w:val="-1"/>
-                <w:sz w:val="16"/>
-                <w:szCs w:val="16"/>
+                <w:sz w:val="18"/>
+                <w:szCs w:val="18"/>
                 <w:lang w:val="uk-UA"/>
               </w:rPr>
               <w:t>#</w:t>
@@ -17252,8 +17259,8 @@
               <w:rPr>
                 <w:rFonts w:ascii="Times New Roman" w:eastAsia="Times New Roman" w:hAnsi="Times New Roman"/>
                 <w:spacing w:val="-1"/>
-                <w:sz w:val="16"/>
-                <w:szCs w:val="16"/>
+                <w:sz w:val="18"/>
+                <w:szCs w:val="18"/>
               </w:rPr>
               <w:t>PreviousDiplomaNumber</w:t>
             </w:r>
@@ -17261,18 +17268,18 @@
               <w:rPr>
                 <w:rFonts w:ascii="Times New Roman" w:eastAsia="Times New Roman" w:hAnsi="Times New Roman"/>
                 <w:b/>
-                <w:sz w:val="16"/>
-                <w:szCs w:val="16"/>
-                <w:lang w:val="uk-UA"/>
-              </w:rPr>
-              <w:t xml:space="preserve"> </w:t>
-            </w:r>
-            <w:r>
-              <w:rPr>
-                <w:rFonts w:ascii="Times New Roman" w:hAnsi="Times New Roman"/>
-                <w:b/>
-                <w:sz w:val="16"/>
-                <w:szCs w:val="16"/>
+                <w:sz w:val="18"/>
+                <w:szCs w:val="18"/>
+                <w:lang w:val="uk-UA"/>
+              </w:rPr>
+              <w:t xml:space="preserve"> </w:t>
+            </w:r>
+            <w:r>
+              <w:rPr>
+                <w:rFonts w:ascii="Times New Roman" w:hAnsi="Times New Roman"/>
+                <w:b/>
+                <w:sz w:val="18"/>
+                <w:szCs w:val="18"/>
                 <w:lang w:val="uk-UA"/>
               </w:rPr>
               <w:t xml:space="preserve">від </w:t>
@@ -17281,8 +17288,8 @@
               <w:rPr>
                 <w:rFonts w:ascii="Times New Roman" w:eastAsia="Times New Roman" w:hAnsi="Times New Roman"/>
                 <w:spacing w:val="-1"/>
-                <w:sz w:val="16"/>
-                <w:szCs w:val="16"/>
+                <w:sz w:val="18"/>
+                <w:szCs w:val="18"/>
                 <w:lang w:val="uk-UA"/>
               </w:rPr>
               <w:t>#</w:t>
@@ -17291,8 +17298,8 @@
               <w:rPr>
                 <w:rFonts w:ascii="Times New Roman" w:eastAsia="Times New Roman" w:hAnsi="Times New Roman"/>
                 <w:spacing w:val="-1"/>
-                <w:sz w:val="16"/>
-                <w:szCs w:val="16"/>
+                <w:sz w:val="18"/>
+                <w:szCs w:val="18"/>
               </w:rPr>
               <w:t>PreviousDiplomaDate</w:t>
             </w:r>
@@ -17300,8 +17307,8 @@
               <w:rPr>
                 <w:rFonts w:ascii="Times New Roman" w:eastAsia="Times New Roman" w:hAnsi="Times New Roman"/>
                 <w:spacing w:val="-1"/>
-                <w:sz w:val="16"/>
-                <w:szCs w:val="16"/>
+                <w:sz w:val="18"/>
+                <w:szCs w:val="18"/>
               </w:rPr>
               <w:t xml:space="preserve"> виданий</w:t>
             </w:r>
@@ -17309,8 +17316,8 @@
               <w:rPr>
                 <w:rFonts w:ascii="Times New Roman" w:hAnsi="Times New Roman"/>
                 <w:b/>
-                <w:sz w:val="16"/>
-                <w:szCs w:val="16"/>
+                <w:sz w:val="18"/>
+                <w:szCs w:val="18"/>
                 <w:lang w:val="uk-UA"/>
               </w:rPr>
               <w:t xml:space="preserve"> </w:t>
@@ -17319,8 +17326,8 @@
               <w:rPr>
                 <w:rFonts w:ascii="Times New Roman" w:eastAsia="Times New Roman" w:hAnsi="Times New Roman"/>
                 <w:spacing w:val="-1"/>
-                <w:sz w:val="16"/>
-                <w:szCs w:val="16"/>
+                <w:sz w:val="18"/>
+                <w:szCs w:val="18"/>
               </w:rPr>
               <w:t>#PreviousDiplomaOrigin</w:t>
             </w:r>
@@ -17328,8 +17335,8 @@
               <w:rPr>
                 <w:rFonts w:ascii="Times New Roman" w:eastAsia="Times New Roman" w:hAnsi="Times New Roman"/>
                 <w:spacing w:val="-1"/>
-                <w:sz w:val="16"/>
-                <w:szCs w:val="16"/>
+                <w:sz w:val="18"/>
+                <w:szCs w:val="18"/>
                 <w:lang w:val="uk-UA"/>
               </w:rPr>
               <w:t xml:space="preserve"> </w:t>
@@ -17337,8 +17344,8 @@
             <w:r>
               <w:rPr>
                 <w:rFonts w:ascii="Times New Roman" w:eastAsia="Times New Roman" w:hAnsi="Times New Roman"/>
-                <w:sz w:val="16"/>
-                <w:szCs w:val="16"/>
+                <w:sz w:val="18"/>
+                <w:szCs w:val="18"/>
                 <w:lang w:val="uk-UA"/>
               </w:rPr>
               <w:t xml:space="preserve">/ </w:t>
@@ -17347,8 +17354,8 @@
               <w:rPr>
                 <w:rFonts w:ascii="Times New Roman" w:eastAsia="Times New Roman" w:hAnsi="Times New Roman"/>
                 <w:spacing w:val="-1"/>
-                <w:sz w:val="16"/>
-                <w:szCs w:val="16"/>
+                <w:sz w:val="18"/>
+                <w:szCs w:val="18"/>
                 <w:lang w:val="uk-UA"/>
               </w:rPr>
               <w:t>#</w:t>
@@ -17357,8 +17364,8 @@
               <w:rPr>
                 <w:rFonts w:ascii="Times New Roman" w:eastAsia="Times New Roman" w:hAnsi="Times New Roman"/>
                 <w:spacing w:val="-1"/>
-                <w:sz w:val="16"/>
-                <w:szCs w:val="16"/>
+                <w:sz w:val="18"/>
+                <w:szCs w:val="18"/>
               </w:rPr>
               <w:t>PreviousDiplomaNameEng</w:t>
             </w:r>
@@ -17366,8 +17373,8 @@
               <w:rPr>
                 <w:rFonts w:ascii="Times New Roman" w:eastAsia="Times New Roman" w:hAnsi="Times New Roman"/>
                 <w:spacing w:val="-1"/>
-                <w:sz w:val="16"/>
-                <w:szCs w:val="16"/>
+                <w:sz w:val="18"/>
+                <w:szCs w:val="18"/>
                 <w:lang w:val="uk-UA"/>
               </w:rPr>
               <w:t xml:space="preserve"> </w:t>
@@ -17376,8 +17383,8 @@
               <w:rPr>
                 <w:rFonts w:ascii="Times New Roman" w:eastAsia="Times New Roman" w:hAnsi="Times New Roman"/>
                 <w:spacing w:val="-1"/>
-                <w:sz w:val="16"/>
-                <w:szCs w:val="16"/>
+                <w:sz w:val="18"/>
+                <w:szCs w:val="18"/>
                 <w:lang w:val="uk-UA"/>
               </w:rPr>
               <w:t>#</w:t>
@@ -17386,8 +17393,8 @@
               <w:rPr>
                 <w:rFonts w:ascii="Times New Roman" w:eastAsia="Times New Roman" w:hAnsi="Times New Roman"/>
                 <w:spacing w:val="-1"/>
-                <w:sz w:val="16"/>
-                <w:szCs w:val="16"/>
+                <w:sz w:val="18"/>
+                <w:szCs w:val="18"/>
               </w:rPr>
               <w:t>PreviousDiplomaNumber</w:t>
             </w:r>
@@ -17395,8 +17402,8 @@
               <w:rPr>
                 <w:rFonts w:ascii="Times New Roman" w:eastAsia="Times New Roman" w:hAnsi="Times New Roman"/>
                 <w:spacing w:val="-1"/>
-                <w:sz w:val="16"/>
-                <w:szCs w:val="16"/>
+                <w:sz w:val="18"/>
+                <w:szCs w:val="18"/>
                 <w:lang w:val="uk-UA"/>
               </w:rPr>
               <w:t xml:space="preserve"> </w:t>
@@ -17405,8 +17412,8 @@
               <w:rPr>
                 <w:rFonts w:ascii="Times New Roman" w:eastAsia="Times New Roman" w:hAnsi="Times New Roman"/>
                 <w:spacing w:val="-1"/>
-                <w:sz w:val="16"/>
-                <w:szCs w:val="16"/>
+                <w:sz w:val="18"/>
+                <w:szCs w:val="18"/>
                 <w:lang w:val="uk-UA"/>
               </w:rPr>
               <w:t xml:space="preserve">From </w:t>
@@ -17415,8 +17422,8 @@
               <w:rPr>
                 <w:rFonts w:ascii="Times New Roman" w:eastAsia="Times New Roman" w:hAnsi="Times New Roman"/>
                 <w:spacing w:val="-1"/>
-                <w:sz w:val="16"/>
-                <w:szCs w:val="16"/>
+                <w:sz w:val="18"/>
+                <w:szCs w:val="18"/>
               </w:rPr>
               <w:t>#PreviousDiplomaDateEng</w:t>
             </w:r>
@@ -17424,8 +17431,8 @@
               <w:rPr>
                 <w:rFonts w:ascii="Times New Roman" w:eastAsia="Times New Roman" w:hAnsi="Times New Roman"/>
                 <w:spacing w:val="-1"/>
-                <w:sz w:val="16"/>
-                <w:szCs w:val="16"/>
+                <w:sz w:val="18"/>
+                <w:szCs w:val="18"/>
                 <w:lang w:val="uk-UA"/>
               </w:rPr>
               <w:t xml:space="preserve">, </w:t>
@@ -17434,8 +17441,8 @@
               <w:rPr>
                 <w:rFonts w:ascii="Times New Roman" w:eastAsia="Times New Roman" w:hAnsi="Times New Roman"/>
                 <w:spacing w:val="-1"/>
-                <w:sz w:val="16"/>
-                <w:szCs w:val="16"/>
+                <w:sz w:val="18"/>
+                <w:szCs w:val="18"/>
               </w:rPr>
               <w:t>#PreviousDiplomaOriginEng</w:t>
             </w:r>
@@ -17443,8 +17450,8 @@
               <w:rPr>
                 <w:rFonts w:ascii="Times New Roman" w:eastAsia="Times New Roman" w:hAnsi="Times New Roman"/>
                 <w:spacing w:val="-1"/>
-                <w:sz w:val="16"/>
-                <w:szCs w:val="16"/>
+                <w:sz w:val="18"/>
+                <w:szCs w:val="18"/>
                 <w:lang w:val="uk-UA"/>
               </w:rPr>
               <w:t xml:space="preserve"> was issued</w:t>
@@ -17453,8 +17460,8 @@
               <w:rPr>
                 <w:rFonts w:ascii="Times New Roman" w:eastAsia="Times New Roman" w:hAnsi="Times New Roman"/>
                 <w:spacing w:val="-1"/>
-                <w:sz w:val="16"/>
-                <w:szCs w:val="16"/>
+                <w:sz w:val="18"/>
+                <w:szCs w:val="18"/>
                 <w:lang w:val="uk-UA"/>
               </w:rPr>
               <w:t xml:space="preserve"> </w:t>
@@ -17466,8 +17473,9 @@
               <w:ind w:right="-147"/>
               <w:rPr>
                 <w:rFonts w:ascii="Times New Roman" w:hAnsi="Times New Roman"/>
-                <w:spacing w:val="-1"/>
-                <w:sz w:val="18"/>
+                <w:b/>
+                <w:sz w:val="18"/>
+                <w:lang w:val="ru-RU"/>
               </w:rPr>
             </w:pPr>
             <w:r>
@@ -17580,6 +17588,16 @@
               <w:rPr>
                 <w:rFonts w:ascii="Times New Roman" w:hAnsi="Times New Roman"/>
                 <w:b/>
+                <w:spacing w:val="-1"/>
+                <w:sz w:val="18"/>
+                <w:lang w:val="ru-RU"/>
+              </w:rPr>
+              <w:t xml:space="preserve"> -</w:t>
+            </w:r>
+            <w:r>
+              <w:rPr>
+                <w:rFonts w:ascii="Times New Roman" w:hAnsi="Times New Roman"/>
+                <w:b/>
                 <w:spacing w:val="3"/>
                 <w:sz w:val="18"/>
               </w:rPr>
@@ -17589,101 +17607,42 @@
               <w:rPr>
                 <w:rFonts w:ascii="Times New Roman" w:hAnsi="Times New Roman"/>
                 <w:b/>
-                <w:sz w:val="18"/>
-              </w:rPr>
-              <w:t>/</w:t>
-            </w:r>
-            <w:r>
-              <w:rPr>
-                <w:rFonts w:ascii="Times New Roman" w:hAnsi="Times New Roman"/>
-                <w:b/>
-                <w:spacing w:val="5"/>
-                <w:sz w:val="18"/>
-              </w:rPr>
-              <w:t xml:space="preserve"> </w:t>
-            </w:r>
-            <w:r>
-              <w:rPr>
-                <w:rFonts w:ascii="Times New Roman" w:hAnsi="Times New Roman"/>
-                <w:spacing w:val="-1"/>
-                <w:sz w:val="18"/>
-              </w:rPr>
-              <w:t>Information</w:t>
-            </w:r>
-            <w:r>
-              <w:rPr>
-                <w:rFonts w:ascii="Times New Roman" w:hAnsi="Times New Roman"/>
-                <w:spacing w:val="1"/>
-                <w:sz w:val="18"/>
-              </w:rPr>
-              <w:t xml:space="preserve"> </w:t>
-            </w:r>
-            <w:r>
-              <w:rPr>
-                <w:rFonts w:ascii="Times New Roman" w:hAnsi="Times New Roman"/>
-                <w:spacing w:val="-1"/>
-                <w:sz w:val="18"/>
-              </w:rPr>
-              <w:t>on</w:t>
-            </w:r>
-            <w:r>
-              <w:rPr>
-                <w:rFonts w:ascii="Times New Roman" w:hAnsi="Times New Roman"/>
-                <w:spacing w:val="1"/>
-                <w:sz w:val="18"/>
-              </w:rPr>
-              <w:t xml:space="preserve"> </w:t>
-            </w:r>
-            <w:r>
-              <w:rPr>
-                <w:rFonts w:ascii="Times New Roman" w:hAnsi="Times New Roman"/>
-                <w:spacing w:val="-1"/>
-                <w:sz w:val="18"/>
-              </w:rPr>
-              <w:t xml:space="preserve">the recognition </w:t>
-            </w:r>
-            <w:r>
-              <w:rPr>
-                <w:rFonts w:ascii="Times New Roman" w:hAnsi="Times New Roman"/>
-                <w:sz w:val="18"/>
-              </w:rPr>
-              <w:t>of</w:t>
-            </w:r>
-            <w:r>
-              <w:rPr>
-                <w:rFonts w:ascii="Times New Roman" w:hAnsi="Times New Roman"/>
-                <w:spacing w:val="-2"/>
-                <w:sz w:val="18"/>
-              </w:rPr>
-              <w:t xml:space="preserve"> </w:t>
-            </w:r>
-            <w:r>
-              <w:rPr>
-                <w:rFonts w:ascii="Times New Roman" w:hAnsi="Times New Roman"/>
-                <w:spacing w:val="-1"/>
-                <w:sz w:val="18"/>
-              </w:rPr>
-              <w:t>international</w:t>
-            </w:r>
-            <w:r>
-              <w:rPr>
-                <w:rFonts w:ascii="Times New Roman" w:hAnsi="Times New Roman"/>
-                <w:sz w:val="18"/>
-              </w:rPr>
-              <w:t xml:space="preserve"> </w:t>
-            </w:r>
-            <w:r>
-              <w:rPr>
-                <w:rFonts w:ascii="Times New Roman" w:hAnsi="Times New Roman"/>
-                <w:spacing w:val="-1"/>
-                <w:sz w:val="18"/>
-              </w:rPr>
-              <w:t>education documents</w:t>
+                <w:spacing w:val="-1"/>
+                <w:sz w:val="18"/>
+              </w:rPr>
+              <w:t>п</w:t>
+            </w:r>
+            <w:r>
+              <w:rPr>
+                <w:rFonts w:ascii="Times New Roman" w:hAnsi="Times New Roman"/>
+                <w:b/>
+                <w:spacing w:val="-1"/>
+                <w:sz w:val="18"/>
+              </w:rPr>
+              <w:t>оперед</w:t>
+            </w:r>
+            <w:r>
+              <w:rPr>
+                <w:rFonts w:ascii="Times New Roman" w:hAnsi="Times New Roman"/>
+                <w:b/>
+                <w:spacing w:val="-1"/>
+                <w:sz w:val="18"/>
+              </w:rPr>
+              <w:t>ній документ про освіту, виданий в Україні</w:t>
+            </w:r>
+            <w:r>
+              <w:rPr>
+                <w:rFonts w:ascii="Times New Roman" w:hAnsi="Times New Roman"/>
+                <w:spacing w:val="-1"/>
+                <w:sz w:val="18"/>
+              </w:rPr>
+              <w:t xml:space="preserve"> </w:t>
             </w:r>
           </w:p>
           <w:p>
             <w:pPr>
               <w:spacing w:after="0" w:line="240" w:lineRule="auto"/>
+              <w:ind w:right="-147"/>
               <w:rPr>
                 <w:rFonts w:ascii="Times New Roman" w:hAnsi="Times New Roman"/>
                 <w:b/>
@@ -17694,29 +17653,112 @@
             <w:r>
               <w:rPr>
                 <w:rFonts w:ascii="Times New Roman" w:hAnsi="Times New Roman"/>
-                <w:b/>
-                <w:spacing w:val="-1"/>
-                <w:sz w:val="18"/>
-                <w:lang w:val="ru-RU"/>
-              </w:rPr>
-              <w:t>Поперед</w:t>
-            </w:r>
-            <w:r>
-              <w:rPr>
-                <w:rFonts w:ascii="Times New Roman" w:hAnsi="Times New Roman"/>
-                <w:b/>
-                <w:spacing w:val="-1"/>
-                <w:sz w:val="18"/>
-              </w:rPr>
-              <w:t>ній документ про освіту, виданий в Україні</w:t>
-            </w:r>
-            <w:r>
-              <w:rPr>
-                <w:rFonts w:ascii="Times New Roman" w:hAnsi="Times New Roman"/>
-                <w:spacing w:val="-1"/>
-                <w:sz w:val="18"/>
-              </w:rPr>
-              <w:t xml:space="preserve"> / Preliminary document on education issued in Ukraine</w:t>
+                <w:spacing w:val="-1"/>
+                <w:sz w:val="18"/>
+              </w:rPr>
+              <w:t>Information</w:t>
+            </w:r>
+            <w:r>
+              <w:rPr>
+                <w:rFonts w:ascii="Times New Roman" w:hAnsi="Times New Roman"/>
+                <w:spacing w:val="1"/>
+                <w:sz w:val="18"/>
+              </w:rPr>
+              <w:t xml:space="preserve"> </w:t>
+            </w:r>
+            <w:r>
+              <w:rPr>
+                <w:rFonts w:ascii="Times New Roman" w:hAnsi="Times New Roman"/>
+                <w:spacing w:val="-1"/>
+                <w:sz w:val="18"/>
+              </w:rPr>
+              <w:t>on</w:t>
+            </w:r>
+            <w:r>
+              <w:rPr>
+                <w:rFonts w:ascii="Times New Roman" w:hAnsi="Times New Roman"/>
+                <w:spacing w:val="1"/>
+                <w:sz w:val="18"/>
+              </w:rPr>
+              <w:t xml:space="preserve"> </w:t>
+            </w:r>
+            <w:r>
+              <w:rPr>
+                <w:rFonts w:ascii="Times New Roman" w:hAnsi="Times New Roman"/>
+                <w:spacing w:val="-1"/>
+                <w:sz w:val="18"/>
+              </w:rPr>
+              <w:t xml:space="preserve">the recognition </w:t>
+            </w:r>
+            <w:r>
+              <w:rPr>
+                <w:rFonts w:ascii="Times New Roman" w:hAnsi="Times New Roman"/>
+                <w:sz w:val="18"/>
+              </w:rPr>
+              <w:t>of</w:t>
+            </w:r>
+            <w:r>
+              <w:rPr>
+                <w:rFonts w:ascii="Times New Roman" w:hAnsi="Times New Roman"/>
+                <w:spacing w:val="-2"/>
+                <w:sz w:val="18"/>
+              </w:rPr>
+              <w:t xml:space="preserve"> </w:t>
+            </w:r>
+            <w:r>
+              <w:rPr>
+                <w:rFonts w:ascii="Times New Roman" w:hAnsi="Times New Roman"/>
+                <w:spacing w:val="-1"/>
+                <w:sz w:val="18"/>
+              </w:rPr>
+              <w:t>international</w:t>
+            </w:r>
+            <w:r>
+              <w:rPr>
+                <w:rFonts w:ascii="Times New Roman" w:hAnsi="Times New Roman"/>
+                <w:sz w:val="18"/>
+              </w:rPr>
+              <w:t xml:space="preserve"> </w:t>
+            </w:r>
+            <w:r>
+              <w:rPr>
+                <w:rFonts w:ascii="Times New Roman" w:hAnsi="Times New Roman"/>
+                <w:spacing w:val="-1"/>
+                <w:sz w:val="18"/>
+              </w:rPr>
+              <w:t>education documents</w:t>
+            </w:r>
+            <w:r>
+              <w:rPr>
+                <w:rFonts w:ascii="Times New Roman" w:hAnsi="Times New Roman"/>
+                <w:spacing w:val="-1"/>
+                <w:sz w:val="18"/>
+              </w:rPr>
+              <w:t xml:space="preserve"> -</w:t>
+            </w:r>
+            <w:r>
+              <w:rPr>
+                <w:rFonts w:ascii="Times New Roman" w:hAnsi="Times New Roman"/>
+                <w:spacing w:val="-1"/>
+                <w:sz w:val="18"/>
+              </w:rPr>
+              <w:t xml:space="preserve"> </w:t>
+            </w:r>
+            <w:r>
+              <w:rPr>
+                <w:rFonts w:ascii="Times New Roman" w:hAnsi="Times New Roman"/>
+                <w:spacing w:val="-1"/>
+                <w:sz w:val="18"/>
+              </w:rPr>
+              <w:t>p</w:t>
+            </w:r>
+            <w:r>
+              <w:rPr>
+                <w:rFonts w:ascii="Times New Roman" w:hAnsi="Times New Roman"/>
+                <w:spacing w:val="-1"/>
+                <w:sz w:val="18"/>
+              </w:rPr>
+              <w:t>reliminary document on education issued in Ukraine</w:t>
             </w:r>
           </w:p>
         </w:tc>

</xml_diff>

<commit_message>
Fix: added 8th blank page to diploma supplement.
</commit_message>
<xml_diff>
--- a/core/src/main/resources/docs/templates/DiplomaSupplement.docx
+++ b/core/src/main/resources/docs/templates/DiplomaSupplement.docx
@@ -24862,6 +24862,34 @@
         </w:rPr>
       </w:pPr>
     </w:p>
+    <w:p>
+      <w:pPr>
+        <w:spacing w:after="0" w:line="240" w:lineRule="auto"/>
+        <w:rPr>
+          <w:sz w:val="12"/>
+          <w:szCs w:val="12"/>
+          <w:lang w:val="en-US"/>
+        </w:rPr>
+      </w:pPr>
+      <w:r>
+        <w:rPr>
+          <w:sz w:val="12"/>
+          <w:szCs w:val="12"/>
+          <w:lang w:val="en-US"/>
+        </w:rPr>
+        <w:br w:type="page"/>
+      </w:r>
+    </w:p>
+    <w:p>
+      <w:pPr>
+        <w:spacing w:after="0" w:line="240" w:lineRule="auto"/>
+        <w:rPr>
+          <w:sz w:val="12"/>
+          <w:szCs w:val="12"/>
+          <w:lang w:val="en-US"/>
+        </w:rPr>
+      </w:pPr>
+    </w:p>
     <w:sectPr>
       <w:footerReference w:type="default" r:id="rId10"/>
       <w:pgSz w:w="11906" w:h="16838"/>
@@ -24982,7 +25010,7 @@
         <w:sz w:val="20"/>
         <w:lang w:val="ru-RU"/>
       </w:rPr>
-      <w:t>4</w:t>
+      <w:t>7</w:t>
     </w:r>
     <w:r>
       <w:rPr>

</xml_diff>

<commit_message>
Removed previous diploma origin from diploma supplement.
</commit_message>
<xml_diff>
--- a/core/src/main/resources/docs/templates/DiplomaSupplement.docx
+++ b/core/src/main/resources/docs/templates/DiplomaSupplement.docx
@@ -17212,7 +17212,6 @@
                 <w:rFonts w:ascii="Times New Roman" w:eastAsia="Times New Roman" w:hAnsi="Times New Roman"/>
                 <w:sz w:val="18"/>
                 <w:szCs w:val="18"/>
-                <w:lang w:val="uk-UA"/>
               </w:rPr>
             </w:pPr>
             <w:r>
@@ -17310,37 +17309,30 @@
                 <w:sz w:val="18"/>
                 <w:szCs w:val="18"/>
               </w:rPr>
-              <w:t xml:space="preserve"> виданий</w:t>
-            </w:r>
-            <w:r>
-              <w:rPr>
-                <w:rFonts w:ascii="Times New Roman" w:hAnsi="Times New Roman"/>
-                <w:b/>
-                <w:sz w:val="18"/>
-                <w:szCs w:val="18"/>
-                <w:lang w:val="uk-UA"/>
-              </w:rPr>
               <w:t xml:space="preserve"> </w:t>
             </w:r>
             <w:r>
               <w:rPr>
                 <w:rFonts w:ascii="Times New Roman" w:eastAsia="Times New Roman" w:hAnsi="Times New Roman"/>
-                <w:spacing w:val="-1"/>
-                <w:sz w:val="18"/>
-                <w:szCs w:val="18"/>
-              </w:rPr>
-              <w:t>#PreviousDiplomaOrigin</w:t>
-            </w:r>
-            <w:r>
+                <w:sz w:val="18"/>
+                <w:szCs w:val="18"/>
+                <w:lang w:val="uk-UA"/>
+              </w:rPr>
+              <w:t>/</w:t>
+            </w:r>
+          </w:p>
+          <w:p>
+            <w:pPr>
+              <w:pStyle w:val="TableParagraph"/>
+              <w:spacing w:before="60" w:after="60" w:line="207" w:lineRule="exact"/>
+              <w:ind w:right="-5"/>
               <w:rPr>
                 <w:rFonts w:ascii="Times New Roman" w:eastAsia="Times New Roman" w:hAnsi="Times New Roman"/>
-                <w:spacing w:val="-1"/>
-                <w:sz w:val="18"/>
-                <w:szCs w:val="18"/>
-                <w:lang w:val="uk-UA"/>
-              </w:rPr>
-              <w:t xml:space="preserve"> </w:t>
-            </w:r>
+                <w:sz w:val="18"/>
+                <w:szCs w:val="18"/>
+                <w:lang w:val="uk-UA"/>
+              </w:rPr>
+            </w:pPr>
             <w:r>
               <w:rPr>
                 <w:rFonts w:ascii="Times New Roman" w:eastAsia="Times New Roman" w:hAnsi="Times New Roman"/>
@@ -17348,7 +17340,7 @@
                 <w:szCs w:val="18"/>
                 <w:lang w:val="uk-UA"/>
               </w:rPr>
-              <w:t xml:space="preserve">/ </w:t>
+              <w:t xml:space="preserve"> </w:t>
             </w:r>
             <w:r>
               <w:rPr>
@@ -17426,35 +17418,6 @@
                 <w:szCs w:val="18"/>
               </w:rPr>
               <w:t>#PreviousDiplomaDateEng</w:t>
-            </w:r>
-            <w:r>
-              <w:rPr>
-                <w:rFonts w:ascii="Times New Roman" w:eastAsia="Times New Roman" w:hAnsi="Times New Roman"/>
-                <w:spacing w:val="-1"/>
-                <w:sz w:val="18"/>
-                <w:szCs w:val="18"/>
-                <w:lang w:val="uk-UA"/>
-              </w:rPr>
-              <w:t xml:space="preserve">, </w:t>
-            </w:r>
-            <w:r>
-              <w:rPr>
-                <w:rFonts w:ascii="Times New Roman" w:eastAsia="Times New Roman" w:hAnsi="Times New Roman"/>
-                <w:spacing w:val="-1"/>
-                <w:sz w:val="18"/>
-                <w:szCs w:val="18"/>
-              </w:rPr>
-              <w:t>#PreviousDiplomaOriginEng</w:t>
-            </w:r>
-            <w:r>
-              <w:rPr>
-                <w:rFonts w:ascii="Times New Roman" w:eastAsia="Times New Roman" w:hAnsi="Times New Roman"/>
-                <w:spacing w:val="-1"/>
-                <w:sz w:val="18"/>
-                <w:szCs w:val="18"/>
-                <w:lang w:val="uk-UA"/>
-              </w:rPr>
-              <w:t xml:space="preserve"> was issued</w:t>
             </w:r>
             <w:r>
               <w:rPr>
@@ -25010,7 +24973,7 @@
         <w:sz w:val="20"/>
         <w:lang w:val="ru-RU"/>
       </w:rPr>
-      <w:t>7</w:t>
+      <w:t>4</w:t>
     </w:r>
     <w:r>
       <w:rPr>

</xml_diff>

<commit_message>
Fix: Template corrections in section 5 for diploma supplement.
</commit_message>
<xml_diff>
--- a/core/src/main/resources/docs/templates/DiplomaSupplement.docx
+++ b/core/src/main/resources/docs/templates/DiplomaSupplement.docx
@@ -17212,6 +17212,7 @@
                 <w:rFonts w:ascii="Times New Roman" w:eastAsia="Times New Roman" w:hAnsi="Times New Roman"/>
                 <w:sz w:val="18"/>
                 <w:szCs w:val="18"/>
+                <w:lang w:val="uk-UA"/>
               </w:rPr>
             </w:pPr>
             <w:r>
@@ -17266,17 +17267,15 @@
             <w:r>
               <w:rPr>
                 <w:rFonts w:ascii="Times New Roman" w:eastAsia="Times New Roman" w:hAnsi="Times New Roman"/>
-                <w:b/>
-                <w:sz w:val="18"/>
-                <w:szCs w:val="18"/>
-                <w:lang w:val="uk-UA"/>
-              </w:rPr>
-              <w:t xml:space="preserve"> </w:t>
-            </w:r>
-            <w:r>
-              <w:rPr>
-                <w:rFonts w:ascii="Times New Roman" w:hAnsi="Times New Roman"/>
-                <w:b/>
+                <w:sz w:val="18"/>
+                <w:szCs w:val="18"/>
+                <w:lang w:val="uk-UA"/>
+              </w:rPr>
+              <w:t xml:space="preserve"> </w:t>
+            </w:r>
+            <w:r>
+              <w:rPr>
+                <w:rFonts w:ascii="Times New Roman" w:hAnsi="Times New Roman"/>
                 <w:sz w:val="18"/>
                 <w:szCs w:val="18"/>
                 <w:lang w:val="uk-UA"/>
@@ -17308,6 +17307,7 @@
                 <w:spacing w:val="-1"/>
                 <w:sz w:val="18"/>
                 <w:szCs w:val="18"/>
+                <w:lang w:val="uk-UA"/>
               </w:rPr>
               <w:t xml:space="preserve"> </w:t>
             </w:r>
@@ -17406,9 +17406,8 @@
                 <w:spacing w:val="-1"/>
                 <w:sz w:val="18"/>
                 <w:szCs w:val="18"/>
-                <w:lang w:val="uk-UA"/>
-              </w:rPr>
-              <w:t xml:space="preserve">From </w:t>
+              </w:rPr>
+              <w:t>issued on</w:t>
             </w:r>
             <w:r>
               <w:rPr>
@@ -17416,8 +17415,28 @@
                 <w:spacing w:val="-1"/>
                 <w:sz w:val="18"/>
                 <w:szCs w:val="18"/>
-              </w:rPr>
-              <w:t>#PreviousDiplomaDateEng</w:t>
+                <w:lang w:val="uk-UA"/>
+              </w:rPr>
+              <w:t xml:space="preserve"> </w:t>
+            </w:r>
+            <w:r>
+              <w:rPr>
+                <w:rFonts w:ascii="Times New Roman" w:eastAsia="Times New Roman" w:hAnsi="Times New Roman"/>
+                <w:spacing w:val="-1"/>
+                <w:sz w:val="18"/>
+                <w:szCs w:val="18"/>
+                <w:lang w:val="uk-UA"/>
+              </w:rPr>
+              <w:t>#</w:t>
+            </w:r>
+            <w:r>
+              <w:rPr>
+                <w:rFonts w:ascii="Times New Roman" w:eastAsia="Times New Roman" w:hAnsi="Times New Roman"/>
+                <w:spacing w:val="-1"/>
+                <w:sz w:val="18"/>
+                <w:szCs w:val="18"/>
+              </w:rPr>
+              <w:t>PreviousDiplomaDateEng</w:t>
             </w:r>
             <w:r>
               <w:rPr>
@@ -17438,7 +17457,6 @@
                 <w:rFonts w:ascii="Times New Roman" w:hAnsi="Times New Roman"/>
                 <w:b/>
                 <w:sz w:val="18"/>
-                <w:lang w:val="ru-RU"/>
               </w:rPr>
             </w:pPr>
             <w:r>
@@ -17553,7 +17571,6 @@
                 <w:b/>
                 <w:spacing w:val="-1"/>
                 <w:sz w:val="18"/>
-                <w:lang w:val="ru-RU"/>
               </w:rPr>
               <w:t xml:space="preserve"> -</w:t>
             </w:r>

</xml_diff>

<commit_message>
Added "diploma with honours" insertion to diploma supplement.
</commit_message>
<xml_diff>
--- a/core/src/main/resources/docs/templates/DiplomaSupplement.docx
+++ b/core/src/main/resources/docs/templates/DiplomaSupplement.docx
@@ -11998,6 +11998,7 @@
                 <w:rFonts w:ascii="Times New Roman" w:eastAsia="Times New Roman" w:hAnsi="Times New Roman"/>
                 <w:sz w:val="18"/>
                 <w:szCs w:val="18"/>
+                <w:lang w:val="en-US"/>
               </w:rPr>
             </w:pPr>
             <w:r>
@@ -12006,8 +12007,9 @@
                 <w:b/>
                 <w:spacing w:val="-1"/>
                 <w:sz w:val="18"/>
-              </w:rPr>
-              <w:t>Диплом</w:t>
+                <w:lang w:val="en-US"/>
+              </w:rPr>
+              <w:t>#DiplomaHonours</w:t>
             </w:r>
             <w:r>
               <w:rPr>
@@ -12019,11 +12021,21 @@
             </w:r>
             <w:r>
               <w:rPr>
-                <w:rFonts w:ascii="Times New Roman"/>
-                <w:spacing w:val="-1"/>
-                <w:sz w:val="18"/>
-              </w:rPr>
-              <w:t>Diploma</w:t>
+                <w:rFonts w:ascii="Times New Roman" w:hAnsi="Times New Roman"/>
+                <w:b/>
+                <w:sz w:val="18"/>
+                <w:lang w:val="en-US"/>
+              </w:rPr>
+              <w:t xml:space="preserve"> </w:t>
+            </w:r>
+            <w:r>
+              <w:rPr>
+                <w:rFonts w:ascii="Times New Roman"/>
+                <w:spacing w:val="-1"/>
+                <w:sz w:val="18"/>
+                <w:lang w:val="en-US"/>
+              </w:rPr>
+              <w:t>#DiplomaHonoursEng</w:t>
             </w:r>
           </w:p>
         </w:tc>
@@ -24990,7 +25002,7 @@
         <w:sz w:val="20"/>
         <w:lang w:val="ru-RU"/>
       </w:rPr>
-      <w:t>4</w:t>
+      <w:t>3</w:t>
     </w:r>
     <w:r>
       <w:rPr>

</xml_diff>

<commit_message>
Fix: disabled line break in table with grades in diploma supplement.
</commit_message>
<xml_diff>
--- a/core/src/main/resources/docs/templates/DiplomaSupplement.docx
+++ b/core/src/main/resources/docs/templates/DiplomaSupplement.docx
@@ -7964,6 +7964,7 @@
       </w:tr>
       <w:tr>
         <w:trPr>
+          <w:cantSplit/>
           <w:trHeight w:val="21"/>
         </w:trPr>
         <w:tc>
@@ -8253,6 +8254,7 @@
       </w:tr>
       <w:tr>
         <w:trPr>
+          <w:cantSplit/>
           <w:trHeight w:val="21"/>
         </w:trPr>
         <w:tc>
@@ -8293,6 +8295,7 @@
       </w:tr>
       <w:tr>
         <w:trPr>
+          <w:cantSplit/>
           <w:trHeight w:val="21"/>
         </w:trPr>
         <w:tc>
@@ -8334,6 +8337,7 @@
       </w:tr>
       <w:tr>
         <w:trPr>
+          <w:cantSplit/>
           <w:trHeight w:val="21"/>
         </w:trPr>
         <w:tc>
@@ -8375,6 +8379,7 @@
       </w:tr>
       <w:tr>
         <w:trPr>
+          <w:cantSplit/>
           <w:trHeight w:val="21"/>
         </w:trPr>
         <w:tc>
@@ -8552,6 +8557,7 @@
       </w:tr>
       <w:tr>
         <w:trPr>
+          <w:cantSplit/>
           <w:trHeight w:val="21"/>
         </w:trPr>
         <w:tc>

</xml_diff>

<commit_message>
Fix: moved diploma with honours to the title of first page in diploma supplement.
</commit_message>
<xml_diff>
--- a/core/src/main/resources/docs/templates/DiplomaSupplement.docx
+++ b/core/src/main/resources/docs/templates/DiplomaSupplement.docx
@@ -143,7 +143,38 @@
                       <w:sz w:val="24"/>
                       <w:lang w:val="uk-UA"/>
                     </w:rPr>
-                    <w:t xml:space="preserve"> ПРО</w:t>
+                    <w:t xml:space="preserve"> </w:t>
+                  </w:r>
+                  <w:r>
+                    <w:rPr>
+                      <w:rFonts w:ascii="Times New Roman" w:hAnsi="Times New Roman"/>
+                      <w:b/>
+                      <w:bCs/>
+                      <w:spacing w:val="-1"/>
+                      <w:sz w:val="24"/>
+                    </w:rPr>
+                    <w:t>#DiplomaHonours</w:t>
+                  </w:r>
+                  <w:r>
+                    <w:rPr>
+                      <w:rFonts w:ascii="Times New Roman" w:hAnsi="Times New Roman"/>
+                      <w:b/>
+                      <w:bCs/>
+                      <w:spacing w:val="-1"/>
+                      <w:sz w:val="24"/>
+                    </w:rPr>
+                    <w:t xml:space="preserve"> </w:t>
+                  </w:r>
+                  <w:r>
+                    <w:rPr>
+                      <w:rFonts w:ascii="Times New Roman" w:hAnsi="Times New Roman"/>
+                      <w:b/>
+                      <w:bCs/>
+                      <w:spacing w:val="-1"/>
+                      <w:sz w:val="24"/>
+                      <w:lang w:val="uk-UA"/>
+                    </w:rPr>
+                    <w:t>ПРО</w:t>
                   </w:r>
                   <w:r>
                     <w:rPr>
@@ -12013,35 +12044,34 @@
                 <w:b/>
                 <w:spacing w:val="-1"/>
                 <w:sz w:val="18"/>
+              </w:rPr>
+              <w:t>Диплом</w:t>
+            </w:r>
+            <w:r>
+              <w:rPr>
+                <w:rFonts w:ascii="Times New Roman" w:hAnsi="Times New Roman"/>
+                <w:b/>
+                <w:sz w:val="18"/>
+              </w:rPr>
+              <w:t xml:space="preserve"> /</w:t>
+            </w:r>
+            <w:r>
+              <w:rPr>
+                <w:rFonts w:ascii="Times New Roman" w:hAnsi="Times New Roman"/>
+                <w:b/>
+                <w:sz w:val="18"/>
                 <w:lang w:val="en-US"/>
               </w:rPr>
-              <w:t>#DiplomaHonours</w:t>
-            </w:r>
-            <w:r>
-              <w:rPr>
-                <w:rFonts w:ascii="Times New Roman" w:hAnsi="Times New Roman"/>
-                <w:b/>
-                <w:sz w:val="18"/>
-              </w:rPr>
-              <w:t xml:space="preserve"> /</w:t>
-            </w:r>
-            <w:r>
-              <w:rPr>
-                <w:rFonts w:ascii="Times New Roman" w:hAnsi="Times New Roman"/>
-                <w:b/>
+              <w:t xml:space="preserve"> </w:t>
+            </w:r>
+            <w:r>
+              <w:rPr>
+                <w:rFonts w:ascii="Times New Roman"/>
+                <w:spacing w:val="-1"/>
                 <w:sz w:val="18"/>
                 <w:lang w:val="en-US"/>
               </w:rPr>
-              <w:t xml:space="preserve"> </w:t>
-            </w:r>
-            <w:r>
-              <w:rPr>
-                <w:rFonts w:ascii="Times New Roman"/>
-                <w:spacing w:val="-1"/>
-                <w:sz w:val="18"/>
-                <w:lang w:val="en-US"/>
-              </w:rPr>
-              <w:t>#DiplomaHonoursEng</w:t>
+              <w:t>Diploma</w:t>
             </w:r>
           </w:p>
         </w:tc>
@@ -25008,7 +25038,7 @@
         <w:sz w:val="20"/>
         <w:lang w:val="ru-RU"/>
       </w:rPr>
-      <w:t>3</w:t>
+      <w:t>7</w:t>
     </w:r>
     <w:r>
       <w:rPr>

</xml_diff>

<commit_message>
correct: diploma supplement template: small corrections
</commit_message>
<xml_diff>
--- a/core/src/main/resources/docs/templates/DiplomaSupplement.docx
+++ b/core/src/main/resources/docs/templates/DiplomaSupplement.docx
@@ -77,8 +77,8 @@
                       <w:rFonts w:ascii="Times New Roman" w:hAnsi="Times New Roman"/>
                       <w:b/>
                       <w:bCs/>
+                      <w:spacing w:val="-1"/>
                       <w:sz w:val="24"/>
-                      <w:lang w:val="uk-UA"/>
                     </w:rPr>
                   </w:pPr>
                   <w:r>
@@ -152,8 +152,9 @@
                       <w:bCs/>
                       <w:spacing w:val="-1"/>
                       <w:sz w:val="24"/>
+                      <w:lang w:val="uk-UA"/>
                     </w:rPr>
-                    <w:t>#DiplomaHonours</w:t>
+                    <w:t>#</w:t>
                   </w:r>
                   <w:r>
                     <w:rPr>
@@ -163,8 +164,33 @@
                       <w:spacing w:val="-1"/>
                       <w:sz w:val="24"/>
                     </w:rPr>
+                    <w:t>DiplomaHonours</w:t>
+                  </w:r>
+                  <w:r>
+                    <w:rPr>
+                      <w:rFonts w:ascii="Times New Roman" w:hAnsi="Times New Roman"/>
+                      <w:b/>
+                      <w:bCs/>
+                      <w:spacing w:val="-1"/>
+                      <w:sz w:val="24"/>
+                      <w:lang w:val="uk-UA"/>
+                    </w:rPr>
                     <w:t xml:space="preserve"> </w:t>
                   </w:r>
+                </w:p>
+                <w:p>
+                  <w:pPr>
+                    <w:pStyle w:val="TableParagraph"/>
+                    <w:spacing w:before="29"/>
+                    <w:jc w:val="center"/>
+                    <w:rPr>
+                      <w:rFonts w:ascii="Times New Roman" w:hAnsi="Times New Roman"/>
+                      <w:b/>
+                      <w:bCs/>
+                      <w:sz w:val="24"/>
+                      <w:lang w:val="uk-UA"/>
+                    </w:rPr>
+                  </w:pPr>
                   <w:r>
                     <w:rPr>
                       <w:rFonts w:ascii="Times New Roman" w:hAnsi="Times New Roman"/>
@@ -231,7 +257,7 @@
                       <w:sz w:val="24"/>
                       <w:lang w:val="uk-UA"/>
                     </w:rPr>
-                    <w:t xml:space="preserve">             ЄВРОПЕЙСЬКОГО</w:t>
+                    <w:t>ЄВРОПЕЙСЬКОГО</w:t>
                   </w:r>
                   <w:r>
                     <w:rPr>
@@ -289,7 +315,7 @@
                       <w:sz w:val="24"/>
                       <w:lang w:val="uk-UA"/>
                     </w:rPr>
-                    <w:t xml:space="preserve">         DIPLOMA SUPPLEMENT</w:t>
+                    <w:t>DIPLOMA SUPPLEMENT</w:t>
                   </w:r>
                 </w:p>
               </w:tc>
@@ -16408,7 +16434,7 @@
                 <w:sz w:val="18"/>
                 <w:lang w:val="uk-UA"/>
               </w:rPr>
-              <w:t>року.</w:t>
+              <w:t>року</w:t>
             </w:r>
           </w:p>
           <w:p>
@@ -16421,34 +16447,49 @@
                 <w:rFonts w:ascii="Times New Roman" w:hAnsi="Times New Roman"/>
                 <w:spacing w:val="-1"/>
                 <w:sz w:val="18"/>
+              </w:rPr>
+            </w:pPr>
+            <w:r>
+              <w:rPr>
+                <w:rFonts w:ascii="Times New Roman" w:hAnsi="Times New Roman"/>
+                <w:spacing w:val="-1"/>
+                <w:sz w:val="18"/>
+              </w:rPr>
+              <w:t>#</w:t>
+            </w:r>
+            <w:r>
+              <w:rPr>
+                <w:rFonts w:ascii="Times New Roman" w:hAnsi="Times New Roman"/>
+                <w:spacing w:val="-1"/>
+                <w:sz w:val="18"/>
+                <w:lang w:val="en-US"/>
+              </w:rPr>
+              <w:t>CertificationNameEng</w:t>
+            </w:r>
+            <w:r>
+              <w:rPr>
+                <w:rFonts w:ascii="Times New Roman" w:hAnsi="Times New Roman"/>
+                <w:spacing w:val="-1"/>
+                <w:sz w:val="18"/>
+              </w:rPr>
+              <w:t xml:space="preserve"> </w:t>
+            </w:r>
+            <w:r>
+              <w:rPr>
+                <w:rFonts w:ascii="Times New Roman" w:hAnsi="Times New Roman"/>
+                <w:spacing w:val="-1"/>
+                <w:sz w:val="18"/>
+              </w:rPr>
+              <w:t>#</w:t>
+            </w:r>
+            <w:r>
+              <w:rPr>
+                <w:rFonts w:ascii="Times New Roman" w:hAnsi="Times New Roman"/>
+                <w:spacing w:val="-1"/>
+                <w:sz w:val="18"/>
                 <w:lang w:val="en-GB"/>
               </w:rPr>
-            </w:pPr>
-            <w:r>
-              <w:rPr>
-                <w:rFonts w:ascii="Times New Roman" w:hAnsi="Times New Roman"/>
-                <w:spacing w:val="-1"/>
-                <w:sz w:val="18"/>
-                <w:lang w:val="en-US"/>
-              </w:rPr>
-              <w:t>#CertificationNameEng</w:t>
-            </w:r>
-            <w:r>
-              <w:rPr>
-                <w:rFonts w:ascii="Times New Roman" w:hAnsi="Times New Roman"/>
-                <w:spacing w:val="-1"/>
-                <w:sz w:val="18"/>
-              </w:rPr>
-              <w:t xml:space="preserve"> </w:t>
-            </w:r>
-            <w:r>
-              <w:rPr>
-                <w:rFonts w:ascii="Times New Roman" w:hAnsi="Times New Roman"/>
-                <w:spacing w:val="-1"/>
-                <w:sz w:val="18"/>
-                <w:lang w:val="en-GB"/>
-              </w:rPr>
-              <w:t>#ThesisNameEng</w:t>
+              <w:t>ThesisNameEng</w:t>
             </w:r>
           </w:p>
           <w:p>
@@ -16487,7 +16528,15 @@
                 <w:spacing w:val="-1"/>
                 <w:sz w:val="18"/>
               </w:rPr>
-              <w:t xml:space="preserve"> Board. Protocol . </w:t>
+              <w:t xml:space="preserve"> Board. Protocol</w:t>
+            </w:r>
+            <w:r>
+              <w:rPr>
+                <w:rFonts w:ascii="Times New Roman" w:hAnsi="Times New Roman"/>
+                <w:spacing w:val="-1"/>
+                <w:sz w:val="18"/>
+              </w:rPr>
+              <w:t xml:space="preserve"> </w:t>
             </w:r>
             <w:r>
               <w:rPr>
@@ -16531,14 +16580,6 @@
                 <w:sz w:val="18"/>
               </w:rPr>
               <w:t>)</w:t>
-            </w:r>
-            <w:r>
-              <w:rPr>
-                <w:rFonts w:ascii="Times New Roman" w:hAnsi="Times New Roman"/>
-                <w:spacing w:val="-1"/>
-                <w:sz w:val="18"/>
-              </w:rPr>
-              <w:t>.</w:t>
             </w:r>
           </w:p>
         </w:tc>
@@ -16609,7 +16650,6 @@
                 <w:rFonts w:ascii="Times New Roman" w:hAnsi="Times New Roman"/>
                 <w:spacing w:val="-1"/>
                 <w:sz w:val="18"/>
-                <w:lang w:val="uk-UA"/>
               </w:rPr>
             </w:pPr>
             <w:r>
@@ -16765,6 +16805,15 @@
                 <w:lang w:val="uk-UA"/>
               </w:rPr>
               <w:t>education</w:t>
+            </w:r>
+            <w:r>
+              <w:rPr>
+                <w:rFonts w:ascii="Times New Roman" w:hAnsi="Times New Roman"/>
+                <w:spacing w:val="-1"/>
+                <w:sz w:val="18"/>
+                <w:lang w:val="uk-UA"/>
+              </w:rPr>
+              <w:t xml:space="preserve"> institution</w:t>
             </w:r>
           </w:p>
           <w:p>
@@ -16838,7 +16887,73 @@
                 <w:spacing w:val="-1"/>
                 <w:sz w:val="18"/>
               </w:rPr>
-              <w:t>Contact Information: bul. Shevchenko,460, Cherkasy,18000,Ukraine, https://chdtu.edu.ua,</w:t>
+              <w:t>Conta</w:t>
+            </w:r>
+            <w:r>
+              <w:rPr>
+                <w:rFonts w:ascii="Times New Roman" w:hAnsi="Times New Roman"/>
+                <w:spacing w:val="-1"/>
+                <w:sz w:val="18"/>
+              </w:rPr>
+              <w:t xml:space="preserve">ct Information: </w:t>
+            </w:r>
+            <w:r>
+              <w:rPr>
+                <w:rFonts w:ascii="Times New Roman" w:hAnsi="Times New Roman"/>
+                <w:spacing w:val="-1"/>
+                <w:sz w:val="18"/>
+              </w:rPr>
+              <w:t>460</w:t>
+            </w:r>
+            <w:r>
+              <w:rPr>
+                <w:rFonts w:ascii="Times New Roman" w:hAnsi="Times New Roman"/>
+                <w:spacing w:val="-1"/>
+                <w:sz w:val="18"/>
+              </w:rPr>
+              <w:t xml:space="preserve"> Shevchenko</w:t>
+            </w:r>
+            <w:r>
+              <w:rPr>
+                <w:rFonts w:ascii="Times New Roman" w:hAnsi="Times New Roman"/>
+                <w:spacing w:val="-1"/>
+                <w:sz w:val="18"/>
+              </w:rPr>
+              <w:t xml:space="preserve"> </w:t>
+            </w:r>
+            <w:r>
+              <w:rPr>
+                <w:rFonts w:ascii="Times New Roman" w:hAnsi="Times New Roman"/>
+                <w:spacing w:val="-1"/>
+                <w:sz w:val="18"/>
+                <w:lang w:val="en-US"/>
+              </w:rPr>
+              <w:t>Boulevard</w:t>
+            </w:r>
+            <w:r>
+              <w:rPr>
+                <w:rFonts w:ascii="Times New Roman" w:hAnsi="Times New Roman"/>
+                <w:spacing w:val="-1"/>
+                <w:sz w:val="18"/>
+              </w:rPr>
+              <w:t>, Cherkasy,18000,</w:t>
+            </w:r>
+            <w:r>
+              <w:rPr>
+                <w:rFonts w:ascii="Times New Roman" w:hAnsi="Times New Roman"/>
+                <w:spacing w:val="-1"/>
+                <w:sz w:val="18"/>
+                <w:lang w:val="en-US"/>
+              </w:rPr>
+              <w:t xml:space="preserve"> </w:t>
+            </w:r>
+            <w:r>
+              <w:rPr>
+                <w:rFonts w:ascii="Times New Roman" w:hAnsi="Times New Roman"/>
+                <w:spacing w:val="-1"/>
+                <w:sz w:val="18"/>
+              </w:rPr>
+              <w:t>Ukraine, https://chdtu.edu.ua,</w:t>
             </w:r>
             <w:r>
               <w:rPr>
@@ -17381,15 +17496,6 @@
                 <w:lang w:val="uk-UA"/>
               </w:rPr>
             </w:pPr>
-            <w:r>
-              <w:rPr>
-                <w:rFonts w:ascii="Times New Roman" w:eastAsia="Times New Roman" w:hAnsi="Times New Roman"/>
-                <w:sz w:val="18"/>
-                <w:szCs w:val="18"/>
-                <w:lang w:val="uk-UA"/>
-              </w:rPr>
-              <w:t xml:space="preserve"> </w:t>
-            </w:r>
             <w:r>
               <w:rPr>
                 <w:rFonts w:ascii="Times New Roman" w:eastAsia="Times New Roman" w:hAnsi="Times New Roman"/>

</xml_diff>

<commit_message>
fix: diploma supplement: add WITH HONOURS in English
</commit_message>
<xml_diff>
--- a/core/src/main/resources/docs/templates/DiplomaSupplement.docx
+++ b/core/src/main/resources/docs/templates/DiplomaSupplement.docx
@@ -79,6 +79,7 @@
                       <w:bCs/>
                       <w:spacing w:val="-1"/>
                       <w:sz w:val="24"/>
+                      <w:lang w:val="uk-UA"/>
                     </w:rPr>
                   </w:pPr>
                   <w:r>
@@ -303,7 +304,6 @@
                       <w:color w:val="FF0000"/>
                       <w:sz w:val="24"/>
                       <w:szCs w:val="24"/>
-                      <w:lang w:val="uk-UA"/>
                     </w:rPr>
                   </w:pPr>
                   <w:r>
@@ -315,7 +315,50 @@
                       <w:sz w:val="24"/>
                       <w:lang w:val="uk-UA"/>
                     </w:rPr>
-                    <w:t>DIPLOMA SUPPLEMENT</w:t>
+                    <w:t xml:space="preserve">DIPLOMA </w:t>
+                  </w:r>
+                  <w:r>
+                    <w:rPr>
+                      <w:rFonts w:ascii="Times New Roman" w:hAnsi="Times New Roman"/>
+                      <w:b/>
+                      <w:bCs/>
+                      <w:spacing w:val="-1"/>
+                      <w:sz w:val="24"/>
+                      <w:lang w:val="uk-UA"/>
+                    </w:rPr>
+                    <w:t>#</w:t>
+                  </w:r>
+                  <w:r>
+                    <w:rPr>
+                      <w:rFonts w:ascii="Times New Roman" w:hAnsi="Times New Roman"/>
+                      <w:b/>
+                      <w:bCs/>
+                      <w:spacing w:val="-1"/>
+                      <w:sz w:val="24"/>
+                    </w:rPr>
+                    <w:t>DiplomaHonoursEng</w:t>
+                  </w:r>
+                  <w:r>
+                    <w:rPr>
+                      <w:rFonts w:ascii="Times New Roman" w:hAnsi="Times New Roman"/>
+                      <w:b/>
+                      <w:bCs/>
+                      <w:spacing w:val="-1"/>
+                      <w:sz w:val="24"/>
+                      <w:lang w:val="uk-UA"/>
+                    </w:rPr>
+                    <w:t xml:space="preserve"> </w:t>
+                  </w:r>
+                  <w:r>
+                    <w:rPr>
+                      <w:rFonts w:ascii="Times New Roman" w:hAnsi="Times New Roman"/>
+                      <w:b/>
+                      <w:bCs/>
+                      <w:spacing w:val="-1"/>
+                      <w:sz w:val="24"/>
+                      <w:lang w:val="uk-UA"/>
+                    </w:rPr>
+                    <w:t>SUPPLEMENT</w:t>
                   </w:r>
                 </w:p>
               </w:tc>

</xml_diff>

<commit_message>
fix: diploma supplement: english date format and template most upper margin
</commit_message>
<xml_diff>
--- a/core/src/main/resources/docs/templates/DiplomaSupplement.docx
+++ b/core/src/main/resources/docs/templates/DiplomaSupplement.docx
@@ -2,7 +2,11 @@
 <file path=word/document.xml><?xml version="1.0" encoding="utf-8"?>
 <w:document xmlns:ve="http://schemas.openxmlformats.org/markup-compatibility/2006" xmlns:o="urn:schemas-microsoft-com:office:office" xmlns:r="http://schemas.openxmlformats.org/officeDocument/2006/relationships" xmlns:m="http://schemas.openxmlformats.org/officeDocument/2006/math" xmlns:v="urn:schemas-microsoft-com:vml" xmlns:wp="http://schemas.openxmlformats.org/drawingml/2006/wordprocessingDrawing" xmlns:w10="urn:schemas-microsoft-com:office:word" xmlns:w="http://schemas.openxmlformats.org/wordprocessingml/2006/main" xmlns:wne="http://schemas.microsoft.com/office/word/2006/wordml">
   <w:body>
-    <w:p/>
+    <w:p>
+      <w:pPr>
+        <w:spacing w:after="0"/>
+      </w:pPr>
+    </w:p>
     <w:tbl>
       <w:tblPr>
         <w:tblW w:w="5123" w:type="pct"/>

</xml_diff>

<commit_message>
fix: diploma supplement: previous education document description
</commit_message>
<xml_diff>
--- a/core/src/main/resources/docs/templates/DiplomaSupplement.docx
+++ b/core/src/main/resources/docs/templates/DiplomaSupplement.docx
@@ -5,6 +5,10 @@
     <w:p>
       <w:pPr>
         <w:spacing w:after="0"/>
+        <w:rPr>
+          <w:sz w:val="12"/>
+          <w:szCs w:val="12"/>
+        </w:rPr>
       </w:pPr>
     </w:p>
     <w:tbl>
@@ -906,8 +910,8 @@
                       <w:b/>
                       <w:bCs/>
                       <w:color w:val="FF0000"/>
-                      <w:sz w:val="24"/>
-                      <w:szCs w:val="24"/>
+                      <w:sz w:val="20"/>
+                      <w:szCs w:val="20"/>
                       <w:lang w:val="uk-UA"/>
                     </w:rPr>
                   </w:pPr>

</xml_diff>

<commit_message>
change: diploma supplement: date to 30.01
</commit_message>
<xml_diff>
--- a/core/src/main/resources/docs/templates/DiplomaSupplement.docx
+++ b/core/src/main/resources/docs/templates/DiplomaSupplement.docx
@@ -20289,7 +20289,7 @@
                 <w:spacing w:val="-1"/>
                 <w:sz w:val="18"/>
               </w:rPr>
-              <w:t>6</w:t>
+              <w:t>1</w:t>
             </w:r>
             <w:r>
               <w:rPr>
@@ -25195,7 +25195,7 @@
         <w:sz w:val="20"/>
         <w:lang w:val="ru-RU"/>
       </w:rPr>
-      <w:t>7</w:t>
+      <w:t>4</w:t>
     </w:r>
     <w:r>
       <w:rPr>

</xml_diff>

<commit_message>
fix: diploma supplement: date and year of supplement and empty patronimic
</commit_message>
<xml_diff>
--- a/core/src/main/resources/docs/templates/DiplomaSupplement.docx
+++ b/core/src/main/resources/docs/templates/DiplomaSupplement.docx
@@ -20259,7 +20259,6 @@
                 <w:b/>
                 <w:spacing w:val="-1"/>
                 <w:sz w:val="18"/>
-                <w:lang w:val="uk-UA"/>
               </w:rPr>
             </w:pPr>
             <w:r>
@@ -20278,37 +20277,8 @@
                 <w:b/>
                 <w:spacing w:val="-1"/>
                 <w:sz w:val="18"/>
-                <w:lang w:val="uk-UA"/>
-              </w:rPr>
-              <w:t>30.0</w:t>
-            </w:r>
-            <w:r>
-              <w:rPr>
-                <w:rFonts w:ascii="Times New Roman" w:hAnsi="Times New Roman"/>
-                <w:b/>
-                <w:spacing w:val="-1"/>
-                <w:sz w:val="18"/>
-              </w:rPr>
-              <w:t>1</w:t>
-            </w:r>
-            <w:r>
-              <w:rPr>
-                <w:rFonts w:ascii="Times New Roman" w:hAnsi="Times New Roman"/>
-                <w:b/>
-                <w:spacing w:val="-1"/>
-                <w:sz w:val="18"/>
-                <w:lang w:val="uk-UA"/>
-              </w:rPr>
-              <w:t>.</w:t>
-            </w:r>
-            <w:r>
-              <w:rPr>
-                <w:rFonts w:ascii="Times New Roman" w:hAnsi="Times New Roman"/>
-                <w:b/>
-                <w:spacing w:val="-1"/>
-                <w:sz w:val="18"/>
-              </w:rPr>
-              <w:t>#CurrentYear</w:t>
+              </w:rPr>
+              <w:t>#SupplDate</w:t>
             </w:r>
           </w:p>
           <w:p>
@@ -25089,7 +25059,7 @@
 
 <file path=word/endnotes.xml><?xml version="1.0" encoding="utf-8"?>
 <w:endnotes xmlns:ve="http://schemas.openxmlformats.org/markup-compatibility/2006" xmlns:o="urn:schemas-microsoft-com:office:office" xmlns:r="http://schemas.openxmlformats.org/officeDocument/2006/relationships" xmlns:m="http://schemas.openxmlformats.org/officeDocument/2006/math" xmlns:v="urn:schemas-microsoft-com:vml" xmlns:wp="http://schemas.openxmlformats.org/drawingml/2006/wordprocessingDrawing" xmlns:w10="urn:schemas-microsoft-com:office:word" xmlns:w="http://schemas.openxmlformats.org/wordprocessingml/2006/main" xmlns:wne="http://schemas.microsoft.com/office/word/2006/wordml">
-  <w:endnote w:type="separator" w:id="0">
+  <w:endnote w:type="separator" w:id="-1">
     <w:p>
       <w:pPr>
         <w:spacing w:after="0" w:line="240" w:lineRule="auto"/>
@@ -25099,7 +25069,7 @@
       </w:r>
     </w:p>
   </w:endnote>
-  <w:endnote w:type="continuationSeparator" w:id="1">
+  <w:endnote w:type="continuationSeparator" w:id="0">
     <w:p>
       <w:pPr>
         <w:spacing w:after="0" w:line="240" w:lineRule="auto"/>
@@ -25222,7 +25192,7 @@
 
 <file path=word/footnotes.xml><?xml version="1.0" encoding="utf-8"?>
 <w:footnotes xmlns:ve="http://schemas.openxmlformats.org/markup-compatibility/2006" xmlns:o="urn:schemas-microsoft-com:office:office" xmlns:r="http://schemas.openxmlformats.org/officeDocument/2006/relationships" xmlns:m="http://schemas.openxmlformats.org/officeDocument/2006/math" xmlns:v="urn:schemas-microsoft-com:vml" xmlns:wp="http://schemas.openxmlformats.org/drawingml/2006/wordprocessingDrawing" xmlns:w10="urn:schemas-microsoft-com:office:word" xmlns:w="http://schemas.openxmlformats.org/wordprocessingml/2006/main" xmlns:wne="http://schemas.microsoft.com/office/word/2006/wordml">
-  <w:footnote w:type="separator" w:id="0">
+  <w:footnote w:type="separator" w:id="-1">
     <w:p>
       <w:pPr>
         <w:spacing w:after="0" w:line="240" w:lineRule="auto"/>
@@ -25232,7 +25202,7 @@
       </w:r>
     </w:p>
   </w:footnote>
-  <w:footnote w:type="continuationSeparator" w:id="1">
+  <w:footnote w:type="continuationSeparator" w:id="0">
     <w:p>
       <w:pPr>
         <w:spacing w:after="0" w:line="240" w:lineRule="auto"/>
@@ -29005,7 +28975,7 @@
 </file>
 
 <file path=customXml/itemProps1.xml><?xml version="1.0" encoding="utf-8"?>
-<ds:datastoreItem xmlns:ds="http://schemas.openxmlformats.org/officeDocument/2006/customXml" ds:itemID="{2F76B0D1-A414-48C5-85E4-75B67F000024}">
+<ds:datastoreItem xmlns:ds="http://schemas.openxmlformats.org/officeDocument/2006/customXml" ds:itemID="{6EFE1CDD-4419-4B8F-A83E-DEC6142CCA62}">
   <ds:schemaRefs>
     <ds:schemaRef ds:uri="http://schemas.openxmlformats.org/officeDocument/2006/bibliography"/>
   </ds:schemaRefs>

</xml_diff>

<commit_message>
fix: diploma supplement: delete wrong sentence in template
</commit_message>
<xml_diff>
--- a/core/src/main/resources/docs/templates/DiplomaSupplement.docx
+++ b/core/src/main/resources/docs/templates/DiplomaSupplement.docx
@@ -15559,61 +15559,140 @@
                 <w:sz w:val="18"/>
                 <w:lang w:val="uk-UA"/>
               </w:rPr>
+              <w:t xml:space="preserve">institutions of </w:t>
+            </w:r>
+            <w:r>
+              <w:rPr>
+                <w:rFonts w:ascii="Times New Roman" w:hAnsi="Times New Roman"/>
+                <w:sz w:val="18"/>
+                <w:lang w:val="uk-UA"/>
+              </w:rPr>
+              <w:lastRenderedPageBreak/>
+              <w:t>higher education</w:t>
+            </w:r>
+            <w:r>
+              <w:rPr>
+                <w:rFonts w:ascii="Times New Roman" w:hAnsi="Times New Roman"/>
+                <w:spacing w:val="43"/>
+                <w:sz w:val="18"/>
+                <w:lang w:val="uk-UA"/>
+              </w:rPr>
+              <w:t xml:space="preserve"> </w:t>
+            </w:r>
+            <w:r>
+              <w:rPr>
+                <w:rFonts w:ascii="Times New Roman" w:hAnsi="Times New Roman"/>
+                <w:spacing w:val="-1"/>
+                <w:sz w:val="18"/>
+                <w:lang w:val="uk-UA"/>
+              </w:rPr>
+              <w:t>(scientific</w:t>
+            </w:r>
+            <w:r>
+              <w:rPr>
+                <w:rFonts w:ascii="Times New Roman" w:hAnsi="Times New Roman"/>
+                <w:spacing w:val="43"/>
+                <w:sz w:val="18"/>
+                <w:lang w:val="uk-UA"/>
+              </w:rPr>
+              <w:t xml:space="preserve"> </w:t>
+            </w:r>
+            <w:r>
+              <w:rPr>
+                <w:rFonts w:ascii="Times New Roman" w:hAnsi="Times New Roman"/>
+                <w:spacing w:val="-1"/>
+                <w:sz w:val="18"/>
+                <w:lang w:val="uk-UA"/>
+              </w:rPr>
+              <w:t>organizations)</w:t>
+            </w:r>
+            <w:r>
+              <w:rPr>
+                <w:rFonts w:ascii="Times New Roman" w:hAnsi="Times New Roman"/>
+                <w:spacing w:val="43"/>
+                <w:sz w:val="18"/>
+                <w:lang w:val="uk-UA"/>
+              </w:rPr>
+              <w:t xml:space="preserve"> </w:t>
+            </w:r>
+            <w:r>
+              <w:rPr>
+                <w:rFonts w:ascii="Times New Roman" w:hAnsi="Times New Roman"/>
+                <w:spacing w:val="-1"/>
+                <w:sz w:val="18"/>
+                <w:lang w:val="uk-UA"/>
+              </w:rPr>
+              <w:t>(separated</w:t>
+            </w:r>
+            <w:r>
+              <w:rPr>
+                <w:rFonts w:ascii="Times New Roman" w:hAnsi="Times New Roman"/>
+                <w:spacing w:val="44"/>
+                <w:sz w:val="18"/>
+                <w:lang w:val="uk-UA"/>
+              </w:rPr>
+              <w:t xml:space="preserve"> </w:t>
+            </w:r>
+            <w:r>
+              <w:rPr>
+                <w:rFonts w:ascii="Times New Roman" w:hAnsi="Times New Roman"/>
+                <w:spacing w:val="-1"/>
+                <w:sz w:val="18"/>
+                <w:lang w:val="uk-UA"/>
+              </w:rPr>
+              <w:t>subdivisions</w:t>
+            </w:r>
+            <w:r>
+              <w:rPr>
+                <w:rFonts w:ascii="Times New Roman" w:hAnsi="Times New Roman"/>
+                <w:spacing w:val="43"/>
+                <w:sz w:val="18"/>
+                <w:lang w:val="uk-UA"/>
+              </w:rPr>
+              <w:t xml:space="preserve"> </w:t>
+            </w:r>
+            <w:r>
+              <w:rPr>
+                <w:rFonts w:ascii="Times New Roman" w:hAnsi="Times New Roman"/>
+                <w:sz w:val="18"/>
+                <w:lang w:val="uk-UA"/>
+              </w:rPr>
               <w:t>institutions of higher education</w:t>
             </w:r>
             <w:r>
               <w:rPr>
                 <w:rFonts w:ascii="Times New Roman" w:hAnsi="Times New Roman"/>
-                <w:spacing w:val="43"/>
-                <w:sz w:val="18"/>
-                <w:lang w:val="uk-UA"/>
-              </w:rPr>
-              <w:t xml:space="preserve"> </w:t>
-            </w:r>
-            <w:r>
-              <w:rPr>
-                <w:rFonts w:ascii="Times New Roman" w:hAnsi="Times New Roman"/>
-                <w:spacing w:val="-1"/>
-                <w:sz w:val="18"/>
-                <w:lang w:val="uk-UA"/>
-              </w:rPr>
-              <w:t>(scientific</w:t>
-            </w:r>
-            <w:r>
-              <w:rPr>
-                <w:rFonts w:ascii="Times New Roman" w:hAnsi="Times New Roman"/>
-                <w:spacing w:val="43"/>
-                <w:sz w:val="18"/>
-                <w:lang w:val="uk-UA"/>
-              </w:rPr>
-              <w:t xml:space="preserve"> </w:t>
-            </w:r>
-            <w:r>
-              <w:rPr>
-                <w:rFonts w:ascii="Times New Roman" w:hAnsi="Times New Roman"/>
-                <w:spacing w:val="-1"/>
-                <w:sz w:val="18"/>
-                <w:lang w:val="uk-UA"/>
-              </w:rPr>
-              <w:t>organizations)</w:t>
-            </w:r>
-            <w:r>
-              <w:rPr>
-                <w:rFonts w:ascii="Times New Roman" w:hAnsi="Times New Roman"/>
-                <w:spacing w:val="43"/>
-                <w:sz w:val="18"/>
-                <w:lang w:val="uk-UA"/>
-              </w:rPr>
-              <w:t xml:space="preserve"> </w:t>
-            </w:r>
-            <w:r>
-              <w:rPr>
-                <w:rFonts w:ascii="Times New Roman" w:hAnsi="Times New Roman"/>
-                <w:spacing w:val="-1"/>
-                <w:sz w:val="18"/>
-                <w:lang w:val="uk-UA"/>
-              </w:rPr>
-              <w:t>(separated</w:t>
+                <w:spacing w:val="-1"/>
+                <w:sz w:val="18"/>
+                <w:lang w:val="uk-UA"/>
+              </w:rPr>
+              <w:t>),</w:t>
+            </w:r>
+            <w:r>
+              <w:rPr>
+                <w:rFonts w:ascii="Times New Roman" w:hAnsi="Times New Roman"/>
+                <w:spacing w:val="41"/>
+                <w:sz w:val="18"/>
+                <w:lang w:val="uk-UA"/>
+              </w:rPr>
+              <w:t xml:space="preserve"> </w:t>
+            </w:r>
+            <w:r>
+              <w:rPr>
+                <w:rFonts w:ascii="Times New Roman" w:hAnsi="Times New Roman"/>
+                <w:sz w:val="18"/>
+                <w:lang w:val="uk-UA"/>
+              </w:rPr>
+              <w:t xml:space="preserve">in </w:t>
+            </w:r>
+            <w:r>
+              <w:rPr>
+                <w:rFonts w:ascii="Times New Roman" w:hAnsi="Times New Roman"/>
+                <w:spacing w:val="-1"/>
+                <w:sz w:val="18"/>
+                <w:lang w:val="uk-UA"/>
+              </w:rPr>
+              <w:t>which</w:t>
             </w:r>
             <w:r>
               <w:rPr>
@@ -15627,63 +15706,28 @@
             <w:r>
               <w:rPr>
                 <w:rFonts w:ascii="Times New Roman" w:hAnsi="Times New Roman"/>
-                <w:spacing w:val="-1"/>
-                <w:sz w:val="18"/>
-                <w:lang w:val="uk-UA"/>
-              </w:rPr>
-              <w:t>subdivisions</w:t>
-            </w:r>
-            <w:r>
-              <w:rPr>
-                <w:rFonts w:ascii="Times New Roman" w:hAnsi="Times New Roman"/>
-                <w:spacing w:val="43"/>
-                <w:sz w:val="18"/>
-                <w:lang w:val="uk-UA"/>
-              </w:rPr>
-              <w:t xml:space="preserve"> </w:t>
-            </w:r>
-            <w:r>
-              <w:rPr>
-                <w:rFonts w:ascii="Times New Roman" w:hAnsi="Times New Roman"/>
-                <w:sz w:val="18"/>
-                <w:lang w:val="uk-UA"/>
-              </w:rPr>
-              <w:t>institutions of higher education</w:t>
-            </w:r>
-            <w:r>
-              <w:rPr>
-                <w:rFonts w:ascii="Times New Roman" w:hAnsi="Times New Roman"/>
-                <w:spacing w:val="-1"/>
-                <w:sz w:val="18"/>
-                <w:lang w:val="uk-UA"/>
-              </w:rPr>
-              <w:t>),</w:t>
-            </w:r>
-            <w:r>
-              <w:rPr>
-                <w:rFonts w:ascii="Times New Roman" w:hAnsi="Times New Roman"/>
-                <w:spacing w:val="41"/>
-                <w:sz w:val="18"/>
-                <w:lang w:val="uk-UA"/>
-              </w:rPr>
-              <w:t xml:space="preserve"> </w:t>
-            </w:r>
-            <w:r>
-              <w:rPr>
-                <w:rFonts w:ascii="Times New Roman" w:hAnsi="Times New Roman"/>
-                <w:sz w:val="18"/>
-                <w:lang w:val="uk-UA"/>
-              </w:rPr>
-              <w:t xml:space="preserve">in </w:t>
-            </w:r>
-            <w:r>
-              <w:rPr>
-                <w:rFonts w:ascii="Times New Roman" w:hAnsi="Times New Roman"/>
-                <w:spacing w:val="-1"/>
-                <w:sz w:val="18"/>
-                <w:lang w:val="uk-UA"/>
-              </w:rPr>
-              <w:t>which</w:t>
+                <w:sz w:val="18"/>
+                <w:lang w:val="uk-UA"/>
+              </w:rPr>
+              <w:t>the</w:t>
+            </w:r>
+            <w:r>
+              <w:rPr>
+                <w:rFonts w:ascii="Times New Roman" w:hAnsi="Times New Roman"/>
+                <w:spacing w:val="42"/>
+                <w:sz w:val="18"/>
+                <w:lang w:val="uk-UA"/>
+              </w:rPr>
+              <w:t xml:space="preserve"> </w:t>
+            </w:r>
+            <w:r>
+              <w:rPr>
+                <w:rFonts w:ascii="Times New Roman" w:hAnsi="Times New Roman"/>
+                <w:spacing w:val="-1"/>
+                <w:sz w:val="18"/>
+                <w:lang w:val="uk-UA"/>
+              </w:rPr>
+              <w:t>qualification</w:t>
             </w:r>
             <w:r>
               <w:rPr>
@@ -15697,41 +15741,6 @@
             <w:r>
               <w:rPr>
                 <w:rFonts w:ascii="Times New Roman" w:hAnsi="Times New Roman"/>
-                <w:sz w:val="18"/>
-                <w:lang w:val="uk-UA"/>
-              </w:rPr>
-              <w:t>the</w:t>
-            </w:r>
-            <w:r>
-              <w:rPr>
-                <w:rFonts w:ascii="Times New Roman" w:hAnsi="Times New Roman"/>
-                <w:spacing w:val="42"/>
-                <w:sz w:val="18"/>
-                <w:lang w:val="uk-UA"/>
-              </w:rPr>
-              <w:t xml:space="preserve"> </w:t>
-            </w:r>
-            <w:r>
-              <w:rPr>
-                <w:rFonts w:ascii="Times New Roman" w:hAnsi="Times New Roman"/>
-                <w:spacing w:val="-1"/>
-                <w:sz w:val="18"/>
-                <w:lang w:val="uk-UA"/>
-              </w:rPr>
-              <w:t>qualification</w:t>
-            </w:r>
-            <w:r>
-              <w:rPr>
-                <w:rFonts w:ascii="Times New Roman" w:hAnsi="Times New Roman"/>
-                <w:spacing w:val="44"/>
-                <w:sz w:val="18"/>
-                <w:lang w:val="uk-UA"/>
-              </w:rPr>
-              <w:t xml:space="preserve"> </w:t>
-            </w:r>
-            <w:r>
-              <w:rPr>
-                <w:rFonts w:ascii="Times New Roman" w:hAnsi="Times New Roman"/>
                 <w:spacing w:val="-2"/>
                 <w:sz w:val="18"/>
                 <w:lang w:val="uk-UA"/>
@@ -15744,16 +15753,7 @@
                 <w:sz w:val="18"/>
                 <w:lang w:val="uk-UA"/>
               </w:rPr>
-              <w:t xml:space="preserve"> </w:t>
-            </w:r>
-            <w:r>
-              <w:rPr>
-                <w:rFonts w:ascii="Times New Roman" w:hAnsi="Times New Roman"/>
-                <w:sz w:val="18"/>
-                <w:lang w:val="uk-UA"/>
-              </w:rPr>
-              <w:lastRenderedPageBreak/>
-              <w:t>acquired</w:t>
+              <w:t xml:space="preserve"> acquired</w:t>
             </w:r>
             <w:r>
               <w:rPr>
@@ -17770,59 +17770,6 @@
               </w:rPr>
               <w:t>освіту</w:t>
             </w:r>
-            <w:r>
-              <w:rPr>
-                <w:rFonts w:ascii="Times New Roman" w:hAnsi="Times New Roman"/>
-                <w:b/>
-                <w:spacing w:val="-1"/>
-                <w:sz w:val="18"/>
-              </w:rPr>
-              <w:t xml:space="preserve"> -</w:t>
-            </w:r>
-            <w:r>
-              <w:rPr>
-                <w:rFonts w:ascii="Times New Roman" w:hAnsi="Times New Roman"/>
-                <w:b/>
-                <w:spacing w:val="3"/>
-                <w:sz w:val="18"/>
-              </w:rPr>
-              <w:t xml:space="preserve"> </w:t>
-            </w:r>
-            <w:r>
-              <w:rPr>
-                <w:rFonts w:ascii="Times New Roman" w:hAnsi="Times New Roman"/>
-                <w:b/>
-                <w:spacing w:val="-1"/>
-                <w:sz w:val="18"/>
-              </w:rPr>
-              <w:t>п</w:t>
-            </w:r>
-            <w:r>
-              <w:rPr>
-                <w:rFonts w:ascii="Times New Roman" w:hAnsi="Times New Roman"/>
-                <w:b/>
-                <w:spacing w:val="-1"/>
-                <w:sz w:val="18"/>
-              </w:rPr>
-              <w:t>оперед</w:t>
-            </w:r>
-            <w:r>
-              <w:rPr>
-                <w:rFonts w:ascii="Times New Roman" w:hAnsi="Times New Roman"/>
-                <w:b/>
-                <w:spacing w:val="-1"/>
-                <w:sz w:val="18"/>
-              </w:rPr>
-              <w:t>ній документ про освіту, виданий в Україні</w:t>
-            </w:r>
-            <w:r>
-              <w:rPr>
-                <w:rFonts w:ascii="Times New Roman" w:hAnsi="Times New Roman"/>
-                <w:spacing w:val="-1"/>
-                <w:sz w:val="18"/>
-              </w:rPr>
-              <w:t xml:space="preserve"> </w:t>
-            </w:r>
           </w:p>
           <w:p>
             <w:pPr>
@@ -17912,38 +17859,6 @@
                 <w:sz w:val="18"/>
               </w:rPr>
               <w:t>education documents</w:t>
-            </w:r>
-            <w:r>
-              <w:rPr>
-                <w:rFonts w:ascii="Times New Roman" w:hAnsi="Times New Roman"/>
-                <w:spacing w:val="-1"/>
-                <w:sz w:val="18"/>
-              </w:rPr>
-              <w:t xml:space="preserve"> -</w:t>
-            </w:r>
-            <w:r>
-              <w:rPr>
-                <w:rFonts w:ascii="Times New Roman" w:hAnsi="Times New Roman"/>
-                <w:spacing w:val="-1"/>
-                <w:sz w:val="18"/>
-              </w:rPr>
-              <w:t xml:space="preserve"> </w:t>
-            </w:r>
-            <w:r>
-              <w:rPr>
-                <w:rFonts w:ascii="Times New Roman" w:hAnsi="Times New Roman"/>
-                <w:spacing w:val="-1"/>
-                <w:sz w:val="18"/>
-              </w:rPr>
-              <w:t>p</w:t>
-            </w:r>
-            <w:r>
-              <w:rPr>
-                <w:rFonts w:ascii="Times New Roman" w:hAnsi="Times New Roman"/>
-                <w:spacing w:val="-1"/>
-                <w:sz w:val="18"/>
-              </w:rPr>
-              <w:t>reliminary document on education issued in Ukraine</w:t>
             </w:r>
           </w:p>
         </w:tc>
@@ -28975,7 +28890,7 @@
 </file>
 
 <file path=customXml/itemProps1.xml><?xml version="1.0" encoding="utf-8"?>
-<ds:datastoreItem xmlns:ds="http://schemas.openxmlformats.org/officeDocument/2006/customXml" ds:itemID="{6EFE1CDD-4419-4B8F-A83E-DEC6142CCA62}">
+<ds:datastoreItem xmlns:ds="http://schemas.openxmlformats.org/officeDocument/2006/customXml" ds:itemID="{B5909960-0490-47E0-921D-40C530F09B2E}">
   <ds:schemaRefs>
     <ds:schemaRef ds:uri="http://schemas.openxmlformats.org/officeDocument/2006/bibliography"/>
   </ds:schemaRefs>

</xml_diff>

<commit_message>
enhance: diploma supplement: minor fixes in template
</commit_message>
<xml_diff>
--- a/core/src/main/resources/docs/templates/DiplomaSupplement.docx
+++ b/core/src/main/resources/docs/templates/DiplomaSupplement.docx
@@ -19,8 +19,7 @@
       <w:tblGrid>
         <w:gridCol w:w="348"/>
         <w:gridCol w:w="2987"/>
-        <w:gridCol w:w="143"/>
-        <w:gridCol w:w="1977"/>
+        <w:gridCol w:w="2120"/>
         <w:gridCol w:w="11"/>
         <w:gridCol w:w="5210"/>
       </w:tblGrid>
@@ -28,7 +27,7 @@
         <w:tc>
           <w:tcPr>
             <w:tcW w:w="5000" w:type="pct"/>
-            <w:gridSpan w:val="6"/>
+            <w:gridSpan w:val="5"/>
             <w:shd w:val="clear" w:color="auto" w:fill="auto"/>
           </w:tcPr>
           <w:p>
@@ -933,7 +932,7 @@
         <w:tc>
           <w:tcPr>
             <w:tcW w:w="5000" w:type="pct"/>
-            <w:gridSpan w:val="6"/>
+            <w:gridSpan w:val="5"/>
             <w:tcBorders>
               <w:bottom w:val="dotted" w:sz="4" w:space="0" w:color="auto"/>
             </w:tcBorders>
@@ -1057,7 +1056,7 @@
         <w:tc>
           <w:tcPr>
             <w:tcW w:w="2555" w:type="pct"/>
-            <w:gridSpan w:val="4"/>
+            <w:gridSpan w:val="3"/>
             <w:tcBorders>
               <w:top w:val="dotted" w:sz="4" w:space="0" w:color="auto"/>
               <w:left w:val="dotted" w:sz="4" w:space="0" w:color="auto"/>
@@ -1406,7 +1405,7 @@
         <w:tc>
           <w:tcPr>
             <w:tcW w:w="2555" w:type="pct"/>
-            <w:gridSpan w:val="4"/>
+            <w:gridSpan w:val="3"/>
             <w:tcBorders>
               <w:left w:val="dotted" w:sz="4" w:space="0" w:color="auto"/>
               <w:bottom w:val="dotted" w:sz="4" w:space="0" w:color="auto"/>
@@ -1658,7 +1657,7 @@
         <w:tc>
           <w:tcPr>
             <w:tcW w:w="5000" w:type="pct"/>
-            <w:gridSpan w:val="6"/>
+            <w:gridSpan w:val="5"/>
             <w:tcBorders>
               <w:top w:val="dotted" w:sz="4" w:space="0" w:color="auto"/>
             </w:tcBorders>
@@ -1806,7 +1805,7 @@
         <w:tc>
           <w:tcPr>
             <w:tcW w:w="2397" w:type="pct"/>
-            <w:gridSpan w:val="4"/>
+            <w:gridSpan w:val="3"/>
             <w:tcBorders>
               <w:top w:val="dotted" w:sz="4" w:space="0" w:color="auto"/>
             </w:tcBorders>
@@ -2241,7 +2240,7 @@
         <w:tc>
           <w:tcPr>
             <w:tcW w:w="2397" w:type="pct"/>
-            <w:gridSpan w:val="4"/>
+            <w:gridSpan w:val="3"/>
             <w:shd w:val="clear" w:color="auto" w:fill="auto"/>
           </w:tcPr>
           <w:p>
@@ -2492,7 +2491,7 @@
         <w:tc>
           <w:tcPr>
             <w:tcW w:w="2397" w:type="pct"/>
-            <w:gridSpan w:val="4"/>
+            <w:gridSpan w:val="3"/>
             <w:shd w:val="clear" w:color="auto" w:fill="auto"/>
           </w:tcPr>
           <w:p>
@@ -3443,7 +3442,7 @@
         <w:tc>
           <w:tcPr>
             <w:tcW w:w="2397" w:type="pct"/>
-            <w:gridSpan w:val="4"/>
+            <w:gridSpan w:val="3"/>
             <w:tcBorders>
               <w:bottom w:val="dotted" w:sz="4" w:space="0" w:color="auto"/>
             </w:tcBorders>
@@ -3615,7 +3614,7 @@
         <w:tc>
           <w:tcPr>
             <w:tcW w:w="5000" w:type="pct"/>
-            <w:gridSpan w:val="6"/>
+            <w:gridSpan w:val="5"/>
             <w:tcBorders>
               <w:bottom w:val="dotted" w:sz="4" w:space="0" w:color="auto"/>
             </w:tcBorders>
@@ -4050,7 +4049,7 @@
         <w:tc>
           <w:tcPr>
             <w:tcW w:w="3438" w:type="pct"/>
-            <w:gridSpan w:val="4"/>
+            <w:gridSpan w:val="3"/>
             <w:tcBorders>
               <w:top w:val="dotted" w:sz="4" w:space="0" w:color="auto"/>
               <w:right w:val="dotted" w:sz="4" w:space="0" w:color="auto"/>
@@ -4172,8 +4171,7 @@
         </w:tc>
         <w:tc>
           <w:tcPr>
-            <w:tcW w:w="1466" w:type="pct"/>
-            <w:gridSpan w:val="2"/>
+            <w:tcW w:w="1399" w:type="pct"/>
             <w:shd w:val="clear" w:color="auto" w:fill="auto"/>
           </w:tcPr>
           <w:p>
@@ -4331,7 +4329,7 @@
         </w:tc>
         <w:tc>
           <w:tcPr>
-            <w:tcW w:w="3371" w:type="pct"/>
+            <w:tcW w:w="3438" w:type="pct"/>
             <w:gridSpan w:val="3"/>
             <w:tcBorders>
               <w:right w:val="dotted" w:sz="4" w:space="0" w:color="auto"/>
@@ -4574,24 +4572,6 @@
               <w:rPr>
                 <w:rFonts w:ascii="Times New Roman"/>
                 <w:color w:val="00B050"/>
-                <w:spacing w:val="1"/>
-                <w:sz w:val="18"/>
-                <w:lang w:val="uk-UA"/>
-              </w:rPr>
-              <w:t xml:space="preserve"> </w:t>
-            </w:r>
-            <w:r>
-              <w:rPr>
-                <w:rFonts w:ascii="Times New Roman"/>
-                <w:spacing w:val="-1"/>
-                <w:sz w:val="18"/>
-                <w:lang w:val="uk-UA"/>
-              </w:rPr>
-              <w:t>in</w:t>
-            </w:r>
-            <w:r>
-              <w:rPr>
-                <w:rFonts w:ascii="Times New Roman"/>
                 <w:spacing w:val="1"/>
                 <w:sz w:val="18"/>
                 <w:lang w:val="uk-UA"/>
@@ -4700,8 +4680,7 @@
         </w:tc>
         <w:tc>
           <w:tcPr>
-            <w:tcW w:w="1466" w:type="pct"/>
-            <w:gridSpan w:val="2"/>
+            <w:tcW w:w="1399" w:type="pct"/>
             <w:tcBorders>
               <w:bottom w:val="dotted" w:sz="4" w:space="0" w:color="auto"/>
             </w:tcBorders>
@@ -4818,7 +4797,7 @@
         </w:tc>
         <w:tc>
           <w:tcPr>
-            <w:tcW w:w="3371" w:type="pct"/>
+            <w:tcW w:w="3438" w:type="pct"/>
             <w:gridSpan w:val="3"/>
             <w:tcBorders>
               <w:bottom w:val="dotted" w:sz="4" w:space="0" w:color="auto"/>
@@ -5958,17 +5937,7 @@
                       <w:szCs w:val="16"/>
                       <w:lang w:val="uk-UA"/>
                     </w:rPr>
-                    <w:t>в</w:t>
-                  </w:r>
-                  <w:r>
-                    <w:rPr>
-                      <w:rFonts w:ascii="Times New Roman" w:hAnsi="Times New Roman"/>
-                      <w:spacing w:val="-8"/>
-                      <w:sz w:val="16"/>
-                      <w:szCs w:val="16"/>
-                      <w:lang w:val="uk-UA"/>
-                    </w:rPr>
-                    <w:t xml:space="preserve"> </w:t>
+                    <w:t>обся</w:t>
                   </w:r>
                   <w:r>
                     <w:rPr>
@@ -5977,7 +5946,24 @@
                       <w:szCs w:val="16"/>
                       <w:lang w:val="uk-UA"/>
                     </w:rPr>
-                    <w:t>обсязі / theoretical training</w:t>
+                    <w:t>гом</w:t>
+                  </w:r>
+                  <w:r>
+                    <w:rPr>
+                      <w:rFonts w:ascii="Times New Roman" w:hAnsi="Times New Roman"/>
+                      <w:sz w:val="16"/>
+                      <w:szCs w:val="16"/>
+                      <w:lang w:val="uk-UA"/>
+                    </w:rPr>
+                    <w:t xml:space="preserve"> / </w:t>
+                  </w:r>
+                  <w:r>
+                    <w:rPr>
+                      <w:rFonts w:ascii="Times New Roman" w:hAnsi="Times New Roman"/>
+                      <w:sz w:val="16"/>
+                      <w:szCs w:val="16"/>
+                    </w:rPr>
+                    <w:t>courses</w:t>
                   </w:r>
                 </w:p>
               </w:tc>
@@ -6038,7 +6024,16 @@
                       <w:sz w:val="16"/>
                       <w:szCs w:val="16"/>
                     </w:rPr>
-                    <w:t>практична</w:t>
+                    <w:t>практичн</w:t>
+                  </w:r>
+                  <w:r>
+                    <w:rPr>
+                      <w:rFonts w:ascii="Times New Roman" w:eastAsia="Times New Roman" w:hAnsi="Times New Roman"/>
+                      <w:sz w:val="16"/>
+                      <w:szCs w:val="16"/>
+                      <w:lang w:val="uk-UA"/>
+                    </w:rPr>
+                    <w:t>у</w:t>
                   </w:r>
                   <w:r>
                     <w:rPr>
@@ -6055,25 +6050,32 @@
                       <w:sz w:val="16"/>
                       <w:szCs w:val="16"/>
                     </w:rPr>
-                    <w:t>підготовка / practical</w:t>
+                    <w:t>підготовк</w:t>
                   </w:r>
                   <w:r>
                     <w:rPr>
                       <w:rFonts w:ascii="Times New Roman" w:eastAsia="Times New Roman" w:hAnsi="Times New Roman"/>
-                      <w:spacing w:val="-6"/>
                       <w:sz w:val="16"/>
                       <w:szCs w:val="16"/>
+                      <w:lang w:val="uk-UA"/>
                     </w:rPr>
-                    <w:t xml:space="preserve"> </w:t>
+                    <w:t>у</w:t>
                   </w:r>
                   <w:r>
                     <w:rPr>
                       <w:rFonts w:ascii="Times New Roman" w:eastAsia="Times New Roman" w:hAnsi="Times New Roman"/>
-                      <w:spacing w:val="-1"/>
                       <w:sz w:val="16"/>
                       <w:szCs w:val="16"/>
                     </w:rPr>
-                    <w:t>training</w:t>
+                    <w:t xml:space="preserve"> / </w:t>
+                  </w:r>
+                  <w:r>
+                    <w:rPr>
+                      <w:rFonts w:ascii="Times New Roman" w:eastAsia="Times New Roman" w:hAnsi="Times New Roman"/>
+                      <w:sz w:val="16"/>
+                      <w:szCs w:val="16"/>
+                    </w:rPr>
+                    <w:t>internships</w:t>
                   </w:r>
                 </w:p>
               </w:tc>
@@ -7243,8 +7245,8 @@
         <w:gridCol w:w="4977"/>
         <w:gridCol w:w="991"/>
         <w:gridCol w:w="709"/>
-        <w:gridCol w:w="1960"/>
-        <w:gridCol w:w="678"/>
+        <w:gridCol w:w="1842"/>
+        <w:gridCol w:w="796"/>
       </w:tblGrid>
       <w:tr>
         <w:trPr>
@@ -7461,7 +7463,29 @@
               <w:rPr>
                 <w:rFonts w:ascii="Times New Roman" w:hAnsi="Times New Roman"/>
                 <w:b/>
-                <w:spacing w:val="35"/>
+                <w:spacing w:val="-1"/>
+                <w:sz w:val="16"/>
+                <w:szCs w:val="16"/>
+                <w:lang w:val="uk-UA"/>
+              </w:rPr>
+              <w:t xml:space="preserve"> </w:t>
+            </w:r>
+            <w:r>
+              <w:rPr>
+                <w:rFonts w:ascii="Times New Roman" w:hAnsi="Times New Roman"/>
+                <w:b/>
+                <w:spacing w:val="-1"/>
+                <w:sz w:val="16"/>
+                <w:szCs w:val="16"/>
+                <w:lang w:val="uk-UA"/>
+              </w:rPr>
+              <w:t>компоненти</w:t>
+            </w:r>
+            <w:r>
+              <w:rPr>
+                <w:rFonts w:ascii="Times New Roman" w:hAnsi="Times New Roman"/>
+                <w:b/>
+                <w:spacing w:val="-1"/>
                 <w:sz w:val="16"/>
                 <w:szCs w:val="16"/>
                 <w:lang w:val="uk-UA"/>
@@ -7678,7 +7702,6 @@
                 <w:rFonts w:ascii="Times New Roman" w:eastAsia="Times New Roman" w:hAnsi="Times New Roman"/>
                 <w:sz w:val="16"/>
                 <w:szCs w:val="16"/>
-                <w:lang w:val="uk-UA"/>
               </w:rPr>
             </w:pPr>
             <w:r>
@@ -7739,15 +7762,14 @@
                 <w:spacing w:val="-1"/>
                 <w:sz w:val="16"/>
                 <w:szCs w:val="16"/>
-                <w:lang w:val="uk-UA"/>
-              </w:rPr>
-              <w:t>grade</w:t>
+              </w:rPr>
+              <w:t>scores</w:t>
             </w:r>
           </w:p>
         </w:tc>
         <w:tc>
           <w:tcPr>
-            <w:tcW w:w="965" w:type="pct"/>
+            <w:tcW w:w="907" w:type="pct"/>
             <w:tcBorders>
               <w:top w:val="single" w:sz="5" w:space="0" w:color="000000"/>
               <w:left w:val="single" w:sz="5" w:space="0" w:color="000000"/>
@@ -7914,7 +7936,7 @@
         </w:tc>
         <w:tc>
           <w:tcPr>
-            <w:tcW w:w="334" w:type="pct"/>
+            <w:tcW w:w="391" w:type="pct"/>
             <w:tcBorders>
               <w:top w:val="single" w:sz="5" w:space="0" w:color="000000"/>
               <w:left w:val="single" w:sz="5" w:space="0" w:color="000000"/>
@@ -8123,14 +8145,16 @@
               <w:right w:val="single" w:sz="5" w:space="0" w:color="000000"/>
             </w:tcBorders>
             <w:shd w:val="clear" w:color="auto" w:fill="auto"/>
+            <w:tcMar>
+              <w:left w:w="85" w:type="dxa"/>
+              <w:right w:w="85" w:type="dxa"/>
+            </w:tcMar>
             <w:vAlign w:val="center"/>
           </w:tcPr>
           <w:p>
             <w:pPr>
               <w:widowControl w:val="0"/>
               <w:spacing w:before="32" w:after="0" w:line="240" w:lineRule="auto"/>
-              <w:ind w:left="64" w:right="-20"/>
-              <w:jc w:val="center"/>
               <w:rPr>
                 <w:rFonts w:ascii="Times New Roman" w:hAnsi="Times New Roman"/>
                 <w:color w:val="FF0000"/>
@@ -8261,7 +8285,7 @@
         </w:tc>
         <w:tc>
           <w:tcPr>
-            <w:tcW w:w="965" w:type="pct"/>
+            <w:tcW w:w="907" w:type="pct"/>
             <w:tcBorders>
               <w:top w:val="single" w:sz="5" w:space="0" w:color="000000"/>
               <w:left w:val="single" w:sz="5" w:space="0" w:color="000000"/>
@@ -8326,7 +8350,7 @@
         </w:tc>
         <w:tc>
           <w:tcPr>
-            <w:tcW w:w="334" w:type="pct"/>
+            <w:tcW w:w="391" w:type="pct"/>
             <w:tcBorders>
               <w:top w:val="single" w:sz="5" w:space="0" w:color="000000"/>
               <w:left w:val="single" w:sz="5" w:space="0" w:color="000000"/>
@@ -8396,7 +8420,26 @@
                 <w:szCs w:val="16"/>
                 <w:lang w:val="uk-UA"/>
               </w:rPr>
-              <w:t>Курсові роботи (проекти) / Term Papers (Projects)</w:t>
+              <w:t xml:space="preserve">Курсові роботи (проекти) / </w:t>
+            </w:r>
+            <w:r>
+              <w:rPr>
+                <w:rFonts w:ascii="Times New Roman" w:hAnsi="Times New Roman"/>
+                <w:b/>
+                <w:sz w:val="16"/>
+                <w:szCs w:val="16"/>
+              </w:rPr>
+              <w:t>Course</w:t>
+            </w:r>
+            <w:r>
+              <w:rPr>
+                <w:rFonts w:ascii="Times New Roman" w:hAnsi="Times New Roman"/>
+                <w:b/>
+                <w:sz w:val="16"/>
+                <w:szCs w:val="16"/>
+                <w:lang w:val="uk-UA"/>
+              </w:rPr>
+              <w:t xml:space="preserve"> Papers (Projects)</w:t>
             </w:r>
           </w:p>
         </w:tc>
@@ -8614,7 +8657,7 @@
         </w:tc>
         <w:tc>
           <w:tcPr>
-            <w:tcW w:w="965" w:type="pct"/>
+            <w:tcW w:w="907" w:type="pct"/>
             <w:tcBorders>
               <w:top w:val="single" w:sz="5" w:space="0" w:color="000000"/>
               <w:left w:val="single" w:sz="5" w:space="0" w:color="000000"/>
@@ -8639,7 +8682,7 @@
         </w:tc>
         <w:tc>
           <w:tcPr>
-            <w:tcW w:w="334" w:type="pct"/>
+            <w:tcW w:w="391" w:type="pct"/>
             <w:tcBorders>
               <w:top w:val="single" w:sz="5" w:space="0" w:color="000000"/>
               <w:left w:val="single" w:sz="5" w:space="0" w:color="000000"/>
@@ -8820,7 +8863,7 @@
         </w:tc>
         <w:tc>
           <w:tcPr>
-            <w:tcW w:w="965" w:type="pct"/>
+            <w:tcW w:w="907" w:type="pct"/>
             <w:tcBorders>
               <w:top w:val="single" w:sz="5" w:space="0" w:color="000000"/>
               <w:left w:val="single" w:sz="5" w:space="0" w:color="000000"/>
@@ -8894,7 +8937,7 @@
         </w:tc>
         <w:tc>
           <w:tcPr>
-            <w:tcW w:w="334" w:type="pct"/>
+            <w:tcW w:w="391" w:type="pct"/>
             <w:tcBorders>
               <w:top w:val="single" w:sz="5" w:space="0" w:color="000000"/>
               <w:left w:val="single" w:sz="5" w:space="0" w:color="000000"/>
@@ -9269,7 +9312,24 @@
                 <w:szCs w:val="18"/>
                 <w:lang w:val="uk-UA"/>
               </w:rPr>
-              <w:t>ECTS rates</w:t>
+              <w:t xml:space="preserve">ECTS </w:t>
+            </w:r>
+            <w:r>
+              <w:rPr>
+                <w:rFonts w:ascii="Times New Roman" w:hAnsi="Times New Roman"/>
+                <w:sz w:val="18"/>
+                <w:szCs w:val="18"/>
+              </w:rPr>
+              <w:t>grade</w:t>
+            </w:r>
+            <w:r>
+              <w:rPr>
+                <w:rFonts w:ascii="Times New Roman" w:hAnsi="Times New Roman"/>
+                <w:sz w:val="18"/>
+                <w:szCs w:val="18"/>
+                <w:lang w:val="uk-UA"/>
+              </w:rPr>
+              <w:t>s</w:t>
             </w:r>
           </w:p>
         </w:tc>
@@ -9314,9 +9374,51 @@
                 <w:rFonts w:ascii="Times New Roman" w:hAnsi="Times New Roman"/>
                 <w:sz w:val="18"/>
                 <w:szCs w:val="18"/>
-                <w:lang w:val="uk-UA"/>
-              </w:rPr>
-              <w:t>National differentiated rates</w:t>
+              </w:rPr>
+              <w:t>D</w:t>
+            </w:r>
+            <w:r>
+              <w:rPr>
+                <w:rFonts w:ascii="Times New Roman" w:hAnsi="Times New Roman"/>
+                <w:sz w:val="18"/>
+                <w:szCs w:val="18"/>
+                <w:lang w:val="uk-UA"/>
+              </w:rPr>
+              <w:t xml:space="preserve">ifferentiated </w:t>
+            </w:r>
+            <w:r>
+              <w:rPr>
+                <w:rFonts w:ascii="Times New Roman" w:hAnsi="Times New Roman"/>
+                <w:sz w:val="18"/>
+                <w:szCs w:val="18"/>
+              </w:rPr>
+              <w:t>n</w:t>
+            </w:r>
+            <w:r>
+              <w:rPr>
+                <w:rFonts w:ascii="Times New Roman" w:hAnsi="Times New Roman"/>
+                <w:sz w:val="18"/>
+                <w:szCs w:val="18"/>
+                <w:lang w:val="uk-UA"/>
+              </w:rPr>
+              <w:t xml:space="preserve">ational </w:t>
+            </w:r>
+            <w:r>
+              <w:rPr>
+                <w:rFonts w:ascii="Times New Roman" w:hAnsi="Times New Roman"/>
+                <w:sz w:val="18"/>
+                <w:szCs w:val="18"/>
+              </w:rPr>
+              <w:t>grad</w:t>
+            </w:r>
+            <w:r>
+              <w:rPr>
+                <w:rFonts w:ascii="Times New Roman" w:hAnsi="Times New Roman"/>
+                <w:sz w:val="18"/>
+                <w:szCs w:val="18"/>
+                <w:lang w:val="uk-UA"/>
+              </w:rPr>
+              <w:t>es</w:t>
             </w:r>
           </w:p>
         </w:tc>
@@ -9381,7 +9483,24 @@
                 <w:szCs w:val="18"/>
                 <w:lang w:val="uk-UA"/>
               </w:rPr>
-              <w:t>ational rates</w:t>
+              <w:t xml:space="preserve">ational </w:t>
+            </w:r>
+            <w:r>
+              <w:rPr>
+                <w:rFonts w:ascii="Times New Roman" w:hAnsi="Times New Roman"/>
+                <w:sz w:val="18"/>
+                <w:szCs w:val="18"/>
+              </w:rPr>
+              <w:t>grad</w:t>
+            </w:r>
+            <w:r>
+              <w:rPr>
+                <w:rFonts w:ascii="Times New Roman" w:hAnsi="Times New Roman"/>
+                <w:sz w:val="18"/>
+                <w:szCs w:val="18"/>
+                <w:lang w:val="uk-UA"/>
+              </w:rPr>
+              <w:t>es</w:t>
             </w:r>
           </w:p>
         </w:tc>
@@ -9440,7 +9559,52 @@
                 <w:szCs w:val="18"/>
                 <w:lang w:val="uk-UA"/>
               </w:rPr>
-              <w:t>Min. marks – Max. marks</w:t>
+              <w:t xml:space="preserve">Min. </w:t>
+            </w:r>
+            <w:proofErr w:type="gramStart"/>
+            <w:r>
+              <w:rPr>
+                <w:rFonts w:ascii="Times New Roman" w:hAnsi="Times New Roman"/>
+                <w:sz w:val="18"/>
+                <w:szCs w:val="18"/>
+              </w:rPr>
+              <w:t>score</w:t>
+            </w:r>
+            <w:r>
+              <w:rPr>
+                <w:rFonts w:ascii="Times New Roman" w:hAnsi="Times New Roman"/>
+                <w:sz w:val="18"/>
+                <w:szCs w:val="18"/>
+                <w:lang w:val="uk-UA"/>
+              </w:rPr>
+              <w:t>s</w:t>
+            </w:r>
+            <w:proofErr w:type="gramEnd"/>
+            <w:r>
+              <w:rPr>
+                <w:rFonts w:ascii="Times New Roman" w:hAnsi="Times New Roman"/>
+                <w:sz w:val="18"/>
+                <w:szCs w:val="18"/>
+                <w:lang w:val="uk-UA"/>
+              </w:rPr>
+              <w:t xml:space="preserve"> – Max. </w:t>
+            </w:r>
+            <w:r>
+              <w:rPr>
+                <w:rFonts w:ascii="Times New Roman" w:hAnsi="Times New Roman"/>
+                <w:sz w:val="18"/>
+                <w:szCs w:val="18"/>
+              </w:rPr>
+              <w:t>score</w:t>
+            </w:r>
+            <w:r>
+              <w:rPr>
+                <w:rFonts w:ascii="Times New Roman" w:hAnsi="Times New Roman"/>
+                <w:sz w:val="18"/>
+                <w:szCs w:val="18"/>
+                <w:lang w:val="uk-UA"/>
+              </w:rPr>
+              <w:t>s</w:t>
             </w:r>
           </w:p>
         </w:tc>
@@ -15559,393 +15723,394 @@
                 <w:sz w:val="18"/>
                 <w:lang w:val="uk-UA"/>
               </w:rPr>
-              <w:t xml:space="preserve">institutions of </w:t>
-            </w:r>
-            <w:r>
-              <w:rPr>
-                <w:rFonts w:ascii="Times New Roman" w:hAnsi="Times New Roman"/>
+              <w:t>institutions of higher education</w:t>
+            </w:r>
+            <w:r>
+              <w:rPr>
+                <w:rFonts w:ascii="Times New Roman" w:hAnsi="Times New Roman"/>
+                <w:spacing w:val="43"/>
+                <w:sz w:val="18"/>
+                <w:lang w:val="uk-UA"/>
+              </w:rPr>
+              <w:t xml:space="preserve"> </w:t>
+            </w:r>
+            <w:r>
+              <w:rPr>
+                <w:rFonts w:ascii="Times New Roman" w:hAnsi="Times New Roman"/>
+                <w:spacing w:val="-1"/>
+                <w:sz w:val="18"/>
+                <w:lang w:val="uk-UA"/>
+              </w:rPr>
+              <w:t>(scientific</w:t>
+            </w:r>
+            <w:r>
+              <w:rPr>
+                <w:rFonts w:ascii="Times New Roman" w:hAnsi="Times New Roman"/>
+                <w:spacing w:val="43"/>
+                <w:sz w:val="18"/>
+                <w:lang w:val="uk-UA"/>
+              </w:rPr>
+              <w:t xml:space="preserve"> </w:t>
+            </w:r>
+            <w:r>
+              <w:rPr>
+                <w:rFonts w:ascii="Times New Roman" w:hAnsi="Times New Roman"/>
+                <w:spacing w:val="-1"/>
+                <w:sz w:val="18"/>
+                <w:lang w:val="uk-UA"/>
+              </w:rPr>
+              <w:t>organizations)</w:t>
+            </w:r>
+            <w:r>
+              <w:rPr>
+                <w:rFonts w:ascii="Times New Roman" w:hAnsi="Times New Roman"/>
+                <w:spacing w:val="43"/>
+                <w:sz w:val="18"/>
+                <w:lang w:val="uk-UA"/>
+              </w:rPr>
+              <w:t xml:space="preserve"> </w:t>
+            </w:r>
+            <w:r>
+              <w:rPr>
+                <w:rFonts w:ascii="Times New Roman" w:hAnsi="Times New Roman"/>
+                <w:spacing w:val="-1"/>
+                <w:sz w:val="18"/>
+                <w:lang w:val="uk-UA"/>
+              </w:rPr>
+              <w:t>(separated</w:t>
+            </w:r>
+            <w:r>
+              <w:rPr>
+                <w:rFonts w:ascii="Times New Roman" w:hAnsi="Times New Roman"/>
+                <w:spacing w:val="44"/>
+                <w:sz w:val="18"/>
+                <w:lang w:val="uk-UA"/>
+              </w:rPr>
+              <w:t xml:space="preserve"> </w:t>
+            </w:r>
+            <w:r>
+              <w:rPr>
+                <w:rFonts w:ascii="Times New Roman" w:hAnsi="Times New Roman"/>
+                <w:spacing w:val="-1"/>
+                <w:sz w:val="18"/>
+                <w:lang w:val="uk-UA"/>
+              </w:rPr>
+              <w:t>subdivisions</w:t>
+            </w:r>
+            <w:r>
+              <w:rPr>
+                <w:rFonts w:ascii="Times New Roman" w:hAnsi="Times New Roman"/>
+                <w:spacing w:val="43"/>
+                <w:sz w:val="18"/>
+                <w:lang w:val="uk-UA"/>
+              </w:rPr>
+              <w:t xml:space="preserve"> </w:t>
+            </w:r>
+            <w:r>
+              <w:rPr>
+                <w:rFonts w:ascii="Times New Roman" w:hAnsi="Times New Roman"/>
+                <w:sz w:val="18"/>
+                <w:lang w:val="uk-UA"/>
+              </w:rPr>
+              <w:t>institutions of higher education</w:t>
+            </w:r>
+            <w:r>
+              <w:rPr>
+                <w:rFonts w:ascii="Times New Roman" w:hAnsi="Times New Roman"/>
+                <w:spacing w:val="-1"/>
+                <w:sz w:val="18"/>
+                <w:lang w:val="uk-UA"/>
+              </w:rPr>
+              <w:t>),</w:t>
+            </w:r>
+            <w:r>
+              <w:rPr>
+                <w:rFonts w:ascii="Times New Roman" w:hAnsi="Times New Roman"/>
+                <w:spacing w:val="41"/>
+                <w:sz w:val="18"/>
+                <w:lang w:val="uk-UA"/>
+              </w:rPr>
+              <w:t xml:space="preserve"> </w:t>
+            </w:r>
+            <w:r>
+              <w:rPr>
+                <w:rFonts w:ascii="Times New Roman" w:hAnsi="Times New Roman"/>
+                <w:sz w:val="18"/>
+                <w:lang w:val="uk-UA"/>
+              </w:rPr>
+              <w:t xml:space="preserve">in </w:t>
+            </w:r>
+            <w:r>
+              <w:rPr>
+                <w:rFonts w:ascii="Times New Roman" w:hAnsi="Times New Roman"/>
+                <w:spacing w:val="-1"/>
+                <w:sz w:val="18"/>
+                <w:lang w:val="uk-UA"/>
+              </w:rPr>
+              <w:t>which</w:t>
+            </w:r>
+            <w:r>
+              <w:rPr>
+                <w:rFonts w:ascii="Times New Roman" w:hAnsi="Times New Roman"/>
+                <w:spacing w:val="44"/>
+                <w:sz w:val="18"/>
+                <w:lang w:val="uk-UA"/>
+              </w:rPr>
+              <w:t xml:space="preserve"> </w:t>
+            </w:r>
+            <w:r>
+              <w:rPr>
+                <w:rFonts w:ascii="Times New Roman" w:hAnsi="Times New Roman"/>
+                <w:sz w:val="18"/>
+                <w:lang w:val="uk-UA"/>
+              </w:rPr>
+              <w:t>the</w:t>
+            </w:r>
+            <w:r>
+              <w:rPr>
+                <w:rFonts w:ascii="Times New Roman" w:hAnsi="Times New Roman"/>
+                <w:spacing w:val="42"/>
+                <w:sz w:val="18"/>
+                <w:lang w:val="uk-UA"/>
+              </w:rPr>
+              <w:t xml:space="preserve"> </w:t>
+            </w:r>
+            <w:r>
+              <w:rPr>
+                <w:rFonts w:ascii="Times New Roman" w:hAnsi="Times New Roman"/>
+                <w:spacing w:val="-1"/>
+                <w:sz w:val="18"/>
+                <w:lang w:val="uk-UA"/>
+              </w:rPr>
+              <w:t>qualification</w:t>
+            </w:r>
+            <w:r>
+              <w:rPr>
+                <w:rFonts w:ascii="Times New Roman" w:hAnsi="Times New Roman"/>
+                <w:spacing w:val="44"/>
+                <w:sz w:val="18"/>
+                <w:lang w:val="uk-UA"/>
+              </w:rPr>
+              <w:t xml:space="preserve"> </w:t>
+            </w:r>
+            <w:r>
+              <w:rPr>
+                <w:rFonts w:ascii="Times New Roman" w:hAnsi="Times New Roman"/>
+                <w:spacing w:val="-2"/>
+                <w:sz w:val="18"/>
+                <w:lang w:val="uk-UA"/>
+              </w:rPr>
+              <w:t>was</w:t>
+            </w:r>
+            <w:r>
+              <w:rPr>
+                <w:rFonts w:ascii="Times New Roman" w:hAnsi="Times New Roman"/>
+                <w:sz w:val="18"/>
+                <w:lang w:val="uk-UA"/>
+              </w:rPr>
+              <w:t xml:space="preserve"> acquired</w:t>
+            </w:r>
+            <w:r>
+              <w:rPr>
+                <w:rFonts w:ascii="Times New Roman" w:hAnsi="Times New Roman"/>
+                <w:spacing w:val="163"/>
+                <w:sz w:val="18"/>
+                <w:lang w:val="uk-UA"/>
+              </w:rPr>
+              <w:t xml:space="preserve"> </w:t>
+            </w:r>
+            <w:r>
+              <w:rPr>
+                <w:rFonts w:ascii="Times New Roman" w:hAnsi="Times New Roman"/>
+                <w:sz w:val="18"/>
+                <w:lang w:val="uk-UA"/>
+              </w:rPr>
+              <w:t>(including</w:t>
+            </w:r>
+            <w:r>
+              <w:rPr>
+                <w:rFonts w:ascii="Times New Roman" w:hAnsi="Times New Roman"/>
+                <w:spacing w:val="-1"/>
+                <w:sz w:val="18"/>
+                <w:lang w:val="uk-UA"/>
+              </w:rPr>
+              <w:t xml:space="preserve"> educational</w:t>
+            </w:r>
+            <w:r>
+              <w:rPr>
+                <w:rFonts w:ascii="Times New Roman" w:hAnsi="Times New Roman"/>
+                <w:spacing w:val="-2"/>
+                <w:sz w:val="18"/>
+                <w:lang w:val="uk-UA"/>
+              </w:rPr>
+              <w:t xml:space="preserve"> </w:t>
+            </w:r>
+            <w:r>
+              <w:rPr>
+                <w:rFonts w:ascii="Times New Roman" w:hAnsi="Times New Roman"/>
+                <w:spacing w:val="-1"/>
+                <w:sz w:val="18"/>
+                <w:lang w:val="uk-UA"/>
+              </w:rPr>
+              <w:t>institutions,</w:t>
+            </w:r>
+            <w:r>
+              <w:rPr>
+                <w:rFonts w:ascii="Times New Roman" w:hAnsi="Times New Roman"/>
+                <w:sz w:val="18"/>
+                <w:lang w:val="uk-UA"/>
+              </w:rPr>
+              <w:t xml:space="preserve"> </w:t>
+            </w:r>
+            <w:r>
+              <w:rPr>
+                <w:rFonts w:ascii="Times New Roman" w:hAnsi="Times New Roman"/>
+                <w:spacing w:val="-1"/>
+                <w:sz w:val="18"/>
+                <w:lang w:val="uk-UA"/>
+              </w:rPr>
+              <w:t xml:space="preserve">where </w:t>
+            </w:r>
+            <w:r>
+              <w:rPr>
+                <w:rFonts w:ascii="Times New Roman" w:hAnsi="Times New Roman"/>
+                <w:sz w:val="18"/>
+                <w:lang w:val="uk-UA"/>
+              </w:rPr>
+              <w:t xml:space="preserve">students </w:t>
+            </w:r>
+            <w:r>
+              <w:rPr>
+                <w:rFonts w:ascii="Times New Roman" w:hAnsi="Times New Roman"/>
+                <w:spacing w:val="-1"/>
+                <w:sz w:val="18"/>
+                <w:lang w:val="uk-UA"/>
+              </w:rPr>
+              <w:t>learned</w:t>
+            </w:r>
+            <w:r>
+              <w:rPr>
+                <w:rFonts w:ascii="Times New Roman" w:hAnsi="Times New Roman"/>
+                <w:spacing w:val="1"/>
+                <w:sz w:val="18"/>
+                <w:lang w:val="uk-UA"/>
+              </w:rPr>
+              <w:t xml:space="preserve"> </w:t>
+            </w:r>
+            <w:r>
+              <w:rPr>
+                <w:rFonts w:ascii="Times New Roman" w:hAnsi="Times New Roman"/>
+                <w:spacing w:val="-1"/>
+                <w:sz w:val="18"/>
+                <w:lang w:val="uk-UA"/>
+              </w:rPr>
+              <w:t>separate</w:t>
+            </w:r>
+            <w:r>
+              <w:rPr>
+                <w:rFonts w:ascii="Times New Roman" w:hAnsi="Times New Roman"/>
+                <w:spacing w:val="-3"/>
+                <w:sz w:val="18"/>
+                <w:lang w:val="uk-UA"/>
+              </w:rPr>
+              <w:t xml:space="preserve"> </w:t>
+            </w:r>
+            <w:r>
+              <w:rPr>
+                <w:rFonts w:ascii="Times New Roman" w:hAnsi="Times New Roman"/>
+                <w:spacing w:val="-1"/>
+                <w:sz w:val="18"/>
+                <w:lang w:val="uk-UA"/>
+              </w:rPr>
+              <w:t>disciplines</w:t>
+            </w:r>
+            <w:r>
+              <w:rPr>
+                <w:rFonts w:ascii="Times New Roman" w:hAnsi="Times New Roman"/>
+                <w:sz w:val="18"/>
+                <w:lang w:val="uk-UA"/>
+              </w:rPr>
+              <w:t xml:space="preserve"> </w:t>
+            </w:r>
+            <w:r>
+              <w:rPr>
+                <w:rFonts w:ascii="Times New Roman" w:hAnsi="Times New Roman"/>
+                <w:spacing w:val="-1"/>
+                <w:sz w:val="18"/>
+                <w:lang w:val="uk-UA"/>
+              </w:rPr>
+              <w:t>for</w:t>
+            </w:r>
+            <w:r>
+              <w:rPr>
+                <w:rFonts w:ascii="Times New Roman" w:hAnsi="Times New Roman"/>
+                <w:sz w:val="18"/>
+                <w:lang w:val="uk-UA"/>
+              </w:rPr>
+              <w:t xml:space="preserve"> </w:t>
+            </w:r>
+            <w:r>
+              <w:rPr>
+                <w:rFonts w:ascii="Times New Roman" w:hAnsi="Times New Roman"/>
+                <w:spacing w:val="-1"/>
+                <w:sz w:val="18"/>
+                <w:lang w:val="uk-UA"/>
+              </w:rPr>
+              <w:t>academic</w:t>
+            </w:r>
+            <w:r>
+              <w:rPr>
+                <w:rFonts w:ascii="Times New Roman" w:hAnsi="Times New Roman"/>
+                <w:spacing w:val="2"/>
+                <w:sz w:val="18"/>
+                <w:lang w:val="uk-UA"/>
+              </w:rPr>
+              <w:t xml:space="preserve"> </w:t>
+            </w:r>
+            <w:r>
+              <w:rPr>
+                <w:rFonts w:ascii="Times New Roman" w:hAnsi="Times New Roman"/>
+                <w:spacing w:val="-1"/>
+                <w:sz w:val="18"/>
+                <w:lang w:val="uk-UA"/>
+              </w:rPr>
+              <w:t>mobility program).</w:t>
+            </w:r>
+            <w:r>
+              <w:rPr>
+                <w:rFonts w:ascii="Times New Roman" w:hAnsi="Times New Roman"/>
+                <w:spacing w:val="14"/>
+                <w:sz w:val="18"/>
+                <w:lang w:val="uk-UA"/>
+              </w:rPr>
+              <w:t xml:space="preserve"> </w:t>
+            </w:r>
+            <w:r>
+              <w:rPr>
+                <w:rFonts w:ascii="Times New Roman" w:hAnsi="Times New Roman"/>
+                <w:sz w:val="18"/>
+                <w:lang w:val="uk-UA"/>
+              </w:rPr>
+              <w:t>Training</w:t>
+            </w:r>
+            <w:r>
+              <w:rPr>
+                <w:rFonts w:ascii="Times New Roman" w:hAnsi="Times New Roman"/>
+                <w:spacing w:val="-1"/>
+                <w:sz w:val="18"/>
+                <w:lang w:val="uk-UA"/>
+              </w:rPr>
+              <w:t xml:space="preserve"> </w:t>
+            </w:r>
+            <w:r>
+              <w:rPr>
+                <w:rFonts w:ascii="Times New Roman" w:hAnsi="Times New Roman"/>
+                <w:spacing w:val="-1"/>
                 <w:sz w:val="18"/>
                 <w:lang w:val="uk-UA"/>
               </w:rPr>
               <w:lastRenderedPageBreak/>
-              <w:t>higher education</w:t>
-            </w:r>
-            <w:r>
-              <w:rPr>
-                <w:rFonts w:ascii="Times New Roman" w:hAnsi="Times New Roman"/>
-                <w:spacing w:val="43"/>
-                <w:sz w:val="18"/>
-                <w:lang w:val="uk-UA"/>
-              </w:rPr>
-              <w:t xml:space="preserve"> </w:t>
-            </w:r>
-            <w:r>
-              <w:rPr>
-                <w:rFonts w:ascii="Times New Roman" w:hAnsi="Times New Roman"/>
-                <w:spacing w:val="-1"/>
-                <w:sz w:val="18"/>
-                <w:lang w:val="uk-UA"/>
-              </w:rPr>
-              <w:t>(scientific</w:t>
-            </w:r>
-            <w:r>
-              <w:rPr>
-                <w:rFonts w:ascii="Times New Roman" w:hAnsi="Times New Roman"/>
-                <w:spacing w:val="43"/>
-                <w:sz w:val="18"/>
-                <w:lang w:val="uk-UA"/>
-              </w:rPr>
-              <w:t xml:space="preserve"> </w:t>
-            </w:r>
-            <w:r>
-              <w:rPr>
-                <w:rFonts w:ascii="Times New Roman" w:hAnsi="Times New Roman"/>
-                <w:spacing w:val="-1"/>
-                <w:sz w:val="18"/>
-                <w:lang w:val="uk-UA"/>
-              </w:rPr>
-              <w:t>organizations)</w:t>
-            </w:r>
-            <w:r>
-              <w:rPr>
-                <w:rFonts w:ascii="Times New Roman" w:hAnsi="Times New Roman"/>
-                <w:spacing w:val="43"/>
-                <w:sz w:val="18"/>
-                <w:lang w:val="uk-UA"/>
-              </w:rPr>
-              <w:t xml:space="preserve"> </w:t>
-            </w:r>
-            <w:r>
-              <w:rPr>
-                <w:rFonts w:ascii="Times New Roman" w:hAnsi="Times New Roman"/>
-                <w:spacing w:val="-1"/>
-                <w:sz w:val="18"/>
-                <w:lang w:val="uk-UA"/>
-              </w:rPr>
-              <w:t>(separated</w:t>
-            </w:r>
-            <w:r>
-              <w:rPr>
-                <w:rFonts w:ascii="Times New Roman" w:hAnsi="Times New Roman"/>
-                <w:spacing w:val="44"/>
-                <w:sz w:val="18"/>
-                <w:lang w:val="uk-UA"/>
-              </w:rPr>
-              <w:t xml:space="preserve"> </w:t>
-            </w:r>
-            <w:r>
-              <w:rPr>
-                <w:rFonts w:ascii="Times New Roman" w:hAnsi="Times New Roman"/>
-                <w:spacing w:val="-1"/>
-                <w:sz w:val="18"/>
-                <w:lang w:val="uk-UA"/>
-              </w:rPr>
-              <w:t>subdivisions</w:t>
-            </w:r>
-            <w:r>
-              <w:rPr>
-                <w:rFonts w:ascii="Times New Roman" w:hAnsi="Times New Roman"/>
-                <w:spacing w:val="43"/>
-                <w:sz w:val="18"/>
-                <w:lang w:val="uk-UA"/>
-              </w:rPr>
-              <w:t xml:space="preserve"> </w:t>
-            </w:r>
-            <w:r>
-              <w:rPr>
-                <w:rFonts w:ascii="Times New Roman" w:hAnsi="Times New Roman"/>
-                <w:sz w:val="18"/>
-                <w:lang w:val="uk-UA"/>
-              </w:rPr>
-              <w:t>institutions of higher education</w:t>
-            </w:r>
-            <w:r>
-              <w:rPr>
-                <w:rFonts w:ascii="Times New Roman" w:hAnsi="Times New Roman"/>
-                <w:spacing w:val="-1"/>
-                <w:sz w:val="18"/>
-                <w:lang w:val="uk-UA"/>
-              </w:rPr>
-              <w:t>),</w:t>
-            </w:r>
-            <w:r>
-              <w:rPr>
-                <w:rFonts w:ascii="Times New Roman" w:hAnsi="Times New Roman"/>
-                <w:spacing w:val="41"/>
-                <w:sz w:val="18"/>
-                <w:lang w:val="uk-UA"/>
-              </w:rPr>
-              <w:t xml:space="preserve"> </w:t>
-            </w:r>
-            <w:r>
-              <w:rPr>
-                <w:rFonts w:ascii="Times New Roman" w:hAnsi="Times New Roman"/>
-                <w:sz w:val="18"/>
-                <w:lang w:val="uk-UA"/>
-              </w:rPr>
-              <w:t xml:space="preserve">in </w:t>
-            </w:r>
-            <w:r>
-              <w:rPr>
-                <w:rFonts w:ascii="Times New Roman" w:hAnsi="Times New Roman"/>
-                <w:spacing w:val="-1"/>
-                <w:sz w:val="18"/>
-                <w:lang w:val="uk-UA"/>
-              </w:rPr>
-              <w:t>which</w:t>
-            </w:r>
-            <w:r>
-              <w:rPr>
-                <w:rFonts w:ascii="Times New Roman" w:hAnsi="Times New Roman"/>
-                <w:spacing w:val="44"/>
-                <w:sz w:val="18"/>
-                <w:lang w:val="uk-UA"/>
-              </w:rPr>
-              <w:t xml:space="preserve"> </w:t>
-            </w:r>
-            <w:r>
-              <w:rPr>
-                <w:rFonts w:ascii="Times New Roman" w:hAnsi="Times New Roman"/>
-                <w:sz w:val="18"/>
-                <w:lang w:val="uk-UA"/>
-              </w:rPr>
-              <w:t>the</w:t>
-            </w:r>
-            <w:r>
-              <w:rPr>
-                <w:rFonts w:ascii="Times New Roman" w:hAnsi="Times New Roman"/>
-                <w:spacing w:val="42"/>
-                <w:sz w:val="18"/>
-                <w:lang w:val="uk-UA"/>
-              </w:rPr>
-              <w:t xml:space="preserve"> </w:t>
-            </w:r>
-            <w:r>
-              <w:rPr>
-                <w:rFonts w:ascii="Times New Roman" w:hAnsi="Times New Roman"/>
-                <w:spacing w:val="-1"/>
-                <w:sz w:val="18"/>
-                <w:lang w:val="uk-UA"/>
-              </w:rPr>
-              <w:t>qualification</w:t>
-            </w:r>
-            <w:r>
-              <w:rPr>
-                <w:rFonts w:ascii="Times New Roman" w:hAnsi="Times New Roman"/>
-                <w:spacing w:val="44"/>
-                <w:sz w:val="18"/>
-                <w:lang w:val="uk-UA"/>
-              </w:rPr>
-              <w:t xml:space="preserve"> </w:t>
-            </w:r>
-            <w:r>
-              <w:rPr>
-                <w:rFonts w:ascii="Times New Roman" w:hAnsi="Times New Roman"/>
-                <w:spacing w:val="-2"/>
-                <w:sz w:val="18"/>
-                <w:lang w:val="uk-UA"/>
-              </w:rPr>
-              <w:t>was</w:t>
-            </w:r>
-            <w:r>
-              <w:rPr>
-                <w:rFonts w:ascii="Times New Roman" w:hAnsi="Times New Roman"/>
-                <w:sz w:val="18"/>
-                <w:lang w:val="uk-UA"/>
-              </w:rPr>
-              <w:t xml:space="preserve"> acquired</w:t>
-            </w:r>
-            <w:r>
-              <w:rPr>
-                <w:rFonts w:ascii="Times New Roman" w:hAnsi="Times New Roman"/>
-                <w:spacing w:val="163"/>
-                <w:sz w:val="18"/>
-                <w:lang w:val="uk-UA"/>
-              </w:rPr>
-              <w:t xml:space="preserve"> </w:t>
-            </w:r>
-            <w:r>
-              <w:rPr>
-                <w:rFonts w:ascii="Times New Roman" w:hAnsi="Times New Roman"/>
-                <w:sz w:val="18"/>
-                <w:lang w:val="uk-UA"/>
-              </w:rPr>
-              <w:t>(including</w:t>
-            </w:r>
-            <w:r>
-              <w:rPr>
-                <w:rFonts w:ascii="Times New Roman" w:hAnsi="Times New Roman"/>
-                <w:spacing w:val="-1"/>
-                <w:sz w:val="18"/>
-                <w:lang w:val="uk-UA"/>
-              </w:rPr>
-              <w:t xml:space="preserve"> educational</w:t>
-            </w:r>
-            <w:r>
-              <w:rPr>
-                <w:rFonts w:ascii="Times New Roman" w:hAnsi="Times New Roman"/>
-                <w:spacing w:val="-2"/>
-                <w:sz w:val="18"/>
-                <w:lang w:val="uk-UA"/>
-              </w:rPr>
-              <w:t xml:space="preserve"> </w:t>
-            </w:r>
-            <w:r>
-              <w:rPr>
-                <w:rFonts w:ascii="Times New Roman" w:hAnsi="Times New Roman"/>
-                <w:spacing w:val="-1"/>
-                <w:sz w:val="18"/>
-                <w:lang w:val="uk-UA"/>
-              </w:rPr>
-              <w:t>institutions,</w:t>
-            </w:r>
-            <w:r>
-              <w:rPr>
-                <w:rFonts w:ascii="Times New Roman" w:hAnsi="Times New Roman"/>
-                <w:sz w:val="18"/>
-                <w:lang w:val="uk-UA"/>
-              </w:rPr>
-              <w:t xml:space="preserve"> </w:t>
-            </w:r>
-            <w:r>
-              <w:rPr>
-                <w:rFonts w:ascii="Times New Roman" w:hAnsi="Times New Roman"/>
-                <w:spacing w:val="-1"/>
-                <w:sz w:val="18"/>
-                <w:lang w:val="uk-UA"/>
-              </w:rPr>
-              <w:t xml:space="preserve">where </w:t>
-            </w:r>
-            <w:r>
-              <w:rPr>
-                <w:rFonts w:ascii="Times New Roman" w:hAnsi="Times New Roman"/>
-                <w:sz w:val="18"/>
-                <w:lang w:val="uk-UA"/>
-              </w:rPr>
-              <w:t xml:space="preserve">students </w:t>
-            </w:r>
-            <w:r>
-              <w:rPr>
-                <w:rFonts w:ascii="Times New Roman" w:hAnsi="Times New Roman"/>
-                <w:spacing w:val="-1"/>
-                <w:sz w:val="18"/>
-                <w:lang w:val="uk-UA"/>
-              </w:rPr>
-              <w:t>learned</w:t>
-            </w:r>
-            <w:r>
-              <w:rPr>
-                <w:rFonts w:ascii="Times New Roman" w:hAnsi="Times New Roman"/>
-                <w:spacing w:val="1"/>
-                <w:sz w:val="18"/>
-                <w:lang w:val="uk-UA"/>
-              </w:rPr>
-              <w:t xml:space="preserve"> </w:t>
-            </w:r>
-            <w:r>
-              <w:rPr>
-                <w:rFonts w:ascii="Times New Roman" w:hAnsi="Times New Roman"/>
-                <w:spacing w:val="-1"/>
-                <w:sz w:val="18"/>
-                <w:lang w:val="uk-UA"/>
-              </w:rPr>
-              <w:t>separate</w:t>
-            </w:r>
-            <w:r>
-              <w:rPr>
-                <w:rFonts w:ascii="Times New Roman" w:hAnsi="Times New Roman"/>
-                <w:spacing w:val="-3"/>
-                <w:sz w:val="18"/>
-                <w:lang w:val="uk-UA"/>
-              </w:rPr>
-              <w:t xml:space="preserve"> </w:t>
-            </w:r>
-            <w:r>
-              <w:rPr>
-                <w:rFonts w:ascii="Times New Roman" w:hAnsi="Times New Roman"/>
-                <w:spacing w:val="-1"/>
-                <w:sz w:val="18"/>
-                <w:lang w:val="uk-UA"/>
-              </w:rPr>
-              <w:t>disciplines</w:t>
-            </w:r>
-            <w:r>
-              <w:rPr>
-                <w:rFonts w:ascii="Times New Roman" w:hAnsi="Times New Roman"/>
-                <w:sz w:val="18"/>
-                <w:lang w:val="uk-UA"/>
-              </w:rPr>
-              <w:t xml:space="preserve"> </w:t>
-            </w:r>
-            <w:r>
-              <w:rPr>
-                <w:rFonts w:ascii="Times New Roman" w:hAnsi="Times New Roman"/>
-                <w:spacing w:val="-1"/>
-                <w:sz w:val="18"/>
-                <w:lang w:val="uk-UA"/>
-              </w:rPr>
-              <w:t>for</w:t>
-            </w:r>
-            <w:r>
-              <w:rPr>
-                <w:rFonts w:ascii="Times New Roman" w:hAnsi="Times New Roman"/>
-                <w:sz w:val="18"/>
-                <w:lang w:val="uk-UA"/>
-              </w:rPr>
-              <w:t xml:space="preserve"> </w:t>
-            </w:r>
-            <w:r>
-              <w:rPr>
-                <w:rFonts w:ascii="Times New Roman" w:hAnsi="Times New Roman"/>
-                <w:spacing w:val="-1"/>
-                <w:sz w:val="18"/>
-                <w:lang w:val="uk-UA"/>
-              </w:rPr>
-              <w:t>academic</w:t>
-            </w:r>
-            <w:r>
-              <w:rPr>
-                <w:rFonts w:ascii="Times New Roman" w:hAnsi="Times New Roman"/>
-                <w:spacing w:val="2"/>
-                <w:sz w:val="18"/>
-                <w:lang w:val="uk-UA"/>
-              </w:rPr>
-              <w:t xml:space="preserve"> </w:t>
-            </w:r>
-            <w:r>
-              <w:rPr>
-                <w:rFonts w:ascii="Times New Roman" w:hAnsi="Times New Roman"/>
-                <w:spacing w:val="-1"/>
-                <w:sz w:val="18"/>
-                <w:lang w:val="uk-UA"/>
-              </w:rPr>
-              <w:t>mobility program).</w:t>
-            </w:r>
-            <w:r>
-              <w:rPr>
-                <w:rFonts w:ascii="Times New Roman" w:hAnsi="Times New Roman"/>
-                <w:spacing w:val="14"/>
-                <w:sz w:val="18"/>
-                <w:lang w:val="uk-UA"/>
-              </w:rPr>
-              <w:t xml:space="preserve"> </w:t>
-            </w:r>
-            <w:r>
-              <w:rPr>
-                <w:rFonts w:ascii="Times New Roman" w:hAnsi="Times New Roman"/>
-                <w:sz w:val="18"/>
-                <w:lang w:val="uk-UA"/>
-              </w:rPr>
-              <w:t>Training</w:t>
-            </w:r>
-            <w:r>
-              <w:rPr>
-                <w:rFonts w:ascii="Times New Roman" w:hAnsi="Times New Roman"/>
-                <w:spacing w:val="-1"/>
-                <w:sz w:val="18"/>
-                <w:lang w:val="uk-UA"/>
-              </w:rPr>
-              <w:t xml:space="preserve"> period</w:t>
+              <w:t>period</w:t>
             </w:r>
             <w:r>
               <w:rPr>
@@ -16979,7 +17144,7 @@
                 <w:sz w:val="18"/>
                 <w:lang w:val="en-US"/>
               </w:rPr>
-              <w:t>Boulevard</w:t>
+              <w:t>blvd.</w:t>
             </w:r>
             <w:r>
               <w:rPr>
@@ -20707,7 +20872,23 @@
                 <w:szCs w:val="18"/>
                 <w:lang w:val="uk-UA"/>
               </w:rPr>
-              <w:t>науковими програмами на таких рівнях вищої освіти: початковий рівень (короткий цикл) вищої освіти; перший (бакалаврський) рівень; другий (магістерський) рівень; третій (освітньо-науковий) рівень; науковий рівень.</w:t>
+              <w:t>науковими програмами на таких рівнях вищої освіти: початковий рівень (короткий цикл) вищої освіти; перший (бакалаврський) рівень; другий (магістерський) рівень; третій (освітньо-науковий</w:t>
+            </w:r>
+            <w:r>
+              <w:rPr>
+                <w:sz w:val="18"/>
+                <w:szCs w:val="18"/>
+                <w:lang w:val="uk-UA"/>
+              </w:rPr>
+              <w:t>/освітньо-творчий</w:t>
+            </w:r>
+            <w:r>
+              <w:rPr>
+                <w:sz w:val="18"/>
+                <w:szCs w:val="18"/>
+                <w:lang w:val="uk-UA"/>
+              </w:rPr>
+              <w:t>) рівень; науковий рівень.</w:t>
             </w:r>
           </w:p>
           <w:p>
@@ -20990,7 +21171,25 @@
                 <w:sz w:val="18"/>
                 <w:szCs w:val="18"/>
               </w:rPr>
-              <w:t xml:space="preserve">Типи </w:t>
+              <w:t>Типи</w:t>
+            </w:r>
+            <w:r>
+              <w:rPr>
+                <w:rFonts w:ascii="Times New Roman" w:hAnsi="Times New Roman"/>
+                <w:color w:val="auto"/>
+                <w:sz w:val="18"/>
+                <w:szCs w:val="18"/>
+              </w:rPr>
+              <w:t xml:space="preserve"> закладів</w:t>
+            </w:r>
+            <w:r>
+              <w:rPr>
+                <w:rFonts w:ascii="Times New Roman" w:hAnsi="Times New Roman"/>
+                <w:color w:val="auto"/>
+                <w:sz w:val="18"/>
+                <w:szCs w:val="18"/>
+              </w:rPr>
+              <w:t xml:space="preserve"> </w:t>
             </w:r>
             <w:r>
               <w:rPr>
@@ -21419,7 +21618,22 @@
                 <w:szCs w:val="18"/>
                 <w:lang w:val="uk-UA"/>
               </w:rPr>
-              <w:t>academic programs at the following levels of higher education: initial level (short cycle) of higher education; first (Bachelor’s) level; second (Master’s) level; third (educational and academic) level; academic level.</w:t>
+              <w:t>academic programs at the following levels of higher education: initial level (short cycle) of higher education; first (Bachelor’s) level; second (Master’s) level; third (educational and academic</w:t>
+            </w:r>
+            <w:r>
+              <w:rPr>
+                <w:sz w:val="18"/>
+                <w:szCs w:val="18"/>
+              </w:rPr>
+              <w:t>/educational and art</w:t>
+            </w:r>
+            <w:r>
+              <w:rPr>
+                <w:sz w:val="18"/>
+                <w:szCs w:val="18"/>
+                <w:lang w:val="uk-UA"/>
+              </w:rPr>
+              <w:t>) level; academic level.</w:t>
             </w:r>
           </w:p>
           <w:p>
@@ -25080,7 +25294,7 @@
         <w:sz w:val="20"/>
         <w:lang w:val="ru-RU"/>
       </w:rPr>
-      <w:t>4</w:t>
+      <w:t>2</w:t>
     </w:r>
     <w:r>
       <w:rPr>
@@ -28890,7 +29104,7 @@
 </file>
 
 <file path=customXml/itemProps1.xml><?xml version="1.0" encoding="utf-8"?>
-<ds:datastoreItem xmlns:ds="http://schemas.openxmlformats.org/officeDocument/2006/customXml" ds:itemID="{B5909960-0490-47E0-921D-40C530F09B2E}">
+<ds:datastoreItem xmlns:ds="http://schemas.openxmlformats.org/officeDocument/2006/customXml" ds:itemID="{ADC86D4A-737F-47E3-A378-DC0E8849A7D8}">
   <ds:schemaRefs>
     <ds:schemaRef ds:uri="http://schemas.openxmlformats.org/officeDocument/2006/bibliography"/>
   </ds:schemaRefs>

</xml_diff>

<commit_message>
enhance: diploma supplement: minor template changes
</commit_message>
<xml_diff>
--- a/core/src/main/resources/docs/templates/DiplomaSupplement.docx
+++ b/core/src/main/resources/docs/templates/DiplomaSupplement.docx
@@ -19,7 +19,8 @@
       <w:tblGrid>
         <w:gridCol w:w="348"/>
         <w:gridCol w:w="2987"/>
-        <w:gridCol w:w="2120"/>
+        <w:gridCol w:w="143"/>
+        <w:gridCol w:w="1977"/>
         <w:gridCol w:w="11"/>
         <w:gridCol w:w="5210"/>
       </w:tblGrid>
@@ -27,7 +28,7 @@
         <w:tc>
           <w:tcPr>
             <w:tcW w:w="5000" w:type="pct"/>
-            <w:gridSpan w:val="5"/>
+            <w:gridSpan w:val="6"/>
             <w:shd w:val="clear" w:color="auto" w:fill="auto"/>
           </w:tcPr>
           <w:p>
@@ -932,7 +933,7 @@
         <w:tc>
           <w:tcPr>
             <w:tcW w:w="5000" w:type="pct"/>
-            <w:gridSpan w:val="5"/>
+            <w:gridSpan w:val="6"/>
             <w:tcBorders>
               <w:bottom w:val="dotted" w:sz="4" w:space="0" w:color="auto"/>
             </w:tcBorders>
@@ -1056,7 +1057,7 @@
         <w:tc>
           <w:tcPr>
             <w:tcW w:w="2555" w:type="pct"/>
-            <w:gridSpan w:val="3"/>
+            <w:gridSpan w:val="4"/>
             <w:tcBorders>
               <w:top w:val="dotted" w:sz="4" w:space="0" w:color="auto"/>
               <w:left w:val="dotted" w:sz="4" w:space="0" w:color="auto"/>
@@ -1405,7 +1406,7 @@
         <w:tc>
           <w:tcPr>
             <w:tcW w:w="2555" w:type="pct"/>
-            <w:gridSpan w:val="3"/>
+            <w:gridSpan w:val="4"/>
             <w:tcBorders>
               <w:left w:val="dotted" w:sz="4" w:space="0" w:color="auto"/>
               <w:bottom w:val="dotted" w:sz="4" w:space="0" w:color="auto"/>
@@ -1657,7 +1658,7 @@
         <w:tc>
           <w:tcPr>
             <w:tcW w:w="5000" w:type="pct"/>
-            <w:gridSpan w:val="5"/>
+            <w:gridSpan w:val="6"/>
             <w:tcBorders>
               <w:top w:val="dotted" w:sz="4" w:space="0" w:color="auto"/>
             </w:tcBorders>
@@ -1805,7 +1806,7 @@
         <w:tc>
           <w:tcPr>
             <w:tcW w:w="2397" w:type="pct"/>
-            <w:gridSpan w:val="3"/>
+            <w:gridSpan w:val="4"/>
             <w:tcBorders>
               <w:top w:val="dotted" w:sz="4" w:space="0" w:color="auto"/>
             </w:tcBorders>
@@ -2240,7 +2241,7 @@
         <w:tc>
           <w:tcPr>
             <w:tcW w:w="2397" w:type="pct"/>
-            <w:gridSpan w:val="3"/>
+            <w:gridSpan w:val="4"/>
             <w:shd w:val="clear" w:color="auto" w:fill="auto"/>
           </w:tcPr>
           <w:p>
@@ -2491,7 +2492,7 @@
         <w:tc>
           <w:tcPr>
             <w:tcW w:w="2397" w:type="pct"/>
-            <w:gridSpan w:val="3"/>
+            <w:gridSpan w:val="4"/>
             <w:shd w:val="clear" w:color="auto" w:fill="auto"/>
           </w:tcPr>
           <w:p>
@@ -3442,7 +3443,7 @@
         <w:tc>
           <w:tcPr>
             <w:tcW w:w="2397" w:type="pct"/>
-            <w:gridSpan w:val="3"/>
+            <w:gridSpan w:val="4"/>
             <w:tcBorders>
               <w:bottom w:val="dotted" w:sz="4" w:space="0" w:color="auto"/>
             </w:tcBorders>
@@ -3614,7 +3615,7 @@
         <w:tc>
           <w:tcPr>
             <w:tcW w:w="5000" w:type="pct"/>
-            <w:gridSpan w:val="5"/>
+            <w:gridSpan w:val="6"/>
             <w:tcBorders>
               <w:bottom w:val="dotted" w:sz="4" w:space="0" w:color="auto"/>
             </w:tcBorders>
@@ -4049,7 +4050,7 @@
         <w:tc>
           <w:tcPr>
             <w:tcW w:w="3438" w:type="pct"/>
-            <w:gridSpan w:val="3"/>
+            <w:gridSpan w:val="4"/>
             <w:tcBorders>
               <w:top w:val="dotted" w:sz="4" w:space="0" w:color="auto"/>
               <w:right w:val="dotted" w:sz="4" w:space="0" w:color="auto"/>
@@ -4171,7 +4172,8 @@
         </w:tc>
         <w:tc>
           <w:tcPr>
-            <w:tcW w:w="1399" w:type="pct"/>
+            <w:tcW w:w="1466" w:type="pct"/>
+            <w:gridSpan w:val="2"/>
             <w:shd w:val="clear" w:color="auto" w:fill="auto"/>
           </w:tcPr>
           <w:p>
@@ -4329,7 +4331,7 @@
         </w:tc>
         <w:tc>
           <w:tcPr>
-            <w:tcW w:w="3438" w:type="pct"/>
+            <w:tcW w:w="3371" w:type="pct"/>
             <w:gridSpan w:val="3"/>
             <w:tcBorders>
               <w:right w:val="dotted" w:sz="4" w:space="0" w:color="auto"/>
@@ -4572,6 +4574,24 @@
               <w:rPr>
                 <w:rFonts w:ascii="Times New Roman"/>
                 <w:color w:val="00B050"/>
+                <w:spacing w:val="1"/>
+                <w:sz w:val="18"/>
+                <w:lang w:val="uk-UA"/>
+              </w:rPr>
+              <w:t xml:space="preserve"> </w:t>
+            </w:r>
+            <w:r>
+              <w:rPr>
+                <w:rFonts w:ascii="Times New Roman"/>
+                <w:spacing w:val="-1"/>
+                <w:sz w:val="18"/>
+                <w:lang w:val="uk-UA"/>
+              </w:rPr>
+              <w:t>in</w:t>
+            </w:r>
+            <w:r>
+              <w:rPr>
+                <w:rFonts w:ascii="Times New Roman"/>
                 <w:spacing w:val="1"/>
                 <w:sz w:val="18"/>
                 <w:lang w:val="uk-UA"/>
@@ -4680,7 +4700,8 @@
         </w:tc>
         <w:tc>
           <w:tcPr>
-            <w:tcW w:w="1399" w:type="pct"/>
+            <w:tcW w:w="1466" w:type="pct"/>
+            <w:gridSpan w:val="2"/>
             <w:tcBorders>
               <w:bottom w:val="dotted" w:sz="4" w:space="0" w:color="auto"/>
             </w:tcBorders>
@@ -4797,7 +4818,7 @@
         </w:tc>
         <w:tc>
           <w:tcPr>
-            <w:tcW w:w="3438" w:type="pct"/>
+            <w:tcW w:w="3371" w:type="pct"/>
             <w:gridSpan w:val="3"/>
             <w:tcBorders>
               <w:bottom w:val="dotted" w:sz="4" w:space="0" w:color="auto"/>
@@ -5937,7 +5958,17 @@
                       <w:szCs w:val="16"/>
                       <w:lang w:val="uk-UA"/>
                     </w:rPr>
-                    <w:t>обся</w:t>
+                    <w:t>в</w:t>
+                  </w:r>
+                  <w:r>
+                    <w:rPr>
+                      <w:rFonts w:ascii="Times New Roman" w:hAnsi="Times New Roman"/>
+                      <w:spacing w:val="-8"/>
+                      <w:sz w:val="16"/>
+                      <w:szCs w:val="16"/>
+                      <w:lang w:val="uk-UA"/>
+                    </w:rPr>
+                    <w:t xml:space="preserve"> </w:t>
                   </w:r>
                   <w:r>
                     <w:rPr>
@@ -5946,24 +5977,7 @@
                       <w:szCs w:val="16"/>
                       <w:lang w:val="uk-UA"/>
                     </w:rPr>
-                    <w:t>гом</w:t>
-                  </w:r>
-                  <w:r>
-                    <w:rPr>
-                      <w:rFonts w:ascii="Times New Roman" w:hAnsi="Times New Roman"/>
-                      <w:sz w:val="16"/>
-                      <w:szCs w:val="16"/>
-                      <w:lang w:val="uk-UA"/>
-                    </w:rPr>
-                    <w:t xml:space="preserve"> / </w:t>
-                  </w:r>
-                  <w:r>
-                    <w:rPr>
-                      <w:rFonts w:ascii="Times New Roman" w:hAnsi="Times New Roman"/>
-                      <w:sz w:val="16"/>
-                      <w:szCs w:val="16"/>
-                    </w:rPr>
-                    <w:t>courses</w:t>
+                    <w:t>обсязі / theoretical training</w:t>
                   </w:r>
                 </w:p>
               </w:tc>
@@ -6024,16 +6038,7 @@
                       <w:sz w:val="16"/>
                       <w:szCs w:val="16"/>
                     </w:rPr>
-                    <w:t>практичн</w:t>
-                  </w:r>
-                  <w:r>
-                    <w:rPr>
-                      <w:rFonts w:ascii="Times New Roman" w:eastAsia="Times New Roman" w:hAnsi="Times New Roman"/>
-                      <w:sz w:val="16"/>
-                      <w:szCs w:val="16"/>
-                      <w:lang w:val="uk-UA"/>
-                    </w:rPr>
-                    <w:t>у</w:t>
+                    <w:t>практична</w:t>
                   </w:r>
                   <w:r>
                     <w:rPr>
@@ -6050,32 +6055,25 @@
                       <w:sz w:val="16"/>
                       <w:szCs w:val="16"/>
                     </w:rPr>
-                    <w:t>підготовк</w:t>
+                    <w:t>підготовка / practical</w:t>
                   </w:r>
                   <w:r>
                     <w:rPr>
                       <w:rFonts w:ascii="Times New Roman" w:eastAsia="Times New Roman" w:hAnsi="Times New Roman"/>
+                      <w:spacing w:val="-6"/>
                       <w:sz w:val="16"/>
                       <w:szCs w:val="16"/>
-                      <w:lang w:val="uk-UA"/>
                     </w:rPr>
-                    <w:t>у</w:t>
+                    <w:t xml:space="preserve"> </w:t>
                   </w:r>
                   <w:r>
                     <w:rPr>
                       <w:rFonts w:ascii="Times New Roman" w:eastAsia="Times New Roman" w:hAnsi="Times New Roman"/>
+                      <w:spacing w:val="-1"/>
                       <w:sz w:val="16"/>
                       <w:szCs w:val="16"/>
                     </w:rPr>
-                    <w:t xml:space="preserve"> / </w:t>
-                  </w:r>
-                  <w:r>
-                    <w:rPr>
-                      <w:rFonts w:ascii="Times New Roman" w:eastAsia="Times New Roman" w:hAnsi="Times New Roman"/>
-                      <w:sz w:val="16"/>
-                      <w:szCs w:val="16"/>
-                    </w:rPr>
-                    <w:t>internships</w:t>
+                    <w:t>training</w:t>
                   </w:r>
                 </w:p>
               </w:tc>
@@ -7232,7 +7230,7 @@
     </w:p>
     <w:tbl>
       <w:tblPr>
-        <w:tblW w:w="4971" w:type="pct"/>
+        <w:tblW w:w="4998" w:type="pct"/>
         <w:tblLayout w:type="fixed"/>
         <w:tblCellMar>
           <w:left w:w="0" w:type="dxa"/>
@@ -7241,12 +7239,12 @@
         <w:tblLook w:val="01E0"/>
       </w:tblPr>
       <w:tblGrid>
-        <w:gridCol w:w="842"/>
+        <w:gridCol w:w="841"/>
         <w:gridCol w:w="4977"/>
         <w:gridCol w:w="991"/>
         <w:gridCol w:w="709"/>
-        <w:gridCol w:w="1842"/>
-        <w:gridCol w:w="796"/>
+        <w:gridCol w:w="1961"/>
+        <w:gridCol w:w="733"/>
       </w:tblGrid>
       <w:tr>
         <w:trPr>
@@ -7255,7 +7253,7 @@
         </w:trPr>
         <w:tc>
           <w:tcPr>
-            <w:tcW w:w="414" w:type="pct"/>
+            <w:tcW w:w="412" w:type="pct"/>
             <w:tcBorders>
               <w:top w:val="single" w:sz="5" w:space="0" w:color="000000"/>
               <w:left w:val="single" w:sz="5" w:space="0" w:color="000000"/>
@@ -7269,7 +7267,6 @@
             <w:pPr>
               <w:pStyle w:val="TableParagraph"/>
               <w:spacing w:line="238" w:lineRule="auto"/>
-              <w:ind w:left="25" w:right="25" w:firstLine="2"/>
               <w:jc w:val="center"/>
               <w:rPr>
                 <w:rFonts w:ascii="Times New Roman" w:eastAsia="Times New Roman" w:hAnsi="Times New Roman"/>
@@ -7426,7 +7423,7 @@
         </w:tc>
         <w:tc>
           <w:tcPr>
-            <w:tcW w:w="2450" w:type="pct"/>
+            <w:tcW w:w="2437" w:type="pct"/>
             <w:tcBorders>
               <w:top w:val="single" w:sz="5" w:space="0" w:color="000000"/>
               <w:left w:val="single" w:sz="5" w:space="0" w:color="000000"/>
@@ -7463,29 +7460,7 @@
               <w:rPr>
                 <w:rFonts w:ascii="Times New Roman" w:hAnsi="Times New Roman"/>
                 <w:b/>
-                <w:spacing w:val="-1"/>
-                <w:sz w:val="16"/>
-                <w:szCs w:val="16"/>
-                <w:lang w:val="uk-UA"/>
-              </w:rPr>
-              <w:t xml:space="preserve"> </w:t>
-            </w:r>
-            <w:r>
-              <w:rPr>
-                <w:rFonts w:ascii="Times New Roman" w:hAnsi="Times New Roman"/>
-                <w:b/>
-                <w:spacing w:val="-1"/>
-                <w:sz w:val="16"/>
-                <w:szCs w:val="16"/>
-                <w:lang w:val="uk-UA"/>
-              </w:rPr>
-              <w:t>компоненти</w:t>
-            </w:r>
-            <w:r>
-              <w:rPr>
-                <w:rFonts w:ascii="Times New Roman" w:hAnsi="Times New Roman"/>
-                <w:b/>
-                <w:spacing w:val="-1"/>
+                <w:spacing w:val="35"/>
                 <w:sz w:val="16"/>
                 <w:szCs w:val="16"/>
                 <w:lang w:val="uk-UA"/>
@@ -7568,7 +7543,7 @@
         </w:tc>
         <w:tc>
           <w:tcPr>
-            <w:tcW w:w="488" w:type="pct"/>
+            <w:tcW w:w="485" w:type="pct"/>
             <w:tcBorders>
               <w:top w:val="single" w:sz="5" w:space="0" w:color="000000"/>
               <w:left w:val="single" w:sz="5" w:space="0" w:color="000000"/>
@@ -7581,8 +7556,8 @@
           <w:p>
             <w:pPr>
               <w:pStyle w:val="TableParagraph"/>
-              <w:spacing w:before="107" w:line="236" w:lineRule="auto"/>
-              <w:ind w:left="133" w:right="92" w:hanging="36"/>
+              <w:spacing w:before="107" w:line="235" w:lineRule="auto"/>
+              <w:ind w:left="34" w:hanging="34"/>
               <w:jc w:val="center"/>
               <w:rPr>
                 <w:rFonts w:ascii="Times New Roman" w:eastAsia="Times New Roman" w:hAnsi="Times New Roman"/>
@@ -7682,7 +7657,7 @@
         </w:tc>
         <w:tc>
           <w:tcPr>
-            <w:tcW w:w="349" w:type="pct"/>
+            <w:tcW w:w="347" w:type="pct"/>
             <w:tcBorders>
               <w:top w:val="single" w:sz="5" w:space="0" w:color="000000"/>
               <w:left w:val="single" w:sz="5" w:space="0" w:color="000000"/>
@@ -7695,13 +7670,14 @@
           <w:p>
             <w:pPr>
               <w:pStyle w:val="TableParagraph"/>
-              <w:spacing w:line="236" w:lineRule="auto"/>
-              <w:ind w:left="97" w:right="47" w:hanging="51"/>
+              <w:spacing w:line="235" w:lineRule="auto"/>
+              <w:ind w:left="51" w:hanging="51"/>
               <w:jc w:val="center"/>
               <w:rPr>
                 <w:rFonts w:ascii="Times New Roman" w:eastAsia="Times New Roman" w:hAnsi="Times New Roman"/>
                 <w:sz w:val="16"/>
                 <w:szCs w:val="16"/>
+                <w:lang w:val="uk-UA"/>
               </w:rPr>
             </w:pPr>
             <w:r>
@@ -7762,14 +7738,15 @@
                 <w:spacing w:val="-1"/>
                 <w:sz w:val="16"/>
                 <w:szCs w:val="16"/>
-              </w:rPr>
-              <w:t>scores</w:t>
+                <w:lang w:val="uk-UA"/>
+              </w:rPr>
+              <w:t>grade</w:t>
             </w:r>
           </w:p>
         </w:tc>
         <w:tc>
           <w:tcPr>
-            <w:tcW w:w="907" w:type="pct"/>
+            <w:tcW w:w="960" w:type="pct"/>
             <w:tcBorders>
               <w:top w:val="single" w:sz="5" w:space="0" w:color="000000"/>
               <w:left w:val="single" w:sz="5" w:space="0" w:color="000000"/>
@@ -7936,7 +7913,7 @@
         </w:tc>
         <w:tc>
           <w:tcPr>
-            <w:tcW w:w="391" w:type="pct"/>
+            <w:tcW w:w="359" w:type="pct"/>
             <w:tcBorders>
               <w:top w:val="single" w:sz="5" w:space="0" w:color="000000"/>
               <w:left w:val="single" w:sz="5" w:space="0" w:color="000000"/>
@@ -8099,7 +8076,7 @@
         </w:trPr>
         <w:tc>
           <w:tcPr>
-            <w:tcW w:w="414" w:type="pct"/>
+            <w:tcW w:w="412" w:type="pct"/>
             <w:tcBorders>
               <w:top w:val="single" w:sz="5" w:space="0" w:color="000000"/>
               <w:left w:val="single" w:sz="5" w:space="0" w:color="000000"/>
@@ -8137,82 +8114,7 @@
         </w:tc>
         <w:tc>
           <w:tcPr>
-            <w:tcW w:w="2450" w:type="pct"/>
-            <w:tcBorders>
-              <w:top w:val="single" w:sz="5" w:space="0" w:color="000000"/>
-              <w:left w:val="single" w:sz="5" w:space="0" w:color="000000"/>
-              <w:bottom w:val="single" w:sz="5" w:space="0" w:color="000000"/>
-              <w:right w:val="single" w:sz="5" w:space="0" w:color="000000"/>
-            </w:tcBorders>
-            <w:shd w:val="clear" w:color="auto" w:fill="auto"/>
-            <w:tcMar>
-              <w:left w:w="85" w:type="dxa"/>
-              <w:right w:w="85" w:type="dxa"/>
-            </w:tcMar>
-            <w:vAlign w:val="center"/>
-          </w:tcPr>
-          <w:p>
-            <w:pPr>
-              <w:widowControl w:val="0"/>
-              <w:spacing w:before="32" w:after="0" w:line="240" w:lineRule="auto"/>
-              <w:rPr>
-                <w:rFonts w:ascii="Times New Roman" w:hAnsi="Times New Roman"/>
-                <w:color w:val="FF0000"/>
-                <w:sz w:val="16"/>
-                <w:szCs w:val="16"/>
-              </w:rPr>
-            </w:pPr>
-            <w:r>
-              <w:rPr>
-                <w:rFonts w:ascii="Times New Roman" w:hAnsi="Times New Roman"/>
-                <w:color w:val="000000"/>
-                <w:sz w:val="16"/>
-                <w:szCs w:val="16"/>
-              </w:rPr>
-              <w:t>#CourseNameUkr</w:t>
-            </w:r>
-            <w:r>
-              <w:rPr>
-                <w:rFonts w:ascii="Times New Roman" w:hAnsi="Times New Roman"/>
-                <w:color w:val="FF0000"/>
-                <w:sz w:val="16"/>
-                <w:szCs w:val="16"/>
-              </w:rPr>
-              <w:t xml:space="preserve"> </w:t>
-            </w:r>
-            <w:r>
-              <w:rPr>
-                <w:rFonts w:ascii="Times New Roman" w:hAnsi="Times New Roman"/>
-                <w:sz w:val="16"/>
-                <w:szCs w:val="16"/>
-              </w:rPr>
-              <w:t>/</w:t>
-            </w:r>
-            <w:r>
-              <w:rPr>
-                <w:rFonts w:ascii="Times New Roman" w:hAnsi="Times New Roman"/>
-                <w:color w:val="FF0000"/>
-                <w:sz w:val="16"/>
-                <w:szCs w:val="16"/>
-              </w:rPr>
-              <w:t xml:space="preserve"> </w:t>
-            </w:r>
-            <w:r>
-              <w:rPr>
-                <w:rFonts w:ascii="Times New Roman" w:hAnsi="Times New Roman"/>
-                <w:i/>
-                <w:color w:val="000000"/>
-                <w:sz w:val="16"/>
-                <w:szCs w:val="16"/>
-                <w:lang w:val="en-GB"/>
-              </w:rPr>
-              <w:t>#CourseNameEng</w:t>
-            </w:r>
-          </w:p>
-        </w:tc>
-        <w:tc>
-          <w:tcPr>
-            <w:tcW w:w="488" w:type="pct"/>
+            <w:tcW w:w="2437" w:type="pct"/>
             <w:tcBorders>
               <w:top w:val="single" w:sz="5" w:space="0" w:color="000000"/>
               <w:left w:val="single" w:sz="5" w:space="0" w:color="000000"/>
@@ -8226,7 +8128,78 @@
             <w:pPr>
               <w:widowControl w:val="0"/>
               <w:spacing w:before="32" w:after="0" w:line="240" w:lineRule="auto"/>
-              <w:ind w:left="64" w:right="-20"/>
+              <w:jc w:val="center"/>
+              <w:rPr>
+                <w:rFonts w:ascii="Times New Roman" w:hAnsi="Times New Roman"/>
+                <w:color w:val="FF0000"/>
+                <w:sz w:val="16"/>
+                <w:szCs w:val="16"/>
+              </w:rPr>
+            </w:pPr>
+            <w:r>
+              <w:rPr>
+                <w:rFonts w:ascii="Times New Roman" w:hAnsi="Times New Roman"/>
+                <w:color w:val="000000"/>
+                <w:sz w:val="16"/>
+                <w:szCs w:val="16"/>
+              </w:rPr>
+              <w:t>#CourseNameUkr</w:t>
+            </w:r>
+            <w:r>
+              <w:rPr>
+                <w:rFonts w:ascii="Times New Roman" w:hAnsi="Times New Roman"/>
+                <w:color w:val="FF0000"/>
+                <w:sz w:val="16"/>
+                <w:szCs w:val="16"/>
+              </w:rPr>
+              <w:t xml:space="preserve"> </w:t>
+            </w:r>
+            <w:r>
+              <w:rPr>
+                <w:rFonts w:ascii="Times New Roman" w:hAnsi="Times New Roman"/>
+                <w:sz w:val="16"/>
+                <w:szCs w:val="16"/>
+              </w:rPr>
+              <w:t>/</w:t>
+            </w:r>
+            <w:r>
+              <w:rPr>
+                <w:rFonts w:ascii="Times New Roman" w:hAnsi="Times New Roman"/>
+                <w:color w:val="FF0000"/>
+                <w:sz w:val="16"/>
+                <w:szCs w:val="16"/>
+              </w:rPr>
+              <w:t xml:space="preserve"> </w:t>
+            </w:r>
+            <w:r>
+              <w:rPr>
+                <w:rFonts w:ascii="Times New Roman" w:hAnsi="Times New Roman"/>
+                <w:i/>
+                <w:color w:val="000000"/>
+                <w:sz w:val="16"/>
+                <w:szCs w:val="16"/>
+                <w:lang w:val="en-GB"/>
+              </w:rPr>
+              <w:t>#CourseNameEng</w:t>
+            </w:r>
+          </w:p>
+        </w:tc>
+        <w:tc>
+          <w:tcPr>
+            <w:tcW w:w="485" w:type="pct"/>
+            <w:tcBorders>
+              <w:top w:val="single" w:sz="5" w:space="0" w:color="000000"/>
+              <w:left w:val="single" w:sz="5" w:space="0" w:color="000000"/>
+              <w:bottom w:val="single" w:sz="5" w:space="0" w:color="000000"/>
+              <w:right w:val="single" w:sz="5" w:space="0" w:color="000000"/>
+            </w:tcBorders>
+            <w:shd w:val="clear" w:color="auto" w:fill="auto"/>
+            <w:vAlign w:val="center"/>
+          </w:tcPr>
+          <w:p>
+            <w:pPr>
+              <w:widowControl w:val="0"/>
+              <w:spacing w:before="32" w:after="0" w:line="240" w:lineRule="auto"/>
               <w:jc w:val="center"/>
               <w:rPr>
                 <w:rFonts w:ascii="Times New Roman" w:hAnsi="Times New Roman"/>
@@ -8250,7 +8223,7 @@
         </w:tc>
         <w:tc>
           <w:tcPr>
-            <w:tcW w:w="349" w:type="pct"/>
+            <w:tcW w:w="347" w:type="pct"/>
             <w:tcBorders>
               <w:top w:val="single" w:sz="5" w:space="0" w:color="000000"/>
               <w:left w:val="single" w:sz="5" w:space="0" w:color="000000"/>
@@ -8285,7 +8258,7 @@
         </w:tc>
         <w:tc>
           <w:tcPr>
-            <w:tcW w:w="907" w:type="pct"/>
+            <w:tcW w:w="960" w:type="pct"/>
             <w:tcBorders>
               <w:top w:val="single" w:sz="5" w:space="0" w:color="000000"/>
               <w:left w:val="single" w:sz="5" w:space="0" w:color="000000"/>
@@ -8350,7 +8323,7 @@
         </w:tc>
         <w:tc>
           <w:tcPr>
-            <w:tcW w:w="391" w:type="pct"/>
+            <w:tcW w:w="359" w:type="pct"/>
             <w:tcBorders>
               <w:top w:val="single" w:sz="5" w:space="0" w:color="000000"/>
               <w:left w:val="single" w:sz="5" w:space="0" w:color="000000"/>
@@ -8420,26 +8393,7 @@
                 <w:szCs w:val="16"/>
                 <w:lang w:val="uk-UA"/>
               </w:rPr>
-              <w:t xml:space="preserve">Курсові роботи (проекти) / </w:t>
-            </w:r>
-            <w:r>
-              <w:rPr>
-                <w:rFonts w:ascii="Times New Roman" w:hAnsi="Times New Roman"/>
-                <w:b/>
-                <w:sz w:val="16"/>
-                <w:szCs w:val="16"/>
-              </w:rPr>
-              <w:t>Course</w:t>
-            </w:r>
-            <w:r>
-              <w:rPr>
-                <w:rFonts w:ascii="Times New Roman" w:hAnsi="Times New Roman"/>
-                <w:b/>
-                <w:sz w:val="16"/>
-                <w:szCs w:val="16"/>
-                <w:lang w:val="uk-UA"/>
-              </w:rPr>
-              <w:t xml:space="preserve"> Papers (Projects)</w:t>
+              <w:t>Курсові роботи (проекти) / Term Papers (Projects)</w:t>
             </w:r>
           </w:p>
         </w:tc>
@@ -8535,7 +8489,7 @@
         </w:trPr>
         <w:tc>
           <w:tcPr>
-            <w:tcW w:w="414" w:type="pct"/>
+            <w:tcW w:w="412" w:type="pct"/>
             <w:tcBorders>
               <w:top w:val="single" w:sz="5" w:space="0" w:color="000000"/>
               <w:left w:val="single" w:sz="5" w:space="0" w:color="000000"/>
@@ -8560,7 +8514,7 @@
         </w:tc>
         <w:tc>
           <w:tcPr>
-            <w:tcW w:w="2450" w:type="pct"/>
+            <w:tcW w:w="2437" w:type="pct"/>
             <w:tcBorders>
               <w:top w:val="single" w:sz="5" w:space="0" w:color="000000"/>
               <w:left w:val="single" w:sz="5" w:space="0" w:color="000000"/>
@@ -8595,7 +8549,7 @@
         </w:tc>
         <w:tc>
           <w:tcPr>
-            <w:tcW w:w="488" w:type="pct"/>
+            <w:tcW w:w="485" w:type="pct"/>
             <w:tcBorders>
               <w:top w:val="single" w:sz="5" w:space="0" w:color="000000"/>
               <w:left w:val="single" w:sz="5" w:space="0" w:color="000000"/>
@@ -8607,7 +8561,7 @@
           <w:p>
             <w:pPr>
               <w:pStyle w:val="TableParagraph"/>
-              <w:ind w:left="133" w:hanging="36"/>
+              <w:ind w:left="34" w:hanging="34"/>
               <w:jc w:val="center"/>
               <w:rPr>
                 <w:rFonts w:ascii="Times New Roman" w:eastAsia="Times New Roman" w:hAnsi="Times New Roman"/>
@@ -8631,7 +8585,7 @@
         </w:tc>
         <w:tc>
           <w:tcPr>
-            <w:tcW w:w="349" w:type="pct"/>
+            <w:tcW w:w="347" w:type="pct"/>
             <w:tcBorders>
               <w:top w:val="single" w:sz="5" w:space="0" w:color="000000"/>
               <w:left w:val="single" w:sz="4" w:space="0" w:color="auto"/>
@@ -8657,7 +8611,7 @@
         </w:tc>
         <w:tc>
           <w:tcPr>
-            <w:tcW w:w="907" w:type="pct"/>
+            <w:tcW w:w="960" w:type="pct"/>
             <w:tcBorders>
               <w:top w:val="single" w:sz="5" w:space="0" w:color="000000"/>
               <w:left w:val="single" w:sz="5" w:space="0" w:color="000000"/>
@@ -8682,7 +8636,7 @@
         </w:tc>
         <w:tc>
           <w:tcPr>
-            <w:tcW w:w="391" w:type="pct"/>
+            <w:tcW w:w="359" w:type="pct"/>
             <w:tcBorders>
               <w:top w:val="single" w:sz="5" w:space="0" w:color="000000"/>
               <w:left w:val="single" w:sz="5" w:space="0" w:color="000000"/>
@@ -8713,7 +8667,7 @@
         </w:trPr>
         <w:tc>
           <w:tcPr>
-            <w:tcW w:w="414" w:type="pct"/>
+            <w:tcW w:w="412" w:type="pct"/>
             <w:tcBorders>
               <w:top w:val="single" w:sz="5" w:space="0" w:color="000000"/>
               <w:left w:val="single" w:sz="5" w:space="0" w:color="000000"/>
@@ -8738,7 +8692,7 @@
         </w:tc>
         <w:tc>
           <w:tcPr>
-            <w:tcW w:w="2450" w:type="pct"/>
+            <w:tcW w:w="2437" w:type="pct"/>
             <w:tcBorders>
               <w:top w:val="single" w:sz="5" w:space="0" w:color="000000"/>
               <w:left w:val="single" w:sz="5" w:space="0" w:color="000000"/>
@@ -8802,7 +8756,7 @@
         </w:tc>
         <w:tc>
           <w:tcPr>
-            <w:tcW w:w="488" w:type="pct"/>
+            <w:tcW w:w="485" w:type="pct"/>
             <w:tcBorders>
               <w:top w:val="single" w:sz="5" w:space="0" w:color="000000"/>
               <w:left w:val="single" w:sz="5" w:space="0" w:color="000000"/>
@@ -8828,7 +8782,7 @@
         </w:tc>
         <w:tc>
           <w:tcPr>
-            <w:tcW w:w="349" w:type="pct"/>
+            <w:tcW w:w="347" w:type="pct"/>
             <w:tcBorders>
               <w:top w:val="single" w:sz="5" w:space="0" w:color="000000"/>
               <w:left w:val="single" w:sz="5" w:space="0" w:color="000000"/>
@@ -8863,7 +8817,7 @@
         </w:tc>
         <w:tc>
           <w:tcPr>
-            <w:tcW w:w="907" w:type="pct"/>
+            <w:tcW w:w="960" w:type="pct"/>
             <w:tcBorders>
               <w:top w:val="single" w:sz="5" w:space="0" w:color="000000"/>
               <w:left w:val="single" w:sz="5" w:space="0" w:color="000000"/>
@@ -8937,7 +8891,7 @@
         </w:tc>
         <w:tc>
           <w:tcPr>
-            <w:tcW w:w="391" w:type="pct"/>
+            <w:tcW w:w="359" w:type="pct"/>
             <w:tcBorders>
               <w:top w:val="single" w:sz="5" w:space="0" w:color="000000"/>
               <w:left w:val="single" w:sz="5" w:space="0" w:color="000000"/>
@@ -9312,24 +9266,7 @@
                 <w:szCs w:val="18"/>
                 <w:lang w:val="uk-UA"/>
               </w:rPr>
-              <w:t xml:space="preserve">ECTS </w:t>
-            </w:r>
-            <w:r>
-              <w:rPr>
-                <w:rFonts w:ascii="Times New Roman" w:hAnsi="Times New Roman"/>
-                <w:sz w:val="18"/>
-                <w:szCs w:val="18"/>
-              </w:rPr>
-              <w:t>grade</w:t>
-            </w:r>
-            <w:r>
-              <w:rPr>
-                <w:rFonts w:ascii="Times New Roman" w:hAnsi="Times New Roman"/>
-                <w:sz w:val="18"/>
-                <w:szCs w:val="18"/>
-                <w:lang w:val="uk-UA"/>
-              </w:rPr>
-              <w:t>s</w:t>
+              <w:t>ECTS rates</w:t>
             </w:r>
           </w:p>
         </w:tc>
@@ -9374,51 +9311,9 @@
                 <w:rFonts w:ascii="Times New Roman" w:hAnsi="Times New Roman"/>
                 <w:sz w:val="18"/>
                 <w:szCs w:val="18"/>
-              </w:rPr>
-              <w:t>D</w:t>
-            </w:r>
-            <w:r>
-              <w:rPr>
-                <w:rFonts w:ascii="Times New Roman" w:hAnsi="Times New Roman"/>
-                <w:sz w:val="18"/>
-                <w:szCs w:val="18"/>
-                <w:lang w:val="uk-UA"/>
-              </w:rPr>
-              <w:t xml:space="preserve">ifferentiated </w:t>
-            </w:r>
-            <w:r>
-              <w:rPr>
-                <w:rFonts w:ascii="Times New Roman" w:hAnsi="Times New Roman"/>
-                <w:sz w:val="18"/>
-                <w:szCs w:val="18"/>
-              </w:rPr>
-              <w:t>n</w:t>
-            </w:r>
-            <w:r>
-              <w:rPr>
-                <w:rFonts w:ascii="Times New Roman" w:hAnsi="Times New Roman"/>
-                <w:sz w:val="18"/>
-                <w:szCs w:val="18"/>
-                <w:lang w:val="uk-UA"/>
-              </w:rPr>
-              <w:t xml:space="preserve">ational </w:t>
-            </w:r>
-            <w:r>
-              <w:rPr>
-                <w:rFonts w:ascii="Times New Roman" w:hAnsi="Times New Roman"/>
-                <w:sz w:val="18"/>
-                <w:szCs w:val="18"/>
-              </w:rPr>
-              <w:t>grad</w:t>
-            </w:r>
-            <w:r>
-              <w:rPr>
-                <w:rFonts w:ascii="Times New Roman" w:hAnsi="Times New Roman"/>
-                <w:sz w:val="18"/>
-                <w:szCs w:val="18"/>
-                <w:lang w:val="uk-UA"/>
-              </w:rPr>
-              <w:t>es</w:t>
+                <w:lang w:val="uk-UA"/>
+              </w:rPr>
+              <w:t>National differentiated rates</w:t>
             </w:r>
           </w:p>
         </w:tc>
@@ -9483,24 +9378,7 @@
                 <w:szCs w:val="18"/>
                 <w:lang w:val="uk-UA"/>
               </w:rPr>
-              <w:t xml:space="preserve">ational </w:t>
-            </w:r>
-            <w:r>
-              <w:rPr>
-                <w:rFonts w:ascii="Times New Roman" w:hAnsi="Times New Roman"/>
-                <w:sz w:val="18"/>
-                <w:szCs w:val="18"/>
-              </w:rPr>
-              <w:t>grad</w:t>
-            </w:r>
-            <w:r>
-              <w:rPr>
-                <w:rFonts w:ascii="Times New Roman" w:hAnsi="Times New Roman"/>
-                <w:sz w:val="18"/>
-                <w:szCs w:val="18"/>
-                <w:lang w:val="uk-UA"/>
-              </w:rPr>
-              <w:t>es</w:t>
+              <w:t>ational rates</w:t>
             </w:r>
           </w:p>
         </w:tc>
@@ -9559,52 +9437,7 @@
                 <w:szCs w:val="18"/>
                 <w:lang w:val="uk-UA"/>
               </w:rPr>
-              <w:t xml:space="preserve">Min. </w:t>
-            </w:r>
-            <w:proofErr w:type="gramStart"/>
-            <w:r>
-              <w:rPr>
-                <w:rFonts w:ascii="Times New Roman" w:hAnsi="Times New Roman"/>
-                <w:sz w:val="18"/>
-                <w:szCs w:val="18"/>
-              </w:rPr>
-              <w:t>score</w:t>
-            </w:r>
-            <w:r>
-              <w:rPr>
-                <w:rFonts w:ascii="Times New Roman" w:hAnsi="Times New Roman"/>
-                <w:sz w:val="18"/>
-                <w:szCs w:val="18"/>
-                <w:lang w:val="uk-UA"/>
-              </w:rPr>
-              <w:t>s</w:t>
-            </w:r>
-            <w:proofErr w:type="gramEnd"/>
-            <w:r>
-              <w:rPr>
-                <w:rFonts w:ascii="Times New Roman" w:hAnsi="Times New Roman"/>
-                <w:sz w:val="18"/>
-                <w:szCs w:val="18"/>
-                <w:lang w:val="uk-UA"/>
-              </w:rPr>
-              <w:t xml:space="preserve"> – Max. </w:t>
-            </w:r>
-            <w:r>
-              <w:rPr>
-                <w:rFonts w:ascii="Times New Roman" w:hAnsi="Times New Roman"/>
-                <w:sz w:val="18"/>
-                <w:szCs w:val="18"/>
-              </w:rPr>
-              <w:t>score</w:t>
-            </w:r>
-            <w:r>
-              <w:rPr>
-                <w:rFonts w:ascii="Times New Roman" w:hAnsi="Times New Roman"/>
-                <w:sz w:val="18"/>
-                <w:szCs w:val="18"/>
-                <w:lang w:val="uk-UA"/>
-              </w:rPr>
-              <w:t>s</w:t>
+              <w:t>Min. marks – Max. marks</w:t>
             </w:r>
           </w:p>
         </w:tc>
@@ -16100,17 +15933,7 @@
                 <w:sz w:val="18"/>
                 <w:lang w:val="uk-UA"/>
               </w:rPr>
-              <w:t xml:space="preserve"> </w:t>
-            </w:r>
-            <w:r>
-              <w:rPr>
-                <w:rFonts w:ascii="Times New Roman" w:hAnsi="Times New Roman"/>
-                <w:spacing w:val="-1"/>
-                <w:sz w:val="18"/>
-                <w:lang w:val="uk-UA"/>
-              </w:rPr>
-              <w:lastRenderedPageBreak/>
-              <w:t>period</w:t>
+              <w:t xml:space="preserve"> period</w:t>
             </w:r>
             <w:r>
               <w:rPr>
@@ -16201,6 +16024,7 @@
                 <w:sz w:val="18"/>
                 <w:lang w:val="uk-UA"/>
               </w:rPr>
+              <w:lastRenderedPageBreak/>
               <w:t xml:space="preserve">Черкаський державний технологічний університет. Строк навчання </w:t>
             </w:r>
             <w:r>
@@ -17144,7 +16968,7 @@
                 <w:sz w:val="18"/>
                 <w:lang w:val="en-US"/>
               </w:rPr>
-              <w:t>blvd.</w:t>
+              <w:t>Boulevard</w:t>
             </w:r>
             <w:r>
               <w:rPr>
@@ -17935,6 +17759,59 @@
               </w:rPr>
               <w:t>освіту</w:t>
             </w:r>
+            <w:r>
+              <w:rPr>
+                <w:rFonts w:ascii="Times New Roman" w:hAnsi="Times New Roman"/>
+                <w:b/>
+                <w:spacing w:val="-1"/>
+                <w:sz w:val="18"/>
+              </w:rPr>
+              <w:t xml:space="preserve"> -</w:t>
+            </w:r>
+            <w:r>
+              <w:rPr>
+                <w:rFonts w:ascii="Times New Roman" w:hAnsi="Times New Roman"/>
+                <w:b/>
+                <w:spacing w:val="3"/>
+                <w:sz w:val="18"/>
+              </w:rPr>
+              <w:t xml:space="preserve"> </w:t>
+            </w:r>
+            <w:r>
+              <w:rPr>
+                <w:rFonts w:ascii="Times New Roman" w:hAnsi="Times New Roman"/>
+                <w:b/>
+                <w:spacing w:val="-1"/>
+                <w:sz w:val="18"/>
+              </w:rPr>
+              <w:t>п</w:t>
+            </w:r>
+            <w:r>
+              <w:rPr>
+                <w:rFonts w:ascii="Times New Roman" w:hAnsi="Times New Roman"/>
+                <w:b/>
+                <w:spacing w:val="-1"/>
+                <w:sz w:val="18"/>
+              </w:rPr>
+              <w:t>оперед</w:t>
+            </w:r>
+            <w:r>
+              <w:rPr>
+                <w:rFonts w:ascii="Times New Roman" w:hAnsi="Times New Roman"/>
+                <w:b/>
+                <w:spacing w:val="-1"/>
+                <w:sz w:val="18"/>
+              </w:rPr>
+              <w:t>ній документ про освіту, виданий в Україні</w:t>
+            </w:r>
+            <w:r>
+              <w:rPr>
+                <w:rFonts w:ascii="Times New Roman" w:hAnsi="Times New Roman"/>
+                <w:spacing w:val="-1"/>
+                <w:sz w:val="18"/>
+              </w:rPr>
+              <w:t xml:space="preserve"> </w:t>
+            </w:r>
           </w:p>
           <w:p>
             <w:pPr>
@@ -18024,6 +17901,38 @@
                 <w:sz w:val="18"/>
               </w:rPr>
               <w:t>education documents</w:t>
+            </w:r>
+            <w:r>
+              <w:rPr>
+                <w:rFonts w:ascii="Times New Roman" w:hAnsi="Times New Roman"/>
+                <w:spacing w:val="-1"/>
+                <w:sz w:val="18"/>
+              </w:rPr>
+              <w:t xml:space="preserve"> -</w:t>
+            </w:r>
+            <w:r>
+              <w:rPr>
+                <w:rFonts w:ascii="Times New Roman" w:hAnsi="Times New Roman"/>
+                <w:spacing w:val="-1"/>
+                <w:sz w:val="18"/>
+              </w:rPr>
+              <w:t xml:space="preserve"> </w:t>
+            </w:r>
+            <w:r>
+              <w:rPr>
+                <w:rFonts w:ascii="Times New Roman" w:hAnsi="Times New Roman"/>
+                <w:spacing w:val="-1"/>
+                <w:sz w:val="18"/>
+              </w:rPr>
+              <w:t>p</w:t>
+            </w:r>
+            <w:r>
+              <w:rPr>
+                <w:rFonts w:ascii="Times New Roman" w:hAnsi="Times New Roman"/>
+                <w:spacing w:val="-1"/>
+                <w:sz w:val="18"/>
+              </w:rPr>
+              <w:t>reliminary document on education issued in Ukraine</w:t>
             </w:r>
           </w:p>
         </w:tc>
@@ -20872,23 +20781,7 @@
                 <w:szCs w:val="18"/>
                 <w:lang w:val="uk-UA"/>
               </w:rPr>
-              <w:t>науковими програмами на таких рівнях вищої освіти: початковий рівень (короткий цикл) вищої освіти; перший (бакалаврський) рівень; другий (магістерський) рівень; третій (освітньо-науковий</w:t>
-            </w:r>
-            <w:r>
-              <w:rPr>
-                <w:sz w:val="18"/>
-                <w:szCs w:val="18"/>
-                <w:lang w:val="uk-UA"/>
-              </w:rPr>
-              <w:t>/освітньо-творчий</w:t>
-            </w:r>
-            <w:r>
-              <w:rPr>
-                <w:sz w:val="18"/>
-                <w:szCs w:val="18"/>
-                <w:lang w:val="uk-UA"/>
-              </w:rPr>
-              <w:t>) рівень; науковий рівень.</w:t>
+              <w:t>науковими програмами на таких рівнях вищої освіти: початковий рівень (короткий цикл) вищої освіти; перший (бакалаврський) рівень; другий (магістерський) рівень; третій (освітньо-науковий) рівень; науковий рівень.</w:t>
             </w:r>
           </w:p>
           <w:p>
@@ -21171,25 +21064,7 @@
                 <w:sz w:val="18"/>
                 <w:szCs w:val="18"/>
               </w:rPr>
-              <w:t>Типи</w:t>
-            </w:r>
-            <w:r>
-              <w:rPr>
-                <w:rFonts w:ascii="Times New Roman" w:hAnsi="Times New Roman"/>
-                <w:color w:val="auto"/>
-                <w:sz w:val="18"/>
-                <w:szCs w:val="18"/>
-              </w:rPr>
-              <w:t xml:space="preserve"> закладів</w:t>
-            </w:r>
-            <w:r>
-              <w:rPr>
-                <w:rFonts w:ascii="Times New Roman" w:hAnsi="Times New Roman"/>
-                <w:color w:val="auto"/>
-                <w:sz w:val="18"/>
-                <w:szCs w:val="18"/>
-              </w:rPr>
-              <w:t xml:space="preserve"> </w:t>
+              <w:t xml:space="preserve">Типи </w:t>
             </w:r>
             <w:r>
               <w:rPr>
@@ -21618,22 +21493,7 @@
                 <w:szCs w:val="18"/>
                 <w:lang w:val="uk-UA"/>
               </w:rPr>
-              <w:t>academic programs at the following levels of higher education: initial level (short cycle) of higher education; first (Bachelor’s) level; second (Master’s) level; third (educational and academic</w:t>
-            </w:r>
-            <w:r>
-              <w:rPr>
-                <w:sz w:val="18"/>
-                <w:szCs w:val="18"/>
-              </w:rPr>
-              <w:t>/educational and art</w:t>
-            </w:r>
-            <w:r>
-              <w:rPr>
-                <w:sz w:val="18"/>
-                <w:szCs w:val="18"/>
-                <w:lang w:val="uk-UA"/>
-              </w:rPr>
-              <w:t>) level; academic level.</w:t>
+              <w:t>academic programs at the following levels of higher education: initial level (short cycle) of higher education; first (Bachelor’s) level; second (Master’s) level; third (educational and academic) level; academic level.</w:t>
             </w:r>
           </w:p>
           <w:p>
@@ -22118,6 +21978,7 @@
           <w:tbl>
             <w:tblPr>
               <w:tblW w:w="10343" w:type="dxa"/>
+              <w:jc w:val="center"/>
               <w:tblBorders>
                 <w:top w:val="single" w:sz="4" w:space="0" w:color="auto"/>
                 <w:left w:val="single" w:sz="4" w:space="0" w:color="auto"/>
@@ -22145,6 +22006,9 @@
               <w:gridCol w:w="709"/>
             </w:tblGrid>
             <w:tr>
+              <w:trPr>
+                <w:jc w:val="center"/>
+              </w:trPr>
               <w:tc>
                 <w:tcPr>
                   <w:tcW w:w="1475" w:type="dxa"/>
@@ -22391,6 +22255,9 @@
               </w:tc>
             </w:tr>
             <w:tr>
+              <w:trPr>
+                <w:jc w:val="center"/>
+              </w:trPr>
               <w:tc>
                 <w:tcPr>
                   <w:tcW w:w="1475" w:type="dxa"/>
@@ -22601,6 +22468,9 @@
               </w:tc>
             </w:tr>
             <w:tr>
+              <w:trPr>
+                <w:jc w:val="center"/>
+              </w:trPr>
               <w:tc>
                 <w:tcPr>
                   <w:tcW w:w="1475" w:type="dxa"/>
@@ -22761,6 +22631,9 @@
               </w:tc>
             </w:tr>
             <w:tr>
+              <w:trPr>
+                <w:jc w:val="center"/>
+              </w:trPr>
               <w:tc>
                 <w:tcPr>
                   <w:tcW w:w="1475" w:type="dxa"/>
@@ -22971,6 +22844,9 @@
               </w:tc>
             </w:tr>
             <w:tr>
+              <w:trPr>
+                <w:jc w:val="center"/>
+              </w:trPr>
               <w:tc>
                 <w:tcPr>
                   <w:tcW w:w="1475" w:type="dxa"/>
@@ -23131,6 +23007,9 @@
               </w:tc>
             </w:tr>
             <w:tr>
+              <w:trPr>
+                <w:jc w:val="center"/>
+              </w:trPr>
               <w:tc>
                 <w:tcPr>
                   <w:tcW w:w="1475" w:type="dxa"/>
@@ -23342,6 +23221,9 @@
               </w:tc>
             </w:tr>
             <w:tr>
+              <w:trPr>
+                <w:jc w:val="center"/>
+              </w:trPr>
               <w:tc>
                 <w:tcPr>
                   <w:tcW w:w="1475" w:type="dxa"/>
@@ -23493,6 +23375,9 @@
               </w:tc>
             </w:tr>
             <w:tr>
+              <w:trPr>
+                <w:jc w:val="center"/>
+              </w:trPr>
               <w:tc>
                 <w:tcPr>
                   <w:tcW w:w="1475" w:type="dxa"/>
@@ -23673,6 +23558,9 @@
               </w:tc>
             </w:tr>
             <w:tr>
+              <w:trPr>
+                <w:jc w:val="center"/>
+              </w:trPr>
               <w:tc>
                 <w:tcPr>
                   <w:tcW w:w="1475" w:type="dxa"/>
@@ -23833,6 +23721,9 @@
               </w:tc>
             </w:tr>
             <w:tr>
+              <w:trPr>
+                <w:jc w:val="center"/>
+              </w:trPr>
               <w:tc>
                 <w:tcPr>
                   <w:tcW w:w="1475" w:type="dxa"/>
@@ -24042,6 +23933,9 @@
               </w:tc>
             </w:tr>
             <w:tr>
+              <w:trPr>
+                <w:jc w:val="center"/>
+              </w:trPr>
               <w:tc>
                 <w:tcPr>
                   <w:tcW w:w="1475" w:type="dxa"/>
@@ -24211,6 +24105,9 @@
               </w:tc>
             </w:tr>
             <w:tr>
+              <w:trPr>
+                <w:jc w:val="center"/>
+              </w:trPr>
               <w:tc>
                 <w:tcPr>
                   <w:tcW w:w="1475" w:type="dxa"/>
@@ -29104,7 +29001,7 @@
 </file>
 
 <file path=customXml/itemProps1.xml><?xml version="1.0" encoding="utf-8"?>
-<ds:datastoreItem xmlns:ds="http://schemas.openxmlformats.org/officeDocument/2006/customXml" ds:itemID="{ADC86D4A-737F-47E3-A378-DC0E8849A7D8}">
+<ds:datastoreItem xmlns:ds="http://schemas.openxmlformats.org/officeDocument/2006/customXml" ds:itemID="{FDE8C21E-7AA4-4B40-B8CC-43F128F3EE1B}">
   <ds:schemaRefs>
     <ds:schemaRef ds:uri="http://schemas.openxmlformats.org/officeDocument/2006/bibliography"/>
   </ds:schemaRefs>

</xml_diff>

<commit_message>
fix: diploma supplement: template change for foreign students
</commit_message>
<xml_diff>
--- a/core/src/main/resources/docs/templates/DiplomaSupplement.docx
+++ b/core/src/main/resources/docs/templates/DiplomaSupplement.docx
@@ -17651,6 +17651,7 @@
                 <w:rFonts w:ascii="Times New Roman" w:hAnsi="Times New Roman"/>
                 <w:b/>
                 <w:sz w:val="18"/>
+                <w:lang w:val="ru-RU"/>
               </w:rPr>
             </w:pPr>
             <w:r>
@@ -17758,59 +17759,6 @@
                 <w:sz w:val="18"/>
               </w:rPr>
               <w:t>освіту</w:t>
-            </w:r>
-            <w:r>
-              <w:rPr>
-                <w:rFonts w:ascii="Times New Roman" w:hAnsi="Times New Roman"/>
-                <w:b/>
-                <w:spacing w:val="-1"/>
-                <w:sz w:val="18"/>
-              </w:rPr>
-              <w:t xml:space="preserve"> -</w:t>
-            </w:r>
-            <w:r>
-              <w:rPr>
-                <w:rFonts w:ascii="Times New Roman" w:hAnsi="Times New Roman"/>
-                <w:b/>
-                <w:spacing w:val="3"/>
-                <w:sz w:val="18"/>
-              </w:rPr>
-              <w:t xml:space="preserve"> </w:t>
-            </w:r>
-            <w:r>
-              <w:rPr>
-                <w:rFonts w:ascii="Times New Roman" w:hAnsi="Times New Roman"/>
-                <w:b/>
-                <w:spacing w:val="-1"/>
-                <w:sz w:val="18"/>
-              </w:rPr>
-              <w:t>п</w:t>
-            </w:r>
-            <w:r>
-              <w:rPr>
-                <w:rFonts w:ascii="Times New Roman" w:hAnsi="Times New Roman"/>
-                <w:b/>
-                <w:spacing w:val="-1"/>
-                <w:sz w:val="18"/>
-              </w:rPr>
-              <w:t>оперед</w:t>
-            </w:r>
-            <w:r>
-              <w:rPr>
-                <w:rFonts w:ascii="Times New Roman" w:hAnsi="Times New Roman"/>
-                <w:b/>
-                <w:spacing w:val="-1"/>
-                <w:sz w:val="18"/>
-              </w:rPr>
-              <w:t>ній документ про освіту, виданий в Україні</w:t>
-            </w:r>
-            <w:r>
-              <w:rPr>
-                <w:rFonts w:ascii="Times New Roman" w:hAnsi="Times New Roman"/>
-                <w:spacing w:val="-1"/>
-                <w:sz w:val="18"/>
-              </w:rPr>
-              <w:t xml:space="preserve"> </w:t>
             </w:r>
           </w:p>
           <w:p>
@@ -17822,6 +17770,7 @@
                 <w:b/>
                 <w:spacing w:val="-1"/>
                 <w:sz w:val="18"/>
+                <w:lang w:val="en-US"/>
               </w:rPr>
             </w:pPr>
             <w:r>
@@ -17901,38 +17850,6 @@
                 <w:sz w:val="18"/>
               </w:rPr>
               <w:t>education documents</w:t>
-            </w:r>
-            <w:r>
-              <w:rPr>
-                <w:rFonts w:ascii="Times New Roman" w:hAnsi="Times New Roman"/>
-                <w:spacing w:val="-1"/>
-                <w:sz w:val="18"/>
-              </w:rPr>
-              <w:t xml:space="preserve"> -</w:t>
-            </w:r>
-            <w:r>
-              <w:rPr>
-                <w:rFonts w:ascii="Times New Roman" w:hAnsi="Times New Roman"/>
-                <w:spacing w:val="-1"/>
-                <w:sz w:val="18"/>
-              </w:rPr>
-              <w:t xml:space="preserve"> </w:t>
-            </w:r>
-            <w:r>
-              <w:rPr>
-                <w:rFonts w:ascii="Times New Roman" w:hAnsi="Times New Roman"/>
-                <w:spacing w:val="-1"/>
-                <w:sz w:val="18"/>
-              </w:rPr>
-              <w:t>p</w:t>
-            </w:r>
-            <w:r>
-              <w:rPr>
-                <w:rFonts w:ascii="Times New Roman" w:hAnsi="Times New Roman"/>
-                <w:spacing w:val="-1"/>
-                <w:sz w:val="18"/>
-              </w:rPr>
-              <w:t>reliminary document on education issued in Ukraine</w:t>
             </w:r>
           </w:p>
         </w:tc>
@@ -25191,7 +25108,7 @@
         <w:sz w:val="20"/>
         <w:lang w:val="ru-RU"/>
       </w:rPr>
-      <w:t>2</w:t>
+      <w:t>4</w:t>
     </w:r>
     <w:r>
       <w:rPr>
@@ -29001,7 +28918,7 @@
 </file>
 
 <file path=customXml/itemProps1.xml><?xml version="1.0" encoding="utf-8"?>
-<ds:datastoreItem xmlns:ds="http://schemas.openxmlformats.org/officeDocument/2006/customXml" ds:itemID="{FDE8C21E-7AA4-4B40-B8CC-43F128F3EE1B}">
+<ds:datastoreItem xmlns:ds="http://schemas.openxmlformats.org/officeDocument/2006/customXml" ds:itemID="{A2DCFF33-BA8A-4205-BC68-67F53CE22DE6}">
   <ds:schemaRefs>
     <ds:schemaRef ds:uri="http://schemas.openxmlformats.org/officeDocument/2006/bibliography"/>
   </ds:schemaRefs>

</xml_diff>

<commit_message>
fix: diploma supplement: template fixes back
</commit_message>
<xml_diff>
--- a/core/src/main/resources/docs/templates/DiplomaSupplement.docx
+++ b/core/src/main/resources/docs/templates/DiplomaSupplement.docx
@@ -19,8 +19,7 @@
       <w:tblGrid>
         <w:gridCol w:w="348"/>
         <w:gridCol w:w="2987"/>
-        <w:gridCol w:w="143"/>
-        <w:gridCol w:w="1977"/>
+        <w:gridCol w:w="2120"/>
         <w:gridCol w:w="11"/>
         <w:gridCol w:w="5210"/>
       </w:tblGrid>
@@ -28,7 +27,7 @@
         <w:tc>
           <w:tcPr>
             <w:tcW w:w="5000" w:type="pct"/>
-            <w:gridSpan w:val="6"/>
+            <w:gridSpan w:val="5"/>
             <w:shd w:val="clear" w:color="auto" w:fill="auto"/>
           </w:tcPr>
           <w:p>
@@ -933,7 +932,7 @@
         <w:tc>
           <w:tcPr>
             <w:tcW w:w="5000" w:type="pct"/>
-            <w:gridSpan w:val="6"/>
+            <w:gridSpan w:val="5"/>
             <w:tcBorders>
               <w:bottom w:val="dotted" w:sz="4" w:space="0" w:color="auto"/>
             </w:tcBorders>
@@ -1057,7 +1056,7 @@
         <w:tc>
           <w:tcPr>
             <w:tcW w:w="2555" w:type="pct"/>
-            <w:gridSpan w:val="4"/>
+            <w:gridSpan w:val="3"/>
             <w:tcBorders>
               <w:top w:val="dotted" w:sz="4" w:space="0" w:color="auto"/>
               <w:left w:val="dotted" w:sz="4" w:space="0" w:color="auto"/>
@@ -1406,7 +1405,7 @@
         <w:tc>
           <w:tcPr>
             <w:tcW w:w="2555" w:type="pct"/>
-            <w:gridSpan w:val="4"/>
+            <w:gridSpan w:val="3"/>
             <w:tcBorders>
               <w:left w:val="dotted" w:sz="4" w:space="0" w:color="auto"/>
               <w:bottom w:val="dotted" w:sz="4" w:space="0" w:color="auto"/>
@@ -1658,7 +1657,7 @@
         <w:tc>
           <w:tcPr>
             <w:tcW w:w="5000" w:type="pct"/>
-            <w:gridSpan w:val="6"/>
+            <w:gridSpan w:val="5"/>
             <w:tcBorders>
               <w:top w:val="dotted" w:sz="4" w:space="0" w:color="auto"/>
             </w:tcBorders>
@@ -1806,7 +1805,7 @@
         <w:tc>
           <w:tcPr>
             <w:tcW w:w="2397" w:type="pct"/>
-            <w:gridSpan w:val="4"/>
+            <w:gridSpan w:val="3"/>
             <w:tcBorders>
               <w:top w:val="dotted" w:sz="4" w:space="0" w:color="auto"/>
             </w:tcBorders>
@@ -2241,7 +2240,7 @@
         <w:tc>
           <w:tcPr>
             <w:tcW w:w="2397" w:type="pct"/>
-            <w:gridSpan w:val="4"/>
+            <w:gridSpan w:val="3"/>
             <w:shd w:val="clear" w:color="auto" w:fill="auto"/>
           </w:tcPr>
           <w:p>
@@ -2492,7 +2491,7 @@
         <w:tc>
           <w:tcPr>
             <w:tcW w:w="2397" w:type="pct"/>
-            <w:gridSpan w:val="4"/>
+            <w:gridSpan w:val="3"/>
             <w:shd w:val="clear" w:color="auto" w:fill="auto"/>
           </w:tcPr>
           <w:p>
@@ -3443,7 +3442,7 @@
         <w:tc>
           <w:tcPr>
             <w:tcW w:w="2397" w:type="pct"/>
-            <w:gridSpan w:val="4"/>
+            <w:gridSpan w:val="3"/>
             <w:tcBorders>
               <w:bottom w:val="dotted" w:sz="4" w:space="0" w:color="auto"/>
             </w:tcBorders>
@@ -3615,7 +3614,7 @@
         <w:tc>
           <w:tcPr>
             <w:tcW w:w="5000" w:type="pct"/>
-            <w:gridSpan w:val="6"/>
+            <w:gridSpan w:val="5"/>
             <w:tcBorders>
               <w:bottom w:val="dotted" w:sz="4" w:space="0" w:color="auto"/>
             </w:tcBorders>
@@ -4050,7 +4049,7 @@
         <w:tc>
           <w:tcPr>
             <w:tcW w:w="3438" w:type="pct"/>
-            <w:gridSpan w:val="4"/>
+            <w:gridSpan w:val="3"/>
             <w:tcBorders>
               <w:top w:val="dotted" w:sz="4" w:space="0" w:color="auto"/>
               <w:right w:val="dotted" w:sz="4" w:space="0" w:color="auto"/>
@@ -4172,8 +4171,7 @@
         </w:tc>
         <w:tc>
           <w:tcPr>
-            <w:tcW w:w="1466" w:type="pct"/>
-            <w:gridSpan w:val="2"/>
+            <w:tcW w:w="1399" w:type="pct"/>
             <w:shd w:val="clear" w:color="auto" w:fill="auto"/>
           </w:tcPr>
           <w:p>
@@ -4331,7 +4329,7 @@
         </w:tc>
         <w:tc>
           <w:tcPr>
-            <w:tcW w:w="3371" w:type="pct"/>
+            <w:tcW w:w="3438" w:type="pct"/>
             <w:gridSpan w:val="3"/>
             <w:tcBorders>
               <w:right w:val="dotted" w:sz="4" w:space="0" w:color="auto"/>
@@ -4574,24 +4572,6 @@
               <w:rPr>
                 <w:rFonts w:ascii="Times New Roman"/>
                 <w:color w:val="00B050"/>
-                <w:spacing w:val="1"/>
-                <w:sz w:val="18"/>
-                <w:lang w:val="uk-UA"/>
-              </w:rPr>
-              <w:t xml:space="preserve"> </w:t>
-            </w:r>
-            <w:r>
-              <w:rPr>
-                <w:rFonts w:ascii="Times New Roman"/>
-                <w:spacing w:val="-1"/>
-                <w:sz w:val="18"/>
-                <w:lang w:val="uk-UA"/>
-              </w:rPr>
-              <w:t>in</w:t>
-            </w:r>
-            <w:r>
-              <w:rPr>
-                <w:rFonts w:ascii="Times New Roman"/>
                 <w:spacing w:val="1"/>
                 <w:sz w:val="18"/>
                 <w:lang w:val="uk-UA"/>
@@ -4700,8 +4680,7 @@
         </w:tc>
         <w:tc>
           <w:tcPr>
-            <w:tcW w:w="1466" w:type="pct"/>
-            <w:gridSpan w:val="2"/>
+            <w:tcW w:w="1399" w:type="pct"/>
             <w:tcBorders>
               <w:bottom w:val="dotted" w:sz="4" w:space="0" w:color="auto"/>
             </w:tcBorders>
@@ -4818,7 +4797,7 @@
         </w:tc>
         <w:tc>
           <w:tcPr>
-            <w:tcW w:w="3371" w:type="pct"/>
+            <w:tcW w:w="3438" w:type="pct"/>
             <w:gridSpan w:val="3"/>
             <w:tcBorders>
               <w:bottom w:val="dotted" w:sz="4" w:space="0" w:color="auto"/>
@@ -5958,17 +5937,7 @@
                       <w:szCs w:val="16"/>
                       <w:lang w:val="uk-UA"/>
                     </w:rPr>
-                    <w:t>в</w:t>
-                  </w:r>
-                  <w:r>
-                    <w:rPr>
-                      <w:rFonts w:ascii="Times New Roman" w:hAnsi="Times New Roman"/>
-                      <w:spacing w:val="-8"/>
-                      <w:sz w:val="16"/>
-                      <w:szCs w:val="16"/>
-                      <w:lang w:val="uk-UA"/>
-                    </w:rPr>
-                    <w:t xml:space="preserve"> </w:t>
+                    <w:t>обся</w:t>
                   </w:r>
                   <w:r>
                     <w:rPr>
@@ -5977,7 +5946,24 @@
                       <w:szCs w:val="16"/>
                       <w:lang w:val="uk-UA"/>
                     </w:rPr>
-                    <w:t>обсязі / theoretical training</w:t>
+                    <w:t>гом</w:t>
+                  </w:r>
+                  <w:r>
+                    <w:rPr>
+                      <w:rFonts w:ascii="Times New Roman" w:hAnsi="Times New Roman"/>
+                      <w:sz w:val="16"/>
+                      <w:szCs w:val="16"/>
+                      <w:lang w:val="uk-UA"/>
+                    </w:rPr>
+                    <w:t xml:space="preserve"> / </w:t>
+                  </w:r>
+                  <w:r>
+                    <w:rPr>
+                      <w:rFonts w:ascii="Times New Roman" w:hAnsi="Times New Roman"/>
+                      <w:sz w:val="16"/>
+                      <w:szCs w:val="16"/>
+                    </w:rPr>
+                    <w:t>courses</w:t>
                   </w:r>
                 </w:p>
               </w:tc>
@@ -6038,7 +6024,16 @@
                       <w:sz w:val="16"/>
                       <w:szCs w:val="16"/>
                     </w:rPr>
-                    <w:t>практична</w:t>
+                    <w:t>практичн</w:t>
+                  </w:r>
+                  <w:r>
+                    <w:rPr>
+                      <w:rFonts w:ascii="Times New Roman" w:eastAsia="Times New Roman" w:hAnsi="Times New Roman"/>
+                      <w:sz w:val="16"/>
+                      <w:szCs w:val="16"/>
+                      <w:lang w:val="uk-UA"/>
+                    </w:rPr>
+                    <w:t>у</w:t>
                   </w:r>
                   <w:r>
                     <w:rPr>
@@ -6055,25 +6050,32 @@
                       <w:sz w:val="16"/>
                       <w:szCs w:val="16"/>
                     </w:rPr>
-                    <w:t>підготовка / practical</w:t>
+                    <w:t>підготовк</w:t>
                   </w:r>
                   <w:r>
                     <w:rPr>
                       <w:rFonts w:ascii="Times New Roman" w:eastAsia="Times New Roman" w:hAnsi="Times New Roman"/>
-                      <w:spacing w:val="-6"/>
                       <w:sz w:val="16"/>
                       <w:szCs w:val="16"/>
+                      <w:lang w:val="uk-UA"/>
                     </w:rPr>
-                    <w:t xml:space="preserve"> </w:t>
+                    <w:t>у</w:t>
                   </w:r>
                   <w:r>
                     <w:rPr>
                       <w:rFonts w:ascii="Times New Roman" w:eastAsia="Times New Roman" w:hAnsi="Times New Roman"/>
-                      <w:spacing w:val="-1"/>
                       <w:sz w:val="16"/>
                       <w:szCs w:val="16"/>
                     </w:rPr>
-                    <w:t>training</w:t>
+                    <w:t xml:space="preserve"> / </w:t>
+                  </w:r>
+                  <w:r>
+                    <w:rPr>
+                      <w:rFonts w:ascii="Times New Roman" w:eastAsia="Times New Roman" w:hAnsi="Times New Roman"/>
+                      <w:sz w:val="16"/>
+                      <w:szCs w:val="16"/>
+                    </w:rPr>
+                    <w:t>internships</w:t>
                   </w:r>
                 </w:p>
               </w:tc>
@@ -7243,8 +7245,8 @@
         <w:gridCol w:w="4977"/>
         <w:gridCol w:w="991"/>
         <w:gridCol w:w="709"/>
-        <w:gridCol w:w="1961"/>
-        <w:gridCol w:w="733"/>
+        <w:gridCol w:w="1842"/>
+        <w:gridCol w:w="852"/>
       </w:tblGrid>
       <w:tr>
         <w:trPr>
@@ -7267,6 +7269,7 @@
             <w:pPr>
               <w:pStyle w:val="TableParagraph"/>
               <w:spacing w:line="238" w:lineRule="auto"/>
+              <w:ind w:left="25" w:right="25" w:firstLine="2"/>
               <w:jc w:val="center"/>
               <w:rPr>
                 <w:rFonts w:ascii="Times New Roman" w:eastAsia="Times New Roman" w:hAnsi="Times New Roman"/>
@@ -7460,7 +7463,29 @@
               <w:rPr>
                 <w:rFonts w:ascii="Times New Roman" w:hAnsi="Times New Roman"/>
                 <w:b/>
-                <w:spacing w:val="35"/>
+                <w:spacing w:val="-1"/>
+                <w:sz w:val="16"/>
+                <w:szCs w:val="16"/>
+                <w:lang w:val="uk-UA"/>
+              </w:rPr>
+              <w:t xml:space="preserve"> </w:t>
+            </w:r>
+            <w:r>
+              <w:rPr>
+                <w:rFonts w:ascii="Times New Roman" w:hAnsi="Times New Roman"/>
+                <w:b/>
+                <w:spacing w:val="-1"/>
+                <w:sz w:val="16"/>
+                <w:szCs w:val="16"/>
+                <w:lang w:val="uk-UA"/>
+              </w:rPr>
+              <w:t>компоненти</w:t>
+            </w:r>
+            <w:r>
+              <w:rPr>
+                <w:rFonts w:ascii="Times New Roman" w:hAnsi="Times New Roman"/>
+                <w:b/>
+                <w:spacing w:val="-1"/>
                 <w:sz w:val="16"/>
                 <w:szCs w:val="16"/>
                 <w:lang w:val="uk-UA"/>
@@ -7556,8 +7581,8 @@
           <w:p>
             <w:pPr>
               <w:pStyle w:val="TableParagraph"/>
-              <w:spacing w:before="107" w:line="235" w:lineRule="auto"/>
-              <w:ind w:left="34" w:hanging="34"/>
+              <w:spacing w:before="107" w:line="236" w:lineRule="auto"/>
+              <w:ind w:left="133" w:right="92" w:hanging="36"/>
               <w:jc w:val="center"/>
               <w:rPr>
                 <w:rFonts w:ascii="Times New Roman" w:eastAsia="Times New Roman" w:hAnsi="Times New Roman"/>
@@ -7670,14 +7695,13 @@
           <w:p>
             <w:pPr>
               <w:pStyle w:val="TableParagraph"/>
-              <w:spacing w:line="235" w:lineRule="auto"/>
-              <w:ind w:left="51" w:hanging="51"/>
+              <w:spacing w:line="236" w:lineRule="auto"/>
+              <w:ind w:left="97" w:right="47" w:hanging="51"/>
               <w:jc w:val="center"/>
               <w:rPr>
                 <w:rFonts w:ascii="Times New Roman" w:eastAsia="Times New Roman" w:hAnsi="Times New Roman"/>
                 <w:sz w:val="16"/>
                 <w:szCs w:val="16"/>
-                <w:lang w:val="uk-UA"/>
               </w:rPr>
             </w:pPr>
             <w:r>
@@ -7738,15 +7762,14 @@
                 <w:spacing w:val="-1"/>
                 <w:sz w:val="16"/>
                 <w:szCs w:val="16"/>
-                <w:lang w:val="uk-UA"/>
-              </w:rPr>
-              <w:t>grade</w:t>
+              </w:rPr>
+              <w:t>scores</w:t>
             </w:r>
           </w:p>
         </w:tc>
         <w:tc>
           <w:tcPr>
-            <w:tcW w:w="960" w:type="pct"/>
+            <w:tcW w:w="902" w:type="pct"/>
             <w:tcBorders>
               <w:top w:val="single" w:sz="5" w:space="0" w:color="000000"/>
               <w:left w:val="single" w:sz="5" w:space="0" w:color="000000"/>
@@ -7913,7 +7936,7 @@
         </w:tc>
         <w:tc>
           <w:tcPr>
-            <w:tcW w:w="359" w:type="pct"/>
+            <w:tcW w:w="417" w:type="pct"/>
             <w:tcBorders>
               <w:top w:val="single" w:sz="5" w:space="0" w:color="000000"/>
               <w:left w:val="single" w:sz="5" w:space="0" w:color="000000"/>
@@ -8122,13 +8145,16 @@
               <w:right w:val="single" w:sz="5" w:space="0" w:color="000000"/>
             </w:tcBorders>
             <w:shd w:val="clear" w:color="auto" w:fill="auto"/>
+            <w:tcMar>
+              <w:left w:w="85" w:type="dxa"/>
+              <w:right w:w="85" w:type="dxa"/>
+            </w:tcMar>
             <w:vAlign w:val="center"/>
           </w:tcPr>
           <w:p>
             <w:pPr>
               <w:widowControl w:val="0"/>
               <w:spacing w:before="32" w:after="0" w:line="240" w:lineRule="auto"/>
-              <w:jc w:val="center"/>
               <w:rPr>
                 <w:rFonts w:ascii="Times New Roman" w:hAnsi="Times New Roman"/>
                 <w:color w:val="FF0000"/>
@@ -8258,7 +8284,7 @@
         </w:tc>
         <w:tc>
           <w:tcPr>
-            <w:tcW w:w="960" w:type="pct"/>
+            <w:tcW w:w="902" w:type="pct"/>
             <w:tcBorders>
               <w:top w:val="single" w:sz="5" w:space="0" w:color="000000"/>
               <w:left w:val="single" w:sz="5" w:space="0" w:color="000000"/>
@@ -8323,7 +8349,7 @@
         </w:tc>
         <w:tc>
           <w:tcPr>
-            <w:tcW w:w="359" w:type="pct"/>
+            <w:tcW w:w="417" w:type="pct"/>
             <w:tcBorders>
               <w:top w:val="single" w:sz="5" w:space="0" w:color="000000"/>
               <w:left w:val="single" w:sz="5" w:space="0" w:color="000000"/>
@@ -8393,7 +8419,26 @@
                 <w:szCs w:val="16"/>
                 <w:lang w:val="uk-UA"/>
               </w:rPr>
-              <w:t>Курсові роботи (проекти) / Term Papers (Projects)</w:t>
+              <w:t xml:space="preserve">Курсові роботи (проекти) / </w:t>
+            </w:r>
+            <w:r>
+              <w:rPr>
+                <w:rFonts w:ascii="Times New Roman" w:hAnsi="Times New Roman"/>
+                <w:b/>
+                <w:sz w:val="16"/>
+                <w:szCs w:val="16"/>
+              </w:rPr>
+              <w:t>Course</w:t>
+            </w:r>
+            <w:r>
+              <w:rPr>
+                <w:rFonts w:ascii="Times New Roman" w:hAnsi="Times New Roman"/>
+                <w:b/>
+                <w:sz w:val="16"/>
+                <w:szCs w:val="16"/>
+                <w:lang w:val="uk-UA"/>
+              </w:rPr>
+              <w:t xml:space="preserve"> Papers (Projects)</w:t>
             </w:r>
           </w:p>
         </w:tc>
@@ -8611,7 +8656,7 @@
         </w:tc>
         <w:tc>
           <w:tcPr>
-            <w:tcW w:w="960" w:type="pct"/>
+            <w:tcW w:w="902" w:type="pct"/>
             <w:tcBorders>
               <w:top w:val="single" w:sz="5" w:space="0" w:color="000000"/>
               <w:left w:val="single" w:sz="5" w:space="0" w:color="000000"/>
@@ -8636,7 +8681,7 @@
         </w:tc>
         <w:tc>
           <w:tcPr>
-            <w:tcW w:w="359" w:type="pct"/>
+            <w:tcW w:w="417" w:type="pct"/>
             <w:tcBorders>
               <w:top w:val="single" w:sz="5" w:space="0" w:color="000000"/>
               <w:left w:val="single" w:sz="5" w:space="0" w:color="000000"/>
@@ -8817,7 +8862,7 @@
         </w:tc>
         <w:tc>
           <w:tcPr>
-            <w:tcW w:w="960" w:type="pct"/>
+            <w:tcW w:w="902" w:type="pct"/>
             <w:tcBorders>
               <w:top w:val="single" w:sz="5" w:space="0" w:color="000000"/>
               <w:left w:val="single" w:sz="5" w:space="0" w:color="000000"/>
@@ -8891,7 +8936,7 @@
         </w:tc>
         <w:tc>
           <w:tcPr>
-            <w:tcW w:w="359" w:type="pct"/>
+            <w:tcW w:w="417" w:type="pct"/>
             <w:tcBorders>
               <w:top w:val="single" w:sz="5" w:space="0" w:color="000000"/>
               <w:left w:val="single" w:sz="5" w:space="0" w:color="000000"/>
@@ -9266,7 +9311,24 @@
                 <w:szCs w:val="18"/>
                 <w:lang w:val="uk-UA"/>
               </w:rPr>
-              <w:t>ECTS rates</w:t>
+              <w:t xml:space="preserve">ECTS </w:t>
+            </w:r>
+            <w:r>
+              <w:rPr>
+                <w:rFonts w:ascii="Times New Roman" w:hAnsi="Times New Roman"/>
+                <w:sz w:val="18"/>
+                <w:szCs w:val="18"/>
+              </w:rPr>
+              <w:t>grade</w:t>
+            </w:r>
+            <w:r>
+              <w:rPr>
+                <w:rFonts w:ascii="Times New Roman" w:hAnsi="Times New Roman"/>
+                <w:sz w:val="18"/>
+                <w:szCs w:val="18"/>
+                <w:lang w:val="uk-UA"/>
+              </w:rPr>
+              <w:t>s</w:t>
             </w:r>
           </w:p>
         </w:tc>
@@ -9311,9 +9373,51 @@
                 <w:rFonts w:ascii="Times New Roman" w:hAnsi="Times New Roman"/>
                 <w:sz w:val="18"/>
                 <w:szCs w:val="18"/>
-                <w:lang w:val="uk-UA"/>
-              </w:rPr>
-              <w:t>National differentiated rates</w:t>
+              </w:rPr>
+              <w:t>D</w:t>
+            </w:r>
+            <w:r>
+              <w:rPr>
+                <w:rFonts w:ascii="Times New Roman" w:hAnsi="Times New Roman"/>
+                <w:sz w:val="18"/>
+                <w:szCs w:val="18"/>
+                <w:lang w:val="uk-UA"/>
+              </w:rPr>
+              <w:t xml:space="preserve">ifferentiated </w:t>
+            </w:r>
+            <w:r>
+              <w:rPr>
+                <w:rFonts w:ascii="Times New Roman" w:hAnsi="Times New Roman"/>
+                <w:sz w:val="18"/>
+                <w:szCs w:val="18"/>
+              </w:rPr>
+              <w:t>n</w:t>
+            </w:r>
+            <w:r>
+              <w:rPr>
+                <w:rFonts w:ascii="Times New Roman" w:hAnsi="Times New Roman"/>
+                <w:sz w:val="18"/>
+                <w:szCs w:val="18"/>
+                <w:lang w:val="uk-UA"/>
+              </w:rPr>
+              <w:t xml:space="preserve">ational </w:t>
+            </w:r>
+            <w:r>
+              <w:rPr>
+                <w:rFonts w:ascii="Times New Roman" w:hAnsi="Times New Roman"/>
+                <w:sz w:val="18"/>
+                <w:szCs w:val="18"/>
+              </w:rPr>
+              <w:t>grad</w:t>
+            </w:r>
+            <w:r>
+              <w:rPr>
+                <w:rFonts w:ascii="Times New Roman" w:hAnsi="Times New Roman"/>
+                <w:sz w:val="18"/>
+                <w:szCs w:val="18"/>
+                <w:lang w:val="uk-UA"/>
+              </w:rPr>
+              <w:t>es</w:t>
             </w:r>
           </w:p>
         </w:tc>
@@ -9378,7 +9482,24 @@
                 <w:szCs w:val="18"/>
                 <w:lang w:val="uk-UA"/>
               </w:rPr>
-              <w:t>ational rates</w:t>
+              <w:t xml:space="preserve">ational </w:t>
+            </w:r>
+            <w:r>
+              <w:rPr>
+                <w:rFonts w:ascii="Times New Roman" w:hAnsi="Times New Roman"/>
+                <w:sz w:val="18"/>
+                <w:szCs w:val="18"/>
+              </w:rPr>
+              <w:t>grad</w:t>
+            </w:r>
+            <w:r>
+              <w:rPr>
+                <w:rFonts w:ascii="Times New Roman" w:hAnsi="Times New Roman"/>
+                <w:sz w:val="18"/>
+                <w:szCs w:val="18"/>
+                <w:lang w:val="uk-UA"/>
+              </w:rPr>
+              <w:t>es</w:t>
             </w:r>
           </w:p>
         </w:tc>
@@ -9437,7 +9558,52 @@
                 <w:szCs w:val="18"/>
                 <w:lang w:val="uk-UA"/>
               </w:rPr>
-              <w:t>Min. marks – Max. marks</w:t>
+              <w:t xml:space="preserve">Min. </w:t>
+            </w:r>
+            <w:proofErr w:type="gramStart"/>
+            <w:r>
+              <w:rPr>
+                <w:rFonts w:ascii="Times New Roman" w:hAnsi="Times New Roman"/>
+                <w:sz w:val="18"/>
+                <w:szCs w:val="18"/>
+              </w:rPr>
+              <w:t>score</w:t>
+            </w:r>
+            <w:r>
+              <w:rPr>
+                <w:rFonts w:ascii="Times New Roman" w:hAnsi="Times New Roman"/>
+                <w:sz w:val="18"/>
+                <w:szCs w:val="18"/>
+                <w:lang w:val="uk-UA"/>
+              </w:rPr>
+              <w:t>s</w:t>
+            </w:r>
+            <w:proofErr w:type="gramEnd"/>
+            <w:r>
+              <w:rPr>
+                <w:rFonts w:ascii="Times New Roman" w:hAnsi="Times New Roman"/>
+                <w:sz w:val="18"/>
+                <w:szCs w:val="18"/>
+                <w:lang w:val="uk-UA"/>
+              </w:rPr>
+              <w:t xml:space="preserve"> – Max. </w:t>
+            </w:r>
+            <w:r>
+              <w:rPr>
+                <w:rFonts w:ascii="Times New Roman" w:hAnsi="Times New Roman"/>
+                <w:sz w:val="18"/>
+                <w:szCs w:val="18"/>
+              </w:rPr>
+              <w:t>score</w:t>
+            </w:r>
+            <w:r>
+              <w:rPr>
+                <w:rFonts w:ascii="Times New Roman" w:hAnsi="Times New Roman"/>
+                <w:sz w:val="18"/>
+                <w:szCs w:val="18"/>
+                <w:lang w:val="uk-UA"/>
+              </w:rPr>
+              <w:t>s</w:t>
             </w:r>
           </w:p>
         </w:tc>
@@ -16024,61 +16190,69 @@
                 <w:sz w:val="18"/>
                 <w:lang w:val="uk-UA"/>
               </w:rPr>
+              <w:t xml:space="preserve">Черкаський державний технологічний університет. Строк навчання </w:t>
+            </w:r>
+            <w:r>
+              <w:rPr>
+                <w:rFonts w:ascii="Times New Roman" w:hAnsi="Times New Roman"/>
+                <w:b/>
+                <w:bCs/>
+                <w:sz w:val="18"/>
+                <w:lang w:val="uk-UA"/>
+              </w:rPr>
+              <w:t>#TrainingStart</w:t>
+            </w:r>
+            <w:r>
+              <w:rPr>
+                <w:rFonts w:ascii="Times New Roman" w:hAnsi="Times New Roman"/>
+                <w:b/>
+                <w:bCs/>
+                <w:sz w:val="18"/>
+              </w:rPr>
+              <w:t>-</w:t>
+            </w:r>
+            <w:r>
+              <w:rPr>
+                <w:rFonts w:ascii="Times New Roman" w:hAnsi="Times New Roman"/>
+                <w:b/>
+                <w:bCs/>
+                <w:sz w:val="18"/>
+              </w:rPr>
+              <w:t>#TrainingEnd</w:t>
+            </w:r>
+            <w:r>
+              <w:rPr>
+                <w:rFonts w:ascii="Times New Roman" w:hAnsi="Times New Roman"/>
+                <w:b/>
+                <w:sz w:val="18"/>
+              </w:rPr>
+              <w:t xml:space="preserve"> </w:t>
+            </w:r>
+            <w:r>
+              <w:rPr>
+                <w:rFonts w:ascii="Times New Roman" w:hAnsi="Times New Roman"/>
+                <w:b/>
+                <w:sz w:val="18"/>
+                <w:lang w:val="uk-UA"/>
+              </w:rPr>
+              <w:t xml:space="preserve">/ </w:t>
+            </w:r>
+            <w:r>
+              <w:rPr>
+                <w:rFonts w:ascii="Times New Roman" w:hAnsi="Times New Roman"/>
+                <w:sz w:val="18"/>
+                <w:lang w:val="uk-UA"/>
+              </w:rPr>
+              <w:t xml:space="preserve">Cherkasy State </w:t>
+            </w:r>
+            <w:r>
+              <w:rPr>
+                <w:rFonts w:ascii="Times New Roman" w:hAnsi="Times New Roman"/>
+                <w:sz w:val="18"/>
+                <w:lang w:val="uk-UA"/>
+              </w:rPr>
               <w:lastRenderedPageBreak/>
-              <w:t xml:space="preserve">Черкаський державний технологічний університет. Строк навчання </w:t>
-            </w:r>
-            <w:r>
-              <w:rPr>
-                <w:rFonts w:ascii="Times New Roman" w:hAnsi="Times New Roman"/>
-                <w:b/>
-                <w:bCs/>
-                <w:sz w:val="18"/>
-                <w:lang w:val="uk-UA"/>
-              </w:rPr>
-              <w:t>#TrainingStart</w:t>
-            </w:r>
-            <w:r>
-              <w:rPr>
-                <w:rFonts w:ascii="Times New Roman" w:hAnsi="Times New Roman"/>
-                <w:b/>
-                <w:bCs/>
-                <w:sz w:val="18"/>
-              </w:rPr>
-              <w:t>-</w:t>
-            </w:r>
-            <w:r>
-              <w:rPr>
-                <w:rFonts w:ascii="Times New Roman" w:hAnsi="Times New Roman"/>
-                <w:b/>
-                <w:bCs/>
-                <w:sz w:val="18"/>
-              </w:rPr>
-              <w:t>#TrainingEnd</w:t>
-            </w:r>
-            <w:r>
-              <w:rPr>
-                <w:rFonts w:ascii="Times New Roman" w:hAnsi="Times New Roman"/>
-                <w:b/>
-                <w:sz w:val="18"/>
-              </w:rPr>
-              <w:t xml:space="preserve"> </w:t>
-            </w:r>
-            <w:r>
-              <w:rPr>
-                <w:rFonts w:ascii="Times New Roman" w:hAnsi="Times New Roman"/>
-                <w:b/>
-                <w:sz w:val="18"/>
-                <w:lang w:val="uk-UA"/>
-              </w:rPr>
-              <w:t xml:space="preserve">/ </w:t>
-            </w:r>
-            <w:r>
-              <w:rPr>
-                <w:rFonts w:ascii="Times New Roman" w:hAnsi="Times New Roman"/>
-                <w:sz w:val="18"/>
-                <w:lang w:val="uk-UA"/>
-              </w:rPr>
-              <w:t>Cherkasy State Technological Universit</w:t>
+              <w:t>Technological Universit</w:t>
             </w:r>
             <w:r>
               <w:rPr>
@@ -16968,7 +17142,7 @@
                 <w:sz w:val="18"/>
                 <w:lang w:val="en-US"/>
               </w:rPr>
-              <w:t>Boulevard</w:t>
+              <w:t>blvd.</w:t>
             </w:r>
             <w:r>
               <w:rPr>
@@ -17651,7 +17825,6 @@
                 <w:rFonts w:ascii="Times New Roman" w:hAnsi="Times New Roman"/>
                 <w:b/>
                 <w:sz w:val="18"/>
-                <w:lang w:val="ru-RU"/>
               </w:rPr>
             </w:pPr>
             <w:r>
@@ -17770,7 +17943,6 @@
                 <w:b/>
                 <w:spacing w:val="-1"/>
                 <w:sz w:val="18"/>
-                <w:lang w:val="en-US"/>
               </w:rPr>
             </w:pPr>
             <w:r>
@@ -20698,7 +20870,23 @@
                 <w:szCs w:val="18"/>
                 <w:lang w:val="uk-UA"/>
               </w:rPr>
-              <w:t>науковими програмами на таких рівнях вищої освіти: початковий рівень (короткий цикл) вищої освіти; перший (бакалаврський) рівень; другий (магістерський) рівень; третій (освітньо-науковий) рівень; науковий рівень.</w:t>
+              <w:t>науковими програмами на таких рівнях вищої освіти: початковий рівень (короткий цикл) вищої освіти; перший (бакалаврський) рівень; другий (магістерський) рівень; третій (освітньо-науковий</w:t>
+            </w:r>
+            <w:r>
+              <w:rPr>
+                <w:sz w:val="18"/>
+                <w:szCs w:val="18"/>
+                <w:lang w:val="uk-UA"/>
+              </w:rPr>
+              <w:t>/освітньо-творчий</w:t>
+            </w:r>
+            <w:r>
+              <w:rPr>
+                <w:sz w:val="18"/>
+                <w:szCs w:val="18"/>
+                <w:lang w:val="uk-UA"/>
+              </w:rPr>
+              <w:t>) рівень; науковий рівень.</w:t>
             </w:r>
           </w:p>
           <w:p>
@@ -20981,7 +21169,25 @@
                 <w:sz w:val="18"/>
                 <w:szCs w:val="18"/>
               </w:rPr>
-              <w:t xml:space="preserve">Типи </w:t>
+              <w:t>Типи</w:t>
+            </w:r>
+            <w:r>
+              <w:rPr>
+                <w:rFonts w:ascii="Times New Roman" w:hAnsi="Times New Roman"/>
+                <w:color w:val="auto"/>
+                <w:sz w:val="18"/>
+                <w:szCs w:val="18"/>
+              </w:rPr>
+              <w:t xml:space="preserve"> закладів</w:t>
+            </w:r>
+            <w:r>
+              <w:rPr>
+                <w:rFonts w:ascii="Times New Roman" w:hAnsi="Times New Roman"/>
+                <w:color w:val="auto"/>
+                <w:sz w:val="18"/>
+                <w:szCs w:val="18"/>
+              </w:rPr>
+              <w:t xml:space="preserve"> </w:t>
             </w:r>
             <w:r>
               <w:rPr>
@@ -21410,7 +21616,22 @@
                 <w:szCs w:val="18"/>
                 <w:lang w:val="uk-UA"/>
               </w:rPr>
-              <w:t>academic programs at the following levels of higher education: initial level (short cycle) of higher education; first (Bachelor’s) level; second (Master’s) level; third (educational and academic) level; academic level.</w:t>
+              <w:t>academic programs at the following levels of higher education: initial level (short cycle) of higher education; first (Bachelor’s) level; second (Master’s) level; third (educational and academic</w:t>
+            </w:r>
+            <w:r>
+              <w:rPr>
+                <w:sz w:val="18"/>
+                <w:szCs w:val="18"/>
+              </w:rPr>
+              <w:t>/educational and art</w:t>
+            </w:r>
+            <w:r>
+              <w:rPr>
+                <w:sz w:val="18"/>
+                <w:szCs w:val="18"/>
+                <w:lang w:val="uk-UA"/>
+              </w:rPr>
+              <w:t>) level; academic level.</w:t>
             </w:r>
           </w:p>
           <w:p>
@@ -25108,7 +25329,7 @@
         <w:sz w:val="20"/>
         <w:lang w:val="ru-RU"/>
       </w:rPr>
-      <w:t>4</w:t>
+      <w:t>6</w:t>
     </w:r>
     <w:r>
       <w:rPr>
@@ -28918,7 +29139,7 @@
 </file>
 
 <file path=customXml/itemProps1.xml><?xml version="1.0" encoding="utf-8"?>
-<ds:datastoreItem xmlns:ds="http://schemas.openxmlformats.org/officeDocument/2006/customXml" ds:itemID="{A2DCFF33-BA8A-4205-BC68-67F53CE22DE6}">
+<ds:datastoreItem xmlns:ds="http://schemas.openxmlformats.org/officeDocument/2006/customXml" ds:itemID="{2D36A3A2-741F-47A7-8F9E-A689854820B0}">
   <ds:schemaRefs>
     <ds:schemaRef ds:uri="http://schemas.openxmlformats.org/officeDocument/2006/bibliography"/>
   </ds:schemaRefs>

</xml_diff>

<commit_message>
diploma supplement: fix:mistake in english university name
</commit_message>
<xml_diff>
--- a/core/src/main/resources/docs/templates/DiplomaSupplement.docx
+++ b/core/src/main/resources/docs/templates/DiplomaSupplement.docx
@@ -3314,7 +3314,23 @@
                 <w:sz w:val="18"/>
                 <w:lang w:val="uk-UA"/>
               </w:rPr>
-              <w:t>Cherkasy State Technological University State. Ministry of Education and Science of Ukraine. Certificate of</w:t>
+              <w:t>Cherkasy Stat</w:t>
+            </w:r>
+            <w:r>
+              <w:rPr>
+                <w:rFonts w:ascii="Times New Roman"/>
+                <w:sz w:val="18"/>
+                <w:lang w:val="uk-UA"/>
+              </w:rPr>
+              <w:t>e Technological University</w:t>
+            </w:r>
+            <w:r>
+              <w:rPr>
+                <w:rFonts w:ascii="Times New Roman"/>
+                <w:sz w:val="18"/>
+                <w:lang w:val="uk-UA"/>
+              </w:rPr>
+              <w:t>. Ministry of Education and Science of Ukraine. Certificate of</w:t>
             </w:r>
             <w:r>
               <w:rPr>
@@ -25329,7 +25345,7 @@
         <w:sz w:val="20"/>
         <w:lang w:val="ru-RU"/>
       </w:rPr>
-      <w:t>6</w:t>
+      <w:t>7</w:t>
     </w:r>
     <w:r>
       <w:rPr>
@@ -29139,7 +29155,7 @@
 </file>
 
 <file path=customXml/itemProps1.xml><?xml version="1.0" encoding="utf-8"?>
-<ds:datastoreItem xmlns:ds="http://schemas.openxmlformats.org/officeDocument/2006/customXml" ds:itemID="{2D36A3A2-741F-47A7-8F9E-A689854820B0}">
+<ds:datastoreItem xmlns:ds="http://schemas.openxmlformats.org/officeDocument/2006/customXml" ds:itemID="{AF547C00-B460-4B9E-A332-9545CB4CFF50}">
   <ds:schemaRefs>
     <ds:schemaRef ds:uri="http://schemas.openxmlformats.org/officeDocument/2006/bibliography"/>
   </ds:schemaRefs>

</xml_diff>

<commit_message>
diploma supplement: fix: Public in university description
</commit_message>
<xml_diff>
--- a/core/src/main/resources/docs/templates/DiplomaSupplement.docx
+++ b/core/src/main/resources/docs/templates/DiplomaSupplement.docx
@@ -2989,7 +2989,27 @@
                 <w:sz w:val="18"/>
                 <w:lang w:val="uk-UA"/>
               </w:rPr>
-              <w:t xml:space="preserve">Черкаський державний технологічний університет </w:t>
+              <w:t>Черкаський державний технологічний університет</w:t>
+            </w:r>
+            <w:r>
+              <w:rPr>
+                <w:rFonts w:ascii="Times New Roman" w:hAnsi="Times New Roman"/>
+                <w:b/>
+                <w:spacing w:val="-1"/>
+                <w:sz w:val="18"/>
+                <w:lang w:val="uk-UA"/>
+              </w:rPr>
+              <w:t>.</w:t>
+            </w:r>
+            <w:r>
+              <w:rPr>
+                <w:rFonts w:ascii="Times New Roman" w:hAnsi="Times New Roman"/>
+                <w:b/>
+                <w:spacing w:val="-1"/>
+                <w:sz w:val="18"/>
+                <w:lang w:val="uk-UA"/>
+              </w:rPr>
+              <w:t xml:space="preserve"> </w:t>
             </w:r>
             <w:r>
               <w:rPr>
@@ -3330,7 +3350,22 @@
                 <w:sz w:val="18"/>
                 <w:lang w:val="uk-UA"/>
               </w:rPr>
-              <w:t>. Ministry of Education and Science of Ukraine. Certificate of</w:t>
+              <w:t xml:space="preserve">. </w:t>
+            </w:r>
+            <w:r>
+              <w:rPr>
+                <w:rFonts w:ascii="Times New Roman"/>
+                <w:sz w:val="18"/>
+              </w:rPr>
+              <w:t xml:space="preserve">Public. </w:t>
+            </w:r>
+            <w:r>
+              <w:rPr>
+                <w:rFonts w:ascii="Times New Roman"/>
+                <w:sz w:val="18"/>
+                <w:lang w:val="uk-UA"/>
+              </w:rPr>
+              <w:t>Ministry of Education and Science of Ukraine. Certificate of</w:t>
             </w:r>
             <w:r>
               <w:rPr>
@@ -29155,7 +29190,7 @@
 </file>
 
 <file path=customXml/itemProps1.xml><?xml version="1.0" encoding="utf-8"?>
-<ds:datastoreItem xmlns:ds="http://schemas.openxmlformats.org/officeDocument/2006/customXml" ds:itemID="{AF547C00-B460-4B9E-A332-9545CB4CFF50}">
+<ds:datastoreItem xmlns:ds="http://schemas.openxmlformats.org/officeDocument/2006/customXml" ds:itemID="{1D8477D6-4D38-4FFF-B442-BF49370AB6F7}">
   <ds:schemaRefs>
     <ds:schemaRef ds:uri="http://schemas.openxmlformats.org/officeDocument/2006/bibliography"/>
   </ds:schemaRefs>

</xml_diff>

<commit_message>
#381 dean-in-qw: add: previous university to diploma supplement
</commit_message>
<xml_diff>
--- a/core/src/main/resources/docs/templates/DiplomaSupplement.docx
+++ b/core/src/main/resources/docs/templates/DiplomaSupplement.docx
@@ -1,6 +1,6 @@
 
 <file path=word/document.xml><?xml version="1.0" encoding="utf-8"?>
-<w:document xmlns:ve="http://schemas.openxmlformats.org/markup-compatibility/2006" xmlns:o="urn:schemas-microsoft-com:office:office" xmlns:r="http://schemas.openxmlformats.org/officeDocument/2006/relationships" xmlns:m="http://schemas.openxmlformats.org/officeDocument/2006/math" xmlns:v="urn:schemas-microsoft-com:vml" xmlns:wp="http://schemas.openxmlformats.org/drawingml/2006/wordprocessingDrawing" xmlns:w10="urn:schemas-microsoft-com:office:word" xmlns:w="http://schemas.openxmlformats.org/wordprocessingml/2006/main" xmlns:wne="http://schemas.microsoft.com/office/word/2006/wordml">
+<w:document xmlns:wpc="http://schemas.microsoft.com/office/word/2010/wordprocessingCanvas" xmlns:mc="http://schemas.openxmlformats.org/markup-compatibility/2006" xmlns:o="urn:schemas-microsoft-com:office:office" xmlns:r="http://schemas.openxmlformats.org/officeDocument/2006/relationships" xmlns:m="http://schemas.openxmlformats.org/officeDocument/2006/math" xmlns:v="urn:schemas-microsoft-com:vml" xmlns:wp14="http://schemas.microsoft.com/office/word/2010/wordprocessingDrawing" xmlns:wp="http://schemas.openxmlformats.org/drawingml/2006/wordprocessingDrawing" xmlns:w10="urn:schemas-microsoft-com:office:word" xmlns:w="http://schemas.openxmlformats.org/wordprocessingml/2006/main" xmlns:w14="http://schemas.microsoft.com/office/word/2010/wordml" xmlns:w15="http://schemas.microsoft.com/office/word/2012/wordml" xmlns:wpg="http://schemas.microsoft.com/office/word/2010/wordprocessingGroup" xmlns:wpi="http://schemas.microsoft.com/office/word/2010/wordprocessingInk" xmlns:wne="http://schemas.microsoft.com/office/word/2006/wordml" xmlns:wps="http://schemas.microsoft.com/office/word/2010/wordprocessingShape" mc:Ignorable="w14 w15 wp14">
   <w:body>
     <w:p>
       <w:pPr>
@@ -14,7 +14,7 @@
     <w:tbl>
       <w:tblPr>
         <w:tblW w:w="5123" w:type="pct"/>
-        <w:tblLook w:val="04A0"/>
+        <w:tblLook w:val="04A0" w:firstRow="1" w:lastRow="0" w:firstColumn="1" w:lastColumn="0" w:noHBand="0" w:noVBand="1"/>
       </w:tblPr>
       <w:tblGrid>
         <w:gridCol w:w="348"/>
@@ -57,7 +57,7 @@
             <w:tblPr>
               <w:tblW w:w="0" w:type="auto"/>
               <w:tblInd w:w="2799" w:type="dxa"/>
-              <w:tblLook w:val="04A0"/>
+              <w:tblLook w:val="04A0" w:firstRow="1" w:lastRow="0" w:firstColumn="1" w:lastColumn="0" w:noHBand="0" w:noVBand="1"/>
             </w:tblPr>
             <w:tblGrid>
               <w:gridCol w:w="1433"/>
@@ -4911,7 +4911,7 @@
     <w:tbl>
       <w:tblPr>
         <w:tblW w:w="5074" w:type="pct"/>
-        <w:tblLook w:val="04A0"/>
+        <w:tblLook w:val="04A0" w:firstRow="1" w:lastRow="0" w:firstColumn="1" w:lastColumn="0" w:noHBand="0" w:noVBand="1"/>
       </w:tblPr>
       <w:tblGrid>
         <w:gridCol w:w="349"/>
@@ -5682,7 +5682,7 @@
             <w:tblPr>
               <w:tblW w:w="0" w:type="auto"/>
               <w:jc w:val="center"/>
-              <w:tblLook w:val="04A0"/>
+              <w:tblLook w:val="04A0" w:firstRow="1" w:lastRow="0" w:firstColumn="1" w:lastColumn="0" w:noHBand="0" w:noVBand="1"/>
             </w:tblPr>
             <w:tblGrid>
               <w:gridCol w:w="4295"/>
@@ -7289,7 +7289,7 @@
           <w:left w:w="0" w:type="dxa"/>
           <w:right w:w="0" w:type="dxa"/>
         </w:tblCellMar>
-        <w:tblLook w:val="01E0"/>
+        <w:tblLook w:val="01E0" w:firstRow="1" w:lastRow="1" w:firstColumn="1" w:lastColumn="1" w:noHBand="0" w:noVBand="0"/>
       </w:tblPr>
       <w:tblGrid>
         <w:gridCol w:w="841"/>
@@ -9044,7 +9044,7 @@
     <w:tbl>
       <w:tblPr>
         <w:tblW w:w="5786" w:type="pct"/>
-        <w:tblLook w:val="04A0"/>
+        <w:tblLook w:val="04A0" w:firstRow="1" w:lastRow="0" w:firstColumn="1" w:lastColumn="0" w:noHBand="0" w:noVBand="1"/>
       </w:tblPr>
       <w:tblGrid>
         <w:gridCol w:w="357"/>
@@ -14689,7 +14689,7 @@
                 <w:insideH w:val="single" w:sz="4" w:space="0" w:color="auto"/>
                 <w:insideV w:val="single" w:sz="4" w:space="0" w:color="auto"/>
               </w:tblBorders>
-              <w:tblLook w:val="04A0"/>
+              <w:tblLook w:val="04A0" w:firstRow="1" w:lastRow="0" w:firstColumn="1" w:lastColumn="0" w:noHBand="0" w:noVBand="1"/>
             </w:tblPr>
             <w:tblGrid>
               <w:gridCol w:w="901"/>
@@ -14978,9 +14978,8 @@
               <w:ind w:left="68" w:right="17"/>
               <w:jc w:val="both"/>
               <w:rPr>
-                <w:rFonts w:ascii="Times New Roman" w:eastAsia="Times New Roman" w:hAnsi="Times New Roman"/>
-                <w:sz w:val="18"/>
-                <w:szCs w:val="18"/>
+                <w:rFonts w:ascii="Times New Roman" w:hAnsi="Times New Roman"/>
+                <w:sz w:val="18"/>
                 <w:lang w:val="uk-UA"/>
               </w:rPr>
             </w:pPr>
@@ -16221,6 +16220,42 @@
                 <w:lang w:val="uk-UA"/>
               </w:rPr>
               <w:t>them</w:t>
+            </w:r>
+          </w:p>
+          <w:p>
+            <w:pPr>
+              <w:pStyle w:val="TableParagraph"/>
+              <w:ind w:left="68" w:right="17"/>
+              <w:jc w:val="both"/>
+              <w:rPr>
+                <w:rFonts w:ascii="Times New Roman" w:eastAsia="Times New Roman" w:hAnsi="Times New Roman"/>
+                <w:sz w:val="18"/>
+                <w:szCs w:val="18"/>
+                <w:lang w:val="uk-UA"/>
+              </w:rPr>
+            </w:pPr>
+            <w:r>
+              <w:rPr>
+                <w:rFonts w:ascii="Times New Roman" w:hAnsi="Times New Roman"/>
+                <w:b/>
+                <w:sz w:val="18"/>
+              </w:rPr>
+              <w:t>#AllTrainingDurations</w:t>
+            </w:r>
+            <w:r>
+              <w:rPr>
+                <w:rFonts w:ascii="Times New Roman" w:hAnsi="Times New Roman"/>
+                <w:b/>
+                <w:sz w:val="18"/>
+              </w:rPr>
+              <w:t>Ukr</w:t>
+            </w:r>
+            <w:r>
+              <w:rPr>
+                <w:rFonts w:ascii="Times New Roman" w:hAnsi="Times New Roman"/>
+                <w:sz w:val="18"/>
+              </w:rPr>
+              <w:t xml:space="preserve"> / #AllTrainingDurationsEng</w:t>
             </w:r>
           </w:p>
           <w:p>
@@ -16241,6 +16276,7 @@
                 <w:sz w:val="18"/>
                 <w:lang w:val="uk-UA"/>
               </w:rPr>
+              <w:lastRenderedPageBreak/>
               <w:t xml:space="preserve">Черкаський державний технологічний університет. Строк навчання </w:t>
             </w:r>
             <w:r>
@@ -16251,14 +16287,26 @@
                 <w:sz w:val="18"/>
                 <w:lang w:val="uk-UA"/>
               </w:rPr>
-              <w:t>#TrainingStart</w:t>
-            </w:r>
+              <w:t>#Train</w:t>
+            </w:r>
+            <w:bookmarkStart w:id="0" w:name="_GoBack"/>
+            <w:bookmarkEnd w:id="0"/>
             <w:r>
               <w:rPr>
                 <w:rFonts w:ascii="Times New Roman" w:hAnsi="Times New Roman"/>
                 <w:b/>
                 <w:bCs/>
                 <w:sz w:val="18"/>
+                <w:lang w:val="uk-UA"/>
+              </w:rPr>
+              <w:t>ingStart</w:t>
+            </w:r>
+            <w:r>
+              <w:rPr>
+                <w:rFonts w:ascii="Times New Roman" w:hAnsi="Times New Roman"/>
+                <w:b/>
+                <w:bCs/>
+                <w:sz w:val="18"/>
               </w:rPr>
               <w:t>-</w:t>
             </w:r>
@@ -16294,16 +16342,7 @@
                 <w:sz w:val="18"/>
                 <w:lang w:val="uk-UA"/>
               </w:rPr>
-              <w:t xml:space="preserve">Cherkasy State </w:t>
-            </w:r>
-            <w:r>
-              <w:rPr>
-                <w:rFonts w:ascii="Times New Roman" w:hAnsi="Times New Roman"/>
-                <w:sz w:val="18"/>
-                <w:lang w:val="uk-UA"/>
-              </w:rPr>
-              <w:lastRenderedPageBreak/>
-              <w:t>Technological Universit</w:t>
+              <w:t>Cherkasy State Technological Universit</w:t>
             </w:r>
             <w:r>
               <w:rPr>
@@ -16380,7 +16419,7 @@
           </w:tcPr>
           <w:p>
             <w:pPr>
-              <w:spacing w:beforeLines="40" w:after="0" w:line="240" w:lineRule="auto"/>
+              <w:spacing w:beforeLines="40" w:before="96" w:after="0" w:line="240" w:lineRule="auto"/>
               <w:ind w:left="-57" w:right="-57"/>
               <w:jc w:val="center"/>
               <w:rPr>
@@ -16424,7 +16463,7 @@
           <w:p>
             <w:pPr>
               <w:pStyle w:val="TableParagraph"/>
-              <w:spacing w:beforeLines="40" w:line="205" w:lineRule="exact"/>
+              <w:spacing w:beforeLines="40" w:before="96" w:line="205" w:lineRule="exact"/>
               <w:jc w:val="both"/>
               <w:rPr>
                 <w:rFonts w:ascii="Times New Roman" w:hAnsi="Times New Roman"/>
@@ -16915,6 +16954,7 @@
                 <w:rFonts w:ascii="Times New Roman" w:hAnsi="Times New Roman"/>
                 <w:spacing w:val="-1"/>
                 <w:sz w:val="18"/>
+                <w:lang w:val="uk-UA"/>
               </w:rPr>
             </w:pPr>
             <w:r>
@@ -20466,7 +20506,7 @@
       <w:tblPr>
         <w:tblW w:w="5026" w:type="pct"/>
         <w:tblLayout w:type="fixed"/>
-        <w:tblLook w:val="04A0"/>
+        <w:tblLook w:val="04A0" w:firstRow="1" w:lastRow="0" w:firstColumn="1" w:lastColumn="0" w:noHBand="0" w:noVBand="1"/>
       </w:tblPr>
       <w:tblGrid>
         <w:gridCol w:w="10474"/>
@@ -22183,7 +22223,7 @@
                 <w:bottom w:w="28" w:type="dxa"/>
                 <w:right w:w="28" w:type="dxa"/>
               </w:tblCellMar>
-              <w:tblLook w:val="04A0"/>
+              <w:tblLook w:val="04A0" w:firstRow="1" w:lastRow="0" w:firstColumn="1" w:lastColumn="0" w:noHBand="0" w:noVBand="1"/>
             </w:tblPr>
             <w:tblGrid>
               <w:gridCol w:w="1475"/>
@@ -25273,7 +25313,7 @@
 </file>
 
 <file path=word/endnotes.xml><?xml version="1.0" encoding="utf-8"?>
-<w:endnotes xmlns:ve="http://schemas.openxmlformats.org/markup-compatibility/2006" xmlns:o="urn:schemas-microsoft-com:office:office" xmlns:r="http://schemas.openxmlformats.org/officeDocument/2006/relationships" xmlns:m="http://schemas.openxmlformats.org/officeDocument/2006/math" xmlns:v="urn:schemas-microsoft-com:vml" xmlns:wp="http://schemas.openxmlformats.org/drawingml/2006/wordprocessingDrawing" xmlns:w10="urn:schemas-microsoft-com:office:word" xmlns:w="http://schemas.openxmlformats.org/wordprocessingml/2006/main" xmlns:wne="http://schemas.microsoft.com/office/word/2006/wordml">
+<w:endnotes xmlns:wpc="http://schemas.microsoft.com/office/word/2010/wordprocessingCanvas" xmlns:mc="http://schemas.openxmlformats.org/markup-compatibility/2006" xmlns:o="urn:schemas-microsoft-com:office:office" xmlns:r="http://schemas.openxmlformats.org/officeDocument/2006/relationships" xmlns:m="http://schemas.openxmlformats.org/officeDocument/2006/math" xmlns:v="urn:schemas-microsoft-com:vml" xmlns:wp14="http://schemas.microsoft.com/office/word/2010/wordprocessingDrawing" xmlns:wp="http://schemas.openxmlformats.org/drawingml/2006/wordprocessingDrawing" xmlns:w10="urn:schemas-microsoft-com:office:word" xmlns:w="http://schemas.openxmlformats.org/wordprocessingml/2006/main" xmlns:w14="http://schemas.microsoft.com/office/word/2010/wordml" xmlns:w15="http://schemas.microsoft.com/office/word/2012/wordml" xmlns:wpg="http://schemas.microsoft.com/office/word/2010/wordprocessingGroup" xmlns:wpi="http://schemas.microsoft.com/office/word/2010/wordprocessingInk" xmlns:wne="http://schemas.microsoft.com/office/word/2006/wordml" xmlns:wps="http://schemas.microsoft.com/office/word/2010/wordprocessingShape" mc:Ignorable="w14 w15 wp14">
   <w:endnote w:type="separator" w:id="-1">
     <w:p>
       <w:pPr>
@@ -25298,7 +25338,7 @@
 </file>
 
 <file path=word/footer1.xml><?xml version="1.0" encoding="utf-8"?>
-<w:ftr xmlns:ve="http://schemas.openxmlformats.org/markup-compatibility/2006" xmlns:o="urn:schemas-microsoft-com:office:office" xmlns:r="http://schemas.openxmlformats.org/officeDocument/2006/relationships" xmlns:m="http://schemas.openxmlformats.org/officeDocument/2006/math" xmlns:v="urn:schemas-microsoft-com:vml" xmlns:wp="http://schemas.openxmlformats.org/drawingml/2006/wordprocessingDrawing" xmlns:w10="urn:schemas-microsoft-com:office:word" xmlns:w="http://schemas.openxmlformats.org/wordprocessingml/2006/main" xmlns:wne="http://schemas.microsoft.com/office/word/2006/wordml">
+<w:ftr xmlns:wpc="http://schemas.microsoft.com/office/word/2010/wordprocessingCanvas" xmlns:mc="http://schemas.openxmlformats.org/markup-compatibility/2006" xmlns:o="urn:schemas-microsoft-com:office:office" xmlns:r="http://schemas.openxmlformats.org/officeDocument/2006/relationships" xmlns:m="http://schemas.openxmlformats.org/officeDocument/2006/math" xmlns:v="urn:schemas-microsoft-com:vml" xmlns:wp14="http://schemas.microsoft.com/office/word/2010/wordprocessingDrawing" xmlns:wp="http://schemas.openxmlformats.org/drawingml/2006/wordprocessingDrawing" xmlns:w10="urn:schemas-microsoft-com:office:word" xmlns:w="http://schemas.openxmlformats.org/wordprocessingml/2006/main" xmlns:w14="http://schemas.microsoft.com/office/word/2010/wordml" xmlns:w15="http://schemas.microsoft.com/office/word/2012/wordml" xmlns:wpg="http://schemas.microsoft.com/office/word/2010/wordprocessingGroup" xmlns:wpi="http://schemas.microsoft.com/office/word/2010/wordprocessingInk" xmlns:wne="http://schemas.microsoft.com/office/word/2006/wordml" xmlns:wps="http://schemas.microsoft.com/office/word/2010/wordprocessingShape" mc:Ignorable="w14 w15 wp14">
   <w:p>
     <w:pPr>
       <w:pStyle w:val="aa"/>
@@ -25380,7 +25420,7 @@
         <w:sz w:val="20"/>
         <w:lang w:val="ru-RU"/>
       </w:rPr>
-      <w:t>7</w:t>
+      <w:t>4</w:t>
     </w:r>
     <w:r>
       <w:rPr>
@@ -25406,7 +25446,7 @@
 </file>
 
 <file path=word/footnotes.xml><?xml version="1.0" encoding="utf-8"?>
-<w:footnotes xmlns:ve="http://schemas.openxmlformats.org/markup-compatibility/2006" xmlns:o="urn:schemas-microsoft-com:office:office" xmlns:r="http://schemas.openxmlformats.org/officeDocument/2006/relationships" xmlns:m="http://schemas.openxmlformats.org/officeDocument/2006/math" xmlns:v="urn:schemas-microsoft-com:vml" xmlns:wp="http://schemas.openxmlformats.org/drawingml/2006/wordprocessingDrawing" xmlns:w10="urn:schemas-microsoft-com:office:word" xmlns:w="http://schemas.openxmlformats.org/wordprocessingml/2006/main" xmlns:wne="http://schemas.microsoft.com/office/word/2006/wordml">
+<w:footnotes xmlns:wpc="http://schemas.microsoft.com/office/word/2010/wordprocessingCanvas" xmlns:mc="http://schemas.openxmlformats.org/markup-compatibility/2006" xmlns:o="urn:schemas-microsoft-com:office:office" xmlns:r="http://schemas.openxmlformats.org/officeDocument/2006/relationships" xmlns:m="http://schemas.openxmlformats.org/officeDocument/2006/math" xmlns:v="urn:schemas-microsoft-com:vml" xmlns:wp14="http://schemas.microsoft.com/office/word/2010/wordprocessingDrawing" xmlns:wp="http://schemas.openxmlformats.org/drawingml/2006/wordprocessingDrawing" xmlns:w10="urn:schemas-microsoft-com:office:word" xmlns:w="http://schemas.openxmlformats.org/wordprocessingml/2006/main" xmlns:w14="http://schemas.microsoft.com/office/word/2010/wordml" xmlns:w15="http://schemas.microsoft.com/office/word/2012/wordml" xmlns:wpg="http://schemas.microsoft.com/office/word/2010/wordprocessingGroup" xmlns:wpi="http://schemas.microsoft.com/office/word/2010/wordprocessingInk" xmlns:wne="http://schemas.microsoft.com/office/word/2006/wordml" xmlns:wps="http://schemas.microsoft.com/office/word/2010/wordprocessingShape" mc:Ignorable="w14 w15 wp14">
   <w:footnote w:type="separator" w:id="-1">
     <w:p>
       <w:pPr>
@@ -25431,7 +25471,7 @@
 </file>
 
 <file path=word/numbering.xml><?xml version="1.0" encoding="utf-8"?>
-<w:numbering xmlns:ve="http://schemas.openxmlformats.org/markup-compatibility/2006" xmlns:o="urn:schemas-microsoft-com:office:office" xmlns:r="http://schemas.openxmlformats.org/officeDocument/2006/relationships" xmlns:m="http://schemas.openxmlformats.org/officeDocument/2006/math" xmlns:v="urn:schemas-microsoft-com:vml" xmlns:wp="http://schemas.openxmlformats.org/drawingml/2006/wordprocessingDrawing" xmlns:w10="urn:schemas-microsoft-com:office:word" xmlns:w="http://schemas.openxmlformats.org/wordprocessingml/2006/main" xmlns:wne="http://schemas.microsoft.com/office/word/2006/wordml">
+<w:numbering xmlns:wpc="http://schemas.microsoft.com/office/word/2010/wordprocessingCanvas" xmlns:mc="http://schemas.openxmlformats.org/markup-compatibility/2006" xmlns:o="urn:schemas-microsoft-com:office:office" xmlns:r="http://schemas.openxmlformats.org/officeDocument/2006/relationships" xmlns:m="http://schemas.openxmlformats.org/officeDocument/2006/math" xmlns:v="urn:schemas-microsoft-com:vml" xmlns:wp14="http://schemas.microsoft.com/office/word/2010/wordprocessingDrawing" xmlns:wp="http://schemas.openxmlformats.org/drawingml/2006/wordprocessingDrawing" xmlns:w10="urn:schemas-microsoft-com:office:word" xmlns:w="http://schemas.openxmlformats.org/wordprocessingml/2006/main" xmlns:w14="http://schemas.microsoft.com/office/word/2010/wordml" xmlns:w15="http://schemas.microsoft.com/office/word/2012/wordml" xmlns:wpg="http://schemas.microsoft.com/office/word/2010/wordprocessingGroup" xmlns:wpi="http://schemas.microsoft.com/office/word/2010/wordprocessingInk" xmlns:wne="http://schemas.microsoft.com/office/word/2006/wordml" xmlns:wps="http://schemas.microsoft.com/office/word/2010/wordprocessingShape" mc:Ignorable="w14 w15 wp14">
   <w:abstractNum w:abstractNumId="0">
     <w:nsid w:val="00000005"/>
     <w:multiLevelType w:val="hybridMultilevel"/>
@@ -28208,7 +28248,7 @@
 </file>
 
 <file path=word/styles.xml><?xml version="1.0" encoding="utf-8"?>
-<w:styles xmlns:r="http://schemas.openxmlformats.org/officeDocument/2006/relationships" xmlns:w="http://schemas.openxmlformats.org/wordprocessingml/2006/main">
+<w:styles xmlns:mc="http://schemas.openxmlformats.org/markup-compatibility/2006" xmlns:r="http://schemas.openxmlformats.org/officeDocument/2006/relationships" xmlns:w="http://schemas.openxmlformats.org/wordprocessingml/2006/main" xmlns:w14="http://schemas.microsoft.com/office/word/2010/wordml" xmlns:w15="http://schemas.microsoft.com/office/word/2012/wordml" mc:Ignorable="w14 w15">
   <w:docDefaults>
     <w:rPrDefault>
       <w:rPr>
@@ -28218,36 +28258,165 @@
     </w:rPrDefault>
     <w:pPrDefault/>
   </w:docDefaults>
-  <w:latentStyles w:defLockedState="0" w:defUIPriority="99" w:defSemiHidden="1" w:defUnhideWhenUsed="1" w:defQFormat="0" w:count="267">
-    <w:lsdException w:name="Normal" w:semiHidden="0" w:uiPriority="0" w:unhideWhenUsed="0" w:qFormat="1"/>
-    <w:lsdException w:name="heading 1" w:semiHidden="0" w:uiPriority="1" w:unhideWhenUsed="0" w:qFormat="1"/>
-    <w:lsdException w:name="heading 2" w:uiPriority="1" w:qFormat="1"/>
-    <w:lsdException w:name="heading 3" w:uiPriority="1" w:qFormat="1"/>
-    <w:lsdException w:name="heading 4" w:uiPriority="1" w:qFormat="1"/>
-    <w:lsdException w:name="heading 5" w:uiPriority="9" w:qFormat="1"/>
-    <w:lsdException w:name="heading 6" w:uiPriority="9" w:qFormat="1"/>
-    <w:lsdException w:name="heading 7" w:uiPriority="9" w:qFormat="1"/>
-    <w:lsdException w:name="heading 8" w:uiPriority="9" w:qFormat="1"/>
-    <w:lsdException w:name="heading 9" w:uiPriority="9" w:qFormat="1"/>
-    <w:lsdException w:name="toc 1" w:uiPriority="39"/>
-    <w:lsdException w:name="toc 2" w:uiPriority="39"/>
-    <w:lsdException w:name="toc 3" w:uiPriority="39"/>
-    <w:lsdException w:name="toc 4" w:uiPriority="39"/>
-    <w:lsdException w:name="toc 5" w:uiPriority="39"/>
-    <w:lsdException w:name="toc 6" w:uiPriority="39"/>
-    <w:lsdException w:name="toc 7" w:uiPriority="39"/>
-    <w:lsdException w:name="toc 8" w:uiPriority="39"/>
-    <w:lsdException w:name="toc 9" w:uiPriority="39"/>
-    <w:lsdException w:name="caption" w:uiPriority="35" w:qFormat="1"/>
-    <w:lsdException w:name="Title" w:semiHidden="0" w:uiPriority="10" w:unhideWhenUsed="0" w:qFormat="1"/>
-    <w:lsdException w:name="Default Paragraph Font" w:uiPriority="1"/>
-    <w:lsdException w:name="Body Text" w:uiPriority="1" w:qFormat="1"/>
-    <w:lsdException w:name="Subtitle" w:semiHidden="0" w:uiPriority="11" w:unhideWhenUsed="0" w:qFormat="1"/>
-    <w:lsdException w:name="Strong" w:semiHidden="0" w:uiPriority="22" w:unhideWhenUsed="0" w:qFormat="1"/>
-    <w:lsdException w:name="Emphasis" w:semiHidden="0" w:uiPriority="20" w:unhideWhenUsed="0" w:qFormat="1"/>
-    <w:lsdException w:name="Table Grid" w:semiHidden="0" w:uiPriority="59" w:unhideWhenUsed="0"/>
-    <w:lsdException w:name="Placeholder Text" w:unhideWhenUsed="0"/>
-    <w:lsdException w:name="No Spacing" w:semiHidden="0" w:uiPriority="1" w:unhideWhenUsed="0" w:qFormat="1"/>
+  <w:latentStyles w:defLockedState="0" w:defUIPriority="99" w:defSemiHidden="0" w:defUnhideWhenUsed="0" w:defQFormat="0" w:count="371">
+    <w:lsdException w:name="Normal" w:uiPriority="0" w:qFormat="1"/>
+    <w:lsdException w:name="heading 1" w:uiPriority="1" w:qFormat="1"/>
+    <w:lsdException w:name="heading 2" w:semiHidden="1" w:uiPriority="1" w:unhideWhenUsed="1" w:qFormat="1"/>
+    <w:lsdException w:name="heading 3" w:semiHidden="1" w:uiPriority="1" w:unhideWhenUsed="1" w:qFormat="1"/>
+    <w:lsdException w:name="heading 4" w:semiHidden="1" w:uiPriority="1" w:unhideWhenUsed="1" w:qFormat="1"/>
+    <w:lsdException w:name="heading 5" w:semiHidden="1" w:uiPriority="9" w:unhideWhenUsed="1" w:qFormat="1"/>
+    <w:lsdException w:name="heading 6" w:semiHidden="1" w:uiPriority="9" w:unhideWhenUsed="1" w:qFormat="1"/>
+    <w:lsdException w:name="heading 7" w:semiHidden="1" w:uiPriority="9" w:unhideWhenUsed="1" w:qFormat="1"/>
+    <w:lsdException w:name="heading 8" w:semiHidden="1" w:uiPriority="9" w:unhideWhenUsed="1" w:qFormat="1"/>
+    <w:lsdException w:name="heading 9" w:semiHidden="1" w:uiPriority="9" w:unhideWhenUsed="1" w:qFormat="1"/>
+    <w:lsdException w:name="index 1" w:semiHidden="1" w:unhideWhenUsed="1"/>
+    <w:lsdException w:name="index 2" w:semiHidden="1" w:unhideWhenUsed="1"/>
+    <w:lsdException w:name="index 3" w:semiHidden="1" w:unhideWhenUsed="1"/>
+    <w:lsdException w:name="index 4" w:semiHidden="1" w:unhideWhenUsed="1"/>
+    <w:lsdException w:name="index 5" w:semiHidden="1" w:unhideWhenUsed="1"/>
+    <w:lsdException w:name="index 6" w:semiHidden="1" w:unhideWhenUsed="1"/>
+    <w:lsdException w:name="index 7" w:semiHidden="1" w:unhideWhenUsed="1"/>
+    <w:lsdException w:name="index 8" w:semiHidden="1" w:unhideWhenUsed="1"/>
+    <w:lsdException w:name="index 9" w:semiHidden="1" w:unhideWhenUsed="1"/>
+    <w:lsdException w:name="toc 1" w:semiHidden="1" w:uiPriority="39" w:unhideWhenUsed="1"/>
+    <w:lsdException w:name="toc 2" w:semiHidden="1" w:uiPriority="39" w:unhideWhenUsed="1"/>
+    <w:lsdException w:name="toc 3" w:semiHidden="1" w:uiPriority="39" w:unhideWhenUsed="1"/>
+    <w:lsdException w:name="toc 4" w:semiHidden="1" w:uiPriority="39" w:unhideWhenUsed="1"/>
+    <w:lsdException w:name="toc 5" w:semiHidden="1" w:uiPriority="39" w:unhideWhenUsed="1"/>
+    <w:lsdException w:name="toc 6" w:semiHidden="1" w:uiPriority="39" w:unhideWhenUsed="1"/>
+    <w:lsdException w:name="toc 7" w:semiHidden="1" w:uiPriority="39" w:unhideWhenUsed="1"/>
+    <w:lsdException w:name="toc 8" w:semiHidden="1" w:uiPriority="39" w:unhideWhenUsed="1"/>
+    <w:lsdException w:name="toc 9" w:semiHidden="1" w:uiPriority="39" w:unhideWhenUsed="1"/>
+    <w:lsdException w:name="Normal Indent" w:semiHidden="1" w:unhideWhenUsed="1"/>
+    <w:lsdException w:name="footnote text" w:semiHidden="1" w:unhideWhenUsed="1"/>
+    <w:lsdException w:name="annotation text" w:semiHidden="1" w:unhideWhenUsed="1"/>
+    <w:lsdException w:name="header" w:semiHidden="1" w:unhideWhenUsed="1"/>
+    <w:lsdException w:name="footer" w:semiHidden="1" w:unhideWhenUsed="1"/>
+    <w:lsdException w:name="index heading" w:semiHidden="1" w:unhideWhenUsed="1"/>
+    <w:lsdException w:name="caption" w:semiHidden="1" w:uiPriority="35" w:unhideWhenUsed="1" w:qFormat="1"/>
+    <w:lsdException w:name="table of figures" w:semiHidden="1" w:unhideWhenUsed="1"/>
+    <w:lsdException w:name="envelope address" w:semiHidden="1" w:unhideWhenUsed="1"/>
+    <w:lsdException w:name="envelope return" w:semiHidden="1" w:unhideWhenUsed="1"/>
+    <w:lsdException w:name="footnote reference" w:semiHidden="1" w:unhideWhenUsed="1"/>
+    <w:lsdException w:name="annotation reference" w:semiHidden="1" w:unhideWhenUsed="1"/>
+    <w:lsdException w:name="line number" w:semiHidden="1" w:unhideWhenUsed="1"/>
+    <w:lsdException w:name="page number" w:semiHidden="1" w:unhideWhenUsed="1"/>
+    <w:lsdException w:name="endnote reference" w:semiHidden="1" w:unhideWhenUsed="1"/>
+    <w:lsdException w:name="endnote text" w:semiHidden="1" w:unhideWhenUsed="1"/>
+    <w:lsdException w:name="table of authorities" w:semiHidden="1" w:unhideWhenUsed="1"/>
+    <w:lsdException w:name="macro" w:semiHidden="1" w:unhideWhenUsed="1"/>
+    <w:lsdException w:name="toa heading" w:semiHidden="1" w:unhideWhenUsed="1"/>
+    <w:lsdException w:name="List" w:semiHidden="1" w:unhideWhenUsed="1"/>
+    <w:lsdException w:name="List Bullet" w:semiHidden="1" w:unhideWhenUsed="1"/>
+    <w:lsdException w:name="List Number" w:semiHidden="1" w:unhideWhenUsed="1"/>
+    <w:lsdException w:name="List 2" w:semiHidden="1" w:unhideWhenUsed="1"/>
+    <w:lsdException w:name="List 3" w:semiHidden="1" w:unhideWhenUsed="1"/>
+    <w:lsdException w:name="List 4" w:semiHidden="1" w:unhideWhenUsed="1"/>
+    <w:lsdException w:name="List 5" w:semiHidden="1" w:unhideWhenUsed="1"/>
+    <w:lsdException w:name="List Bullet 2" w:semiHidden="1" w:unhideWhenUsed="1"/>
+    <w:lsdException w:name="List Bullet 3" w:semiHidden="1" w:unhideWhenUsed="1"/>
+    <w:lsdException w:name="List Bullet 4" w:semiHidden="1" w:unhideWhenUsed="1"/>
+    <w:lsdException w:name="List Bullet 5" w:semiHidden="1" w:unhideWhenUsed="1"/>
+    <w:lsdException w:name="List Number 2" w:semiHidden="1" w:unhideWhenUsed="1"/>
+    <w:lsdException w:name="List Number 3" w:semiHidden="1" w:unhideWhenUsed="1"/>
+    <w:lsdException w:name="List Number 4" w:semiHidden="1" w:unhideWhenUsed="1"/>
+    <w:lsdException w:name="List Number 5" w:semiHidden="1" w:unhideWhenUsed="1"/>
+    <w:lsdException w:name="Title" w:uiPriority="10" w:qFormat="1"/>
+    <w:lsdException w:name="Closing" w:semiHidden="1" w:unhideWhenUsed="1"/>
+    <w:lsdException w:name="Signature" w:semiHidden="1" w:unhideWhenUsed="1"/>
+    <w:lsdException w:name="Default Paragraph Font" w:semiHidden="1" w:uiPriority="1" w:unhideWhenUsed="1"/>
+    <w:lsdException w:name="Body Text" w:semiHidden="1" w:uiPriority="1" w:unhideWhenUsed="1" w:qFormat="1"/>
+    <w:lsdException w:name="Body Text Indent" w:semiHidden="1" w:unhideWhenUsed="1"/>
+    <w:lsdException w:name="List Continue" w:semiHidden="1" w:unhideWhenUsed="1"/>
+    <w:lsdException w:name="List Continue 2" w:semiHidden="1" w:unhideWhenUsed="1"/>
+    <w:lsdException w:name="List Continue 3" w:semiHidden="1" w:unhideWhenUsed="1"/>
+    <w:lsdException w:name="List Continue 4" w:semiHidden="1" w:unhideWhenUsed="1"/>
+    <w:lsdException w:name="List Continue 5" w:semiHidden="1" w:unhideWhenUsed="1"/>
+    <w:lsdException w:name="Message Header" w:semiHidden="1" w:unhideWhenUsed="1"/>
+    <w:lsdException w:name="Subtitle" w:uiPriority="11" w:qFormat="1"/>
+    <w:lsdException w:name="Salutation" w:semiHidden="1" w:unhideWhenUsed="1"/>
+    <w:lsdException w:name="Date" w:semiHidden="1" w:unhideWhenUsed="1"/>
+    <w:lsdException w:name="Body Text First Indent" w:semiHidden="1" w:unhideWhenUsed="1"/>
+    <w:lsdException w:name="Body Text First Indent 2" w:semiHidden="1" w:unhideWhenUsed="1"/>
+    <w:lsdException w:name="Note Heading" w:semiHidden="1" w:unhideWhenUsed="1"/>
+    <w:lsdException w:name="Body Text 2" w:semiHidden="1" w:unhideWhenUsed="1"/>
+    <w:lsdException w:name="Body Text 3" w:semiHidden="1" w:unhideWhenUsed="1"/>
+    <w:lsdException w:name="Body Text Indent 2" w:semiHidden="1" w:unhideWhenUsed="1"/>
+    <w:lsdException w:name="Body Text Indent 3" w:semiHidden="1" w:unhideWhenUsed="1"/>
+    <w:lsdException w:name="Block Text" w:semiHidden="1" w:unhideWhenUsed="1"/>
+    <w:lsdException w:name="Hyperlink" w:semiHidden="1" w:unhideWhenUsed="1"/>
+    <w:lsdException w:name="FollowedHyperlink" w:semiHidden="1" w:unhideWhenUsed="1"/>
+    <w:lsdException w:name="Strong" w:uiPriority="22" w:qFormat="1"/>
+    <w:lsdException w:name="Emphasis" w:uiPriority="20" w:qFormat="1"/>
+    <w:lsdException w:name="Document Map" w:semiHidden="1" w:unhideWhenUsed="1"/>
+    <w:lsdException w:name="Plain Text" w:semiHidden="1" w:unhideWhenUsed="1"/>
+    <w:lsdException w:name="E-mail Signature" w:semiHidden="1" w:unhideWhenUsed="1"/>
+    <w:lsdException w:name="HTML Top of Form" w:semiHidden="1" w:unhideWhenUsed="1"/>
+    <w:lsdException w:name="HTML Bottom of Form" w:semiHidden="1" w:unhideWhenUsed="1"/>
+    <w:lsdException w:name="Normal (Web)" w:semiHidden="1" w:unhideWhenUsed="1"/>
+    <w:lsdException w:name="HTML Acronym" w:semiHidden="1" w:unhideWhenUsed="1"/>
+    <w:lsdException w:name="HTML Address" w:semiHidden="1" w:unhideWhenUsed="1"/>
+    <w:lsdException w:name="HTML Cite" w:semiHidden="1" w:unhideWhenUsed="1"/>
+    <w:lsdException w:name="HTML Code" w:semiHidden="1" w:unhideWhenUsed="1"/>
+    <w:lsdException w:name="HTML Definition" w:semiHidden="1" w:unhideWhenUsed="1"/>
+    <w:lsdException w:name="HTML Keyboard" w:semiHidden="1" w:unhideWhenUsed="1"/>
+    <w:lsdException w:name="HTML Preformatted" w:semiHidden="1" w:unhideWhenUsed="1"/>
+    <w:lsdException w:name="HTML Sample" w:semiHidden="1" w:unhideWhenUsed="1"/>
+    <w:lsdException w:name="HTML Typewriter" w:semiHidden="1" w:unhideWhenUsed="1"/>
+    <w:lsdException w:name="HTML Variable" w:semiHidden="1" w:unhideWhenUsed="1"/>
+    <w:lsdException w:name="Normal Table" w:semiHidden="1" w:unhideWhenUsed="1"/>
+    <w:lsdException w:name="annotation subject" w:semiHidden="1" w:unhideWhenUsed="1"/>
+    <w:lsdException w:name="No List" w:semiHidden="1" w:unhideWhenUsed="1"/>
+    <w:lsdException w:name="Outline List 1" w:semiHidden="1" w:unhideWhenUsed="1"/>
+    <w:lsdException w:name="Outline List 2" w:semiHidden="1" w:unhideWhenUsed="1"/>
+    <w:lsdException w:name="Outline List 3" w:semiHidden="1" w:unhideWhenUsed="1"/>
+    <w:lsdException w:name="Table Simple 1" w:semiHidden="1" w:unhideWhenUsed="1"/>
+    <w:lsdException w:name="Table Simple 2" w:semiHidden="1" w:unhideWhenUsed="1"/>
+    <w:lsdException w:name="Table Simple 3" w:semiHidden="1" w:unhideWhenUsed="1"/>
+    <w:lsdException w:name="Table Classic 1" w:semiHidden="1" w:unhideWhenUsed="1"/>
+    <w:lsdException w:name="Table Classic 2" w:semiHidden="1" w:unhideWhenUsed="1"/>
+    <w:lsdException w:name="Table Classic 3" w:semiHidden="1" w:unhideWhenUsed="1"/>
+    <w:lsdException w:name="Table Classic 4" w:semiHidden="1" w:unhideWhenUsed="1"/>
+    <w:lsdException w:name="Table Colorful 1" w:semiHidden="1" w:unhideWhenUsed="1"/>
+    <w:lsdException w:name="Table Colorful 2" w:semiHidden="1" w:unhideWhenUsed="1"/>
+    <w:lsdException w:name="Table Colorful 3" w:semiHidden="1" w:unhideWhenUsed="1"/>
+    <w:lsdException w:name="Table Columns 1" w:semiHidden="1" w:unhideWhenUsed="1"/>
+    <w:lsdException w:name="Table Columns 2" w:semiHidden="1" w:unhideWhenUsed="1"/>
+    <w:lsdException w:name="Table Columns 3" w:semiHidden="1" w:unhideWhenUsed="1"/>
+    <w:lsdException w:name="Table Columns 4" w:semiHidden="1" w:unhideWhenUsed="1"/>
+    <w:lsdException w:name="Table Columns 5" w:semiHidden="1" w:unhideWhenUsed="1"/>
+    <w:lsdException w:name="Table Grid 1" w:semiHidden="1" w:unhideWhenUsed="1"/>
+    <w:lsdException w:name="Table Grid 2" w:semiHidden="1" w:unhideWhenUsed="1"/>
+    <w:lsdException w:name="Table Grid 3" w:semiHidden="1" w:unhideWhenUsed="1"/>
+    <w:lsdException w:name="Table Grid 4" w:semiHidden="1" w:unhideWhenUsed="1"/>
+    <w:lsdException w:name="Table Grid 5" w:semiHidden="1" w:unhideWhenUsed="1"/>
+    <w:lsdException w:name="Table Grid 6" w:semiHidden="1" w:unhideWhenUsed="1"/>
+    <w:lsdException w:name="Table Grid 7" w:semiHidden="1" w:unhideWhenUsed="1"/>
+    <w:lsdException w:name="Table Grid 8" w:semiHidden="1" w:unhideWhenUsed="1"/>
+    <w:lsdException w:name="Table List 1" w:semiHidden="1" w:unhideWhenUsed="1"/>
+    <w:lsdException w:name="Table List 2" w:semiHidden="1" w:unhideWhenUsed="1"/>
+    <w:lsdException w:name="Table List 3" w:semiHidden="1" w:unhideWhenUsed="1"/>
+    <w:lsdException w:name="Table List 4" w:semiHidden="1" w:unhideWhenUsed="1"/>
+    <w:lsdException w:name="Table List 5" w:semiHidden="1" w:unhideWhenUsed="1"/>
+    <w:lsdException w:name="Table List 6" w:semiHidden="1" w:unhideWhenUsed="1"/>
+    <w:lsdException w:name="Table List 7" w:semiHidden="1" w:unhideWhenUsed="1"/>
+    <w:lsdException w:name="Table List 8" w:semiHidden="1" w:unhideWhenUsed="1"/>
+    <w:lsdException w:name="Table 3D effects 1" w:semiHidden="1" w:unhideWhenUsed="1"/>
+    <w:lsdException w:name="Table 3D effects 2" w:semiHidden="1" w:unhideWhenUsed="1"/>
+    <w:lsdException w:name="Table 3D effects 3" w:semiHidden="1" w:unhideWhenUsed="1"/>
+    <w:lsdException w:name="Table Contemporary" w:semiHidden="1" w:unhideWhenUsed="1"/>
+    <w:lsdException w:name="Table Elegant" w:semiHidden="1" w:unhideWhenUsed="1"/>
+    <w:lsdException w:name="Table Professional" w:semiHidden="1" w:unhideWhenUsed="1"/>
+    <w:lsdException w:name="Table Subtle 1" w:semiHidden="1" w:unhideWhenUsed="1"/>
+    <w:lsdException w:name="Table Subtle 2" w:semiHidden="1" w:unhideWhenUsed="1"/>
+    <w:lsdException w:name="Table Web 1" w:semiHidden="1" w:unhideWhenUsed="1"/>
+    <w:lsdException w:name="Table Web 2" w:semiHidden="1" w:unhideWhenUsed="1"/>
+    <w:lsdException w:name="Table Web 3" w:semiHidden="1" w:unhideWhenUsed="1"/>
+    <w:lsdException w:name="Balloon Text" w:semiHidden="1" w:unhideWhenUsed="1"/>
+    <w:lsdException w:name="Table Grid" w:uiPriority="59"/>
+    <w:lsdException w:name="Table Theme" w:semiHidden="1" w:unhideWhenUsed="1"/>
+    <w:lsdException w:name="Placeholder Text" w:semiHidden="1"/>
+    <w:lsdException w:name="No Spacing" w:uiPriority="1" w:qFormat="1"/>
     <w:lsdException w:name="Light Shading" w:uiPriority="60"/>
     <w:lsdException w:name="Light List" w:uiPriority="61"/>
     <w:lsdException w:name="Light Grid" w:uiPriority="62"/>
@@ -28268,10 +28437,10 @@
     <w:lsdException w:name="Medium Shading 1 Accent 1" w:uiPriority="63"/>
     <w:lsdException w:name="Medium Shading 2 Accent 1" w:uiPriority="64"/>
     <w:lsdException w:name="Medium List 1 Accent 1" w:uiPriority="65"/>
-    <w:lsdException w:name="Revision" w:unhideWhenUsed="0"/>
-    <w:lsdException w:name="List Paragraph" w:semiHidden="0" w:uiPriority="0" w:unhideWhenUsed="0" w:qFormat="1"/>
-    <w:lsdException w:name="Quote" w:semiHidden="0" w:uiPriority="29" w:unhideWhenUsed="0" w:qFormat="1"/>
-    <w:lsdException w:name="Intense Quote" w:semiHidden="0" w:uiPriority="30" w:unhideWhenUsed="0" w:qFormat="1"/>
+    <w:lsdException w:name="Revision" w:semiHidden="1"/>
+    <w:lsdException w:name="List Paragraph" w:uiPriority="0" w:qFormat="1"/>
+    <w:lsdException w:name="Quote" w:uiPriority="29" w:qFormat="1"/>
+    <w:lsdException w:name="Intense Quote" w:uiPriority="30" w:qFormat="1"/>
     <w:lsdException w:name="Medium List 2 Accent 1" w:uiPriority="66"/>
     <w:lsdException w:name="Medium Grid 1 Accent 1" w:uiPriority="67"/>
     <w:lsdException w:name="Medium Grid 2 Accent 1" w:uiPriority="68"/>
@@ -28350,13 +28519,117 @@
     <w:lsdException w:name="Colorful Shading Accent 6" w:uiPriority="71"/>
     <w:lsdException w:name="Colorful List Accent 6" w:uiPriority="72"/>
     <w:lsdException w:name="Colorful Grid Accent 6" w:uiPriority="73"/>
-    <w:lsdException w:name="Subtle Emphasis" w:semiHidden="0" w:uiPriority="19" w:unhideWhenUsed="0" w:qFormat="1"/>
-    <w:lsdException w:name="Intense Emphasis" w:semiHidden="0" w:uiPriority="21" w:unhideWhenUsed="0" w:qFormat="1"/>
-    <w:lsdException w:name="Subtle Reference" w:semiHidden="0" w:uiPriority="31" w:unhideWhenUsed="0" w:qFormat="1"/>
-    <w:lsdException w:name="Intense Reference" w:semiHidden="0" w:uiPriority="32" w:unhideWhenUsed="0" w:qFormat="1"/>
-    <w:lsdException w:name="Book Title" w:semiHidden="0" w:uiPriority="33" w:unhideWhenUsed="0" w:qFormat="1"/>
-    <w:lsdException w:name="Bibliography" w:uiPriority="37"/>
-    <w:lsdException w:name="TOC Heading" w:uiPriority="39" w:qFormat="1"/>
+    <w:lsdException w:name="Subtle Emphasis" w:uiPriority="19" w:qFormat="1"/>
+    <w:lsdException w:name="Intense Emphasis" w:uiPriority="21" w:qFormat="1"/>
+    <w:lsdException w:name="Subtle Reference" w:uiPriority="31" w:qFormat="1"/>
+    <w:lsdException w:name="Intense Reference" w:uiPriority="32" w:qFormat="1"/>
+    <w:lsdException w:name="Book Title" w:uiPriority="33" w:qFormat="1"/>
+    <w:lsdException w:name="Bibliography" w:semiHidden="1" w:uiPriority="37" w:unhideWhenUsed="1"/>
+    <w:lsdException w:name="TOC Heading" w:semiHidden="1" w:uiPriority="39" w:unhideWhenUsed="1" w:qFormat="1"/>
+    <w:lsdException w:name="Plain Table 1" w:uiPriority="41"/>
+    <w:lsdException w:name="Plain Table 2" w:uiPriority="42"/>
+    <w:lsdException w:name="Plain Table 3" w:uiPriority="43"/>
+    <w:lsdException w:name="Plain Table 4" w:uiPriority="44"/>
+    <w:lsdException w:name="Plain Table 5" w:uiPriority="45"/>
+    <w:lsdException w:name="Grid Table Light" w:uiPriority="40"/>
+    <w:lsdException w:name="Grid Table 1 Light" w:uiPriority="46"/>
+    <w:lsdException w:name="Grid Table 2" w:uiPriority="47"/>
+    <w:lsdException w:name="Grid Table 3" w:uiPriority="48"/>
+    <w:lsdException w:name="Grid Table 4" w:uiPriority="49"/>
+    <w:lsdException w:name="Grid Table 5 Dark" w:uiPriority="50"/>
+    <w:lsdException w:name="Grid Table 6 Colorful" w:uiPriority="51"/>
+    <w:lsdException w:name="Grid Table 7 Colorful" w:uiPriority="52"/>
+    <w:lsdException w:name="Grid Table 1 Light Accent 1" w:uiPriority="46"/>
+    <w:lsdException w:name="Grid Table 2 Accent 1" w:uiPriority="47"/>
+    <w:lsdException w:name="Grid Table 3 Accent 1" w:uiPriority="48"/>
+    <w:lsdException w:name="Grid Table 4 Accent 1" w:uiPriority="49"/>
+    <w:lsdException w:name="Grid Table 5 Dark Accent 1" w:uiPriority="50"/>
+    <w:lsdException w:name="Grid Table 6 Colorful Accent 1" w:uiPriority="51"/>
+    <w:lsdException w:name="Grid Table 7 Colorful Accent 1" w:uiPriority="52"/>
+    <w:lsdException w:name="Grid Table 1 Light Accent 2" w:uiPriority="46"/>
+    <w:lsdException w:name="Grid Table 2 Accent 2" w:uiPriority="47"/>
+    <w:lsdException w:name="Grid Table 3 Accent 2" w:uiPriority="48"/>
+    <w:lsdException w:name="Grid Table 4 Accent 2" w:uiPriority="49"/>
+    <w:lsdException w:name="Grid Table 5 Dark Accent 2" w:uiPriority="50"/>
+    <w:lsdException w:name="Grid Table 6 Colorful Accent 2" w:uiPriority="51"/>
+    <w:lsdException w:name="Grid Table 7 Colorful Accent 2" w:uiPriority="52"/>
+    <w:lsdException w:name="Grid Table 1 Light Accent 3" w:uiPriority="46"/>
+    <w:lsdException w:name="Grid Table 2 Accent 3" w:uiPriority="47"/>
+    <w:lsdException w:name="Grid Table 3 Accent 3" w:uiPriority="48"/>
+    <w:lsdException w:name="Grid Table 4 Accent 3" w:uiPriority="49"/>
+    <w:lsdException w:name="Grid Table 5 Dark Accent 3" w:uiPriority="50"/>
+    <w:lsdException w:name="Grid Table 6 Colorful Accent 3" w:uiPriority="51"/>
+    <w:lsdException w:name="Grid Table 7 Colorful Accent 3" w:uiPriority="52"/>
+    <w:lsdException w:name="Grid Table 1 Light Accent 4" w:uiPriority="46"/>
+    <w:lsdException w:name="Grid Table 2 Accent 4" w:uiPriority="47"/>
+    <w:lsdException w:name="Grid Table 3 Accent 4" w:uiPriority="48"/>
+    <w:lsdException w:name="Grid Table 4 Accent 4" w:uiPriority="49"/>
+    <w:lsdException w:name="Grid Table 5 Dark Accent 4" w:uiPriority="50"/>
+    <w:lsdException w:name="Grid Table 6 Colorful Accent 4" w:uiPriority="51"/>
+    <w:lsdException w:name="Grid Table 7 Colorful Accent 4" w:uiPriority="52"/>
+    <w:lsdException w:name="Grid Table 1 Light Accent 5" w:uiPriority="46"/>
+    <w:lsdException w:name="Grid Table 2 Accent 5" w:uiPriority="47"/>
+    <w:lsdException w:name="Grid Table 3 Accent 5" w:uiPriority="48"/>
+    <w:lsdException w:name="Grid Table 4 Accent 5" w:uiPriority="49"/>
+    <w:lsdException w:name="Grid Table 5 Dark Accent 5" w:uiPriority="50"/>
+    <w:lsdException w:name="Grid Table 6 Colorful Accent 5" w:uiPriority="51"/>
+    <w:lsdException w:name="Grid Table 7 Colorful Accent 5" w:uiPriority="52"/>
+    <w:lsdException w:name="Grid Table 1 Light Accent 6" w:uiPriority="46"/>
+    <w:lsdException w:name="Grid Table 2 Accent 6" w:uiPriority="47"/>
+    <w:lsdException w:name="Grid Table 3 Accent 6" w:uiPriority="48"/>
+    <w:lsdException w:name="Grid Table 4 Accent 6" w:uiPriority="49"/>
+    <w:lsdException w:name="Grid Table 5 Dark Accent 6" w:uiPriority="50"/>
+    <w:lsdException w:name="Grid Table 6 Colorful Accent 6" w:uiPriority="51"/>
+    <w:lsdException w:name="Grid Table 7 Colorful Accent 6" w:uiPriority="52"/>
+    <w:lsdException w:name="List Table 1 Light" w:uiPriority="46"/>
+    <w:lsdException w:name="List Table 2" w:uiPriority="47"/>
+    <w:lsdException w:name="List Table 3" w:uiPriority="48"/>
+    <w:lsdException w:name="List Table 4" w:uiPriority="49"/>
+    <w:lsdException w:name="List Table 5 Dark" w:uiPriority="50"/>
+    <w:lsdException w:name="List Table 6 Colorful" w:uiPriority="51"/>
+    <w:lsdException w:name="List Table 7 Colorful" w:uiPriority="52"/>
+    <w:lsdException w:name="List Table 1 Light Accent 1" w:uiPriority="46"/>
+    <w:lsdException w:name="List Table 2 Accent 1" w:uiPriority="47"/>
+    <w:lsdException w:name="List Table 3 Accent 1" w:uiPriority="48"/>
+    <w:lsdException w:name="List Table 4 Accent 1" w:uiPriority="49"/>
+    <w:lsdException w:name="List Table 5 Dark Accent 1" w:uiPriority="50"/>
+    <w:lsdException w:name="List Table 6 Colorful Accent 1" w:uiPriority="51"/>
+    <w:lsdException w:name="List Table 7 Colorful Accent 1" w:uiPriority="52"/>
+    <w:lsdException w:name="List Table 1 Light Accent 2" w:uiPriority="46"/>
+    <w:lsdException w:name="List Table 2 Accent 2" w:uiPriority="47"/>
+    <w:lsdException w:name="List Table 3 Accent 2" w:uiPriority="48"/>
+    <w:lsdException w:name="List Table 4 Accent 2" w:uiPriority="49"/>
+    <w:lsdException w:name="List Table 5 Dark Accent 2" w:uiPriority="50"/>
+    <w:lsdException w:name="List Table 6 Colorful Accent 2" w:uiPriority="51"/>
+    <w:lsdException w:name="List Table 7 Colorful Accent 2" w:uiPriority="52"/>
+    <w:lsdException w:name="List Table 1 Light Accent 3" w:uiPriority="46"/>
+    <w:lsdException w:name="List Table 2 Accent 3" w:uiPriority="47"/>
+    <w:lsdException w:name="List Table 3 Accent 3" w:uiPriority="48"/>
+    <w:lsdException w:name="List Table 4 Accent 3" w:uiPriority="49"/>
+    <w:lsdException w:name="List Table 5 Dark Accent 3" w:uiPriority="50"/>
+    <w:lsdException w:name="List Table 6 Colorful Accent 3" w:uiPriority="51"/>
+    <w:lsdException w:name="List Table 7 Colorful Accent 3" w:uiPriority="52"/>
+    <w:lsdException w:name="List Table 1 Light Accent 4" w:uiPriority="46"/>
+    <w:lsdException w:name="List Table 2 Accent 4" w:uiPriority="47"/>
+    <w:lsdException w:name="List Table 3 Accent 4" w:uiPriority="48"/>
+    <w:lsdException w:name="List Table 4 Accent 4" w:uiPriority="49"/>
+    <w:lsdException w:name="List Table 5 Dark Accent 4" w:uiPriority="50"/>
+    <w:lsdException w:name="List Table 6 Colorful Accent 4" w:uiPriority="51"/>
+    <w:lsdException w:name="List Table 7 Colorful Accent 4" w:uiPriority="52"/>
+    <w:lsdException w:name="List Table 1 Light Accent 5" w:uiPriority="46"/>
+    <w:lsdException w:name="List Table 2 Accent 5" w:uiPriority="47"/>
+    <w:lsdException w:name="List Table 3 Accent 5" w:uiPriority="48"/>
+    <w:lsdException w:name="List Table 4 Accent 5" w:uiPriority="49"/>
+    <w:lsdException w:name="List Table 5 Dark Accent 5" w:uiPriority="50"/>
+    <w:lsdException w:name="List Table 6 Colorful Accent 5" w:uiPriority="51"/>
+    <w:lsdException w:name="List Table 7 Colorful Accent 5" w:uiPriority="52"/>
+    <w:lsdException w:name="List Table 1 Light Accent 6" w:uiPriority="46"/>
+    <w:lsdException w:name="List Table 2 Accent 6" w:uiPriority="47"/>
+    <w:lsdException w:name="List Table 3 Accent 6" w:uiPriority="48"/>
+    <w:lsdException w:name="List Table 4 Accent 6" w:uiPriority="49"/>
+    <w:lsdException w:name="List Table 5 Dark Accent 6" w:uiPriority="50"/>
+    <w:lsdException w:name="List Table 6 Colorful Accent 6" w:uiPriority="51"/>
+    <w:lsdException w:name="List Table 7 Colorful Accent 6" w:uiPriority="52"/>
   </w:latentStyles>
   <w:style w:type="paragraph" w:default="1" w:styleId="a">
     <w:name w:val="Normal"/>
@@ -28465,7 +28738,6 @@
     <w:uiPriority w:val="99"/>
     <w:semiHidden/>
     <w:unhideWhenUsed/>
-    <w:qFormat/>
     <w:tblPr>
       <w:tblInd w:w="0" w:type="dxa"/>
       <w:tblCellMar>
@@ -29190,7 +29462,7 @@
 </file>
 
 <file path=customXml/itemProps1.xml><?xml version="1.0" encoding="utf-8"?>
-<ds:datastoreItem xmlns:ds="http://schemas.openxmlformats.org/officeDocument/2006/customXml" ds:itemID="{1D8477D6-4D38-4FFF-B442-BF49370AB6F7}">
+<ds:datastoreItem xmlns:ds="http://schemas.openxmlformats.org/officeDocument/2006/customXml" ds:itemID="{40E84A0B-9D8F-495B-B0EE-7F60C089E5C7}">
   <ds:schemaRefs>
     <ds:schemaRef ds:uri="http://schemas.openxmlformats.org/officeDocument/2006/bibliography"/>
   </ds:schemaRefs>

</xml_diff>

<commit_message>
#306 pre-universities: add: training durations int chdtu and pre universities
</commit_message>
<xml_diff>
--- a/core/src/main/resources/docs/templates/DiplomaSupplement.docx
+++ b/core/src/main/resources/docs/templates/DiplomaSupplement.docx
@@ -9611,7 +9611,6 @@
               </w:rPr>
               <w:t xml:space="preserve">Min. </w:t>
             </w:r>
-            <w:proofErr w:type="gramStart"/>
             <w:r>
               <w:rPr>
                 <w:rFonts w:ascii="Times New Roman" w:hAnsi="Times New Roman"/>
@@ -9627,17 +9626,7 @@
                 <w:szCs w:val="18"/>
                 <w:lang w:val="uk-UA"/>
               </w:rPr>
-              <w:t>s</w:t>
-            </w:r>
-            <w:proofErr w:type="gramEnd"/>
-            <w:r>
-              <w:rPr>
-                <w:rFonts w:ascii="Times New Roman" w:hAnsi="Times New Roman"/>
-                <w:sz w:val="18"/>
-                <w:szCs w:val="18"/>
-                <w:lang w:val="uk-UA"/>
-              </w:rPr>
-              <w:t xml:space="preserve"> – Max. </w:t>
+              <w:t xml:space="preserve">s – Max. </w:t>
             </w:r>
             <w:r>
               <w:rPr>
@@ -14978,8 +14967,9 @@
               <w:ind w:left="68" w:right="17"/>
               <w:jc w:val="both"/>
               <w:rPr>
-                <w:rFonts w:ascii="Times New Roman" w:hAnsi="Times New Roman"/>
-                <w:sz w:val="18"/>
+                <w:rFonts w:ascii="Times New Roman" w:eastAsia="Times New Roman" w:hAnsi="Times New Roman"/>
+                <w:sz w:val="18"/>
+                <w:szCs w:val="18"/>
                 <w:lang w:val="uk-UA"/>
               </w:rPr>
             </w:pPr>
@@ -16220,42 +16210,6 @@
                 <w:lang w:val="uk-UA"/>
               </w:rPr>
               <w:t>them</w:t>
-            </w:r>
-          </w:p>
-          <w:p>
-            <w:pPr>
-              <w:pStyle w:val="TableParagraph"/>
-              <w:ind w:left="68" w:right="17"/>
-              <w:jc w:val="both"/>
-              <w:rPr>
-                <w:rFonts w:ascii="Times New Roman" w:eastAsia="Times New Roman" w:hAnsi="Times New Roman"/>
-                <w:sz w:val="18"/>
-                <w:szCs w:val="18"/>
-                <w:lang w:val="uk-UA"/>
-              </w:rPr>
-            </w:pPr>
-            <w:r>
-              <w:rPr>
-                <w:rFonts w:ascii="Times New Roman" w:hAnsi="Times New Roman"/>
-                <w:b/>
-                <w:sz w:val="18"/>
-              </w:rPr>
-              <w:t>#AllTrainingDurations</w:t>
-            </w:r>
-            <w:r>
-              <w:rPr>
-                <w:rFonts w:ascii="Times New Roman" w:hAnsi="Times New Roman"/>
-                <w:b/>
-                <w:sz w:val="18"/>
-              </w:rPr>
-              <w:t>Ukr</w:t>
-            </w:r>
-            <w:r>
-              <w:rPr>
-                <w:rFonts w:ascii="Times New Roman" w:hAnsi="Times New Roman"/>
-                <w:sz w:val="18"/>
-              </w:rPr>
-              <w:t xml:space="preserve"> / #AllTrainingDurationsEng</w:t>
             </w:r>
           </w:p>
           <w:p>
@@ -16267,6 +16221,7 @@
                 <w:rFonts w:ascii="Times New Roman" w:hAnsi="Times New Roman"/>
                 <w:b/>
                 <w:sz w:val="18"/>
+                <w:lang w:val="uk-UA"/>
               </w:rPr>
             </w:pPr>
             <w:r>
@@ -16276,131 +16231,121 @@
                 <w:sz w:val="18"/>
                 <w:lang w:val="uk-UA"/>
               </w:rPr>
+              <w:t>#</w:t>
+            </w:r>
+            <w:r>
+              <w:rPr>
+                <w:rFonts w:ascii="Times New Roman" w:hAnsi="Times New Roman"/>
+                <w:b/>
+                <w:sz w:val="18"/>
+              </w:rPr>
+              <w:t>AllTrainingDurationsUkr</w:t>
+            </w:r>
+            <w:r>
+              <w:rPr>
+                <w:rFonts w:ascii="Times New Roman" w:hAnsi="Times New Roman"/>
+                <w:b/>
+                <w:sz w:val="18"/>
+                <w:lang w:val="uk-UA"/>
+              </w:rPr>
+              <w:t xml:space="preserve"> </w:t>
+            </w:r>
+            <w:r>
+              <w:rPr>
+                <w:rFonts w:ascii="Times New Roman" w:hAnsi="Times New Roman"/>
+                <w:b/>
+                <w:sz w:val="18"/>
+                <w:lang w:val="uk-UA"/>
+              </w:rPr>
+              <w:t xml:space="preserve">Черкаський державний технологічний університет. Строк навчання </w:t>
+            </w:r>
+            <w:r>
+              <w:rPr>
+                <w:rFonts w:ascii="Times New Roman" w:hAnsi="Times New Roman"/>
+                <w:b/>
+                <w:bCs/>
+                <w:sz w:val="18"/>
+                <w:lang w:val="uk-UA"/>
+              </w:rPr>
+              <w:t>#Training</w:t>
+            </w:r>
+            <w:r>
+              <w:rPr>
+                <w:rFonts w:ascii="Times New Roman" w:hAnsi="Times New Roman"/>
+                <w:b/>
+                <w:sz w:val="18"/>
+                <w:lang w:val="uk-UA"/>
+              </w:rPr>
+              <w:t xml:space="preserve"> </w:t>
+            </w:r>
+            <w:r>
+              <w:rPr>
+                <w:rFonts w:ascii="Times New Roman" w:hAnsi="Times New Roman"/>
+                <w:b/>
+                <w:sz w:val="18"/>
+                <w:lang w:val="uk-UA"/>
+              </w:rPr>
+              <w:t xml:space="preserve">/ </w:t>
+            </w:r>
+            <w:r>
+              <w:rPr>
+                <w:rFonts w:ascii="Times New Roman" w:hAnsi="Times New Roman"/>
+                <w:b/>
+                <w:sz w:val="18"/>
+              </w:rPr>
               <w:lastRenderedPageBreak/>
-              <w:t xml:space="preserve">Черкаський державний технологічний університет. Строк навчання </w:t>
-            </w:r>
-            <w:r>
-              <w:rPr>
-                <w:rFonts w:ascii="Times New Roman" w:hAnsi="Times New Roman"/>
-                <w:b/>
+              <w:t>#AllTrainingDurationsEng</w:t>
+            </w:r>
+            <w:r>
+              <w:rPr>
+                <w:rFonts w:ascii="Times New Roman" w:hAnsi="Times New Roman"/>
+                <w:b/>
+                <w:sz w:val="18"/>
+              </w:rPr>
+              <w:t xml:space="preserve"> </w:t>
+            </w:r>
+            <w:r>
+              <w:rPr>
+                <w:rFonts w:ascii="Times New Roman" w:hAnsi="Times New Roman"/>
+                <w:sz w:val="18"/>
+                <w:lang w:val="uk-UA"/>
+              </w:rPr>
+              <w:t>Cherkasy State Technological Universit</w:t>
+            </w:r>
+            <w:r>
+              <w:rPr>
+                <w:rFonts w:ascii="Times New Roman" w:hAnsi="Times New Roman"/>
+                <w:sz w:val="18"/>
+              </w:rPr>
+              <w:t>y</w:t>
+            </w:r>
+            <w:r>
+              <w:rPr>
+                <w:rFonts w:ascii="Times New Roman" w:hAnsi="Times New Roman"/>
+                <w:sz w:val="18"/>
+                <w:lang w:val="uk-UA"/>
+              </w:rPr>
+              <w:t xml:space="preserve">. Duration of training </w:t>
+            </w:r>
+            <w:r>
+              <w:rPr>
+                <w:rFonts w:ascii="Times New Roman" w:hAnsi="Times New Roman"/>
                 <w:bCs/>
                 <w:sz w:val="18"/>
                 <w:lang w:val="uk-UA"/>
               </w:rPr>
-              <w:t>#Train</w:t>
+              <w:t>#</w:t>
+            </w:r>
+            <w:r>
+              <w:rPr>
+                <w:rFonts w:ascii="Times New Roman" w:hAnsi="Times New Roman"/>
+                <w:bCs/>
+                <w:sz w:val="18"/>
+              </w:rPr>
+              <w:t>Training</w:t>
             </w:r>
             <w:bookmarkStart w:id="0" w:name="_GoBack"/>
             <w:bookmarkEnd w:id="0"/>
-            <w:r>
-              <w:rPr>
-                <w:rFonts w:ascii="Times New Roman" w:hAnsi="Times New Roman"/>
-                <w:b/>
-                <w:bCs/>
-                <w:sz w:val="18"/>
-                <w:lang w:val="uk-UA"/>
-              </w:rPr>
-              <w:t>ingStart</w:t>
-            </w:r>
-            <w:r>
-              <w:rPr>
-                <w:rFonts w:ascii="Times New Roman" w:hAnsi="Times New Roman"/>
-                <w:b/>
-                <w:bCs/>
-                <w:sz w:val="18"/>
-              </w:rPr>
-              <w:t>-</w:t>
-            </w:r>
-            <w:r>
-              <w:rPr>
-                <w:rFonts w:ascii="Times New Roman" w:hAnsi="Times New Roman"/>
-                <w:b/>
-                <w:bCs/>
-                <w:sz w:val="18"/>
-              </w:rPr>
-              <w:t>#TrainingEnd</w:t>
-            </w:r>
-            <w:r>
-              <w:rPr>
-                <w:rFonts w:ascii="Times New Roman" w:hAnsi="Times New Roman"/>
-                <w:b/>
-                <w:sz w:val="18"/>
-              </w:rPr>
-              <w:t xml:space="preserve"> </w:t>
-            </w:r>
-            <w:r>
-              <w:rPr>
-                <w:rFonts w:ascii="Times New Roman" w:hAnsi="Times New Roman"/>
-                <w:b/>
-                <w:sz w:val="18"/>
-                <w:lang w:val="uk-UA"/>
-              </w:rPr>
-              <w:t xml:space="preserve">/ </w:t>
-            </w:r>
-            <w:r>
-              <w:rPr>
-                <w:rFonts w:ascii="Times New Roman" w:hAnsi="Times New Roman"/>
-                <w:sz w:val="18"/>
-                <w:lang w:val="uk-UA"/>
-              </w:rPr>
-              <w:t>Cherkasy State Technological Universit</w:t>
-            </w:r>
-            <w:r>
-              <w:rPr>
-                <w:rFonts w:ascii="Times New Roman" w:hAnsi="Times New Roman"/>
-                <w:sz w:val="18"/>
-              </w:rPr>
-              <w:t>y</w:t>
-            </w:r>
-            <w:r>
-              <w:rPr>
-                <w:rFonts w:ascii="Times New Roman" w:hAnsi="Times New Roman"/>
-                <w:sz w:val="18"/>
-                <w:lang w:val="uk-UA"/>
-              </w:rPr>
-              <w:t xml:space="preserve">. Duration of training </w:t>
-            </w:r>
-            <w:r>
-              <w:rPr>
-                <w:rFonts w:ascii="Times New Roman" w:hAnsi="Times New Roman"/>
-                <w:bCs/>
-                <w:sz w:val="18"/>
-                <w:lang w:val="uk-UA"/>
-              </w:rPr>
-              <w:t>#</w:t>
-            </w:r>
-            <w:r>
-              <w:rPr>
-                <w:rFonts w:ascii="Times New Roman" w:hAnsi="Times New Roman"/>
-                <w:bCs/>
-                <w:sz w:val="18"/>
-              </w:rPr>
-              <w:t>TrainingStart</w:t>
-            </w:r>
-            <w:r>
-              <w:rPr>
-                <w:rFonts w:ascii="Times New Roman" w:hAnsi="Times New Roman"/>
-                <w:bCs/>
-                <w:sz w:val="18"/>
-              </w:rPr>
-              <w:t>-</w:t>
-            </w:r>
-            <w:r>
-              <w:rPr>
-                <w:rFonts w:ascii="Times New Roman" w:hAnsi="Times New Roman"/>
-                <w:bCs/>
-                <w:sz w:val="18"/>
-                <w:lang w:val="uk-UA"/>
-              </w:rPr>
-              <w:t>#</w:t>
-            </w:r>
-            <w:r>
-              <w:rPr>
-                <w:rFonts w:ascii="Times New Roman" w:hAnsi="Times New Roman"/>
-                <w:bCs/>
-                <w:sz w:val="18"/>
-              </w:rPr>
-              <w:t>TrainingEnd</w:t>
-            </w:r>
           </w:p>
         </w:tc>
       </w:tr>
@@ -16954,7 +16899,6 @@
                 <w:rFonts w:ascii="Times New Roman" w:hAnsi="Times New Roman"/>
                 <w:spacing w:val="-1"/>
                 <w:sz w:val="18"/>
-                <w:lang w:val="uk-UA"/>
               </w:rPr>
             </w:pPr>
             <w:r>
@@ -25420,7 +25364,7 @@
         <w:sz w:val="20"/>
         <w:lang w:val="ru-RU"/>
       </w:rPr>
-      <w:t>4</w:t>
+      <w:t>7</w:t>
     </w:r>
     <w:r>
       <w:rPr>
@@ -29462,7 +29406,7 @@
 </file>
 
 <file path=customXml/itemProps1.xml><?xml version="1.0" encoding="utf-8"?>
-<ds:datastoreItem xmlns:ds="http://schemas.openxmlformats.org/officeDocument/2006/customXml" ds:itemID="{40E84A0B-9D8F-495B-B0EE-7F60C089E5C7}">
+<ds:datastoreItem xmlns:ds="http://schemas.openxmlformats.org/officeDocument/2006/customXml" ds:itemID="{4DFF6283-1F5A-4B2E-8748-F4C9F5625623}">
   <ds:schemaRefs>
     <ds:schemaRef ds:uri="http://schemas.openxmlformats.org/officeDocument/2006/bibliography"/>
   </ds:schemaRefs>

</xml_diff>

<commit_message>
#306 pre-universities: add: getAcademicBackground to diploma supplement document
</commit_message>
<xml_diff>
--- a/core/src/main/resources/docs/templates/DiplomaSupplement.docx
+++ b/core/src/main/resources/docs/templates/DiplomaSupplement.docx
@@ -9611,6 +9611,7 @@
               </w:rPr>
               <w:t xml:space="preserve">Min. </w:t>
             </w:r>
+            <w:proofErr w:type="gramStart"/>
             <w:r>
               <w:rPr>
                 <w:rFonts w:ascii="Times New Roman" w:hAnsi="Times New Roman"/>
@@ -9626,7 +9627,17 @@
                 <w:szCs w:val="18"/>
                 <w:lang w:val="uk-UA"/>
               </w:rPr>
-              <w:t xml:space="preserve">s – Max. </w:t>
+              <w:t>s</w:t>
+            </w:r>
+            <w:proofErr w:type="gramEnd"/>
+            <w:r>
+              <w:rPr>
+                <w:rFonts w:ascii="Times New Roman" w:hAnsi="Times New Roman"/>
+                <w:sz w:val="18"/>
+                <w:szCs w:val="18"/>
+                <w:lang w:val="uk-UA"/>
+              </w:rPr>
+              <w:t xml:space="preserve"> – Max. </w:t>
             </w:r>
             <w:r>
               <w:rPr>
@@ -16239,7 +16250,7 @@
                 <w:b/>
                 <w:sz w:val="18"/>
               </w:rPr>
-              <w:t>AllTrainingDurationsUkr</w:t>
+              <w:t>AllTrainingDurationsAndUniversitiesUkr</w:t>
             </w:r>
             <w:r>
               <w:rPr>
@@ -16267,7 +16278,17 @@
                 <w:sz w:val="18"/>
                 <w:lang w:val="uk-UA"/>
               </w:rPr>
-              <w:t>#Training</w:t>
+              <w:lastRenderedPageBreak/>
+              <w:t>#</w:t>
+            </w:r>
+            <w:r>
+              <w:rPr>
+                <w:rFonts w:ascii="Times New Roman" w:hAnsi="Times New Roman"/>
+                <w:b/>
+                <w:bCs/>
+                <w:sz w:val="18"/>
+              </w:rPr>
+              <w:t>TrainingDurations</w:t>
             </w:r>
             <w:r>
               <w:rPr>
@@ -16293,8 +16314,15 @@
                 <w:b/>
                 <w:sz w:val="18"/>
               </w:rPr>
-              <w:lastRenderedPageBreak/>
-              <w:t>#AllTrainingDurationsEng</w:t>
+              <w:t>#</w:t>
+            </w:r>
+            <w:r>
+              <w:rPr>
+                <w:rFonts w:ascii="Times New Roman" w:hAnsi="Times New Roman"/>
+                <w:b/>
+                <w:sz w:val="18"/>
+              </w:rPr>
+              <w:t>AllTrainingDurationsandUniversitiesEng</w:t>
             </w:r>
             <w:r>
               <w:rPr>
@@ -16342,10 +16370,8 @@
                 <w:bCs/>
                 <w:sz w:val="18"/>
               </w:rPr>
-              <w:t>Training</w:t>
-            </w:r>
-            <w:bookmarkStart w:id="0" w:name="_GoBack"/>
-            <w:bookmarkEnd w:id="0"/>
+              <w:t>TrainingDurations</w:t>
+            </w:r>
           </w:p>
         </w:tc>
       </w:tr>
@@ -16662,7 +16688,19 @@
                 <w:sz w:val="18"/>
                 <w:lang w:val="uk-UA"/>
               </w:rPr>
-              <w:t>#ProtocolDateUkr</w:t>
+              <w:t>#Pro</w:t>
+            </w:r>
+            <w:bookmarkStart w:id="0" w:name="_GoBack"/>
+            <w:bookmarkEnd w:id="0"/>
+            <w:r>
+              <w:rPr>
+                <w:rFonts w:ascii="Times New Roman" w:hAnsi="Times New Roman"/>
+                <w:b/>
+                <w:spacing w:val="-1"/>
+                <w:sz w:val="18"/>
+                <w:lang w:val="uk-UA"/>
+              </w:rPr>
+              <w:t>tocolDateUkr</w:t>
             </w:r>
             <w:r>
               <w:rPr>
@@ -17740,6 +17778,7 @@
               <w:ind w:right="-5"/>
               <w:rPr>
                 <w:rFonts w:ascii="Times New Roman" w:eastAsia="Times New Roman" w:hAnsi="Times New Roman"/>
+                <w:spacing w:val="-1"/>
                 <w:sz w:val="18"/>
                 <w:szCs w:val="18"/>
                 <w:lang w:val="uk-UA"/>
@@ -17851,6 +17890,65 @@
               </w:rPr>
               <w:t xml:space="preserve"> </w:t>
             </w:r>
+          </w:p>
+          <w:p>
+            <w:pPr>
+              <w:pStyle w:val="TableParagraph"/>
+              <w:spacing w:before="60" w:after="60" w:line="207" w:lineRule="exact"/>
+              <w:ind w:right="-5"/>
+              <w:rPr>
+                <w:rFonts w:ascii="Times New Roman" w:eastAsia="Times New Roman" w:hAnsi="Times New Roman"/>
+                <w:b/>
+                <w:spacing w:val="-1"/>
+                <w:sz w:val="18"/>
+                <w:szCs w:val="18"/>
+              </w:rPr>
+            </w:pPr>
+            <w:r>
+              <w:rPr>
+                <w:rFonts w:ascii="Times New Roman" w:eastAsia="Times New Roman" w:hAnsi="Times New Roman"/>
+                <w:b/>
+                <w:spacing w:val="-1"/>
+                <w:sz w:val="18"/>
+                <w:szCs w:val="18"/>
+              </w:rPr>
+              <w:t>#AcademicBackgroundUkr</w:t>
+            </w:r>
+          </w:p>
+          <w:p>
+            <w:pPr>
+              <w:pStyle w:val="TableParagraph"/>
+              <w:spacing w:before="60" w:after="60" w:line="207" w:lineRule="exact"/>
+              <w:ind w:right="-5"/>
+              <w:rPr>
+                <w:rFonts w:ascii="Times New Roman" w:eastAsia="Times New Roman" w:hAnsi="Times New Roman"/>
+                <w:spacing w:val="-1"/>
+                <w:sz w:val="18"/>
+                <w:szCs w:val="18"/>
+              </w:rPr>
+            </w:pPr>
+            <w:r>
+              <w:rPr>
+                <w:rFonts w:ascii="Times New Roman" w:eastAsia="Times New Roman" w:hAnsi="Times New Roman"/>
+                <w:spacing w:val="-1"/>
+                <w:sz w:val="18"/>
+                <w:szCs w:val="18"/>
+              </w:rPr>
+              <w:t>#AcademicBackgroundEng</w:t>
+            </w:r>
+          </w:p>
+          <w:p>
+            <w:pPr>
+              <w:pStyle w:val="TableParagraph"/>
+              <w:spacing w:before="60" w:after="60" w:line="207" w:lineRule="exact"/>
+              <w:ind w:right="-5"/>
+              <w:rPr>
+                <w:rFonts w:ascii="Times New Roman" w:eastAsia="Times New Roman" w:hAnsi="Times New Roman"/>
+                <w:sz w:val="18"/>
+                <w:szCs w:val="18"/>
+                <w:lang w:val="uk-UA"/>
+              </w:rPr>
+            </w:pPr>
           </w:p>
           <w:p>
             <w:pPr>
@@ -29406,7 +29504,7 @@
 </file>
 
 <file path=customXml/itemProps1.xml><?xml version="1.0" encoding="utf-8"?>
-<ds:datastoreItem xmlns:ds="http://schemas.openxmlformats.org/officeDocument/2006/customXml" ds:itemID="{4DFF6283-1F5A-4B2E-8748-F4C9F5625623}">
+<ds:datastoreItem xmlns:ds="http://schemas.openxmlformats.org/officeDocument/2006/customXml" ds:itemID="{12354EEA-8C57-4968-9AEA-7CCFAE139D2E}">
   <ds:schemaRefs>
     <ds:schemaRef ds:uri="http://schemas.openxmlformats.org/officeDocument/2006/bibliography"/>
   </ds:schemaRefs>

</xml_diff>

<commit_message>
#306 periods of study in diploma supplement: fix: show previous university in English
</commit_message>
<xml_diff>
--- a/core/src/main/resources/docs/templates/DiplomaSupplement.docx
+++ b/core/src/main/resources/docs/templates/DiplomaSupplement.docx
@@ -1,6 +1,6 @@
 
 <file path=word/document.xml><?xml version="1.0" encoding="utf-8"?>
-<w:document xmlns:wpc="http://schemas.microsoft.com/office/word/2010/wordprocessingCanvas" xmlns:mc="http://schemas.openxmlformats.org/markup-compatibility/2006" xmlns:o="urn:schemas-microsoft-com:office:office" xmlns:r="http://schemas.openxmlformats.org/officeDocument/2006/relationships" xmlns:m="http://schemas.openxmlformats.org/officeDocument/2006/math" xmlns:v="urn:schemas-microsoft-com:vml" xmlns:wp14="http://schemas.microsoft.com/office/word/2010/wordprocessingDrawing" xmlns:wp="http://schemas.openxmlformats.org/drawingml/2006/wordprocessingDrawing" xmlns:w10="urn:schemas-microsoft-com:office:word" xmlns:w="http://schemas.openxmlformats.org/wordprocessingml/2006/main" xmlns:w14="http://schemas.microsoft.com/office/word/2010/wordml" xmlns:w15="http://schemas.microsoft.com/office/word/2012/wordml" xmlns:wpg="http://schemas.microsoft.com/office/word/2010/wordprocessingGroup" xmlns:wpi="http://schemas.microsoft.com/office/word/2010/wordprocessingInk" xmlns:wne="http://schemas.microsoft.com/office/word/2006/wordml" xmlns:wps="http://schemas.microsoft.com/office/word/2010/wordprocessingShape" mc:Ignorable="w14 w15 wp14">
+<w:document xmlns:ve="http://schemas.openxmlformats.org/markup-compatibility/2006" xmlns:o="urn:schemas-microsoft-com:office:office" xmlns:r="http://schemas.openxmlformats.org/officeDocument/2006/relationships" xmlns:m="http://schemas.openxmlformats.org/officeDocument/2006/math" xmlns:v="urn:schemas-microsoft-com:vml" xmlns:wp="http://schemas.openxmlformats.org/drawingml/2006/wordprocessingDrawing" xmlns:w10="urn:schemas-microsoft-com:office:word" xmlns:w="http://schemas.openxmlformats.org/wordprocessingml/2006/main" xmlns:wne="http://schemas.microsoft.com/office/word/2006/wordml">
   <w:body>
     <w:p>
       <w:pPr>
@@ -14,7 +14,7 @@
     <w:tbl>
       <w:tblPr>
         <w:tblW w:w="5123" w:type="pct"/>
-        <w:tblLook w:val="04A0" w:firstRow="1" w:lastRow="0" w:firstColumn="1" w:lastColumn="0" w:noHBand="0" w:noVBand="1"/>
+        <w:tblLook w:val="04A0"/>
       </w:tblPr>
       <w:tblGrid>
         <w:gridCol w:w="348"/>
@@ -57,7 +57,7 @@
             <w:tblPr>
               <w:tblW w:w="0" w:type="auto"/>
               <w:tblInd w:w="2799" w:type="dxa"/>
-              <w:tblLook w:val="04A0" w:firstRow="1" w:lastRow="0" w:firstColumn="1" w:lastColumn="0" w:noHBand="0" w:noVBand="1"/>
+              <w:tblLook w:val="04A0"/>
             </w:tblPr>
             <w:tblGrid>
               <w:gridCol w:w="1433"/>
@@ -4911,7 +4911,7 @@
     <w:tbl>
       <w:tblPr>
         <w:tblW w:w="5074" w:type="pct"/>
-        <w:tblLook w:val="04A0" w:firstRow="1" w:lastRow="0" w:firstColumn="1" w:lastColumn="0" w:noHBand="0" w:noVBand="1"/>
+        <w:tblLook w:val="04A0"/>
       </w:tblPr>
       <w:tblGrid>
         <w:gridCol w:w="349"/>
@@ -5682,7 +5682,7 @@
             <w:tblPr>
               <w:tblW w:w="0" w:type="auto"/>
               <w:jc w:val="center"/>
-              <w:tblLook w:val="04A0" w:firstRow="1" w:lastRow="0" w:firstColumn="1" w:lastColumn="0" w:noHBand="0" w:noVBand="1"/>
+              <w:tblLook w:val="04A0"/>
             </w:tblPr>
             <w:tblGrid>
               <w:gridCol w:w="4295"/>
@@ -7289,7 +7289,7 @@
           <w:left w:w="0" w:type="dxa"/>
           <w:right w:w="0" w:type="dxa"/>
         </w:tblCellMar>
-        <w:tblLook w:val="01E0" w:firstRow="1" w:lastRow="1" w:firstColumn="1" w:lastColumn="1" w:noHBand="0" w:noVBand="0"/>
+        <w:tblLook w:val="01E0"/>
       </w:tblPr>
       <w:tblGrid>
         <w:gridCol w:w="841"/>
@@ -9044,7 +9044,7 @@
     <w:tbl>
       <w:tblPr>
         <w:tblW w:w="5786" w:type="pct"/>
-        <w:tblLook w:val="04A0" w:firstRow="1" w:lastRow="0" w:firstColumn="1" w:lastColumn="0" w:noHBand="0" w:noVBand="1"/>
+        <w:tblLook w:val="04A0"/>
       </w:tblPr>
       <w:tblGrid>
         <w:gridCol w:w="357"/>
@@ -14689,7 +14689,7 @@
                 <w:insideH w:val="single" w:sz="4" w:space="0" w:color="auto"/>
                 <w:insideV w:val="single" w:sz="4" w:space="0" w:color="auto"/>
               </w:tblBorders>
-              <w:tblLook w:val="04A0" w:firstRow="1" w:lastRow="0" w:firstColumn="1" w:lastColumn="0" w:noHBand="0" w:noVBand="1"/>
+              <w:tblLook w:val="04A0"/>
             </w:tblPr>
             <w:tblGrid>
               <w:gridCol w:w="901"/>
@@ -16311,18 +16311,9 @@
             <w:r>
               <w:rPr>
                 <w:rFonts w:ascii="Times New Roman" w:hAnsi="Times New Roman"/>
-                <w:b/>
-                <w:sz w:val="18"/>
-              </w:rPr>
-              <w:t>#</w:t>
-            </w:r>
-            <w:r>
-              <w:rPr>
-                <w:rFonts w:ascii="Times New Roman" w:hAnsi="Times New Roman"/>
-                <w:b/>
-                <w:sz w:val="18"/>
-              </w:rPr>
-              <w:t>AllTrainingDurationsandUniversitiesEng</w:t>
+                <w:sz w:val="18"/>
+              </w:rPr>
+              <w:t>#AllTrainingDurationsAndUniversitiesEng</w:t>
             </w:r>
             <w:r>
               <w:rPr>
@@ -16390,7 +16381,7 @@
           </w:tcPr>
           <w:p>
             <w:pPr>
-              <w:spacing w:beforeLines="40" w:before="96" w:after="0" w:line="240" w:lineRule="auto"/>
+              <w:spacing w:beforeLines="40" w:after="0" w:line="240" w:lineRule="auto"/>
               <w:ind w:left="-57" w:right="-57"/>
               <w:jc w:val="center"/>
               <w:rPr>
@@ -16434,7 +16425,7 @@
           <w:p>
             <w:pPr>
               <w:pStyle w:val="TableParagraph"/>
-              <w:spacing w:beforeLines="40" w:before="96" w:line="205" w:lineRule="exact"/>
+              <w:spacing w:beforeLines="40" w:line="205" w:lineRule="exact"/>
               <w:jc w:val="both"/>
               <w:rPr>
                 <w:rFonts w:ascii="Times New Roman" w:hAnsi="Times New Roman"/>
@@ -17902,6 +17893,7 @@
                 <w:spacing w:val="-1"/>
                 <w:sz w:val="18"/>
                 <w:szCs w:val="18"/>
+                <w:lang w:val="uk-UA"/>
               </w:rPr>
             </w:pPr>
             <w:r>
@@ -17911,8 +17903,19 @@
                 <w:spacing w:val="-1"/>
                 <w:sz w:val="18"/>
                 <w:szCs w:val="18"/>
-              </w:rPr>
-              <w:t>#AcademicBackgroundUkr</w:t>
+                <w:lang w:val="uk-UA"/>
+              </w:rPr>
+              <w:t>#</w:t>
+            </w:r>
+            <w:r>
+              <w:rPr>
+                <w:rFonts w:ascii="Times New Roman" w:eastAsia="Times New Roman" w:hAnsi="Times New Roman"/>
+                <w:b/>
+                <w:spacing w:val="-1"/>
+                <w:sz w:val="18"/>
+                <w:szCs w:val="18"/>
+              </w:rPr>
+              <w:t>AcademicBackgroundUkr</w:t>
             </w:r>
           </w:p>
           <w:p>
@@ -17925,6 +17928,7 @@
                 <w:spacing w:val="-1"/>
                 <w:sz w:val="18"/>
                 <w:szCs w:val="18"/>
+                <w:lang w:val="uk-UA"/>
               </w:rPr>
             </w:pPr>
             <w:r>
@@ -17933,8 +17937,18 @@
                 <w:spacing w:val="-1"/>
                 <w:sz w:val="18"/>
                 <w:szCs w:val="18"/>
-              </w:rPr>
-              <w:t>#AcademicBackgroundEng</w:t>
+                <w:lang w:val="uk-UA"/>
+              </w:rPr>
+              <w:t>#</w:t>
+            </w:r>
+            <w:r>
+              <w:rPr>
+                <w:rFonts w:ascii="Times New Roman" w:eastAsia="Times New Roman" w:hAnsi="Times New Roman"/>
+                <w:spacing w:val="-1"/>
+                <w:sz w:val="18"/>
+                <w:szCs w:val="18"/>
+              </w:rPr>
+              <w:t>AcademicBackgroundEng</w:t>
             </w:r>
           </w:p>
           <w:p>
@@ -20548,7 +20562,7 @@
       <w:tblPr>
         <w:tblW w:w="5026" w:type="pct"/>
         <w:tblLayout w:type="fixed"/>
-        <w:tblLook w:val="04A0" w:firstRow="1" w:lastRow="0" w:firstColumn="1" w:lastColumn="0" w:noHBand="0" w:noVBand="1"/>
+        <w:tblLook w:val="04A0"/>
       </w:tblPr>
       <w:tblGrid>
         <w:gridCol w:w="10474"/>
@@ -22265,7 +22279,7 @@
                 <w:bottom w:w="28" w:type="dxa"/>
                 <w:right w:w="28" w:type="dxa"/>
               </w:tblCellMar>
-              <w:tblLook w:val="04A0" w:firstRow="1" w:lastRow="0" w:firstColumn="1" w:lastColumn="0" w:noHBand="0" w:noVBand="1"/>
+              <w:tblLook w:val="04A0"/>
             </w:tblPr>
             <w:tblGrid>
               <w:gridCol w:w="1475"/>
@@ -25355,7 +25369,7 @@
 </file>
 
 <file path=word/endnotes.xml><?xml version="1.0" encoding="utf-8"?>
-<w:endnotes xmlns:wpc="http://schemas.microsoft.com/office/word/2010/wordprocessingCanvas" xmlns:mc="http://schemas.openxmlformats.org/markup-compatibility/2006" xmlns:o="urn:schemas-microsoft-com:office:office" xmlns:r="http://schemas.openxmlformats.org/officeDocument/2006/relationships" xmlns:m="http://schemas.openxmlformats.org/officeDocument/2006/math" xmlns:v="urn:schemas-microsoft-com:vml" xmlns:wp14="http://schemas.microsoft.com/office/word/2010/wordprocessingDrawing" xmlns:wp="http://schemas.openxmlformats.org/drawingml/2006/wordprocessingDrawing" xmlns:w10="urn:schemas-microsoft-com:office:word" xmlns:w="http://schemas.openxmlformats.org/wordprocessingml/2006/main" xmlns:w14="http://schemas.microsoft.com/office/word/2010/wordml" xmlns:w15="http://schemas.microsoft.com/office/word/2012/wordml" xmlns:wpg="http://schemas.microsoft.com/office/word/2010/wordprocessingGroup" xmlns:wpi="http://schemas.microsoft.com/office/word/2010/wordprocessingInk" xmlns:wne="http://schemas.microsoft.com/office/word/2006/wordml" xmlns:wps="http://schemas.microsoft.com/office/word/2010/wordprocessingShape" mc:Ignorable="w14 w15 wp14">
+<w:endnotes xmlns:ve="http://schemas.openxmlformats.org/markup-compatibility/2006" xmlns:o="urn:schemas-microsoft-com:office:office" xmlns:r="http://schemas.openxmlformats.org/officeDocument/2006/relationships" xmlns:m="http://schemas.openxmlformats.org/officeDocument/2006/math" xmlns:v="urn:schemas-microsoft-com:vml" xmlns:wp="http://schemas.openxmlformats.org/drawingml/2006/wordprocessingDrawing" xmlns:w10="urn:schemas-microsoft-com:office:word" xmlns:w="http://schemas.openxmlformats.org/wordprocessingml/2006/main" xmlns:wne="http://schemas.microsoft.com/office/word/2006/wordml">
   <w:endnote w:type="separator" w:id="-1">
     <w:p>
       <w:pPr>
@@ -25380,7 +25394,7 @@
 </file>
 
 <file path=word/footer1.xml><?xml version="1.0" encoding="utf-8"?>
-<w:ftr xmlns:wpc="http://schemas.microsoft.com/office/word/2010/wordprocessingCanvas" xmlns:mc="http://schemas.openxmlformats.org/markup-compatibility/2006" xmlns:o="urn:schemas-microsoft-com:office:office" xmlns:r="http://schemas.openxmlformats.org/officeDocument/2006/relationships" xmlns:m="http://schemas.openxmlformats.org/officeDocument/2006/math" xmlns:v="urn:schemas-microsoft-com:vml" xmlns:wp14="http://schemas.microsoft.com/office/word/2010/wordprocessingDrawing" xmlns:wp="http://schemas.openxmlformats.org/drawingml/2006/wordprocessingDrawing" xmlns:w10="urn:schemas-microsoft-com:office:word" xmlns:w="http://schemas.openxmlformats.org/wordprocessingml/2006/main" xmlns:w14="http://schemas.microsoft.com/office/word/2010/wordml" xmlns:w15="http://schemas.microsoft.com/office/word/2012/wordml" xmlns:wpg="http://schemas.microsoft.com/office/word/2010/wordprocessingGroup" xmlns:wpi="http://schemas.microsoft.com/office/word/2010/wordprocessingInk" xmlns:wne="http://schemas.microsoft.com/office/word/2006/wordml" xmlns:wps="http://schemas.microsoft.com/office/word/2010/wordprocessingShape" mc:Ignorable="w14 w15 wp14">
+<w:ftr xmlns:ve="http://schemas.openxmlformats.org/markup-compatibility/2006" xmlns:o="urn:schemas-microsoft-com:office:office" xmlns:r="http://schemas.openxmlformats.org/officeDocument/2006/relationships" xmlns:m="http://schemas.openxmlformats.org/officeDocument/2006/math" xmlns:v="urn:schemas-microsoft-com:vml" xmlns:wp="http://schemas.openxmlformats.org/drawingml/2006/wordprocessingDrawing" xmlns:w10="urn:schemas-microsoft-com:office:word" xmlns:w="http://schemas.openxmlformats.org/wordprocessingml/2006/main" xmlns:wne="http://schemas.microsoft.com/office/word/2006/wordml">
   <w:p>
     <w:pPr>
       <w:pStyle w:val="aa"/>
@@ -25462,7 +25476,7 @@
         <w:sz w:val="20"/>
         <w:lang w:val="ru-RU"/>
       </w:rPr>
-      <w:t>7</w:t>
+      <w:t>4</w:t>
     </w:r>
     <w:r>
       <w:rPr>
@@ -25488,7 +25502,7 @@
 </file>
 
 <file path=word/footnotes.xml><?xml version="1.0" encoding="utf-8"?>
-<w:footnotes xmlns:wpc="http://schemas.microsoft.com/office/word/2010/wordprocessingCanvas" xmlns:mc="http://schemas.openxmlformats.org/markup-compatibility/2006" xmlns:o="urn:schemas-microsoft-com:office:office" xmlns:r="http://schemas.openxmlformats.org/officeDocument/2006/relationships" xmlns:m="http://schemas.openxmlformats.org/officeDocument/2006/math" xmlns:v="urn:schemas-microsoft-com:vml" xmlns:wp14="http://schemas.microsoft.com/office/word/2010/wordprocessingDrawing" xmlns:wp="http://schemas.openxmlformats.org/drawingml/2006/wordprocessingDrawing" xmlns:w10="urn:schemas-microsoft-com:office:word" xmlns:w="http://schemas.openxmlformats.org/wordprocessingml/2006/main" xmlns:w14="http://schemas.microsoft.com/office/word/2010/wordml" xmlns:w15="http://schemas.microsoft.com/office/word/2012/wordml" xmlns:wpg="http://schemas.microsoft.com/office/word/2010/wordprocessingGroup" xmlns:wpi="http://schemas.microsoft.com/office/word/2010/wordprocessingInk" xmlns:wne="http://schemas.microsoft.com/office/word/2006/wordml" xmlns:wps="http://schemas.microsoft.com/office/word/2010/wordprocessingShape" mc:Ignorable="w14 w15 wp14">
+<w:footnotes xmlns:ve="http://schemas.openxmlformats.org/markup-compatibility/2006" xmlns:o="urn:schemas-microsoft-com:office:office" xmlns:r="http://schemas.openxmlformats.org/officeDocument/2006/relationships" xmlns:m="http://schemas.openxmlformats.org/officeDocument/2006/math" xmlns:v="urn:schemas-microsoft-com:vml" xmlns:wp="http://schemas.openxmlformats.org/drawingml/2006/wordprocessingDrawing" xmlns:w10="urn:schemas-microsoft-com:office:word" xmlns:w="http://schemas.openxmlformats.org/wordprocessingml/2006/main" xmlns:wne="http://schemas.microsoft.com/office/word/2006/wordml">
   <w:footnote w:type="separator" w:id="-1">
     <w:p>
       <w:pPr>
@@ -25513,7 +25527,7 @@
 </file>
 
 <file path=word/numbering.xml><?xml version="1.0" encoding="utf-8"?>
-<w:numbering xmlns:wpc="http://schemas.microsoft.com/office/word/2010/wordprocessingCanvas" xmlns:mc="http://schemas.openxmlformats.org/markup-compatibility/2006" xmlns:o="urn:schemas-microsoft-com:office:office" xmlns:r="http://schemas.openxmlformats.org/officeDocument/2006/relationships" xmlns:m="http://schemas.openxmlformats.org/officeDocument/2006/math" xmlns:v="urn:schemas-microsoft-com:vml" xmlns:wp14="http://schemas.microsoft.com/office/word/2010/wordprocessingDrawing" xmlns:wp="http://schemas.openxmlformats.org/drawingml/2006/wordprocessingDrawing" xmlns:w10="urn:schemas-microsoft-com:office:word" xmlns:w="http://schemas.openxmlformats.org/wordprocessingml/2006/main" xmlns:w14="http://schemas.microsoft.com/office/word/2010/wordml" xmlns:w15="http://schemas.microsoft.com/office/word/2012/wordml" xmlns:wpg="http://schemas.microsoft.com/office/word/2010/wordprocessingGroup" xmlns:wpi="http://schemas.microsoft.com/office/word/2010/wordprocessingInk" xmlns:wne="http://schemas.microsoft.com/office/word/2006/wordml" xmlns:wps="http://schemas.microsoft.com/office/word/2010/wordprocessingShape" mc:Ignorable="w14 w15 wp14">
+<w:numbering xmlns:ve="http://schemas.openxmlformats.org/markup-compatibility/2006" xmlns:o="urn:schemas-microsoft-com:office:office" xmlns:r="http://schemas.openxmlformats.org/officeDocument/2006/relationships" xmlns:m="http://schemas.openxmlformats.org/officeDocument/2006/math" xmlns:v="urn:schemas-microsoft-com:vml" xmlns:wp="http://schemas.openxmlformats.org/drawingml/2006/wordprocessingDrawing" xmlns:w10="urn:schemas-microsoft-com:office:word" xmlns:w="http://schemas.openxmlformats.org/wordprocessingml/2006/main" xmlns:wne="http://schemas.microsoft.com/office/word/2006/wordml">
   <w:abstractNum w:abstractNumId="0">
     <w:nsid w:val="00000005"/>
     <w:multiLevelType w:val="hybridMultilevel"/>
@@ -28290,7 +28304,7 @@
 </file>
 
 <file path=word/styles.xml><?xml version="1.0" encoding="utf-8"?>
-<w:styles xmlns:mc="http://schemas.openxmlformats.org/markup-compatibility/2006" xmlns:r="http://schemas.openxmlformats.org/officeDocument/2006/relationships" xmlns:w="http://schemas.openxmlformats.org/wordprocessingml/2006/main" xmlns:w14="http://schemas.microsoft.com/office/word/2010/wordml" xmlns:w15="http://schemas.microsoft.com/office/word/2012/wordml" mc:Ignorable="w14 w15">
+<w:styles xmlns:r="http://schemas.openxmlformats.org/officeDocument/2006/relationships" xmlns:w="http://schemas.openxmlformats.org/wordprocessingml/2006/main">
   <w:docDefaults>
     <w:rPrDefault>
       <w:rPr>
@@ -28300,378 +28314,145 @@
     </w:rPrDefault>
     <w:pPrDefault/>
   </w:docDefaults>
-  <w:latentStyles w:defLockedState="0" w:defUIPriority="99" w:defSemiHidden="0" w:defUnhideWhenUsed="0" w:defQFormat="0" w:count="371">
-    <w:lsdException w:name="Normal" w:uiPriority="0" w:qFormat="1"/>
-    <w:lsdException w:name="heading 1" w:uiPriority="1" w:qFormat="1"/>
-    <w:lsdException w:name="heading 2" w:semiHidden="1" w:uiPriority="1" w:unhideWhenUsed="1" w:qFormat="1"/>
-    <w:lsdException w:name="heading 3" w:semiHidden="1" w:uiPriority="1" w:unhideWhenUsed="1" w:qFormat="1"/>
-    <w:lsdException w:name="heading 4" w:semiHidden="1" w:uiPriority="1" w:unhideWhenUsed="1" w:qFormat="1"/>
-    <w:lsdException w:name="heading 5" w:semiHidden="1" w:uiPriority="9" w:unhideWhenUsed="1" w:qFormat="1"/>
-    <w:lsdException w:name="heading 6" w:semiHidden="1" w:uiPriority="9" w:unhideWhenUsed="1" w:qFormat="1"/>
-    <w:lsdException w:name="heading 7" w:semiHidden="1" w:uiPriority="9" w:unhideWhenUsed="1" w:qFormat="1"/>
-    <w:lsdException w:name="heading 8" w:semiHidden="1" w:uiPriority="9" w:unhideWhenUsed="1" w:qFormat="1"/>
-    <w:lsdException w:name="heading 9" w:semiHidden="1" w:uiPriority="9" w:unhideWhenUsed="1" w:qFormat="1"/>
-    <w:lsdException w:name="index 1" w:semiHidden="1" w:unhideWhenUsed="1"/>
-    <w:lsdException w:name="index 2" w:semiHidden="1" w:unhideWhenUsed="1"/>
-    <w:lsdException w:name="index 3" w:semiHidden="1" w:unhideWhenUsed="1"/>
-    <w:lsdException w:name="index 4" w:semiHidden="1" w:unhideWhenUsed="1"/>
-    <w:lsdException w:name="index 5" w:semiHidden="1" w:unhideWhenUsed="1"/>
-    <w:lsdException w:name="index 6" w:semiHidden="1" w:unhideWhenUsed="1"/>
-    <w:lsdException w:name="index 7" w:semiHidden="1" w:unhideWhenUsed="1"/>
-    <w:lsdException w:name="index 8" w:semiHidden="1" w:unhideWhenUsed="1"/>
-    <w:lsdException w:name="index 9" w:semiHidden="1" w:unhideWhenUsed="1"/>
-    <w:lsdException w:name="toc 1" w:semiHidden="1" w:uiPriority="39" w:unhideWhenUsed="1"/>
-    <w:lsdException w:name="toc 2" w:semiHidden="1" w:uiPriority="39" w:unhideWhenUsed="1"/>
-    <w:lsdException w:name="toc 3" w:semiHidden="1" w:uiPriority="39" w:unhideWhenUsed="1"/>
-    <w:lsdException w:name="toc 4" w:semiHidden="1" w:uiPriority="39" w:unhideWhenUsed="1"/>
-    <w:lsdException w:name="toc 5" w:semiHidden="1" w:uiPriority="39" w:unhideWhenUsed="1"/>
-    <w:lsdException w:name="toc 6" w:semiHidden="1" w:uiPriority="39" w:unhideWhenUsed="1"/>
-    <w:lsdException w:name="toc 7" w:semiHidden="1" w:uiPriority="39" w:unhideWhenUsed="1"/>
-    <w:lsdException w:name="toc 8" w:semiHidden="1" w:uiPriority="39" w:unhideWhenUsed="1"/>
-    <w:lsdException w:name="toc 9" w:semiHidden="1" w:uiPriority="39" w:unhideWhenUsed="1"/>
-    <w:lsdException w:name="Normal Indent" w:semiHidden="1" w:unhideWhenUsed="1"/>
-    <w:lsdException w:name="footnote text" w:semiHidden="1" w:unhideWhenUsed="1"/>
-    <w:lsdException w:name="annotation text" w:semiHidden="1" w:unhideWhenUsed="1"/>
-    <w:lsdException w:name="header" w:semiHidden="1" w:unhideWhenUsed="1"/>
-    <w:lsdException w:name="footer" w:semiHidden="1" w:unhideWhenUsed="1"/>
-    <w:lsdException w:name="index heading" w:semiHidden="1" w:unhideWhenUsed="1"/>
-    <w:lsdException w:name="caption" w:semiHidden="1" w:uiPriority="35" w:unhideWhenUsed="1" w:qFormat="1"/>
-    <w:lsdException w:name="table of figures" w:semiHidden="1" w:unhideWhenUsed="1"/>
-    <w:lsdException w:name="envelope address" w:semiHidden="1" w:unhideWhenUsed="1"/>
-    <w:lsdException w:name="envelope return" w:semiHidden="1" w:unhideWhenUsed="1"/>
-    <w:lsdException w:name="footnote reference" w:semiHidden="1" w:unhideWhenUsed="1"/>
-    <w:lsdException w:name="annotation reference" w:semiHidden="1" w:unhideWhenUsed="1"/>
-    <w:lsdException w:name="line number" w:semiHidden="1" w:unhideWhenUsed="1"/>
-    <w:lsdException w:name="page number" w:semiHidden="1" w:unhideWhenUsed="1"/>
-    <w:lsdException w:name="endnote reference" w:semiHidden="1" w:unhideWhenUsed="1"/>
-    <w:lsdException w:name="endnote text" w:semiHidden="1" w:unhideWhenUsed="1"/>
-    <w:lsdException w:name="table of authorities" w:semiHidden="1" w:unhideWhenUsed="1"/>
-    <w:lsdException w:name="macro" w:semiHidden="1" w:unhideWhenUsed="1"/>
-    <w:lsdException w:name="toa heading" w:semiHidden="1" w:unhideWhenUsed="1"/>
-    <w:lsdException w:name="List" w:semiHidden="1" w:unhideWhenUsed="1"/>
-    <w:lsdException w:name="List Bullet" w:semiHidden="1" w:unhideWhenUsed="1"/>
-    <w:lsdException w:name="List Number" w:semiHidden="1" w:unhideWhenUsed="1"/>
-    <w:lsdException w:name="List 2" w:semiHidden="1" w:unhideWhenUsed="1"/>
-    <w:lsdException w:name="List 3" w:semiHidden="1" w:unhideWhenUsed="1"/>
-    <w:lsdException w:name="List 4" w:semiHidden="1" w:unhideWhenUsed="1"/>
-    <w:lsdException w:name="List 5" w:semiHidden="1" w:unhideWhenUsed="1"/>
-    <w:lsdException w:name="List Bullet 2" w:semiHidden="1" w:unhideWhenUsed="1"/>
-    <w:lsdException w:name="List Bullet 3" w:semiHidden="1" w:unhideWhenUsed="1"/>
-    <w:lsdException w:name="List Bullet 4" w:semiHidden="1" w:unhideWhenUsed="1"/>
-    <w:lsdException w:name="List Bullet 5" w:semiHidden="1" w:unhideWhenUsed="1"/>
-    <w:lsdException w:name="List Number 2" w:semiHidden="1" w:unhideWhenUsed="1"/>
-    <w:lsdException w:name="List Number 3" w:semiHidden="1" w:unhideWhenUsed="1"/>
-    <w:lsdException w:name="List Number 4" w:semiHidden="1" w:unhideWhenUsed="1"/>
-    <w:lsdException w:name="List Number 5" w:semiHidden="1" w:unhideWhenUsed="1"/>
-    <w:lsdException w:name="Title" w:uiPriority="10" w:qFormat="1"/>
-    <w:lsdException w:name="Closing" w:semiHidden="1" w:unhideWhenUsed="1"/>
-    <w:lsdException w:name="Signature" w:semiHidden="1" w:unhideWhenUsed="1"/>
-    <w:lsdException w:name="Default Paragraph Font" w:semiHidden="1" w:uiPriority="1" w:unhideWhenUsed="1"/>
-    <w:lsdException w:name="Body Text" w:semiHidden="1" w:uiPriority="1" w:unhideWhenUsed="1" w:qFormat="1"/>
-    <w:lsdException w:name="Body Text Indent" w:semiHidden="1" w:unhideWhenUsed="1"/>
-    <w:lsdException w:name="List Continue" w:semiHidden="1" w:unhideWhenUsed="1"/>
-    <w:lsdException w:name="List Continue 2" w:semiHidden="1" w:unhideWhenUsed="1"/>
-    <w:lsdException w:name="List Continue 3" w:semiHidden="1" w:unhideWhenUsed="1"/>
-    <w:lsdException w:name="List Continue 4" w:semiHidden="1" w:unhideWhenUsed="1"/>
-    <w:lsdException w:name="List Continue 5" w:semiHidden="1" w:unhideWhenUsed="1"/>
-    <w:lsdException w:name="Message Header" w:semiHidden="1" w:unhideWhenUsed="1"/>
-    <w:lsdException w:name="Subtitle" w:uiPriority="11" w:qFormat="1"/>
-    <w:lsdException w:name="Salutation" w:semiHidden="1" w:unhideWhenUsed="1"/>
-    <w:lsdException w:name="Date" w:semiHidden="1" w:unhideWhenUsed="1"/>
-    <w:lsdException w:name="Body Text First Indent" w:semiHidden="1" w:unhideWhenUsed="1"/>
-    <w:lsdException w:name="Body Text First Indent 2" w:semiHidden="1" w:unhideWhenUsed="1"/>
-    <w:lsdException w:name="Note Heading" w:semiHidden="1" w:unhideWhenUsed="1"/>
-    <w:lsdException w:name="Body Text 2" w:semiHidden="1" w:unhideWhenUsed="1"/>
-    <w:lsdException w:name="Body Text 3" w:semiHidden="1" w:unhideWhenUsed="1"/>
-    <w:lsdException w:name="Body Text Indent 2" w:semiHidden="1" w:unhideWhenUsed="1"/>
-    <w:lsdException w:name="Body Text Indent 3" w:semiHidden="1" w:unhideWhenUsed="1"/>
-    <w:lsdException w:name="Block Text" w:semiHidden="1" w:unhideWhenUsed="1"/>
-    <w:lsdException w:name="Hyperlink" w:semiHidden="1" w:unhideWhenUsed="1"/>
-    <w:lsdException w:name="FollowedHyperlink" w:semiHidden="1" w:unhideWhenUsed="1"/>
-    <w:lsdException w:name="Strong" w:uiPriority="22" w:qFormat="1"/>
-    <w:lsdException w:name="Emphasis" w:uiPriority="20" w:qFormat="1"/>
-    <w:lsdException w:name="Document Map" w:semiHidden="1" w:unhideWhenUsed="1"/>
-    <w:lsdException w:name="Plain Text" w:semiHidden="1" w:unhideWhenUsed="1"/>
-    <w:lsdException w:name="E-mail Signature" w:semiHidden="1" w:unhideWhenUsed="1"/>
-    <w:lsdException w:name="HTML Top of Form" w:semiHidden="1" w:unhideWhenUsed="1"/>
-    <w:lsdException w:name="HTML Bottom of Form" w:semiHidden="1" w:unhideWhenUsed="1"/>
-    <w:lsdException w:name="Normal (Web)" w:semiHidden="1" w:unhideWhenUsed="1"/>
-    <w:lsdException w:name="HTML Acronym" w:semiHidden="1" w:unhideWhenUsed="1"/>
-    <w:lsdException w:name="HTML Address" w:semiHidden="1" w:unhideWhenUsed="1"/>
-    <w:lsdException w:name="HTML Cite" w:semiHidden="1" w:unhideWhenUsed="1"/>
-    <w:lsdException w:name="HTML Code" w:semiHidden="1" w:unhideWhenUsed="1"/>
-    <w:lsdException w:name="HTML Definition" w:semiHidden="1" w:unhideWhenUsed="1"/>
-    <w:lsdException w:name="HTML Keyboard" w:semiHidden="1" w:unhideWhenUsed="1"/>
-    <w:lsdException w:name="HTML Preformatted" w:semiHidden="1" w:unhideWhenUsed="1"/>
-    <w:lsdException w:name="HTML Sample" w:semiHidden="1" w:unhideWhenUsed="1"/>
-    <w:lsdException w:name="HTML Typewriter" w:semiHidden="1" w:unhideWhenUsed="1"/>
-    <w:lsdException w:name="HTML Variable" w:semiHidden="1" w:unhideWhenUsed="1"/>
-    <w:lsdException w:name="Normal Table" w:semiHidden="1" w:unhideWhenUsed="1"/>
-    <w:lsdException w:name="annotation subject" w:semiHidden="1" w:unhideWhenUsed="1"/>
-    <w:lsdException w:name="No List" w:semiHidden="1" w:unhideWhenUsed="1"/>
-    <w:lsdException w:name="Outline List 1" w:semiHidden="1" w:unhideWhenUsed="1"/>
-    <w:lsdException w:name="Outline List 2" w:semiHidden="1" w:unhideWhenUsed="1"/>
-    <w:lsdException w:name="Outline List 3" w:semiHidden="1" w:unhideWhenUsed="1"/>
-    <w:lsdException w:name="Table Simple 1" w:semiHidden="1" w:unhideWhenUsed="1"/>
-    <w:lsdException w:name="Table Simple 2" w:semiHidden="1" w:unhideWhenUsed="1"/>
-    <w:lsdException w:name="Table Simple 3" w:semiHidden="1" w:unhideWhenUsed="1"/>
-    <w:lsdException w:name="Table Classic 1" w:semiHidden="1" w:unhideWhenUsed="1"/>
-    <w:lsdException w:name="Table Classic 2" w:semiHidden="1" w:unhideWhenUsed="1"/>
-    <w:lsdException w:name="Table Classic 3" w:semiHidden="1" w:unhideWhenUsed="1"/>
-    <w:lsdException w:name="Table Classic 4" w:semiHidden="1" w:unhideWhenUsed="1"/>
-    <w:lsdException w:name="Table Colorful 1" w:semiHidden="1" w:unhideWhenUsed="1"/>
-    <w:lsdException w:name="Table Colorful 2" w:semiHidden="1" w:unhideWhenUsed="1"/>
-    <w:lsdException w:name="Table Colorful 3" w:semiHidden="1" w:unhideWhenUsed="1"/>
-    <w:lsdException w:name="Table Columns 1" w:semiHidden="1" w:unhideWhenUsed="1"/>
-    <w:lsdException w:name="Table Columns 2" w:semiHidden="1" w:unhideWhenUsed="1"/>
-    <w:lsdException w:name="Table Columns 3" w:semiHidden="1" w:unhideWhenUsed="1"/>
-    <w:lsdException w:name="Table Columns 4" w:semiHidden="1" w:unhideWhenUsed="1"/>
-    <w:lsdException w:name="Table Columns 5" w:semiHidden="1" w:unhideWhenUsed="1"/>
-    <w:lsdException w:name="Table Grid 1" w:semiHidden="1" w:unhideWhenUsed="1"/>
-    <w:lsdException w:name="Table Grid 2" w:semiHidden="1" w:unhideWhenUsed="1"/>
-    <w:lsdException w:name="Table Grid 3" w:semiHidden="1" w:unhideWhenUsed="1"/>
-    <w:lsdException w:name="Table Grid 4" w:semiHidden="1" w:unhideWhenUsed="1"/>
-    <w:lsdException w:name="Table Grid 5" w:semiHidden="1" w:unhideWhenUsed="1"/>
-    <w:lsdException w:name="Table Grid 6" w:semiHidden="1" w:unhideWhenUsed="1"/>
-    <w:lsdException w:name="Table Grid 7" w:semiHidden="1" w:unhideWhenUsed="1"/>
-    <w:lsdException w:name="Table Grid 8" w:semiHidden="1" w:unhideWhenUsed="1"/>
-    <w:lsdException w:name="Table List 1" w:semiHidden="1" w:unhideWhenUsed="1"/>
-    <w:lsdException w:name="Table List 2" w:semiHidden="1" w:unhideWhenUsed="1"/>
-    <w:lsdException w:name="Table List 3" w:semiHidden="1" w:unhideWhenUsed="1"/>
-    <w:lsdException w:name="Table List 4" w:semiHidden="1" w:unhideWhenUsed="1"/>
-    <w:lsdException w:name="Table List 5" w:semiHidden="1" w:unhideWhenUsed="1"/>
-    <w:lsdException w:name="Table List 6" w:semiHidden="1" w:unhideWhenUsed="1"/>
-    <w:lsdException w:name="Table List 7" w:semiHidden="1" w:unhideWhenUsed="1"/>
-    <w:lsdException w:name="Table List 8" w:semiHidden="1" w:unhideWhenUsed="1"/>
-    <w:lsdException w:name="Table 3D effects 1" w:semiHidden="1" w:unhideWhenUsed="1"/>
-    <w:lsdException w:name="Table 3D effects 2" w:semiHidden="1" w:unhideWhenUsed="1"/>
-    <w:lsdException w:name="Table 3D effects 3" w:semiHidden="1" w:unhideWhenUsed="1"/>
-    <w:lsdException w:name="Table Contemporary" w:semiHidden="1" w:unhideWhenUsed="1"/>
-    <w:lsdException w:name="Table Elegant" w:semiHidden="1" w:unhideWhenUsed="1"/>
-    <w:lsdException w:name="Table Professional" w:semiHidden="1" w:unhideWhenUsed="1"/>
-    <w:lsdException w:name="Table Subtle 1" w:semiHidden="1" w:unhideWhenUsed="1"/>
-    <w:lsdException w:name="Table Subtle 2" w:semiHidden="1" w:unhideWhenUsed="1"/>
-    <w:lsdException w:name="Table Web 1" w:semiHidden="1" w:unhideWhenUsed="1"/>
-    <w:lsdException w:name="Table Web 2" w:semiHidden="1" w:unhideWhenUsed="1"/>
-    <w:lsdException w:name="Table Web 3" w:semiHidden="1" w:unhideWhenUsed="1"/>
-    <w:lsdException w:name="Balloon Text" w:semiHidden="1" w:unhideWhenUsed="1"/>
-    <w:lsdException w:name="Table Grid" w:uiPriority="59"/>
-    <w:lsdException w:name="Table Theme" w:semiHidden="1" w:unhideWhenUsed="1"/>
-    <w:lsdException w:name="Placeholder Text" w:semiHidden="1"/>
-    <w:lsdException w:name="No Spacing" w:uiPriority="1" w:qFormat="1"/>
-    <w:lsdException w:name="Light Shading" w:uiPriority="60"/>
-    <w:lsdException w:name="Light List" w:uiPriority="61"/>
-    <w:lsdException w:name="Light Grid" w:uiPriority="62"/>
-    <w:lsdException w:name="Medium Shading 1" w:uiPriority="63"/>
-    <w:lsdException w:name="Medium Shading 2" w:uiPriority="64"/>
-    <w:lsdException w:name="Medium List 1" w:uiPriority="65"/>
-    <w:lsdException w:name="Medium List 2" w:uiPriority="66"/>
-    <w:lsdException w:name="Medium Grid 1" w:uiPriority="67"/>
-    <w:lsdException w:name="Medium Grid 2" w:uiPriority="68"/>
-    <w:lsdException w:name="Medium Grid 3" w:uiPriority="69"/>
-    <w:lsdException w:name="Dark List" w:uiPriority="70"/>
-    <w:lsdException w:name="Colorful Shading" w:uiPriority="71"/>
-    <w:lsdException w:name="Colorful List" w:uiPriority="72"/>
-    <w:lsdException w:name="Colorful Grid" w:uiPriority="73"/>
-    <w:lsdException w:name="Light Shading Accent 1" w:uiPriority="60"/>
-    <w:lsdException w:name="Light List Accent 1" w:uiPriority="61"/>
-    <w:lsdException w:name="Light Grid Accent 1" w:uiPriority="62"/>
-    <w:lsdException w:name="Medium Shading 1 Accent 1" w:uiPriority="63"/>
-    <w:lsdException w:name="Medium Shading 2 Accent 1" w:uiPriority="64"/>
-    <w:lsdException w:name="Medium List 1 Accent 1" w:uiPriority="65"/>
-    <w:lsdException w:name="Revision" w:semiHidden="1"/>
-    <w:lsdException w:name="List Paragraph" w:uiPriority="0" w:qFormat="1"/>
-    <w:lsdException w:name="Quote" w:uiPriority="29" w:qFormat="1"/>
-    <w:lsdException w:name="Intense Quote" w:uiPriority="30" w:qFormat="1"/>
-    <w:lsdException w:name="Medium List 2 Accent 1" w:uiPriority="66"/>
-    <w:lsdException w:name="Medium Grid 1 Accent 1" w:uiPriority="67"/>
-    <w:lsdException w:name="Medium Grid 2 Accent 1" w:uiPriority="68"/>
-    <w:lsdException w:name="Medium Grid 3 Accent 1" w:uiPriority="69"/>
-    <w:lsdException w:name="Dark List Accent 1" w:uiPriority="70"/>
-    <w:lsdException w:name="Colorful Shading Accent 1" w:uiPriority="71"/>
-    <w:lsdException w:name="Colorful List Accent 1" w:uiPriority="72"/>
-    <w:lsdException w:name="Colorful Grid Accent 1" w:uiPriority="73"/>
-    <w:lsdException w:name="Light Shading Accent 2" w:uiPriority="60"/>
-    <w:lsdException w:name="Light List Accent 2" w:uiPriority="61"/>
-    <w:lsdException w:name="Light Grid Accent 2" w:uiPriority="62"/>
-    <w:lsdException w:name="Medium Shading 1 Accent 2" w:uiPriority="63"/>
-    <w:lsdException w:name="Medium Shading 2 Accent 2" w:uiPriority="64"/>
-    <w:lsdException w:name="Medium List 1 Accent 2" w:uiPriority="65"/>
-    <w:lsdException w:name="Medium List 2 Accent 2" w:uiPriority="66"/>
-    <w:lsdException w:name="Medium Grid 1 Accent 2" w:uiPriority="67"/>
-    <w:lsdException w:name="Medium Grid 2 Accent 2" w:uiPriority="68"/>
-    <w:lsdException w:name="Medium Grid 3 Accent 2" w:uiPriority="69"/>
-    <w:lsdException w:name="Dark List Accent 2" w:uiPriority="70"/>
-    <w:lsdException w:name="Colorful Shading Accent 2" w:uiPriority="71"/>
-    <w:lsdException w:name="Colorful List Accent 2" w:uiPriority="72"/>
-    <w:lsdException w:name="Colorful Grid Accent 2" w:uiPriority="73"/>
-    <w:lsdException w:name="Light Shading Accent 3" w:uiPriority="60"/>
-    <w:lsdException w:name="Light List Accent 3" w:uiPriority="61"/>
-    <w:lsdException w:name="Light Grid Accent 3" w:uiPriority="62"/>
-    <w:lsdException w:name="Medium Shading 1 Accent 3" w:uiPriority="63"/>
-    <w:lsdException w:name="Medium Shading 2 Accent 3" w:uiPriority="64"/>
-    <w:lsdException w:name="Medium List 1 Accent 3" w:uiPriority="65"/>
-    <w:lsdException w:name="Medium List 2 Accent 3" w:uiPriority="66"/>
-    <w:lsdException w:name="Medium Grid 1 Accent 3" w:uiPriority="67"/>
-    <w:lsdException w:name="Medium Grid 2 Accent 3" w:uiPriority="68"/>
-    <w:lsdException w:name="Medium Grid 3 Accent 3" w:uiPriority="69"/>
-    <w:lsdException w:name="Dark List Accent 3" w:uiPriority="70"/>
-    <w:lsdException w:name="Colorful Shading Accent 3" w:uiPriority="71"/>
-    <w:lsdException w:name="Colorful List Accent 3" w:uiPriority="72"/>
-    <w:lsdException w:name="Colorful Grid Accent 3" w:uiPriority="73"/>
-    <w:lsdException w:name="Light Shading Accent 4" w:uiPriority="60"/>
-    <w:lsdException w:name="Light List Accent 4" w:uiPriority="61"/>
-    <w:lsdException w:name="Light Grid Accent 4" w:uiPriority="62"/>
-    <w:lsdException w:name="Medium Shading 1 Accent 4" w:uiPriority="63"/>
-    <w:lsdException w:name="Medium Shading 2 Accent 4" w:uiPriority="64"/>
-    <w:lsdException w:name="Medium List 1 Accent 4" w:uiPriority="65"/>
-    <w:lsdException w:name="Medium List 2 Accent 4" w:uiPriority="66"/>
-    <w:lsdException w:name="Medium Grid 1 Accent 4" w:uiPriority="67"/>
-    <w:lsdException w:name="Medium Grid 2 Accent 4" w:uiPriority="68"/>
-    <w:lsdException w:name="Medium Grid 3 Accent 4" w:uiPriority="69"/>
-    <w:lsdException w:name="Dark List Accent 4" w:uiPriority="70"/>
-    <w:lsdException w:name="Colorful Shading Accent 4" w:uiPriority="71"/>
-    <w:lsdException w:name="Colorful List Accent 4" w:uiPriority="72"/>
-    <w:lsdException w:name="Colorful Grid Accent 4" w:uiPriority="73"/>
-    <w:lsdException w:name="Light Shading Accent 5" w:uiPriority="60"/>
-    <w:lsdException w:name="Light List Accent 5" w:uiPriority="61"/>
-    <w:lsdException w:name="Light Grid Accent 5" w:uiPriority="62"/>
-    <w:lsdException w:name="Medium Shading 1 Accent 5" w:uiPriority="63"/>
-    <w:lsdException w:name="Medium Shading 2 Accent 5" w:uiPriority="64"/>
-    <w:lsdException w:name="Medium List 1 Accent 5" w:uiPriority="65"/>
-    <w:lsdException w:name="Medium List 2 Accent 5" w:uiPriority="66"/>
-    <w:lsdException w:name="Medium Grid 1 Accent 5" w:uiPriority="67"/>
-    <w:lsdException w:name="Medium Grid 2 Accent 5" w:uiPriority="68"/>
-    <w:lsdException w:name="Medium Grid 3 Accent 5" w:uiPriority="69"/>
-    <w:lsdException w:name="Dark List Accent 5" w:uiPriority="70"/>
-    <w:lsdException w:name="Colorful Shading Accent 5" w:uiPriority="71"/>
-    <w:lsdException w:name="Colorful List Accent 5" w:uiPriority="72"/>
-    <w:lsdException w:name="Colorful Grid Accent 5" w:uiPriority="73"/>
-    <w:lsdException w:name="Light Shading Accent 6" w:uiPriority="60"/>
-    <w:lsdException w:name="Light List Accent 6" w:uiPriority="61"/>
-    <w:lsdException w:name="Light Grid Accent 6" w:uiPriority="62"/>
-    <w:lsdException w:name="Medium Shading 1 Accent 6" w:uiPriority="63"/>
-    <w:lsdException w:name="Medium Shading 2 Accent 6" w:uiPriority="64"/>
-    <w:lsdException w:name="Medium List 1 Accent 6" w:uiPriority="65"/>
-    <w:lsdException w:name="Medium List 2 Accent 6" w:uiPriority="66"/>
-    <w:lsdException w:name="Medium Grid 1 Accent 6" w:uiPriority="67"/>
-    <w:lsdException w:name="Medium Grid 2 Accent 6" w:uiPriority="68"/>
-    <w:lsdException w:name="Medium Grid 3 Accent 6" w:uiPriority="69"/>
-    <w:lsdException w:name="Dark List Accent 6" w:uiPriority="70"/>
-    <w:lsdException w:name="Colorful Shading Accent 6" w:uiPriority="71"/>
-    <w:lsdException w:name="Colorful List Accent 6" w:uiPriority="72"/>
-    <w:lsdException w:name="Colorful Grid Accent 6" w:uiPriority="73"/>
-    <w:lsdException w:name="Subtle Emphasis" w:uiPriority="19" w:qFormat="1"/>
-    <w:lsdException w:name="Intense Emphasis" w:uiPriority="21" w:qFormat="1"/>
-    <w:lsdException w:name="Subtle Reference" w:uiPriority="31" w:qFormat="1"/>
-    <w:lsdException w:name="Intense Reference" w:uiPriority="32" w:qFormat="1"/>
-    <w:lsdException w:name="Book Title" w:uiPriority="33" w:qFormat="1"/>
-    <w:lsdException w:name="Bibliography" w:semiHidden="1" w:uiPriority="37" w:unhideWhenUsed="1"/>
-    <w:lsdException w:name="TOC Heading" w:semiHidden="1" w:uiPriority="39" w:unhideWhenUsed="1" w:qFormat="1"/>
-    <w:lsdException w:name="Plain Table 1" w:uiPriority="41"/>
-    <w:lsdException w:name="Plain Table 2" w:uiPriority="42"/>
-    <w:lsdException w:name="Plain Table 3" w:uiPriority="43"/>
-    <w:lsdException w:name="Plain Table 4" w:uiPriority="44"/>
-    <w:lsdException w:name="Plain Table 5" w:uiPriority="45"/>
-    <w:lsdException w:name="Grid Table Light" w:uiPriority="40"/>
-    <w:lsdException w:name="Grid Table 1 Light" w:uiPriority="46"/>
-    <w:lsdException w:name="Grid Table 2" w:uiPriority="47"/>
-    <w:lsdException w:name="Grid Table 3" w:uiPriority="48"/>
-    <w:lsdException w:name="Grid Table 4" w:uiPriority="49"/>
-    <w:lsdException w:name="Grid Table 5 Dark" w:uiPriority="50"/>
-    <w:lsdException w:name="Grid Table 6 Colorful" w:uiPriority="51"/>
-    <w:lsdException w:name="Grid Table 7 Colorful" w:uiPriority="52"/>
-    <w:lsdException w:name="Grid Table 1 Light Accent 1" w:uiPriority="46"/>
-    <w:lsdException w:name="Grid Table 2 Accent 1" w:uiPriority="47"/>
-    <w:lsdException w:name="Grid Table 3 Accent 1" w:uiPriority="48"/>
-    <w:lsdException w:name="Grid Table 4 Accent 1" w:uiPriority="49"/>
-    <w:lsdException w:name="Grid Table 5 Dark Accent 1" w:uiPriority="50"/>
-    <w:lsdException w:name="Grid Table 6 Colorful Accent 1" w:uiPriority="51"/>
-    <w:lsdException w:name="Grid Table 7 Colorful Accent 1" w:uiPriority="52"/>
-    <w:lsdException w:name="Grid Table 1 Light Accent 2" w:uiPriority="46"/>
-    <w:lsdException w:name="Grid Table 2 Accent 2" w:uiPriority="47"/>
-    <w:lsdException w:name="Grid Table 3 Accent 2" w:uiPriority="48"/>
-    <w:lsdException w:name="Grid Table 4 Accent 2" w:uiPriority="49"/>
-    <w:lsdException w:name="Grid Table 5 Dark Accent 2" w:uiPriority="50"/>
-    <w:lsdException w:name="Grid Table 6 Colorful Accent 2" w:uiPriority="51"/>
-    <w:lsdException w:name="Grid Table 7 Colorful Accent 2" w:uiPriority="52"/>
-    <w:lsdException w:name="Grid Table 1 Light Accent 3" w:uiPriority="46"/>
-    <w:lsdException w:name="Grid Table 2 Accent 3" w:uiPriority="47"/>
-    <w:lsdException w:name="Grid Table 3 Accent 3" w:uiPriority="48"/>
-    <w:lsdException w:name="Grid Table 4 Accent 3" w:uiPriority="49"/>
-    <w:lsdException w:name="Grid Table 5 Dark Accent 3" w:uiPriority="50"/>
-    <w:lsdException w:name="Grid Table 6 Colorful Accent 3" w:uiPriority="51"/>
-    <w:lsdException w:name="Grid Table 7 Colorful Accent 3" w:uiPriority="52"/>
-    <w:lsdException w:name="Grid Table 1 Light Accent 4" w:uiPriority="46"/>
-    <w:lsdException w:name="Grid Table 2 Accent 4" w:uiPriority="47"/>
-    <w:lsdException w:name="Grid Table 3 Accent 4" w:uiPriority="48"/>
-    <w:lsdException w:name="Grid Table 4 Accent 4" w:uiPriority="49"/>
-    <w:lsdException w:name="Grid Table 5 Dark Accent 4" w:uiPriority="50"/>
-    <w:lsdException w:name="Grid Table 6 Colorful Accent 4" w:uiPriority="51"/>
-    <w:lsdException w:name="Grid Table 7 Colorful Accent 4" w:uiPriority="52"/>
-    <w:lsdException w:name="Grid Table 1 Light Accent 5" w:uiPriority="46"/>
-    <w:lsdException w:name="Grid Table 2 Accent 5" w:uiPriority="47"/>
-    <w:lsdException w:name="Grid Table 3 Accent 5" w:uiPriority="48"/>
-    <w:lsdException w:name="Grid Table 4 Accent 5" w:uiPriority="49"/>
-    <w:lsdException w:name="Grid Table 5 Dark Accent 5" w:uiPriority="50"/>
-    <w:lsdException w:name="Grid Table 6 Colorful Accent 5" w:uiPriority="51"/>
-    <w:lsdException w:name="Grid Table 7 Colorful Accent 5" w:uiPriority="52"/>
-    <w:lsdException w:name="Grid Table 1 Light Accent 6" w:uiPriority="46"/>
-    <w:lsdException w:name="Grid Table 2 Accent 6" w:uiPriority="47"/>
-    <w:lsdException w:name="Grid Table 3 Accent 6" w:uiPriority="48"/>
-    <w:lsdException w:name="Grid Table 4 Accent 6" w:uiPriority="49"/>
-    <w:lsdException w:name="Grid Table 5 Dark Accent 6" w:uiPriority="50"/>
-    <w:lsdException w:name="Grid Table 6 Colorful Accent 6" w:uiPriority="51"/>
-    <w:lsdException w:name="Grid Table 7 Colorful Accent 6" w:uiPriority="52"/>
-    <w:lsdException w:name="List Table 1 Light" w:uiPriority="46"/>
-    <w:lsdException w:name="List Table 2" w:uiPriority="47"/>
-    <w:lsdException w:name="List Table 3" w:uiPriority="48"/>
-    <w:lsdException w:name="List Table 4" w:uiPriority="49"/>
-    <w:lsdException w:name="List Table 5 Dark" w:uiPriority="50"/>
-    <w:lsdException w:name="List Table 6 Colorful" w:uiPriority="51"/>
-    <w:lsdException w:name="List Table 7 Colorful" w:uiPriority="52"/>
-    <w:lsdException w:name="List Table 1 Light Accent 1" w:uiPriority="46"/>
-    <w:lsdException w:name="List Table 2 Accent 1" w:uiPriority="47"/>
-    <w:lsdException w:name="List Table 3 Accent 1" w:uiPriority="48"/>
-    <w:lsdException w:name="List Table 4 Accent 1" w:uiPriority="49"/>
-    <w:lsdException w:name="List Table 5 Dark Accent 1" w:uiPriority="50"/>
-    <w:lsdException w:name="List Table 6 Colorful Accent 1" w:uiPriority="51"/>
-    <w:lsdException w:name="List Table 7 Colorful Accent 1" w:uiPriority="52"/>
-    <w:lsdException w:name="List Table 1 Light Accent 2" w:uiPriority="46"/>
-    <w:lsdException w:name="List Table 2 Accent 2" w:uiPriority="47"/>
-    <w:lsdException w:name="List Table 3 Accent 2" w:uiPriority="48"/>
-    <w:lsdException w:name="List Table 4 Accent 2" w:uiPriority="49"/>
-    <w:lsdException w:name="List Table 5 Dark Accent 2" w:uiPriority="50"/>
-    <w:lsdException w:name="List Table 6 Colorful Accent 2" w:uiPriority="51"/>
-    <w:lsdException w:name="List Table 7 Colorful Accent 2" w:uiPriority="52"/>
-    <w:lsdException w:name="List Table 1 Light Accent 3" w:uiPriority="46"/>
-    <w:lsdException w:name="List Table 2 Accent 3" w:uiPriority="47"/>
-    <w:lsdException w:name="List Table 3 Accent 3" w:uiPriority="48"/>
-    <w:lsdException w:name="List Table 4 Accent 3" w:uiPriority="49"/>
-    <w:lsdException w:name="List Table 5 Dark Accent 3" w:uiPriority="50"/>
-    <w:lsdException w:name="List Table 6 Colorful Accent 3" w:uiPriority="51"/>
-    <w:lsdException w:name="List Table 7 Colorful Accent 3" w:uiPriority="52"/>
-    <w:lsdException w:name="List Table 1 Light Accent 4" w:uiPriority="46"/>
-    <w:lsdException w:name="List Table 2 Accent 4" w:uiPriority="47"/>
-    <w:lsdException w:name="List Table 3 Accent 4" w:uiPriority="48"/>
-    <w:lsdException w:name="List Table 4 Accent 4" w:uiPriority="49"/>
-    <w:lsdException w:name="List Table 5 Dark Accent 4" w:uiPriority="50"/>
-    <w:lsdException w:name="List Table 6 Colorful Accent 4" w:uiPriority="51"/>
-    <w:lsdException w:name="List Table 7 Colorful Accent 4" w:uiPriority="52"/>
-    <w:lsdException w:name="List Table 1 Light Accent 5" w:uiPriority="46"/>
-    <w:lsdException w:name="List Table 2 Accent 5" w:uiPriority="47"/>
-    <w:lsdException w:name="List Table 3 Accent 5" w:uiPriority="48"/>
-    <w:lsdException w:name="List Table 4 Accent 5" w:uiPriority="49"/>
-    <w:lsdException w:name="List Table 5 Dark Accent 5" w:uiPriority="50"/>
-    <w:lsdException w:name="List Table 6 Colorful Accent 5" w:uiPriority="51"/>
-    <w:lsdException w:name="List Table 7 Colorful Accent 5" w:uiPriority="52"/>
-    <w:lsdException w:name="List Table 1 Light Accent 6" w:uiPriority="46"/>
-    <w:lsdException w:name="List Table 2 Accent 6" w:uiPriority="47"/>
-    <w:lsdException w:name="List Table 3 Accent 6" w:uiPriority="48"/>
-    <w:lsdException w:name="List Table 4 Accent 6" w:uiPriority="49"/>
-    <w:lsdException w:name="List Table 5 Dark Accent 6" w:uiPriority="50"/>
-    <w:lsdException w:name="List Table 6 Colorful Accent 6" w:uiPriority="51"/>
-    <w:lsdException w:name="List Table 7 Colorful Accent 6" w:uiPriority="52"/>
+  <w:latentStyles w:defLockedState="0" w:defUIPriority="99" w:defSemiHidden="1" w:defUnhideWhenUsed="1" w:defQFormat="0" w:count="267">
+    <w:lsdException w:name="Normal" w:semiHidden="0" w:uiPriority="0" w:unhideWhenUsed="0" w:qFormat="1"/>
+    <w:lsdException w:name="heading 1" w:semiHidden="0" w:uiPriority="1" w:unhideWhenUsed="0" w:qFormat="1"/>
+    <w:lsdException w:name="heading 2" w:uiPriority="1" w:qFormat="1"/>
+    <w:lsdException w:name="heading 3" w:uiPriority="1" w:qFormat="1"/>
+    <w:lsdException w:name="heading 4" w:uiPriority="1" w:qFormat="1"/>
+    <w:lsdException w:name="heading 5" w:uiPriority="9" w:qFormat="1"/>
+    <w:lsdException w:name="heading 6" w:uiPriority="9" w:qFormat="1"/>
+    <w:lsdException w:name="heading 7" w:uiPriority="9" w:qFormat="1"/>
+    <w:lsdException w:name="heading 8" w:uiPriority="9" w:qFormat="1"/>
+    <w:lsdException w:name="heading 9" w:uiPriority="9" w:qFormat="1"/>
+    <w:lsdException w:name="toc 1" w:uiPriority="39"/>
+    <w:lsdException w:name="toc 2" w:uiPriority="39"/>
+    <w:lsdException w:name="toc 3" w:uiPriority="39"/>
+    <w:lsdException w:name="toc 4" w:uiPriority="39"/>
+    <w:lsdException w:name="toc 5" w:uiPriority="39"/>
+    <w:lsdException w:name="toc 6" w:uiPriority="39"/>
+    <w:lsdException w:name="toc 7" w:uiPriority="39"/>
+    <w:lsdException w:name="toc 8" w:uiPriority="39"/>
+    <w:lsdException w:name="toc 9" w:uiPriority="39"/>
+    <w:lsdException w:name="caption" w:uiPriority="35" w:qFormat="1"/>
+    <w:lsdException w:name="Title" w:semiHidden="0" w:uiPriority="10" w:unhideWhenUsed="0" w:qFormat="1"/>
+    <w:lsdException w:name="Default Paragraph Font" w:uiPriority="1"/>
+    <w:lsdException w:name="Body Text" w:uiPriority="1" w:qFormat="1"/>
+    <w:lsdException w:name="Subtitle" w:semiHidden="0" w:uiPriority="11" w:unhideWhenUsed="0" w:qFormat="1"/>
+    <w:lsdException w:name="Strong" w:semiHidden="0" w:uiPriority="22" w:unhideWhenUsed="0" w:qFormat="1"/>
+    <w:lsdException w:name="Emphasis" w:semiHidden="0" w:uiPriority="20" w:unhideWhenUsed="0" w:qFormat="1"/>
+    <w:lsdException w:name="Table Grid" w:semiHidden="0" w:uiPriority="59" w:unhideWhenUsed="0"/>
+    <w:lsdException w:name="Placeholder Text" w:unhideWhenUsed="0"/>
+    <w:lsdException w:name="No Spacing" w:semiHidden="0" w:uiPriority="1" w:unhideWhenUsed="0" w:qFormat="1"/>
+    <w:lsdException w:name="Light Shading" w:semiHidden="0" w:uiPriority="60" w:unhideWhenUsed="0"/>
+    <w:lsdException w:name="Light List" w:semiHidden="0" w:uiPriority="61" w:unhideWhenUsed="0"/>
+    <w:lsdException w:name="Light Grid" w:semiHidden="0" w:uiPriority="62" w:unhideWhenUsed="0"/>
+    <w:lsdException w:name="Medium Shading 1" w:semiHidden="0" w:uiPriority="63" w:unhideWhenUsed="0"/>
+    <w:lsdException w:name="Medium Shading 2" w:semiHidden="0" w:uiPriority="64" w:unhideWhenUsed="0"/>
+    <w:lsdException w:name="Medium List 1" w:semiHidden="0" w:uiPriority="65" w:unhideWhenUsed="0"/>
+    <w:lsdException w:name="Medium List 2" w:semiHidden="0" w:uiPriority="66" w:unhideWhenUsed="0"/>
+    <w:lsdException w:name="Medium Grid 1" w:semiHidden="0" w:uiPriority="67" w:unhideWhenUsed="0"/>
+    <w:lsdException w:name="Medium Grid 2" w:semiHidden="0" w:uiPriority="68" w:unhideWhenUsed="0"/>
+    <w:lsdException w:name="Medium Grid 3" w:semiHidden="0" w:uiPriority="69" w:unhideWhenUsed="0"/>
+    <w:lsdException w:name="Dark List" w:semiHidden="0" w:uiPriority="70" w:unhideWhenUsed="0"/>
+    <w:lsdException w:name="Colorful Shading" w:semiHidden="0" w:uiPriority="71" w:unhideWhenUsed="0"/>
+    <w:lsdException w:name="Colorful List" w:semiHidden="0" w:uiPriority="72" w:unhideWhenUsed="0"/>
+    <w:lsdException w:name="Colorful Grid" w:semiHidden="0" w:uiPriority="73" w:unhideWhenUsed="0"/>
+    <w:lsdException w:name="Light Shading Accent 1" w:semiHidden="0" w:uiPriority="60" w:unhideWhenUsed="0"/>
+    <w:lsdException w:name="Light List Accent 1" w:semiHidden="0" w:uiPriority="61" w:unhideWhenUsed="0"/>
+    <w:lsdException w:name="Light Grid Accent 1" w:semiHidden="0" w:uiPriority="62" w:unhideWhenUsed="0"/>
+    <w:lsdException w:name="Medium Shading 1 Accent 1" w:semiHidden="0" w:uiPriority="63" w:unhideWhenUsed="0"/>
+    <w:lsdException w:name="Medium Shading 2 Accent 1" w:semiHidden="0" w:uiPriority="64" w:unhideWhenUsed="0"/>
+    <w:lsdException w:name="Medium List 1 Accent 1" w:semiHidden="0" w:uiPriority="65" w:unhideWhenUsed="0"/>
+    <w:lsdException w:name="Revision" w:unhideWhenUsed="0"/>
+    <w:lsdException w:name="List Paragraph" w:semiHidden="0" w:uiPriority="0" w:unhideWhenUsed="0" w:qFormat="1"/>
+    <w:lsdException w:name="Quote" w:semiHidden="0" w:uiPriority="29" w:unhideWhenUsed="0" w:qFormat="1"/>
+    <w:lsdException w:name="Intense Quote" w:semiHidden="0" w:uiPriority="30" w:unhideWhenUsed="0" w:qFormat="1"/>
+    <w:lsdException w:name="Medium List 2 Accent 1" w:semiHidden="0" w:uiPriority="66" w:unhideWhenUsed="0"/>
+    <w:lsdException w:name="Medium Grid 1 Accent 1" w:semiHidden="0" w:uiPriority="67" w:unhideWhenUsed="0"/>
+    <w:lsdException w:name="Medium Grid 2 Accent 1" w:semiHidden="0" w:uiPriority="68" w:unhideWhenUsed="0"/>
+    <w:lsdException w:name="Medium Grid 3 Accent 1" w:semiHidden="0" w:uiPriority="69" w:unhideWhenUsed="0"/>
+    <w:lsdException w:name="Dark List Accent 1" w:semiHidden="0" w:uiPriority="70" w:unhideWhenUsed="0"/>
+    <w:lsdException w:name="Colorful Shading Accent 1" w:semiHidden="0" w:uiPriority="71" w:unhideWhenUsed="0"/>
+    <w:lsdException w:name="Colorful List Accent 1" w:semiHidden="0" w:uiPriority="72" w:unhideWhenUsed="0"/>
+    <w:lsdException w:name="Colorful Grid Accent 1" w:semiHidden="0" w:uiPriority="73" w:unhideWhenUsed="0"/>
+    <w:lsdException w:name="Light Shading Accent 2" w:semiHidden="0" w:uiPriority="60" w:unhideWhenUsed="0"/>
+    <w:lsdException w:name="Light List Accent 2" w:semiHidden="0" w:uiPriority="61" w:unhideWhenUsed="0"/>
+    <w:lsdException w:name="Light Grid Accent 2" w:semiHidden="0" w:uiPriority="62" w:unhideWhenUsed="0"/>
+    <w:lsdException w:name="Medium Shading 1 Accent 2" w:semiHidden="0" w:uiPriority="63" w:unhideWhenUsed="0"/>
+    <w:lsdException w:name="Medium Shading 2 Accent 2" w:semiHidden="0" w:uiPriority="64" w:unhideWhenUsed="0"/>
+    <w:lsdException w:name="Medium List 1 Accent 2" w:semiHidden="0" w:uiPriority="65" w:unhideWhenUsed="0"/>
+    <w:lsdException w:name="Medium List 2 Accent 2" w:semiHidden="0" w:uiPriority="66" w:unhideWhenUsed="0"/>
+    <w:lsdException w:name="Medium Grid 1 Accent 2" w:semiHidden="0" w:uiPriority="67" w:unhideWhenUsed="0"/>
+    <w:lsdException w:name="Medium Grid 2 Accent 2" w:semiHidden="0" w:uiPriority="68" w:unhideWhenUsed="0"/>
+    <w:lsdException w:name="Medium Grid 3 Accent 2" w:semiHidden="0" w:uiPriority="69" w:unhideWhenUsed="0"/>
+    <w:lsdException w:name="Dark List Accent 2" w:semiHidden="0" w:uiPriority="70" w:unhideWhenUsed="0"/>
+    <w:lsdException w:name="Colorful Shading Accent 2" w:semiHidden="0" w:uiPriority="71" w:unhideWhenUsed="0"/>
+    <w:lsdException w:name="Colorful List Accent 2" w:semiHidden="0" w:uiPriority="72" w:unhideWhenUsed="0"/>
+    <w:lsdException w:name="Colorful Grid Accent 2" w:semiHidden="0" w:uiPriority="73" w:unhideWhenUsed="0"/>
+    <w:lsdException w:name="Light Shading Accent 3" w:semiHidden="0" w:uiPriority="60" w:unhideWhenUsed="0"/>
+    <w:lsdException w:name="Light List Accent 3" w:semiHidden="0" w:uiPriority="61" w:unhideWhenUsed="0"/>
+    <w:lsdException w:name="Light Grid Accent 3" w:semiHidden="0" w:uiPriority="62" w:unhideWhenUsed="0"/>
+    <w:lsdException w:name="Medium Shading 1 Accent 3" w:semiHidden="0" w:uiPriority="63" w:unhideWhenUsed="0"/>
+    <w:lsdException w:name="Medium Shading 2 Accent 3" w:semiHidden="0" w:uiPriority="64" w:unhideWhenUsed="0"/>
+    <w:lsdException w:name="Medium List 1 Accent 3" w:semiHidden="0" w:uiPriority="65" w:unhideWhenUsed="0"/>
+    <w:lsdException w:name="Medium List 2 Accent 3" w:semiHidden="0" w:uiPriority="66" w:unhideWhenUsed="0"/>
+    <w:lsdException w:name="Medium Grid 1 Accent 3" w:semiHidden="0" w:uiPriority="67" w:unhideWhenUsed="0"/>
+    <w:lsdException w:name="Medium Grid 2 Accent 3" w:semiHidden="0" w:uiPriority="68" w:unhideWhenUsed="0"/>
+    <w:lsdException w:name="Medium Grid 3 Accent 3" w:semiHidden="0" w:uiPriority="69" w:unhideWhenUsed="0"/>
+    <w:lsdException w:name="Dark List Accent 3" w:semiHidden="0" w:uiPriority="70" w:unhideWhenUsed="0"/>
+    <w:lsdException w:name="Colorful Shading Accent 3" w:semiHidden="0" w:uiPriority="71" w:unhideWhenUsed="0"/>
+    <w:lsdException w:name="Colorful List Accent 3" w:semiHidden="0" w:uiPriority="72" w:unhideWhenUsed="0"/>
+    <w:lsdException w:name="Colorful Grid Accent 3" w:semiHidden="0" w:uiPriority="73" w:unhideWhenUsed="0"/>
+    <w:lsdException w:name="Light Shading Accent 4" w:semiHidden="0" w:uiPriority="60" w:unhideWhenUsed="0"/>
+    <w:lsdException w:name="Light List Accent 4" w:semiHidden="0" w:uiPriority="61" w:unhideWhenUsed="0"/>
+    <w:lsdException w:name="Light Grid Accent 4" w:semiHidden="0" w:uiPriority="62" w:unhideWhenUsed="0"/>
+    <w:lsdException w:name="Medium Shading 1 Accent 4" w:semiHidden="0" w:uiPriority="63" w:unhideWhenUsed="0"/>
+    <w:lsdException w:name="Medium Shading 2 Accent 4" w:semiHidden="0" w:uiPriority="64" w:unhideWhenUsed="0"/>
+    <w:lsdException w:name="Medium List 1 Accent 4" w:semiHidden="0" w:uiPriority="65" w:unhideWhenUsed="0"/>
+    <w:lsdException w:name="Medium List 2 Accent 4" w:semiHidden="0" w:uiPriority="66" w:unhideWhenUsed="0"/>
+    <w:lsdException w:name="Medium Grid 1 Accent 4" w:semiHidden="0" w:uiPriority="67" w:unhideWhenUsed="0"/>
+    <w:lsdException w:name="Medium Grid 2 Accent 4" w:semiHidden="0" w:uiPriority="68" w:unhideWhenUsed="0"/>
+    <w:lsdException w:name="Medium Grid 3 Accent 4" w:semiHidden="0" w:uiPriority="69" w:unhideWhenUsed="0"/>
+    <w:lsdException w:name="Dark List Accent 4" w:semiHidden="0" w:uiPriority="70" w:unhideWhenUsed="0"/>
+    <w:lsdException w:name="Colorful Shading Accent 4" w:semiHidden="0" w:uiPriority="71" w:unhideWhenUsed="0"/>
+    <w:lsdException w:name="Colorful List Accent 4" w:semiHidden="0" w:uiPriority="72" w:unhideWhenUsed="0"/>
+    <w:lsdException w:name="Colorful Grid Accent 4" w:semiHidden="0" w:uiPriority="73" w:unhideWhenUsed="0"/>
+    <w:lsdException w:name="Light Shading Accent 5" w:semiHidden="0" w:uiPriority="60" w:unhideWhenUsed="0"/>
+    <w:lsdException w:name="Light List Accent 5" w:semiHidden="0" w:uiPriority="61" w:unhideWhenUsed="0"/>
+    <w:lsdException w:name="Light Grid Accent 5" w:semiHidden="0" w:uiPriority="62" w:unhideWhenUsed="0"/>
+    <w:lsdException w:name="Medium Shading 1 Accent 5" w:semiHidden="0" w:uiPriority="63" w:unhideWhenUsed="0"/>
+    <w:lsdException w:name="Medium Shading 2 Accent 5" w:semiHidden="0" w:uiPriority="64" w:unhideWhenUsed="0"/>
+    <w:lsdException w:name="Medium List 1 Accent 5" w:semiHidden="0" w:uiPriority="65" w:unhideWhenUsed="0"/>
+    <w:lsdException w:name="Medium List 2 Accent 5" w:semiHidden="0" w:uiPriority="66" w:unhideWhenUsed="0"/>
+    <w:lsdException w:name="Medium Grid 1 Accent 5" w:semiHidden="0" w:uiPriority="67" w:unhideWhenUsed="0"/>
+    <w:lsdException w:name="Medium Grid 2 Accent 5" w:semiHidden="0" w:uiPriority="68" w:unhideWhenUsed="0"/>
+    <w:lsdException w:name="Medium Grid 3 Accent 5" w:semiHidden="0" w:uiPriority="69" w:unhideWhenUsed="0"/>
+    <w:lsdException w:name="Dark List Accent 5" w:semiHidden="0" w:uiPriority="70" w:unhideWhenUsed="0"/>
+    <w:lsdException w:name="Colorful Shading Accent 5" w:semiHidden="0" w:uiPriority="71" w:unhideWhenUsed="0"/>
+    <w:lsdException w:name="Colorful List Accent 5" w:semiHidden="0" w:uiPriority="72" w:unhideWhenUsed="0"/>
+    <w:lsdException w:name="Colorful Grid Accent 5" w:semiHidden="0" w:uiPriority="73" w:unhideWhenUsed="0"/>
+    <w:lsdException w:name="Light Shading Accent 6" w:semiHidden="0" w:uiPriority="60" w:unhideWhenUsed="0"/>
+    <w:lsdException w:name="Light List Accent 6" w:semiHidden="0" w:uiPriority="61" w:unhideWhenUsed="0"/>
+    <w:lsdException w:name="Light Grid Accent 6" w:semiHidden="0" w:uiPriority="62" w:unhideWhenUsed="0"/>
+    <w:lsdException w:name="Medium Shading 1 Accent 6" w:semiHidden="0" w:uiPriority="63" w:unhideWhenUsed="0"/>
+    <w:lsdException w:name="Medium Shading 2 Accent 6" w:semiHidden="0" w:uiPriority="64" w:unhideWhenUsed="0"/>
+    <w:lsdException w:name="Medium List 1 Accent 6" w:semiHidden="0" w:uiPriority="65" w:unhideWhenUsed="0"/>
+    <w:lsdException w:name="Medium List 2 Accent 6" w:semiHidden="0" w:uiPriority="66" w:unhideWhenUsed="0"/>
+    <w:lsdException w:name="Medium Grid 1 Accent 6" w:semiHidden="0" w:uiPriority="67" w:unhideWhenUsed="0"/>
+    <w:lsdException w:name="Medium Grid 2 Accent 6" w:semiHidden="0" w:uiPriority="68" w:unhideWhenUsed="0"/>
+    <w:lsdException w:name="Medium Grid 3 Accent 6" w:semiHidden="0" w:uiPriority="69" w:unhideWhenUsed="0"/>
+    <w:lsdException w:name="Dark List Accent 6" w:semiHidden="0" w:uiPriority="70" w:unhideWhenUsed="0"/>
+    <w:lsdException w:name="Colorful Shading Accent 6" w:semiHidden="0" w:uiPriority="71" w:unhideWhenUsed="0"/>
+    <w:lsdException w:name="Colorful List Accent 6" w:semiHidden="0" w:uiPriority="72" w:unhideWhenUsed="0"/>
+    <w:lsdException w:name="Colorful Grid Accent 6" w:semiHidden="0" w:uiPriority="73" w:unhideWhenUsed="0"/>
+    <w:lsdException w:name="Subtle Emphasis" w:semiHidden="0" w:uiPriority="19" w:unhideWhenUsed="0" w:qFormat="1"/>
+    <w:lsdException w:name="Intense Emphasis" w:semiHidden="0" w:uiPriority="21" w:unhideWhenUsed="0" w:qFormat="1"/>
+    <w:lsdException w:name="Subtle Reference" w:semiHidden="0" w:uiPriority="31" w:unhideWhenUsed="0" w:qFormat="1"/>
+    <w:lsdException w:name="Intense Reference" w:semiHidden="0" w:uiPriority="32" w:unhideWhenUsed="0" w:qFormat="1"/>
+    <w:lsdException w:name="Book Title" w:semiHidden="0" w:uiPriority="33" w:unhideWhenUsed="0" w:qFormat="1"/>
+    <w:lsdException w:name="Bibliography" w:uiPriority="37"/>
+    <w:lsdException w:name="TOC Heading" w:uiPriority="39" w:qFormat="1"/>
   </w:latentStyles>
   <w:style w:type="paragraph" w:default="1" w:styleId="a">
     <w:name w:val="Normal"/>
@@ -28780,6 +28561,7 @@
     <w:uiPriority w:val="99"/>
     <w:semiHidden/>
     <w:unhideWhenUsed/>
+    <w:qFormat/>
     <w:tblPr>
       <w:tblInd w:w="0" w:type="dxa"/>
       <w:tblCellMar>
@@ -29504,7 +29286,7 @@
 </file>
 
 <file path=customXml/itemProps1.xml><?xml version="1.0" encoding="utf-8"?>
-<ds:datastoreItem xmlns:ds="http://schemas.openxmlformats.org/officeDocument/2006/customXml" ds:itemID="{12354EEA-8C57-4968-9AEA-7CCFAE139D2E}">
+<ds:datastoreItem xmlns:ds="http://schemas.openxmlformats.org/officeDocument/2006/customXml" ds:itemID="{6D70C8CC-52D4-413E-9B89-65F950FCF2A5}">
   <ds:schemaRefs>
     <ds:schemaRef ds:uri="http://schemas.openxmlformats.org/officeDocument/2006/bibliography"/>
   </ds:schemaRefs>

</xml_diff>

<commit_message>
#306 periods of study in diploma supplement: fix: delete show transcript of records from previous university in template
</commit_message>
<xml_diff>
--- a/core/src/main/resources/docs/templates/DiplomaSupplement.docx
+++ b/core/src/main/resources/docs/templates/DiplomaSupplement.docx
@@ -9611,7 +9611,6 @@
               </w:rPr>
               <w:t xml:space="preserve">Min. </w:t>
             </w:r>
-            <w:proofErr w:type="gramStart"/>
             <w:r>
               <w:rPr>
                 <w:rFonts w:ascii="Times New Roman" w:hAnsi="Times New Roman"/>
@@ -9627,17 +9626,7 @@
                 <w:szCs w:val="18"/>
                 <w:lang w:val="uk-UA"/>
               </w:rPr>
-              <w:t>s</w:t>
-            </w:r>
-            <w:proofErr w:type="gramEnd"/>
-            <w:r>
-              <w:rPr>
-                <w:rFonts w:ascii="Times New Roman" w:hAnsi="Times New Roman"/>
-                <w:sz w:val="18"/>
-                <w:szCs w:val="18"/>
-                <w:lang w:val="uk-UA"/>
-              </w:rPr>
-              <w:t xml:space="preserve"> – Max. </w:t>
+              <w:t xml:space="preserve">s – Max. </w:t>
             </w:r>
             <w:r>
               <w:rPr>
@@ -17772,7 +17761,6 @@
                 <w:spacing w:val="-1"/>
                 <w:sz w:val="18"/>
                 <w:szCs w:val="18"/>
-                <w:lang w:val="uk-UA"/>
               </w:rPr>
             </w:pPr>
             <w:r>
@@ -17881,88 +17869,6 @@
               </w:rPr>
               <w:t xml:space="preserve"> </w:t>
             </w:r>
-          </w:p>
-          <w:p>
-            <w:pPr>
-              <w:pStyle w:val="TableParagraph"/>
-              <w:spacing w:before="60" w:after="60" w:line="207" w:lineRule="exact"/>
-              <w:ind w:right="-5"/>
-              <w:rPr>
-                <w:rFonts w:ascii="Times New Roman" w:eastAsia="Times New Roman" w:hAnsi="Times New Roman"/>
-                <w:b/>
-                <w:spacing w:val="-1"/>
-                <w:sz w:val="18"/>
-                <w:szCs w:val="18"/>
-                <w:lang w:val="uk-UA"/>
-              </w:rPr>
-            </w:pPr>
-            <w:r>
-              <w:rPr>
-                <w:rFonts w:ascii="Times New Roman" w:eastAsia="Times New Roman" w:hAnsi="Times New Roman"/>
-                <w:b/>
-                <w:spacing w:val="-1"/>
-                <w:sz w:val="18"/>
-                <w:szCs w:val="18"/>
-                <w:lang w:val="uk-UA"/>
-              </w:rPr>
-              <w:t>#</w:t>
-            </w:r>
-            <w:r>
-              <w:rPr>
-                <w:rFonts w:ascii="Times New Roman" w:eastAsia="Times New Roman" w:hAnsi="Times New Roman"/>
-                <w:b/>
-                <w:spacing w:val="-1"/>
-                <w:sz w:val="18"/>
-                <w:szCs w:val="18"/>
-              </w:rPr>
-              <w:t>AcademicBackgroundUkr</w:t>
-            </w:r>
-          </w:p>
-          <w:p>
-            <w:pPr>
-              <w:pStyle w:val="TableParagraph"/>
-              <w:spacing w:before="60" w:after="60" w:line="207" w:lineRule="exact"/>
-              <w:ind w:right="-5"/>
-              <w:rPr>
-                <w:rFonts w:ascii="Times New Roman" w:eastAsia="Times New Roman" w:hAnsi="Times New Roman"/>
-                <w:spacing w:val="-1"/>
-                <w:sz w:val="18"/>
-                <w:szCs w:val="18"/>
-                <w:lang w:val="uk-UA"/>
-              </w:rPr>
-            </w:pPr>
-            <w:r>
-              <w:rPr>
-                <w:rFonts w:ascii="Times New Roman" w:eastAsia="Times New Roman" w:hAnsi="Times New Roman"/>
-                <w:spacing w:val="-1"/>
-                <w:sz w:val="18"/>
-                <w:szCs w:val="18"/>
-                <w:lang w:val="uk-UA"/>
-              </w:rPr>
-              <w:t>#</w:t>
-            </w:r>
-            <w:r>
-              <w:rPr>
-                <w:rFonts w:ascii="Times New Roman" w:eastAsia="Times New Roman" w:hAnsi="Times New Roman"/>
-                <w:spacing w:val="-1"/>
-                <w:sz w:val="18"/>
-                <w:szCs w:val="18"/>
-              </w:rPr>
-              <w:t>AcademicBackgroundEng</w:t>
-            </w:r>
-          </w:p>
-          <w:p>
-            <w:pPr>
-              <w:pStyle w:val="TableParagraph"/>
-              <w:spacing w:before="60" w:after="60" w:line="207" w:lineRule="exact"/>
-              <w:ind w:right="-5"/>
-              <w:rPr>
-                <w:rFonts w:ascii="Times New Roman" w:eastAsia="Times New Roman" w:hAnsi="Times New Roman"/>
-                <w:sz w:val="18"/>
-                <w:szCs w:val="18"/>
-                <w:lang w:val="uk-UA"/>
-              </w:rPr>
-            </w:pPr>
           </w:p>
           <w:p>
             <w:pPr>
@@ -25476,7 +25382,7 @@
         <w:sz w:val="20"/>
         <w:lang w:val="ru-RU"/>
       </w:rPr>
-      <w:t>4</w:t>
+      <w:t>3</w:t>
     </w:r>
     <w:r>
       <w:rPr>
@@ -29286,7 +29192,7 @@
 </file>
 
 <file path=customXml/itemProps1.xml><?xml version="1.0" encoding="utf-8"?>
-<ds:datastoreItem xmlns:ds="http://schemas.openxmlformats.org/officeDocument/2006/customXml" ds:itemID="{6D70C8CC-52D4-413E-9B89-65F950FCF2A5}">
+<ds:datastoreItem xmlns:ds="http://schemas.openxmlformats.org/officeDocument/2006/customXml" ds:itemID="{44AD6683-72F9-41D2-B328-3D9DBACF2288}">
   <ds:schemaRefs>
     <ds:schemaRef ds:uri="http://schemas.openxmlformats.org/officeDocument/2006/bibliography"/>
   </ds:schemaRefs>

</xml_diff>

<commit_message>
diploma supplement: fix: qualification work date ukr in template
</commit_message>
<xml_diff>
--- a/core/src/main/resources/docs/templates/DiplomaSupplement.docx
+++ b/core/src/main/resources/docs/templates/DiplomaSupplement.docx
@@ -16660,16 +16660,6 @@
               </w:rPr>
               <w:t xml:space="preserve"> </w:t>
             </w:r>
-            <w:r>
-              <w:rPr>
-                <w:rFonts w:ascii="Times New Roman" w:hAnsi="Times New Roman"/>
-                <w:b/>
-                <w:spacing w:val="-1"/>
-                <w:sz w:val="18"/>
-                <w:lang w:val="uk-UA"/>
-              </w:rPr>
-              <w:t>#Pro</w:t>
-            </w:r>
             <w:bookmarkStart w:id="0" w:name="_GoBack"/>
             <w:bookmarkEnd w:id="0"/>
             <w:r>
@@ -16678,9 +16668,8 @@
                 <w:b/>
                 <w:spacing w:val="-1"/>
                 <w:sz w:val="18"/>
-                <w:lang w:val="uk-UA"/>
-              </w:rPr>
-              <w:t>tocolDateUkr</w:t>
+              </w:rPr>
+              <w:t>#ProtocolDateUkr</w:t>
             </w:r>
             <w:r>
               <w:rPr>
@@ -25382,7 +25371,7 @@
         <w:sz w:val="20"/>
         <w:lang w:val="ru-RU"/>
       </w:rPr>
-      <w:t>3</w:t>
+      <w:t>4</w:t>
     </w:r>
     <w:r>
       <w:rPr>
@@ -29192,7 +29181,7 @@
 </file>
 
 <file path=customXml/itemProps1.xml><?xml version="1.0" encoding="utf-8"?>
-<ds:datastoreItem xmlns:ds="http://schemas.openxmlformats.org/officeDocument/2006/customXml" ds:itemID="{44AD6683-72F9-41D2-B328-3D9DBACF2288}">
+<ds:datastoreItem xmlns:ds="http://schemas.openxmlformats.org/officeDocument/2006/customXml" ds:itemID="{C52C0A74-277A-4286-BF61-33E9727F13C7}">
   <ds:schemaRefs>
     <ds:schemaRef ds:uri="http://schemas.openxmlformats.org/officeDocument/2006/bibliography"/>
   </ds:schemaRefs>

</xml_diff>

<commit_message>
diploma supplement: fix: telephone in template
</commit_message>
<xml_diff>
--- a/core/src/main/resources/docs/templates/DiplomaSupplement.docx
+++ b/core/src/main/resources/docs/templates/DiplomaSupplement.docx
@@ -16668,8 +16668,18 @@
                 <w:b/>
                 <w:spacing w:val="-1"/>
                 <w:sz w:val="18"/>
-              </w:rPr>
-              <w:t>#ProtocolDateUkr</w:t>
+                <w:lang w:val="uk-UA"/>
+              </w:rPr>
+              <w:t>#</w:t>
+            </w:r>
+            <w:r>
+              <w:rPr>
+                <w:rFonts w:ascii="Times New Roman" w:hAnsi="Times New Roman"/>
+                <w:b/>
+                <w:spacing w:val="-1"/>
+                <w:sz w:val="18"/>
+              </w:rPr>
+              <w:t>ProtocolDateUkr</w:t>
             </w:r>
             <w:r>
               <w:rPr>
@@ -17114,7 +17124,24 @@
                 <w:spacing w:val="-1"/>
                 <w:sz w:val="18"/>
               </w:rPr>
-              <w:t>тел. +380472-71-00-92</w:t>
+              <w:t xml:space="preserve">тел. </w:t>
+            </w:r>
+            <w:r>
+              <w:rPr>
+                <w:rFonts w:ascii="Times New Roman" w:hAnsi="Times New Roman"/>
+                <w:spacing w:val="-1"/>
+                <w:sz w:val="18"/>
+              </w:rPr>
+              <w:t>+380472-71-00-9</w:t>
+            </w:r>
+            <w:r>
+              <w:rPr>
+                <w:rFonts w:ascii="Times New Roman" w:hAnsi="Times New Roman"/>
+                <w:spacing w:val="-1"/>
+                <w:sz w:val="18"/>
+                <w:lang w:val="en-US"/>
+              </w:rPr>
+              <w:t>4</w:t>
             </w:r>
             <w:r>
               <w:rPr>
@@ -17135,6 +17162,7 @@
                 <w:rFonts w:ascii="Times New Roman" w:hAnsi="Times New Roman"/>
                 <w:spacing w:val="-1"/>
                 <w:sz w:val="18"/>
+                <w:lang w:val="en-US"/>
               </w:rPr>
             </w:pPr>
             <w:r>
@@ -17225,7 +17253,16 @@
                 <w:spacing w:val="-1"/>
                 <w:sz w:val="18"/>
               </w:rPr>
-              <w:t>tel. +380472-71-00-92</w:t>
+              <w:t>tel. +380472-71-00-9</w:t>
+            </w:r>
+            <w:r>
+              <w:rPr>
+                <w:rFonts w:ascii="Times New Roman" w:hAnsi="Times New Roman"/>
+                <w:spacing w:val="-1"/>
+                <w:sz w:val="18"/>
+                <w:lang w:val="en-US"/>
+              </w:rPr>
+              <w:t>4</w:t>
             </w:r>
           </w:p>
           <w:p>
@@ -29181,7 +29218,7 @@
 </file>
 
 <file path=customXml/itemProps1.xml><?xml version="1.0" encoding="utf-8"?>
-<ds:datastoreItem xmlns:ds="http://schemas.openxmlformats.org/officeDocument/2006/customXml" ds:itemID="{C52C0A74-277A-4286-BF61-33E9727F13C7}">
+<ds:datastoreItem xmlns:ds="http://schemas.openxmlformats.org/officeDocument/2006/customXml" ds:itemID="{2702EEAC-8FCF-4EF0-A642-D4B306F00AEB}">
   <ds:schemaRefs>
     <ds:schemaRef ds:uri="http://schemas.openxmlformats.org/officeDocument/2006/bibliography"/>
   </ds:schemaRefs>

</xml_diff>

<commit_message>
464 new form of diploma supplement: develop: grades table
</commit_message>
<xml_diff>
--- a/core/src/main/resources/docs/templates/DiplomaSupplement.docx
+++ b/core/src/main/resources/docs/templates/DiplomaSupplement.docx
@@ -3189,6 +3189,7 @@
                 <w:rFonts w:ascii="Times New Roman" w:hAnsi="Times New Roman"/>
                 <w:b/>
                 <w:sz w:val="18"/>
+                <w:lang w:val="uk-UA"/>
               </w:rPr>
             </w:pPr>
             <w:r>
@@ -4179,7 +4180,7 @@
           </w:tblBorders>
         </w:tblPrEx>
         <w:trPr>
-          <w:trHeight w:val="11339"/>
+          <w:trHeight w:val="8924"/>
         </w:trPr>
         <w:tc>
           <w:tcPr>
@@ -5084,21 +5085,21 @@
             <w:r>
               <w:rPr>
                 <w:rFonts w:ascii="Times New Roman" w:hAnsi="Times New Roman"/>
+                <w:b/>
                 <w:color w:val="000000"/>
                 <w:sz w:val="18"/>
                 <w:szCs w:val="18"/>
               </w:rPr>
-              <w:t xml:space="preserve">Кваліфікайна робота магістра на тему: </w:t>
-            </w:r>
-            <w:r>
-              <w:rPr>
-                <w:rFonts w:ascii="Times New Roman" w:hAnsi="Times New Roman"/>
-                <w:b/>
+              <w:t>#CertificationName</w:t>
+            </w:r>
+            <w:r>
+              <w:rPr>
+                <w:rFonts w:ascii="Times New Roman" w:hAnsi="Times New Roman"/>
                 <w:color w:val="000000"/>
                 <w:sz w:val="18"/>
                 <w:szCs w:val="18"/>
               </w:rPr>
-              <w:t>“#CertificationName</w:t>
+              <w:t xml:space="preserve"> </w:t>
             </w:r>
             <w:r>
               <w:rPr>
@@ -5106,8 +5107,9 @@
                 <w:color w:val="000000"/>
                 <w:sz w:val="18"/>
                 <w:szCs w:val="18"/>
-              </w:rPr>
-              <w:t xml:space="preserve"> #ThesisNameUkr  ” </w:t>
+                <w:lang w:val="en-US"/>
+              </w:rPr>
+              <w:t>#ThesisNameUkr</w:t>
             </w:r>
           </w:p>
           <w:p>
@@ -5127,8 +5129,29 @@
                 <w:color w:val="000000"/>
                 <w:sz w:val="18"/>
                 <w:szCs w:val="18"/>
-              </w:rPr>
-              <w:t>Graduation thesis on topic “ ”</w:t>
+                <w:lang w:val="en-US"/>
+              </w:rPr>
+              <w:t>#CertificationNameEng</w:t>
+            </w:r>
+            <w:r>
+              <w:rPr>
+                <w:rFonts w:ascii="Times New Roman" w:hAnsi="Times New Roman"/>
+                <w:color w:val="000000"/>
+                <w:sz w:val="18"/>
+                <w:szCs w:val="18"/>
+                <w:lang w:val="en-US"/>
+              </w:rPr>
+              <w:t xml:space="preserve"> </w:t>
+            </w:r>
+            <w:r>
+              <w:rPr>
+                <w:rFonts w:ascii="Times New Roman" w:hAnsi="Times New Roman"/>
+                <w:color w:val="000000"/>
+                <w:sz w:val="18"/>
+                <w:szCs w:val="18"/>
+                <w:lang w:val="en-US"/>
+              </w:rPr>
+              <w:t>#ThesisNameEng</w:t>
             </w:r>
           </w:p>
         </w:tc>
@@ -6038,6 +6061,7 @@
                 <w:sz w:val="18"/>
                 <w:szCs w:val="18"/>
               </w:rPr>
+              <w:lastRenderedPageBreak/>
               <w:t>B</w:t>
             </w:r>
           </w:p>
@@ -8464,7 +8488,6 @@
                 <w:sz w:val="18"/>
                 <w:lang w:val="en-US"/>
               </w:rPr>
-              <w:lastRenderedPageBreak/>
               <w:t>#CertificateNum</w:t>
             </w:r>
             <w:r>
@@ -8504,7 +8527,6 @@
                 <w:bCs/>
                 <w:sz w:val="18"/>
               </w:rPr>
-              <w:lastRenderedPageBreak/>
               <w:t>6.2.3 Information on the accreditation of the educational programme (registration number and date of accreditation certificate(s) / decision(s), the accreditation a</w:t>
             </w:r>
             <w:r>
@@ -8532,15 +8554,7 @@
                 <w:rFonts w:ascii="Times New Roman"/>
                 <w:sz w:val="18"/>
               </w:rPr>
-              <w:t xml:space="preserve">Cherkasy State Technological University. Public. Ministry of </w:t>
-            </w:r>
-            <w:r>
-              <w:rPr>
-                <w:rFonts w:ascii="Times New Roman"/>
-                <w:sz w:val="18"/>
-              </w:rPr>
-              <w:lastRenderedPageBreak/>
-              <w:t xml:space="preserve">Education and Science of Ukraine. Certificate of accreditation from </w:t>
+              <w:t xml:space="preserve">Cherkasy State Technological University. Public. Ministry of Education and Science of Ukraine. Certificate of accreditation from </w:t>
             </w:r>
             <w:r>
               <w:rPr>
@@ -8618,7 +8632,6 @@
                 <w:sz w:val="18"/>
                 <w:lang w:val="ru-RU"/>
               </w:rPr>
-              <w:lastRenderedPageBreak/>
               <w:t>6.2.4 Інформаці</w:t>
             </w:r>
             <w:r>
@@ -9164,6 +9177,7 @@
                 <w:szCs w:val="18"/>
                 <w:lang w:val="ru-RU"/>
               </w:rPr>
+              <w:lastRenderedPageBreak/>
               <w:t>7.3.1 Ініціали, Прізвище</w:t>
             </w:r>
           </w:p>
@@ -9403,6 +9417,7 @@
                 <w:sz w:val="18"/>
                 <w:szCs w:val="18"/>
               </w:rPr>
+              <w:lastRenderedPageBreak/>
               <w:t>7.3 Capacity</w:t>
             </w:r>
           </w:p>
@@ -9428,6 +9443,7 @@
                 <w:sz w:val="18"/>
                 <w:szCs w:val="18"/>
               </w:rPr>
+              <w:lastRenderedPageBreak/>
               <w:t>7.3.1 First name(s), Last name(s)</w:t>
             </w:r>
           </w:p>

</xml_diff>

<commit_message>
464 new form of diploma supplement: develop: national grades in table; department in english; block excessive lines
</commit_message>
<xml_diff>
--- a/core/src/main/resources/docs/templates/DiplomaSupplement.docx
+++ b/core/src/main/resources/docs/templates/DiplomaSupplement.docx
@@ -1343,16 +1343,7 @@
                 <w:sz w:val="18"/>
                 <w:lang w:val="en-US"/>
               </w:rPr>
-              <w:t xml:space="preserve">1.4 Personal ID in USEDE               </w:t>
-            </w:r>
-            <w:r>
-              <w:rPr>
-                <w:rFonts w:ascii="Times New Roman" w:hAnsi="Times New Roman"/>
-                <w:bCs/>
-                <w:sz w:val="18"/>
-                <w:lang w:val="en-US"/>
-              </w:rPr>
-              <w:t>#SupplNumber</w:t>
+              <w:t>1.4 Personal ID in USEDE</w:t>
             </w:r>
           </w:p>
         </w:tc>
@@ -4180,7 +4171,7 @@
           </w:tblBorders>
         </w:tblPrEx>
         <w:trPr>
-          <w:trHeight w:val="8924"/>
+          <w:trHeight w:val="1411"/>
         </w:trPr>
         <w:tc>
           <w:tcPr>
@@ -4225,7 +4216,6 @@
               <w:spacing w:after="0" w:line="228" w:lineRule="auto"/>
               <w:rPr>
                 <w:rFonts w:ascii="Times New Roman" w:hAnsi="Times New Roman"/>
-                <w:b/>
                 <w:color w:val="00B050"/>
                 <w:sz w:val="16"/>
                 <w:szCs w:val="16"/>
@@ -4235,7 +4225,6 @@
             <w:r>
               <w:rPr>
                 <w:rFonts w:ascii="Times New Roman" w:hAnsi="Times New Roman"/>
-                <w:b/>
                 <w:sz w:val="18"/>
                 <w:szCs w:val="18"/>
                 <w:lang w:val="en-US"/>
@@ -4245,7 +4234,6 @@
             <w:r>
               <w:rPr>
                 <w:rFonts w:ascii="Times New Roman" w:hAnsi="Times New Roman"/>
-                <w:b/>
                 <w:sz w:val="16"/>
                 <w:szCs w:val="16"/>
                 <w:lang w:val="en-US"/>
@@ -4934,7 +4922,23 @@
                 <w:sz w:val="18"/>
                 <w:szCs w:val="18"/>
               </w:rPr>
-              <w:t>#NationalGradeUkr / #NationalGradeEng</w:t>
+              <w:t>#NationalGradeUkr</w:t>
+            </w:r>
+            <w:r>
+              <w:rPr>
+                <w:rFonts w:ascii="Times New Roman" w:hAnsi="Times New Roman"/>
+                <w:sz w:val="18"/>
+                <w:szCs w:val="18"/>
+              </w:rPr>
+              <w:t xml:space="preserve"> / </w:t>
+            </w:r>
+            <w:r>
+              <w:rPr>
+                <w:rFonts w:ascii="Times New Roman" w:hAnsi="Times New Roman"/>
+                <w:sz w:val="18"/>
+                <w:szCs w:val="18"/>
+              </w:rPr>
+              <w:t>#NationalGradeEng</w:t>
             </w:r>
           </w:p>
         </w:tc>
@@ -6061,7 +6065,6 @@
                 <w:sz w:val="18"/>
                 <w:szCs w:val="18"/>
               </w:rPr>
-              <w:lastRenderedPageBreak/>
               <w:t>B</w:t>
             </w:r>
           </w:p>
@@ -7327,6 +7330,16 @@
                 <w:szCs w:val="18"/>
               </w:rPr>
             </w:pPr>
+            <w:r>
+              <w:rPr>
+                <w:rFonts w:ascii="Times New Roman" w:hAnsi="Times New Roman"/>
+                <w:b/>
+                <w:spacing w:val="-1"/>
+                <w:sz w:val="18"/>
+                <w:lang w:val="en-US"/>
+              </w:rPr>
+              <w:t>Не передбачено</w:t>
+            </w:r>
           </w:p>
         </w:tc>
         <w:tc>
@@ -7347,10 +7360,9 @@
               <w:spacing w:after="80" w:line="240" w:lineRule="auto"/>
               <w:jc w:val="both"/>
               <w:rPr>
-                <w:rFonts w:ascii="Times New Roman" w:hAnsi="Times New Roman"/>
-                <w:sz w:val="18"/>
-                <w:szCs w:val="18"/>
-                <w:lang w:val="en-US"/>
+                <w:rFonts w:ascii="Times New Roman"/>
+                <w:spacing w:val="-1"/>
+                <w:sz w:val="18"/>
               </w:rPr>
             </w:pPr>
             <w:r>
@@ -7370,6 +7382,31 @@
                 <w:lang w:val="en-US"/>
               </w:rPr>
               <w:t xml:space="preserve"> </w:t>
+            </w:r>
+          </w:p>
+          <w:p>
+            <w:pPr>
+              <w:widowControl w:val="0"/>
+              <w:tabs>
+                <w:tab w:val="left" w:pos="309"/>
+              </w:tabs>
+              <w:spacing w:after="80" w:line="240" w:lineRule="auto"/>
+              <w:jc w:val="both"/>
+              <w:rPr>
+                <w:rFonts w:ascii="Times New Roman" w:hAnsi="Times New Roman"/>
+                <w:sz w:val="18"/>
+                <w:szCs w:val="18"/>
+                <w:lang w:val="en-US"/>
+              </w:rPr>
+            </w:pPr>
+            <w:r>
+              <w:rPr>
+                <w:rFonts w:ascii="Times New Roman"/>
+                <w:spacing w:val="-1"/>
+                <w:sz w:val="18"/>
+                <w:lang w:val="en-US"/>
+              </w:rPr>
+              <w:t>Not applicable</w:t>
             </w:r>
           </w:p>
         </w:tc>
@@ -7652,7 +7689,16 @@
                 <w:bCs/>
                 <w:sz w:val="18"/>
               </w:rPr>
-              <w:t>Name of all higher education (research) institutions (separate structural units of higher education institutions) where the qualification has been gained (including education institutions where the holder of the qualification has been studying separate course units within the framework(s) of academic mobility)</w:t>
+              <w:t xml:space="preserve">Name of all higher education (research) institutions (separate structural units of higher education institutions) where the qualification has been gained (including education institutions where the holder of the qualification has been studying </w:t>
+            </w:r>
+            <w:r>
+              <w:rPr>
+                <w:rFonts w:ascii="Times New Roman" w:hAnsi="Times New Roman"/>
+                <w:bCs/>
+                <w:sz w:val="18"/>
+              </w:rPr>
+              <w:lastRenderedPageBreak/>
+              <w:t>separate course units within the framework(s) of academic mobility)</w:t>
             </w:r>
           </w:p>
         </w:tc>
@@ -7685,6 +7731,7 @@
                 <w:sz w:val="18"/>
                 <w:lang w:val="ru-RU"/>
               </w:rPr>
+              <w:lastRenderedPageBreak/>
               <w:t>6.1.2 Строки навчання в кожному з них</w:t>
             </w:r>
             <w:r>
@@ -7762,6 +7809,7 @@
                 <w:b/>
                 <w:sz w:val="18"/>
               </w:rPr>
+              <w:lastRenderedPageBreak/>
               <w:t>Черкаський державний технологічний університет</w:t>
             </w:r>
             <w:r>
@@ -8303,12 +8351,13 @@
                 <w:szCs w:val="18"/>
                 <w:lang w:val="en-US"/>
               </w:rPr>
-              <w:t>#PreviousDiplomaName #PreviousDiplomaNumber</w:t>
+              <w:t>#PreviousDiplomaName</w:t>
             </w:r>
             <w:r>
               <w:rPr>
                 <w:rFonts w:ascii="Times New Roman" w:eastAsia="Times New Roman" w:hAnsi="Times New Roman"/>
                 <w:b/>
+                <w:spacing w:val="-1"/>
                 <w:sz w:val="18"/>
                 <w:szCs w:val="18"/>
                 <w:lang w:val="en-US"/>
@@ -8317,13 +8366,47 @@
             </w:r>
             <w:r>
               <w:rPr>
-                <w:rFonts w:ascii="Times New Roman" w:hAnsi="Times New Roman"/>
-                <w:b/>
-                <w:sz w:val="18"/>
-                <w:szCs w:val="18"/>
-                <w:lang w:val="en-US"/>
-              </w:rPr>
-              <w:t xml:space="preserve">від </w:t>
+                <w:rFonts w:ascii="Times New Roman" w:eastAsia="Times New Roman" w:hAnsi="Times New Roman"/>
+                <w:b/>
+                <w:spacing w:val="-1"/>
+                <w:sz w:val="18"/>
+                <w:szCs w:val="18"/>
+                <w:lang w:val="en-US"/>
+              </w:rPr>
+              <w:t>#PreviousDiplomaNumber</w:t>
+            </w:r>
+            <w:r>
+              <w:rPr>
+                <w:rFonts w:ascii="Times New Roman" w:eastAsia="Times New Roman" w:hAnsi="Times New Roman"/>
+                <w:b/>
+                <w:spacing w:val="-1"/>
+                <w:sz w:val="18"/>
+                <w:szCs w:val="18"/>
+                <w:lang w:val="en-US"/>
+              </w:rPr>
+              <w:t xml:space="preserve"> </w:t>
+            </w:r>
+            <w:r>
+              <w:rPr>
+                <w:rFonts w:ascii="Times New Roman" w:eastAsia="Times New Roman" w:hAnsi="Times New Roman"/>
+                <w:b/>
+                <w:spacing w:val="-1"/>
+                <w:sz w:val="18"/>
+                <w:szCs w:val="18"/>
+                <w:lang w:val="en-US"/>
+              </w:rPr>
+              <w:t>від</w:t>
+            </w:r>
+            <w:r>
+              <w:rPr>
+                <w:rFonts w:ascii="Times New Roman" w:eastAsia="Times New Roman" w:hAnsi="Times New Roman"/>
+                <w:b/>
+                <w:spacing w:val="-1"/>
+                <w:sz w:val="18"/>
+                <w:szCs w:val="18"/>
+                <w:lang w:val="en-US"/>
+              </w:rPr>
+              <w:t xml:space="preserve"> </w:t>
             </w:r>
             <w:r>
               <w:rPr>
@@ -8393,7 +8476,61 @@
                 <w:sz w:val="18"/>
                 <w:szCs w:val="18"/>
               </w:rPr>
-              <w:t>#PreviousDiplomaNameEng #PreviousDiplomaNumber issued on #PreviousDiplomaDateEng</w:t>
+              <w:t>#PreviousDiplomaNameEng</w:t>
+            </w:r>
+            <w:r>
+              <w:rPr>
+                <w:rFonts w:ascii="Times New Roman" w:eastAsia="Times New Roman" w:hAnsi="Times New Roman"/>
+                <w:spacing w:val="-1"/>
+                <w:sz w:val="18"/>
+                <w:szCs w:val="18"/>
+              </w:rPr>
+              <w:t xml:space="preserve"> </w:t>
+            </w:r>
+            <w:r>
+              <w:rPr>
+                <w:rFonts w:ascii="Times New Roman" w:eastAsia="Times New Roman" w:hAnsi="Times New Roman"/>
+                <w:spacing w:val="-1"/>
+                <w:sz w:val="18"/>
+                <w:szCs w:val="18"/>
+              </w:rPr>
+              <w:t>#PreviousDiplomaNumber</w:t>
+            </w:r>
+            <w:r>
+              <w:rPr>
+                <w:rFonts w:ascii="Times New Roman" w:eastAsia="Times New Roman" w:hAnsi="Times New Roman"/>
+                <w:spacing w:val="-1"/>
+                <w:sz w:val="18"/>
+                <w:szCs w:val="18"/>
+              </w:rPr>
+              <w:t xml:space="preserve"> </w:t>
+            </w:r>
+            <w:r>
+              <w:rPr>
+                <w:rFonts w:ascii="Times New Roman" w:eastAsia="Times New Roman" w:hAnsi="Times New Roman"/>
+                <w:spacing w:val="-1"/>
+                <w:sz w:val="18"/>
+                <w:szCs w:val="18"/>
+              </w:rPr>
+              <w:t>issued on</w:t>
+            </w:r>
+            <w:r>
+              <w:rPr>
+                <w:rFonts w:ascii="Times New Roman" w:eastAsia="Times New Roman" w:hAnsi="Times New Roman"/>
+                <w:spacing w:val="-1"/>
+                <w:sz w:val="18"/>
+                <w:szCs w:val="18"/>
+              </w:rPr>
+              <w:t xml:space="preserve"> </w:t>
+            </w:r>
+            <w:r>
+              <w:rPr>
+                <w:rFonts w:ascii="Times New Roman" w:eastAsia="Times New Roman" w:hAnsi="Times New Roman"/>
+                <w:spacing w:val="-1"/>
+                <w:sz w:val="18"/>
+                <w:szCs w:val="18"/>
+              </w:rPr>
+              <w:t>#PreviousDiplomaDate</w:t>
             </w:r>
           </w:p>
         </w:tc>
@@ -8467,7 +8604,27 @@
                 <w:sz w:val="18"/>
                 <w:lang w:val="en-US"/>
               </w:rPr>
-              <w:t>Сертифікат про акредитацію від #CertificateDate</w:t>
+              <w:t>Сертифікат про акредитацію від</w:t>
+            </w:r>
+            <w:r>
+              <w:rPr>
+                <w:rFonts w:ascii="Times New Roman" w:hAnsi="Times New Roman"/>
+                <w:b/>
+                <w:spacing w:val="-1"/>
+                <w:sz w:val="18"/>
+                <w:lang w:val="en-US"/>
+              </w:rPr>
+              <w:t xml:space="preserve"> </w:t>
+            </w:r>
+            <w:r>
+              <w:rPr>
+                <w:rFonts w:ascii="Times New Roman" w:hAnsi="Times New Roman"/>
+                <w:b/>
+                <w:spacing w:val="-1"/>
+                <w:sz w:val="18"/>
+                <w:lang w:val="en-US"/>
+              </w:rPr>
+              <w:t>#CertificateDate</w:t>
             </w:r>
             <w:r>
               <w:rPr>
@@ -8551,25 +8708,14 @@
             </w:pPr>
             <w:r>
               <w:rPr>
-                <w:rFonts w:ascii="Times New Roman"/>
-                <w:sz w:val="18"/>
-              </w:rPr>
-              <w:t xml:space="preserve">Cherkasy State Technological University. Public. Ministry of Education and Science of Ukraine. Certificate of accreditation from </w:t>
-            </w:r>
-            <w:r>
-              <w:rPr>
-                <w:rFonts w:ascii="Times New Roman" w:hAnsi="Times New Roman"/>
-                <w:spacing w:val="-1"/>
-                <w:sz w:val="18"/>
-              </w:rPr>
-              <w:t>#CertificateDate</w:t>
-            </w:r>
-            <w:r>
-              <w:rPr>
-                <w:rFonts w:ascii="Times New Roman" w:hAnsi="Times New Roman"/>
-                <w:b/>
-                <w:color w:val="00B050"/>
-                <w:spacing w:val="-1"/>
+                <w:rFonts w:ascii="Times New Roman" w:hAnsi="Times New Roman"/>
+                <w:sz w:val="18"/>
+              </w:rPr>
+              <w:t>Certificate of accreditation from</w:t>
+            </w:r>
+            <w:r>
+              <w:rPr>
+                <w:rFonts w:ascii="Times New Roman" w:hAnsi="Times New Roman"/>
                 <w:sz w:val="18"/>
               </w:rPr>
               <w:t xml:space="preserve"> </w:t>
@@ -8577,25 +8723,30 @@
             <w:r>
               <w:rPr>
                 <w:rFonts w:ascii="Times New Roman" w:hAnsi="Times New Roman"/>
-                <w:spacing w:val="-1"/>
+                <w:sz w:val="18"/>
+              </w:rPr>
+              <w:t xml:space="preserve"> </w:t>
+            </w:r>
+            <w:r>
+              <w:rPr>
+                <w:rFonts w:ascii="Times New Roman" w:hAnsi="Times New Roman"/>
+                <w:sz w:val="18"/>
+              </w:rPr>
+              <w:t xml:space="preserve">#CertificateDate </w:t>
+            </w:r>
+            <w:r>
+              <w:rPr>
+                <w:rFonts w:ascii="Times New Roman" w:hAnsi="Times New Roman"/>
+                <w:sz w:val="18"/>
+              </w:rPr>
+              <w:t xml:space="preserve"> </w:t>
+            </w:r>
+            <w:r>
+              <w:rPr>
+                <w:rFonts w:ascii="Times New Roman" w:hAnsi="Times New Roman"/>
                 <w:sz w:val="18"/>
               </w:rPr>
               <w:t>#CertificateNum</w:t>
-            </w:r>
-            <w:r>
-              <w:rPr>
-                <w:rFonts w:ascii="Times New Roman"/>
-                <w:sz w:val="18"/>
-              </w:rPr>
-              <w:t>.</w:t>
-            </w:r>
-            <w:r>
-              <w:rPr>
-                <w:rFonts w:ascii="Times New Roman"/>
-                <w:color w:val="00B050"/>
-                <w:sz w:val="18"/>
-              </w:rPr>
-              <w:t xml:space="preserve"> </w:t>
             </w:r>
           </w:p>
         </w:tc>
@@ -8708,6 +8859,25 @@
               <w:t>6.2.4 Information on academic excellence and honours</w:t>
             </w:r>
           </w:p>
+          <w:p>
+            <w:pPr>
+              <w:pStyle w:val="TableParagraph"/>
+              <w:jc w:val="both"/>
+              <w:rPr>
+                <w:rFonts w:ascii="Times New Roman" w:hAnsi="Times New Roman"/>
+                <w:bCs/>
+                <w:sz w:val="18"/>
+              </w:rPr>
+            </w:pPr>
+            <w:r>
+              <w:rPr>
+                <w:rFonts w:ascii="Times New Roman" w:hAnsi="Times New Roman"/>
+                <w:bCs/>
+                <w:sz w:val="18"/>
+              </w:rPr>
+              <w:t>#DiplomaHonoursEng</w:t>
+            </w:r>
+          </w:p>
         </w:tc>
       </w:tr>
       <w:tr>
@@ -8800,17 +8970,68 @@
                 <w:b/>
                 <w:spacing w:val="-1"/>
                 <w:sz w:val="18"/>
-              </w:rPr>
-            </w:pPr>
-            <w:r>
-              <w:rPr>
-                <w:rFonts w:ascii="Times New Roman" w:hAnsi="Times New Roman"/>
-                <w:b/>
-                <w:spacing w:val="-1"/>
-                <w:sz w:val="18"/>
                 <w:lang w:val="ru-RU"/>
               </w:rPr>
-              <w:t>Інформація про кафедру ******* Черкаського державного технологічного університету за посиланням: *********</w:t>
+            </w:pPr>
+            <w:r>
+              <w:rPr>
+                <w:rFonts w:ascii="Times New Roman" w:hAnsi="Times New Roman"/>
+                <w:b/>
+                <w:spacing w:val="-1"/>
+                <w:sz w:val="18"/>
+                <w:lang w:val="ru-RU"/>
+              </w:rPr>
+              <w:t xml:space="preserve">Інформація про кафедру </w:t>
+            </w:r>
+            <w:r>
+              <w:rPr>
+                <w:rFonts w:ascii="Times New Roman" w:hAnsi="Times New Roman"/>
+                <w:b/>
+                <w:spacing w:val="-1"/>
+                <w:sz w:val="18"/>
+                <w:lang w:val="ru-RU"/>
+              </w:rPr>
+              <w:t>#</w:t>
+            </w:r>
+            <w:r>
+              <w:rPr>
+                <w:rFonts w:ascii="Times New Roman" w:hAnsi="Times New Roman"/>
+                <w:b/>
+                <w:spacing w:val="-1"/>
+                <w:sz w:val="18"/>
+                <w:lang w:val="en-US"/>
+              </w:rPr>
+              <w:t>Department</w:t>
+            </w:r>
+            <w:r>
+              <w:rPr>
+                <w:rFonts w:ascii="Times New Roman" w:hAnsi="Times New Roman"/>
+                <w:b/>
+                <w:spacing w:val="-1"/>
+                <w:sz w:val="18"/>
+                <w:lang w:val="ru-RU"/>
+              </w:rPr>
+              <w:t xml:space="preserve"> Черкаського державного технологічного університету за посиланням: </w:t>
+            </w:r>
+            <w:r>
+              <w:rPr>
+                <w:rFonts w:ascii="Times New Roman" w:hAnsi="Times New Roman"/>
+                <w:b/>
+                <w:spacing w:val="-1"/>
+                <w:sz w:val="18"/>
+                <w:lang w:val="ru-RU"/>
+              </w:rPr>
+              <w:t>#</w:t>
+            </w:r>
+            <w:r>
+              <w:rPr>
+                <w:rFonts w:ascii="Times New Roman" w:hAnsi="Times New Roman"/>
+                <w:b/>
+                <w:spacing w:val="-1"/>
+                <w:sz w:val="18"/>
+                <w:lang w:val="en-US"/>
+              </w:rPr>
+              <w:t>DepartmentURL</w:t>
             </w:r>
           </w:p>
         </w:tc>
@@ -8840,7 +9061,39 @@
                 <w:bCs/>
                 <w:sz w:val="18"/>
               </w:rPr>
-              <w:t xml:space="preserve">Information about ******** </w:t>
+              <w:t xml:space="preserve">Information about </w:t>
+            </w:r>
+            <w:r>
+              <w:rPr>
+                <w:rFonts w:ascii="Times New Roman" w:hAnsi="Times New Roman"/>
+                <w:bCs/>
+                <w:sz w:val="18"/>
+              </w:rPr>
+              <w:t>#DepartmentEng</w:t>
+            </w:r>
+            <w:r>
+              <w:rPr>
+                <w:rFonts w:ascii="Times New Roman" w:hAnsi="Times New Roman"/>
+                <w:bCs/>
+                <w:sz w:val="18"/>
+              </w:rPr>
+              <w:t xml:space="preserve"> </w:t>
+            </w:r>
+            <w:r>
+              <w:rPr>
+                <w:rFonts w:ascii="Times New Roman" w:hAnsi="Times New Roman"/>
+                <w:bCs/>
+                <w:sz w:val="18"/>
+              </w:rPr>
+              <w:t xml:space="preserve">department </w:t>
+            </w:r>
+            <w:r>
+              <w:rPr>
+                <w:rFonts w:ascii="Times New Roman" w:hAnsi="Times New Roman"/>
+                <w:bCs/>
+                <w:sz w:val="18"/>
+              </w:rPr>
+              <w:t xml:space="preserve">of </w:t>
             </w:r>
             <w:r>
               <w:rPr>
@@ -8854,7 +9107,21 @@
                 <w:rFonts w:ascii="Times New Roman" w:hAnsi="Times New Roman"/>
                 <w:sz w:val="18"/>
               </w:rPr>
-              <w:t xml:space="preserve"> ******</w:t>
+              <w:t>:</w:t>
+            </w:r>
+            <w:r>
+              <w:rPr>
+                <w:rFonts w:ascii="Times New Roman" w:hAnsi="Times New Roman"/>
+                <w:sz w:val="18"/>
+              </w:rPr>
+              <w:t xml:space="preserve"> </w:t>
+            </w:r>
+            <w:r>
+              <w:rPr>
+                <w:rFonts w:ascii="Times New Roman" w:hAnsi="Times New Roman"/>
+                <w:sz w:val="18"/>
+              </w:rPr>
+              <w:t>#DepartmentURL</w:t>
             </w:r>
           </w:p>
         </w:tc>
@@ -9177,7 +9444,6 @@
                 <w:szCs w:val="18"/>
                 <w:lang w:val="ru-RU"/>
               </w:rPr>
-              <w:lastRenderedPageBreak/>
               <w:t>7.3.1 Ініціали, Прізвище</w:t>
             </w:r>
           </w:p>
@@ -9417,7 +9683,6 @@
                 <w:sz w:val="18"/>
                 <w:szCs w:val="18"/>
               </w:rPr>
-              <w:lastRenderedPageBreak/>
               <w:t>7.3 Capacity</w:t>
             </w:r>
           </w:p>
@@ -9443,7 +9708,6 @@
                 <w:sz w:val="18"/>
                 <w:szCs w:val="18"/>
               </w:rPr>
-              <w:lastRenderedPageBreak/>
               <w:t>7.3.1 First name(s), Last name(s)</w:t>
             </w:r>
           </w:p>

</xml_diff>

<commit_message>
464 diploma supplement new form: develop: qualification work in grades table; certificate issued by fields; visual corrections
</commit_message>
<xml_diff>
--- a/core/src/main/resources/docs/templates/DiplomaSupplement.docx
+++ b/core/src/main/resources/docs/templates/DiplomaSupplement.docx
@@ -1314,7 +1314,23 @@
                 <w:spacing w:val="-1"/>
                 <w:sz w:val="18"/>
               </w:rPr>
-              <w:t xml:space="preserve">Код картки фізичної особи в ЄДЕБО      </w:t>
+              <w:t>Код картки фізичної особи в Є</w:t>
+            </w:r>
+            <w:r>
+              <w:rPr>
+                <w:rFonts w:ascii="Times New Roman" w:hAnsi="Times New Roman"/>
+                <w:spacing w:val="-1"/>
+                <w:sz w:val="18"/>
+              </w:rPr>
+              <w:t>диній державній електронній базі з питань освіти</w:t>
+            </w:r>
+            <w:r>
+              <w:rPr>
+                <w:rFonts w:ascii="Times New Roman" w:hAnsi="Times New Roman"/>
+                <w:spacing w:val="-1"/>
+                <w:sz w:val="18"/>
+              </w:rPr>
+              <w:t xml:space="preserve">      </w:t>
             </w:r>
           </w:p>
         </w:tc>
@@ -1343,7 +1359,16 @@
                 <w:sz w:val="18"/>
                 <w:lang w:val="en-US"/>
               </w:rPr>
-              <w:t>1.4 Personal ID in USEDE</w:t>
+              <w:t>1.4 Personal ID in U</w:t>
+            </w:r>
+            <w:r>
+              <w:rPr>
+                <w:rFonts w:ascii="Times New Roman"/>
+                <w:spacing w:val="-1"/>
+                <w:sz w:val="18"/>
+                <w:lang w:val="en-US"/>
+              </w:rPr>
+              <w:t>nified State Electronic Database on Education</w:t>
             </w:r>
           </w:p>
         </w:tc>
@@ -1529,7 +1554,6 @@
                 <w:rFonts w:ascii="Times New Roman" w:hAnsi="Times New Roman"/>
                 <w:spacing w:val="-1"/>
                 <w:sz w:val="18"/>
-                <w:lang w:val="en-US"/>
               </w:rPr>
             </w:pPr>
             <w:r>
@@ -1547,9 +1571,18 @@
                 <w:b/>
                 <w:spacing w:val="-1"/>
                 <w:sz w:val="18"/>
-                <w:lang w:val="en-US"/>
-              </w:rPr>
-              <w:t>#QualUkr</w:t>
+              </w:rPr>
+              <w:t>#</w:t>
+            </w:r>
+            <w:r>
+              <w:rPr>
+                <w:rFonts w:ascii="Times New Roman" w:hAnsi="Times New Roman"/>
+                <w:b/>
+                <w:spacing w:val="-1"/>
+                <w:sz w:val="18"/>
+                <w:lang w:val="en-US"/>
+              </w:rPr>
+              <w:t>QualUkr</w:t>
             </w:r>
           </w:p>
         </w:tc>
@@ -3176,6 +3209,7 @@
             <w:pPr>
               <w:pStyle w:val="TableParagraph"/>
               <w:spacing w:after="80" w:line="276" w:lineRule="auto"/>
+              <w:jc w:val="both"/>
               <w:rPr>
                 <w:rFonts w:ascii="Times New Roman" w:hAnsi="Times New Roman"/>
                 <w:b/>
@@ -3850,6 +3884,7 @@
                 <w:sz w:val="20"/>
                 <w:lang w:val="ru-RU"/>
               </w:rPr>
+              <w:lastRenderedPageBreak/>
               <w:t xml:space="preserve">4. ІНФОРМАЦІЯ ПРО ЗАВЕРШЕНУ ОСВІТНЮ </w:t>
             </w:r>
             <w:r>
@@ -3860,7 +3895,6 @@
                 <w:sz w:val="20"/>
                 <w:lang w:val="ru-RU"/>
               </w:rPr>
-              <w:lastRenderedPageBreak/>
               <w:t>ПРОГРАМУ ТА ЗДОБУТІ РЕЗУЛЬТАТИ НАВЧАННЯ</w:t>
             </w:r>
           </w:p>
@@ -3894,7 +3928,6 @@
                 <w:sz w:val="20"/>
                 <w:lang w:val="en-US"/>
               </w:rPr>
-              <w:lastRenderedPageBreak/>
               <w:t>4</w:t>
             </w:r>
             <w:r>
@@ -3911,16 +3944,7 @@
                 <w:sz w:val="20"/>
                 <w:lang w:val="en-US"/>
               </w:rPr>
-              <w:t xml:space="preserve">PROGRAMME COMPLETED </w:t>
-            </w:r>
-            <w:r>
-              <w:rPr>
-                <w:rFonts w:ascii="Times New Roman" w:hAnsi="Times New Roman"/>
-                <w:sz w:val="20"/>
-                <w:lang w:val="en-US"/>
-              </w:rPr>
-              <w:lastRenderedPageBreak/>
-              <w:t>AND THE RESULTS OBTAINED</w:t>
+              <w:t>PROGRAMME COMPLETED AND THE RESULTS OBTAINED</w:t>
             </w:r>
           </w:p>
         </w:tc>
@@ -3956,7 +3980,6 @@
                 <w:sz w:val="18"/>
                 <w:lang w:val="en-US"/>
               </w:rPr>
-              <w:lastRenderedPageBreak/>
               <w:t>4</w:t>
             </w:r>
             <w:r>
@@ -4214,6 +4237,7 @@
           <w:p>
             <w:pPr>
               <w:spacing w:after="0" w:line="228" w:lineRule="auto"/>
+              <w:jc w:val="both"/>
               <w:rPr>
                 <w:rFonts w:ascii="Times New Roman" w:hAnsi="Times New Roman"/>
                 <w:color w:val="00B050"/>
@@ -4281,6 +4305,7 @@
           <w:p>
             <w:pPr>
               <w:spacing w:after="0" w:line="228" w:lineRule="auto"/>
+              <w:jc w:val="both"/>
               <w:rPr>
                 <w:rFonts w:ascii="Times New Roman" w:hAnsi="Times New Roman"/>
                 <w:b/>
@@ -4436,9 +4461,18 @@
                 <w:rFonts w:ascii="Times New Roman" w:eastAsia="Times New Roman" w:hAnsi="Times New Roman"/>
                 <w:sz w:val="18"/>
                 <w:szCs w:val="18"/>
+              </w:rPr>
+            </w:pPr>
+            <w:r>
+              <w:rPr>
+                <w:rFonts w:ascii="Times New Roman" w:hAnsi="Times New Roman"/>
+                <w:spacing w:val="-1"/>
+                <w:sz w:val="18"/>
+                <w:szCs w:val="18"/>
                 <w:lang w:val="uk-UA"/>
               </w:rPr>
-            </w:pPr>
+              <w:t>К</w:t>
+            </w:r>
             <w:r>
               <w:rPr>
                 <w:rFonts w:ascii="Times New Roman" w:hAnsi="Times New Roman"/>
@@ -4447,16 +4481,26 @@
                 <w:szCs w:val="18"/>
                 <w:lang w:val="uk-UA"/>
               </w:rPr>
-              <w:t>Номер</w:t>
-            </w:r>
-            <w:r>
-              <w:rPr>
-                <w:rFonts w:ascii="Times New Roman" w:hAnsi="Times New Roman"/>
-                <w:spacing w:val="-2"/>
+              <w:t>од</w:t>
+            </w:r>
+            <w:r>
+              <w:rPr>
+                <w:rFonts w:ascii="Times New Roman" w:hAnsi="Times New Roman"/>
+                <w:spacing w:val="-1"/>
                 <w:sz w:val="18"/>
                 <w:szCs w:val="18"/>
                 <w:lang w:val="uk-UA"/>
               </w:rPr>
+              <w:t xml:space="preserve"> освітнього компоненту (за наявності)</w:t>
+            </w:r>
+            <w:r>
+              <w:rPr>
+                <w:rFonts w:ascii="Times New Roman" w:hAnsi="Times New Roman"/>
+                <w:spacing w:val="1"/>
+                <w:sz w:val="18"/>
+                <w:szCs w:val="18"/>
+                <w:lang w:val="uk-UA"/>
+              </w:rPr>
               <w:t xml:space="preserve"> </w:t>
             </w:r>
             <w:r>
@@ -4466,7 +4510,7 @@
                 <w:szCs w:val="18"/>
                 <w:lang w:val="uk-UA"/>
               </w:rPr>
-              <w:t>за</w:t>
+              <w:t>/</w:t>
             </w:r>
             <w:r>
               <w:rPr>
@@ -4481,17 +4525,24 @@
             <w:r>
               <w:rPr>
                 <w:rFonts w:ascii="Times New Roman" w:hAnsi="Times New Roman"/>
-                <w:spacing w:val="-1"/>
                 <w:sz w:val="18"/>
                 <w:szCs w:val="18"/>
                 <w:lang w:val="uk-UA"/>
               </w:rPr>
-              <w:t>порядком</w:t>
-            </w:r>
-            <w:r>
-              <w:rPr>
-                <w:rFonts w:ascii="Times New Roman" w:hAnsi="Times New Roman"/>
-                <w:spacing w:val="23"/>
+              <w:t>C</w:t>
+            </w:r>
+            <w:r>
+              <w:rPr>
+                <w:rFonts w:ascii="Times New Roman" w:hAnsi="Times New Roman"/>
+                <w:sz w:val="18"/>
+                <w:szCs w:val="18"/>
+              </w:rPr>
+              <w:t>omponent</w:t>
+            </w:r>
+            <w:r>
+              <w:rPr>
+                <w:rFonts w:ascii="Times New Roman" w:hAnsi="Times New Roman"/>
+                <w:spacing w:val="24"/>
                 <w:sz w:val="18"/>
                 <w:szCs w:val="18"/>
                 <w:lang w:val="uk-UA"/>
@@ -4501,79 +4552,19 @@
             <w:r>
               <w:rPr>
                 <w:rFonts w:ascii="Times New Roman" w:hAnsi="Times New Roman"/>
-                <w:spacing w:val="-1"/>
                 <w:sz w:val="18"/>
                 <w:szCs w:val="18"/>
                 <w:lang w:val="uk-UA"/>
               </w:rPr>
-              <w:t>або код</w:t>
-            </w:r>
-            <w:r>
-              <w:rPr>
-                <w:rFonts w:ascii="Times New Roman" w:hAnsi="Times New Roman"/>
-                <w:spacing w:val="1"/>
-                <w:sz w:val="18"/>
-                <w:szCs w:val="18"/>
-                <w:lang w:val="uk-UA"/>
-              </w:rPr>
-              <w:t xml:space="preserve"> </w:t>
-            </w:r>
-            <w:r>
-              <w:rPr>
-                <w:rFonts w:ascii="Times New Roman" w:hAnsi="Times New Roman"/>
-                <w:sz w:val="18"/>
-                <w:szCs w:val="18"/>
-                <w:lang w:val="uk-UA"/>
-              </w:rPr>
-              <w:t>/</w:t>
-            </w:r>
-            <w:r>
-              <w:rPr>
-                <w:rFonts w:ascii="Times New Roman" w:hAnsi="Times New Roman"/>
-                <w:spacing w:val="23"/>
-                <w:sz w:val="18"/>
-                <w:szCs w:val="18"/>
-                <w:lang w:val="uk-UA"/>
-              </w:rPr>
-              <w:t xml:space="preserve"> </w:t>
-            </w:r>
-            <w:r>
-              <w:rPr>
-                <w:rFonts w:ascii="Times New Roman" w:hAnsi="Times New Roman"/>
-                <w:sz w:val="18"/>
-                <w:szCs w:val="18"/>
-                <w:lang w:val="uk-UA"/>
-              </w:rPr>
-              <w:t>Course</w:t>
-            </w:r>
-            <w:r>
-              <w:rPr>
-                <w:rFonts w:ascii="Times New Roman" w:hAnsi="Times New Roman"/>
-                <w:spacing w:val="-1"/>
-                <w:sz w:val="18"/>
-                <w:szCs w:val="18"/>
-                <w:lang w:val="uk-UA"/>
-              </w:rPr>
-              <w:t xml:space="preserve"> unit</w:t>
-            </w:r>
-            <w:r>
-              <w:rPr>
-                <w:rFonts w:ascii="Times New Roman" w:hAnsi="Times New Roman"/>
-                <w:spacing w:val="24"/>
-                <w:sz w:val="18"/>
-                <w:szCs w:val="18"/>
-                <w:lang w:val="uk-UA"/>
-              </w:rPr>
-              <w:t xml:space="preserve"> </w:t>
-            </w:r>
-            <w:r>
-              <w:rPr>
-                <w:rFonts w:ascii="Times New Roman" w:hAnsi="Times New Roman"/>
-                <w:sz w:val="18"/>
-                <w:szCs w:val="18"/>
-                <w:lang w:val="uk-UA"/>
-              </w:rPr>
               <w:t>code</w:t>
+            </w:r>
+            <w:r>
+              <w:rPr>
+                <w:rFonts w:ascii="Times New Roman" w:hAnsi="Times New Roman"/>
+                <w:sz w:val="18"/>
+                <w:szCs w:val="18"/>
+              </w:rPr>
+              <w:t xml:space="preserve"> (if available)</w:t>
             </w:r>
           </w:p>
         </w:tc>
@@ -5032,35 +5023,8 @@
         </w:trPr>
         <w:tc>
           <w:tcPr>
-            <w:tcW w:w="468" w:type="pct"/>
-            <w:tcBorders>
-              <w:top w:val="single" w:sz="6" w:space="0" w:color="000000"/>
-              <w:left w:val="single" w:sz="6" w:space="0" w:color="000000"/>
-              <w:bottom w:val="single" w:sz="6" w:space="0" w:color="000000"/>
-              <w:right w:val="single" w:sz="6" w:space="0" w:color="000000"/>
-            </w:tcBorders>
-            <w:vAlign w:val="center"/>
-            <w:hideMark/>
-          </w:tcPr>
-          <w:p>
-            <w:pPr>
-              <w:widowControl w:val="0"/>
-              <w:spacing w:line="256" w:lineRule="auto"/>
-              <w:ind w:hanging="7"/>
-              <w:jc w:val="center"/>
-              <w:rPr>
-                <w:rFonts w:ascii="Times New Roman" w:eastAsia="Times New Roman" w:hAnsi="Times New Roman"/>
-                <w:color w:val="000000"/>
-                <w:sz w:val="18"/>
-                <w:szCs w:val="18"/>
-                <w:lang w:eastAsia="uk-UA"/>
-              </w:rPr>
-            </w:pPr>
-          </w:p>
-        </w:tc>
-        <w:tc>
-          <w:tcPr>
-            <w:tcW w:w="2601" w:type="pct"/>
+            <w:tcW w:w="3069" w:type="pct"/>
+            <w:gridSpan w:val="2"/>
             <w:tcBorders>
               <w:top w:val="single" w:sz="6" w:space="0" w:color="000000"/>
               <w:left w:val="single" w:sz="6" w:space="0" w:color="000000"/>
@@ -5068,94 +5032,29 @@
               <w:right w:val="single" w:sz="6" w:space="0" w:color="000000"/>
             </w:tcBorders>
             <w:tcMar>
-              <w:top w:w="0" w:type="dxa"/>
-              <w:left w:w="85" w:type="dxa"/>
-              <w:bottom w:w="0" w:type="dxa"/>
-              <w:right w:w="85" w:type="dxa"/>
+              <w:left w:w="28" w:type="dxa"/>
             </w:tcMar>
+            <w:vAlign w:val="center"/>
             <w:hideMark/>
           </w:tcPr>
           <w:p>
             <w:pPr>
-              <w:widowControl w:val="0"/>
-              <w:spacing w:after="0" w:line="240" w:lineRule="auto"/>
-              <w:rPr>
-                <w:rFonts w:ascii="Times New Roman" w:hAnsi="Times New Roman"/>
-                <w:color w:val="000000"/>
-                <w:sz w:val="18"/>
-                <w:szCs w:val="18"/>
-              </w:rPr>
-            </w:pPr>
-            <w:r>
-              <w:rPr>
-                <w:rFonts w:ascii="Times New Roman" w:hAnsi="Times New Roman"/>
-                <w:b/>
-                <w:color w:val="000000"/>
-                <w:sz w:val="18"/>
-                <w:szCs w:val="18"/>
-              </w:rPr>
-              <w:t>#CertificationName</w:t>
-            </w:r>
-            <w:r>
-              <w:rPr>
-                <w:rFonts w:ascii="Times New Roman" w:hAnsi="Times New Roman"/>
-                <w:color w:val="000000"/>
-                <w:sz w:val="18"/>
-                <w:szCs w:val="18"/>
-              </w:rPr>
-              <w:t xml:space="preserve"> </w:t>
-            </w:r>
-            <w:r>
-              <w:rPr>
-                <w:rFonts w:ascii="Times New Roman" w:hAnsi="Times New Roman"/>
-                <w:color w:val="000000"/>
-                <w:sz w:val="18"/>
-                <w:szCs w:val="18"/>
-                <w:lang w:val="en-US"/>
-              </w:rPr>
-              <w:t>#ThesisNameUkr</w:t>
-            </w:r>
-          </w:p>
-          <w:p>
-            <w:pPr>
-              <w:widowControl w:val="0"/>
-              <w:spacing w:after="0" w:line="240" w:lineRule="auto"/>
+              <w:pStyle w:val="TableParagraph"/>
               <w:rPr>
                 <w:rFonts w:ascii="Times New Roman" w:eastAsia="Times New Roman" w:hAnsi="Times New Roman"/>
                 <w:sz w:val="18"/>
                 <w:szCs w:val="18"/>
-                <w:lang w:val="en-US"/>
-              </w:rPr>
-            </w:pPr>
-            <w:r>
-              <w:rPr>
-                <w:rFonts w:ascii="Times New Roman" w:hAnsi="Times New Roman"/>
-                <w:color w:val="000000"/>
-                <w:sz w:val="18"/>
-                <w:szCs w:val="18"/>
-                <w:lang w:val="en-US"/>
-              </w:rPr>
-              <w:t>#CertificationNameEng</w:t>
-            </w:r>
-            <w:r>
-              <w:rPr>
-                <w:rFonts w:ascii="Times New Roman" w:hAnsi="Times New Roman"/>
-                <w:color w:val="000000"/>
-                <w:sz w:val="18"/>
-                <w:szCs w:val="18"/>
-                <w:lang w:val="en-US"/>
-              </w:rPr>
-              <w:t xml:space="preserve"> </w:t>
-            </w:r>
-            <w:r>
-              <w:rPr>
-                <w:rFonts w:ascii="Times New Roman" w:hAnsi="Times New Roman"/>
-                <w:color w:val="000000"/>
-                <w:sz w:val="18"/>
-                <w:szCs w:val="18"/>
-                <w:lang w:val="en-US"/>
-              </w:rPr>
-              <w:t>#ThesisNameEng</w:t>
+                <w:lang w:val="uk-UA"/>
+              </w:rPr>
+            </w:pPr>
+            <w:r>
+              <w:rPr>
+                <w:rFonts w:ascii="Times New Roman" w:hAnsi="Times New Roman"/>
+                <w:sz w:val="18"/>
+                <w:szCs w:val="18"/>
+                <w:lang w:val="uk-UA"/>
+              </w:rPr>
+              <w:t>Загальна кількість кредитів Європейської кредитної трансферно-накопичувальної системи / Total number of ECTS credits</w:t>
             </w:r>
           </w:p>
         </w:tc>
@@ -5173,122 +5072,6 @@
           </w:tcPr>
           <w:p>
             <w:pPr>
-              <w:widowControl w:val="0"/>
-              <w:spacing w:after="0" w:line="240" w:lineRule="auto"/>
-              <w:jc w:val="center"/>
-              <w:rPr>
-                <w:rFonts w:ascii="Times New Roman" w:eastAsia="Times New Roman" w:hAnsi="Times New Roman"/>
-                <w:sz w:val="18"/>
-                <w:szCs w:val="18"/>
-                <w:lang w:eastAsia="uk-UA"/>
-              </w:rPr>
-            </w:pPr>
-          </w:p>
-        </w:tc>
-        <w:tc>
-          <w:tcPr>
-            <w:tcW w:w="449" w:type="pct"/>
-            <w:tcBorders>
-              <w:top w:val="single" w:sz="6" w:space="0" w:color="000000"/>
-              <w:left w:val="single" w:sz="6" w:space="0" w:color="000000"/>
-              <w:bottom w:val="single" w:sz="6" w:space="0" w:color="000000"/>
-              <w:right w:val="single" w:sz="6" w:space="0" w:color="000000"/>
-            </w:tcBorders>
-            <w:vAlign w:val="center"/>
-            <w:hideMark/>
-          </w:tcPr>
-          <w:p>
-            <w:pPr>
-              <w:pStyle w:val="TableParagraph"/>
-              <w:jc w:val="center"/>
-              <w:rPr>
-                <w:rFonts w:ascii="Times New Roman" w:hAnsi="Times New Roman"/>
-                <w:sz w:val="18"/>
-                <w:szCs w:val="18"/>
-                <w:lang w:val="uk-UA"/>
-              </w:rPr>
-            </w:pPr>
-          </w:p>
-        </w:tc>
-        <w:tc>
-          <w:tcPr>
-            <w:tcW w:w="1014" w:type="pct"/>
-            <w:tcBorders>
-              <w:top w:val="single" w:sz="6" w:space="0" w:color="000000"/>
-              <w:left w:val="single" w:sz="6" w:space="0" w:color="000000"/>
-              <w:bottom w:val="single" w:sz="6" w:space="0" w:color="000000"/>
-              <w:right w:val="single" w:sz="6" w:space="0" w:color="000000"/>
-            </w:tcBorders>
-            <w:vAlign w:val="center"/>
-            <w:hideMark/>
-          </w:tcPr>
-          <w:p>
-            <w:pPr>
-              <w:pStyle w:val="TableParagraph"/>
-              <w:jc w:val="center"/>
-              <w:rPr>
-                <w:rFonts w:ascii="Times New Roman" w:hAnsi="Times New Roman"/>
-                <w:sz w:val="18"/>
-                <w:szCs w:val="18"/>
-                <w:lang w:val="uk-UA"/>
-              </w:rPr>
-            </w:pPr>
-          </w:p>
-        </w:tc>
-      </w:tr>
-      <w:tr>
-        <w:trPr>
-          <w:trHeight w:val="21"/>
-          <w:jc w:val="center"/>
-        </w:trPr>
-        <w:tc>
-          <w:tcPr>
-            <w:tcW w:w="3068" w:type="pct"/>
-            <w:gridSpan w:val="2"/>
-            <w:tcBorders>
-              <w:top w:val="single" w:sz="6" w:space="0" w:color="000000"/>
-              <w:left w:val="single" w:sz="6" w:space="0" w:color="000000"/>
-              <w:bottom w:val="single" w:sz="6" w:space="0" w:color="000000"/>
-              <w:right w:val="single" w:sz="6" w:space="0" w:color="000000"/>
-            </w:tcBorders>
-            <w:vAlign w:val="center"/>
-            <w:hideMark/>
-          </w:tcPr>
-          <w:p>
-            <w:pPr>
-              <w:pStyle w:val="TableParagraph"/>
-              <w:rPr>
-                <w:rFonts w:ascii="Times New Roman" w:eastAsia="Times New Roman" w:hAnsi="Times New Roman"/>
-                <w:sz w:val="18"/>
-                <w:szCs w:val="18"/>
-                <w:lang w:val="uk-UA"/>
-              </w:rPr>
-            </w:pPr>
-            <w:r>
-              <w:rPr>
-                <w:rFonts w:ascii="Times New Roman" w:hAnsi="Times New Roman"/>
-                <w:sz w:val="18"/>
-                <w:szCs w:val="18"/>
-                <w:lang w:val="uk-UA"/>
-              </w:rPr>
-              <w:t>Загальна кількість кредитів Європейської кредитної трансферно-накопичувальної системи / Total number of ECTS credits</w:t>
-            </w:r>
-          </w:p>
-        </w:tc>
-        <w:tc>
-          <w:tcPr>
-            <w:tcW w:w="468" w:type="pct"/>
-            <w:tcBorders>
-              <w:top w:val="single" w:sz="6" w:space="0" w:color="000000"/>
-              <w:left w:val="single" w:sz="6" w:space="0" w:color="000000"/>
-              <w:bottom w:val="single" w:sz="6" w:space="0" w:color="000000"/>
-              <w:right w:val="single" w:sz="6" w:space="0" w:color="000000"/>
-            </w:tcBorders>
-            <w:vAlign w:val="center"/>
-            <w:hideMark/>
-          </w:tcPr>
-          <w:p>
-            <w:pPr>
               <w:pStyle w:val="TableParagraph"/>
               <w:jc w:val="center"/>
               <w:rPr>
@@ -5367,7 +5150,7 @@
         </w:trPr>
         <w:tc>
           <w:tcPr>
-            <w:tcW w:w="3068" w:type="pct"/>
+            <w:tcW w:w="3069" w:type="pct"/>
             <w:gridSpan w:val="2"/>
             <w:tcBorders>
               <w:top w:val="single" w:sz="6" w:space="0" w:color="000000"/>
@@ -5375,6 +5158,9 @@
               <w:bottom w:val="single" w:sz="6" w:space="0" w:color="000000"/>
               <w:right w:val="single" w:sz="6" w:space="0" w:color="000000"/>
             </w:tcBorders>
+            <w:tcMar>
+              <w:left w:w="28" w:type="dxa"/>
+            </w:tcMar>
             <w:vAlign w:val="center"/>
             <w:hideMark/>
           </w:tcPr>
@@ -5513,7 +5299,7 @@
       <w:tr>
         <w:trPr>
           <w:gridAfter w:val="1"/>
-          <w:wAfter w:w="70" w:type="pct"/>
+          <w:wAfter w:w="69" w:type="pct"/>
         </w:trPr>
         <w:tc>
           <w:tcPr>
@@ -5597,7 +5383,7 @@
         </w:tc>
         <w:tc>
           <w:tcPr>
-            <w:tcW w:w="2465" w:type="pct"/>
+            <w:tcW w:w="2466" w:type="pct"/>
             <w:gridSpan w:val="7"/>
             <w:shd w:val="clear" w:color="auto" w:fill="auto"/>
           </w:tcPr>
@@ -7689,7 +7475,7 @@
                 <w:bCs/>
                 <w:sz w:val="18"/>
               </w:rPr>
-              <w:t xml:space="preserve">Name of all higher education (research) institutions (separate structural units of higher education institutions) where the qualification has been gained (including education institutions where the holder of the qualification has been studying </w:t>
+              <w:t xml:space="preserve">Name of all higher education (research) institutions (separate structural units of higher education institutions) </w:t>
             </w:r>
             <w:r>
               <w:rPr>
@@ -7698,7 +7484,7 @@
                 <w:sz w:val="18"/>
               </w:rPr>
               <w:lastRenderedPageBreak/>
-              <w:t>separate course units within the framework(s) of academic mobility)</w:t>
+              <w:t>where the qualification has been gained (including education institutions where the holder of the qualification has been studying separate course units within the framework(s) of academic mobility)</w:t>
             </w:r>
           </w:p>
         </w:tc>
@@ -7827,7 +7613,10 @@
               <w:jc w:val="both"/>
               <w:rPr>
                 <w:rFonts w:ascii="Times New Roman" w:hAnsi="Times New Roman"/>
-                <w:sz w:val="18"/>
+                <w:b/>
+                <w:spacing w:val="-1"/>
+                <w:sz w:val="18"/>
+                <w:lang w:val="en-US"/>
               </w:rPr>
             </w:pPr>
             <w:r>
@@ -7837,17 +7626,14 @@
               </w:rPr>
               <w:t>Cherkasy State Technological University</w:t>
             </w:r>
-          </w:p>
-          <w:p>
-            <w:pPr>
-              <w:pStyle w:val="TableParagraph"/>
-              <w:spacing w:before="24"/>
-              <w:rPr>
-                <w:rFonts w:ascii="Times New Roman" w:hAnsi="Times New Roman"/>
-                <w:b/>
-                <w:sz w:val="18"/>
-              </w:rPr>
-            </w:pPr>
+            <w:r>
+              <w:rPr>
+                <w:rFonts w:ascii="Times New Roman" w:hAnsi="Times New Roman"/>
+                <w:sz w:val="18"/>
+                <w:lang w:val="en-US"/>
+              </w:rPr>
+              <w:t xml:space="preserve"> </w:t>
+            </w:r>
             <w:r>
               <w:rPr>
                 <w:rFonts w:ascii="Times New Roman" w:hAnsi="Times New Roman"/>
@@ -7864,18 +7650,15 @@
               </w:rPr>
               <w:t>AllTrainingDurationsAndUniversitiesUkr</w:t>
             </w:r>
-          </w:p>
-          <w:p>
-            <w:pPr>
-              <w:spacing w:after="0" w:line="240" w:lineRule="auto"/>
-              <w:rPr>
-                <w:rFonts w:ascii="Times New Roman" w:hAnsi="Times New Roman"/>
-                <w:b/>
-                <w:spacing w:val="-1"/>
-                <w:sz w:val="18"/>
-                <w:lang w:val="en-US"/>
-              </w:rPr>
-            </w:pPr>
+            <w:r>
+              <w:rPr>
+                <w:rFonts w:ascii="Times New Roman" w:hAnsi="Times New Roman"/>
+                <w:b/>
+                <w:sz w:val="18"/>
+                <w:lang w:val="en-US"/>
+              </w:rPr>
+              <w:t xml:space="preserve"> </w:t>
+            </w:r>
             <w:r>
               <w:rPr>
                 <w:rFonts w:ascii="Times New Roman" w:hAnsi="Times New Roman"/>
@@ -8419,6 +8202,27 @@
               </w:rPr>
               <w:t>#PreviousDiplomaDate</w:t>
             </w:r>
+            <w:r>
+              <w:rPr>
+                <w:rFonts w:ascii="Times New Roman" w:eastAsia="Times New Roman" w:hAnsi="Times New Roman"/>
+                <w:b/>
+                <w:spacing w:val="-1"/>
+                <w:sz w:val="18"/>
+                <w:szCs w:val="18"/>
+              </w:rPr>
+              <w:t xml:space="preserve">, виданий </w:t>
+            </w:r>
+            <w:r>
+              <w:rPr>
+                <w:rFonts w:ascii="Times New Roman" w:eastAsia="Times New Roman" w:hAnsi="Times New Roman"/>
+                <w:b/>
+                <w:spacing w:val="-1"/>
+                <w:sz w:val="18"/>
+                <w:szCs w:val="18"/>
+                <w:lang w:val="en-US"/>
+              </w:rPr>
+              <w:t>#PreviousDiplomaIssuedBy</w:t>
+            </w:r>
           </w:p>
         </w:tc>
         <w:tc>
@@ -8467,6 +8271,7 @@
                 <w:rFonts w:ascii="Times New Roman" w:hAnsi="Times New Roman"/>
                 <w:bCs/>
                 <w:sz w:val="18"/>
+                <w:lang w:val="uk-UA"/>
               </w:rPr>
             </w:pPr>
             <w:r>
@@ -8531,6 +8336,24 @@
                 <w:szCs w:val="18"/>
               </w:rPr>
               <w:t>#PreviousDiplomaDate</w:t>
+            </w:r>
+            <w:r>
+              <w:rPr>
+                <w:rFonts w:ascii="Times New Roman" w:eastAsia="Times New Roman" w:hAnsi="Times New Roman"/>
+                <w:spacing w:val="-1"/>
+                <w:sz w:val="18"/>
+                <w:szCs w:val="18"/>
+              </w:rPr>
+              <w:t xml:space="preserve">, issued by </w:t>
+            </w:r>
+            <w:r>
+              <w:rPr>
+                <w:rFonts w:ascii="Times New Roman" w:eastAsia="Times New Roman" w:hAnsi="Times New Roman"/>
+                <w:spacing w:val="-1"/>
+                <w:sz w:val="18"/>
+                <w:szCs w:val="18"/>
+              </w:rPr>
+              <w:t>#PreviousDiplomaIssuedByEng</w:t>
             </w:r>
           </w:p>
         </w:tc>
@@ -8652,9 +8475,26 @@
                 <w:rFonts w:ascii="Times New Roman" w:hAnsi="Times New Roman"/>
                 <w:b/>
                 <w:sz w:val="18"/>
-                <w:lang w:val="en-US"/>
-              </w:rPr>
-              <w:t xml:space="preserve">. </w:t>
+              </w:rPr>
+              <w:t>,</w:t>
+            </w:r>
+            <w:r>
+              <w:rPr>
+                <w:rFonts w:ascii="Times New Roman" w:hAnsi="Times New Roman"/>
+                <w:b/>
+                <w:sz w:val="18"/>
+                <w:lang w:val="en-US"/>
+              </w:rPr>
+              <w:t xml:space="preserve"> </w:t>
+            </w:r>
+            <w:r>
+              <w:rPr>
+                <w:rFonts w:ascii="Times New Roman" w:hAnsi="Times New Roman"/>
+                <w:b/>
+                <w:sz w:val="18"/>
+                <w:lang w:val="en-US"/>
+              </w:rPr>
+              <w:t>#CertificateIssuedBy</w:t>
             </w:r>
           </w:p>
         </w:tc>
@@ -8747,6 +8587,21 @@
                 <w:sz w:val="18"/>
               </w:rPr>
               <w:t>#CertificateNum</w:t>
+            </w:r>
+            <w:r>
+              <w:rPr>
+                <w:rFonts w:ascii="Times New Roman" w:hAnsi="Times New Roman"/>
+                <w:sz w:val="18"/>
+                <w:lang w:val="uk-UA"/>
+              </w:rPr>
+              <w:t xml:space="preserve">, </w:t>
+            </w:r>
+            <w:r>
+              <w:rPr>
+                <w:rFonts w:ascii="Times New Roman" w:hAnsi="Times New Roman"/>
+                <w:sz w:val="18"/>
+              </w:rPr>
+              <w:t>#CertificateIssuedByEng</w:t>
             </w:r>
           </w:p>
         </w:tc>
@@ -10037,9 +9892,7 @@
               <w:spacing w:line="275" w:lineRule="auto"/>
               <w:jc w:val="both"/>
               <w:rPr>
-                <w:rFonts w:ascii="Times New Roman" w:hAnsi="Times New Roman"/>
-                <w:b/>
-                <w:spacing w:val="-1"/>
+                <w:rFonts w:ascii="Times New Roman"/>
                 <w:sz w:val="18"/>
               </w:rPr>
             </w:pPr>
@@ -10075,6 +9928,92 @@
                 <w:sz w:val="18"/>
               </w:rPr>
               <w:t>Signature</w:t>
+            </w:r>
+          </w:p>
+          <w:p>
+            <w:pPr>
+              <w:pStyle w:val="TableParagraph"/>
+              <w:spacing w:line="275" w:lineRule="auto"/>
+              <w:jc w:val="both"/>
+              <w:rPr>
+                <w:rFonts w:ascii="Times New Roman"/>
+                <w:sz w:val="18"/>
+              </w:rPr>
+            </w:pPr>
+          </w:p>
+          <w:p>
+            <w:pPr>
+              <w:pStyle w:val="TableParagraph"/>
+              <w:spacing w:line="275" w:lineRule="auto"/>
+              <w:jc w:val="both"/>
+              <w:rPr>
+                <w:rFonts w:ascii="Times New Roman"/>
+                <w:sz w:val="18"/>
+              </w:rPr>
+            </w:pPr>
+          </w:p>
+          <w:p>
+            <w:pPr>
+              <w:pStyle w:val="TableParagraph"/>
+              <w:spacing w:line="275" w:lineRule="auto"/>
+              <w:jc w:val="both"/>
+              <w:rPr>
+                <w:rFonts w:ascii="Times New Roman"/>
+                <w:sz w:val="18"/>
+              </w:rPr>
+            </w:pPr>
+          </w:p>
+          <w:p>
+            <w:pPr>
+              <w:pStyle w:val="TableParagraph"/>
+              <w:spacing w:line="275" w:lineRule="auto"/>
+              <w:jc w:val="both"/>
+              <w:rPr>
+                <w:rFonts w:ascii="Times New Roman"/>
+                <w:sz w:val="18"/>
+              </w:rPr>
+            </w:pPr>
+          </w:p>
+          <w:p>
+            <w:pPr>
+              <w:pStyle w:val="TableParagraph"/>
+              <w:spacing w:line="275" w:lineRule="auto"/>
+              <w:jc w:val="both"/>
+              <w:rPr>
+                <w:rFonts w:ascii="Times New Roman" w:hAnsi="Times New Roman"/>
+                <w:spacing w:val="-1"/>
+                <w:sz w:val="18"/>
+              </w:rPr>
+            </w:pPr>
+            <w:r>
+              <w:rPr>
+                <w:rFonts w:ascii="Times New Roman" w:hAnsi="Times New Roman"/>
+                <w:spacing w:val="-1"/>
+                <w:sz w:val="18"/>
+              </w:rPr>
+              <w:t xml:space="preserve">7.4 Офіційна печатка / </w:t>
+            </w:r>
+          </w:p>
+          <w:p>
+            <w:pPr>
+              <w:pStyle w:val="TableParagraph"/>
+              <w:spacing w:line="275" w:lineRule="auto"/>
+              <w:jc w:val="both"/>
+              <w:rPr>
+                <w:rFonts w:ascii="Times New Roman" w:hAnsi="Times New Roman"/>
+                <w:b/>
+                <w:spacing w:val="-1"/>
+                <w:sz w:val="18"/>
+              </w:rPr>
+            </w:pPr>
+            <w:r>
+              <w:rPr>
+                <w:rFonts w:ascii="Times New Roman" w:hAnsi="Times New Roman"/>
+                <w:bCs/>
+                <w:spacing w:val="-1"/>
+                <w:sz w:val="18"/>
+              </w:rPr>
+              <w:t>7.4 Official stamp or seal</w:t>
             </w:r>
           </w:p>
         </w:tc>
@@ -10132,6 +10071,7 @@
         <w:trPr>
           <w:gridAfter w:val="1"/>
           <w:wAfter w:w="69" w:type="pct"/>
+          <w:trHeight w:val="307"/>
         </w:trPr>
         <w:tc>
           <w:tcPr>
@@ -10199,115 +10139,6 @@
                 <w:spacing w:val="-1"/>
                 <w:sz w:val="20"/>
                 <w:lang w:val="en-US"/>
-              </w:rPr>
-            </w:pPr>
-          </w:p>
-        </w:tc>
-      </w:tr>
-      <w:tr>
-        <w:trPr>
-          <w:gridAfter w:val="1"/>
-          <w:wAfter w:w="69" w:type="pct"/>
-        </w:trPr>
-        <w:tc>
-          <w:tcPr>
-            <w:tcW w:w="2377" w:type="pct"/>
-            <w:gridSpan w:val="4"/>
-            <w:tcBorders>
-              <w:left w:val="dotted" w:sz="4" w:space="0" w:color="auto"/>
-              <w:bottom w:val="dotted" w:sz="4" w:space="0" w:color="auto"/>
-            </w:tcBorders>
-            <w:shd w:val="clear" w:color="auto" w:fill="auto"/>
-          </w:tcPr>
-          <w:p>
-            <w:pPr>
-              <w:pStyle w:val="TableParagraph"/>
-              <w:spacing w:line="275" w:lineRule="auto"/>
-              <w:jc w:val="both"/>
-              <w:rPr>
-                <w:rFonts w:ascii="Times New Roman" w:hAnsi="Times New Roman"/>
-                <w:spacing w:val="-1"/>
-                <w:sz w:val="18"/>
-              </w:rPr>
-            </w:pPr>
-            <w:r>
-              <w:rPr>
-                <w:rFonts w:ascii="Times New Roman" w:hAnsi="Times New Roman"/>
-                <w:spacing w:val="-1"/>
-                <w:sz w:val="18"/>
-              </w:rPr>
-              <w:t xml:space="preserve">7.4 Офіційна печатка / </w:t>
-            </w:r>
-          </w:p>
-          <w:p>
-            <w:pPr>
-              <w:pStyle w:val="TableParagraph"/>
-              <w:spacing w:line="275" w:lineRule="auto"/>
-              <w:jc w:val="both"/>
-              <w:rPr>
-                <w:rFonts w:ascii="Times New Roman" w:hAnsi="Times New Roman"/>
-                <w:bCs/>
-                <w:spacing w:val="-1"/>
-                <w:sz w:val="18"/>
-              </w:rPr>
-            </w:pPr>
-            <w:r>
-              <w:rPr>
-                <w:rFonts w:ascii="Times New Roman" w:hAnsi="Times New Roman"/>
-                <w:bCs/>
-                <w:spacing w:val="-1"/>
-                <w:sz w:val="18"/>
-              </w:rPr>
-              <w:t>7.4 Official stamp or seal</w:t>
-            </w:r>
-          </w:p>
-          <w:p>
-            <w:pPr>
-              <w:pStyle w:val="TableParagraph"/>
-              <w:spacing w:line="275" w:lineRule="auto"/>
-              <w:jc w:val="both"/>
-              <w:rPr>
-                <w:rFonts w:ascii="Times New Roman" w:hAnsi="Times New Roman"/>
-                <w:bCs/>
-                <w:spacing w:val="-1"/>
-                <w:sz w:val="18"/>
-              </w:rPr>
-            </w:pPr>
-          </w:p>
-          <w:p>
-            <w:pPr>
-              <w:pStyle w:val="TableParagraph"/>
-              <w:spacing w:line="275" w:lineRule="auto"/>
-              <w:jc w:val="both"/>
-              <w:rPr>
-                <w:rFonts w:ascii="Times New Roman" w:hAnsi="Times New Roman"/>
-                <w:b/>
-                <w:spacing w:val="-1"/>
-                <w:sz w:val="18"/>
-              </w:rPr>
-            </w:pPr>
-          </w:p>
-        </w:tc>
-        <w:tc>
-          <w:tcPr>
-            <w:tcW w:w="2554" w:type="pct"/>
-            <w:gridSpan w:val="8"/>
-            <w:tcBorders>
-              <w:bottom w:val="dotted" w:sz="4" w:space="0" w:color="auto"/>
-              <w:right w:val="dotted" w:sz="4" w:space="0" w:color="auto"/>
-            </w:tcBorders>
-            <w:shd w:val="clear" w:color="auto" w:fill="auto"/>
-          </w:tcPr>
-          <w:p>
-            <w:pPr>
-              <w:pStyle w:val="TableParagraph"/>
-              <w:spacing w:line="275" w:lineRule="auto"/>
-              <w:jc w:val="both"/>
-              <w:rPr>
-                <w:rFonts w:ascii="Times New Roman" w:hAnsi="Times New Roman"/>
-                <w:bCs/>
-                <w:spacing w:val="-1"/>
-                <w:sz w:val="18"/>
               </w:rPr>
             </w:pPr>
           </w:p>
@@ -14522,7 +14353,7 @@
 </file>
 
 <file path=customXml/itemProps1.xml><?xml version="1.0" encoding="utf-8"?>
-<ds:datastoreItem xmlns:ds="http://schemas.openxmlformats.org/officeDocument/2006/customXml" ds:itemID="{A090425E-4BCE-41FC-9C74-31801CFC9743}">
+<ds:datastoreItem xmlns:ds="http://schemas.openxmlformats.org/officeDocument/2006/customXml" ds:itemID="{47A99DDD-087D-49F6-B356-35109180F67A}">
   <ds:schemaRefs>
     <ds:schemaRef ds:uri="http://schemas.openxmlformats.org/officeDocument/2006/bibliography"/>
   </ds:schemaRefs>

</xml_diff>

<commit_message>
464 diploma supplement new form: add: regulated professional access
</commit_message>
<xml_diff>
--- a/core/src/main/resources/docs/templates/DiplomaSupplement.docx
+++ b/core/src/main/resources/docs/templates/DiplomaSupplement.docx
@@ -3811,16 +3811,16 @@
                 <w:spacing w:val="-1"/>
                 <w:sz w:val="18"/>
               </w:rPr>
-              <w:t>3.3 Access requirements(s)</w:t>
-            </w:r>
-            <w:r>
-              <w:rPr>
-                <w:rFonts w:ascii="Times New Roman" w:hAnsi="Times New Roman"/>
-                <w:b/>
-                <w:spacing w:val="-1"/>
-                <w:sz w:val="18"/>
-              </w:rPr>
-              <w:t xml:space="preserve">/ </w:t>
+              <w:t>3.3 Access requirements</w:t>
+            </w:r>
+            <w:r>
+              <w:rPr>
+                <w:rFonts w:ascii="Times New Roman" w:hAnsi="Times New Roman"/>
+                <w:b/>
+                <w:spacing w:val="-1"/>
+                <w:sz w:val="18"/>
+              </w:rPr>
+              <w:t xml:space="preserve"> </w:t>
             </w:r>
           </w:p>
           <w:p>
@@ -7124,7 +7124,7 @@
                 <w:sz w:val="18"/>
                 <w:lang w:val="en-US"/>
               </w:rPr>
-              <w:t>Не передбачено</w:t>
+              <w:t>#RegulatedProfessionAccess</w:t>
             </w:r>
           </w:p>
         </w:tc>
@@ -7192,7 +7192,7 @@
                 <w:sz w:val="18"/>
                 <w:lang w:val="en-US"/>
               </w:rPr>
-              <w:t>Not applicable</w:t>
+              <w:t>#RegulatedProfessionAccessEng</w:t>
             </w:r>
           </w:p>
         </w:tc>
@@ -10079,6 +10079,7 @@
             <w:gridSpan w:val="4"/>
             <w:tcBorders>
               <w:left w:val="dotted" w:sz="4" w:space="0" w:color="auto"/>
+              <w:bottom w:val="single" w:sz="4" w:space="0" w:color="auto"/>
             </w:tcBorders>
             <w:shd w:val="clear" w:color="auto" w:fill="auto"/>
           </w:tcPr>
@@ -10100,6 +10101,9 @@
           <w:tcPr>
             <w:tcW w:w="1231" w:type="pct"/>
             <w:gridSpan w:val="3"/>
+            <w:tcBorders>
+              <w:bottom w:val="single" w:sz="4" w:space="0" w:color="auto"/>
+            </w:tcBorders>
             <w:shd w:val="clear" w:color="auto" w:fill="auto"/>
           </w:tcPr>
           <w:p>
@@ -10123,6 +10127,7 @@
             <w:tcW w:w="1323" w:type="pct"/>
             <w:gridSpan w:val="5"/>
             <w:tcBorders>
+              <w:bottom w:val="single" w:sz="4" w:space="0" w:color="auto"/>
               <w:right w:val="dotted" w:sz="4" w:space="0" w:color="auto"/>
             </w:tcBorders>
             <w:shd w:val="clear" w:color="auto" w:fill="auto"/>

</xml_diff>

<commit_message>
diploma supplement new form: develop: first pages in template shorter; remove semicolon in last item of acquired competencies
</commit_message>
<xml_diff>
--- a/core/src/main/resources/docs/templates/DiplomaSupplement.docx
+++ b/core/src/main/resources/docs/templates/DiplomaSupplement.docx
@@ -803,7 +803,7 @@
           </w:tcPr>
           <w:p>
             <w:pPr>
-              <w:spacing w:after="0" w:line="181" w:lineRule="exact"/>
+              <w:spacing w:after="0" w:line="240" w:lineRule="auto"/>
               <w:rPr>
                 <w:rFonts w:ascii="Times New Roman" w:eastAsia="Times New Roman" w:hAnsi="Times New Roman"/>
                 <w:sz w:val="18"/>
@@ -867,18 +867,18 @@
           </w:p>
           <w:p>
             <w:pPr>
-              <w:spacing w:after="0" w:line="181" w:lineRule="exact"/>
-              <w:rPr>
-                <w:rFonts w:ascii="Times New Roman" w:hAnsi="Times New Roman"/>
-                <w:b/>
-                <w:sz w:val="18"/>
-                <w:lang w:val="en-US"/>
-              </w:rPr>
-            </w:pPr>
-          </w:p>
-          <w:p>
-            <w:pPr>
-              <w:spacing w:after="0" w:line="181" w:lineRule="exact"/>
+              <w:spacing w:after="0" w:line="240" w:lineRule="auto"/>
+              <w:rPr>
+                <w:rFonts w:ascii="Times New Roman" w:hAnsi="Times New Roman"/>
+                <w:b/>
+                <w:sz w:val="18"/>
+                <w:lang w:val="en-US"/>
+              </w:rPr>
+            </w:pPr>
+          </w:p>
+          <w:p>
+            <w:pPr>
+              <w:spacing w:after="0" w:line="240" w:lineRule="auto"/>
               <w:rPr>
                 <w:rFonts w:ascii="Times New Roman" w:eastAsia="Times New Roman" w:hAnsi="Times New Roman"/>
                 <w:sz w:val="18"/>
@@ -954,7 +954,7 @@
           </w:tcPr>
           <w:p>
             <w:pPr>
-              <w:spacing w:after="0" w:line="181" w:lineRule="exact"/>
+              <w:spacing w:after="0" w:line="240" w:lineRule="auto"/>
               <w:rPr>
                 <w:rFonts w:ascii="Times New Roman" w:eastAsia="Times New Roman" w:hAnsi="Times New Roman"/>
                 <w:sz w:val="18"/>
@@ -1001,7 +1001,7 @@
           </w:p>
           <w:p>
             <w:pPr>
-              <w:spacing w:after="0" w:line="181" w:lineRule="exact"/>
+              <w:spacing w:after="0" w:line="240" w:lineRule="auto"/>
               <w:rPr>
                 <w:rFonts w:ascii="Times New Roman" w:eastAsia="Times New Roman" w:hAnsi="Times New Roman"/>
                 <w:sz w:val="18"/>
@@ -1074,7 +1074,7 @@
           </w:tcPr>
           <w:p>
             <w:pPr>
-              <w:spacing w:after="0" w:line="181" w:lineRule="exact"/>
+              <w:spacing w:after="0" w:line="240" w:lineRule="auto"/>
               <w:rPr>
                 <w:rFonts w:ascii="Times New Roman" w:hAnsi="Times New Roman"/>
                 <w:spacing w:val="-1"/>
@@ -1124,7 +1124,7 @@
           </w:tcPr>
           <w:p>
             <w:pPr>
-              <w:spacing w:after="0" w:line="181" w:lineRule="exact"/>
+              <w:spacing w:after="0" w:line="240" w:lineRule="auto"/>
               <w:rPr>
                 <w:rFonts w:ascii="Times New Roman" w:eastAsia="Times New Roman" w:hAnsi="Times New Roman"/>
                 <w:sz w:val="18"/>
@@ -1243,7 +1243,7 @@
           </w:tcPr>
           <w:p>
             <w:pPr>
-              <w:spacing w:after="0" w:line="181" w:lineRule="exact"/>
+              <w:spacing w:after="0" w:line="240" w:lineRule="auto"/>
               <w:jc w:val="center"/>
               <w:rPr>
                 <w:rFonts w:ascii="Times New Roman" w:eastAsia="Times New Roman" w:hAnsi="Times New Roman"/>
@@ -1286,7 +1286,7 @@
           </w:tcPr>
           <w:p>
             <w:pPr>
-              <w:spacing w:after="0" w:line="181" w:lineRule="exact"/>
+              <w:spacing w:after="0" w:line="240" w:lineRule="auto"/>
               <w:rPr>
                 <w:rFonts w:ascii="Times New Roman" w:hAnsi="Times New Roman"/>
                 <w:sz w:val="18"/>
@@ -1344,7 +1344,7 @@
           </w:tcPr>
           <w:p>
             <w:pPr>
-              <w:spacing w:after="0" w:line="181" w:lineRule="exact"/>
+              <w:spacing w:after="0" w:line="240" w:lineRule="auto"/>
               <w:rPr>
                 <w:rFonts w:ascii="Times New Roman"/>
                 <w:spacing w:val="-1"/>
@@ -1387,7 +1387,7 @@
           </w:tcPr>
           <w:p>
             <w:pPr>
-              <w:spacing w:after="0" w:line="181" w:lineRule="exact"/>
+              <w:spacing w:after="0" w:line="240" w:lineRule="auto"/>
               <w:jc w:val="center"/>
               <w:rPr>
                 <w:rFonts w:ascii="Times New Roman"/>
@@ -1531,7 +1531,7 @@
           </w:tcPr>
           <w:p>
             <w:pPr>
-              <w:spacing w:after="0"/>
+              <w:spacing w:after="0" w:line="240" w:lineRule="auto"/>
               <w:rPr>
                 <w:rFonts w:ascii="Times New Roman" w:hAnsi="Times New Roman"/>
                 <w:spacing w:val="-1"/>
@@ -1549,7 +1549,7 @@
           </w:p>
           <w:p>
             <w:pPr>
-              <w:spacing w:after="0"/>
+              <w:spacing w:after="0" w:line="240" w:lineRule="auto"/>
               <w:rPr>
                 <w:rFonts w:ascii="Times New Roman" w:hAnsi="Times New Roman"/>
                 <w:spacing w:val="-1"/>
@@ -1597,7 +1597,7 @@
           </w:tcPr>
           <w:p>
             <w:pPr>
-              <w:spacing w:after="0"/>
+              <w:spacing w:after="0" w:line="240" w:lineRule="auto"/>
               <w:rPr>
                 <w:rFonts w:ascii="Times New Roman" w:hAnsi="Times New Roman"/>
                 <w:spacing w:val="1"/>
@@ -1617,7 +1617,7 @@
           </w:p>
           <w:p>
             <w:pPr>
-              <w:spacing w:after="0"/>
+              <w:spacing w:after="0" w:line="240" w:lineRule="auto"/>
               <w:rPr>
                 <w:rFonts w:ascii="Times New Roman" w:hAnsi="Times New Roman"/>
                 <w:bCs/>
@@ -1658,7 +1658,7 @@
           </w:tcPr>
           <w:p>
             <w:pPr>
-              <w:spacing w:after="0"/>
+              <w:spacing w:after="0" w:line="240" w:lineRule="auto"/>
               <w:rPr>
                 <w:rFonts w:ascii="Times New Roman" w:hAnsi="Times New Roman"/>
                 <w:b/>
@@ -1741,7 +1741,7 @@
           </w:tcPr>
           <w:p>
             <w:pPr>
-              <w:spacing w:after="0"/>
+              <w:spacing w:after="0" w:line="240" w:lineRule="auto"/>
               <w:rPr>
                 <w:rFonts w:ascii="Times New Roman"/>
                 <w:spacing w:val="-1"/>
@@ -1790,7 +1790,7 @@
           </w:tcPr>
           <w:p>
             <w:pPr>
-              <w:spacing w:after="0"/>
+              <w:spacing w:after="0" w:line="240" w:lineRule="auto"/>
               <w:rPr>
                 <w:rFonts w:ascii="Times New Roman" w:hAnsi="Times New Roman"/>
                 <w:b/>
@@ -1840,7 +1840,7 @@
           </w:tcPr>
           <w:p>
             <w:pPr>
-              <w:spacing w:after="0"/>
+              <w:spacing w:after="0" w:line="240" w:lineRule="auto"/>
               <w:rPr>
                 <w:rFonts w:ascii="Times New Roman"/>
                 <w:spacing w:val="-1"/>
@@ -1880,7 +1880,7 @@
           </w:tcPr>
           <w:p>
             <w:pPr>
-              <w:spacing w:after="0"/>
+              <w:spacing w:after="0" w:line="240" w:lineRule="auto"/>
               <w:rPr>
                 <w:rFonts w:ascii="Times New Roman" w:hAnsi="Times New Roman"/>
                 <w:spacing w:val="-1"/>
@@ -1906,7 +1906,7 @@
           </w:p>
           <w:p>
             <w:pPr>
-              <w:spacing w:after="0"/>
+              <w:spacing w:after="0" w:line="240" w:lineRule="auto"/>
               <w:rPr>
                 <w:rFonts w:ascii="Times New Roman" w:hAnsi="Times New Roman"/>
                 <w:b/>
@@ -1945,7 +1945,7 @@
           </w:p>
           <w:p>
             <w:pPr>
-              <w:spacing w:after="0"/>
+              <w:spacing w:after="0" w:line="240" w:lineRule="auto"/>
               <w:rPr>
                 <w:rFonts w:ascii="Times New Roman" w:hAnsi="Times New Roman"/>
                 <w:spacing w:val="-1"/>
@@ -1992,7 +1992,7 @@
           </w:tcPr>
           <w:p>
             <w:pPr>
-              <w:spacing w:after="0"/>
+              <w:spacing w:after="0" w:line="240" w:lineRule="auto"/>
               <w:rPr>
                 <w:rFonts w:ascii="Times New Roman"/>
                 <w:spacing w:val="-1"/>
@@ -2020,7 +2020,7 @@
           </w:p>
           <w:p>
             <w:pPr>
-              <w:spacing w:after="0"/>
+              <w:spacing w:after="0" w:line="240" w:lineRule="auto"/>
               <w:rPr>
                 <w:rFonts w:ascii="Times New Roman"/>
                 <w:spacing w:val="-1"/>
@@ -2065,7 +2065,7 @@
           </w:p>
           <w:p>
             <w:pPr>
-              <w:spacing w:after="0"/>
+              <w:spacing w:after="0" w:line="240" w:lineRule="auto"/>
               <w:rPr>
                 <w:rFonts w:ascii="Times New Roman"/>
                 <w:spacing w:val="-1"/>
@@ -2113,7 +2113,7 @@
           </w:tcPr>
           <w:p>
             <w:pPr>
-              <w:spacing w:after="0"/>
+              <w:spacing w:after="0" w:line="240" w:lineRule="auto"/>
               <w:rPr>
                 <w:rFonts w:ascii="Times New Roman" w:hAnsi="Times New Roman"/>
                 <w:spacing w:val="-1"/>
@@ -2133,7 +2133,7 @@
           </w:p>
           <w:p>
             <w:pPr>
-              <w:spacing w:after="0"/>
+              <w:spacing w:after="0" w:line="240" w:lineRule="auto"/>
               <w:rPr>
                 <w:rFonts w:ascii="Times New Roman" w:hAnsi="Times New Roman"/>
                 <w:b/>
@@ -2173,7 +2173,7 @@
           </w:tcPr>
           <w:p>
             <w:pPr>
-              <w:spacing w:after="0"/>
+              <w:spacing w:after="0" w:line="240" w:lineRule="auto"/>
               <w:rPr>
                 <w:rFonts w:ascii="Times New Roman"/>
                 <w:spacing w:val="-1"/>
@@ -2210,7 +2210,7 @@
           </w:p>
           <w:p>
             <w:pPr>
-              <w:spacing w:after="0"/>
+              <w:spacing w:after="0" w:line="240" w:lineRule="auto"/>
               <w:rPr>
                 <w:rFonts w:ascii="Times New Roman"/>
                 <w:spacing w:val="-1"/>
@@ -2241,7 +2241,7 @@
           </w:tcPr>
           <w:p>
             <w:pPr>
-              <w:spacing w:after="0"/>
+              <w:spacing w:after="0" w:line="240" w:lineRule="auto"/>
               <w:rPr>
                 <w:rFonts w:ascii="Times New Roman"/>
                 <w:sz w:val="18"/>
@@ -2287,7 +2287,6 @@
           <w:p>
             <w:pPr>
               <w:pStyle w:val="TableParagraph"/>
-              <w:spacing w:line="360" w:lineRule="auto"/>
               <w:rPr>
                 <w:rFonts w:ascii="Times New Roman" w:hAnsi="Times New Roman"/>
                 <w:i/>
@@ -2336,7 +2335,6 @@
           <w:p>
             <w:pPr>
               <w:pStyle w:val="TableParagraph"/>
-              <w:spacing w:line="276" w:lineRule="auto"/>
               <w:rPr>
                 <w:rFonts w:ascii="Times New Roman" w:hAnsi="Times New Roman"/>
                 <w:b/>
@@ -2369,7 +2367,6 @@
           <w:p>
             <w:pPr>
               <w:pStyle w:val="TableParagraph"/>
-              <w:spacing w:line="276" w:lineRule="auto"/>
               <w:rPr>
                 <w:rFonts w:ascii="Times New Roman" w:hAnsi="Times New Roman"/>
                 <w:spacing w:val="-1"/>
@@ -2396,7 +2393,6 @@
           <w:p>
             <w:pPr>
               <w:pStyle w:val="TableParagraph"/>
-              <w:spacing w:line="276" w:lineRule="auto"/>
               <w:rPr>
                 <w:rFonts w:ascii="Times New Roman" w:hAnsi="Times New Roman"/>
                 <w:b/>
@@ -2435,7 +2431,7 @@
           </w:tcPr>
           <w:p>
             <w:pPr>
-              <w:spacing w:after="0"/>
+              <w:spacing w:after="0" w:line="240" w:lineRule="auto"/>
               <w:jc w:val="both"/>
               <w:rPr>
                 <w:rFonts w:ascii="Times New Roman" w:hAnsi="Times New Roman"/>
@@ -2525,7 +2521,7 @@
           </w:p>
           <w:p>
             <w:pPr>
-              <w:spacing w:after="80"/>
+              <w:spacing w:after="80" w:line="240" w:lineRule="auto"/>
               <w:jc w:val="both"/>
               <w:rPr>
                 <w:rFonts w:ascii="Times New Roman" w:eastAsia="Times New Roman" w:hAnsi="Times New Roman"/>
@@ -2567,7 +2563,6 @@
           <w:p>
             <w:pPr>
               <w:pStyle w:val="TableParagraph"/>
-              <w:spacing w:line="276" w:lineRule="auto"/>
               <w:rPr>
                 <w:rFonts w:ascii="Times New Roman"/>
                 <w:spacing w:val="-1"/>
@@ -2594,7 +2589,6 @@
           <w:p>
             <w:pPr>
               <w:pStyle w:val="TableParagraph"/>
-              <w:spacing w:line="276" w:lineRule="auto"/>
               <w:jc w:val="both"/>
               <w:rPr>
                 <w:rFonts w:ascii="Times New Roman"/>
@@ -2696,7 +2690,7 @@
           </w:tcPr>
           <w:p>
             <w:pPr>
-              <w:spacing w:after="80"/>
+              <w:spacing w:after="80" w:line="240" w:lineRule="auto"/>
               <w:jc w:val="both"/>
               <w:rPr>
                 <w:rFonts w:ascii="Times New Roman" w:hAnsi="Times New Roman"/>
@@ -2747,7 +2741,7 @@
           <w:p>
             <w:pPr>
               <w:pStyle w:val="TableParagraph"/>
-              <w:spacing w:before="22" w:line="276" w:lineRule="auto"/>
+              <w:spacing w:before="22"/>
               <w:jc w:val="both"/>
               <w:rPr>
                 <w:rFonts w:ascii="Times New Roman"/>
@@ -2881,7 +2875,7 @@
           <w:p>
             <w:pPr>
               <w:pStyle w:val="TableParagraph"/>
-              <w:spacing w:before="22" w:line="276" w:lineRule="auto"/>
+              <w:spacing w:before="22"/>
               <w:rPr>
                 <w:rFonts w:ascii="Times New Roman" w:hAnsi="Times New Roman"/>
                 <w:spacing w:val="25"/>
@@ -3156,7 +3150,6 @@
           <w:p>
             <w:pPr>
               <w:pStyle w:val="TableParagraph"/>
-              <w:spacing w:line="276" w:lineRule="auto"/>
               <w:jc w:val="both"/>
               <w:rPr>
                 <w:rFonts w:ascii="Times New Roman" w:hAnsi="Times New Roman"/>
@@ -3208,7 +3201,7 @@
           <w:p>
             <w:pPr>
               <w:pStyle w:val="TableParagraph"/>
-              <w:spacing w:after="80" w:line="276" w:lineRule="auto"/>
+              <w:spacing w:after="80"/>
               <w:jc w:val="both"/>
               <w:rPr>
                 <w:rFonts w:ascii="Times New Roman" w:hAnsi="Times New Roman"/>
@@ -3239,7 +3232,6 @@
           <w:p>
             <w:pPr>
               <w:pStyle w:val="TableParagraph"/>
-              <w:spacing w:line="276" w:lineRule="auto"/>
               <w:rPr>
                 <w:rFonts w:ascii="Times New Roman" w:eastAsia="Times New Roman" w:hAnsi="Times New Roman"/>
                 <w:b/>
@@ -3299,7 +3291,7 @@
           <w:p>
             <w:pPr>
               <w:pStyle w:val="TableParagraph"/>
-              <w:spacing w:after="40" w:line="276" w:lineRule="auto"/>
+              <w:spacing w:after="40"/>
               <w:jc w:val="both"/>
               <w:rPr>
                 <w:rFonts w:ascii="Times New Roman" w:eastAsia="Times New Roman" w:hAnsi="Times New Roman"/>
@@ -3340,7 +3332,6 @@
           <w:p>
             <w:pPr>
               <w:pStyle w:val="TableParagraph"/>
-              <w:spacing w:line="276" w:lineRule="auto"/>
               <w:jc w:val="both"/>
               <w:rPr>
                 <w:rFonts w:ascii="Times New Roman" w:hAnsi="Times New Roman"/>
@@ -3400,7 +3391,7 @@
           <w:p>
             <w:pPr>
               <w:pStyle w:val="TableParagraph"/>
-              <w:spacing w:after="80" w:line="276" w:lineRule="auto"/>
+              <w:spacing w:after="80"/>
               <w:jc w:val="both"/>
               <w:rPr>
                 <w:rFonts w:ascii="Times New Roman" w:hAnsi="Times New Roman"/>
@@ -3501,7 +3492,6 @@
           <w:p>
             <w:pPr>
               <w:pStyle w:val="TableParagraph"/>
-              <w:spacing w:line="276" w:lineRule="auto"/>
               <w:rPr>
                 <w:rFonts w:ascii="Times New Roman" w:hAnsi="Times New Roman"/>
                 <w:spacing w:val="-1"/>
@@ -3566,7 +3556,6 @@
           <w:p>
             <w:pPr>
               <w:pStyle w:val="TableParagraph"/>
-              <w:spacing w:line="276" w:lineRule="auto"/>
               <w:jc w:val="both"/>
               <w:rPr>
                 <w:rFonts w:ascii="Times New Roman"/>
@@ -3577,7 +3566,6 @@
           <w:p>
             <w:pPr>
               <w:pStyle w:val="TableParagraph"/>
-              <w:spacing w:line="276" w:lineRule="auto"/>
               <w:jc w:val="both"/>
               <w:rPr>
                 <w:rFonts w:ascii="Times New Roman" w:eastAsia="Times New Roman" w:hAnsi="Times New Roman"/>
@@ -3884,7 +3872,6 @@
                 <w:sz w:val="20"/>
                 <w:lang w:val="ru-RU"/>
               </w:rPr>
-              <w:lastRenderedPageBreak/>
               <w:t xml:space="preserve">4. ІНФОРМАЦІЯ ПРО ЗАВЕРШЕНУ ОСВІТНЮ </w:t>
             </w:r>
             <w:r>
@@ -4031,6 +4018,7 @@
                 <w:szCs w:val="18"/>
                 <w:lang w:val="en-US"/>
               </w:rPr>
+              <w:lastRenderedPageBreak/>
               <w:t xml:space="preserve"> </w:t>
             </w:r>
             <w:r>
@@ -4082,6 +4070,7 @@
                 <w:spacing w:val="-1"/>
                 <w:sz w:val="18"/>
               </w:rPr>
+              <w:lastRenderedPageBreak/>
               <w:t>4</w:t>
             </w:r>
             <w:r>
@@ -4152,6 +4141,7 @@
                 <w:sz w:val="18"/>
                 <w:szCs w:val="18"/>
               </w:rPr>
+              <w:lastRenderedPageBreak/>
               <w:t xml:space="preserve">                         </w:t>
             </w:r>
             <w:r>
@@ -4220,6 +4210,7 @@
                 <w:sz w:val="18"/>
                 <w:szCs w:val="18"/>
               </w:rPr>
+              <w:lastRenderedPageBreak/>
               <w:t>4.2 Програмні результати навчання</w:t>
             </w:r>
           </w:p>
@@ -7475,16 +7466,7 @@
                 <w:bCs/>
                 <w:sz w:val="18"/>
               </w:rPr>
-              <w:t xml:space="preserve">Name of all higher education (research) institutions (separate structural units of higher education institutions) </w:t>
-            </w:r>
-            <w:r>
-              <w:rPr>
-                <w:rFonts w:ascii="Times New Roman" w:hAnsi="Times New Roman"/>
-                <w:bCs/>
-                <w:sz w:val="18"/>
-              </w:rPr>
-              <w:lastRenderedPageBreak/>
-              <w:t>where the qualification has been gained (including education institutions where the holder of the qualification has been studying separate course units within the framework(s) of academic mobility)</w:t>
+              <w:t>Name of all higher education (research) institutions (separate structural units of higher education institutions) where the qualification has been gained (including education institutions where the holder of the qualification has been studying separate course units within the framework(s) of academic mobility)</w:t>
             </w:r>
           </w:p>
         </w:tc>
@@ -7517,7 +7499,6 @@
                 <w:sz w:val="18"/>
                 <w:lang w:val="ru-RU"/>
               </w:rPr>
-              <w:lastRenderedPageBreak/>
               <w:t>6.1.2 Строки навчання в кожному з них</w:t>
             </w:r>
             <w:r>
@@ -7595,7 +7576,6 @@
                 <w:b/>
                 <w:sz w:val="18"/>
               </w:rPr>
-              <w:lastRenderedPageBreak/>
               <w:t>Черкаський державний технологічний університет</w:t>
             </w:r>
             <w:r>
@@ -7624,6 +7604,7 @@
                 <w:rFonts w:ascii="Times New Roman" w:hAnsi="Times New Roman"/>
                 <w:sz w:val="18"/>
               </w:rPr>
+              <w:lastRenderedPageBreak/>
               <w:t>Cherkasy State Technological University</w:t>
             </w:r>
             <w:r>
@@ -7699,6 +7680,7 @@
                 <w:bCs/>
                 <w:sz w:val="18"/>
               </w:rPr>
+              <w:lastRenderedPageBreak/>
               <w:t>#TrainingDurations</w:t>
             </w:r>
           </w:p>
@@ -7736,6 +7718,7 @@
                 <w:sz w:val="18"/>
                 <w:lang w:val="en-US"/>
               </w:rPr>
+              <w:lastRenderedPageBreak/>
               <w:t>6.2 Інша інформація</w:t>
             </w:r>
           </w:p>
@@ -10396,7 +10379,7 @@
         <w:sz w:val="20"/>
         <w:lang w:val="ru-RU"/>
       </w:rPr>
-      <w:t>2</w:t>
+      <w:t>3</w:t>
     </w:r>
     <w:r>
       <w:rPr>

</xml_diff>

<commit_message>
diploma supplement new form: develop: course papers back to own section
</commit_message>
<xml_diff>
--- a/core/src/main/resources/docs/templates/DiplomaSupplement.docx
+++ b/core/src/main/resources/docs/templates/DiplomaSupplement.docx
@@ -729,7 +729,7 @@
           </w:tcPr>
           <w:p>
             <w:pPr>
-              <w:spacing w:before="240" w:after="120" w:line="240" w:lineRule="auto"/>
+              <w:spacing w:before="240" w:after="60" w:line="240" w:lineRule="auto"/>
               <w:rPr>
                 <w:lang w:val="ru-RU"/>
               </w:rPr>
@@ -765,7 +765,7 @@
           </w:tcPr>
           <w:p>
             <w:pPr>
-              <w:spacing w:before="240" w:after="120" w:line="240" w:lineRule="auto"/>
+              <w:spacing w:before="240" w:after="60" w:line="240" w:lineRule="auto"/>
               <w:rPr>
                 <w:lang w:val="en-US"/>
               </w:rPr>
@@ -871,7 +871,8 @@
               <w:rPr>
                 <w:rFonts w:ascii="Times New Roman" w:hAnsi="Times New Roman"/>
                 <w:b/>
-                <w:sz w:val="18"/>
+                <w:sz w:val="12"/>
+                <w:szCs w:val="12"/>
                 <w:lang w:val="en-US"/>
               </w:rPr>
             </w:pPr>
@@ -936,8 +937,8 @@
               <w:spacing w:after="0" w:line="240" w:lineRule="auto"/>
               <w:rPr>
                 <w:rFonts w:ascii="Times New Roman" w:hAnsi="Times New Roman"/>
-                <w:sz w:val="18"/>
-                <w:szCs w:val="18"/>
+                <w:sz w:val="12"/>
+                <w:szCs w:val="12"/>
                 <w:lang w:val="en-US"/>
               </w:rPr>
             </w:pPr>
@@ -993,8 +994,8 @@
               <w:spacing w:after="0" w:line="240" w:lineRule="auto"/>
               <w:rPr>
                 <w:rFonts w:ascii="Times New Roman" w:hAnsi="Times New Roman"/>
-                <w:sz w:val="18"/>
-                <w:szCs w:val="18"/>
+                <w:sz w:val="12"/>
+                <w:szCs w:val="12"/>
                 <w:lang w:val="en-US"/>
               </w:rPr>
             </w:pPr>
@@ -1429,7 +1430,7 @@
           </w:tcPr>
           <w:p>
             <w:pPr>
-              <w:spacing w:before="120" w:after="120" w:line="240" w:lineRule="auto"/>
+              <w:spacing w:before="60" w:after="60" w:line="240" w:lineRule="auto"/>
               <w:rPr>
                 <w:lang w:val="en-US"/>
               </w:rPr>
@@ -1476,7 +1477,7 @@
           </w:tcPr>
           <w:p>
             <w:pPr>
-              <w:spacing w:before="120" w:after="120" w:line="240" w:lineRule="auto"/>
+              <w:spacing w:before="60" w:after="60" w:line="240" w:lineRule="auto"/>
               <w:rPr>
                 <w:lang w:val="en-US"/>
               </w:rPr>
@@ -2945,7 +2946,7 @@
               <w:tabs>
                 <w:tab w:val="left" w:pos="284"/>
               </w:tabs>
-              <w:spacing w:before="120" w:after="120" w:line="240" w:lineRule="auto"/>
+              <w:spacing w:before="60" w:after="60" w:line="240" w:lineRule="auto"/>
               <w:rPr>
                 <w:rFonts w:ascii="Times New Roman" w:hAnsi="Times New Roman"/>
                 <w:b/>
@@ -3031,7 +3032,7 @@
               <w:tabs>
                 <w:tab w:val="left" w:pos="284"/>
               </w:tabs>
-              <w:spacing w:before="120" w:after="120" w:line="240" w:lineRule="auto"/>
+              <w:spacing w:before="60" w:after="60" w:line="240" w:lineRule="auto"/>
               <w:rPr>
                 <w:rFonts w:ascii="Times New Roman" w:hAnsi="Times New Roman"/>
                 <w:b/>
@@ -3855,7 +3856,7 @@
               <w:tabs>
                 <w:tab w:val="left" w:pos="284"/>
               </w:tabs>
-              <w:spacing w:before="120" w:after="120" w:line="240" w:lineRule="auto"/>
+              <w:spacing w:before="60" w:after="60" w:line="240" w:lineRule="auto"/>
               <w:rPr>
                 <w:rFonts w:ascii="Times New Roman" w:hAnsi="Times New Roman"/>
                 <w:b/>
@@ -3901,7 +3902,7 @@
               <w:tabs>
                 <w:tab w:val="left" w:pos="284"/>
               </w:tabs>
-              <w:spacing w:before="120" w:after="120" w:line="240" w:lineRule="auto"/>
+              <w:spacing w:before="60" w:after="60" w:line="240" w:lineRule="auto"/>
               <w:rPr>
                 <w:rFonts w:ascii="Times New Roman" w:hAnsi="Times New Roman"/>
                 <w:spacing w:val="-1"/>
@@ -4018,7 +4019,6 @@
                 <w:szCs w:val="18"/>
                 <w:lang w:val="en-US"/>
               </w:rPr>
-              <w:lastRenderedPageBreak/>
               <w:t xml:space="preserve"> </w:t>
             </w:r>
             <w:r>
@@ -4070,7 +4070,6 @@
                 <w:spacing w:val="-1"/>
                 <w:sz w:val="18"/>
               </w:rPr>
-              <w:lastRenderedPageBreak/>
               <w:t>4</w:t>
             </w:r>
             <w:r>
@@ -4141,7 +4140,6 @@
                 <w:sz w:val="18"/>
                 <w:szCs w:val="18"/>
               </w:rPr>
-              <w:lastRenderedPageBreak/>
               <w:t xml:space="preserve">                         </w:t>
             </w:r>
             <w:r>
@@ -4921,6 +4919,47 @@
                 <w:szCs w:val="18"/>
               </w:rPr>
               <w:t>#NationalGradeEng</w:t>
+            </w:r>
+          </w:p>
+        </w:tc>
+      </w:tr>
+      <w:tr>
+        <w:trPr>
+          <w:trHeight w:val="21"/>
+          <w:jc w:val="center"/>
+        </w:trPr>
+        <w:tc>
+          <w:tcPr>
+            <w:tcW w:w="5000" w:type="pct"/>
+            <w:gridSpan w:val="5"/>
+            <w:tcBorders>
+              <w:top w:val="single" w:sz="6" w:space="0" w:color="000000"/>
+              <w:left w:val="single" w:sz="6" w:space="0" w:color="000000"/>
+              <w:bottom w:val="single" w:sz="6" w:space="0" w:color="000000"/>
+              <w:right w:val="single" w:sz="6" w:space="0" w:color="000000"/>
+            </w:tcBorders>
+            <w:vAlign w:val="center"/>
+            <w:hideMark/>
+          </w:tcPr>
+          <w:p>
+            <w:pPr>
+              <w:pStyle w:val="TableParagraph"/>
+              <w:jc w:val="center"/>
+              <w:rPr>
+                <w:rFonts w:ascii="Times New Roman" w:hAnsi="Times New Roman"/>
+                <w:sz w:val="18"/>
+                <w:szCs w:val="18"/>
+                <w:lang w:val="uk-UA"/>
+              </w:rPr>
+            </w:pPr>
+            <w:r>
+              <w:rPr>
+                <w:rFonts w:ascii="Times New Roman" w:hAnsi="Times New Roman"/>
+                <w:sz w:val="18"/>
+                <w:szCs w:val="18"/>
+                <w:lang w:val="uk-UA"/>
+              </w:rPr>
+              <w:t>Курсові роботи (проекти) / Course Papers (Projects)</w:t>
             </w:r>
           </w:p>
         </w:tc>
@@ -10145,120 +10184,6 @@
       <w:bookmarkStart w:id="0" w:name="_GoBack"/>
       <w:bookmarkEnd w:id="0"/>
     </w:p>
-    <w:p>
-      <w:pPr>
-        <w:spacing w:after="0" w:line="240" w:lineRule="auto"/>
-        <w:rPr>
-          <w:sz w:val="12"/>
-          <w:szCs w:val="12"/>
-          <w:lang w:val="en-US"/>
-        </w:rPr>
-      </w:pPr>
-    </w:p>
-    <w:p>
-      <w:pPr>
-        <w:spacing w:after="0" w:line="240" w:lineRule="auto"/>
-        <w:rPr>
-          <w:sz w:val="12"/>
-          <w:szCs w:val="12"/>
-          <w:lang w:val="en-US"/>
-        </w:rPr>
-      </w:pPr>
-      <w:r>
-        <w:rPr>
-          <w:sz w:val="12"/>
-          <w:szCs w:val="12"/>
-          <w:lang w:val="en-US"/>
-        </w:rPr>
-        <w:br w:type="page"/>
-      </w:r>
-    </w:p>
-    <w:p>
-      <w:pPr>
-        <w:spacing w:after="0" w:line="240" w:lineRule="auto"/>
-        <w:rPr>
-          <w:sz w:val="12"/>
-          <w:szCs w:val="12"/>
-          <w:lang w:val="en-US"/>
-        </w:rPr>
-      </w:pPr>
-      <w:r>
-        <w:rPr>
-          <w:sz w:val="12"/>
-          <w:szCs w:val="12"/>
-          <w:lang w:val="en-US"/>
-        </w:rPr>
-        <w:lastRenderedPageBreak/>
-        <w:br w:type="page"/>
-      </w:r>
-    </w:p>
-    <w:p>
-      <w:pPr>
-        <w:spacing w:after="0" w:line="240" w:lineRule="auto"/>
-        <w:rPr>
-          <w:sz w:val="12"/>
-          <w:szCs w:val="12"/>
-          <w:lang w:val="en-US"/>
-        </w:rPr>
-      </w:pPr>
-      <w:r>
-        <w:rPr>
-          <w:sz w:val="12"/>
-          <w:szCs w:val="12"/>
-          <w:lang w:val="en-US"/>
-        </w:rPr>
-        <w:lastRenderedPageBreak/>
-        <w:br w:type="page"/>
-      </w:r>
-    </w:p>
-    <w:p>
-      <w:pPr>
-        <w:spacing w:after="0" w:line="240" w:lineRule="auto"/>
-        <w:rPr>
-          <w:sz w:val="12"/>
-          <w:szCs w:val="12"/>
-          <w:lang w:val="en-US"/>
-        </w:rPr>
-      </w:pPr>
-      <w:r>
-        <w:rPr>
-          <w:sz w:val="12"/>
-          <w:szCs w:val="12"/>
-          <w:lang w:val="en-US"/>
-        </w:rPr>
-        <w:lastRenderedPageBreak/>
-        <w:br w:type="page"/>
-      </w:r>
-    </w:p>
-    <w:p>
-      <w:pPr>
-        <w:spacing w:after="0" w:line="240" w:lineRule="auto"/>
-        <w:rPr>
-          <w:sz w:val="12"/>
-          <w:szCs w:val="12"/>
-          <w:lang w:val="en-US"/>
-        </w:rPr>
-      </w:pPr>
-      <w:r>
-        <w:rPr>
-          <w:sz w:val="12"/>
-          <w:szCs w:val="12"/>
-          <w:lang w:val="en-US"/>
-        </w:rPr>
-        <w:lastRenderedPageBreak/>
-        <w:br w:type="page"/>
-      </w:r>
-    </w:p>
-    <w:p>
-      <w:pPr>
-        <w:spacing w:after="0" w:line="240" w:lineRule="auto"/>
-        <w:rPr>
-          <w:sz w:val="12"/>
-          <w:szCs w:val="12"/>
-          <w:lang w:val="en-US"/>
-        </w:rPr>
-      </w:pPr>
-    </w:p>
     <w:sectPr>
       <w:footerReference w:type="default" r:id="rId8"/>
       <w:pgSz w:w="11906" w:h="16838"/>
@@ -10379,7 +10304,7 @@
         <w:sz w:val="20"/>
         <w:lang w:val="ru-RU"/>
       </w:rPr>
-      <w:t>3</w:t>
+      <w:t>2</w:t>
     </w:r>
     <w:r>
       <w:rPr>

</xml_diff>

<commit_message>
diploma supplement: develop: corrections in pattern
</commit_message>
<xml_diff>
--- a/core/src/main/resources/docs/templates/DiplomaSupplement.docx
+++ b/core/src/main/resources/docs/templates/DiplomaSupplement.docx
@@ -4460,100 +4460,7 @@
                 <w:szCs w:val="18"/>
                 <w:lang w:val="uk-UA"/>
               </w:rPr>
-              <w:t>К</w:t>
-            </w:r>
-            <w:r>
-              <w:rPr>
-                <w:rFonts w:ascii="Times New Roman" w:hAnsi="Times New Roman"/>
-                <w:spacing w:val="-1"/>
-                <w:sz w:val="18"/>
-                <w:szCs w:val="18"/>
-                <w:lang w:val="uk-UA"/>
-              </w:rPr>
-              <w:t>од</w:t>
-            </w:r>
-            <w:r>
-              <w:rPr>
-                <w:rFonts w:ascii="Times New Roman" w:hAnsi="Times New Roman"/>
-                <w:spacing w:val="-1"/>
-                <w:sz w:val="18"/>
-                <w:szCs w:val="18"/>
-                <w:lang w:val="uk-UA"/>
-              </w:rPr>
-              <w:t xml:space="preserve"> освітнього компоненту (за наявності)</w:t>
-            </w:r>
-            <w:r>
-              <w:rPr>
-                <w:rFonts w:ascii="Times New Roman" w:hAnsi="Times New Roman"/>
-                <w:spacing w:val="1"/>
-                <w:sz w:val="18"/>
-                <w:szCs w:val="18"/>
-                <w:lang w:val="uk-UA"/>
-              </w:rPr>
-              <w:t xml:space="preserve"> </w:t>
-            </w:r>
-            <w:r>
-              <w:rPr>
-                <w:rFonts w:ascii="Times New Roman" w:hAnsi="Times New Roman"/>
-                <w:sz w:val="18"/>
-                <w:szCs w:val="18"/>
-                <w:lang w:val="uk-UA"/>
-              </w:rPr>
-              <w:t>/</w:t>
-            </w:r>
-            <w:r>
-              <w:rPr>
-                <w:rFonts w:ascii="Times New Roman" w:hAnsi="Times New Roman"/>
-                <w:spacing w:val="23"/>
-                <w:sz w:val="18"/>
-                <w:szCs w:val="18"/>
-                <w:lang w:val="uk-UA"/>
-              </w:rPr>
-              <w:t xml:space="preserve"> </w:t>
-            </w:r>
-            <w:r>
-              <w:rPr>
-                <w:rFonts w:ascii="Times New Roman" w:hAnsi="Times New Roman"/>
-                <w:sz w:val="18"/>
-                <w:szCs w:val="18"/>
-                <w:lang w:val="uk-UA"/>
-              </w:rPr>
-              <w:t>C</w:t>
-            </w:r>
-            <w:r>
-              <w:rPr>
-                <w:rFonts w:ascii="Times New Roman" w:hAnsi="Times New Roman"/>
-                <w:sz w:val="18"/>
-                <w:szCs w:val="18"/>
-              </w:rPr>
-              <w:t>omponent</w:t>
-            </w:r>
-            <w:r>
-              <w:rPr>
-                <w:rFonts w:ascii="Times New Roman" w:hAnsi="Times New Roman"/>
-                <w:spacing w:val="24"/>
-                <w:sz w:val="18"/>
-                <w:szCs w:val="18"/>
-                <w:lang w:val="uk-UA"/>
-              </w:rPr>
-              <w:t xml:space="preserve"> </w:t>
-            </w:r>
-            <w:r>
-              <w:rPr>
-                <w:rFonts w:ascii="Times New Roman" w:hAnsi="Times New Roman"/>
-                <w:sz w:val="18"/>
-                <w:szCs w:val="18"/>
-                <w:lang w:val="uk-UA"/>
-              </w:rPr>
-              <w:t>code</w:t>
-            </w:r>
-            <w:r>
-              <w:rPr>
-                <w:rFonts w:ascii="Times New Roman" w:hAnsi="Times New Roman"/>
-                <w:sz w:val="18"/>
-                <w:szCs w:val="18"/>
-              </w:rPr>
-              <w:t xml:space="preserve"> (if available)</w:t>
+              <w:t>№</w:t>
             </w:r>
           </w:p>
         </w:tc>
@@ -7643,47 +7550,47 @@
                 <w:rFonts w:ascii="Times New Roman" w:hAnsi="Times New Roman"/>
                 <w:sz w:val="18"/>
               </w:rPr>
+              <w:t>Cherkasy State Technological University</w:t>
+            </w:r>
+            <w:r>
+              <w:rPr>
+                <w:rFonts w:ascii="Times New Roman" w:hAnsi="Times New Roman"/>
+                <w:sz w:val="18"/>
+                <w:lang w:val="en-US"/>
+              </w:rPr>
+              <w:t xml:space="preserve"> </w:t>
+            </w:r>
+            <w:r>
+              <w:rPr>
+                <w:rFonts w:ascii="Times New Roman" w:hAnsi="Times New Roman"/>
+                <w:b/>
+                <w:sz w:val="18"/>
+              </w:rPr>
+              <w:t>#</w:t>
+            </w:r>
+            <w:r>
+              <w:rPr>
+                <w:rFonts w:ascii="Times New Roman" w:hAnsi="Times New Roman"/>
+                <w:b/>
+                <w:sz w:val="18"/>
+              </w:rPr>
+              <w:t>AllTrainingDurationsAndUniversitiesUkr</w:t>
+            </w:r>
+            <w:r>
+              <w:rPr>
+                <w:rFonts w:ascii="Times New Roman" w:hAnsi="Times New Roman"/>
+                <w:b/>
+                <w:sz w:val="18"/>
+                <w:lang w:val="en-US"/>
+              </w:rPr>
+              <w:t xml:space="preserve"> </w:t>
+            </w:r>
+            <w:r>
+              <w:rPr>
+                <w:rFonts w:ascii="Times New Roman" w:hAnsi="Times New Roman"/>
+                <w:sz w:val="18"/>
+              </w:rPr>
               <w:lastRenderedPageBreak/>
-              <w:t>Cherkasy State Technological University</w:t>
-            </w:r>
-            <w:r>
-              <w:rPr>
-                <w:rFonts w:ascii="Times New Roman" w:hAnsi="Times New Roman"/>
-                <w:sz w:val="18"/>
-                <w:lang w:val="en-US"/>
-              </w:rPr>
-              <w:t xml:space="preserve"> </w:t>
-            </w:r>
-            <w:r>
-              <w:rPr>
-                <w:rFonts w:ascii="Times New Roman" w:hAnsi="Times New Roman"/>
-                <w:b/>
-                <w:sz w:val="18"/>
-              </w:rPr>
-              <w:t>#</w:t>
-            </w:r>
-            <w:r>
-              <w:rPr>
-                <w:rFonts w:ascii="Times New Roman" w:hAnsi="Times New Roman"/>
-                <w:b/>
-                <w:sz w:val="18"/>
-              </w:rPr>
-              <w:t>AllTrainingDurationsAndUniversitiesUkr</w:t>
-            </w:r>
-            <w:r>
-              <w:rPr>
-                <w:rFonts w:ascii="Times New Roman" w:hAnsi="Times New Roman"/>
-                <w:b/>
-                <w:sz w:val="18"/>
-                <w:lang w:val="en-US"/>
-              </w:rPr>
-              <w:t xml:space="preserve"> </w:t>
-            </w:r>
-            <w:r>
-              <w:rPr>
-                <w:rFonts w:ascii="Times New Roman" w:hAnsi="Times New Roman"/>
-                <w:sz w:val="18"/>
-              </w:rPr>
               <w:t>#AllTrainingDurationsAndUniversitiesEng</w:t>
             </w:r>
           </w:p>
@@ -7986,6 +7893,15 @@
                 <w:b/>
                 <w:spacing w:val="-1"/>
                 <w:sz w:val="18"/>
+              </w:rPr>
+              <w:t xml:space="preserve"> </w:t>
+            </w:r>
+            <w:r>
+              <w:rPr>
+                <w:rFonts w:ascii="Times New Roman" w:hAnsi="Times New Roman"/>
+                <w:b/>
+                <w:spacing w:val="-1"/>
+                <w:sz w:val="18"/>
                 <w:lang w:val="en-US"/>
               </w:rPr>
               <w:t>71-00-94</w:t>
@@ -8095,7 +8011,24 @@
                 <w:sz w:val="18"/>
                 <w:lang w:val="en-US"/>
               </w:rPr>
-              <w:t>0472-71-00-94</w:t>
+              <w:t>0472</w:t>
+            </w:r>
+            <w:r>
+              <w:rPr>
+                <w:rFonts w:ascii="Times New Roman" w:hAnsi="Times New Roman"/>
+                <w:spacing w:val="-1"/>
+                <w:sz w:val="18"/>
+              </w:rPr>
+              <w:t xml:space="preserve"> </w:t>
+            </w:r>
+            <w:r>
+              <w:rPr>
+                <w:rFonts w:ascii="Times New Roman" w:hAnsi="Times New Roman"/>
+                <w:spacing w:val="-1"/>
+                <w:sz w:val="18"/>
+                <w:lang w:val="en-US"/>
+              </w:rPr>
+              <w:t>71-00-94</w:t>
             </w:r>
           </w:p>
         </w:tc>

</xml_diff>

<commit_message>
diploma supplement: develop: correct university description in pattern
</commit_message>
<xml_diff>
--- a/core/src/main/resources/docs/templates/DiplomaSupplement.docx
+++ b/core/src/main/resources/docs/templates/DiplomaSupplement.docx
@@ -2539,7 +2539,7 @@
                 <w:sz w:val="18"/>
                 <w:lang w:val="ru-RU"/>
               </w:rPr>
-              <w:t>Черкаський державний технологічний університет, заклад освіти державної форми власності, у сфері управління Міністерства освіти і науки України. Ліцензія на провадження освітньої діяльності за рівнем магістра (наказ Міністерства освіти і науки України від 29.01.2021 № 11-л). Реквізити сертифікату про акредитацію зазначено у пункті 6.2.3.</w:t>
+              <w:t>Черкаський державний технологічний університет, заклад освіти державної форми власності, у сфері управління Міністерства освіти і науки України. Ліцензія на провадження освітньої діяльності за першим 9 бакалаврським, другим (магістерським), третім (освітньо-науковим) рівнями вищої  освіти (наказ Міністерства освіти і науки України від 29.01.2021 № 11-л). Реквізити сертифікату про акредитацію зазначено у пункті 6.2.3.</w:t>
             </w:r>
             <w:r>
               <w:rPr>
@@ -2592,90 +2592,18 @@
               <w:pStyle w:val="TableParagraph"/>
               <w:jc w:val="both"/>
               <w:rPr>
-                <w:rFonts w:ascii="Times New Roman"/>
-                <w:spacing w:val="-1"/>
-                <w:sz w:val="18"/>
-              </w:rPr>
-            </w:pPr>
-            <w:r>
-              <w:rPr>
-                <w:rFonts w:ascii="Times New Roman"/>
-                <w:spacing w:val="-1"/>
-                <w:sz w:val="18"/>
-              </w:rPr>
-              <w:t>Cherkasy State Technological University</w:t>
-            </w:r>
-            <w:r>
-              <w:rPr>
-                <w:rFonts w:ascii="Times New Roman"/>
-                <w:spacing w:val="-1"/>
-                <w:sz w:val="18"/>
-              </w:rPr>
-              <w:t>, state-owned educational institution, under the Ministry of Education and Science of Ukraine. License for carrying out educational activities at Bachelor</w:t>
-            </w:r>
-            <w:r>
-              <w:rPr>
-                <w:rFonts w:ascii="Times New Roman"/>
-                <w:spacing w:val="-1"/>
-                <w:sz w:val="18"/>
-              </w:rPr>
-              <w:t>’</w:t>
-            </w:r>
-            <w:r>
-              <w:rPr>
-                <w:rFonts w:ascii="Times New Roman"/>
-                <w:spacing w:val="-1"/>
-                <w:sz w:val="18"/>
-              </w:rPr>
-              <w:t>s level issued by Ministry of Education and Science of Ukraine (order of January 2</w:t>
-            </w:r>
-            <w:r>
-              <w:rPr>
-                <w:rFonts w:ascii="Times New Roman"/>
-                <w:spacing w:val="-1"/>
-                <w:sz w:val="18"/>
-              </w:rPr>
-              <w:t>1</w:t>
-            </w:r>
-            <w:r>
-              <w:rPr>
-                <w:rFonts w:ascii="Times New Roman"/>
-                <w:spacing w:val="-1"/>
-                <w:sz w:val="18"/>
-              </w:rPr>
-              <w:t xml:space="preserve">, 2021 </w:t>
-            </w:r>
-            <w:r>
-              <w:rPr>
-                <w:rFonts w:ascii="Times New Roman" w:hAnsi="Times New Roman"/>
-                <w:spacing w:val="-1"/>
-                <w:sz w:val="18"/>
-              </w:rPr>
-              <w:t xml:space="preserve">№ </w:t>
-            </w:r>
-            <w:r>
-              <w:rPr>
-                <w:rFonts w:ascii="Times New Roman"/>
-                <w:spacing w:val="-1"/>
-                <w:sz w:val="18"/>
-              </w:rPr>
-              <w:t>11-</w:t>
-            </w:r>
-            <w:r>
-              <w:rPr>
-                <w:rFonts w:ascii="Times New Roman" w:hAnsi="Times New Roman"/>
-                <w:spacing w:val="-1"/>
-                <w:sz w:val="18"/>
-              </w:rPr>
-              <w:t>л</w:t>
-            </w:r>
-            <w:r>
-              <w:rPr>
-                <w:rFonts w:ascii="Times New Roman"/>
-                <w:spacing w:val="-1"/>
-                <w:sz w:val="18"/>
-              </w:rPr>
-              <w:t>). Information about certificates of accreditation is specified in 6.2.3</w:t>
+                <w:rFonts w:ascii="Times New Roman" w:hAnsi="Times New Roman"/>
+                <w:spacing w:val="-1"/>
+                <w:sz w:val="18"/>
+              </w:rPr>
+            </w:pPr>
+            <w:r>
+              <w:rPr>
+                <w:rFonts w:ascii="Times New Roman" w:hAnsi="Times New Roman"/>
+                <w:spacing w:val="-1"/>
+                <w:sz w:val="18"/>
+              </w:rPr>
+              <w:t>Cherkasy State Technological University, state-owned educational institution, under the Ministry of Education and Science of Ukraine. License for carrying out educational activities at the first (Bachelor’s), the second (Master’s), the third(Philosophy doctor's) levels issued by Ministry of Education and Science of Ukraine (order of January 21, 2021 № 11-л). Information about certificates of accreditation is specified in 6.2.3.</w:t>
             </w:r>
           </w:p>
         </w:tc>
@@ -4140,6 +4068,7 @@
                 <w:sz w:val="18"/>
                 <w:szCs w:val="18"/>
               </w:rPr>
+              <w:lastRenderedPageBreak/>
               <w:t xml:space="preserve">                         </w:t>
             </w:r>
             <w:r>
@@ -7566,6 +7495,7 @@
                 <w:b/>
                 <w:sz w:val="18"/>
               </w:rPr>
+              <w:lastRenderedPageBreak/>
               <w:t>#</w:t>
             </w:r>
             <w:r>
@@ -7590,7 +7520,6 @@
                 <w:rFonts w:ascii="Times New Roman" w:hAnsi="Times New Roman"/>
                 <w:sz w:val="18"/>
               </w:rPr>
-              <w:lastRenderedPageBreak/>
               <w:t>#AllTrainingDurationsAndUniversitiesEng</w:t>
             </w:r>
           </w:p>

</xml_diff>

<commit_message>
diploma supplement: develop: corrections in university data in pattern
</commit_message>
<xml_diff>
--- a/core/src/main/resources/docs/templates/DiplomaSupplement.docx
+++ b/core/src/main/resources/docs/templates/DiplomaSupplement.docx
@@ -2539,7 +2539,57 @@
                 <w:sz w:val="18"/>
                 <w:lang w:val="ru-RU"/>
               </w:rPr>
-              <w:t>Черкаський державний технологічний університет, заклад освіти державної форми власності, у сфері управління Міністерства освіти і науки України. Ліцензія на провадження освітньої діяльності за першим 9 бакалаврським, другим (магістерським), третім (освітньо-науковим) рівнями вищої  освіти (наказ Міністерства освіти і науки України від 29.01.2021 № 11-л). Реквізити сертифікату про акредитацію зазначено у пункті 6.2.3.</w:t>
+              <w:t>Черкаський державний технологічний університет, заклад освіти державної форми власності, у сфері управління Міністерства освіти і науки України. Ліцензія на провадження о</w:t>
+            </w:r>
+            <w:r>
+              <w:rPr>
+                <w:rFonts w:ascii="Times New Roman" w:hAnsi="Times New Roman"/>
+                <w:b/>
+                <w:spacing w:val="-1"/>
+                <w:sz w:val="18"/>
+                <w:lang w:val="ru-RU"/>
+              </w:rPr>
+              <w:t xml:space="preserve">світньої діяльності за першим </w:t>
+            </w:r>
+            <w:r>
+              <w:rPr>
+                <w:rFonts w:ascii="Times New Roman" w:hAnsi="Times New Roman"/>
+                <w:b/>
+                <w:spacing w:val="-1"/>
+                <w:sz w:val="18"/>
+                <w:lang w:val="ru-RU"/>
+              </w:rPr>
+              <w:t>(</w:t>
+            </w:r>
+            <w:r>
+              <w:rPr>
+                <w:rFonts w:ascii="Times New Roman" w:hAnsi="Times New Roman"/>
+                <w:b/>
+                <w:spacing w:val="-1"/>
+                <w:sz w:val="18"/>
+                <w:lang w:val="ru-RU"/>
+              </w:rPr>
+              <w:t>бакалаврським</w:t>
+            </w:r>
+            <w:r>
+              <w:rPr>
+                <w:rFonts w:ascii="Times New Roman" w:hAnsi="Times New Roman"/>
+                <w:b/>
+                <w:spacing w:val="-1"/>
+                <w:sz w:val="18"/>
+                <w:lang w:val="ru-RU"/>
+              </w:rPr>
+              <w:t>)</w:t>
+            </w:r>
+            <w:r>
+              <w:rPr>
+                <w:rFonts w:ascii="Times New Roman" w:hAnsi="Times New Roman"/>
+                <w:b/>
+                <w:spacing w:val="-1"/>
+                <w:sz w:val="18"/>
+                <w:lang w:val="ru-RU"/>
+              </w:rPr>
+              <w:t>, другим (магістерським), третім (освітньо-науковим) рівнями вищої  освіти (наказ Міністерства освіти і науки України від 29.01.2021 № 11-л). Реквізити сертифікату про акредитацію зазначено у пункті 6.2.3.</w:t>
             </w:r>
             <w:r>
               <w:rPr>
@@ -2603,7 +2653,23 @@
                 <w:spacing w:val="-1"/>
                 <w:sz w:val="18"/>
               </w:rPr>
-              <w:t>Cherkasy State Technological University, state-owned educational institution, under the Ministry of Education and Science of Ukraine. License for carrying out educational activities at the first (Bachelor’s), the second (Master’s), the third(Philosophy doctor's) levels issued by Ministry of Education and Science of Ukraine (order of January 21, 2021 № 11-л). Information about certificates of accreditation is specified in 6.2.3.</w:t>
+              <w:t>Cherkasy State Technological University, state-owned educational institution, under the Ministry of Education and Science of Ukraine. License for carrying out educational activities at the first (Bachelor’s), the second (Master’s), the third</w:t>
+            </w:r>
+            <w:r>
+              <w:rPr>
+                <w:rFonts w:ascii="Times New Roman" w:hAnsi="Times New Roman"/>
+                <w:spacing w:val="-1"/>
+                <w:sz w:val="18"/>
+              </w:rPr>
+              <w:t xml:space="preserve"> </w:t>
+            </w:r>
+            <w:r>
+              <w:rPr>
+                <w:rFonts w:ascii="Times New Roman" w:hAnsi="Times New Roman"/>
+                <w:spacing w:val="-1"/>
+                <w:sz w:val="18"/>
+              </w:rPr>
+              <w:t>(Philosophy doctor's) levels issued by Ministry of Education and Science of Ukraine (order of January 21, 2021 № 11-л). Information about certificates of accreditation is specified in 6.2.3.</w:t>
             </w:r>
           </w:p>
         </w:tc>
@@ -10166,7 +10232,7 @@
         <w:sz w:val="20"/>
         <w:lang w:val="ru-RU"/>
       </w:rPr>
-      <w:t>2</w:t>
+      <w:t>3</w:t>
     </w:r>
     <w:r>
       <w:rPr>

</xml_diff>

<commit_message>
diploma supplement: fix: language error in pattern
</commit_message>
<xml_diff>
--- a/core/src/main/resources/docs/templates/DiplomaSupplement.docx
+++ b/core/src/main/resources/docs/templates/DiplomaSupplement.docx
@@ -5218,8 +5218,8 @@
         <w:gridCol w:w="2865"/>
         <w:gridCol w:w="2157"/>
         <w:gridCol w:w="31"/>
-        <w:gridCol w:w="192"/>
-        <w:gridCol w:w="708"/>
+        <w:gridCol w:w="334"/>
+        <w:gridCol w:w="566"/>
         <w:gridCol w:w="1790"/>
         <w:gridCol w:w="192"/>
         <w:gridCol w:w="175"/>
@@ -5235,7 +5235,7 @@
         </w:trPr>
         <w:tc>
           <w:tcPr>
-            <w:tcW w:w="2465" w:type="pct"/>
+            <w:tcW w:w="2530" w:type="pct"/>
             <w:gridSpan w:val="5"/>
             <w:shd w:val="clear" w:color="auto" w:fill="auto"/>
           </w:tcPr>
@@ -5309,13 +5309,30 @@
                 <w:sz w:val="18"/>
                 <w:lang w:val="ru-RU"/>
               </w:rPr>
-              <w:t>за наявності таблиця розподілу оцінок</w:t>
-            </w:r>
-          </w:p>
-        </w:tc>
-        <w:tc>
-          <w:tcPr>
-            <w:tcW w:w="2466" w:type="pct"/>
+              <w:t>за наявності</w:t>
+            </w:r>
+            <w:r>
+              <w:rPr>
+                <w:rFonts w:ascii="Times New Roman" w:hAnsi="Times New Roman"/>
+                <w:spacing w:val="1"/>
+                <w:sz w:val="18"/>
+              </w:rPr>
+              <w:t>,</w:t>
+            </w:r>
+            <w:r>
+              <w:rPr>
+                <w:rFonts w:ascii="Times New Roman" w:hAnsi="Times New Roman"/>
+                <w:spacing w:val="1"/>
+                <w:sz w:val="18"/>
+                <w:lang w:val="ru-RU"/>
+              </w:rPr>
+              <w:t xml:space="preserve"> таблиця розподілу оцінок</w:t>
+            </w:r>
+          </w:p>
+        </w:tc>
+        <w:tc>
+          <w:tcPr>
+            <w:tcW w:w="2401" w:type="pct"/>
             <w:gridSpan w:val="7"/>
             <w:shd w:val="clear" w:color="auto" w:fill="auto"/>
           </w:tcPr>
@@ -6631,7 +6648,7 @@
       <w:tr>
         <w:tc>
           <w:tcPr>
-            <w:tcW w:w="2465" w:type="pct"/>
+            <w:tcW w:w="2530" w:type="pct"/>
             <w:gridSpan w:val="5"/>
             <w:shd w:val="clear" w:color="auto" w:fill="auto"/>
           </w:tcPr>
@@ -6709,7 +6726,7 @@
         </w:tc>
         <w:tc>
           <w:tcPr>
-            <w:tcW w:w="2535" w:type="pct"/>
+            <w:tcW w:w="2470" w:type="pct"/>
             <w:gridSpan w:val="8"/>
             <w:shd w:val="clear" w:color="auto" w:fill="auto"/>
           </w:tcPr>
@@ -6759,7 +6776,7 @@
       <w:tr>
         <w:tc>
           <w:tcPr>
-            <w:tcW w:w="2465" w:type="pct"/>
+            <w:tcW w:w="2530" w:type="pct"/>
             <w:gridSpan w:val="5"/>
             <w:shd w:val="clear" w:color="auto" w:fill="auto"/>
           </w:tcPr>
@@ -6799,7 +6816,7 @@
         </w:tc>
         <w:tc>
           <w:tcPr>
-            <w:tcW w:w="2535" w:type="pct"/>
+            <w:tcW w:w="2470" w:type="pct"/>
             <w:gridSpan w:val="8"/>
             <w:shd w:val="clear" w:color="auto" w:fill="auto"/>
           </w:tcPr>
@@ -6845,7 +6862,7 @@
         </w:trPr>
         <w:tc>
           <w:tcPr>
-            <w:tcW w:w="2465" w:type="pct"/>
+            <w:tcW w:w="2530" w:type="pct"/>
             <w:gridSpan w:val="5"/>
             <w:tcBorders>
               <w:top w:val="dotted" w:sz="4" w:space="0" w:color="auto"/>
@@ -6921,7 +6938,7 @@
         </w:tc>
         <w:tc>
           <w:tcPr>
-            <w:tcW w:w="2466" w:type="pct"/>
+            <w:tcW w:w="2401" w:type="pct"/>
             <w:gridSpan w:val="7"/>
             <w:tcBorders>
               <w:top w:val="dotted" w:sz="4" w:space="0" w:color="auto"/>
@@ -6988,7 +7005,7 @@
         </w:trPr>
         <w:tc>
           <w:tcPr>
-            <w:tcW w:w="2465" w:type="pct"/>
+            <w:tcW w:w="2530" w:type="pct"/>
             <w:gridSpan w:val="5"/>
             <w:tcBorders>
               <w:left w:val="dotted" w:sz="4" w:space="0" w:color="auto"/>
@@ -7062,7 +7079,7 @@
         </w:tc>
         <w:tc>
           <w:tcPr>
-            <w:tcW w:w="2466" w:type="pct"/>
+            <w:tcW w:w="2401" w:type="pct"/>
             <w:gridSpan w:val="7"/>
             <w:tcBorders>
               <w:right w:val="dotted" w:sz="4" w:space="0" w:color="auto"/>
@@ -7136,7 +7153,7 @@
         </w:trPr>
         <w:tc>
           <w:tcPr>
-            <w:tcW w:w="2465" w:type="pct"/>
+            <w:tcW w:w="2530" w:type="pct"/>
             <w:gridSpan w:val="5"/>
             <w:tcBorders>
               <w:top w:val="dotted" w:sz="4" w:space="0" w:color="auto"/>
@@ -7227,7 +7244,7 @@
         </w:tc>
         <w:tc>
           <w:tcPr>
-            <w:tcW w:w="2466" w:type="pct"/>
+            <w:tcW w:w="2401" w:type="pct"/>
             <w:gridSpan w:val="7"/>
             <w:tcBorders>
               <w:top w:val="dotted" w:sz="4" w:space="0" w:color="auto"/>
@@ -7290,7 +7307,7 @@
         </w:trPr>
         <w:tc>
           <w:tcPr>
-            <w:tcW w:w="2465" w:type="pct"/>
+            <w:tcW w:w="2530" w:type="pct"/>
             <w:gridSpan w:val="5"/>
             <w:tcBorders>
               <w:top w:val="dotted" w:sz="4" w:space="0" w:color="auto"/>
@@ -7322,7 +7339,7 @@
         </w:tc>
         <w:tc>
           <w:tcPr>
-            <w:tcW w:w="2466" w:type="pct"/>
+            <w:tcW w:w="2401" w:type="pct"/>
             <w:gridSpan w:val="7"/>
             <w:tcBorders>
               <w:top w:val="dotted" w:sz="4" w:space="0" w:color="auto"/>
@@ -7359,7 +7376,7 @@
         </w:trPr>
         <w:tc>
           <w:tcPr>
-            <w:tcW w:w="2465" w:type="pct"/>
+            <w:tcW w:w="2530" w:type="pct"/>
             <w:gridSpan w:val="5"/>
             <w:tcBorders>
               <w:left w:val="dotted" w:sz="4" w:space="0" w:color="auto"/>
@@ -7413,7 +7430,7 @@
         </w:tc>
         <w:tc>
           <w:tcPr>
-            <w:tcW w:w="2466" w:type="pct"/>
+            <w:tcW w:w="2401" w:type="pct"/>
             <w:gridSpan w:val="7"/>
             <w:tcBorders>
               <w:bottom w:val="single" w:sz="4" w:space="0" w:color="auto"/>
@@ -7491,7 +7508,7 @@
         </w:trPr>
         <w:tc>
           <w:tcPr>
-            <w:tcW w:w="2465" w:type="pct"/>
+            <w:tcW w:w="2530" w:type="pct"/>
             <w:gridSpan w:val="5"/>
             <w:tcBorders>
               <w:top w:val="single" w:sz="4" w:space="0" w:color="auto"/>
@@ -7592,7 +7609,7 @@
         </w:tc>
         <w:tc>
           <w:tcPr>
-            <w:tcW w:w="2466" w:type="pct"/>
+            <w:tcW w:w="2401" w:type="pct"/>
             <w:gridSpan w:val="7"/>
             <w:tcBorders>
               <w:top w:val="single" w:sz="4" w:space="0" w:color="auto"/>
@@ -7634,7 +7651,7 @@
         </w:trPr>
         <w:tc>
           <w:tcPr>
-            <w:tcW w:w="2465" w:type="pct"/>
+            <w:tcW w:w="2530" w:type="pct"/>
             <w:gridSpan w:val="5"/>
             <w:tcBorders>
               <w:left w:val="dotted" w:sz="4" w:space="0" w:color="auto"/>
@@ -7666,7 +7683,7 @@
         </w:tc>
         <w:tc>
           <w:tcPr>
-            <w:tcW w:w="2466" w:type="pct"/>
+            <w:tcW w:w="2401" w:type="pct"/>
             <w:gridSpan w:val="7"/>
             <w:tcBorders>
               <w:right w:val="dotted" w:sz="4" w:space="0" w:color="auto"/>
@@ -7702,7 +7719,7 @@
         </w:trPr>
         <w:tc>
           <w:tcPr>
-            <w:tcW w:w="2465" w:type="pct"/>
+            <w:tcW w:w="2530" w:type="pct"/>
             <w:gridSpan w:val="5"/>
             <w:tcBorders>
               <w:left w:val="dotted" w:sz="4" w:space="0" w:color="auto"/>
@@ -7905,7 +7922,7 @@
         </w:tc>
         <w:tc>
           <w:tcPr>
-            <w:tcW w:w="2466" w:type="pct"/>
+            <w:tcW w:w="2401" w:type="pct"/>
             <w:gridSpan w:val="7"/>
             <w:tcBorders>
               <w:right w:val="dotted" w:sz="4" w:space="0" w:color="auto"/>
@@ -8035,7 +8052,7 @@
         </w:trPr>
         <w:tc>
           <w:tcPr>
-            <w:tcW w:w="2465" w:type="pct"/>
+            <w:tcW w:w="2530" w:type="pct"/>
             <w:gridSpan w:val="5"/>
             <w:tcBorders>
               <w:left w:val="dotted" w:sz="4" w:space="0" w:color="auto"/>
@@ -8177,7 +8194,7 @@
         </w:tc>
         <w:tc>
           <w:tcPr>
-            <w:tcW w:w="2466" w:type="pct"/>
+            <w:tcW w:w="2401" w:type="pct"/>
             <w:gridSpan w:val="7"/>
             <w:tcBorders>
               <w:right w:val="dotted" w:sz="4" w:space="0" w:color="auto"/>
@@ -8315,7 +8332,7 @@
         </w:trPr>
         <w:tc>
           <w:tcPr>
-            <w:tcW w:w="2465" w:type="pct"/>
+            <w:tcW w:w="2530" w:type="pct"/>
             <w:gridSpan w:val="5"/>
             <w:tcBorders>
               <w:left w:val="dotted" w:sz="4" w:space="0" w:color="auto"/>
@@ -8450,7 +8467,7 @@
         </w:tc>
         <w:tc>
           <w:tcPr>
-            <w:tcW w:w="2466" w:type="pct"/>
+            <w:tcW w:w="2401" w:type="pct"/>
             <w:gridSpan w:val="7"/>
             <w:tcBorders>
               <w:right w:val="dotted" w:sz="4" w:space="0" w:color="auto"/>
@@ -8563,7 +8580,7 @@
         </w:trPr>
         <w:tc>
           <w:tcPr>
-            <w:tcW w:w="2465" w:type="pct"/>
+            <w:tcW w:w="2530" w:type="pct"/>
             <w:gridSpan w:val="5"/>
             <w:tcBorders>
               <w:left w:val="dotted" w:sz="4" w:space="0" w:color="auto"/>
@@ -8637,7 +8654,7 @@
         </w:tc>
         <w:tc>
           <w:tcPr>
-            <w:tcW w:w="2466" w:type="pct"/>
+            <w:tcW w:w="2401" w:type="pct"/>
             <w:gridSpan w:val="7"/>
             <w:tcBorders>
               <w:right w:val="dotted" w:sz="4" w:space="0" w:color="auto"/>
@@ -8692,7 +8709,7 @@
         </w:trPr>
         <w:tc>
           <w:tcPr>
-            <w:tcW w:w="2465" w:type="pct"/>
+            <w:tcW w:w="2530" w:type="pct"/>
             <w:gridSpan w:val="5"/>
             <w:tcBorders>
               <w:left w:val="dotted" w:sz="4" w:space="0" w:color="auto"/>
@@ -8723,7 +8740,7 @@
         </w:tc>
         <w:tc>
           <w:tcPr>
-            <w:tcW w:w="2466" w:type="pct"/>
+            <w:tcW w:w="2401" w:type="pct"/>
             <w:gridSpan w:val="7"/>
             <w:tcBorders>
               <w:right w:val="dotted" w:sz="4" w:space="0" w:color="auto"/>
@@ -8759,7 +8776,7 @@
         </w:trPr>
         <w:tc>
           <w:tcPr>
-            <w:tcW w:w="2465" w:type="pct"/>
+            <w:tcW w:w="2530" w:type="pct"/>
             <w:gridSpan w:val="5"/>
             <w:tcBorders>
               <w:left w:val="dotted" w:sz="4" w:space="0" w:color="auto"/>
@@ -8842,7 +8859,7 @@
         </w:tc>
         <w:tc>
           <w:tcPr>
-            <w:tcW w:w="2466" w:type="pct"/>
+            <w:tcW w:w="2401" w:type="pct"/>
             <w:gridSpan w:val="7"/>
             <w:tcBorders>
               <w:right w:val="dotted" w:sz="4" w:space="0" w:color="auto"/>
@@ -8938,7 +8955,7 @@
         </w:trPr>
         <w:tc>
           <w:tcPr>
-            <w:tcW w:w="2465" w:type="pct"/>
+            <w:tcW w:w="2530" w:type="pct"/>
             <w:gridSpan w:val="5"/>
             <w:tcBorders>
               <w:top w:val="dotted" w:sz="4" w:space="0" w:color="auto"/>
@@ -9032,7 +9049,7 @@
         </w:tc>
         <w:tc>
           <w:tcPr>
-            <w:tcW w:w="2466" w:type="pct"/>
+            <w:tcW w:w="2401" w:type="pct"/>
             <w:gridSpan w:val="7"/>
             <w:tcBorders>
               <w:top w:val="dotted" w:sz="4" w:space="0" w:color="auto"/>
@@ -9099,7 +9116,7 @@
         </w:trPr>
         <w:tc>
           <w:tcPr>
-            <w:tcW w:w="2465" w:type="pct"/>
+            <w:tcW w:w="2530" w:type="pct"/>
             <w:gridSpan w:val="5"/>
             <w:tcBorders>
               <w:top w:val="dotted" w:sz="4" w:space="0" w:color="auto"/>
@@ -9196,7 +9213,7 @@
         </w:tc>
         <w:tc>
           <w:tcPr>
-            <w:tcW w:w="1231" w:type="pct"/>
+            <w:tcW w:w="1166" w:type="pct"/>
             <w:gridSpan w:val="3"/>
             <w:vMerge w:val="restart"/>
             <w:tcBorders>
@@ -9829,7 +9846,7 @@
         </w:trPr>
         <w:tc>
           <w:tcPr>
-            <w:tcW w:w="2465" w:type="pct"/>
+            <w:tcW w:w="2530" w:type="pct"/>
             <w:gridSpan w:val="5"/>
             <w:tcBorders>
               <w:left w:val="dotted" w:sz="4" w:space="0" w:color="auto"/>
@@ -9969,7 +9986,7 @@
         </w:tc>
         <w:tc>
           <w:tcPr>
-            <w:tcW w:w="1231" w:type="pct"/>
+            <w:tcW w:w="1166" w:type="pct"/>
             <w:gridSpan w:val="3"/>
             <w:vMerge/>
             <w:shd w:val="clear" w:color="auto" w:fill="auto"/>
@@ -10232,7 +10249,7 @@
         <w:sz w:val="20"/>
         <w:lang w:val="ru-RU"/>
       </w:rPr>
-      <w:t>3</w:t>
+      <w:t>2</w:t>
     </w:r>
     <w:r>
       <w:rPr>

</xml_diff>

<commit_message>
diploma supplement: develop: show correctly previous universities and study breaks information - intermediate version
</commit_message>
<xml_diff>
--- a/core/src/main/resources/docs/templates/DiplomaSupplement.docx
+++ b/core/src/main/resources/docs/templates/DiplomaSupplement.docx
@@ -7836,48 +7836,28 @@
           <w:p>
             <w:pPr>
               <w:spacing w:after="0" w:line="240" w:lineRule="auto"/>
-              <w:jc w:val="both"/>
-              <w:rPr>
-                <w:rFonts w:ascii="Times New Roman" w:hAnsi="Times New Roman"/>
-                <w:b/>
-                <w:sz w:val="20"/>
-                <w:szCs w:val="20"/>
-              </w:rPr>
-            </w:pPr>
-            <w:r>
-              <w:rPr>
-                <w:rFonts w:ascii="Times New Roman" w:hAnsi="Times New Roman"/>
-                <w:b/>
-                <w:sz w:val="20"/>
-                <w:szCs w:val="20"/>
-              </w:rPr>
-              <w:t>Черкаський державний технологічний університет /</w:t>
-            </w:r>
-          </w:p>
-          <w:p>
-            <w:pPr>
-              <w:spacing w:after="0" w:line="240" w:lineRule="auto"/>
-              <w:jc w:val="both"/>
-              <w:rPr>
-                <w:rFonts w:ascii="Times New Roman" w:hAnsi="Times New Roman"/>
-                <w:b/>
-                <w:spacing w:val="-1"/>
-                <w:sz w:val="20"/>
-                <w:szCs w:val="20"/>
-                <w:lang w:val="en-US"/>
-              </w:rPr>
-            </w:pPr>
-            <w:r>
-              <w:rPr>
-                <w:rFonts w:ascii="Times New Roman" w:hAnsi="Times New Roman"/>
-                <w:sz w:val="20"/>
-                <w:szCs w:val="20"/>
-              </w:rPr>
-              <w:t>Cherkasy State Technological University</w:t>
-            </w:r>
-            <w:r>
-              <w:rPr>
-                <w:rFonts w:ascii="Times New Roman" w:hAnsi="Times New Roman"/>
+              <w:rPr>
+                <w:rFonts w:ascii="Times New Roman" w:hAnsi="Times New Roman"/>
+                <w:b/>
+                <w:spacing w:val="-1"/>
+                <w:sz w:val="20"/>
+                <w:szCs w:val="20"/>
+                <w:lang w:val="en-US"/>
+              </w:rPr>
+            </w:pPr>
+            <w:r>
+              <w:rPr>
+                <w:rFonts w:ascii="Times New Roman" w:hAnsi="Times New Roman"/>
+                <w:b/>
+                <w:sz w:val="20"/>
+                <w:szCs w:val="20"/>
+              </w:rPr>
+              <w:t>#AllTrainingDurationsAndUniversitiesUkr</w:t>
+            </w:r>
+            <w:r>
+              <w:rPr>
+                <w:rFonts w:ascii="Times New Roman" w:hAnsi="Times New Roman"/>
+                <w:b/>
                 <w:sz w:val="20"/>
                 <w:szCs w:val="20"/>
                 <w:lang w:val="en-US"/>
@@ -7890,18 +7870,9 @@
                 <w:b/>
                 <w:sz w:val="20"/>
                 <w:szCs w:val="20"/>
-              </w:rPr>
-              <w:t>#AllTrainingDurationsAndUniversitiesUkr</w:t>
-            </w:r>
-            <w:r>
-              <w:rPr>
-                <w:rFonts w:ascii="Times New Roman" w:hAnsi="Times New Roman"/>
-                <w:b/>
-                <w:sz w:val="20"/>
-                <w:szCs w:val="20"/>
-                <w:lang w:val="en-US"/>
-              </w:rPr>
-              <w:t xml:space="preserve"> </w:t>
+                <w:lang w:val="en-US"/>
+              </w:rPr>
+              <w:t xml:space="preserve">/ </w:t>
             </w:r>
             <w:r>
               <w:rPr>
@@ -9190,7 +9161,18 @@
                 <w:szCs w:val="20"/>
                 <w:lang w:val="ru-RU"/>
               </w:rPr>
-              <w:t>Інформація про кафедру #</w:t>
+              <w:t xml:space="preserve">Інформація про кафедру </w:t>
+            </w:r>
+            <w:r>
+              <w:rPr>
+                <w:rFonts w:ascii="Times New Roman" w:hAnsi="Times New Roman"/>
+                <w:b/>
+                <w:spacing w:val="-1"/>
+                <w:sz w:val="20"/>
+                <w:szCs w:val="20"/>
+                <w:lang w:val="ru-RU"/>
+              </w:rPr>
+              <w:t>#</w:t>
             </w:r>
             <w:r>
               <w:rPr>
@@ -10681,7 +10663,7 @@
         <w:sz w:val="20"/>
         <w:lang w:val="ru-RU"/>
       </w:rPr>
-      <w:t>2</w:t>
+      <w:t>3</w:t>
     </w:r>
     <w:r>
       <w:rPr>

</xml_diff>

<commit_message>
diploma supplement: develop: edeboId in template and dict
</commit_message>
<xml_diff>
--- a/core/src/main/resources/docs/templates/DiplomaSupplement.docx
+++ b/core/src/main/resources/docs/templates/DiplomaSupplement.docx
@@ -1439,18 +1439,9 @@
                 <w:bCs/>
                 <w:sz w:val="20"/>
                 <w:szCs w:val="20"/>
-              </w:rPr>
-              <w:t>#</w:t>
-            </w:r>
-            <w:r>
-              <w:rPr>
-                <w:rFonts w:ascii="Times New Roman" w:hAnsi="Times New Roman"/>
-                <w:b/>
-                <w:sz w:val="20"/>
-                <w:szCs w:val="20"/>
-                <w:lang w:val="en-US"/>
-              </w:rPr>
-              <w:t>SupplNumber</w:t>
+                <w:lang w:val="en-US"/>
+              </w:rPr>
+              <w:t>#EdeboId</w:t>
             </w:r>
           </w:p>
         </w:tc>
@@ -8271,7 +8262,7 @@
                 <w:spacing w:val="-1"/>
                 <w:sz w:val="20"/>
                 <w:szCs w:val="20"/>
-                <w:lang w:val="en-US"/>
+                <w:lang w:val="de-DE"/>
               </w:rPr>
               <w:t xml:space="preserve">Shevchenko blv., </w:t>
             </w:r>
@@ -8281,7 +8272,7 @@
                 <w:spacing w:val="-1"/>
                 <w:sz w:val="20"/>
                 <w:szCs w:val="20"/>
-                <w:lang w:val="en-US"/>
+                <w:lang w:val="de-DE"/>
               </w:rPr>
               <w:t xml:space="preserve">460, </w:t>
             </w:r>
@@ -8291,7 +8282,7 @@
                 <w:spacing w:val="-1"/>
                 <w:sz w:val="20"/>
                 <w:szCs w:val="20"/>
-                <w:lang w:val="en-US"/>
+                <w:lang w:val="de-DE"/>
               </w:rPr>
               <w:t xml:space="preserve">Cherkasy, Ukraine, </w:t>
             </w:r>
@@ -8301,7 +8292,7 @@
                 <w:spacing w:val="-1"/>
                 <w:sz w:val="20"/>
                 <w:szCs w:val="20"/>
-                <w:lang w:val="en-US"/>
+                <w:lang w:val="de-DE"/>
               </w:rPr>
               <w:t xml:space="preserve">18006, </w:t>
             </w:r>
@@ -8311,9 +8302,19 @@
                 <w:spacing w:val="-1"/>
                 <w:sz w:val="20"/>
                 <w:szCs w:val="20"/>
-                <w:lang w:val="en-US"/>
-              </w:rPr>
-              <w:t>https://chdtu.edu.ua, tel. +38</w:t>
+                <w:lang w:val="de-DE"/>
+              </w:rPr>
+              <w:t xml:space="preserve">https://chdtu.edu.ua, tel. </w:t>
+            </w:r>
+            <w:r>
+              <w:rPr>
+                <w:rFonts w:ascii="Times New Roman" w:hAnsi="Times New Roman"/>
+                <w:spacing w:val="-1"/>
+                <w:sz w:val="20"/>
+                <w:szCs w:val="20"/>
+                <w:lang w:val="en-US"/>
+              </w:rPr>
+              <w:t>+38</w:t>
             </w:r>
             <w:r>
               <w:rPr>

</xml_diff>

<commit_message>
diploma supplement: develop: fixes in pattern
</commit_message>
<xml_diff>
--- a/core/src/main/resources/docs/templates/DiplomaSupplement.docx
+++ b/core/src/main/resources/docs/templates/DiplomaSupplement.docx
@@ -403,7 +403,7 @@
                       <w:sz w:val="24"/>
                       <w:szCs w:val="24"/>
                     </w:rPr>
-                    <w:t>#DiplDate</w:t>
+                    <w:t>#SupplDate</w:t>
                   </w:r>
                 </w:p>
               </w:tc>
@@ -5374,8 +5374,146 @@
                 <w:rFonts w:ascii="Times New Roman" w:hAnsi="Times New Roman"/>
                 <w:sz w:val="20"/>
                 <w:szCs w:val="20"/>
-              </w:rPr>
-              <w:t>Середній бал / Average Grade</w:t>
+                <w:lang w:val="uk-UA"/>
+              </w:rPr>
+              <w:t>Середн</w:t>
+            </w:r>
+            <w:r>
+              <w:rPr>
+                <w:rFonts w:ascii="Times New Roman" w:hAnsi="Times New Roman"/>
+                <w:sz w:val="20"/>
+                <w:szCs w:val="20"/>
+                <w:lang w:val="uk-UA"/>
+              </w:rPr>
+              <w:t>є арифметичне підсумкових оцінок за 100-</w:t>
+            </w:r>
+            <w:r>
+              <w:rPr>
+                <w:rFonts w:ascii="Times New Roman" w:hAnsi="Times New Roman"/>
+                <w:sz w:val="20"/>
+                <w:szCs w:val="20"/>
+                <w:lang w:val="uk-UA"/>
+              </w:rPr>
+              <w:t>бал</w:t>
+            </w:r>
+            <w:r>
+              <w:rPr>
+                <w:rFonts w:ascii="Times New Roman" w:hAnsi="Times New Roman"/>
+                <w:sz w:val="20"/>
+                <w:szCs w:val="20"/>
+                <w:lang w:val="uk-UA"/>
+              </w:rPr>
+              <w:t>ьною шкалою</w:t>
+            </w:r>
+            <w:r>
+              <w:rPr>
+                <w:rFonts w:ascii="Times New Roman" w:hAnsi="Times New Roman"/>
+                <w:sz w:val="20"/>
+                <w:szCs w:val="20"/>
+                <w:lang w:val="uk-UA"/>
+              </w:rPr>
+              <w:t xml:space="preserve"> / </w:t>
+            </w:r>
+            <w:r>
+              <w:rPr>
+                <w:rFonts w:ascii="Times New Roman" w:hAnsi="Times New Roman"/>
+                <w:sz w:val="20"/>
+                <w:szCs w:val="20"/>
+              </w:rPr>
+              <w:t>Final</w:t>
+            </w:r>
+            <w:r>
+              <w:rPr>
+                <w:rFonts w:ascii="Times New Roman" w:hAnsi="Times New Roman"/>
+                <w:sz w:val="20"/>
+                <w:szCs w:val="20"/>
+                <w:lang w:val="uk-UA"/>
+              </w:rPr>
+              <w:t xml:space="preserve"> </w:t>
+            </w:r>
+            <w:r>
+              <w:rPr>
+                <w:rFonts w:ascii="Times New Roman" w:hAnsi="Times New Roman"/>
+                <w:sz w:val="20"/>
+                <w:szCs w:val="20"/>
+              </w:rPr>
+              <w:t>Grade</w:t>
+            </w:r>
+            <w:r>
+              <w:rPr>
+                <w:rFonts w:ascii="Times New Roman" w:hAnsi="Times New Roman"/>
+                <w:sz w:val="20"/>
+                <w:szCs w:val="20"/>
+              </w:rPr>
+              <w:t>s</w:t>
+            </w:r>
+            <w:r>
+              <w:rPr>
+                <w:rFonts w:ascii="Times New Roman" w:hAnsi="Times New Roman"/>
+                <w:sz w:val="20"/>
+                <w:szCs w:val="20"/>
+                <w:lang w:val="uk-UA"/>
+              </w:rPr>
+              <w:t xml:space="preserve"> </w:t>
+            </w:r>
+            <w:r>
+              <w:rPr>
+                <w:rFonts w:ascii="Times New Roman" w:hAnsi="Times New Roman"/>
+                <w:sz w:val="20"/>
+                <w:szCs w:val="20"/>
+              </w:rPr>
+              <w:t>Average</w:t>
+            </w:r>
+            <w:r>
+              <w:rPr>
+                <w:rFonts w:ascii="Times New Roman" w:hAnsi="Times New Roman"/>
+                <w:sz w:val="20"/>
+                <w:szCs w:val="20"/>
+                <w:lang w:val="uk-UA"/>
+              </w:rPr>
+              <w:t xml:space="preserve"> </w:t>
+            </w:r>
+            <w:r>
+              <w:rPr>
+                <w:rFonts w:ascii="Times New Roman" w:hAnsi="Times New Roman"/>
+                <w:sz w:val="20"/>
+                <w:szCs w:val="20"/>
+              </w:rPr>
+              <w:t>on</w:t>
+            </w:r>
+            <w:r>
+              <w:rPr>
+                <w:rFonts w:ascii="Times New Roman" w:hAnsi="Times New Roman"/>
+                <w:sz w:val="20"/>
+                <w:szCs w:val="20"/>
+                <w:lang w:val="uk-UA"/>
+              </w:rPr>
+              <w:t xml:space="preserve"> 100 </w:t>
+            </w:r>
+            <w:r>
+              <w:rPr>
+                <w:rFonts w:ascii="Times New Roman" w:hAnsi="Times New Roman"/>
+                <w:sz w:val="20"/>
+                <w:szCs w:val="20"/>
+              </w:rPr>
+              <w:t>Point</w:t>
+            </w:r>
+            <w:r>
+              <w:rPr>
+                <w:rFonts w:ascii="Times New Roman" w:hAnsi="Times New Roman"/>
+                <w:sz w:val="20"/>
+                <w:szCs w:val="20"/>
+                <w:lang w:val="uk-UA"/>
+              </w:rPr>
+              <w:t xml:space="preserve"> </w:t>
+            </w:r>
+            <w:r>
+              <w:rPr>
+                <w:rFonts w:ascii="Times New Roman" w:hAnsi="Times New Roman"/>
+                <w:sz w:val="20"/>
+                <w:szCs w:val="20"/>
+              </w:rPr>
+              <w:t>Scale</w:t>
             </w:r>
           </w:p>
         </w:tc>
@@ -5400,6 +5538,7 @@
                 <w:b/>
                 <w:sz w:val="20"/>
                 <w:szCs w:val="20"/>
+                <w:lang w:val="uk-UA"/>
               </w:rPr>
             </w:pPr>
           </w:p>
@@ -7625,6 +7764,7 @@
                 <w:szCs w:val="20"/>
                 <w:lang w:val="en-US"/>
               </w:rPr>
+              <w:lastRenderedPageBreak/>
               <w:t>6.1 Додаткова інформація</w:t>
             </w:r>
           </w:p>
@@ -7696,7 +7836,6 @@
                 <w:sz w:val="20"/>
                 <w:szCs w:val="20"/>
               </w:rPr>
-              <w:lastRenderedPageBreak/>
               <w:t>6.1.1 Найменування всіх закладів вищої освіти (наукових установ) (відокремлених</w:t>
             </w:r>
             <w:r>
@@ -9710,7 +9849,7 @@
                 <w:szCs w:val="20"/>
                 <w:lang w:val="ru-RU"/>
               </w:rPr>
-              <w:t>О.</w:t>
+              <w:t>О</w:t>
             </w:r>
             <w:r>
               <w:rPr>
@@ -9718,6 +9857,16 @@
                 <w:b/>
                 <w:sz w:val="20"/>
                 <w:szCs w:val="20"/>
+                <w:lang w:val="uk-UA"/>
+              </w:rPr>
+              <w:t>лег</w:t>
+            </w:r>
+            <w:r>
+              <w:rPr>
+                <w:rFonts w:ascii="Times New Roman" w:eastAsia="Times New Roman" w:hAnsi="Times New Roman"/>
+                <w:b/>
+                <w:sz w:val="20"/>
+                <w:szCs w:val="20"/>
               </w:rPr>
               <w:t> </w:t>
             </w:r>
@@ -9725,6 +9874,7 @@
               <w:rPr>
                 <w:rFonts w:ascii="Times New Roman" w:eastAsia="Times New Roman" w:hAnsi="Times New Roman"/>
                 <w:b/>
+                <w:caps/>
                 <w:sz w:val="20"/>
                 <w:szCs w:val="20"/>
                 <w:lang w:val="ru-RU"/>
@@ -9975,6 +10125,7 @@
             <w:r>
               <w:rPr>
                 <w:rFonts w:ascii="Times New Roman" w:eastAsia="Times New Roman" w:hAnsi="Times New Roman"/>
+                <w:caps/>
                 <w:sz w:val="20"/>
                 <w:szCs w:val="20"/>
               </w:rPr>
@@ -10664,7 +10815,7 @@
         <w:sz w:val="20"/>
         <w:lang w:val="ru-RU"/>
       </w:rPr>
-      <w:t>3</w:t>
+      <w:t>2</w:t>
     </w:r>
     <w:r>
       <w:rPr>

</xml_diff>

<commit_message>
diploma supplement: develop: changes in pattern; add extra education institutions courses line in courses table
</commit_message>
<xml_diff>
--- a/core/src/main/resources/docs/templates/DiplomaSupplement.docx
+++ b/core/src/main/resources/docs/templates/DiplomaSupplement.docx
@@ -2728,7 +2728,95 @@
                 <w:szCs w:val="18"/>
                 <w:lang w:val="ru-RU"/>
               </w:rPr>
-              <w:t>, другим (магістерським), третім (освітньо-науковим) рівнями вищої  освіти (наказ Міністерства освіти і науки України від 29.01.2021 № 11-л). Реквізити сертифікату про акредитацію зазначено у пункті 6.2.3.</w:t>
+              <w:t xml:space="preserve">, другим (магістерським), третім (освітньо-науковим) рівнями вищої  освіти (наказ Міністерства освіти і науки України від </w:t>
+            </w:r>
+            <w:r>
+              <w:rPr>
+                <w:rFonts w:ascii="Times New Roman" w:hAnsi="Times New Roman"/>
+                <w:b/>
+                <w:spacing w:val="-1"/>
+                <w:sz w:val="18"/>
+                <w:szCs w:val="18"/>
+                <w:lang w:val="ru-RU"/>
+              </w:rPr>
+              <w:t>05</w:t>
+            </w:r>
+            <w:r>
+              <w:rPr>
+                <w:rFonts w:ascii="Times New Roman" w:hAnsi="Times New Roman"/>
+                <w:b/>
+                <w:spacing w:val="-1"/>
+                <w:sz w:val="18"/>
+                <w:szCs w:val="18"/>
+                <w:lang w:val="ru-RU"/>
+              </w:rPr>
+              <w:t>.0</w:t>
+            </w:r>
+            <w:r>
+              <w:rPr>
+                <w:rFonts w:ascii="Times New Roman" w:hAnsi="Times New Roman"/>
+                <w:b/>
+                <w:spacing w:val="-1"/>
+                <w:sz w:val="18"/>
+                <w:szCs w:val="18"/>
+                <w:lang w:val="ru-RU"/>
+              </w:rPr>
+              <w:t>5</w:t>
+            </w:r>
+            <w:r>
+              <w:rPr>
+                <w:rFonts w:ascii="Times New Roman" w:hAnsi="Times New Roman"/>
+                <w:b/>
+                <w:spacing w:val="-1"/>
+                <w:sz w:val="18"/>
+                <w:szCs w:val="18"/>
+                <w:lang w:val="ru-RU"/>
+              </w:rPr>
+              <w:t>.202</w:t>
+            </w:r>
+            <w:r>
+              <w:rPr>
+                <w:rFonts w:ascii="Times New Roman" w:hAnsi="Times New Roman"/>
+                <w:b/>
+                <w:spacing w:val="-1"/>
+                <w:sz w:val="18"/>
+                <w:szCs w:val="18"/>
+                <w:lang w:val="ru-RU"/>
+              </w:rPr>
+              <w:t>2</w:t>
+            </w:r>
+            <w:r>
+              <w:rPr>
+                <w:rFonts w:ascii="Times New Roman" w:hAnsi="Times New Roman"/>
+                <w:b/>
+                <w:spacing w:val="-1"/>
+                <w:sz w:val="18"/>
+                <w:szCs w:val="18"/>
+                <w:lang w:val="ru-RU"/>
+              </w:rPr>
+              <w:t xml:space="preserve"> № </w:t>
+            </w:r>
+            <w:r>
+              <w:rPr>
+                <w:rFonts w:ascii="Times New Roman" w:hAnsi="Times New Roman"/>
+                <w:b/>
+                <w:spacing w:val="-1"/>
+                <w:sz w:val="18"/>
+                <w:szCs w:val="18"/>
+                <w:lang w:val="ru-RU"/>
+              </w:rPr>
+              <w:t>70</w:t>
+            </w:r>
+            <w:r>
+              <w:rPr>
+                <w:rFonts w:ascii="Times New Roman" w:hAnsi="Times New Roman"/>
+                <w:b/>
+                <w:spacing w:val="-1"/>
+                <w:sz w:val="18"/>
+                <w:szCs w:val="18"/>
+                <w:lang w:val="ru-RU"/>
+              </w:rPr>
+              <w:t>-л). Реквізити сертифікату про акредитацію зазначено у пункті 6.2.3.</w:t>
             </w:r>
             <w:r>
               <w:rPr>
@@ -2816,7 +2904,61 @@
                 <w:sz w:val="18"/>
                 <w:szCs w:val="18"/>
               </w:rPr>
-              <w:t>(Philosophy doctor's) levels issued by Ministry of Education and Science of Ukraine (order of January 21, 2021 № 11-л). Information about certificates of accreditation is specified in 6.2.3.</w:t>
+              <w:t xml:space="preserve">(Philosophy doctor's) levels issued by Ministry of Education and Science of Ukraine (order of </w:t>
+            </w:r>
+            <w:r>
+              <w:rPr>
+                <w:rFonts w:ascii="Times New Roman" w:hAnsi="Times New Roman"/>
+                <w:spacing w:val="-1"/>
+                <w:sz w:val="18"/>
+                <w:szCs w:val="18"/>
+              </w:rPr>
+              <w:t>May 05</w:t>
+            </w:r>
+            <w:r>
+              <w:rPr>
+                <w:rFonts w:ascii="Times New Roman" w:hAnsi="Times New Roman"/>
+                <w:spacing w:val="-1"/>
+                <w:sz w:val="18"/>
+                <w:szCs w:val="18"/>
+              </w:rPr>
+              <w:t>, 202</w:t>
+            </w:r>
+            <w:r>
+              <w:rPr>
+                <w:rFonts w:ascii="Times New Roman" w:hAnsi="Times New Roman"/>
+                <w:spacing w:val="-1"/>
+                <w:sz w:val="18"/>
+                <w:szCs w:val="18"/>
+              </w:rPr>
+              <w:t>2</w:t>
+            </w:r>
+            <w:r>
+              <w:rPr>
+                <w:rFonts w:ascii="Times New Roman" w:hAnsi="Times New Roman"/>
+                <w:spacing w:val="-1"/>
+                <w:sz w:val="18"/>
+                <w:szCs w:val="18"/>
+              </w:rPr>
+              <w:t xml:space="preserve"> № </w:t>
+            </w:r>
+            <w:r>
+              <w:rPr>
+                <w:rFonts w:ascii="Times New Roman" w:hAnsi="Times New Roman"/>
+                <w:spacing w:val="-1"/>
+                <w:sz w:val="18"/>
+                <w:szCs w:val="18"/>
+              </w:rPr>
+              <w:t>70</w:t>
+            </w:r>
+            <w:r>
+              <w:rPr>
+                <w:rFonts w:ascii="Times New Roman" w:hAnsi="Times New Roman"/>
+                <w:spacing w:val="-1"/>
+                <w:sz w:val="18"/>
+                <w:szCs w:val="18"/>
+              </w:rPr>
+              <w:t>-л). Information about certificates of accreditation is specified in 6.2.3.</w:t>
             </w:r>
           </w:p>
         </w:tc>
@@ -5254,6 +5396,73 @@
         </w:trPr>
         <w:tc>
           <w:tcPr>
+            <w:tcW w:w="5000" w:type="pct"/>
+            <w:gridSpan w:val="5"/>
+            <w:tcBorders>
+              <w:top w:val="single" w:sz="6" w:space="0" w:color="000000"/>
+              <w:left w:val="single" w:sz="6" w:space="0" w:color="000000"/>
+              <w:bottom w:val="single" w:sz="6" w:space="0" w:color="000000"/>
+              <w:right w:val="single" w:sz="6" w:space="0" w:color="000000"/>
+            </w:tcBorders>
+            <w:vAlign w:val="center"/>
+            <w:hideMark/>
+          </w:tcPr>
+          <w:p>
+            <w:pPr>
+              <w:widowControl w:val="0"/>
+              <w:spacing w:after="0" w:line="240" w:lineRule="auto"/>
+              <w:jc w:val="center"/>
+              <w:rPr>
+                <w:rFonts w:ascii="Times New Roman" w:hAnsi="Times New Roman"/>
+                <w:sz w:val="18"/>
+                <w:szCs w:val="18"/>
+                <w:lang w:val="en-US"/>
+              </w:rPr>
+            </w:pPr>
+            <w:r>
+              <w:rPr>
+                <w:rFonts w:ascii="Times New Roman" w:hAnsi="Times New Roman"/>
+                <w:sz w:val="18"/>
+                <w:szCs w:val="18"/>
+              </w:rPr>
+              <w:t xml:space="preserve">Освітні компоненти, кредити в яких були визнані (перезараховані) за попередньою освітньою програмою "" у / Components that </w:t>
+            </w:r>
+            <w:r>
+              <w:rPr>
+                <w:rFonts w:ascii="Times New Roman" w:hAnsi="Times New Roman"/>
+                <w:sz w:val="18"/>
+                <w:szCs w:val="18"/>
+                <w:lang w:val="en-US"/>
+              </w:rPr>
+              <w:t>h</w:t>
+            </w:r>
+            <w:r>
+              <w:rPr>
+                <w:rFonts w:ascii="Times New Roman" w:hAnsi="Times New Roman"/>
+                <w:sz w:val="18"/>
+                <w:szCs w:val="18"/>
+              </w:rPr>
+              <w:t xml:space="preserve">ave been credited </w:t>
+            </w:r>
+            <w:r>
+              <w:rPr>
+                <w:rFonts w:ascii="Times New Roman" w:hAnsi="Times New Roman"/>
+                <w:sz w:val="18"/>
+                <w:szCs w:val="18"/>
+                <w:lang w:val="en-US"/>
+              </w:rPr>
+              <w:t>fro previous education programme "" at</w:t>
+            </w:r>
+          </w:p>
+        </w:tc>
+      </w:tr>
+      <w:tr>
+        <w:trPr>
+          <w:trHeight w:val="21"/>
+          <w:jc w:val="center"/>
+        </w:trPr>
+        <w:tc>
+          <w:tcPr>
             <w:tcW w:w="3069" w:type="pct"/>
             <w:gridSpan w:val="2"/>
             <w:tcBorders>
@@ -7998,6 +8207,7 @@
                 <w:sz w:val="18"/>
                 <w:szCs w:val="18"/>
               </w:rPr>
+              <w:lastRenderedPageBreak/>
               <w:t>#AllTrainingDurationsAndUniversitiesUkr</w:t>
             </w:r>
             <w:r>
@@ -8102,7 +8312,6 @@
                 <w:szCs w:val="18"/>
                 <w:lang w:val="en-US"/>
               </w:rPr>
-              <w:lastRenderedPageBreak/>
               <w:t>6.2 Інша інформація</w:t>
             </w:r>
           </w:p>
@@ -10752,7 +10961,7 @@
         <w:sz w:val="20"/>
         <w:lang w:val="ru-RU"/>
       </w:rPr>
-      <w:t>3</w:t>
+      <w:t>2</w:t>
     </w:r>
     <w:r>
       <w:rPr>

</xml_diff>

<commit_message>
diploma supplement: develop: new license number in template
</commit_message>
<xml_diff>
--- a/core/src/main/resources/docs/templates/DiplomaSupplement.docx
+++ b/core/src/main/resources/docs/templates/DiplomaSupplement.docx
@@ -2739,7 +2739,7 @@
                 <w:szCs w:val="18"/>
                 <w:lang w:val="ru-RU"/>
               </w:rPr>
-              <w:t>05</w:t>
+              <w:t>20</w:t>
             </w:r>
             <w:r>
               <w:rPr>
@@ -2761,7 +2761,7 @@
                 <w:szCs w:val="18"/>
                 <w:lang w:val="ru-RU"/>
               </w:rPr>
-              <w:t>5</w:t>
+              <w:t>6</w:t>
             </w:r>
             <w:r>
               <w:rPr>
@@ -2805,7 +2805,7 @@
                 <w:szCs w:val="18"/>
                 <w:lang w:val="ru-RU"/>
               </w:rPr>
-              <w:t>70</w:t>
+              <w:t>115</w:t>
             </w:r>
             <w:r>
               <w:rPr>
@@ -10961,7 +10961,7 @@
         <w:sz w:val="20"/>
         <w:lang w:val="ru-RU"/>
       </w:rPr>
-      <w:t>2</w:t>
+      <w:t>3</w:t>
     </w:r>
     <w:r>
       <w:rPr>

</xml_diff>

<commit_message>
diploma supplement: develop: new english license number in template
</commit_message>
<xml_diff>
--- a/core/src/main/resources/docs/templates/DiplomaSupplement.docx
+++ b/core/src/main/resources/docs/templates/DiplomaSupplement.docx
@@ -2913,7 +2913,26 @@
                 <w:sz w:val="18"/>
                 <w:szCs w:val="18"/>
               </w:rPr>
-              <w:t>May 05</w:t>
+              <w:t>June</w:t>
+            </w:r>
+            <w:r>
+              <w:rPr>
+                <w:rFonts w:ascii="Times New Roman" w:hAnsi="Times New Roman"/>
+                <w:spacing w:val="-1"/>
+                <w:sz w:val="18"/>
+                <w:szCs w:val="18"/>
+              </w:rPr>
+              <w:t xml:space="preserve"> </w:t>
+            </w:r>
+            <w:r>
+              <w:rPr>
+                <w:rFonts w:ascii="Times New Roman" w:hAnsi="Times New Roman"/>
+                <w:spacing w:val="-1"/>
+                <w:sz w:val="18"/>
+                <w:szCs w:val="18"/>
+                <w:lang w:val="uk-UA"/>
+              </w:rPr>
+              <w:t>20</w:t>
             </w:r>
             <w:r>
               <w:rPr>
@@ -2948,8 +2967,9 @@
                 <w:spacing w:val="-1"/>
                 <w:sz w:val="18"/>
                 <w:szCs w:val="18"/>
-              </w:rPr>
-              <w:t>70</w:t>
+                <w:lang w:val="uk-UA"/>
+              </w:rPr>
+              <w:t>115</w:t>
             </w:r>
             <w:r>
               <w:rPr>
@@ -4846,6 +4866,7 @@
       <w:tblPr>
         <w:tblW w:w="5200" w:type="pct"/>
         <w:jc w:val="center"/>
+        <w:tblLayout w:type="fixed"/>
         <w:tblCellMar>
           <w:left w:w="0" w:type="dxa"/>
           <w:right w:w="0" w:type="dxa"/>
@@ -4853,11 +4874,11 @@
         <w:tblLook w:val="01E0"/>
       </w:tblPr>
       <w:tblGrid>
-        <w:gridCol w:w="956"/>
-        <w:gridCol w:w="5512"/>
-        <w:gridCol w:w="1085"/>
-        <w:gridCol w:w="1005"/>
-        <w:gridCol w:w="2122"/>
+        <w:gridCol w:w="999"/>
+        <w:gridCol w:w="5556"/>
+        <w:gridCol w:w="1000"/>
+        <w:gridCol w:w="959"/>
+        <w:gridCol w:w="2166"/>
       </w:tblGrid>
       <w:tr>
         <w:trPr>
@@ -8088,7 +8109,17 @@
                 <w:sz w:val="18"/>
                 <w:szCs w:val="18"/>
               </w:rPr>
-              <w:t>Name of all higher education (research) institutions (separate structural units of higher education institutions) where the qualification has been gained (including education institutions where the holder of the qualification has been studying separate course units within the framework(s) of academic mobility)</w:t>
+              <w:t xml:space="preserve">Name of all higher education (research) institutions (separate structural units of higher education institutions) where the qualification has been gained (including education institutions where the holder of the qualification has been studying separate course </w:t>
+            </w:r>
+            <w:r>
+              <w:rPr>
+                <w:rFonts w:ascii="Times New Roman" w:hAnsi="Times New Roman"/>
+                <w:bCs/>
+                <w:sz w:val="18"/>
+                <w:szCs w:val="18"/>
+              </w:rPr>
+              <w:lastRenderedPageBreak/>
+              <w:t>units within the framework(s) of academic mobility)</w:t>
             </w:r>
           </w:p>
         </w:tc>
@@ -8123,6 +8154,7 @@
                 <w:szCs w:val="18"/>
                 <w:lang w:val="ru-RU"/>
               </w:rPr>
+              <w:lastRenderedPageBreak/>
               <w:t>6.1.2 Строки навчання в кожному з них</w:t>
             </w:r>
             <w:r>
@@ -10961,7 +10993,7 @@
         <w:sz w:val="20"/>
         <w:lang w:val="ru-RU"/>
       </w:rPr>
-      <w:t>3</w:t>
+      <w:t>2</w:t>
     </w:r>
     <w:r>
       <w:rPr>

</xml_diff>

<commit_message>
diploma supplement: enhance: correct fonts etc.
</commit_message>
<xml_diff>
--- a/core/src/main/resources/docs/templates/DiplomaSupplement.docx
+++ b/core/src/main/resources/docs/templates/DiplomaSupplement.docx
@@ -54,7 +54,6 @@
               <w:jc w:val="center"/>
               <w:rPr>
                 <w:rFonts w:ascii="Times New Roman" w:hAnsi="Times New Roman"/>
-                <w:b/>
                 <w:spacing w:val="-1"/>
                 <w:sz w:val="24"/>
               </w:rPr>
@@ -62,7 +61,6 @@
             <w:r>
               <w:rPr>
                 <w:rFonts w:ascii="Times New Roman" w:hAnsi="Times New Roman"/>
-                <w:b/>
                 <w:spacing w:val="-1"/>
                 <w:sz w:val="24"/>
               </w:rPr>
@@ -193,7 +191,6 @@
                     <w:jc w:val="center"/>
                     <w:rPr>
                       <w:rFonts w:ascii="Times New Roman" w:eastAsia="Times New Roman" w:hAnsi="Times New Roman"/>
-                      <w:b/>
                       <w:bCs/>
                       <w:color w:val="FF0000"/>
                       <w:sz w:val="24"/>
@@ -203,7 +200,6 @@
                   <w:r>
                     <w:rPr>
                       <w:rFonts w:ascii="Times New Roman" w:hAnsi="Times New Roman"/>
-                      <w:b/>
                       <w:bCs/>
                       <w:spacing w:val="-1"/>
                       <w:sz w:val="24"/>
@@ -318,6 +314,7 @@
                     <w:pStyle w:val="TableParagraph"/>
                     <w:rPr>
                       <w:rFonts w:ascii="Times New Roman" w:eastAsia="Times New Roman" w:hAnsi="Times New Roman"/>
+                      <w:b/>
                       <w:sz w:val="24"/>
                       <w:szCs w:val="24"/>
                     </w:rPr>
@@ -325,6 +322,7 @@
                   <w:r>
                     <w:rPr>
                       <w:rFonts w:ascii="Times New Roman" w:eastAsia="Times New Roman" w:hAnsi="Times New Roman"/>
+                      <w:b/>
                       <w:bCs/>
                       <w:spacing w:val="-1"/>
                       <w:sz w:val="24"/>
@@ -335,6 +333,7 @@
                   <w:r>
                     <w:rPr>
                       <w:rFonts w:ascii="Times New Roman" w:eastAsia="Times New Roman" w:hAnsi="Times New Roman"/>
+                      <w:b/>
                       <w:bCs/>
                       <w:color w:val="FF0000"/>
                       <w:sz w:val="24"/>
@@ -349,7 +348,6 @@
                     <w:spacing w:line="274" w:lineRule="exact"/>
                     <w:rPr>
                       <w:rFonts w:ascii="Times New Roman" w:eastAsia="Times New Roman" w:hAnsi="Times New Roman"/>
-                      <w:b/>
                       <w:sz w:val="24"/>
                       <w:szCs w:val="24"/>
                     </w:rPr>
@@ -357,7 +355,6 @@
                   <w:r>
                     <w:rPr>
                       <w:rFonts w:ascii="Times New Roman" w:eastAsia="Times New Roman" w:hAnsi="Times New Roman"/>
-                      <w:b/>
                       <w:spacing w:val="-1"/>
                       <w:sz w:val="24"/>
                       <w:szCs w:val="24"/>
@@ -367,7 +364,6 @@
                   <w:r>
                     <w:rPr>
                       <w:rFonts w:ascii="Times New Roman" w:eastAsia="Times New Roman" w:hAnsi="Times New Roman"/>
-                      <w:b/>
                       <w:bCs/>
                       <w:color w:val="FF0000"/>
                       <w:sz w:val="24"/>
@@ -630,6 +626,7 @@
                   <w:r>
                     <w:rPr>
                       <w:rFonts w:ascii="Times New Roman" w:eastAsia="Times New Roman" w:hAnsi="Times New Roman"/>
+                      <w:b/>
                       <w:spacing w:val="-1"/>
                       <w:sz w:val="20"/>
                       <w:szCs w:val="24"/>
@@ -639,6 +636,7 @@
                   <w:r>
                     <w:rPr>
                       <w:rFonts w:ascii="Times New Roman" w:eastAsia="Times New Roman" w:hAnsi="Times New Roman"/>
+                      <w:b/>
                       <w:sz w:val="20"/>
                       <w:szCs w:val="24"/>
                     </w:rPr>
@@ -647,6 +645,7 @@
                   <w:r>
                     <w:rPr>
                       <w:rFonts w:ascii="Times New Roman" w:eastAsia="Times New Roman" w:hAnsi="Times New Roman"/>
+                      <w:b/>
                       <w:spacing w:val="-1"/>
                       <w:sz w:val="20"/>
                       <w:szCs w:val="24"/>
@@ -665,7 +664,6 @@
                   <w:r>
                     <w:rPr>
                       <w:rFonts w:ascii="Times New Roman"/>
-                      <w:b/>
                       <w:bCs/>
                       <w:spacing w:val="-1"/>
                       <w:sz w:val="20"/>
@@ -675,7 +673,6 @@
                   <w:r>
                     <w:rPr>
                       <w:rFonts w:ascii="Times New Roman"/>
-                      <w:b/>
                       <w:bCs/>
                       <w:sz w:val="20"/>
                     </w:rPr>
@@ -684,7 +681,6 @@
                   <w:r>
                     <w:rPr>
                       <w:rFonts w:ascii="Times New Roman"/>
-                      <w:b/>
                       <w:bCs/>
                       <w:spacing w:val="-1"/>
                       <w:sz w:val="20"/>
@@ -2244,7 +2240,6 @@
               <w:spacing w:after="0" w:line="240" w:lineRule="auto"/>
               <w:rPr>
                 <w:rFonts w:ascii="Times New Roman" w:hAnsi="Times New Roman"/>
-                <w:b/>
                 <w:spacing w:val="-1"/>
                 <w:sz w:val="18"/>
                 <w:szCs w:val="18"/>
@@ -2264,7 +2259,6 @@
             <w:r>
               <w:rPr>
                 <w:rFonts w:ascii="Times New Roman" w:hAnsi="Times New Roman"/>
-                <w:b/>
                 <w:spacing w:val="-1"/>
                 <w:sz w:val="18"/>
                 <w:szCs w:val="18"/>
@@ -4210,7 +4204,6 @@
           <w:p>
             <w:pPr>
               <w:pStyle w:val="TableParagraph"/>
-              <w:spacing w:line="276" w:lineRule="auto"/>
               <w:jc w:val="both"/>
               <w:rPr>
                 <w:rFonts w:ascii="Times New Roman" w:hAnsi="Times New Roman"/>
@@ -4243,7 +4236,6 @@
           <w:p>
             <w:pPr>
               <w:pStyle w:val="TableParagraph"/>
-              <w:spacing w:line="276" w:lineRule="auto"/>
               <w:jc w:val="both"/>
               <w:rPr>
                 <w:rFonts w:ascii="Times New Roman" w:eastAsia="Times New Roman" w:hAnsi="Times New Roman"/>
@@ -4458,7 +4450,6 @@
                 <w:szCs w:val="18"/>
                 <w:lang w:val="en-US"/>
               </w:rPr>
-              <w:lastRenderedPageBreak/>
               <w:t xml:space="preserve"> </w:t>
             </w:r>
             <w:r>
@@ -4511,7 +4502,6 @@
                 <w:sz w:val="18"/>
                 <w:szCs w:val="18"/>
               </w:rPr>
-              <w:lastRenderedPageBreak/>
               <w:t>4</w:t>
             </w:r>
             <w:r>
@@ -7431,7 +7421,25 @@
                 <w:szCs w:val="18"/>
                 <w:lang w:val="en-US"/>
               </w:rPr>
-              <w:t>Diplomas with honors are issued to graduates who have at over 75% of grades are "excellent", no “satisfactory”, only “excellent” grades for qualification examination</w:t>
+              <w:t>Diplomas with hono</w:t>
+            </w:r>
+            <w:r>
+              <w:rPr>
+                <w:rFonts w:ascii="Times New Roman" w:eastAsia="Times New Roman" w:hAnsi="Times New Roman"/>
+                <w:sz w:val="18"/>
+                <w:szCs w:val="18"/>
+                <w:lang w:val="en-US"/>
+              </w:rPr>
+              <w:t>u</w:t>
+            </w:r>
+            <w:r>
+              <w:rPr>
+                <w:rFonts w:ascii="Times New Roman" w:eastAsia="Times New Roman" w:hAnsi="Times New Roman"/>
+                <w:sz w:val="18"/>
+                <w:szCs w:val="18"/>
+                <w:lang w:val="en-US"/>
+              </w:rPr>
+              <w:t>rs are issued to graduates who have at over 75% of grades are "excellent", no “satisfactory”, only “excellent” grades for qualification examination</w:t>
             </w:r>
           </w:p>
         </w:tc>
@@ -7450,7 +7458,6 @@
                 <w:tab w:val="left" w:pos="309"/>
               </w:tabs>
               <w:spacing w:before="120" w:after="120" w:line="240" w:lineRule="auto"/>
-              <w:jc w:val="both"/>
               <w:rPr>
                 <w:rFonts w:ascii="Times New Roman" w:hAnsi="Times New Roman"/>
                 <w:b/>
@@ -7493,7 +7500,6 @@
                 <w:tab w:val="left" w:pos="309"/>
               </w:tabs>
               <w:spacing w:before="120" w:after="120" w:line="240" w:lineRule="auto"/>
-              <w:jc w:val="both"/>
               <w:rPr>
                 <w:rFonts w:ascii="Times New Roman" w:hAnsi="Times New Roman"/>
                 <w:b/>
@@ -10020,7 +10026,6 @@
             <w:pPr>
               <w:pStyle w:val="TableParagraph"/>
               <w:spacing w:before="80" w:after="80"/>
-              <w:jc w:val="both"/>
               <w:rPr>
                 <w:rFonts w:ascii="Times New Roman" w:hAnsi="Times New Roman"/>
                 <w:spacing w:val="-1"/>
@@ -10044,7 +10049,6 @@
             <w:pPr>
               <w:pStyle w:val="TableParagraph"/>
               <w:spacing w:before="80" w:after="80"/>
-              <w:jc w:val="both"/>
               <w:rPr>
                 <w:rFonts w:ascii="Times New Roman" w:hAnsi="Times New Roman"/>
                 <w:spacing w:val="-1"/>
@@ -10068,7 +10072,6 @@
             <w:pPr>
               <w:pStyle w:val="TableParagraph"/>
               <w:spacing w:before="80" w:after="80"/>
-              <w:jc w:val="both"/>
               <w:rPr>
                 <w:rFonts w:ascii="Times New Roman" w:hAnsi="Times New Roman"/>
                 <w:b/>
@@ -10144,7 +10147,6 @@
           <w:p>
             <w:pPr>
               <w:pStyle w:val="TableParagraph"/>
-              <w:jc w:val="both"/>
               <w:rPr>
                 <w:rFonts w:ascii="Times New Roman" w:hAnsi="Times New Roman"/>
                 <w:spacing w:val="-1"/>
@@ -10248,7 +10250,6 @@
             <w:pPr>
               <w:pStyle w:val="TableParagraph"/>
               <w:spacing w:before="80" w:after="80"/>
-              <w:jc w:val="both"/>
               <w:rPr>
                 <w:rFonts w:ascii="Times New Roman" w:hAnsi="Times New Roman"/>
                 <w:b/>
@@ -10315,7 +10316,6 @@
             <w:pPr>
               <w:pStyle w:val="TableParagraph"/>
               <w:spacing w:before="80" w:after="480"/>
-              <w:jc w:val="both"/>
               <w:rPr>
                 <w:rFonts w:ascii="Times New Roman" w:hAnsi="Times New Roman"/>
                 <w:bCs/>
@@ -10339,7 +10339,6 @@
             <w:pPr>
               <w:pStyle w:val="TableParagraph"/>
               <w:spacing w:before="80" w:after="80"/>
-              <w:jc w:val="both"/>
               <w:rPr>
                 <w:rFonts w:ascii="Times New Roman" w:hAnsi="Times New Roman"/>
                 <w:bCs/>
@@ -10364,7 +10363,6 @@
             <w:pPr>
               <w:pStyle w:val="TableParagraph"/>
               <w:spacing w:before="80" w:after="80"/>
-              <w:jc w:val="both"/>
               <w:rPr>
                 <w:rFonts w:ascii="Times New Roman" w:hAnsi="Times New Roman"/>
                 <w:bCs/>
@@ -10415,7 +10413,6 @@
           <w:p>
             <w:pPr>
               <w:pStyle w:val="TableParagraph"/>
-              <w:jc w:val="both"/>
               <w:rPr>
                 <w:rFonts w:ascii="Times New Roman"/>
                 <w:spacing w:val="-1"/>
@@ -10637,7 +10634,6 @@
             <w:pPr>
               <w:pStyle w:val="TableParagraph"/>
               <w:spacing w:before="80" w:after="80"/>
-              <w:jc w:val="both"/>
               <w:rPr>
                 <w:rFonts w:ascii="Times New Roman" w:hAnsi="Times New Roman"/>
                 <w:bCs/>

</xml_diff>